<commit_message>
adjusted witness questions and template
</commit_message>
<xml_diff>
--- a/docassemble/TODI/data/templates/todi_docassemble.docx
+++ b/docassemble/TODI/data/templates/todi_docassemble.docx
@@ -1,6 +1,6 @@
 
 <file path=word/document.xml><?xml version="1.0" encoding="utf-8"?>
-<w:document xmlns:wpc="http://schemas.microsoft.com/office/word/2010/wordprocessingCanvas" xmlns:cx="http://schemas.microsoft.com/office/drawing/2014/chartex" xmlns:mc="http://schemas.openxmlformats.org/markup-compatibility/2006" xmlns:o="urn:schemas-microsoft-com:office:office" xmlns:r="http://schemas.openxmlformats.org/officeDocument/2006/relationships" xmlns:m="http://schemas.openxmlformats.org/officeDocument/2006/math" xmlns:v="urn:schemas-microsoft-com:vml" xmlns:wp14="http://schemas.microsoft.com/office/word/2010/wordprocessingDrawing" xmlns:wp="http://schemas.openxmlformats.org/drawingml/2006/wordprocessingDrawing" xmlns:w10="urn:schemas-microsoft-com:office:word" xmlns:w="http://schemas.openxmlformats.org/wordprocessingml/2006/main" xmlns:w14="http://schemas.microsoft.com/office/word/2010/wordml" xmlns:w15="http://schemas.microsoft.com/office/word/2012/wordml" xmlns:w16se="http://schemas.microsoft.com/office/word/2015/wordml/symex" xmlns:wpg="http://schemas.microsoft.com/office/word/2010/wordprocessingGroup" xmlns:wpi="http://schemas.microsoft.com/office/word/2010/wordprocessingInk" xmlns:wne="http://schemas.microsoft.com/office/word/2006/wordml" xmlns:wps="http://schemas.microsoft.com/office/word/2010/wordprocessingShape" mc:Ignorable="w14 w15 w16se wp14">
+<w:document xmlns:wpc="http://schemas.microsoft.com/office/word/2010/wordprocessingCanvas" xmlns:cx="http://schemas.microsoft.com/office/drawing/2014/chartex" xmlns:cx1="http://schemas.microsoft.com/office/drawing/2015/9/8/chartex" xmlns:cx2="http://schemas.microsoft.com/office/drawing/2015/10/21/chartex" xmlns:cx3="http://schemas.microsoft.com/office/drawing/2016/5/9/chartex" xmlns:cx4="http://schemas.microsoft.com/office/drawing/2016/5/10/chartex" xmlns:cx5="http://schemas.microsoft.com/office/drawing/2016/5/11/chartex" xmlns:cx6="http://schemas.microsoft.com/office/drawing/2016/5/12/chartex" xmlns:cx7="http://schemas.microsoft.com/office/drawing/2016/5/13/chartex" xmlns:cx8="http://schemas.microsoft.com/office/drawing/2016/5/14/chartex" xmlns:mc="http://schemas.openxmlformats.org/markup-compatibility/2006" xmlns:aink="http://schemas.microsoft.com/office/drawing/2016/ink" xmlns:am3d="http://schemas.microsoft.com/office/drawing/2017/model3d" xmlns:o="urn:schemas-microsoft-com:office:office" xmlns:oel="http://schemas.microsoft.com/office/2019/extlst" xmlns:r="http://schemas.openxmlformats.org/officeDocument/2006/relationships" xmlns:m="http://schemas.openxmlformats.org/officeDocument/2006/math" xmlns:v="urn:schemas-microsoft-com:vml" xmlns:wp14="http://schemas.microsoft.com/office/word/2010/wordprocessingDrawing" xmlns:wp="http://schemas.openxmlformats.org/drawingml/2006/wordprocessingDrawing" xmlns:w10="urn:schemas-microsoft-com:office:word" xmlns:w="http://schemas.openxmlformats.org/wordprocessingml/2006/main" xmlns:w14="http://schemas.microsoft.com/office/word/2010/wordml" xmlns:w15="http://schemas.microsoft.com/office/word/2012/wordml" xmlns:w16cex="http://schemas.microsoft.com/office/word/2018/wordml/cex" xmlns:w16cid="http://schemas.microsoft.com/office/word/2016/wordml/cid" xmlns:w16="http://schemas.microsoft.com/office/word/2018/wordml" xmlns:w16sdtdh="http://schemas.microsoft.com/office/word/2020/wordml/sdtdatahash" xmlns:w16se="http://schemas.microsoft.com/office/word/2015/wordml/symex" xmlns:wpg="http://schemas.microsoft.com/office/word/2010/wordprocessingGroup" xmlns:wpi="http://schemas.microsoft.com/office/word/2010/wordprocessingInk" xmlns:wne="http://schemas.microsoft.com/office/word/2006/wordml" xmlns:wps="http://schemas.microsoft.com/office/word/2010/wordprocessingShape" mc:Ignorable="w14 w15 w16se w16cid w16 w16cex w16sdtdh wp14">
   <w:body>
     <w:p/>
     <w:tbl>
@@ -265,6 +265,7 @@
               <w:t>{{</w:t>
             </w:r>
             <w:proofErr w:type="spellStart"/>
+            <w:proofErr w:type="gramStart"/>
             <w:r>
               <w:rPr>
                 <w:bCs/>
@@ -272,6 +273,7 @@
               <w:t>user.name.full</w:t>
             </w:r>
             <w:proofErr w:type="spellEnd"/>
+            <w:proofErr w:type="gramEnd"/>
             <w:r>
               <w:rPr>
                 <w:bCs/>
@@ -326,11 +328,19 @@
               <w:t>{{</w:t>
             </w:r>
             <w:proofErr w:type="spellStart"/>
-            <w:r>
-              <w:rPr>
-                <w:bCs/>
-              </w:rPr>
-              <w:t>user.address.line_one</w:t>
+            <w:proofErr w:type="gramStart"/>
+            <w:r>
+              <w:rPr>
+                <w:bCs/>
+              </w:rPr>
+              <w:t>user.address</w:t>
+            </w:r>
+            <w:proofErr w:type="gramEnd"/>
+            <w:r>
+              <w:rPr>
+                <w:bCs/>
+              </w:rPr>
+              <w:t>.line_one</w:t>
             </w:r>
             <w:proofErr w:type="spellEnd"/>
             <w:r>
@@ -399,11 +409,19 @@
               <w:t>{{</w:t>
             </w:r>
             <w:proofErr w:type="spellStart"/>
-            <w:r>
-              <w:rPr>
-                <w:bCs/>
-              </w:rPr>
-              <w:t>user.address.line_two</w:t>
+            <w:proofErr w:type="gramStart"/>
+            <w:r>
+              <w:rPr>
+                <w:bCs/>
+              </w:rPr>
+              <w:t>user.address</w:t>
+            </w:r>
+            <w:proofErr w:type="gramEnd"/>
+            <w:r>
+              <w:rPr>
+                <w:bCs/>
+              </w:rPr>
+              <w:t>.line_two</w:t>
             </w:r>
             <w:proofErr w:type="spellEnd"/>
             <w:r>
@@ -777,7 +795,15 @@
     </w:p>
     <w:p>
       <w:r>
-        <w:t xml:space="preserve">SUBJECT to all easements, rights-of-way, protective covenants and mineral reservations of record, if any, to: </w:t>
+        <w:t xml:space="preserve">SUBJECT to all easements, rights-of-way, protective </w:t>
+      </w:r>
+      <w:proofErr w:type="gramStart"/>
+      <w:r>
+        <w:t>covenants</w:t>
+      </w:r>
+      <w:proofErr w:type="gramEnd"/>
+      <w:r>
+        <w:t xml:space="preserve"> and mineral reservations of record, if any, to: </w:t>
       </w:r>
     </w:p>
     <w:p>
@@ -824,7 +850,23 @@
                 <w:b/>
                 <w:spacing w:val="-4"/>
               </w:rPr>
-              <w:t>Beneficiary Name,  Relationship to Owner</w:t>
+              <w:t xml:space="preserve">Beneficiary </w:t>
+            </w:r>
+            <w:proofErr w:type="gramStart"/>
+            <w:r>
+              <w:rPr>
+                <w:b/>
+                <w:spacing w:val="-4"/>
+              </w:rPr>
+              <w:t>Name,  Relationship</w:t>
+            </w:r>
+            <w:proofErr w:type="gramEnd"/>
+            <w:r>
+              <w:rPr>
+                <w:b/>
+                <w:spacing w:val="-4"/>
+              </w:rPr>
+              <w:t xml:space="preserve"> to Owner</w:t>
             </w:r>
           </w:p>
         </w:tc>
@@ -902,10 +944,12 @@
               <w:t>{{</w:t>
             </w:r>
             <w:proofErr w:type="spellStart"/>
+            <w:proofErr w:type="gramStart"/>
             <w:r>
               <w:t>person.name.full</w:t>
             </w:r>
             <w:proofErr w:type="spellEnd"/>
+            <w:proofErr w:type="gramEnd"/>
             <w:r>
               <w:t>(middle=’full’)}}</w:t>
             </w:r>
@@ -931,33 +975,6 @@
         <w:tc>
           <w:tcPr>
             <w:tcW w:w="4959" w:type="dxa"/>
-          </w:tcPr>
-          <w:p>
-            <w:r>
-              <w:t>{{</w:t>
-            </w:r>
-            <w:proofErr w:type="spellStart"/>
-            <w:r>
-              <w:t>person.address.on_one_line</w:t>
-            </w:r>
-            <w:proofErr w:type="spellEnd"/>
-            <w:r>
-              <w:t>(</w:t>
-            </w:r>
-            <w:r>
-              <w:rPr>
-                <w:bCs/>
-              </w:rPr>
-              <w:t>bare=True</w:t>
-            </w:r>
-            <w:r>
-              <w:t>)}}</w:t>
-            </w:r>
-          </w:p>
-        </w:tc>
-        <w:tc>
-          <w:tcPr>
-            <w:tcW w:w="1571" w:type="dxa"/>
           </w:tcPr>
           <w:p>
             <w:r>
@@ -966,6 +983,38 @@
             <w:proofErr w:type="spellStart"/>
             <w:proofErr w:type="gramStart"/>
             <w:r>
+              <w:t>person.address</w:t>
+            </w:r>
+            <w:proofErr w:type="gramEnd"/>
+            <w:r>
+              <w:t>.on_one_line</w:t>
+            </w:r>
+            <w:proofErr w:type="spellEnd"/>
+            <w:r>
+              <w:t>(</w:t>
+            </w:r>
+            <w:r>
+              <w:rPr>
+                <w:bCs/>
+              </w:rPr>
+              <w:t>bare=True</w:t>
+            </w:r>
+            <w:r>
+              <w:t>)}}</w:t>
+            </w:r>
+          </w:p>
+        </w:tc>
+        <w:tc>
+          <w:tcPr>
+            <w:tcW w:w="1571" w:type="dxa"/>
+          </w:tcPr>
+          <w:p>
+            <w:r>
+              <w:t>{{</w:t>
+            </w:r>
+            <w:proofErr w:type="spellStart"/>
+            <w:proofErr w:type="gramStart"/>
+            <w:r>
               <w:t>person.percent</w:t>
             </w:r>
             <w:proofErr w:type="gramEnd"/>
@@ -1127,15 +1176,7 @@
     </w:p>
     <w:p>
       <w:r>
-        <w:t xml:space="preserve">{%p </w:t>
-      </w:r>
-      <w:proofErr w:type="spellStart"/>
-      <w:r>
-        <w:t>endif</w:t>
-      </w:r>
-      <w:proofErr w:type="spellEnd"/>
-      <w:r>
-        <w:t xml:space="preserve"> %}</w:t>
+        <w:t>{%p endif %}</w:t>
       </w:r>
     </w:p>
     <w:p>
@@ -1180,7 +1221,15 @@
         <w:keepLines/>
       </w:pPr>
       <w:r>
-        <w:t>Upon my death, I transfer my interest in the above described property to the beneficiary designated above.</w:t>
+        <w:t xml:space="preserve">Upon my death, I transfer my interest in the </w:t>
+      </w:r>
+      <w:proofErr w:type="gramStart"/>
+      <w:r>
+        <w:t>above described</w:t>
+      </w:r>
+      <w:proofErr w:type="gramEnd"/>
+      <w:r>
+        <w:t xml:space="preserve"> property to the beneficiary designated above.</w:t>
       </w:r>
     </w:p>
     <w:p>
@@ -1194,15 +1243,7 @@
         <w:t>p</w:t>
       </w:r>
       <w:r>
-        <w:t xml:space="preserve"> </w:t>
-      </w:r>
-      <w:proofErr w:type="spellStart"/>
-      <w:r>
-        <w:t>endif</w:t>
-      </w:r>
-      <w:proofErr w:type="spellEnd"/>
-      <w:r>
-        <w:t xml:space="preserve"> %}</w:t>
+        <w:t xml:space="preserve"> endif %}</w:t>
       </w:r>
     </w:p>
     <w:p>
@@ -1234,7 +1275,15 @@
         <w:keepLines/>
       </w:pPr>
       <w:r>
-        <w:t xml:space="preserve">Upon my death, I transfer my interest in the above described property to the beneficiaries designated above as </w:t>
+        <w:t xml:space="preserve">Upon my death, I transfer my interest in the </w:t>
+      </w:r>
+      <w:proofErr w:type="gramStart"/>
+      <w:r>
+        <w:t>above described</w:t>
+      </w:r>
+      <w:proofErr w:type="gramEnd"/>
+      <w:r>
+        <w:t xml:space="preserve"> property to the beneficiaries designated above as </w:t>
       </w:r>
       <w:r>
         <w:t>{{</w:t>
@@ -1281,38 +1330,22 @@
           <w:sz w:val="12"/>
           <w:szCs w:val="12"/>
         </w:rPr>
-        <w:t xml:space="preserve"> </w:t>
-      </w:r>
-      <w:proofErr w:type="spellStart"/>
-      <w:r>
+        <w:t xml:space="preserve"> endif %}</w:t>
+      </w:r>
+    </w:p>
+    <w:p>
+      <w:pPr>
+        <w:spacing w:after="160" w:line="259" w:lineRule="auto"/>
         <w:rPr>
           <w:sz w:val="12"/>
           <w:szCs w:val="12"/>
         </w:rPr>
-        <w:t>endif</w:t>
-      </w:r>
-      <w:proofErr w:type="spellEnd"/>
+      </w:pPr>
       <w:r>
         <w:rPr>
           <w:sz w:val="12"/>
           <w:szCs w:val="12"/>
         </w:rPr>
-        <w:t xml:space="preserve"> %}</w:t>
-      </w:r>
-    </w:p>
-    <w:p>
-      <w:pPr>
-        <w:spacing w:after="160" w:line="259" w:lineRule="auto"/>
-        <w:rPr>
-          <w:sz w:val="12"/>
-          <w:szCs w:val="12"/>
-        </w:rPr>
-      </w:pPr>
-      <w:r>
-        <w:rPr>
-          <w:sz w:val="12"/>
-          <w:szCs w:val="12"/>
-        </w:rPr>
         <w:br w:type="page"/>
       </w:r>
     </w:p>
@@ -1322,7 +1355,15 @@
       </w:pPr>
       <w:r>
         <w:lastRenderedPageBreak/>
-        <w:t>This instrument revokes any and all prior transfer on death instruments made by the above mentioned owner for the above mentioned residential real estate. Before my death, I have the right to revoke this instrument.</w:t>
+        <w:t xml:space="preserve">This instrument revokes any and all prior transfer on death instruments made by the </w:t>
+      </w:r>
+      <w:proofErr w:type="gramStart"/>
+      <w:r>
+        <w:t>above mentioned</w:t>
+      </w:r>
+      <w:proofErr w:type="gramEnd"/>
+      <w:r>
+        <w:t xml:space="preserve"> owner for the above mentioned residential real estate. Before my death, I have the right to revoke this instrument.</w:t>
       </w:r>
     </w:p>
     <w:p>
@@ -1444,6 +1485,7 @@
               <w:t>{{</w:t>
             </w:r>
             <w:proofErr w:type="spellStart"/>
+            <w:proofErr w:type="gramStart"/>
             <w:r>
               <w:rPr>
                 <w:bCs/>
@@ -1451,6 +1493,7 @@
               <w:t>user.name.full</w:t>
             </w:r>
             <w:proofErr w:type="spellEnd"/>
+            <w:proofErr w:type="gramEnd"/>
             <w:r>
               <w:rPr>
                 <w:bCs/>
@@ -1490,97 +1533,64 @@
         </w:tc>
       </w:tr>
     </w:tbl>
-    <w:p>
-      <w:pPr>
-        <w:rPr>
-          <w:sz w:val="2"/>
-          <w:szCs w:val="2"/>
-        </w:rPr>
-      </w:pPr>
-      <w:r>
-        <w:t xml:space="preserve">{% </w:t>
+    <w:p/>
+    <w:p>
+      <w:r>
+        <w:t xml:space="preserve">I, </w:t>
+      </w:r>
+      <w:r>
+        <w:t xml:space="preserve">{% if </w:t>
+      </w:r>
+      <w:proofErr w:type="spellStart"/>
+      <w:r>
+        <w:t>first_witness</w:t>
+      </w:r>
+      <w:r>
+        <w:t>_</w:t>
+      </w:r>
+      <w:r>
+        <w:t>known</w:t>
+      </w:r>
+      <w:proofErr w:type="spellEnd"/>
+      <w:r>
+        <w:t xml:space="preserve">== </w:t>
+      </w:r>
+      <w:r>
+        <w:t>False</w:t>
+      </w:r>
+      <w:r>
+        <w:t xml:space="preserve"> %}</w:t>
+      </w:r>
+      <w:r>
+        <w:t>____________________</w:t>
+      </w:r>
+      <w:r>
+        <w:t xml:space="preserve">{% else </w:t>
+      </w:r>
+      <w:r>
+        <w:t>%}</w:t>
       </w:r>
       <w:r>
         <w:rPr>
           <w:noProof/>
-          <w:color w:val="008000"/>
-        </w:rPr>
-        <w:t xml:space="preserve">if </w:t>
+        </w:rPr>
+        <w:t>{{</w:t>
+      </w:r>
+      <w:r>
+        <w:t xml:space="preserve"> </w:t>
+      </w:r>
+      <w:r>
+        <w:t>witnesses[0].</w:t>
+      </w:r>
+      <w:proofErr w:type="spellStart"/>
+      <w:r>
+        <w:t>name</w:t>
       </w:r>
       <w:r>
         <w:rPr>
           <w:noProof/>
-          <w:color w:val="008000"/>
-        </w:rPr>
-        <w:t>first_witness.</w:t>
-      </w:r>
-      <w:r>
-        <w:rPr>
-          <w:noProof/>
-          <w:color w:val="008000"/>
-        </w:rPr>
-        <w:t>known == True %}</w:t>
-      </w:r>
-    </w:p>
-    <w:p>
-      <w:r>
-        <w:t xml:space="preserve">I, </w:t>
-      </w:r>
-      <w:r>
-        <w:t xml:space="preserve">{% if </w:t>
-      </w:r>
-      <w:proofErr w:type="spellStart"/>
-      <w:r>
-        <w:t>first_</w:t>
-      </w:r>
-      <w:proofErr w:type="gramStart"/>
-      <w:r>
-        <w:t>witness</w:t>
-      </w:r>
-      <w:r>
-        <w:t>.</w:t>
-      </w:r>
-      <w:r>
-        <w:t>known</w:t>
-      </w:r>
-      <w:proofErr w:type="spellEnd"/>
-      <w:proofErr w:type="gramEnd"/>
-      <w:r>
-        <w:t xml:space="preserve">== </w:t>
-      </w:r>
-      <w:r>
-        <w:t>False</w:t>
-      </w:r>
-      <w:r>
-        <w:t xml:space="preserve"> %}</w:t>
-      </w:r>
-      <w:r>
-        <w:t>____________________</w:t>
-      </w:r>
-      <w:r>
-        <w:t xml:space="preserve">{% else </w:t>
-      </w:r>
-      <w:r>
-        <w:t>%}</w:t>
-      </w:r>
-      <w:r>
-        <w:rPr>
-          <w:noProof/>
-        </w:rPr>
-        <w:t>{{</w:t>
-      </w:r>
-      <w:r>
-        <w:t xml:space="preserve"> </w:t>
-      </w:r>
-      <w:proofErr w:type="spellStart"/>
-      <w:r>
-        <w:t>first_witness</w:t>
-      </w:r>
-      <w:r>
-        <w:rPr>
-          <w:noProof/>
-        </w:rPr>
-        <w:t>.name.full</w:t>
+        </w:rPr>
+        <w:t>.full</w:t>
       </w:r>
       <w:proofErr w:type="spellEnd"/>
       <w:r>
@@ -1635,10 +1645,10 @@
         <w:tblLook w:val="04A0" w:firstRow="1" w:lastRow="0" w:firstColumn="1" w:lastColumn="0" w:noHBand="0" w:noVBand="1"/>
       </w:tblPr>
       <w:tblGrid>
-        <w:gridCol w:w="1127"/>
-        <w:gridCol w:w="4416"/>
-        <w:gridCol w:w="332"/>
-        <w:gridCol w:w="4925"/>
+        <w:gridCol w:w="1141"/>
+        <w:gridCol w:w="4390"/>
+        <w:gridCol w:w="347"/>
+        <w:gridCol w:w="4922"/>
       </w:tblGrid>
       <w:tr>
         <w:trPr>
@@ -1742,44 +1752,49 @@
             </w:r>
             <w:proofErr w:type="spellStart"/>
             <w:r>
-              <w:t>first_witness</w:t>
-            </w:r>
-            <w:r>
-              <w:t>.known</w:t>
+              <w:t>first_witness_known</w:t>
             </w:r>
             <w:proofErr w:type="spellEnd"/>
             <w:r>
+              <w:t xml:space="preserve"> == True </w:t>
+            </w:r>
+            <w:proofErr w:type="gramStart"/>
+            <w:r>
+              <w:t>%}</w:t>
+            </w:r>
+            <w:r>
+              <w:t>{</w:t>
+            </w:r>
+            <w:proofErr w:type="gramEnd"/>
+            <w:r>
+              <w:t xml:space="preserve">% if </w:t>
+            </w:r>
+            <w:proofErr w:type="spellStart"/>
+            <w:r>
+              <w:t>first_witness_address_known</w:t>
+            </w:r>
+            <w:proofErr w:type="spellEnd"/>
+            <w:r>
               <w:t xml:space="preserve"> == True %}</w:t>
             </w:r>
             <w:r>
-              <w:t xml:space="preserve">{% if </w:t>
+              <w:t>{{</w:t>
+            </w:r>
+            <w:r>
+              <w:t xml:space="preserve"> </w:t>
+            </w:r>
+            <w:r>
+              <w:t>witnesses[0].</w:t>
             </w:r>
             <w:proofErr w:type="spellStart"/>
             <w:r>
-              <w:t>first_witness</w:t>
-            </w:r>
-            <w:r>
-              <w:t>.location_known</w:t>
+              <w:t>address</w:t>
+            </w:r>
+            <w:r>
+              <w:t>.line_one</w:t>
             </w:r>
             <w:proofErr w:type="spellEnd"/>
             <w:r>
-              <w:t xml:space="preserve"> == True %}</w:t>
-            </w:r>
-            <w:r>
-              <w:t>{{</w:t>
-            </w:r>
-            <w:r>
-              <w:t xml:space="preserve"> </w:t>
-            </w:r>
-            <w:proofErr w:type="spellStart"/>
-            <w:r>
-              <w:t>first_witness</w:t>
-            </w:r>
-            <w:r>
-              <w:t>.address.line_one</w:t>
-            </w:r>
-            <w:proofErr w:type="spellEnd"/>
-            <w:r>
               <w:t>(</w:t>
             </w:r>
             <w:r>
@@ -1792,26 +1807,10 @@
               <w:t>)}}</w:t>
             </w:r>
             <w:r>
-              <w:t xml:space="preserve">{% </w:t>
-            </w:r>
-            <w:proofErr w:type="spellStart"/>
-            <w:r>
-              <w:t>endif</w:t>
-            </w:r>
-            <w:proofErr w:type="spellEnd"/>
-            <w:r>
-              <w:t xml:space="preserve"> %}</w:t>
-            </w:r>
-            <w:r>
-              <w:t xml:space="preserve"> {% </w:t>
-            </w:r>
-            <w:proofErr w:type="spellStart"/>
-            <w:r>
-              <w:t>endif</w:t>
-            </w:r>
-            <w:proofErr w:type="spellEnd"/>
-            <w:r>
-              <w:t xml:space="preserve"> %}</w:t>
+              <w:t>{% endif %}</w:t>
+            </w:r>
+            <w:r>
+              <w:t xml:space="preserve"> {% endif %}</w:t>
             </w:r>
           </w:p>
         </w:tc>
@@ -1849,42 +1848,42 @@
             </w:r>
             <w:proofErr w:type="spellStart"/>
             <w:r>
-              <w:t>first_witness</w:t>
-            </w:r>
-            <w:r>
-              <w:t>.known</w:t>
+              <w:t>first_witness_known</w:t>
             </w:r>
             <w:proofErr w:type="spellEnd"/>
             <w:r>
-              <w:t xml:space="preserve"> == True %}</w:t>
-            </w:r>
-            <w:r>
-              <w:t>{{</w:t>
+              <w:t xml:space="preserve"> == True </w:t>
+            </w:r>
+            <w:proofErr w:type="gramStart"/>
+            <w:r>
+              <w:t>%}</w:t>
+            </w:r>
+            <w:r>
+              <w:t>{</w:t>
+            </w:r>
+            <w:proofErr w:type="gramEnd"/>
+            <w:r>
+              <w:t>{</w:t>
             </w:r>
             <w:r>
               <w:t xml:space="preserve"> </w:t>
             </w:r>
+            <w:r>
+              <w:t>witnesses[0].</w:t>
+            </w:r>
             <w:proofErr w:type="spellStart"/>
             <w:r>
-              <w:t>first_witness</w:t>
-            </w:r>
-            <w:r>
-              <w:t>.name.full</w:t>
+              <w:t>name</w:t>
+            </w:r>
+            <w:r>
+              <w:t>.full</w:t>
             </w:r>
             <w:proofErr w:type="spellEnd"/>
             <w:r>
               <w:t>(middle=’full’)}}</w:t>
             </w:r>
             <w:r>
-              <w:t xml:space="preserve">{% </w:t>
-            </w:r>
-            <w:proofErr w:type="spellStart"/>
-            <w:r>
-              <w:t>endif</w:t>
-            </w:r>
-            <w:proofErr w:type="spellEnd"/>
-            <w:r>
-              <w:t xml:space="preserve"> %}</w:t>
+              <w:t>{% endif %}</w:t>
             </w:r>
           </w:p>
         </w:tc>
@@ -1917,56 +1916,53 @@
             </w:r>
             <w:proofErr w:type="spellStart"/>
             <w:r>
-              <w:t>first_witness</w:t>
-            </w:r>
-            <w:r>
-              <w:t>.known</w:t>
+              <w:t>first_witness_known</w:t>
             </w:r>
             <w:proofErr w:type="spellEnd"/>
             <w:r>
+              <w:t xml:space="preserve"> == True </w:t>
+            </w:r>
+            <w:proofErr w:type="gramStart"/>
+            <w:r>
+              <w:t>%}</w:t>
+            </w:r>
+            <w:r>
+              <w:t>{</w:t>
+            </w:r>
+            <w:proofErr w:type="gramEnd"/>
+            <w:r>
+              <w:t xml:space="preserve">% if </w:t>
+            </w:r>
+            <w:proofErr w:type="spellStart"/>
+            <w:r>
+              <w:t>first_witness_address_known</w:t>
+            </w:r>
+            <w:proofErr w:type="spellEnd"/>
+            <w:r>
               <w:t xml:space="preserve"> == True %}</w:t>
             </w:r>
             <w:r>
-              <w:t xml:space="preserve">{% if </w:t>
+              <w:t>{{</w:t>
+            </w:r>
+            <w:r>
+              <w:t xml:space="preserve"> </w:t>
+            </w:r>
+            <w:r>
+              <w:t>witnesses[0].</w:t>
             </w:r>
             <w:proofErr w:type="spellStart"/>
             <w:r>
-              <w:t>first_witness</w:t>
-            </w:r>
-            <w:r>
-              <w:t>.location_known</w:t>
+              <w:t>address</w:t>
+            </w:r>
+            <w:r>
+              <w:t>.line_two</w:t>
             </w:r>
             <w:proofErr w:type="spellEnd"/>
             <w:r>
-              <w:t xml:space="preserve"> == True %}</w:t>
-            </w:r>
-            <w:r>
-              <w:t>{{</w:t>
-            </w:r>
-            <w:r>
-              <w:t xml:space="preserve"> </w:t>
-            </w:r>
-            <w:proofErr w:type="spellStart"/>
-            <w:r>
-              <w:t>first_witness</w:t>
-            </w:r>
-            <w:r>
-              <w:t>.address.line_two</w:t>
-            </w:r>
-            <w:proofErr w:type="spellEnd"/>
-            <w:r>
               <w:t>()}}</w:t>
             </w:r>
             <w:r>
-              <w:t xml:space="preserve">{% </w:t>
-            </w:r>
-            <w:proofErr w:type="spellStart"/>
-            <w:r>
-              <w:t>endif</w:t>
-            </w:r>
-            <w:proofErr w:type="spellEnd"/>
-            <w:r>
-              <w:t xml:space="preserve"> </w:t>
+              <w:t xml:space="preserve">{% endif </w:t>
             </w:r>
             <w:r>
               <w:t>%</w:t>
@@ -1975,15 +1971,7 @@
               <w:t>}</w:t>
             </w:r>
             <w:r>
-              <w:t xml:space="preserve">{% </w:t>
-            </w:r>
-            <w:proofErr w:type="spellStart"/>
-            <w:r>
-              <w:t>endif</w:t>
-            </w:r>
-            <w:proofErr w:type="spellEnd"/>
-            <w:r>
-              <w:t xml:space="preserve"> %}</w:t>
+              <w:t>{% endif %}</w:t>
             </w:r>
           </w:p>
         </w:tc>
@@ -2053,14 +2041,9 @@
       </w:r>
       <w:proofErr w:type="spellStart"/>
       <w:r>
-        <w:t>second_</w:t>
-      </w:r>
-      <w:proofErr w:type="gramStart"/>
-      <w:r>
-        <w:t>witness.known</w:t>
+        <w:t>second_witness_known</w:t>
       </w:r>
       <w:proofErr w:type="spellEnd"/>
-      <w:proofErr w:type="gramEnd"/>
       <w:r>
         <w:t>== False %}</w:t>
       </w:r>
@@ -2079,18 +2062,18 @@
         </w:rPr>
         <w:t>{{</w:t>
       </w:r>
+      <w:r>
+        <w:t>witnesses[1].</w:t>
+      </w:r>
       <w:proofErr w:type="spellStart"/>
       <w:r>
-        <w:t>second</w:t>
-      </w:r>
-      <w:r>
-        <w:t>_witness</w:t>
+        <w:t>name</w:t>
       </w:r>
       <w:r>
         <w:rPr>
           <w:noProof/>
         </w:rPr>
-        <w:t>.name.full</w:t>
+        <w:t>.full</w:t>
       </w:r>
       <w:proofErr w:type="spellEnd"/>
       <w:r>
@@ -2167,10 +2150,7 @@
           <w:tcPr>
             <w:tcW w:w="4519" w:type="dxa"/>
           </w:tcPr>
-          <w:p>
-            <w:bookmarkStart w:id="0" w:name="_GoBack"/>
-            <w:bookmarkEnd w:id="0"/>
-          </w:p>
+          <w:p/>
         </w:tc>
         <w:tc>
           <w:tcPr>
@@ -2250,35 +2230,37 @@
             </w:r>
             <w:proofErr w:type="spellStart"/>
             <w:r>
-              <w:t>second</w:t>
-            </w:r>
-            <w:r>
-              <w:t>_witness.known</w:t>
+              <w:t>second_witness_known</w:t>
             </w:r>
             <w:proofErr w:type="spellEnd"/>
             <w:r>
-              <w:t xml:space="preserve"> == True %}{% if </w:t>
+              <w:t xml:space="preserve"> == True </w:t>
+            </w:r>
+            <w:proofErr w:type="gramStart"/>
+            <w:r>
+              <w:t>%}{</w:t>
+            </w:r>
+            <w:proofErr w:type="gramEnd"/>
+            <w:r>
+              <w:t xml:space="preserve">% if </w:t>
             </w:r>
             <w:proofErr w:type="spellStart"/>
             <w:r>
-              <w:t>second</w:t>
-            </w:r>
-            <w:r>
-              <w:t>_witness.loc</w:t>
-            </w:r>
-            <w:r>
-              <w:t>ation_known</w:t>
+              <w:t>second_witness_address_known</w:t>
             </w:r>
             <w:proofErr w:type="spellEnd"/>
             <w:r>
               <w:t xml:space="preserve"> == True %}{{ </w:t>
             </w:r>
+            <w:r>
+              <w:t>witnesses[1].</w:t>
+            </w:r>
             <w:proofErr w:type="spellStart"/>
             <w:r>
-              <w:t>second</w:t>
-            </w:r>
-            <w:r>
-              <w:t>_witness.address.line_one</w:t>
+              <w:t>address</w:t>
+            </w:r>
+            <w:r>
+              <w:t>.line_one</w:t>
             </w:r>
             <w:proofErr w:type="spellEnd"/>
             <w:r>
@@ -2291,23 +2273,7 @@
               <w:t>bare=True</w:t>
             </w:r>
             <w:r>
-              <w:t xml:space="preserve">)}}{% </w:t>
-            </w:r>
-            <w:proofErr w:type="spellStart"/>
-            <w:r>
-              <w:t>endif</w:t>
-            </w:r>
-            <w:proofErr w:type="spellEnd"/>
-            <w:r>
-              <w:t xml:space="preserve"> %} {% </w:t>
-            </w:r>
-            <w:proofErr w:type="spellStart"/>
-            <w:r>
-              <w:t>endif</w:t>
-            </w:r>
-            <w:proofErr w:type="spellEnd"/>
-            <w:r>
-              <w:t xml:space="preserve"> %}</w:t>
+              <w:t>)}}{% endif %} {% endif %}</w:t>
             </w:r>
           </w:p>
         </w:tc>
@@ -2345,36 +2311,33 @@
             </w:r>
             <w:proofErr w:type="spellStart"/>
             <w:r>
-              <w:t>second</w:t>
-            </w:r>
-            <w:r>
-              <w:t>_wi</w:t>
-            </w:r>
-            <w:r>
-              <w:t>tness.known</w:t>
+              <w:t>second_witness_known</w:t>
             </w:r>
             <w:proofErr w:type="spellEnd"/>
             <w:r>
-              <w:t xml:space="preserve"> == True %}{{ </w:t>
+              <w:t xml:space="preserve"> == True </w:t>
+            </w:r>
+            <w:proofErr w:type="gramStart"/>
+            <w:r>
+              <w:t>%}{</w:t>
+            </w:r>
+            <w:proofErr w:type="gramEnd"/>
+            <w:r>
+              <w:t xml:space="preserve">{ </w:t>
+            </w:r>
+            <w:r>
+              <w:t>witnesses[1].</w:t>
             </w:r>
             <w:proofErr w:type="spellStart"/>
             <w:r>
-              <w:t>second</w:t>
-            </w:r>
-            <w:r>
-              <w:t>_witness.name.full</w:t>
+              <w:t>name</w:t>
+            </w:r>
+            <w:r>
+              <w:t>.full</w:t>
             </w:r>
             <w:proofErr w:type="spellEnd"/>
             <w:r>
-              <w:t xml:space="preserve">(middle=’full’)}}{% </w:t>
-            </w:r>
-            <w:proofErr w:type="spellStart"/>
-            <w:r>
-              <w:t>endif</w:t>
-            </w:r>
-            <w:proofErr w:type="spellEnd"/>
-            <w:r>
-              <w:t xml:space="preserve"> %}</w:t>
+              <w:t>(middle=’full’)}}{% endif %}</w:t>
             </w:r>
           </w:p>
         </w:tc>
@@ -2407,58 +2370,41 @@
             </w:r>
             <w:proofErr w:type="spellStart"/>
             <w:r>
-              <w:t>second</w:t>
-            </w:r>
-            <w:r>
-              <w:t>_witness.known</w:t>
+              <w:t>second_witness_known</w:t>
             </w:r>
             <w:proofErr w:type="spellEnd"/>
             <w:r>
               <w:t xml:space="preserve"> == True </w:t>
             </w:r>
-            <w:r>
-              <w:t xml:space="preserve">%}{% if </w:t>
+            <w:proofErr w:type="gramStart"/>
+            <w:r>
+              <w:t>%}{</w:t>
+            </w:r>
+            <w:proofErr w:type="gramEnd"/>
+            <w:r>
+              <w:t xml:space="preserve">% if </w:t>
             </w:r>
             <w:proofErr w:type="spellStart"/>
             <w:r>
-              <w:t>second</w:t>
-            </w:r>
-            <w:r>
-              <w:t>_witness.loc</w:t>
-            </w:r>
-            <w:r>
-              <w:t>ation_known</w:t>
+              <w:t>second_witness_address_known</w:t>
             </w:r>
             <w:proofErr w:type="spellEnd"/>
             <w:r>
               <w:t xml:space="preserve"> == True %}{{ </w:t>
             </w:r>
+            <w:r>
+              <w:t>witnesses[1].</w:t>
+            </w:r>
             <w:proofErr w:type="spellStart"/>
             <w:r>
-              <w:t>second</w:t>
-            </w:r>
-            <w:r>
-              <w:t>_witness.address.line_two</w:t>
+              <w:t>address</w:t>
+            </w:r>
+            <w:r>
+              <w:t>.line_two</w:t>
             </w:r>
             <w:proofErr w:type="spellEnd"/>
             <w:r>
-              <w:t xml:space="preserve">()}}{% </w:t>
-            </w:r>
-            <w:proofErr w:type="spellStart"/>
-            <w:r>
-              <w:t>endif</w:t>
-            </w:r>
-            <w:proofErr w:type="spellEnd"/>
-            <w:r>
-              <w:t xml:space="preserve"> %}{% </w:t>
-            </w:r>
-            <w:proofErr w:type="spellStart"/>
-            <w:r>
-              <w:t>endif</w:t>
-            </w:r>
-            <w:proofErr w:type="spellEnd"/>
-            <w:r>
-              <w:t xml:space="preserve"> %}</w:t>
+              <w:t>()}}{% endif %}{% endif %}</w:t>
             </w:r>
           </w:p>
         </w:tc>
@@ -2576,69 +2522,112 @@
         <w:t xml:space="preserve"> known to me to be the same person whose name is subscribed as the owner of the residential real estate, appea</w:t>
       </w:r>
       <w:r>
-        <w:t xml:space="preserve">red before me and the witnesses {% if </w:t>
+        <w:t xml:space="preserve">red before me and the witnesses </w:t>
+      </w:r>
+      <w:r>
+        <w:t xml:space="preserve">{% if </w:t>
       </w:r>
       <w:proofErr w:type="spellStart"/>
       <w:r>
-        <w:t>second_witness.</w:t>
-      </w:r>
-      <w:r>
-        <w:t>known</w:t>
+        <w:t>first_witness_known</w:t>
       </w:r>
       <w:proofErr w:type="spellEnd"/>
       <w:r>
-        <w:t xml:space="preserve"> == True </w:t>
-      </w:r>
-      <w:r>
-        <w:t>%}{{</w:t>
+        <w:t>== False %}</w:t>
+      </w:r>
+      <w:r>
+        <w:t>____________________</w:t>
+      </w:r>
+      <w:r>
+        <w:t xml:space="preserve">{% else </w:t>
+      </w:r>
+      <w:r>
+        <w:t>%}</w:t>
+      </w:r>
+      <w:r>
+        <w:rPr>
+          <w:noProof/>
+        </w:rPr>
+        <w:t>{{</w:t>
+      </w:r>
+      <w:r>
+        <w:t xml:space="preserve"> </w:t>
+      </w:r>
+      <w:r>
+        <w:t>witnesses[0].</w:t>
       </w:r>
       <w:proofErr w:type="spellStart"/>
       <w:r>
-        <w:t>first_witness.</w:t>
-      </w:r>
-      <w:r>
-        <w:t>name.full</w:t>
+        <w:t>name</w:t>
+      </w:r>
+      <w:r>
+        <w:rPr>
+          <w:noProof/>
+        </w:rPr>
+        <w:t>.full</w:t>
       </w:r>
       <w:proofErr w:type="spellEnd"/>
       <w:r>
-        <w:t xml:space="preserve">(middle=’full’)}} and </w:t>
-      </w:r>
-      <w:r>
+        <w:rPr>
+          <w:noProof/>
+        </w:rPr>
+        <w:t>(middle=’full’)}}{% endif %}</w:t>
+      </w:r>
+      <w:r>
+        <w:t xml:space="preserve"> and </w:t>
+      </w:r>
+      <w:r>
+        <w:t xml:space="preserve">{% if </w:t>
+      </w:r>
+      <w:proofErr w:type="spellStart"/>
+      <w:r>
+        <w:lastRenderedPageBreak/>
+        <w:t>second_witness_known</w:t>
+      </w:r>
+      <w:proofErr w:type="spellEnd"/>
+      <w:r>
+        <w:t>== False %}</w:t>
+      </w:r>
+      <w:r>
+        <w:t>____________________</w:t>
+      </w:r>
+      <w:r>
+        <w:t xml:space="preserve">{% else </w:t>
+      </w:r>
+      <w:r>
+        <w:t>%}</w:t>
+      </w:r>
+      <w:r>
+        <w:rPr>
+          <w:noProof/>
+        </w:rPr>
         <w:t>{{</w:t>
       </w:r>
+      <w:r>
+        <w:t xml:space="preserve"> </w:t>
+      </w:r>
+      <w:r>
+        <w:t>witnesses[1].</w:t>
+      </w:r>
       <w:proofErr w:type="spellStart"/>
       <w:r>
-        <w:t>second_witness</w:t>
-      </w:r>
-      <w:r>
-        <w:t>.name.full</w:t>
+        <w:t>name</w:t>
+      </w:r>
+      <w:r>
+        <w:rPr>
+          <w:noProof/>
+        </w:rPr>
+        <w:t>.full</w:t>
       </w:r>
       <w:proofErr w:type="spellEnd"/>
       <w:r>
-        <w:t>(middle=</w:t>
-      </w:r>
-      <w:r>
-        <w:t xml:space="preserve">’full’)}}{% else %} </w:t>
-      </w:r>
-      <w:proofErr w:type="spellStart"/>
-      <w:r>
-        <w:lastRenderedPageBreak/>
-        <w:t>first_witness</w:t>
-      </w:r>
-      <w:r>
-        <w:t>.name.full</w:t>
-      </w:r>
-      <w:proofErr w:type="spellEnd"/>
-      <w:r>
-        <w:t xml:space="preserve">(middle=’full’)}}{% </w:t>
-      </w:r>
-      <w:proofErr w:type="spellStart"/>
-      <w:r>
-        <w:t>endif</w:t>
-      </w:r>
-      <w:proofErr w:type="spellEnd"/>
-      <w:r>
-        <w:t xml:space="preserve"> %} </w:t>
+        <w:rPr>
+          <w:noProof/>
+        </w:rPr>
+        <w:t>(middle=’full’)}}{% endif %}</w:t>
+      </w:r>
+      <w:r>
+        <w:t xml:space="preserve"> </w:t>
       </w:r>
       <w:r>
         <w:t xml:space="preserve">in person and acknowledged signing the instrument as the free and voluntary act of the owner who was acting of sound mind and memory for the uses and purposes therein set forth. </w:t>
@@ -2656,838 +2645,6 @@
     <w:p>
       <w:r>
         <w:t xml:space="preserve">Notary Public </w:t>
-      </w:r>
-    </w:p>
-    <w:p>
-      <w:r>
-        <w:t>{% else %}</w:t>
-      </w:r>
-    </w:p>
-    <w:tbl>
-      <w:tblPr>
-        <w:tblStyle w:val="TableGrid"/>
-        <w:tblW w:w="10915" w:type="dxa"/>
-        <w:tblBorders>
-          <w:top w:val="none" w:sz="0" w:space="0" w:color="auto"/>
-          <w:left w:val="none" w:sz="0" w:space="0" w:color="auto"/>
-          <w:bottom w:val="none" w:sz="0" w:space="0" w:color="auto"/>
-          <w:right w:val="none" w:sz="0" w:space="0" w:color="auto"/>
-          <w:insideH w:val="none" w:sz="0" w:space="0" w:color="auto"/>
-          <w:insideV w:val="none" w:sz="0" w:space="0" w:color="auto"/>
-        </w:tblBorders>
-        <w:tblCellMar>
-          <w:left w:w="0" w:type="dxa"/>
-          <w:right w:w="0" w:type="dxa"/>
-        </w:tblCellMar>
-        <w:tblLook w:val="04A0" w:firstRow="1" w:lastRow="0" w:firstColumn="1" w:lastColumn="0" w:noHBand="0" w:noVBand="1"/>
-      </w:tblPr>
-      <w:tblGrid>
-        <w:gridCol w:w="180"/>
-        <w:gridCol w:w="2790"/>
-        <w:gridCol w:w="4003"/>
-        <w:gridCol w:w="2117"/>
-        <w:gridCol w:w="180"/>
-        <w:gridCol w:w="810"/>
-        <w:gridCol w:w="835"/>
-      </w:tblGrid>
-      <w:tr>
-        <w:tc>
-          <w:tcPr>
-            <w:tcW w:w="180" w:type="dxa"/>
-          </w:tcPr>
-          <w:p>
-            <w:r>
-              <w:t>I,</w:t>
-            </w:r>
-          </w:p>
-        </w:tc>
-        <w:tc>
-          <w:tcPr>
-            <w:tcW w:w="2790" w:type="dxa"/>
-            <w:tcBorders>
-              <w:bottom w:val="single" w:sz="4" w:space="0" w:color="auto"/>
-            </w:tcBorders>
-          </w:tcPr>
-          <w:p/>
-        </w:tc>
-        <w:tc>
-          <w:tcPr>
-            <w:tcW w:w="7945" w:type="dxa"/>
-            <w:gridSpan w:val="5"/>
-          </w:tcPr>
-          <w:p>
-            <w:r>
-              <w:t>, attest that</w:t>
-            </w:r>
-            <w:r>
-              <w:t xml:space="preserve"> {{</w:t>
-            </w:r>
-            <w:proofErr w:type="spellStart"/>
-            <w:r>
-              <w:t>user.name.full</w:t>
-            </w:r>
-            <w:proofErr w:type="spellEnd"/>
-            <w:r>
-              <w:t>(middle=’full’)}}</w:t>
-            </w:r>
-            <w:r>
-              <w:t>, the owner of the above mentioned property,</w:t>
-            </w:r>
-          </w:p>
-        </w:tc>
-      </w:tr>
-      <w:tr>
-        <w:tc>
-          <w:tcPr>
-            <w:tcW w:w="6973" w:type="dxa"/>
-            <w:gridSpan w:val="3"/>
-          </w:tcPr>
-          <w:p>
-            <w:r>
-              <w:t>executed this Illinois Transfer on Death Instrument in my presence on</w:t>
-            </w:r>
-          </w:p>
-        </w:tc>
-        <w:tc>
-          <w:tcPr>
-            <w:tcW w:w="2117" w:type="dxa"/>
-            <w:tcBorders>
-              <w:bottom w:val="single" w:sz="2" w:space="0" w:color="auto"/>
-            </w:tcBorders>
-          </w:tcPr>
-          <w:p/>
-        </w:tc>
-        <w:tc>
-          <w:tcPr>
-            <w:tcW w:w="180" w:type="dxa"/>
-          </w:tcPr>
-          <w:p>
-            <w:r>
-              <w:t>,</w:t>
-            </w:r>
-          </w:p>
-        </w:tc>
-        <w:tc>
-          <w:tcPr>
-            <w:tcW w:w="810" w:type="dxa"/>
-            <w:tcBorders>
-              <w:bottom w:val="single" w:sz="2" w:space="0" w:color="auto"/>
-            </w:tcBorders>
-          </w:tcPr>
-          <w:p/>
-        </w:tc>
-        <w:tc>
-          <w:tcPr>
-            <w:tcW w:w="835" w:type="dxa"/>
-            <w:tcMar>
-              <w:left w:w="0" w:type="dxa"/>
-              <w:right w:w="115" w:type="dxa"/>
-            </w:tcMar>
-          </w:tcPr>
-          <w:p>
-            <w:r>
-              <w:t>.</w:t>
-            </w:r>
-            <w:r>
-              <w:t xml:space="preserve"> This</w:t>
-            </w:r>
-          </w:p>
-        </w:tc>
-      </w:tr>
-    </w:tbl>
-    <w:p>
-      <w:r>
-        <w:t>instrument was executed as a free and voluntary act by the owner. At the time of the execution, I believe the owner to be of sound mind and memory.</w:t>
-      </w:r>
-    </w:p>
-    <w:p/>
-    <w:tbl>
-      <w:tblPr>
-        <w:tblStyle w:val="TableGrid"/>
-        <w:tblW w:w="0" w:type="auto"/>
-        <w:tblBorders>
-          <w:top w:val="none" w:sz="0" w:space="0" w:color="auto"/>
-          <w:left w:val="none" w:sz="0" w:space="0" w:color="auto"/>
-          <w:bottom w:val="none" w:sz="0" w:space="0" w:color="auto"/>
-          <w:right w:val="none" w:sz="0" w:space="0" w:color="auto"/>
-          <w:insideH w:val="none" w:sz="0" w:space="0" w:color="auto"/>
-          <w:insideV w:val="none" w:sz="0" w:space="0" w:color="auto"/>
-        </w:tblBorders>
-        <w:tblLook w:val="04A0" w:firstRow="1" w:lastRow="0" w:firstColumn="1" w:lastColumn="0" w:noHBand="0" w:noVBand="1"/>
-      </w:tblPr>
-      <w:tblGrid>
-        <w:gridCol w:w="1391"/>
-        <w:gridCol w:w="3397"/>
-        <w:gridCol w:w="630"/>
-        <w:gridCol w:w="5220"/>
-      </w:tblGrid>
-      <w:tr>
-        <w:trPr>
-          <w:trHeight w:val="346"/>
-        </w:trPr>
-        <w:tc>
-          <w:tcPr>
-            <w:tcW w:w="1391" w:type="dxa"/>
-          </w:tcPr>
-          <w:p>
-            <w:r>
-              <w:rPr>
-                <w:b/>
-                <w:bCs/>
-              </w:rPr>
-              <w:t xml:space="preserve">WITNESS: </w:t>
-            </w:r>
-          </w:p>
-        </w:tc>
-        <w:tc>
-          <w:tcPr>
-            <w:tcW w:w="3397" w:type="dxa"/>
-          </w:tcPr>
-          <w:p/>
-        </w:tc>
-        <w:tc>
-          <w:tcPr>
-            <w:tcW w:w="630" w:type="dxa"/>
-          </w:tcPr>
-          <w:p/>
-        </w:tc>
-        <w:tc>
-          <w:tcPr>
-            <w:tcW w:w="5220" w:type="dxa"/>
-          </w:tcPr>
-          <w:p>
-            <w:r>
-              <w:rPr>
-                <w:b/>
-                <w:bCs/>
-              </w:rPr>
-              <w:t>ADDRESS OF WITNESS:</w:t>
-            </w:r>
-          </w:p>
-        </w:tc>
-      </w:tr>
-      <w:tr>
-        <w:trPr>
-          <w:trHeight w:val="346"/>
-        </w:trPr>
-        <w:tc>
-          <w:tcPr>
-            <w:tcW w:w="1391" w:type="dxa"/>
-            <w:vAlign w:val="bottom"/>
-          </w:tcPr>
-          <w:p>
-            <w:r>
-              <w:t>Signed:</w:t>
-            </w:r>
-          </w:p>
-        </w:tc>
-        <w:tc>
-          <w:tcPr>
-            <w:tcW w:w="3397" w:type="dxa"/>
-            <w:tcBorders>
-              <w:bottom w:val="single" w:sz="2" w:space="0" w:color="auto"/>
-            </w:tcBorders>
-            <w:vAlign w:val="bottom"/>
-          </w:tcPr>
-          <w:p/>
-        </w:tc>
-        <w:tc>
-          <w:tcPr>
-            <w:tcW w:w="630" w:type="dxa"/>
-            <w:vAlign w:val="bottom"/>
-          </w:tcPr>
-          <w:p/>
-        </w:tc>
-        <w:tc>
-          <w:tcPr>
-            <w:tcW w:w="5220" w:type="dxa"/>
-            <w:tcBorders>
-              <w:bottom w:val="single" w:sz="2" w:space="0" w:color="auto"/>
-            </w:tcBorders>
-            <w:vAlign w:val="bottom"/>
-          </w:tcPr>
-          <w:p/>
-        </w:tc>
-      </w:tr>
-      <w:tr>
-        <w:trPr>
-          <w:trHeight w:val="346"/>
-        </w:trPr>
-        <w:tc>
-          <w:tcPr>
-            <w:tcW w:w="1391" w:type="dxa"/>
-            <w:vAlign w:val="bottom"/>
-          </w:tcPr>
-          <w:p>
-            <w:r>
-              <w:t>Printed:</w:t>
-            </w:r>
-          </w:p>
-        </w:tc>
-        <w:tc>
-          <w:tcPr>
-            <w:tcW w:w="3397" w:type="dxa"/>
-            <w:tcBorders>
-              <w:top w:val="single" w:sz="2" w:space="0" w:color="auto"/>
-              <w:bottom w:val="single" w:sz="2" w:space="0" w:color="auto"/>
-            </w:tcBorders>
-            <w:vAlign w:val="bottom"/>
-          </w:tcPr>
-          <w:p/>
-        </w:tc>
-        <w:tc>
-          <w:tcPr>
-            <w:tcW w:w="630" w:type="dxa"/>
-            <w:vAlign w:val="bottom"/>
-          </w:tcPr>
-          <w:p/>
-        </w:tc>
-        <w:tc>
-          <w:tcPr>
-            <w:tcW w:w="5220" w:type="dxa"/>
-            <w:tcBorders>
-              <w:top w:val="single" w:sz="2" w:space="0" w:color="auto"/>
-              <w:bottom w:val="single" w:sz="2" w:space="0" w:color="auto"/>
-            </w:tcBorders>
-            <w:vAlign w:val="bottom"/>
-          </w:tcPr>
-          <w:p/>
-        </w:tc>
-      </w:tr>
-      <w:tr>
-        <w:trPr>
-          <w:trHeight w:val="355"/>
-        </w:trPr>
-        <w:tc>
-          <w:tcPr>
-            <w:tcW w:w="1391" w:type="dxa"/>
-            <w:vAlign w:val="bottom"/>
-          </w:tcPr>
-          <w:p>
-            <w:r>
-              <w:t>Dated:</w:t>
-            </w:r>
-          </w:p>
-        </w:tc>
-        <w:tc>
-          <w:tcPr>
-            <w:tcW w:w="3397" w:type="dxa"/>
-            <w:tcBorders>
-              <w:top w:val="single" w:sz="2" w:space="0" w:color="auto"/>
-              <w:bottom w:val="single" w:sz="2" w:space="0" w:color="auto"/>
-            </w:tcBorders>
-            <w:vAlign w:val="bottom"/>
-          </w:tcPr>
-          <w:p/>
-        </w:tc>
-        <w:tc>
-          <w:tcPr>
-            <w:tcW w:w="630" w:type="dxa"/>
-            <w:vAlign w:val="bottom"/>
-          </w:tcPr>
-          <w:p/>
-        </w:tc>
-        <w:tc>
-          <w:tcPr>
-            <w:tcW w:w="5220" w:type="dxa"/>
-            <w:tcBorders>
-              <w:top w:val="single" w:sz="2" w:space="0" w:color="auto"/>
-              <w:bottom w:val="single" w:sz="2" w:space="0" w:color="auto"/>
-            </w:tcBorders>
-            <w:vAlign w:val="bottom"/>
-          </w:tcPr>
-          <w:p/>
-        </w:tc>
-      </w:tr>
-    </w:tbl>
-    <w:p/>
-    <w:tbl>
-      <w:tblPr>
-        <w:tblStyle w:val="TableGrid"/>
-        <w:tblW w:w="10915" w:type="dxa"/>
-        <w:tblBorders>
-          <w:top w:val="none" w:sz="0" w:space="0" w:color="auto"/>
-          <w:left w:val="none" w:sz="0" w:space="0" w:color="auto"/>
-          <w:bottom w:val="none" w:sz="0" w:space="0" w:color="auto"/>
-          <w:right w:val="none" w:sz="0" w:space="0" w:color="auto"/>
-          <w:insideH w:val="none" w:sz="0" w:space="0" w:color="auto"/>
-          <w:insideV w:val="none" w:sz="0" w:space="0" w:color="auto"/>
-        </w:tblBorders>
-        <w:tblCellMar>
-          <w:left w:w="0" w:type="dxa"/>
-          <w:right w:w="0" w:type="dxa"/>
-        </w:tblCellMar>
-        <w:tblLook w:val="04A0" w:firstRow="1" w:lastRow="0" w:firstColumn="1" w:lastColumn="0" w:noHBand="0" w:noVBand="1"/>
-      </w:tblPr>
-      <w:tblGrid>
-        <w:gridCol w:w="180"/>
-        <w:gridCol w:w="2790"/>
-        <w:gridCol w:w="4003"/>
-        <w:gridCol w:w="2117"/>
-        <w:gridCol w:w="180"/>
-        <w:gridCol w:w="810"/>
-        <w:gridCol w:w="835"/>
-      </w:tblGrid>
-      <w:tr>
-        <w:tc>
-          <w:tcPr>
-            <w:tcW w:w="180" w:type="dxa"/>
-          </w:tcPr>
-          <w:p>
-            <w:r>
-              <w:t>I,</w:t>
-            </w:r>
-          </w:p>
-        </w:tc>
-        <w:tc>
-          <w:tcPr>
-            <w:tcW w:w="2790" w:type="dxa"/>
-            <w:tcBorders>
-              <w:bottom w:val="single" w:sz="4" w:space="0" w:color="auto"/>
-            </w:tcBorders>
-          </w:tcPr>
-          <w:p/>
-        </w:tc>
-        <w:tc>
-          <w:tcPr>
-            <w:tcW w:w="7945" w:type="dxa"/>
-            <w:gridSpan w:val="5"/>
-          </w:tcPr>
-          <w:p>
-            <w:r>
-              <w:t>, attest that</w:t>
-            </w:r>
-            <w:r>
-              <w:t xml:space="preserve"> {{</w:t>
-            </w:r>
-            <w:proofErr w:type="spellStart"/>
-            <w:r>
-              <w:t>user.name.full</w:t>
-            </w:r>
-            <w:proofErr w:type="spellEnd"/>
-            <w:r>
-              <w:t>(middle=’full’)}}</w:t>
-            </w:r>
-            <w:r>
-              <w:t>, the owner of the above mentioned property,</w:t>
-            </w:r>
-          </w:p>
-        </w:tc>
-      </w:tr>
-      <w:tr>
-        <w:tc>
-          <w:tcPr>
-            <w:tcW w:w="6973" w:type="dxa"/>
-            <w:gridSpan w:val="3"/>
-          </w:tcPr>
-          <w:p>
-            <w:r>
-              <w:t>executed this Illinois Transfer on Death Instrument in my presence on</w:t>
-            </w:r>
-          </w:p>
-        </w:tc>
-        <w:tc>
-          <w:tcPr>
-            <w:tcW w:w="2117" w:type="dxa"/>
-            <w:tcBorders>
-              <w:bottom w:val="single" w:sz="2" w:space="0" w:color="auto"/>
-            </w:tcBorders>
-          </w:tcPr>
-          <w:p/>
-        </w:tc>
-        <w:tc>
-          <w:tcPr>
-            <w:tcW w:w="180" w:type="dxa"/>
-          </w:tcPr>
-          <w:p>
-            <w:r>
-              <w:t>,</w:t>
-            </w:r>
-          </w:p>
-        </w:tc>
-        <w:tc>
-          <w:tcPr>
-            <w:tcW w:w="810" w:type="dxa"/>
-            <w:tcBorders>
-              <w:bottom w:val="single" w:sz="2" w:space="0" w:color="auto"/>
-            </w:tcBorders>
-          </w:tcPr>
-          <w:p/>
-        </w:tc>
-        <w:tc>
-          <w:tcPr>
-            <w:tcW w:w="835" w:type="dxa"/>
-            <w:tcMar>
-              <w:left w:w="0" w:type="dxa"/>
-              <w:right w:w="115" w:type="dxa"/>
-            </w:tcMar>
-          </w:tcPr>
-          <w:p>
-            <w:r>
-              <w:t>.</w:t>
-            </w:r>
-            <w:r>
-              <w:t xml:space="preserve"> This</w:t>
-            </w:r>
-          </w:p>
-        </w:tc>
-      </w:tr>
-    </w:tbl>
-    <w:p>
-      <w:r>
-        <w:t>instrument was executed as a free and voluntary act by the owner. At the time of the execution, I believe the owner to be of sound mind and memory.</w:t>
-      </w:r>
-    </w:p>
-    <w:p/>
-    <w:tbl>
-      <w:tblPr>
-        <w:tblStyle w:val="TableGrid"/>
-        <w:tblW w:w="0" w:type="auto"/>
-        <w:tblBorders>
-          <w:top w:val="none" w:sz="0" w:space="0" w:color="auto"/>
-          <w:left w:val="none" w:sz="0" w:space="0" w:color="auto"/>
-          <w:bottom w:val="none" w:sz="0" w:space="0" w:color="auto"/>
-          <w:right w:val="none" w:sz="0" w:space="0" w:color="auto"/>
-          <w:insideH w:val="none" w:sz="0" w:space="0" w:color="auto"/>
-          <w:insideV w:val="none" w:sz="0" w:space="0" w:color="auto"/>
-        </w:tblBorders>
-        <w:tblLook w:val="04A0" w:firstRow="1" w:lastRow="0" w:firstColumn="1" w:lastColumn="0" w:noHBand="0" w:noVBand="1"/>
-      </w:tblPr>
-      <w:tblGrid>
-        <w:gridCol w:w="1391"/>
-        <w:gridCol w:w="3397"/>
-        <w:gridCol w:w="630"/>
-        <w:gridCol w:w="5220"/>
-      </w:tblGrid>
-      <w:tr>
-        <w:trPr>
-          <w:trHeight w:val="346"/>
-        </w:trPr>
-        <w:tc>
-          <w:tcPr>
-            <w:tcW w:w="1391" w:type="dxa"/>
-          </w:tcPr>
-          <w:p>
-            <w:r>
-              <w:rPr>
-                <w:b/>
-                <w:bCs/>
-              </w:rPr>
-              <w:t xml:space="preserve">WITNESS: </w:t>
-            </w:r>
-          </w:p>
-        </w:tc>
-        <w:tc>
-          <w:tcPr>
-            <w:tcW w:w="3397" w:type="dxa"/>
-          </w:tcPr>
-          <w:p/>
-        </w:tc>
-        <w:tc>
-          <w:tcPr>
-            <w:tcW w:w="630" w:type="dxa"/>
-          </w:tcPr>
-          <w:p/>
-        </w:tc>
-        <w:tc>
-          <w:tcPr>
-            <w:tcW w:w="5220" w:type="dxa"/>
-          </w:tcPr>
-          <w:p>
-            <w:r>
-              <w:rPr>
-                <w:b/>
-                <w:bCs/>
-              </w:rPr>
-              <w:t>ADDRESS OF WITNESS:</w:t>
-            </w:r>
-          </w:p>
-        </w:tc>
-      </w:tr>
-      <w:tr>
-        <w:trPr>
-          <w:trHeight w:val="346"/>
-        </w:trPr>
-        <w:tc>
-          <w:tcPr>
-            <w:tcW w:w="1391" w:type="dxa"/>
-            <w:vAlign w:val="bottom"/>
-          </w:tcPr>
-          <w:p>
-            <w:r>
-              <w:t>Signed:</w:t>
-            </w:r>
-          </w:p>
-        </w:tc>
-        <w:tc>
-          <w:tcPr>
-            <w:tcW w:w="3397" w:type="dxa"/>
-            <w:tcBorders>
-              <w:bottom w:val="single" w:sz="2" w:space="0" w:color="auto"/>
-            </w:tcBorders>
-            <w:vAlign w:val="bottom"/>
-          </w:tcPr>
-          <w:p/>
-        </w:tc>
-        <w:tc>
-          <w:tcPr>
-            <w:tcW w:w="630" w:type="dxa"/>
-            <w:vAlign w:val="bottom"/>
-          </w:tcPr>
-          <w:p/>
-        </w:tc>
-        <w:tc>
-          <w:tcPr>
-            <w:tcW w:w="5220" w:type="dxa"/>
-            <w:tcBorders>
-              <w:bottom w:val="single" w:sz="2" w:space="0" w:color="auto"/>
-            </w:tcBorders>
-            <w:vAlign w:val="bottom"/>
-          </w:tcPr>
-          <w:p/>
-        </w:tc>
-      </w:tr>
-      <w:tr>
-        <w:trPr>
-          <w:trHeight w:val="346"/>
-        </w:trPr>
-        <w:tc>
-          <w:tcPr>
-            <w:tcW w:w="1391" w:type="dxa"/>
-            <w:vAlign w:val="bottom"/>
-          </w:tcPr>
-          <w:p>
-            <w:r>
-              <w:t>Printed:</w:t>
-            </w:r>
-          </w:p>
-        </w:tc>
-        <w:tc>
-          <w:tcPr>
-            <w:tcW w:w="3397" w:type="dxa"/>
-            <w:tcBorders>
-              <w:top w:val="single" w:sz="2" w:space="0" w:color="auto"/>
-              <w:bottom w:val="single" w:sz="2" w:space="0" w:color="auto"/>
-            </w:tcBorders>
-            <w:vAlign w:val="bottom"/>
-          </w:tcPr>
-          <w:p/>
-        </w:tc>
-        <w:tc>
-          <w:tcPr>
-            <w:tcW w:w="630" w:type="dxa"/>
-            <w:vAlign w:val="bottom"/>
-          </w:tcPr>
-          <w:p/>
-        </w:tc>
-        <w:tc>
-          <w:tcPr>
-            <w:tcW w:w="5220" w:type="dxa"/>
-            <w:tcBorders>
-              <w:top w:val="single" w:sz="2" w:space="0" w:color="auto"/>
-              <w:bottom w:val="single" w:sz="2" w:space="0" w:color="auto"/>
-            </w:tcBorders>
-            <w:vAlign w:val="bottom"/>
-          </w:tcPr>
-          <w:p/>
-        </w:tc>
-      </w:tr>
-      <w:tr>
-        <w:trPr>
-          <w:trHeight w:val="355"/>
-        </w:trPr>
-        <w:tc>
-          <w:tcPr>
-            <w:tcW w:w="1391" w:type="dxa"/>
-            <w:vAlign w:val="bottom"/>
-          </w:tcPr>
-          <w:p>
-            <w:r>
-              <w:t>Dated:</w:t>
-            </w:r>
-          </w:p>
-        </w:tc>
-        <w:tc>
-          <w:tcPr>
-            <w:tcW w:w="3397" w:type="dxa"/>
-            <w:tcBorders>
-              <w:top w:val="single" w:sz="2" w:space="0" w:color="auto"/>
-              <w:bottom w:val="single" w:sz="2" w:space="0" w:color="auto"/>
-            </w:tcBorders>
-            <w:vAlign w:val="bottom"/>
-          </w:tcPr>
-          <w:p/>
-        </w:tc>
-        <w:tc>
-          <w:tcPr>
-            <w:tcW w:w="630" w:type="dxa"/>
-            <w:vAlign w:val="bottom"/>
-          </w:tcPr>
-          <w:p/>
-        </w:tc>
-        <w:tc>
-          <w:tcPr>
-            <w:tcW w:w="5220" w:type="dxa"/>
-            <w:tcBorders>
-              <w:top w:val="single" w:sz="2" w:space="0" w:color="auto"/>
-              <w:bottom w:val="single" w:sz="2" w:space="0" w:color="auto"/>
-            </w:tcBorders>
-            <w:vAlign w:val="bottom"/>
-          </w:tcPr>
-          <w:p/>
-        </w:tc>
-      </w:tr>
-    </w:tbl>
-    <w:p>
-      <w:pPr>
-        <w:rPr>
-          <w:b/>
-          <w:bCs/>
-        </w:rPr>
-      </w:pPr>
-    </w:p>
-    <w:p>
-      <w:r>
-        <w:t>STATE OF ILLINOIS</w:t>
-      </w:r>
-    </w:p>
-    <w:p>
-      <w:r>
-        <w:t>COUNTY OF</w:t>
-      </w:r>
-      <w:r>
-        <w:t>_</w:t>
-      </w:r>
-      <w:r>
-        <w:t>______________</w:t>
-      </w:r>
-    </w:p>
-    <w:p/>
-    <w:p>
-      <w:r>
-        <w:t xml:space="preserve">The undersigned, a notary public in and for the above County and State, HEREBY CERTIFIES THAT </w:t>
-      </w:r>
-      <w:r>
-        <w:rPr>
-          <w:bCs/>
-        </w:rPr>
-        <w:t>{{</w:t>
-      </w:r>
-      <w:proofErr w:type="spellStart"/>
-      <w:proofErr w:type="gramStart"/>
-      <w:r>
-        <w:rPr>
-          <w:bCs/>
-        </w:rPr>
-        <w:t>user.name.full</w:t>
-      </w:r>
-      <w:proofErr w:type="spellEnd"/>
-      <w:proofErr w:type="gramEnd"/>
-      <w:r>
-        <w:rPr>
-          <w:bCs/>
-        </w:rPr>
-        <w:t>(middle=’full’)}}</w:t>
-      </w:r>
-      <w:r>
-        <w:t xml:space="preserve">known to me to be the same person whose name is subscribed as the owner of the residential </w:t>
-      </w:r>
-    </w:p>
-    <w:tbl>
-      <w:tblPr>
-        <w:tblStyle w:val="TableGrid"/>
-        <w:tblW w:w="10915" w:type="dxa"/>
-        <w:tblBorders>
-          <w:top w:val="none" w:sz="0" w:space="0" w:color="auto"/>
-          <w:left w:val="none" w:sz="0" w:space="0" w:color="auto"/>
-          <w:bottom w:val="none" w:sz="0" w:space="0" w:color="auto"/>
-          <w:right w:val="none" w:sz="0" w:space="0" w:color="auto"/>
-          <w:insideH w:val="none" w:sz="0" w:space="0" w:color="auto"/>
-          <w:insideV w:val="none" w:sz="0" w:space="0" w:color="auto"/>
-        </w:tblBorders>
-        <w:tblCellMar>
-          <w:left w:w="0" w:type="dxa"/>
-          <w:right w:w="0" w:type="dxa"/>
-        </w:tblCellMar>
-        <w:tblLook w:val="04A0" w:firstRow="1" w:lastRow="0" w:firstColumn="1" w:lastColumn="0" w:noHBand="0" w:noVBand="1"/>
-      </w:tblPr>
-      <w:tblGrid>
-        <w:gridCol w:w="4860"/>
-        <w:gridCol w:w="2700"/>
-        <w:gridCol w:w="513"/>
-        <w:gridCol w:w="2842"/>
-      </w:tblGrid>
-      <w:tr>
-        <w:tc>
-          <w:tcPr>
-            <w:tcW w:w="4860" w:type="dxa"/>
-          </w:tcPr>
-          <w:p>
-            <w:r>
-              <w:t>real estate, appeared before me and the witnesses</w:t>
-            </w:r>
-          </w:p>
-        </w:tc>
-        <w:tc>
-          <w:tcPr>
-            <w:tcW w:w="2700" w:type="dxa"/>
-            <w:tcBorders>
-              <w:bottom w:val="single" w:sz="2" w:space="0" w:color="auto"/>
-            </w:tcBorders>
-          </w:tcPr>
-          <w:p/>
-        </w:tc>
-        <w:tc>
-          <w:tcPr>
-            <w:tcW w:w="513" w:type="dxa"/>
-          </w:tcPr>
-          <w:p>
-            <w:r>
-              <w:t xml:space="preserve"> and </w:t>
-            </w:r>
-          </w:p>
-        </w:tc>
-        <w:tc>
-          <w:tcPr>
-            <w:tcW w:w="2842" w:type="dxa"/>
-            <w:tcBorders>
-              <w:bottom w:val="single" w:sz="2" w:space="0" w:color="auto"/>
-            </w:tcBorders>
-          </w:tcPr>
-          <w:p/>
-        </w:tc>
-      </w:tr>
-    </w:tbl>
-    <w:p>
-      <w:r>
-        <w:t xml:space="preserve">in person and acknowledged signing the instrument as the free and voluntary act of the owner who was acting of sound mind and memory for the uses and purposes therein set forth. </w:t>
-      </w:r>
-      <w:r>
-        <w:t>Signed and sworn to before me this ____ day of _________________, _______.</w:t>
-      </w:r>
-    </w:p>
-    <w:p/>
-    <w:p>
-      <w:r>
-        <w:t>______________________________________________   My commission expires on ____________________</w:t>
-      </w:r>
-    </w:p>
-    <w:p>
-      <w:r>
-        <w:t xml:space="preserve">Notary Public </w:t>
-      </w:r>
-    </w:p>
-    <w:p>
-      <w:r>
-        <w:t xml:space="preserve">{% </w:t>
-      </w:r>
-      <w:proofErr w:type="spellStart"/>
-      <w:r>
-        <w:t>endif</w:t>
-      </w:r>
-      <w:proofErr w:type="spellEnd"/>
-      <w:r>
-        <w:t xml:space="preserve"> %}</w:t>
       </w:r>
     </w:p>
     <w:p>
@@ -3505,7 +2662,6 @@
           <w:bCs/>
           <w:u w:val="single"/>
         </w:rPr>
-        <w:lastRenderedPageBreak/>
         <w:t>________________________________________</w:t>
       </w:r>
       <w:r>
@@ -3651,45 +2807,29 @@
       </w:r>
       <w:proofErr w:type="spellEnd"/>
       <w:r>
-        <w:t xml:space="preserve">)}}{% </w:t>
+        <w:t xml:space="preserve">)}}{% endif %}{% if </w:t>
       </w:r>
       <w:proofErr w:type="spellStart"/>
       <w:r>
-        <w:t>endif</w:t>
+        <w:t>user.include_email</w:t>
       </w:r>
       <w:proofErr w:type="spellEnd"/>
       <w:r>
-        <w:t xml:space="preserve"> %}{% if </w:t>
+        <w:t xml:space="preserve"> </w:t>
+      </w:r>
+      <w:r>
+        <w:t xml:space="preserve">== True </w:t>
+      </w:r>
+      <w:r>
+        <w:t>%}, {{</w:t>
       </w:r>
       <w:proofErr w:type="spellStart"/>
       <w:r>
-        <w:t>user.include_email</w:t>
+        <w:t>user.email</w:t>
       </w:r>
       <w:proofErr w:type="spellEnd"/>
       <w:r>
-        <w:t xml:space="preserve"> </w:t>
-      </w:r>
-      <w:r>
-        <w:t xml:space="preserve">== True </w:t>
-      </w:r>
-      <w:r>
-        <w:t>%}, {{</w:t>
-      </w:r>
-      <w:proofErr w:type="spellStart"/>
-      <w:r>
-        <w:t>user.email</w:t>
-      </w:r>
-      <w:proofErr w:type="spellEnd"/>
-      <w:r>
-        <w:t xml:space="preserve">}}{% </w:t>
-      </w:r>
-      <w:proofErr w:type="spellStart"/>
-      <w:r>
-        <w:t>endif</w:t>
-      </w:r>
-      <w:proofErr w:type="spellEnd"/>
-      <w:r>
-        <w:t xml:space="preserve"> %}</w:t>
+        <w:t>}}{% endif %}</w:t>
       </w:r>
     </w:p>
     <w:p/>
@@ -4144,6 +3284,7 @@
               <w:t>{{</w:t>
             </w:r>
             <w:proofErr w:type="spellStart"/>
+            <w:proofErr w:type="gramStart"/>
             <w:r>
               <w:rPr>
                 <w:bCs/>
@@ -4151,6 +3292,7 @@
               <w:t>user.name.full</w:t>
             </w:r>
             <w:proofErr w:type="spellEnd"/>
+            <w:proofErr w:type="gramEnd"/>
             <w:r>
               <w:rPr>
                 <w:bCs/>
@@ -4200,11 +3342,19 @@
               <w:t>{{</w:t>
             </w:r>
             <w:proofErr w:type="spellStart"/>
-            <w:r>
-              <w:rPr>
-                <w:bCs/>
-              </w:rPr>
-              <w:t>user.address.</w:t>
+            <w:proofErr w:type="gramStart"/>
+            <w:r>
+              <w:rPr>
+                <w:bCs/>
+              </w:rPr>
+              <w:t>user.address</w:t>
+            </w:r>
+            <w:proofErr w:type="gramEnd"/>
+            <w:r>
+              <w:rPr>
+                <w:bCs/>
+              </w:rPr>
+              <w:t>.</w:t>
             </w:r>
             <w:r>
               <w:rPr>
@@ -4274,11 +3424,19 @@
               <w:t>{{</w:t>
             </w:r>
             <w:proofErr w:type="spellStart"/>
-            <w:r>
-              <w:rPr>
-                <w:bCs/>
-              </w:rPr>
-              <w:t>user.address.</w:t>
+            <w:proofErr w:type="gramStart"/>
+            <w:r>
+              <w:rPr>
+                <w:bCs/>
+              </w:rPr>
+              <w:t>user.address</w:t>
+            </w:r>
+            <w:proofErr w:type="gramEnd"/>
+            <w:r>
+              <w:rPr>
+                <w:bCs/>
+              </w:rPr>
+              <w:t>.</w:t>
             </w:r>
             <w:r>
               <w:rPr>
@@ -4624,12 +3782,17 @@
             </w:r>
             <w:proofErr w:type="spellStart"/>
             <w:r>
-              <w:t>todi_property.</w:t>
+              <w:t>todi_</w:t>
+            </w:r>
+            <w:proofErr w:type="gramStart"/>
+            <w:r>
+              <w:t>property.</w:t>
             </w:r>
             <w:r>
               <w:t>county</w:t>
             </w:r>
             <w:proofErr w:type="spellEnd"/>
+            <w:proofErr w:type="gramEnd"/>
             <w:r>
               <w:t xml:space="preserve"> </w:t>
             </w:r>
@@ -4686,7 +3849,23 @@
                 <w:b/>
                 <w:spacing w:val="-4"/>
               </w:rPr>
-              <w:t>Beneficiary Name,  Relationship to Owner</w:t>
+              <w:t xml:space="preserve">Beneficiary </w:t>
+            </w:r>
+            <w:proofErr w:type="gramStart"/>
+            <w:r>
+              <w:rPr>
+                <w:b/>
+                <w:spacing w:val="-4"/>
+              </w:rPr>
+              <w:t>Name,  Relationship</w:t>
+            </w:r>
+            <w:proofErr w:type="gramEnd"/>
+            <w:r>
+              <w:rPr>
+                <w:b/>
+                <w:spacing w:val="-4"/>
+              </w:rPr>
+              <w:t xml:space="preserve"> to Owner</w:t>
             </w:r>
           </w:p>
         </w:tc>
@@ -5067,24 +4246,13 @@
         <w:rPr>
           <w:bCs/>
         </w:rPr>
-        <w:t>_____________________________</w:t>
-      </w:r>
-      <w:proofErr w:type="gramStart"/>
-      <w:r>
-        <w:rPr>
-          <w:bCs/>
-        </w:rPr>
-        <w:t>_</w:t>
+        <w:t>______________________________</w:t>
       </w:r>
       <w:r>
         <w:t xml:space="preserve"> </w:t>
       </w:r>
       <w:r>
-        <w:t xml:space="preserve"> personally</w:t>
-      </w:r>
-      <w:proofErr w:type="gramEnd"/>
-      <w:r>
-        <w:t xml:space="preserve"> known to me to be the same person or persons whose name or names are subscribed to the foregoing instrument, appeared before me this day in person and swore on oath to the above foregoing affidavit. Signed and sworn to before me this ____ day of _________________, _______.</w:t>
+        <w:t xml:space="preserve"> personally known to me to be the same person or persons whose name or names are subscribed to the foregoing instrument, appeared before me this day in person and swore on oath to the above foregoing affidavit. Signed and sworn to before me this ____ day of _________________, _______.</w:t>
       </w:r>
     </w:p>
     <w:p/>
@@ -5118,7 +4286,7 @@
 </file>
 
 <file path=word/endnotes.xml><?xml version="1.0" encoding="utf-8"?>
-<w:endnotes xmlns:wpc="http://schemas.microsoft.com/office/word/2010/wordprocessingCanvas" xmlns:cx="http://schemas.microsoft.com/office/drawing/2014/chartex" xmlns:mc="http://schemas.openxmlformats.org/markup-compatibility/2006" xmlns:o="urn:schemas-microsoft-com:office:office" xmlns:r="http://schemas.openxmlformats.org/officeDocument/2006/relationships" xmlns:m="http://schemas.openxmlformats.org/officeDocument/2006/math" xmlns:v="urn:schemas-microsoft-com:vml" xmlns:wp14="http://schemas.microsoft.com/office/word/2010/wordprocessingDrawing" xmlns:wp="http://schemas.openxmlformats.org/drawingml/2006/wordprocessingDrawing" xmlns:w10="urn:schemas-microsoft-com:office:word" xmlns:w="http://schemas.openxmlformats.org/wordprocessingml/2006/main" xmlns:w14="http://schemas.microsoft.com/office/word/2010/wordml" xmlns:w15="http://schemas.microsoft.com/office/word/2012/wordml" xmlns:w16se="http://schemas.microsoft.com/office/word/2015/wordml/symex" xmlns:wpg="http://schemas.microsoft.com/office/word/2010/wordprocessingGroup" xmlns:wpi="http://schemas.microsoft.com/office/word/2010/wordprocessingInk" xmlns:wne="http://schemas.microsoft.com/office/word/2006/wordml" xmlns:wps="http://schemas.microsoft.com/office/word/2010/wordprocessingShape" mc:Ignorable="w14 w15 w16se wp14">
+<w:endnotes xmlns:wpc="http://schemas.microsoft.com/office/word/2010/wordprocessingCanvas" xmlns:cx="http://schemas.microsoft.com/office/drawing/2014/chartex" xmlns:cx1="http://schemas.microsoft.com/office/drawing/2015/9/8/chartex" xmlns:cx2="http://schemas.microsoft.com/office/drawing/2015/10/21/chartex" xmlns:cx3="http://schemas.microsoft.com/office/drawing/2016/5/9/chartex" xmlns:cx4="http://schemas.microsoft.com/office/drawing/2016/5/10/chartex" xmlns:cx5="http://schemas.microsoft.com/office/drawing/2016/5/11/chartex" xmlns:cx6="http://schemas.microsoft.com/office/drawing/2016/5/12/chartex" xmlns:cx7="http://schemas.microsoft.com/office/drawing/2016/5/13/chartex" xmlns:cx8="http://schemas.microsoft.com/office/drawing/2016/5/14/chartex" xmlns:mc="http://schemas.openxmlformats.org/markup-compatibility/2006" xmlns:aink="http://schemas.microsoft.com/office/drawing/2016/ink" xmlns:am3d="http://schemas.microsoft.com/office/drawing/2017/model3d" xmlns:o="urn:schemas-microsoft-com:office:office" xmlns:oel="http://schemas.microsoft.com/office/2019/extlst" xmlns:r="http://schemas.openxmlformats.org/officeDocument/2006/relationships" xmlns:m="http://schemas.openxmlformats.org/officeDocument/2006/math" xmlns:v="urn:schemas-microsoft-com:vml" xmlns:wp14="http://schemas.microsoft.com/office/word/2010/wordprocessingDrawing" xmlns:wp="http://schemas.openxmlformats.org/drawingml/2006/wordprocessingDrawing" xmlns:w10="urn:schemas-microsoft-com:office:word" xmlns:w="http://schemas.openxmlformats.org/wordprocessingml/2006/main" xmlns:w14="http://schemas.microsoft.com/office/word/2010/wordml" xmlns:w15="http://schemas.microsoft.com/office/word/2012/wordml" xmlns:w16cex="http://schemas.microsoft.com/office/word/2018/wordml/cex" xmlns:w16cid="http://schemas.microsoft.com/office/word/2016/wordml/cid" xmlns:w16="http://schemas.microsoft.com/office/word/2018/wordml" xmlns:w16sdtdh="http://schemas.microsoft.com/office/word/2020/wordml/sdtdatahash" xmlns:w16se="http://schemas.microsoft.com/office/word/2015/wordml/symex" xmlns:wpg="http://schemas.microsoft.com/office/word/2010/wordprocessingGroup" xmlns:wpi="http://schemas.microsoft.com/office/word/2010/wordprocessingInk" xmlns:wne="http://schemas.microsoft.com/office/word/2006/wordml" xmlns:wps="http://schemas.microsoft.com/office/word/2010/wordprocessingShape" mc:Ignorable="w14 w15 w16se w16cid w16 w16cex w16sdtdh wp14">
   <w:endnote w:type="separator" w:id="-1">
     <w:p>
       <w:r>
@@ -5137,7 +4305,7 @@
 </file>
 
 <file path=word/footer1.xml><?xml version="1.0" encoding="utf-8"?>
-<w:ftr xmlns:wpc="http://schemas.microsoft.com/office/word/2010/wordprocessingCanvas" xmlns:cx="http://schemas.microsoft.com/office/drawing/2014/chartex" xmlns:mc="http://schemas.openxmlformats.org/markup-compatibility/2006" xmlns:o="urn:schemas-microsoft-com:office:office" xmlns:r="http://schemas.openxmlformats.org/officeDocument/2006/relationships" xmlns:m="http://schemas.openxmlformats.org/officeDocument/2006/math" xmlns:v="urn:schemas-microsoft-com:vml" xmlns:wp14="http://schemas.microsoft.com/office/word/2010/wordprocessingDrawing" xmlns:wp="http://schemas.openxmlformats.org/drawingml/2006/wordprocessingDrawing" xmlns:w10="urn:schemas-microsoft-com:office:word" xmlns:w="http://schemas.openxmlformats.org/wordprocessingml/2006/main" xmlns:w14="http://schemas.microsoft.com/office/word/2010/wordml" xmlns:w15="http://schemas.microsoft.com/office/word/2012/wordml" xmlns:w16se="http://schemas.microsoft.com/office/word/2015/wordml/symex" xmlns:wpg="http://schemas.microsoft.com/office/word/2010/wordprocessingGroup" xmlns:wpi="http://schemas.microsoft.com/office/word/2010/wordprocessingInk" xmlns:wne="http://schemas.microsoft.com/office/word/2006/wordml" xmlns:wps="http://schemas.microsoft.com/office/word/2010/wordprocessingShape" mc:Ignorable="w14 w15 w16se wp14">
+<w:ftr xmlns:wpc="http://schemas.microsoft.com/office/word/2010/wordprocessingCanvas" xmlns:cx="http://schemas.microsoft.com/office/drawing/2014/chartex" xmlns:cx1="http://schemas.microsoft.com/office/drawing/2015/9/8/chartex" xmlns:cx2="http://schemas.microsoft.com/office/drawing/2015/10/21/chartex" xmlns:cx3="http://schemas.microsoft.com/office/drawing/2016/5/9/chartex" xmlns:cx4="http://schemas.microsoft.com/office/drawing/2016/5/10/chartex" xmlns:cx5="http://schemas.microsoft.com/office/drawing/2016/5/11/chartex" xmlns:cx6="http://schemas.microsoft.com/office/drawing/2016/5/12/chartex" xmlns:cx7="http://schemas.microsoft.com/office/drawing/2016/5/13/chartex" xmlns:cx8="http://schemas.microsoft.com/office/drawing/2016/5/14/chartex" xmlns:mc="http://schemas.openxmlformats.org/markup-compatibility/2006" xmlns:aink="http://schemas.microsoft.com/office/drawing/2016/ink" xmlns:am3d="http://schemas.microsoft.com/office/drawing/2017/model3d" xmlns:o="urn:schemas-microsoft-com:office:office" xmlns:oel="http://schemas.microsoft.com/office/2019/extlst" xmlns:r="http://schemas.openxmlformats.org/officeDocument/2006/relationships" xmlns:m="http://schemas.openxmlformats.org/officeDocument/2006/math" xmlns:v="urn:schemas-microsoft-com:vml" xmlns:wp14="http://schemas.microsoft.com/office/word/2010/wordprocessingDrawing" xmlns:wp="http://schemas.openxmlformats.org/drawingml/2006/wordprocessingDrawing" xmlns:w10="urn:schemas-microsoft-com:office:word" xmlns:w="http://schemas.openxmlformats.org/wordprocessingml/2006/main" xmlns:w14="http://schemas.microsoft.com/office/word/2010/wordml" xmlns:w15="http://schemas.microsoft.com/office/word/2012/wordml" xmlns:w16cex="http://schemas.microsoft.com/office/word/2018/wordml/cex" xmlns:w16cid="http://schemas.microsoft.com/office/word/2016/wordml/cid" xmlns:w16="http://schemas.microsoft.com/office/word/2018/wordml" xmlns:w16sdtdh="http://schemas.microsoft.com/office/word/2020/wordml/sdtdatahash" xmlns:w16se="http://schemas.microsoft.com/office/word/2015/wordml/symex" xmlns:wpg="http://schemas.microsoft.com/office/word/2010/wordprocessingGroup" xmlns:wpi="http://schemas.microsoft.com/office/word/2010/wordprocessingInk" xmlns:wne="http://schemas.microsoft.com/office/word/2006/wordml" xmlns:wps="http://schemas.microsoft.com/office/word/2010/wordprocessingShape" mc:Ignorable="w14 w15 w16se w16cid w16 w16cex w16sdtdh wp14">
   <w:sdt>
     <w:sdtPr>
       <w:id w:val="-1865279980"/>
@@ -5185,7 +4353,7 @@
 </file>
 
 <file path=word/footer2.xml><?xml version="1.0" encoding="utf-8"?>
-<w:ftr xmlns:wpc="http://schemas.microsoft.com/office/word/2010/wordprocessingCanvas" xmlns:cx="http://schemas.microsoft.com/office/drawing/2014/chartex" xmlns:mc="http://schemas.openxmlformats.org/markup-compatibility/2006" xmlns:o="urn:schemas-microsoft-com:office:office" xmlns:r="http://schemas.openxmlformats.org/officeDocument/2006/relationships" xmlns:m="http://schemas.openxmlformats.org/officeDocument/2006/math" xmlns:v="urn:schemas-microsoft-com:vml" xmlns:wp14="http://schemas.microsoft.com/office/word/2010/wordprocessingDrawing" xmlns:wp="http://schemas.openxmlformats.org/drawingml/2006/wordprocessingDrawing" xmlns:w10="urn:schemas-microsoft-com:office:word" xmlns:w="http://schemas.openxmlformats.org/wordprocessingml/2006/main" xmlns:w14="http://schemas.microsoft.com/office/word/2010/wordml" xmlns:w15="http://schemas.microsoft.com/office/word/2012/wordml" xmlns:w16se="http://schemas.microsoft.com/office/word/2015/wordml/symex" xmlns:wpg="http://schemas.microsoft.com/office/word/2010/wordprocessingGroup" xmlns:wpi="http://schemas.microsoft.com/office/word/2010/wordprocessingInk" xmlns:wne="http://schemas.microsoft.com/office/word/2006/wordml" xmlns:wps="http://schemas.microsoft.com/office/word/2010/wordprocessingShape" mc:Ignorable="w14 w15 w16se wp14">
+<w:ftr xmlns:wpc="http://schemas.microsoft.com/office/word/2010/wordprocessingCanvas" xmlns:cx="http://schemas.microsoft.com/office/drawing/2014/chartex" xmlns:cx1="http://schemas.microsoft.com/office/drawing/2015/9/8/chartex" xmlns:cx2="http://schemas.microsoft.com/office/drawing/2015/10/21/chartex" xmlns:cx3="http://schemas.microsoft.com/office/drawing/2016/5/9/chartex" xmlns:cx4="http://schemas.microsoft.com/office/drawing/2016/5/10/chartex" xmlns:cx5="http://schemas.microsoft.com/office/drawing/2016/5/11/chartex" xmlns:cx6="http://schemas.microsoft.com/office/drawing/2016/5/12/chartex" xmlns:cx7="http://schemas.microsoft.com/office/drawing/2016/5/13/chartex" xmlns:cx8="http://schemas.microsoft.com/office/drawing/2016/5/14/chartex" xmlns:mc="http://schemas.openxmlformats.org/markup-compatibility/2006" xmlns:aink="http://schemas.microsoft.com/office/drawing/2016/ink" xmlns:am3d="http://schemas.microsoft.com/office/drawing/2017/model3d" xmlns:o="urn:schemas-microsoft-com:office:office" xmlns:oel="http://schemas.microsoft.com/office/2019/extlst" xmlns:r="http://schemas.openxmlformats.org/officeDocument/2006/relationships" xmlns:m="http://schemas.openxmlformats.org/officeDocument/2006/math" xmlns:v="urn:schemas-microsoft-com:vml" xmlns:wp14="http://schemas.microsoft.com/office/word/2010/wordprocessingDrawing" xmlns:wp="http://schemas.openxmlformats.org/drawingml/2006/wordprocessingDrawing" xmlns:w10="urn:schemas-microsoft-com:office:word" xmlns:w="http://schemas.openxmlformats.org/wordprocessingml/2006/main" xmlns:w14="http://schemas.microsoft.com/office/word/2010/wordml" xmlns:w15="http://schemas.microsoft.com/office/word/2012/wordml" xmlns:w16cex="http://schemas.microsoft.com/office/word/2018/wordml/cex" xmlns:w16cid="http://schemas.microsoft.com/office/word/2016/wordml/cid" xmlns:w16="http://schemas.microsoft.com/office/word/2018/wordml" xmlns:w16sdtdh="http://schemas.microsoft.com/office/word/2020/wordml/sdtdatahash" xmlns:w16se="http://schemas.microsoft.com/office/word/2015/wordml/symex" xmlns:wpg="http://schemas.microsoft.com/office/word/2010/wordprocessingGroup" xmlns:wpi="http://schemas.microsoft.com/office/word/2010/wordprocessingInk" xmlns:wne="http://schemas.microsoft.com/office/word/2006/wordml" xmlns:wps="http://schemas.microsoft.com/office/word/2010/wordprocessingShape" mc:Ignorable="w14 w15 w16se w16cid w16 w16cex w16sdtdh wp14">
   <w:sdt>
     <w:sdtPr>
       <w:id w:val="-1764527644"/>
@@ -5238,7 +4406,7 @@
 </file>
 
 <file path=word/footnotes.xml><?xml version="1.0" encoding="utf-8"?>
-<w:footnotes xmlns:wpc="http://schemas.microsoft.com/office/word/2010/wordprocessingCanvas" xmlns:cx="http://schemas.microsoft.com/office/drawing/2014/chartex" xmlns:mc="http://schemas.openxmlformats.org/markup-compatibility/2006" xmlns:o="urn:schemas-microsoft-com:office:office" xmlns:r="http://schemas.openxmlformats.org/officeDocument/2006/relationships" xmlns:m="http://schemas.openxmlformats.org/officeDocument/2006/math" xmlns:v="urn:schemas-microsoft-com:vml" xmlns:wp14="http://schemas.microsoft.com/office/word/2010/wordprocessingDrawing" xmlns:wp="http://schemas.openxmlformats.org/drawingml/2006/wordprocessingDrawing" xmlns:w10="urn:schemas-microsoft-com:office:word" xmlns:w="http://schemas.openxmlformats.org/wordprocessingml/2006/main" xmlns:w14="http://schemas.microsoft.com/office/word/2010/wordml" xmlns:w15="http://schemas.microsoft.com/office/word/2012/wordml" xmlns:w16se="http://schemas.microsoft.com/office/word/2015/wordml/symex" xmlns:wpg="http://schemas.microsoft.com/office/word/2010/wordprocessingGroup" xmlns:wpi="http://schemas.microsoft.com/office/word/2010/wordprocessingInk" xmlns:wne="http://schemas.microsoft.com/office/word/2006/wordml" xmlns:wps="http://schemas.microsoft.com/office/word/2010/wordprocessingShape" mc:Ignorable="w14 w15 w16se wp14">
+<w:footnotes xmlns:wpc="http://schemas.microsoft.com/office/word/2010/wordprocessingCanvas" xmlns:cx="http://schemas.microsoft.com/office/drawing/2014/chartex" xmlns:cx1="http://schemas.microsoft.com/office/drawing/2015/9/8/chartex" xmlns:cx2="http://schemas.microsoft.com/office/drawing/2015/10/21/chartex" xmlns:cx3="http://schemas.microsoft.com/office/drawing/2016/5/9/chartex" xmlns:cx4="http://schemas.microsoft.com/office/drawing/2016/5/10/chartex" xmlns:cx5="http://schemas.microsoft.com/office/drawing/2016/5/11/chartex" xmlns:cx6="http://schemas.microsoft.com/office/drawing/2016/5/12/chartex" xmlns:cx7="http://schemas.microsoft.com/office/drawing/2016/5/13/chartex" xmlns:cx8="http://schemas.microsoft.com/office/drawing/2016/5/14/chartex" xmlns:mc="http://schemas.openxmlformats.org/markup-compatibility/2006" xmlns:aink="http://schemas.microsoft.com/office/drawing/2016/ink" xmlns:am3d="http://schemas.microsoft.com/office/drawing/2017/model3d" xmlns:o="urn:schemas-microsoft-com:office:office" xmlns:oel="http://schemas.microsoft.com/office/2019/extlst" xmlns:r="http://schemas.openxmlformats.org/officeDocument/2006/relationships" xmlns:m="http://schemas.openxmlformats.org/officeDocument/2006/math" xmlns:v="urn:schemas-microsoft-com:vml" xmlns:wp14="http://schemas.microsoft.com/office/word/2010/wordprocessingDrawing" xmlns:wp="http://schemas.openxmlformats.org/drawingml/2006/wordprocessingDrawing" xmlns:w10="urn:schemas-microsoft-com:office:word" xmlns:w="http://schemas.openxmlformats.org/wordprocessingml/2006/main" xmlns:w14="http://schemas.microsoft.com/office/word/2010/wordml" xmlns:w15="http://schemas.microsoft.com/office/word/2012/wordml" xmlns:w16cex="http://schemas.microsoft.com/office/word/2018/wordml/cex" xmlns:w16cid="http://schemas.microsoft.com/office/word/2016/wordml/cid" xmlns:w16="http://schemas.microsoft.com/office/word/2018/wordml" xmlns:w16sdtdh="http://schemas.microsoft.com/office/word/2020/wordml/sdtdatahash" xmlns:w16se="http://schemas.microsoft.com/office/word/2015/wordml/symex" xmlns:wpg="http://schemas.microsoft.com/office/word/2010/wordprocessingGroup" xmlns:wpi="http://schemas.microsoft.com/office/word/2010/wordprocessingInk" xmlns:wne="http://schemas.microsoft.com/office/word/2006/wordml" xmlns:wps="http://schemas.microsoft.com/office/word/2010/wordprocessingShape" mc:Ignorable="w14 w15 w16se w16cid w16 w16cex w16sdtdh wp14">
   <w:footnote w:type="separator" w:id="-1">
     <w:p>
       <w:r>
@@ -5257,7 +4425,7 @@
 </file>
 
 <file path=word/numbering.xml><?xml version="1.0" encoding="utf-8"?>
-<w:numbering xmlns:wpc="http://schemas.microsoft.com/office/word/2010/wordprocessingCanvas" xmlns:cx="http://schemas.microsoft.com/office/drawing/2014/chartex" xmlns:mc="http://schemas.openxmlformats.org/markup-compatibility/2006" xmlns:o="urn:schemas-microsoft-com:office:office" xmlns:r="http://schemas.openxmlformats.org/officeDocument/2006/relationships" xmlns:m="http://schemas.openxmlformats.org/officeDocument/2006/math" xmlns:v="urn:schemas-microsoft-com:vml" xmlns:wp14="http://schemas.microsoft.com/office/word/2010/wordprocessingDrawing" xmlns:wp="http://schemas.openxmlformats.org/drawingml/2006/wordprocessingDrawing" xmlns:w10="urn:schemas-microsoft-com:office:word" xmlns:w="http://schemas.openxmlformats.org/wordprocessingml/2006/main" xmlns:w14="http://schemas.microsoft.com/office/word/2010/wordml" xmlns:w15="http://schemas.microsoft.com/office/word/2012/wordml" xmlns:w16se="http://schemas.microsoft.com/office/word/2015/wordml/symex" xmlns:wpg="http://schemas.microsoft.com/office/word/2010/wordprocessingGroup" xmlns:wpi="http://schemas.microsoft.com/office/word/2010/wordprocessingInk" xmlns:wne="http://schemas.microsoft.com/office/word/2006/wordml" xmlns:wps="http://schemas.microsoft.com/office/word/2010/wordprocessingShape" mc:Ignorable="w14 w15 w16se wp14">
+<w:numbering xmlns:wpc="http://schemas.microsoft.com/office/word/2010/wordprocessingCanvas" xmlns:cx="http://schemas.microsoft.com/office/drawing/2014/chartex" xmlns:cx1="http://schemas.microsoft.com/office/drawing/2015/9/8/chartex" xmlns:cx2="http://schemas.microsoft.com/office/drawing/2015/10/21/chartex" xmlns:cx3="http://schemas.microsoft.com/office/drawing/2016/5/9/chartex" xmlns:cx4="http://schemas.microsoft.com/office/drawing/2016/5/10/chartex" xmlns:cx5="http://schemas.microsoft.com/office/drawing/2016/5/11/chartex" xmlns:cx6="http://schemas.microsoft.com/office/drawing/2016/5/12/chartex" xmlns:cx7="http://schemas.microsoft.com/office/drawing/2016/5/13/chartex" xmlns:cx8="http://schemas.microsoft.com/office/drawing/2016/5/14/chartex" xmlns:mc="http://schemas.openxmlformats.org/markup-compatibility/2006" xmlns:aink="http://schemas.microsoft.com/office/drawing/2016/ink" xmlns:am3d="http://schemas.microsoft.com/office/drawing/2017/model3d" xmlns:o="urn:schemas-microsoft-com:office:office" xmlns:oel="http://schemas.microsoft.com/office/2019/extlst" xmlns:r="http://schemas.openxmlformats.org/officeDocument/2006/relationships" xmlns:m="http://schemas.openxmlformats.org/officeDocument/2006/math" xmlns:v="urn:schemas-microsoft-com:vml" xmlns:wp14="http://schemas.microsoft.com/office/word/2010/wordprocessingDrawing" xmlns:wp="http://schemas.openxmlformats.org/drawingml/2006/wordprocessingDrawing" xmlns:w10="urn:schemas-microsoft-com:office:word" xmlns:w="http://schemas.openxmlformats.org/wordprocessingml/2006/main" xmlns:w14="http://schemas.microsoft.com/office/word/2010/wordml" xmlns:w15="http://schemas.microsoft.com/office/word/2012/wordml" xmlns:w16cex="http://schemas.microsoft.com/office/word/2018/wordml/cex" xmlns:w16cid="http://schemas.microsoft.com/office/word/2016/wordml/cid" xmlns:w16="http://schemas.microsoft.com/office/word/2018/wordml" xmlns:w16sdtdh="http://schemas.microsoft.com/office/word/2020/wordml/sdtdatahash" xmlns:w16se="http://schemas.microsoft.com/office/word/2015/wordml/symex" xmlns:wpg="http://schemas.microsoft.com/office/word/2010/wordprocessingGroup" xmlns:wpi="http://schemas.microsoft.com/office/word/2010/wordprocessingInk" xmlns:wne="http://schemas.microsoft.com/office/word/2006/wordml" xmlns:wps="http://schemas.microsoft.com/office/word/2010/wordprocessingShape" mc:Ignorable="w14 w15 w16se w16cid w16 w16cex w16sdtdh wp14">
   <w:abstractNum w:abstractNumId="0" w15:restartNumberingAfterBreak="0">
     <w:nsid w:val="037B31DE"/>
     <w:multiLevelType w:val="hybridMultilevel"/>
@@ -5909,32 +5077,32 @@
       </w:pPr>
     </w:lvl>
   </w:abstractNum>
-  <w:num w:numId="1">
+  <w:num w:numId="1" w16cid:durableId="870528755">
     <w:abstractNumId w:val="3"/>
   </w:num>
-  <w:num w:numId="2">
+  <w:num w:numId="2" w16cid:durableId="1806507369">
     <w:abstractNumId w:val="5"/>
   </w:num>
-  <w:num w:numId="3">
+  <w:num w:numId="3" w16cid:durableId="1135222060">
     <w:abstractNumId w:val="6"/>
   </w:num>
-  <w:num w:numId="4">
+  <w:num w:numId="4" w16cid:durableId="1752432670">
     <w:abstractNumId w:val="0"/>
   </w:num>
-  <w:num w:numId="5">
+  <w:num w:numId="5" w16cid:durableId="254828261">
     <w:abstractNumId w:val="4"/>
   </w:num>
-  <w:num w:numId="6">
+  <w:num w:numId="6" w16cid:durableId="922026460">
     <w:abstractNumId w:val="1"/>
   </w:num>
-  <w:num w:numId="7">
+  <w:num w:numId="7" w16cid:durableId="236936011">
     <w:abstractNumId w:val="2"/>
   </w:num>
 </w:numbering>
 </file>
 
 <file path=word/styles.xml><?xml version="1.0" encoding="utf-8"?>
-<w:styles xmlns:mc="http://schemas.openxmlformats.org/markup-compatibility/2006" xmlns:r="http://schemas.openxmlformats.org/officeDocument/2006/relationships" xmlns:w="http://schemas.openxmlformats.org/wordprocessingml/2006/main" xmlns:w14="http://schemas.microsoft.com/office/word/2010/wordml" xmlns:w15="http://schemas.microsoft.com/office/word/2012/wordml" xmlns:w16se="http://schemas.microsoft.com/office/word/2015/wordml/symex" mc:Ignorable="w14 w15 w16se">
+<w:styles xmlns:mc="http://schemas.openxmlformats.org/markup-compatibility/2006" xmlns:r="http://schemas.openxmlformats.org/officeDocument/2006/relationships" xmlns:w="http://schemas.openxmlformats.org/wordprocessingml/2006/main" xmlns:w14="http://schemas.microsoft.com/office/word/2010/wordml" xmlns:w15="http://schemas.microsoft.com/office/word/2012/wordml" xmlns:w16cex="http://schemas.microsoft.com/office/word/2018/wordml/cex" xmlns:w16cid="http://schemas.microsoft.com/office/word/2016/wordml/cid" xmlns:w16="http://schemas.microsoft.com/office/word/2018/wordml" xmlns:w16sdtdh="http://schemas.microsoft.com/office/word/2020/wordml/sdtdatahash" xmlns:w16se="http://schemas.microsoft.com/office/word/2015/wordml/symex" mc:Ignorable="w14 w15 w16se w16cid w16 w16cex w16sdtdh">
   <w:docDefaults>
     <w:rPrDefault>
       <w:rPr>
@@ -5950,7 +5118,7 @@
       </w:pPr>
     </w:pPrDefault>
   </w:docDefaults>
-  <w:latentStyles w:defLockedState="0" w:defUIPriority="99" w:defSemiHidden="0" w:defUnhideWhenUsed="0" w:defQFormat="0" w:count="371">
+  <w:latentStyles w:defLockedState="0" w:defUIPriority="99" w:defSemiHidden="0" w:defUnhideWhenUsed="0" w:defQFormat="0" w:count="376">
     <w:lsdException w:name="Normal" w:uiPriority="0" w:qFormat="1"/>
     <w:lsdException w:name="heading 1" w:uiPriority="9" w:qFormat="1"/>
     <w:lsdException w:name="heading 2" w:semiHidden="1" w:uiPriority="9" w:unhideWhenUsed="1" w:qFormat="1"/>
@@ -6322,6 +5490,11 @@
     <w:lsdException w:name="List Table 5 Dark Accent 6" w:uiPriority="50"/>
     <w:lsdException w:name="List Table 6 Colorful Accent 6" w:uiPriority="51"/>
     <w:lsdException w:name="List Table 7 Colorful Accent 6" w:uiPriority="52"/>
+    <w:lsdException w:name="Mention" w:semiHidden="1" w:unhideWhenUsed="1"/>
+    <w:lsdException w:name="Smart Hyperlink" w:semiHidden="1" w:unhideWhenUsed="1"/>
+    <w:lsdException w:name="Hashtag" w:semiHidden="1" w:unhideWhenUsed="1"/>
+    <w:lsdException w:name="Unresolved Mention" w:semiHidden="1" w:unhideWhenUsed="1"/>
+    <w:lsdException w:name="Smart Link" w:semiHidden="1" w:unhideWhenUsed="1"/>
   </w:latentStyles>
   <w:style w:type="paragraph" w:default="1" w:styleId="Normal">
     <w:name w:val="Normal"/>

</xml_diff>

<commit_message>
Implemented Feb 3 2023 feedback
</commit_message>
<xml_diff>
--- a/docassemble/TODI/data/templates/todi_docassemble.docx
+++ b/docassemble/TODI/data/templates/todi_docassemble.docx
@@ -1,6 +1,6 @@
 
 <file path=word/document.xml><?xml version="1.0" encoding="utf-8"?>
-<w:document xmlns:wpc="http://schemas.microsoft.com/office/word/2010/wordprocessingCanvas" xmlns:cx="http://schemas.microsoft.com/office/drawing/2014/chartex" xmlns:cx1="http://schemas.microsoft.com/office/drawing/2015/9/8/chartex" xmlns:cx2="http://schemas.microsoft.com/office/drawing/2015/10/21/chartex" xmlns:cx3="http://schemas.microsoft.com/office/drawing/2016/5/9/chartex" xmlns:cx4="http://schemas.microsoft.com/office/drawing/2016/5/10/chartex" xmlns:cx5="http://schemas.microsoft.com/office/drawing/2016/5/11/chartex" xmlns:cx6="http://schemas.microsoft.com/office/drawing/2016/5/12/chartex" xmlns:cx7="http://schemas.microsoft.com/office/drawing/2016/5/13/chartex" xmlns:cx8="http://schemas.microsoft.com/office/drawing/2016/5/14/chartex" xmlns:mc="http://schemas.openxmlformats.org/markup-compatibility/2006" xmlns:aink="http://schemas.microsoft.com/office/drawing/2016/ink" xmlns:am3d="http://schemas.microsoft.com/office/drawing/2017/model3d" xmlns:o="urn:schemas-microsoft-com:office:office" xmlns:oel="http://schemas.microsoft.com/office/2019/extlst" xmlns:r="http://schemas.openxmlformats.org/officeDocument/2006/relationships" xmlns:m="http://schemas.openxmlformats.org/officeDocument/2006/math" xmlns:v="urn:schemas-microsoft-com:vml" xmlns:wp14="http://schemas.microsoft.com/office/word/2010/wordprocessingDrawing" xmlns:wp="http://schemas.openxmlformats.org/drawingml/2006/wordprocessingDrawing" xmlns:w10="urn:schemas-microsoft-com:office:word" xmlns:w="http://schemas.openxmlformats.org/wordprocessingml/2006/main" xmlns:w14="http://schemas.microsoft.com/office/word/2010/wordml" xmlns:w15="http://schemas.microsoft.com/office/word/2012/wordml" xmlns:w16cex="http://schemas.microsoft.com/office/word/2018/wordml/cex" xmlns:w16cid="http://schemas.microsoft.com/office/word/2016/wordml/cid" xmlns:w16="http://schemas.microsoft.com/office/word/2018/wordml" xmlns:w16sdtdh="http://schemas.microsoft.com/office/word/2020/wordml/sdtdatahash" xmlns:w16se="http://schemas.microsoft.com/office/word/2015/wordml/symex" xmlns:wpg="http://schemas.microsoft.com/office/word/2010/wordprocessingGroup" xmlns:wpi="http://schemas.microsoft.com/office/word/2010/wordprocessingInk" xmlns:wne="http://schemas.microsoft.com/office/word/2006/wordml" xmlns:wps="http://schemas.microsoft.com/office/word/2010/wordprocessingShape" mc:Ignorable="w14 w15 w16se w16cid w16 w16cex w16sdtdh wp14">
+<w:document xmlns:wpc="http://schemas.microsoft.com/office/word/2010/wordprocessingCanvas" xmlns:cx="http://schemas.microsoft.com/office/drawing/2014/chartex" xmlns:mc="http://schemas.openxmlformats.org/markup-compatibility/2006" xmlns:o="urn:schemas-microsoft-com:office:office" xmlns:r="http://schemas.openxmlformats.org/officeDocument/2006/relationships" xmlns:m="http://schemas.openxmlformats.org/officeDocument/2006/math" xmlns:v="urn:schemas-microsoft-com:vml" xmlns:wp14="http://schemas.microsoft.com/office/word/2010/wordprocessingDrawing" xmlns:wp="http://schemas.openxmlformats.org/drawingml/2006/wordprocessingDrawing" xmlns:w10="urn:schemas-microsoft-com:office:word" xmlns:w="http://schemas.openxmlformats.org/wordprocessingml/2006/main" xmlns:w14="http://schemas.microsoft.com/office/word/2010/wordml" xmlns:w15="http://schemas.microsoft.com/office/word/2012/wordml" xmlns:w16se="http://schemas.microsoft.com/office/word/2015/wordml/symex" xmlns:wpg="http://schemas.microsoft.com/office/word/2010/wordprocessingGroup" xmlns:wpi="http://schemas.microsoft.com/office/word/2010/wordprocessingInk" xmlns:wne="http://schemas.microsoft.com/office/word/2006/wordml" xmlns:wps="http://schemas.microsoft.com/office/word/2010/wordprocessingShape" mc:Ignorable="w14 w15 w16se wp14">
   <w:body>
     <w:p/>
     <w:tbl>
@@ -265,7 +265,6 @@
               <w:t>{{</w:t>
             </w:r>
             <w:proofErr w:type="spellStart"/>
-            <w:proofErr w:type="gramStart"/>
             <w:r>
               <w:rPr>
                 <w:bCs/>
@@ -273,7 +272,6 @@
               <w:t>user.name.full</w:t>
             </w:r>
             <w:proofErr w:type="spellEnd"/>
-            <w:proofErr w:type="gramEnd"/>
             <w:r>
               <w:rPr>
                 <w:bCs/>
@@ -328,19 +326,11 @@
               <w:t>{{</w:t>
             </w:r>
             <w:proofErr w:type="spellStart"/>
-            <w:proofErr w:type="gramStart"/>
             <w:r>
               <w:rPr>
                 <w:bCs/>
               </w:rPr>
-              <w:t>user.address</w:t>
-            </w:r>
-            <w:proofErr w:type="gramEnd"/>
-            <w:r>
-              <w:rPr>
-                <w:bCs/>
-              </w:rPr>
-              <w:t>.line_one</w:t>
+              <w:t>user.address.line_one</w:t>
             </w:r>
             <w:proofErr w:type="spellEnd"/>
             <w:r>
@@ -409,19 +399,11 @@
               <w:t>{{</w:t>
             </w:r>
             <w:proofErr w:type="spellStart"/>
-            <w:proofErr w:type="gramStart"/>
             <w:r>
               <w:rPr>
                 <w:bCs/>
               </w:rPr>
-              <w:t>user.address</w:t>
-            </w:r>
-            <w:proofErr w:type="gramEnd"/>
-            <w:r>
-              <w:rPr>
-                <w:bCs/>
-              </w:rPr>
-              <w:t>.line_two</w:t>
+              <w:t>user.address.line_two</w:t>
             </w:r>
             <w:proofErr w:type="spellEnd"/>
             <w:r>
@@ -795,15 +777,7 @@
     </w:p>
     <w:p>
       <w:r>
-        <w:t xml:space="preserve">SUBJECT to all easements, rights-of-way, protective </w:t>
-      </w:r>
-      <w:proofErr w:type="gramStart"/>
-      <w:r>
-        <w:t>covenants</w:t>
-      </w:r>
-      <w:proofErr w:type="gramEnd"/>
-      <w:r>
-        <w:t xml:space="preserve"> and mineral reservations of record, if any, to: </w:t>
+        <w:t xml:space="preserve">SUBJECT to all easements, rights-of-way, protective covenants and mineral reservations of record, if any, to: </w:t>
       </w:r>
     </w:p>
     <w:p>
@@ -850,23 +824,7 @@
                 <w:b/>
                 <w:spacing w:val="-4"/>
               </w:rPr>
-              <w:t xml:space="preserve">Beneficiary </w:t>
-            </w:r>
-            <w:proofErr w:type="gramStart"/>
-            <w:r>
-              <w:rPr>
-                <w:b/>
-                <w:spacing w:val="-4"/>
-              </w:rPr>
-              <w:t>Name,  Relationship</w:t>
-            </w:r>
-            <w:proofErr w:type="gramEnd"/>
-            <w:r>
-              <w:rPr>
-                <w:b/>
-                <w:spacing w:val="-4"/>
-              </w:rPr>
-              <w:t xml:space="preserve"> to Owner</w:t>
+              <w:t>Beneficiary Name,  Relationship to Owner</w:t>
             </w:r>
           </w:p>
         </w:tc>
@@ -944,12 +902,10 @@
               <w:t>{{</w:t>
             </w:r>
             <w:proofErr w:type="spellStart"/>
-            <w:proofErr w:type="gramStart"/>
             <w:r>
               <w:t>person.name.full</w:t>
             </w:r>
             <w:proofErr w:type="spellEnd"/>
-            <w:proofErr w:type="gramEnd"/>
             <w:r>
               <w:t>(middle=’full’)}}</w:t>
             </w:r>
@@ -975,6 +931,33 @@
         <w:tc>
           <w:tcPr>
             <w:tcW w:w="4959" w:type="dxa"/>
+          </w:tcPr>
+          <w:p>
+            <w:r>
+              <w:t>{{</w:t>
+            </w:r>
+            <w:proofErr w:type="spellStart"/>
+            <w:r>
+              <w:t>person.address.on_one_line</w:t>
+            </w:r>
+            <w:proofErr w:type="spellEnd"/>
+            <w:r>
+              <w:t>(</w:t>
+            </w:r>
+            <w:r>
+              <w:rPr>
+                <w:bCs/>
+              </w:rPr>
+              <w:t>bare=True</w:t>
+            </w:r>
+            <w:r>
+              <w:t>)}}</w:t>
+            </w:r>
+          </w:p>
+        </w:tc>
+        <w:tc>
+          <w:tcPr>
+            <w:tcW w:w="1571" w:type="dxa"/>
           </w:tcPr>
           <w:p>
             <w:r>
@@ -983,38 +966,6 @@
             <w:proofErr w:type="spellStart"/>
             <w:proofErr w:type="gramStart"/>
             <w:r>
-              <w:t>person.address</w:t>
-            </w:r>
-            <w:proofErr w:type="gramEnd"/>
-            <w:r>
-              <w:t>.on_one_line</w:t>
-            </w:r>
-            <w:proofErr w:type="spellEnd"/>
-            <w:r>
-              <w:t>(</w:t>
-            </w:r>
-            <w:r>
-              <w:rPr>
-                <w:bCs/>
-              </w:rPr>
-              <w:t>bare=True</w:t>
-            </w:r>
-            <w:r>
-              <w:t>)}}</w:t>
-            </w:r>
-          </w:p>
-        </w:tc>
-        <w:tc>
-          <w:tcPr>
-            <w:tcW w:w="1571" w:type="dxa"/>
-          </w:tcPr>
-          <w:p>
-            <w:r>
-              <w:t>{{</w:t>
-            </w:r>
-            <w:proofErr w:type="spellStart"/>
-            <w:proofErr w:type="gramStart"/>
-            <w:r>
               <w:t>person.percent</w:t>
             </w:r>
             <w:proofErr w:type="gramEnd"/>
@@ -1176,7 +1127,15 @@
     </w:p>
     <w:p>
       <w:r>
-        <w:t>{%p endif %}</w:t>
+        <w:t xml:space="preserve">{%p </w:t>
+      </w:r>
+      <w:proofErr w:type="spellStart"/>
+      <w:r>
+        <w:t>endif</w:t>
+      </w:r>
+      <w:proofErr w:type="spellEnd"/>
+      <w:r>
+        <w:t xml:space="preserve"> %}</w:t>
       </w:r>
     </w:p>
     <w:p>
@@ -1221,15 +1180,7 @@
         <w:keepLines/>
       </w:pPr>
       <w:r>
-        <w:t xml:space="preserve">Upon my death, I transfer my interest in the </w:t>
-      </w:r>
-      <w:proofErr w:type="gramStart"/>
-      <w:r>
-        <w:t>above described</w:t>
-      </w:r>
-      <w:proofErr w:type="gramEnd"/>
-      <w:r>
-        <w:t xml:space="preserve"> property to the beneficiary designated above.</w:t>
+        <w:t>Upon my death, I transfer my interest in the above described property to the beneficiary designated above.</w:t>
       </w:r>
     </w:p>
     <w:p>
@@ -1243,7 +1194,15 @@
         <w:t>p</w:t>
       </w:r>
       <w:r>
-        <w:t xml:space="preserve"> endif %}</w:t>
+        <w:t xml:space="preserve"> </w:t>
+      </w:r>
+      <w:proofErr w:type="spellStart"/>
+      <w:r>
+        <w:t>endif</w:t>
+      </w:r>
+      <w:proofErr w:type="spellEnd"/>
+      <w:r>
+        <w:t xml:space="preserve"> %}</w:t>
       </w:r>
     </w:p>
     <w:p>
@@ -1275,15 +1234,7 @@
         <w:keepLines/>
       </w:pPr>
       <w:r>
-        <w:t xml:space="preserve">Upon my death, I transfer my interest in the </w:t>
-      </w:r>
-      <w:proofErr w:type="gramStart"/>
-      <w:r>
-        <w:t>above described</w:t>
-      </w:r>
-      <w:proofErr w:type="gramEnd"/>
-      <w:r>
-        <w:t xml:space="preserve"> property to the beneficiaries designated above as </w:t>
+        <w:t xml:space="preserve">Upon my death, I transfer my interest in the above described property to the beneficiaries designated above as </w:t>
       </w:r>
       <w:r>
         <w:t>{{</w:t>
@@ -1330,22 +1281,38 @@
           <w:sz w:val="12"/>
           <w:szCs w:val="12"/>
         </w:rPr>
-        <w:t xml:space="preserve"> endif %}</w:t>
-      </w:r>
-    </w:p>
-    <w:p>
-      <w:pPr>
-        <w:spacing w:after="160" w:line="259" w:lineRule="auto"/>
+        <w:t xml:space="preserve"> </w:t>
+      </w:r>
+      <w:proofErr w:type="spellStart"/>
+      <w:r>
         <w:rPr>
           <w:sz w:val="12"/>
           <w:szCs w:val="12"/>
         </w:rPr>
-      </w:pPr>
+        <w:t>endif</w:t>
+      </w:r>
+      <w:proofErr w:type="spellEnd"/>
       <w:r>
         <w:rPr>
           <w:sz w:val="12"/>
           <w:szCs w:val="12"/>
         </w:rPr>
+        <w:t xml:space="preserve"> %}</w:t>
+      </w:r>
+    </w:p>
+    <w:p>
+      <w:pPr>
+        <w:spacing w:after="160" w:line="259" w:lineRule="auto"/>
+        <w:rPr>
+          <w:sz w:val="12"/>
+          <w:szCs w:val="12"/>
+        </w:rPr>
+      </w:pPr>
+      <w:r>
+        <w:rPr>
+          <w:sz w:val="12"/>
+          <w:szCs w:val="12"/>
+        </w:rPr>
         <w:br w:type="page"/>
       </w:r>
     </w:p>
@@ -1355,15 +1322,7 @@
       </w:pPr>
       <w:r>
         <w:lastRenderedPageBreak/>
-        <w:t xml:space="preserve">This instrument revokes any and all prior transfer on death instruments made by the </w:t>
-      </w:r>
-      <w:proofErr w:type="gramStart"/>
-      <w:r>
-        <w:t>above mentioned</w:t>
-      </w:r>
-      <w:proofErr w:type="gramEnd"/>
-      <w:r>
-        <w:t xml:space="preserve"> owner for the above mentioned residential real estate. Before my death, I have the right to revoke this instrument.</w:t>
+        <w:t>This instrument revokes any and all prior transfer on death instruments made by the above mentioned owner for the above mentioned residential real estate. Before my death, I have the right to revoke this instrument.</w:t>
       </w:r>
     </w:p>
     <w:p>
@@ -1485,7 +1444,6 @@
               <w:t>{{</w:t>
             </w:r>
             <w:proofErr w:type="spellStart"/>
-            <w:proofErr w:type="gramStart"/>
             <w:r>
               <w:rPr>
                 <w:bCs/>
@@ -1493,7 +1451,6 @@
               <w:t>user.name.full</w:t>
             </w:r>
             <w:proofErr w:type="spellEnd"/>
-            <w:proofErr w:type="gramEnd"/>
             <w:r>
               <w:rPr>
                 <w:bCs/>
@@ -1533,7 +1490,38 @@
         </w:tc>
       </w:tr>
     </w:tbl>
-    <w:p/>
+    <w:p>
+      <w:pPr>
+        <w:rPr>
+          <w:sz w:val="2"/>
+          <w:szCs w:val="2"/>
+        </w:rPr>
+      </w:pPr>
+      <w:r>
+        <w:t xml:space="preserve">{% </w:t>
+      </w:r>
+      <w:r>
+        <w:rPr>
+          <w:noProof/>
+          <w:color w:val="008000"/>
+        </w:rPr>
+        <w:t xml:space="preserve">if </w:t>
+      </w:r>
+      <w:r>
+        <w:rPr>
+          <w:noProof/>
+          <w:color w:val="008000"/>
+        </w:rPr>
+        <w:t>first_witness_</w:t>
+      </w:r>
+      <w:r>
+        <w:rPr>
+          <w:noProof/>
+          <w:color w:val="008000"/>
+        </w:rPr>
+        <w:t>known == True %}</w:t>
+      </w:r>
+    </w:p>
     <w:p>
       <w:r>
         <w:t xml:space="preserve">I, </w:t>
@@ -1559,10 +1547,18 @@
         <w:t>False</w:t>
       </w:r>
       <w:r>
-        <w:t xml:space="preserve"> %}</w:t>
-      </w:r>
-      <w:r>
-        <w:t>____________________</w:t>
+        <w:t xml:space="preserve"> </w:t>
+      </w:r>
+      <w:proofErr w:type="gramStart"/>
+      <w:r>
+        <w:t>%}</w:t>
+      </w:r>
+      <w:r>
+        <w:t>_</w:t>
+      </w:r>
+      <w:proofErr w:type="gramEnd"/>
+      <w:r>
+        <w:t>___________________</w:t>
       </w:r>
       <w:r>
         <w:t xml:space="preserve">{% else </w:t>
@@ -1580,17 +1576,20 @@
         <w:t xml:space="preserve"> </w:t>
       </w:r>
       <w:r>
-        <w:t>witnesses[0].</w:t>
+        <w:t>witnesses[0]</w:t>
+      </w:r>
+      <w:r>
+        <w:rPr>
+          <w:noProof/>
+        </w:rPr>
+        <w:t>.</w:t>
       </w:r>
       <w:proofErr w:type="spellStart"/>
       <w:r>
-        <w:t>name</w:t>
-      </w:r>
-      <w:r>
         <w:rPr>
           <w:noProof/>
         </w:rPr>
-        <w:t>.full</w:t>
+        <w:t>name.full</w:t>
       </w:r>
       <w:proofErr w:type="spellEnd"/>
       <w:r>
@@ -1752,26 +1751,30 @@
             </w:r>
             <w:proofErr w:type="spellStart"/>
             <w:r>
-              <w:t>first_witness_known</w:t>
+              <w:t>first_witness</w:t>
+            </w:r>
+            <w:r>
+              <w:t>_</w:t>
+            </w:r>
+            <w:r>
+              <w:t>known</w:t>
             </w:r>
             <w:proofErr w:type="spellEnd"/>
             <w:r>
-              <w:t xml:space="preserve"> == True </w:t>
-            </w:r>
-            <w:proofErr w:type="gramStart"/>
-            <w:r>
-              <w:t>%}</w:t>
-            </w:r>
-            <w:r>
-              <w:t>{</w:t>
-            </w:r>
-            <w:proofErr w:type="gramEnd"/>
-            <w:r>
-              <w:t xml:space="preserve">% if </w:t>
+              <w:t xml:space="preserve"> == True %}</w:t>
+            </w:r>
+            <w:r>
+              <w:t xml:space="preserve">{% if </w:t>
             </w:r>
             <w:proofErr w:type="spellStart"/>
             <w:r>
-              <w:t>first_witness_address_known</w:t>
+              <w:t>first_witness</w:t>
+            </w:r>
+            <w:r>
+              <w:t>_address</w:t>
+            </w:r>
+            <w:r>
+              <w:t>_known</w:t>
             </w:r>
             <w:proofErr w:type="spellEnd"/>
             <w:r>
@@ -1784,14 +1787,14 @@
               <w:t xml:space="preserve"> </w:t>
             </w:r>
             <w:r>
-              <w:t>witnesses[0].</w:t>
+              <w:t>witnesses[0]</w:t>
+            </w:r>
+            <w:r>
+              <w:t>.</w:t>
             </w:r>
             <w:proofErr w:type="spellStart"/>
             <w:r>
-              <w:t>address</w:t>
-            </w:r>
-            <w:r>
-              <w:t>.line_one</w:t>
+              <w:t>address.line_one</w:t>
             </w:r>
             <w:proofErr w:type="spellEnd"/>
             <w:r>
@@ -1807,10 +1810,26 @@
               <w:t>)}}</w:t>
             </w:r>
             <w:r>
-              <w:t>{% endif %}</w:t>
-            </w:r>
-            <w:r>
-              <w:t xml:space="preserve"> {% endif %}</w:t>
+              <w:t xml:space="preserve">{% </w:t>
+            </w:r>
+            <w:proofErr w:type="spellStart"/>
+            <w:r>
+              <w:t>endif</w:t>
+            </w:r>
+            <w:proofErr w:type="spellEnd"/>
+            <w:r>
+              <w:t xml:space="preserve"> %}</w:t>
+            </w:r>
+            <w:r>
+              <w:t xml:space="preserve"> {% </w:t>
+            </w:r>
+            <w:proofErr w:type="spellStart"/>
+            <w:r>
+              <w:t>endif</w:t>
+            </w:r>
+            <w:proofErr w:type="spellEnd"/>
+            <w:r>
+              <w:t xml:space="preserve"> %}</w:t>
             </w:r>
           </w:p>
         </w:tc>
@@ -1848,42 +1867,48 @@
             </w:r>
             <w:proofErr w:type="spellStart"/>
             <w:r>
-              <w:t>first_witness_known</w:t>
+              <w:t>first_witness</w:t>
+            </w:r>
+            <w:r>
+              <w:t>_</w:t>
+            </w:r>
+            <w:r>
+              <w:t>known</w:t>
             </w:r>
             <w:proofErr w:type="spellEnd"/>
             <w:r>
-              <w:t xml:space="preserve"> == True </w:t>
-            </w:r>
-            <w:proofErr w:type="gramStart"/>
-            <w:r>
-              <w:t>%}</w:t>
-            </w:r>
-            <w:r>
-              <w:t>{</w:t>
-            </w:r>
-            <w:proofErr w:type="gramEnd"/>
-            <w:r>
-              <w:t>{</w:t>
+              <w:t xml:space="preserve"> == True %}</w:t>
+            </w:r>
+            <w:r>
+              <w:t>{{</w:t>
             </w:r>
             <w:r>
               <w:t xml:space="preserve"> </w:t>
             </w:r>
             <w:r>
-              <w:t>witnesses[0].</w:t>
+              <w:t>witnesses[0]</w:t>
+            </w:r>
+            <w:r>
+              <w:t>.</w:t>
             </w:r>
             <w:proofErr w:type="spellStart"/>
             <w:r>
-              <w:t>name</w:t>
-            </w:r>
-            <w:r>
-              <w:t>.full</w:t>
+              <w:t>name.full</w:t>
             </w:r>
             <w:proofErr w:type="spellEnd"/>
             <w:r>
               <w:t>(middle=’full’)}}</w:t>
             </w:r>
             <w:r>
-              <w:t>{% endif %}</w:t>
+              <w:t xml:space="preserve">{% </w:t>
+            </w:r>
+            <w:proofErr w:type="spellStart"/>
+            <w:r>
+              <w:t>endif</w:t>
+            </w:r>
+            <w:proofErr w:type="spellEnd"/>
+            <w:r>
+              <w:t xml:space="preserve"> %}</w:t>
             </w:r>
           </w:p>
         </w:tc>
@@ -1916,26 +1941,30 @@
             </w:r>
             <w:proofErr w:type="spellStart"/>
             <w:r>
-              <w:t>first_witness_known</w:t>
+              <w:t>first_witness</w:t>
+            </w:r>
+            <w:r>
+              <w:t>_</w:t>
+            </w:r>
+            <w:r>
+              <w:t>known</w:t>
             </w:r>
             <w:proofErr w:type="spellEnd"/>
             <w:r>
-              <w:t xml:space="preserve"> == True </w:t>
-            </w:r>
-            <w:proofErr w:type="gramStart"/>
-            <w:r>
-              <w:t>%}</w:t>
-            </w:r>
-            <w:r>
-              <w:t>{</w:t>
-            </w:r>
-            <w:proofErr w:type="gramEnd"/>
-            <w:r>
-              <w:t xml:space="preserve">% if </w:t>
+              <w:t xml:space="preserve"> == True %}</w:t>
+            </w:r>
+            <w:r>
+              <w:t xml:space="preserve">{% if </w:t>
             </w:r>
             <w:proofErr w:type="spellStart"/>
             <w:r>
-              <w:t>first_witness_address_known</w:t>
+              <w:t>first_witness</w:t>
+            </w:r>
+            <w:r>
+              <w:t>_address</w:t>
+            </w:r>
+            <w:r>
+              <w:t>_known</w:t>
             </w:r>
             <w:proofErr w:type="spellEnd"/>
             <w:r>
@@ -1948,21 +1977,29 @@
               <w:t xml:space="preserve"> </w:t>
             </w:r>
             <w:r>
-              <w:t>witnesses[0].</w:t>
+              <w:t>witnesses[0]</w:t>
+            </w:r>
+            <w:r>
+              <w:t>.</w:t>
             </w:r>
             <w:proofErr w:type="spellStart"/>
             <w:r>
-              <w:t>address</w:t>
-            </w:r>
-            <w:r>
-              <w:t>.line_two</w:t>
+              <w:t>address.line_two</w:t>
             </w:r>
             <w:proofErr w:type="spellEnd"/>
             <w:r>
               <w:t>()}}</w:t>
             </w:r>
             <w:r>
-              <w:t xml:space="preserve">{% endif </w:t>
+              <w:t xml:space="preserve">{% </w:t>
+            </w:r>
+            <w:proofErr w:type="spellStart"/>
+            <w:r>
+              <w:t>endif</w:t>
+            </w:r>
+            <w:proofErr w:type="spellEnd"/>
+            <w:r>
+              <w:t xml:space="preserve"> </w:t>
             </w:r>
             <w:r>
               <w:t>%</w:t>
@@ -1971,7 +2008,15 @@
               <w:t>}</w:t>
             </w:r>
             <w:r>
-              <w:t>{% endif %}</w:t>
+              <w:t xml:space="preserve">{% </w:t>
+            </w:r>
+            <w:proofErr w:type="spellStart"/>
+            <w:r>
+              <w:t>endif</w:t>
+            </w:r>
+            <w:proofErr w:type="spellEnd"/>
+            <w:r>
+              <w:t xml:space="preserve"> %}</w:t>
             </w:r>
           </w:p>
         </w:tc>
@@ -2041,14 +2086,25 @@
       </w:r>
       <w:proofErr w:type="spellStart"/>
       <w:r>
-        <w:t>second_witness_known</w:t>
+        <w:t>second_witness_</w:t>
+      </w:r>
+      <w:r>
+        <w:t>known</w:t>
       </w:r>
       <w:proofErr w:type="spellEnd"/>
       <w:r>
-        <w:t>== False %}</w:t>
-      </w:r>
-      <w:r>
-        <w:t>____________________</w:t>
+        <w:t xml:space="preserve">== False </w:t>
+      </w:r>
+      <w:proofErr w:type="gramStart"/>
+      <w:r>
+        <w:t>%}</w:t>
+      </w:r>
+      <w:r>
+        <w:t>_</w:t>
+      </w:r>
+      <w:proofErr w:type="gramEnd"/>
+      <w:r>
+        <w:t>___________________</w:t>
       </w:r>
       <w:r>
         <w:t xml:space="preserve">{% else </w:t>
@@ -2063,17 +2119,29 @@
         <w:t>{{</w:t>
       </w:r>
       <w:r>
-        <w:t>witnesses[1].</w:t>
+        <w:t xml:space="preserve"> </w:t>
+      </w:r>
+      <w:r>
+        <w:t>witnesses[</w:t>
+      </w:r>
+      <w:r>
+        <w:t>1</w:t>
+      </w:r>
+      <w:r>
+        <w:t>]</w:t>
+      </w:r>
+      <w:r>
+        <w:rPr>
+          <w:noProof/>
+        </w:rPr>
+        <w:t>.</w:t>
       </w:r>
       <w:proofErr w:type="spellStart"/>
       <w:r>
-        <w:t>name</w:t>
-      </w:r>
-      <w:r>
         <w:rPr>
           <w:noProof/>
         </w:rPr>
-        <w:t>.full</w:t>
+        <w:t>name.full</w:t>
       </w:r>
       <w:proofErr w:type="spellEnd"/>
       <w:r>
@@ -2230,37 +2298,41 @@
             </w:r>
             <w:proofErr w:type="spellStart"/>
             <w:r>
-              <w:t>second_witness_known</w:t>
+              <w:t>second</w:t>
+            </w:r>
+            <w:r>
+              <w:t>_witness_</w:t>
+            </w:r>
+            <w:r>
+              <w:t>known</w:t>
             </w:r>
             <w:proofErr w:type="spellEnd"/>
             <w:r>
-              <w:t xml:space="preserve"> == True </w:t>
-            </w:r>
-            <w:proofErr w:type="gramStart"/>
-            <w:r>
-              <w:t>%}{</w:t>
-            </w:r>
-            <w:proofErr w:type="gramEnd"/>
-            <w:r>
-              <w:t xml:space="preserve">% if </w:t>
+              <w:t xml:space="preserve"> == True %}{% if </w:t>
             </w:r>
             <w:proofErr w:type="spellStart"/>
             <w:r>
-              <w:t>second_witness_address_known</w:t>
+              <w:t>second</w:t>
+            </w:r>
+            <w:r>
+              <w:t>_witness_address</w:t>
+            </w:r>
+            <w:r>
+              <w:t>_known</w:t>
             </w:r>
             <w:proofErr w:type="spellEnd"/>
             <w:r>
               <w:t xml:space="preserve"> == True %}{{ </w:t>
             </w:r>
             <w:r>
-              <w:t>witnesses[1].</w:t>
+              <w:t>witnesses[1]</w:t>
+            </w:r>
+            <w:r>
+              <w:t>.</w:t>
             </w:r>
             <w:proofErr w:type="spellStart"/>
             <w:r>
-              <w:t>address</w:t>
-            </w:r>
-            <w:r>
-              <w:t>.line_one</w:t>
+              <w:t>address.line_one</w:t>
             </w:r>
             <w:proofErr w:type="spellEnd"/>
             <w:r>
@@ -2273,7 +2345,23 @@
               <w:t>bare=True</w:t>
             </w:r>
             <w:r>
-              <w:t>)}}{% endif %} {% endif %}</w:t>
+              <w:t xml:space="preserve">)}}{% </w:t>
+            </w:r>
+            <w:proofErr w:type="spellStart"/>
+            <w:r>
+              <w:t>endif</w:t>
+            </w:r>
+            <w:proofErr w:type="spellEnd"/>
+            <w:r>
+              <w:t xml:space="preserve"> %} {% </w:t>
+            </w:r>
+            <w:proofErr w:type="spellStart"/>
+            <w:r>
+              <w:t>endif</w:t>
+            </w:r>
+            <w:proofErr w:type="spellEnd"/>
+            <w:r>
+              <w:t xml:space="preserve"> %}</w:t>
             </w:r>
           </w:p>
         </w:tc>
@@ -2311,33 +2399,42 @@
             </w:r>
             <w:proofErr w:type="spellStart"/>
             <w:r>
-              <w:t>second_witness_known</w:t>
+              <w:t>second</w:t>
+            </w:r>
+            <w:r>
+              <w:t>_wi</w:t>
+            </w:r>
+            <w:r>
+              <w:t>tness_</w:t>
+            </w:r>
+            <w:r>
+              <w:t>known</w:t>
             </w:r>
             <w:proofErr w:type="spellEnd"/>
             <w:r>
-              <w:t xml:space="preserve"> == True </w:t>
-            </w:r>
-            <w:proofErr w:type="gramStart"/>
-            <w:r>
-              <w:t>%}{</w:t>
-            </w:r>
-            <w:proofErr w:type="gramEnd"/>
-            <w:r>
-              <w:t xml:space="preserve">{ </w:t>
-            </w:r>
-            <w:r>
-              <w:t>witnesses[1].</w:t>
+              <w:t xml:space="preserve"> == True %}{{ </w:t>
+            </w:r>
+            <w:r>
+              <w:t>witnesses[1]</w:t>
+            </w:r>
+            <w:r>
+              <w:t>.</w:t>
             </w:r>
             <w:proofErr w:type="spellStart"/>
             <w:r>
-              <w:t>name</w:t>
-            </w:r>
-            <w:r>
-              <w:t>.full</w:t>
+              <w:t>name.full</w:t>
             </w:r>
             <w:proofErr w:type="spellEnd"/>
             <w:r>
-              <w:t>(middle=’full’)}}{% endif %}</w:t>
+              <w:t xml:space="preserve">(middle=’full’)}}{% </w:t>
+            </w:r>
+            <w:proofErr w:type="spellStart"/>
+            <w:r>
+              <w:t>endif</w:t>
+            </w:r>
+            <w:proofErr w:type="spellEnd"/>
+            <w:r>
+              <w:t xml:space="preserve"> %}</w:t>
             </w:r>
           </w:p>
         </w:tc>
@@ -2370,41 +2467,64 @@
             </w:r>
             <w:proofErr w:type="spellStart"/>
             <w:r>
-              <w:t>second_witness_known</w:t>
+              <w:t>second</w:t>
+            </w:r>
+            <w:r>
+              <w:t>_witness_</w:t>
+            </w:r>
+            <w:r>
+              <w:t>known</w:t>
             </w:r>
             <w:proofErr w:type="spellEnd"/>
             <w:r>
               <w:t xml:space="preserve"> == True </w:t>
             </w:r>
-            <w:proofErr w:type="gramStart"/>
-            <w:r>
-              <w:t>%}{</w:t>
-            </w:r>
-            <w:proofErr w:type="gramEnd"/>
-            <w:r>
-              <w:t xml:space="preserve">% if </w:t>
+            <w:r>
+              <w:t xml:space="preserve">%}{% if </w:t>
             </w:r>
             <w:proofErr w:type="spellStart"/>
             <w:r>
-              <w:t>second_witness_address_known</w:t>
+              <w:t>second</w:t>
+            </w:r>
+            <w:r>
+              <w:t>_witness_address</w:t>
+            </w:r>
+            <w:r>
+              <w:t>_known</w:t>
             </w:r>
             <w:proofErr w:type="spellEnd"/>
             <w:r>
               <w:t xml:space="preserve"> == True %}{{ </w:t>
             </w:r>
             <w:r>
-              <w:t>witnesses[1].</w:t>
+              <w:t>witnesses[1]</w:t>
+            </w:r>
+            <w:r>
+              <w:t>.</w:t>
             </w:r>
             <w:proofErr w:type="spellStart"/>
             <w:r>
-              <w:t>address</w:t>
-            </w:r>
-            <w:r>
-              <w:t>.line_two</w:t>
+              <w:t>address.line_two</w:t>
             </w:r>
             <w:proofErr w:type="spellEnd"/>
             <w:r>
-              <w:t>()}}{% endif %}{% endif %}</w:t>
+              <w:t xml:space="preserve">()}}{% </w:t>
+            </w:r>
+            <w:proofErr w:type="spellStart"/>
+            <w:r>
+              <w:t>endif</w:t>
+            </w:r>
+            <w:proofErr w:type="spellEnd"/>
+            <w:r>
+              <w:t xml:space="preserve"> %}{% </w:t>
+            </w:r>
+            <w:proofErr w:type="spellStart"/>
+            <w:r>
+              <w:t>endif</w:t>
+            </w:r>
+            <w:proofErr w:type="spellEnd"/>
+            <w:r>
+              <w:t xml:space="preserve"> %}</w:t>
             </w:r>
           </w:p>
         </w:tc>
@@ -2522,113 +2642,909 @@
         <w:t xml:space="preserve"> known to me to be the same person whose name is subscribed as the owner of the residential real estate, appea</w:t>
       </w:r>
       <w:r>
-        <w:t xml:space="preserve">red before me and the witnesses </w:t>
-      </w:r>
-      <w:r>
-        <w:t xml:space="preserve">{% if </w:t>
+        <w:t xml:space="preserve">red before me and the witnesses {% if </w:t>
       </w:r>
       <w:proofErr w:type="spellStart"/>
       <w:r>
-        <w:t>first_witness_known</w:t>
+        <w:t>second_witness_</w:t>
+      </w:r>
+      <w:r>
+        <w:t>known</w:t>
       </w:r>
       <w:proofErr w:type="spellEnd"/>
       <w:r>
-        <w:t>== False %}</w:t>
-      </w:r>
-      <w:r>
-        <w:t>____________________</w:t>
-      </w:r>
-      <w:r>
-        <w:t xml:space="preserve">{% else </w:t>
-      </w:r>
-      <w:r>
-        <w:t>%}</w:t>
-      </w:r>
-      <w:r>
-        <w:rPr>
-          <w:noProof/>
-        </w:rPr>
+        <w:t xml:space="preserve"> == True </w:t>
+      </w:r>
+      <w:r>
+        <w:t>%}{{</w:t>
+      </w:r>
+      <w:r>
+        <w:t xml:space="preserve"> </w:t>
+      </w:r>
+      <w:r>
+        <w:t>witnesses[0]</w:t>
+      </w:r>
+      <w:r>
+        <w:t>.</w:t>
+      </w:r>
+      <w:proofErr w:type="spellStart"/>
+      <w:r>
+        <w:t>name.full</w:t>
+      </w:r>
+      <w:proofErr w:type="spellEnd"/>
+      <w:r>
+        <w:t xml:space="preserve">(middle=’full’)}} and </w:t>
+      </w:r>
+      <w:r>
         <w:t>{{</w:t>
       </w:r>
       <w:r>
         <w:t xml:space="preserve"> </w:t>
       </w:r>
       <w:r>
-        <w:t>witnesses[0].</w:t>
+        <w:t>witnesses[1]</w:t>
+      </w:r>
+      <w:bookmarkStart w:id="0" w:name="_GoBack"/>
+      <w:bookmarkEnd w:id="0"/>
+      <w:r>
+        <w:t>.</w:t>
       </w:r>
       <w:proofErr w:type="spellStart"/>
       <w:r>
-        <w:t>name</w:t>
-      </w:r>
-      <w:r>
-        <w:rPr>
-          <w:noProof/>
-        </w:rPr>
-        <w:t>.full</w:t>
+        <w:t>name.full</w:t>
       </w:r>
       <w:proofErr w:type="spellEnd"/>
       <w:r>
-        <w:rPr>
-          <w:noProof/>
-        </w:rPr>
-        <w:t>(middle=’full’)}}{% endif %}</w:t>
-      </w:r>
-      <w:r>
-        <w:t xml:space="preserve"> and </w:t>
-      </w:r>
-      <w:r>
-        <w:t xml:space="preserve">{% if </w:t>
+        <w:t>(middle=</w:t>
+      </w:r>
+      <w:r>
+        <w:t xml:space="preserve">’full’)}}{% else %} </w:t>
+      </w:r>
+      <w:r>
+        <w:lastRenderedPageBreak/>
+        <w:t>{{</w:t>
+      </w:r>
+      <w:r>
+        <w:t>witnesses[0]</w:t>
+      </w:r>
+      <w:r>
+        <w:t>.</w:t>
       </w:r>
       <w:proofErr w:type="spellStart"/>
       <w:r>
-        <w:lastRenderedPageBreak/>
-        <w:t>second_witness_known</w:t>
+        <w:t>name.full</w:t>
       </w:r>
       <w:proofErr w:type="spellEnd"/>
       <w:r>
-        <w:t>== False %}</w:t>
-      </w:r>
-      <w:r>
-        <w:t>____________________</w:t>
-      </w:r>
-      <w:r>
-        <w:t xml:space="preserve">{% else </w:t>
-      </w:r>
-      <w:r>
-        <w:t>%}</w:t>
-      </w:r>
-      <w:r>
-        <w:rPr>
-          <w:noProof/>
+        <w:t xml:space="preserve">(middle=’full’)}}{% </w:t>
+      </w:r>
+      <w:proofErr w:type="spellStart"/>
+      <w:r>
+        <w:t>endif</w:t>
+      </w:r>
+      <w:proofErr w:type="spellEnd"/>
+      <w:r>
+        <w:t xml:space="preserve"> %} </w:t>
+      </w:r>
+      <w:r>
+        <w:t xml:space="preserve">in person and acknowledged signing the instrument as the free and voluntary act of the owner who was acting of sound mind and memory for the uses and purposes therein set forth. </w:t>
+      </w:r>
+      <w:r>
+        <w:t>Signed and sworn to before me this ____ day of _________________, _______.</w:t>
+      </w:r>
+    </w:p>
+    <w:p/>
+    <w:p>
+      <w:r>
+        <w:t>______________________________________________   My commission expires on ____________________</w:t>
+      </w:r>
+    </w:p>
+    <w:p>
+      <w:r>
+        <w:t xml:space="preserve">Notary Public </w:t>
+      </w:r>
+    </w:p>
+    <w:p>
+      <w:r>
+        <w:t>{% else %}</w:t>
+      </w:r>
+    </w:p>
+    <w:tbl>
+      <w:tblPr>
+        <w:tblStyle w:val="TableGrid"/>
+        <w:tblW w:w="10915" w:type="dxa"/>
+        <w:tblBorders>
+          <w:top w:val="none" w:sz="0" w:space="0" w:color="auto"/>
+          <w:left w:val="none" w:sz="0" w:space="0" w:color="auto"/>
+          <w:bottom w:val="none" w:sz="0" w:space="0" w:color="auto"/>
+          <w:right w:val="none" w:sz="0" w:space="0" w:color="auto"/>
+          <w:insideH w:val="none" w:sz="0" w:space="0" w:color="auto"/>
+          <w:insideV w:val="none" w:sz="0" w:space="0" w:color="auto"/>
+        </w:tblBorders>
+        <w:tblCellMar>
+          <w:left w:w="0" w:type="dxa"/>
+          <w:right w:w="0" w:type="dxa"/>
+        </w:tblCellMar>
+        <w:tblLook w:val="04A0" w:firstRow="1" w:lastRow="0" w:firstColumn="1" w:lastColumn="0" w:noHBand="0" w:noVBand="1"/>
+      </w:tblPr>
+      <w:tblGrid>
+        <w:gridCol w:w="180"/>
+        <w:gridCol w:w="2790"/>
+        <w:gridCol w:w="4003"/>
+        <w:gridCol w:w="2117"/>
+        <w:gridCol w:w="180"/>
+        <w:gridCol w:w="810"/>
+        <w:gridCol w:w="835"/>
+      </w:tblGrid>
+      <w:tr>
+        <w:tc>
+          <w:tcPr>
+            <w:tcW w:w="180" w:type="dxa"/>
+          </w:tcPr>
+          <w:p>
+            <w:r>
+              <w:t>I,</w:t>
+            </w:r>
+          </w:p>
+        </w:tc>
+        <w:tc>
+          <w:tcPr>
+            <w:tcW w:w="2790" w:type="dxa"/>
+            <w:tcBorders>
+              <w:bottom w:val="single" w:sz="4" w:space="0" w:color="auto"/>
+            </w:tcBorders>
+          </w:tcPr>
+          <w:p/>
+        </w:tc>
+        <w:tc>
+          <w:tcPr>
+            <w:tcW w:w="7945" w:type="dxa"/>
+            <w:gridSpan w:val="5"/>
+          </w:tcPr>
+          <w:p>
+            <w:r>
+              <w:t>, attest that</w:t>
+            </w:r>
+            <w:r>
+              <w:t xml:space="preserve"> {{</w:t>
+            </w:r>
+            <w:proofErr w:type="spellStart"/>
+            <w:r>
+              <w:t>user.name.full</w:t>
+            </w:r>
+            <w:proofErr w:type="spellEnd"/>
+            <w:r>
+              <w:t>(middle=’full’)}}</w:t>
+            </w:r>
+            <w:r>
+              <w:t>, the owner of the above mentioned property,</w:t>
+            </w:r>
+          </w:p>
+        </w:tc>
+      </w:tr>
+      <w:tr>
+        <w:tc>
+          <w:tcPr>
+            <w:tcW w:w="6973" w:type="dxa"/>
+            <w:gridSpan w:val="3"/>
+          </w:tcPr>
+          <w:p>
+            <w:r>
+              <w:t>executed this Illinois Transfer on Death Instrument in my presence on</w:t>
+            </w:r>
+          </w:p>
+        </w:tc>
+        <w:tc>
+          <w:tcPr>
+            <w:tcW w:w="2117" w:type="dxa"/>
+            <w:tcBorders>
+              <w:bottom w:val="single" w:sz="2" w:space="0" w:color="auto"/>
+            </w:tcBorders>
+          </w:tcPr>
+          <w:p/>
+        </w:tc>
+        <w:tc>
+          <w:tcPr>
+            <w:tcW w:w="180" w:type="dxa"/>
+          </w:tcPr>
+          <w:p>
+            <w:r>
+              <w:t>,</w:t>
+            </w:r>
+          </w:p>
+        </w:tc>
+        <w:tc>
+          <w:tcPr>
+            <w:tcW w:w="810" w:type="dxa"/>
+            <w:tcBorders>
+              <w:bottom w:val="single" w:sz="2" w:space="0" w:color="auto"/>
+            </w:tcBorders>
+          </w:tcPr>
+          <w:p/>
+        </w:tc>
+        <w:tc>
+          <w:tcPr>
+            <w:tcW w:w="835" w:type="dxa"/>
+            <w:tcMar>
+              <w:left w:w="0" w:type="dxa"/>
+              <w:right w:w="115" w:type="dxa"/>
+            </w:tcMar>
+          </w:tcPr>
+          <w:p>
+            <w:r>
+              <w:t>.</w:t>
+            </w:r>
+            <w:r>
+              <w:t xml:space="preserve"> This</w:t>
+            </w:r>
+          </w:p>
+        </w:tc>
+      </w:tr>
+    </w:tbl>
+    <w:p>
+      <w:r>
+        <w:t>instrument was executed as a free and voluntary act by the owner. At the time of the execution, I believe the owner to be of sound mind and memory.</w:t>
+      </w:r>
+    </w:p>
+    <w:p/>
+    <w:tbl>
+      <w:tblPr>
+        <w:tblStyle w:val="TableGrid"/>
+        <w:tblW w:w="0" w:type="auto"/>
+        <w:tblBorders>
+          <w:top w:val="none" w:sz="0" w:space="0" w:color="auto"/>
+          <w:left w:val="none" w:sz="0" w:space="0" w:color="auto"/>
+          <w:bottom w:val="none" w:sz="0" w:space="0" w:color="auto"/>
+          <w:right w:val="none" w:sz="0" w:space="0" w:color="auto"/>
+          <w:insideH w:val="none" w:sz="0" w:space="0" w:color="auto"/>
+          <w:insideV w:val="none" w:sz="0" w:space="0" w:color="auto"/>
+        </w:tblBorders>
+        <w:tblLook w:val="04A0" w:firstRow="1" w:lastRow="0" w:firstColumn="1" w:lastColumn="0" w:noHBand="0" w:noVBand="1"/>
+      </w:tblPr>
+      <w:tblGrid>
+        <w:gridCol w:w="1391"/>
+        <w:gridCol w:w="3397"/>
+        <w:gridCol w:w="630"/>
+        <w:gridCol w:w="5220"/>
+      </w:tblGrid>
+      <w:tr>
+        <w:trPr>
+          <w:trHeight w:val="346"/>
+        </w:trPr>
+        <w:tc>
+          <w:tcPr>
+            <w:tcW w:w="1391" w:type="dxa"/>
+          </w:tcPr>
+          <w:p>
+            <w:r>
+              <w:rPr>
+                <w:b/>
+                <w:bCs/>
+              </w:rPr>
+              <w:t xml:space="preserve">WITNESS: </w:t>
+            </w:r>
+          </w:p>
+        </w:tc>
+        <w:tc>
+          <w:tcPr>
+            <w:tcW w:w="3397" w:type="dxa"/>
+          </w:tcPr>
+          <w:p/>
+        </w:tc>
+        <w:tc>
+          <w:tcPr>
+            <w:tcW w:w="630" w:type="dxa"/>
+          </w:tcPr>
+          <w:p/>
+        </w:tc>
+        <w:tc>
+          <w:tcPr>
+            <w:tcW w:w="5220" w:type="dxa"/>
+          </w:tcPr>
+          <w:p>
+            <w:r>
+              <w:rPr>
+                <w:b/>
+                <w:bCs/>
+              </w:rPr>
+              <w:t>ADDRESS OF WITNESS:</w:t>
+            </w:r>
+          </w:p>
+        </w:tc>
+      </w:tr>
+      <w:tr>
+        <w:trPr>
+          <w:trHeight w:val="346"/>
+        </w:trPr>
+        <w:tc>
+          <w:tcPr>
+            <w:tcW w:w="1391" w:type="dxa"/>
+            <w:vAlign w:val="bottom"/>
+          </w:tcPr>
+          <w:p>
+            <w:r>
+              <w:t>Signed:</w:t>
+            </w:r>
+          </w:p>
+        </w:tc>
+        <w:tc>
+          <w:tcPr>
+            <w:tcW w:w="3397" w:type="dxa"/>
+            <w:tcBorders>
+              <w:bottom w:val="single" w:sz="2" w:space="0" w:color="auto"/>
+            </w:tcBorders>
+            <w:vAlign w:val="bottom"/>
+          </w:tcPr>
+          <w:p/>
+        </w:tc>
+        <w:tc>
+          <w:tcPr>
+            <w:tcW w:w="630" w:type="dxa"/>
+            <w:vAlign w:val="bottom"/>
+          </w:tcPr>
+          <w:p/>
+        </w:tc>
+        <w:tc>
+          <w:tcPr>
+            <w:tcW w:w="5220" w:type="dxa"/>
+            <w:tcBorders>
+              <w:bottom w:val="single" w:sz="2" w:space="0" w:color="auto"/>
+            </w:tcBorders>
+            <w:vAlign w:val="bottom"/>
+          </w:tcPr>
+          <w:p/>
+        </w:tc>
+      </w:tr>
+      <w:tr>
+        <w:trPr>
+          <w:trHeight w:val="346"/>
+        </w:trPr>
+        <w:tc>
+          <w:tcPr>
+            <w:tcW w:w="1391" w:type="dxa"/>
+            <w:vAlign w:val="bottom"/>
+          </w:tcPr>
+          <w:p>
+            <w:r>
+              <w:t>Printed:</w:t>
+            </w:r>
+          </w:p>
+        </w:tc>
+        <w:tc>
+          <w:tcPr>
+            <w:tcW w:w="3397" w:type="dxa"/>
+            <w:tcBorders>
+              <w:top w:val="single" w:sz="2" w:space="0" w:color="auto"/>
+              <w:bottom w:val="single" w:sz="2" w:space="0" w:color="auto"/>
+            </w:tcBorders>
+            <w:vAlign w:val="bottom"/>
+          </w:tcPr>
+          <w:p/>
+        </w:tc>
+        <w:tc>
+          <w:tcPr>
+            <w:tcW w:w="630" w:type="dxa"/>
+            <w:vAlign w:val="bottom"/>
+          </w:tcPr>
+          <w:p/>
+        </w:tc>
+        <w:tc>
+          <w:tcPr>
+            <w:tcW w:w="5220" w:type="dxa"/>
+            <w:tcBorders>
+              <w:top w:val="single" w:sz="2" w:space="0" w:color="auto"/>
+              <w:bottom w:val="single" w:sz="2" w:space="0" w:color="auto"/>
+            </w:tcBorders>
+            <w:vAlign w:val="bottom"/>
+          </w:tcPr>
+          <w:p/>
+        </w:tc>
+      </w:tr>
+      <w:tr>
+        <w:trPr>
+          <w:trHeight w:val="355"/>
+        </w:trPr>
+        <w:tc>
+          <w:tcPr>
+            <w:tcW w:w="1391" w:type="dxa"/>
+            <w:vAlign w:val="bottom"/>
+          </w:tcPr>
+          <w:p>
+            <w:r>
+              <w:t>Dated:</w:t>
+            </w:r>
+          </w:p>
+        </w:tc>
+        <w:tc>
+          <w:tcPr>
+            <w:tcW w:w="3397" w:type="dxa"/>
+            <w:tcBorders>
+              <w:top w:val="single" w:sz="2" w:space="0" w:color="auto"/>
+              <w:bottom w:val="single" w:sz="2" w:space="0" w:color="auto"/>
+            </w:tcBorders>
+            <w:vAlign w:val="bottom"/>
+          </w:tcPr>
+          <w:p/>
+        </w:tc>
+        <w:tc>
+          <w:tcPr>
+            <w:tcW w:w="630" w:type="dxa"/>
+            <w:vAlign w:val="bottom"/>
+          </w:tcPr>
+          <w:p/>
+        </w:tc>
+        <w:tc>
+          <w:tcPr>
+            <w:tcW w:w="5220" w:type="dxa"/>
+            <w:tcBorders>
+              <w:top w:val="single" w:sz="2" w:space="0" w:color="auto"/>
+              <w:bottom w:val="single" w:sz="2" w:space="0" w:color="auto"/>
+            </w:tcBorders>
+            <w:vAlign w:val="bottom"/>
+          </w:tcPr>
+          <w:p/>
+        </w:tc>
+      </w:tr>
+    </w:tbl>
+    <w:p/>
+    <w:tbl>
+      <w:tblPr>
+        <w:tblStyle w:val="TableGrid"/>
+        <w:tblW w:w="10915" w:type="dxa"/>
+        <w:tblBorders>
+          <w:top w:val="none" w:sz="0" w:space="0" w:color="auto"/>
+          <w:left w:val="none" w:sz="0" w:space="0" w:color="auto"/>
+          <w:bottom w:val="none" w:sz="0" w:space="0" w:color="auto"/>
+          <w:right w:val="none" w:sz="0" w:space="0" w:color="auto"/>
+          <w:insideH w:val="none" w:sz="0" w:space="0" w:color="auto"/>
+          <w:insideV w:val="none" w:sz="0" w:space="0" w:color="auto"/>
+        </w:tblBorders>
+        <w:tblCellMar>
+          <w:left w:w="0" w:type="dxa"/>
+          <w:right w:w="0" w:type="dxa"/>
+        </w:tblCellMar>
+        <w:tblLook w:val="04A0" w:firstRow="1" w:lastRow="0" w:firstColumn="1" w:lastColumn="0" w:noHBand="0" w:noVBand="1"/>
+      </w:tblPr>
+      <w:tblGrid>
+        <w:gridCol w:w="180"/>
+        <w:gridCol w:w="2790"/>
+        <w:gridCol w:w="4003"/>
+        <w:gridCol w:w="2117"/>
+        <w:gridCol w:w="180"/>
+        <w:gridCol w:w="810"/>
+        <w:gridCol w:w="835"/>
+      </w:tblGrid>
+      <w:tr>
+        <w:tc>
+          <w:tcPr>
+            <w:tcW w:w="180" w:type="dxa"/>
+          </w:tcPr>
+          <w:p>
+            <w:r>
+              <w:t>I,</w:t>
+            </w:r>
+          </w:p>
+        </w:tc>
+        <w:tc>
+          <w:tcPr>
+            <w:tcW w:w="2790" w:type="dxa"/>
+            <w:tcBorders>
+              <w:bottom w:val="single" w:sz="4" w:space="0" w:color="auto"/>
+            </w:tcBorders>
+          </w:tcPr>
+          <w:p/>
+        </w:tc>
+        <w:tc>
+          <w:tcPr>
+            <w:tcW w:w="7945" w:type="dxa"/>
+            <w:gridSpan w:val="5"/>
+          </w:tcPr>
+          <w:p>
+            <w:r>
+              <w:t>, attest that</w:t>
+            </w:r>
+            <w:r>
+              <w:t xml:space="preserve"> {{</w:t>
+            </w:r>
+            <w:proofErr w:type="spellStart"/>
+            <w:r>
+              <w:t>user.name.full</w:t>
+            </w:r>
+            <w:proofErr w:type="spellEnd"/>
+            <w:r>
+              <w:t>(middle=’full’)}}</w:t>
+            </w:r>
+            <w:r>
+              <w:t>, the owner of the above mentioned property,</w:t>
+            </w:r>
+          </w:p>
+        </w:tc>
+      </w:tr>
+      <w:tr>
+        <w:tc>
+          <w:tcPr>
+            <w:tcW w:w="6973" w:type="dxa"/>
+            <w:gridSpan w:val="3"/>
+          </w:tcPr>
+          <w:p>
+            <w:r>
+              <w:t>executed this Illinois Transfer on Death Instrument in my presence on</w:t>
+            </w:r>
+          </w:p>
+        </w:tc>
+        <w:tc>
+          <w:tcPr>
+            <w:tcW w:w="2117" w:type="dxa"/>
+            <w:tcBorders>
+              <w:bottom w:val="single" w:sz="2" w:space="0" w:color="auto"/>
+            </w:tcBorders>
+          </w:tcPr>
+          <w:p/>
+        </w:tc>
+        <w:tc>
+          <w:tcPr>
+            <w:tcW w:w="180" w:type="dxa"/>
+          </w:tcPr>
+          <w:p>
+            <w:r>
+              <w:t>,</w:t>
+            </w:r>
+          </w:p>
+        </w:tc>
+        <w:tc>
+          <w:tcPr>
+            <w:tcW w:w="810" w:type="dxa"/>
+            <w:tcBorders>
+              <w:bottom w:val="single" w:sz="2" w:space="0" w:color="auto"/>
+            </w:tcBorders>
+          </w:tcPr>
+          <w:p/>
+        </w:tc>
+        <w:tc>
+          <w:tcPr>
+            <w:tcW w:w="835" w:type="dxa"/>
+            <w:tcMar>
+              <w:left w:w="0" w:type="dxa"/>
+              <w:right w:w="115" w:type="dxa"/>
+            </w:tcMar>
+          </w:tcPr>
+          <w:p>
+            <w:r>
+              <w:t>.</w:t>
+            </w:r>
+            <w:r>
+              <w:t xml:space="preserve"> This</w:t>
+            </w:r>
+          </w:p>
+        </w:tc>
+      </w:tr>
+    </w:tbl>
+    <w:p>
+      <w:r>
+        <w:t>instrument was executed as a free and voluntary act by the owner. At the time of the execution, I believe the owner to be of sound mind and memory.</w:t>
+      </w:r>
+    </w:p>
+    <w:p/>
+    <w:tbl>
+      <w:tblPr>
+        <w:tblStyle w:val="TableGrid"/>
+        <w:tblW w:w="0" w:type="auto"/>
+        <w:tblBorders>
+          <w:top w:val="none" w:sz="0" w:space="0" w:color="auto"/>
+          <w:left w:val="none" w:sz="0" w:space="0" w:color="auto"/>
+          <w:bottom w:val="none" w:sz="0" w:space="0" w:color="auto"/>
+          <w:right w:val="none" w:sz="0" w:space="0" w:color="auto"/>
+          <w:insideH w:val="none" w:sz="0" w:space="0" w:color="auto"/>
+          <w:insideV w:val="none" w:sz="0" w:space="0" w:color="auto"/>
+        </w:tblBorders>
+        <w:tblLook w:val="04A0" w:firstRow="1" w:lastRow="0" w:firstColumn="1" w:lastColumn="0" w:noHBand="0" w:noVBand="1"/>
+      </w:tblPr>
+      <w:tblGrid>
+        <w:gridCol w:w="1391"/>
+        <w:gridCol w:w="3397"/>
+        <w:gridCol w:w="630"/>
+        <w:gridCol w:w="5220"/>
+      </w:tblGrid>
+      <w:tr>
+        <w:trPr>
+          <w:trHeight w:val="346"/>
+        </w:trPr>
+        <w:tc>
+          <w:tcPr>
+            <w:tcW w:w="1391" w:type="dxa"/>
+          </w:tcPr>
+          <w:p>
+            <w:r>
+              <w:rPr>
+                <w:b/>
+                <w:bCs/>
+              </w:rPr>
+              <w:t xml:space="preserve">WITNESS: </w:t>
+            </w:r>
+          </w:p>
+        </w:tc>
+        <w:tc>
+          <w:tcPr>
+            <w:tcW w:w="3397" w:type="dxa"/>
+          </w:tcPr>
+          <w:p/>
+        </w:tc>
+        <w:tc>
+          <w:tcPr>
+            <w:tcW w:w="630" w:type="dxa"/>
+          </w:tcPr>
+          <w:p/>
+        </w:tc>
+        <w:tc>
+          <w:tcPr>
+            <w:tcW w:w="5220" w:type="dxa"/>
+          </w:tcPr>
+          <w:p>
+            <w:r>
+              <w:rPr>
+                <w:b/>
+                <w:bCs/>
+              </w:rPr>
+              <w:t>ADDRESS OF WITNESS:</w:t>
+            </w:r>
+          </w:p>
+        </w:tc>
+      </w:tr>
+      <w:tr>
+        <w:trPr>
+          <w:trHeight w:val="346"/>
+        </w:trPr>
+        <w:tc>
+          <w:tcPr>
+            <w:tcW w:w="1391" w:type="dxa"/>
+            <w:vAlign w:val="bottom"/>
+          </w:tcPr>
+          <w:p>
+            <w:r>
+              <w:t>Signed:</w:t>
+            </w:r>
+          </w:p>
+        </w:tc>
+        <w:tc>
+          <w:tcPr>
+            <w:tcW w:w="3397" w:type="dxa"/>
+            <w:tcBorders>
+              <w:bottom w:val="single" w:sz="2" w:space="0" w:color="auto"/>
+            </w:tcBorders>
+            <w:vAlign w:val="bottom"/>
+          </w:tcPr>
+          <w:p/>
+        </w:tc>
+        <w:tc>
+          <w:tcPr>
+            <w:tcW w:w="630" w:type="dxa"/>
+            <w:vAlign w:val="bottom"/>
+          </w:tcPr>
+          <w:p/>
+        </w:tc>
+        <w:tc>
+          <w:tcPr>
+            <w:tcW w:w="5220" w:type="dxa"/>
+            <w:tcBorders>
+              <w:bottom w:val="single" w:sz="2" w:space="0" w:color="auto"/>
+            </w:tcBorders>
+            <w:vAlign w:val="bottom"/>
+          </w:tcPr>
+          <w:p/>
+        </w:tc>
+      </w:tr>
+      <w:tr>
+        <w:trPr>
+          <w:trHeight w:val="346"/>
+        </w:trPr>
+        <w:tc>
+          <w:tcPr>
+            <w:tcW w:w="1391" w:type="dxa"/>
+            <w:vAlign w:val="bottom"/>
+          </w:tcPr>
+          <w:p>
+            <w:r>
+              <w:t>Printed:</w:t>
+            </w:r>
+          </w:p>
+        </w:tc>
+        <w:tc>
+          <w:tcPr>
+            <w:tcW w:w="3397" w:type="dxa"/>
+            <w:tcBorders>
+              <w:top w:val="single" w:sz="2" w:space="0" w:color="auto"/>
+              <w:bottom w:val="single" w:sz="2" w:space="0" w:color="auto"/>
+            </w:tcBorders>
+            <w:vAlign w:val="bottom"/>
+          </w:tcPr>
+          <w:p/>
+        </w:tc>
+        <w:tc>
+          <w:tcPr>
+            <w:tcW w:w="630" w:type="dxa"/>
+            <w:vAlign w:val="bottom"/>
+          </w:tcPr>
+          <w:p/>
+        </w:tc>
+        <w:tc>
+          <w:tcPr>
+            <w:tcW w:w="5220" w:type="dxa"/>
+            <w:tcBorders>
+              <w:top w:val="single" w:sz="2" w:space="0" w:color="auto"/>
+              <w:bottom w:val="single" w:sz="2" w:space="0" w:color="auto"/>
+            </w:tcBorders>
+            <w:vAlign w:val="bottom"/>
+          </w:tcPr>
+          <w:p/>
+        </w:tc>
+      </w:tr>
+      <w:tr>
+        <w:trPr>
+          <w:trHeight w:val="355"/>
+        </w:trPr>
+        <w:tc>
+          <w:tcPr>
+            <w:tcW w:w="1391" w:type="dxa"/>
+            <w:vAlign w:val="bottom"/>
+          </w:tcPr>
+          <w:p>
+            <w:r>
+              <w:t>Dated:</w:t>
+            </w:r>
+          </w:p>
+        </w:tc>
+        <w:tc>
+          <w:tcPr>
+            <w:tcW w:w="3397" w:type="dxa"/>
+            <w:tcBorders>
+              <w:top w:val="single" w:sz="2" w:space="0" w:color="auto"/>
+              <w:bottom w:val="single" w:sz="2" w:space="0" w:color="auto"/>
+            </w:tcBorders>
+            <w:vAlign w:val="bottom"/>
+          </w:tcPr>
+          <w:p/>
+        </w:tc>
+        <w:tc>
+          <w:tcPr>
+            <w:tcW w:w="630" w:type="dxa"/>
+            <w:vAlign w:val="bottom"/>
+          </w:tcPr>
+          <w:p/>
+        </w:tc>
+        <w:tc>
+          <w:tcPr>
+            <w:tcW w:w="5220" w:type="dxa"/>
+            <w:tcBorders>
+              <w:top w:val="single" w:sz="2" w:space="0" w:color="auto"/>
+              <w:bottom w:val="single" w:sz="2" w:space="0" w:color="auto"/>
+            </w:tcBorders>
+            <w:vAlign w:val="bottom"/>
+          </w:tcPr>
+          <w:p/>
+        </w:tc>
+      </w:tr>
+    </w:tbl>
+    <w:p>
+      <w:pPr>
+        <w:rPr>
+          <w:b/>
+          <w:bCs/>
+        </w:rPr>
+      </w:pPr>
+    </w:p>
+    <w:p>
+      <w:r>
+        <w:t>STATE OF ILLINOIS</w:t>
+      </w:r>
+    </w:p>
+    <w:p>
+      <w:r>
+        <w:t>COUNTY OF</w:t>
+      </w:r>
+      <w:r>
+        <w:t>_</w:t>
+      </w:r>
+      <w:r>
+        <w:t>______________</w:t>
+      </w:r>
+    </w:p>
+    <w:p/>
+    <w:p>
+      <w:r>
+        <w:t xml:space="preserve">The undersigned, a notary public in and for the above County and State, HEREBY CERTIFIES THAT </w:t>
+      </w:r>
+      <w:r>
+        <w:rPr>
+          <w:bCs/>
         </w:rPr>
         <w:t>{{</w:t>
       </w:r>
-      <w:r>
-        <w:t xml:space="preserve"> </w:t>
-      </w:r>
-      <w:r>
-        <w:t>witnesses[1].</w:t>
-      </w:r>
       <w:proofErr w:type="spellStart"/>
-      <w:r>
-        <w:t>name</w:t>
-      </w:r>
-      <w:r>
-        <w:rPr>
-          <w:noProof/>
-        </w:rPr>
-        <w:t>.full</w:t>
+      <w:proofErr w:type="gramStart"/>
+      <w:r>
+        <w:rPr>
+          <w:bCs/>
+        </w:rPr>
+        <w:t>user.name.full</w:t>
       </w:r>
       <w:proofErr w:type="spellEnd"/>
-      <w:r>
-        <w:rPr>
-          <w:noProof/>
-        </w:rPr>
-        <w:t>(middle=’full’)}}{% endif %}</w:t>
-      </w:r>
-      <w:r>
-        <w:t xml:space="preserve"> </w:t>
-      </w:r>
+      <w:proofErr w:type="gramEnd"/>
+      <w:r>
+        <w:rPr>
+          <w:bCs/>
+        </w:rPr>
+        <w:t>(middle=’full’)}}</w:t>
+      </w:r>
+      <w:r>
+        <w:t xml:space="preserve">known to me to be the same person whose name is subscribed as the owner of the residential </w:t>
+      </w:r>
+    </w:p>
+    <w:tbl>
+      <w:tblPr>
+        <w:tblStyle w:val="TableGrid"/>
+        <w:tblW w:w="10915" w:type="dxa"/>
+        <w:tblBorders>
+          <w:top w:val="none" w:sz="0" w:space="0" w:color="auto"/>
+          <w:left w:val="none" w:sz="0" w:space="0" w:color="auto"/>
+          <w:bottom w:val="none" w:sz="0" w:space="0" w:color="auto"/>
+          <w:right w:val="none" w:sz="0" w:space="0" w:color="auto"/>
+          <w:insideH w:val="none" w:sz="0" w:space="0" w:color="auto"/>
+          <w:insideV w:val="none" w:sz="0" w:space="0" w:color="auto"/>
+        </w:tblBorders>
+        <w:tblCellMar>
+          <w:left w:w="0" w:type="dxa"/>
+          <w:right w:w="0" w:type="dxa"/>
+        </w:tblCellMar>
+        <w:tblLook w:val="04A0" w:firstRow="1" w:lastRow="0" w:firstColumn="1" w:lastColumn="0" w:noHBand="0" w:noVBand="1"/>
+      </w:tblPr>
+      <w:tblGrid>
+        <w:gridCol w:w="4860"/>
+        <w:gridCol w:w="2700"/>
+        <w:gridCol w:w="513"/>
+        <w:gridCol w:w="2842"/>
+      </w:tblGrid>
+      <w:tr>
+        <w:tc>
+          <w:tcPr>
+            <w:tcW w:w="4860" w:type="dxa"/>
+          </w:tcPr>
+          <w:p>
+            <w:r>
+              <w:t>real estate, appeared before me and the witnesses</w:t>
+            </w:r>
+          </w:p>
+        </w:tc>
+        <w:tc>
+          <w:tcPr>
+            <w:tcW w:w="2700" w:type="dxa"/>
+            <w:tcBorders>
+              <w:bottom w:val="single" w:sz="2" w:space="0" w:color="auto"/>
+            </w:tcBorders>
+          </w:tcPr>
+          <w:p/>
+        </w:tc>
+        <w:tc>
+          <w:tcPr>
+            <w:tcW w:w="513" w:type="dxa"/>
+          </w:tcPr>
+          <w:p>
+            <w:r>
+              <w:t xml:space="preserve"> and </w:t>
+            </w:r>
+          </w:p>
+        </w:tc>
+        <w:tc>
+          <w:tcPr>
+            <w:tcW w:w="2842" w:type="dxa"/>
+            <w:tcBorders>
+              <w:bottom w:val="single" w:sz="2" w:space="0" w:color="auto"/>
+            </w:tcBorders>
+          </w:tcPr>
+          <w:p/>
+        </w:tc>
+      </w:tr>
+    </w:tbl>
+    <w:p>
       <w:r>
         <w:t xml:space="preserve">in person and acknowledged signing the instrument as the free and voluntary act of the owner who was acting of sound mind and memory for the uses and purposes therein set forth. </w:t>
       </w:r>
@@ -2645,6 +3561,19 @@
     <w:p>
       <w:r>
         <w:t xml:space="preserve">Notary Public </w:t>
+      </w:r>
+    </w:p>
+    <w:p>
+      <w:r>
+        <w:t xml:space="preserve">{% </w:t>
+      </w:r>
+      <w:proofErr w:type="spellStart"/>
+      <w:r>
+        <w:t>endif</w:t>
+      </w:r>
+      <w:proofErr w:type="spellEnd"/>
+      <w:r>
+        <w:t xml:space="preserve"> %}</w:t>
       </w:r>
     </w:p>
     <w:p>
@@ -2662,6 +3591,7 @@
           <w:bCs/>
           <w:u w:val="single"/>
         </w:rPr>
+        <w:lastRenderedPageBreak/>
         <w:t>________________________________________</w:t>
       </w:r>
       <w:r>
@@ -2807,10 +3737,18 @@
       </w:r>
       <w:proofErr w:type="spellEnd"/>
       <w:r>
-        <w:t xml:space="preserve">)}}{% endif %}{% if </w:t>
+        <w:t xml:space="preserve">)}}{% </w:t>
       </w:r>
       <w:proofErr w:type="spellStart"/>
       <w:r>
+        <w:t>endif</w:t>
+      </w:r>
+      <w:proofErr w:type="spellEnd"/>
+      <w:r>
+        <w:t xml:space="preserve"> %}{% if </w:t>
+      </w:r>
+      <w:proofErr w:type="spellStart"/>
+      <w:r>
         <w:t>user.include_email</w:t>
       </w:r>
       <w:proofErr w:type="spellEnd"/>
@@ -2829,7 +3767,15 @@
       </w:r>
       <w:proofErr w:type="spellEnd"/>
       <w:r>
-        <w:t>}}{% endif %}</w:t>
+        <w:t xml:space="preserve">}}{% </w:t>
+      </w:r>
+      <w:proofErr w:type="spellStart"/>
+      <w:r>
+        <w:t>endif</w:t>
+      </w:r>
+      <w:proofErr w:type="spellEnd"/>
+      <w:r>
+        <w:t xml:space="preserve"> %}</w:t>
       </w:r>
     </w:p>
     <w:p/>
@@ -3284,7 +4230,6 @@
               <w:t>{{</w:t>
             </w:r>
             <w:proofErr w:type="spellStart"/>
-            <w:proofErr w:type="gramStart"/>
             <w:r>
               <w:rPr>
                 <w:bCs/>
@@ -3292,7 +4237,6 @@
               <w:t>user.name.full</w:t>
             </w:r>
             <w:proofErr w:type="spellEnd"/>
-            <w:proofErr w:type="gramEnd"/>
             <w:r>
               <w:rPr>
                 <w:bCs/>
@@ -3342,19 +4286,11 @@
               <w:t>{{</w:t>
             </w:r>
             <w:proofErr w:type="spellStart"/>
-            <w:proofErr w:type="gramStart"/>
             <w:r>
               <w:rPr>
                 <w:bCs/>
               </w:rPr>
-              <w:t>user.address</w:t>
-            </w:r>
-            <w:proofErr w:type="gramEnd"/>
-            <w:r>
-              <w:rPr>
-                <w:bCs/>
-              </w:rPr>
-              <w:t>.</w:t>
+              <w:t>user.address.</w:t>
             </w:r>
             <w:r>
               <w:rPr>
@@ -3424,19 +4360,11 @@
               <w:t>{{</w:t>
             </w:r>
             <w:proofErr w:type="spellStart"/>
-            <w:proofErr w:type="gramStart"/>
             <w:r>
               <w:rPr>
                 <w:bCs/>
               </w:rPr>
-              <w:t>user.address</w:t>
-            </w:r>
-            <w:proofErr w:type="gramEnd"/>
-            <w:r>
-              <w:rPr>
-                <w:bCs/>
-              </w:rPr>
-              <w:t>.</w:t>
+              <w:t>user.address.</w:t>
             </w:r>
             <w:r>
               <w:rPr>
@@ -3782,17 +4710,12 @@
             </w:r>
             <w:proofErr w:type="spellStart"/>
             <w:r>
-              <w:t>todi_</w:t>
-            </w:r>
-            <w:proofErr w:type="gramStart"/>
-            <w:r>
-              <w:t>property.</w:t>
+              <w:t>todi_property.</w:t>
             </w:r>
             <w:r>
               <w:t>county</w:t>
             </w:r>
             <w:proofErr w:type="spellEnd"/>
-            <w:proofErr w:type="gramEnd"/>
             <w:r>
               <w:t xml:space="preserve"> </w:t>
             </w:r>
@@ -3849,23 +4772,7 @@
                 <w:b/>
                 <w:spacing w:val="-4"/>
               </w:rPr>
-              <w:t xml:space="preserve">Beneficiary </w:t>
-            </w:r>
-            <w:proofErr w:type="gramStart"/>
-            <w:r>
-              <w:rPr>
-                <w:b/>
-                <w:spacing w:val="-4"/>
-              </w:rPr>
-              <w:t>Name,  Relationship</w:t>
-            </w:r>
-            <w:proofErr w:type="gramEnd"/>
-            <w:r>
-              <w:rPr>
-                <w:b/>
-                <w:spacing w:val="-4"/>
-              </w:rPr>
-              <w:t xml:space="preserve"> to Owner</w:t>
+              <w:t>Beneficiary Name,  Relationship to Owner</w:t>
             </w:r>
           </w:p>
         </w:tc>
@@ -4246,13 +5153,24 @@
         <w:rPr>
           <w:bCs/>
         </w:rPr>
-        <w:t>______________________________</w:t>
+        <w:t>_____________________________</w:t>
+      </w:r>
+      <w:proofErr w:type="gramStart"/>
+      <w:r>
+        <w:rPr>
+          <w:bCs/>
+        </w:rPr>
+        <w:t>_</w:t>
       </w:r>
       <w:r>
         <w:t xml:space="preserve"> </w:t>
       </w:r>
       <w:r>
-        <w:t xml:space="preserve"> personally known to me to be the same person or persons whose name or names are subscribed to the foregoing instrument, appeared before me this day in person and swore on oath to the above foregoing affidavit. Signed and sworn to before me this ____ day of _________________, _______.</w:t>
+        <w:t xml:space="preserve"> personally</w:t>
+      </w:r>
+      <w:proofErr w:type="gramEnd"/>
+      <w:r>
+        <w:t xml:space="preserve"> known to me to be the same person or persons whose name or names are subscribed to the foregoing instrument, appeared before me this day in person and swore on oath to the above foregoing affidavit. Signed and sworn to before me this ____ day of _________________, _______.</w:t>
       </w:r>
     </w:p>
     <w:p/>
@@ -4286,7 +5204,7 @@
 </file>
 
 <file path=word/endnotes.xml><?xml version="1.0" encoding="utf-8"?>
-<w:endnotes xmlns:wpc="http://schemas.microsoft.com/office/word/2010/wordprocessingCanvas" xmlns:cx="http://schemas.microsoft.com/office/drawing/2014/chartex" xmlns:cx1="http://schemas.microsoft.com/office/drawing/2015/9/8/chartex" xmlns:cx2="http://schemas.microsoft.com/office/drawing/2015/10/21/chartex" xmlns:cx3="http://schemas.microsoft.com/office/drawing/2016/5/9/chartex" xmlns:cx4="http://schemas.microsoft.com/office/drawing/2016/5/10/chartex" xmlns:cx5="http://schemas.microsoft.com/office/drawing/2016/5/11/chartex" xmlns:cx6="http://schemas.microsoft.com/office/drawing/2016/5/12/chartex" xmlns:cx7="http://schemas.microsoft.com/office/drawing/2016/5/13/chartex" xmlns:cx8="http://schemas.microsoft.com/office/drawing/2016/5/14/chartex" xmlns:mc="http://schemas.openxmlformats.org/markup-compatibility/2006" xmlns:aink="http://schemas.microsoft.com/office/drawing/2016/ink" xmlns:am3d="http://schemas.microsoft.com/office/drawing/2017/model3d" xmlns:o="urn:schemas-microsoft-com:office:office" xmlns:oel="http://schemas.microsoft.com/office/2019/extlst" xmlns:r="http://schemas.openxmlformats.org/officeDocument/2006/relationships" xmlns:m="http://schemas.openxmlformats.org/officeDocument/2006/math" xmlns:v="urn:schemas-microsoft-com:vml" xmlns:wp14="http://schemas.microsoft.com/office/word/2010/wordprocessingDrawing" xmlns:wp="http://schemas.openxmlformats.org/drawingml/2006/wordprocessingDrawing" xmlns:w10="urn:schemas-microsoft-com:office:word" xmlns:w="http://schemas.openxmlformats.org/wordprocessingml/2006/main" xmlns:w14="http://schemas.microsoft.com/office/word/2010/wordml" xmlns:w15="http://schemas.microsoft.com/office/word/2012/wordml" xmlns:w16cex="http://schemas.microsoft.com/office/word/2018/wordml/cex" xmlns:w16cid="http://schemas.microsoft.com/office/word/2016/wordml/cid" xmlns:w16="http://schemas.microsoft.com/office/word/2018/wordml" xmlns:w16sdtdh="http://schemas.microsoft.com/office/word/2020/wordml/sdtdatahash" xmlns:w16se="http://schemas.microsoft.com/office/word/2015/wordml/symex" xmlns:wpg="http://schemas.microsoft.com/office/word/2010/wordprocessingGroup" xmlns:wpi="http://schemas.microsoft.com/office/word/2010/wordprocessingInk" xmlns:wne="http://schemas.microsoft.com/office/word/2006/wordml" xmlns:wps="http://schemas.microsoft.com/office/word/2010/wordprocessingShape" mc:Ignorable="w14 w15 w16se w16cid w16 w16cex w16sdtdh wp14">
+<w:endnotes xmlns:wpc="http://schemas.microsoft.com/office/word/2010/wordprocessingCanvas" xmlns:cx="http://schemas.microsoft.com/office/drawing/2014/chartex" xmlns:mc="http://schemas.openxmlformats.org/markup-compatibility/2006" xmlns:o="urn:schemas-microsoft-com:office:office" xmlns:r="http://schemas.openxmlformats.org/officeDocument/2006/relationships" xmlns:m="http://schemas.openxmlformats.org/officeDocument/2006/math" xmlns:v="urn:schemas-microsoft-com:vml" xmlns:wp14="http://schemas.microsoft.com/office/word/2010/wordprocessingDrawing" xmlns:wp="http://schemas.openxmlformats.org/drawingml/2006/wordprocessingDrawing" xmlns:w10="urn:schemas-microsoft-com:office:word" xmlns:w="http://schemas.openxmlformats.org/wordprocessingml/2006/main" xmlns:w14="http://schemas.microsoft.com/office/word/2010/wordml" xmlns:w15="http://schemas.microsoft.com/office/word/2012/wordml" xmlns:w16se="http://schemas.microsoft.com/office/word/2015/wordml/symex" xmlns:wpg="http://schemas.microsoft.com/office/word/2010/wordprocessingGroup" xmlns:wpi="http://schemas.microsoft.com/office/word/2010/wordprocessingInk" xmlns:wne="http://schemas.microsoft.com/office/word/2006/wordml" xmlns:wps="http://schemas.microsoft.com/office/word/2010/wordprocessingShape" mc:Ignorable="w14 w15 w16se wp14">
   <w:endnote w:type="separator" w:id="-1">
     <w:p>
       <w:r>
@@ -4305,7 +5223,7 @@
 </file>
 
 <file path=word/footer1.xml><?xml version="1.0" encoding="utf-8"?>
-<w:ftr xmlns:wpc="http://schemas.microsoft.com/office/word/2010/wordprocessingCanvas" xmlns:cx="http://schemas.microsoft.com/office/drawing/2014/chartex" xmlns:cx1="http://schemas.microsoft.com/office/drawing/2015/9/8/chartex" xmlns:cx2="http://schemas.microsoft.com/office/drawing/2015/10/21/chartex" xmlns:cx3="http://schemas.microsoft.com/office/drawing/2016/5/9/chartex" xmlns:cx4="http://schemas.microsoft.com/office/drawing/2016/5/10/chartex" xmlns:cx5="http://schemas.microsoft.com/office/drawing/2016/5/11/chartex" xmlns:cx6="http://schemas.microsoft.com/office/drawing/2016/5/12/chartex" xmlns:cx7="http://schemas.microsoft.com/office/drawing/2016/5/13/chartex" xmlns:cx8="http://schemas.microsoft.com/office/drawing/2016/5/14/chartex" xmlns:mc="http://schemas.openxmlformats.org/markup-compatibility/2006" xmlns:aink="http://schemas.microsoft.com/office/drawing/2016/ink" xmlns:am3d="http://schemas.microsoft.com/office/drawing/2017/model3d" xmlns:o="urn:schemas-microsoft-com:office:office" xmlns:oel="http://schemas.microsoft.com/office/2019/extlst" xmlns:r="http://schemas.openxmlformats.org/officeDocument/2006/relationships" xmlns:m="http://schemas.openxmlformats.org/officeDocument/2006/math" xmlns:v="urn:schemas-microsoft-com:vml" xmlns:wp14="http://schemas.microsoft.com/office/word/2010/wordprocessingDrawing" xmlns:wp="http://schemas.openxmlformats.org/drawingml/2006/wordprocessingDrawing" xmlns:w10="urn:schemas-microsoft-com:office:word" xmlns:w="http://schemas.openxmlformats.org/wordprocessingml/2006/main" xmlns:w14="http://schemas.microsoft.com/office/word/2010/wordml" xmlns:w15="http://schemas.microsoft.com/office/word/2012/wordml" xmlns:w16cex="http://schemas.microsoft.com/office/word/2018/wordml/cex" xmlns:w16cid="http://schemas.microsoft.com/office/word/2016/wordml/cid" xmlns:w16="http://schemas.microsoft.com/office/word/2018/wordml" xmlns:w16sdtdh="http://schemas.microsoft.com/office/word/2020/wordml/sdtdatahash" xmlns:w16se="http://schemas.microsoft.com/office/word/2015/wordml/symex" xmlns:wpg="http://schemas.microsoft.com/office/word/2010/wordprocessingGroup" xmlns:wpi="http://schemas.microsoft.com/office/word/2010/wordprocessingInk" xmlns:wne="http://schemas.microsoft.com/office/word/2006/wordml" xmlns:wps="http://schemas.microsoft.com/office/word/2010/wordprocessingShape" mc:Ignorable="w14 w15 w16se w16cid w16 w16cex w16sdtdh wp14">
+<w:ftr xmlns:wpc="http://schemas.microsoft.com/office/word/2010/wordprocessingCanvas" xmlns:cx="http://schemas.microsoft.com/office/drawing/2014/chartex" xmlns:mc="http://schemas.openxmlformats.org/markup-compatibility/2006" xmlns:o="urn:schemas-microsoft-com:office:office" xmlns:r="http://schemas.openxmlformats.org/officeDocument/2006/relationships" xmlns:m="http://schemas.openxmlformats.org/officeDocument/2006/math" xmlns:v="urn:schemas-microsoft-com:vml" xmlns:wp14="http://schemas.microsoft.com/office/word/2010/wordprocessingDrawing" xmlns:wp="http://schemas.openxmlformats.org/drawingml/2006/wordprocessingDrawing" xmlns:w10="urn:schemas-microsoft-com:office:word" xmlns:w="http://schemas.openxmlformats.org/wordprocessingml/2006/main" xmlns:w14="http://schemas.microsoft.com/office/word/2010/wordml" xmlns:w15="http://schemas.microsoft.com/office/word/2012/wordml" xmlns:w16se="http://schemas.microsoft.com/office/word/2015/wordml/symex" xmlns:wpg="http://schemas.microsoft.com/office/word/2010/wordprocessingGroup" xmlns:wpi="http://schemas.microsoft.com/office/word/2010/wordprocessingInk" xmlns:wne="http://schemas.microsoft.com/office/word/2006/wordml" xmlns:wps="http://schemas.microsoft.com/office/word/2010/wordprocessingShape" mc:Ignorable="w14 w15 w16se wp14">
   <w:sdt>
     <w:sdtPr>
       <w:id w:val="-1865279980"/>
@@ -4338,7 +5256,7 @@
           <w:rPr>
             <w:noProof/>
           </w:rPr>
-          <w:t>2</w:t>
+          <w:t>3</w:t>
         </w:r>
         <w:r>
           <w:rPr>
@@ -4353,7 +5271,7 @@
 </file>
 
 <file path=word/footer2.xml><?xml version="1.0" encoding="utf-8"?>
-<w:ftr xmlns:wpc="http://schemas.microsoft.com/office/word/2010/wordprocessingCanvas" xmlns:cx="http://schemas.microsoft.com/office/drawing/2014/chartex" xmlns:cx1="http://schemas.microsoft.com/office/drawing/2015/9/8/chartex" xmlns:cx2="http://schemas.microsoft.com/office/drawing/2015/10/21/chartex" xmlns:cx3="http://schemas.microsoft.com/office/drawing/2016/5/9/chartex" xmlns:cx4="http://schemas.microsoft.com/office/drawing/2016/5/10/chartex" xmlns:cx5="http://schemas.microsoft.com/office/drawing/2016/5/11/chartex" xmlns:cx6="http://schemas.microsoft.com/office/drawing/2016/5/12/chartex" xmlns:cx7="http://schemas.microsoft.com/office/drawing/2016/5/13/chartex" xmlns:cx8="http://schemas.microsoft.com/office/drawing/2016/5/14/chartex" xmlns:mc="http://schemas.openxmlformats.org/markup-compatibility/2006" xmlns:aink="http://schemas.microsoft.com/office/drawing/2016/ink" xmlns:am3d="http://schemas.microsoft.com/office/drawing/2017/model3d" xmlns:o="urn:schemas-microsoft-com:office:office" xmlns:oel="http://schemas.microsoft.com/office/2019/extlst" xmlns:r="http://schemas.openxmlformats.org/officeDocument/2006/relationships" xmlns:m="http://schemas.openxmlformats.org/officeDocument/2006/math" xmlns:v="urn:schemas-microsoft-com:vml" xmlns:wp14="http://schemas.microsoft.com/office/word/2010/wordprocessingDrawing" xmlns:wp="http://schemas.openxmlformats.org/drawingml/2006/wordprocessingDrawing" xmlns:w10="urn:schemas-microsoft-com:office:word" xmlns:w="http://schemas.openxmlformats.org/wordprocessingml/2006/main" xmlns:w14="http://schemas.microsoft.com/office/word/2010/wordml" xmlns:w15="http://schemas.microsoft.com/office/word/2012/wordml" xmlns:w16cex="http://schemas.microsoft.com/office/word/2018/wordml/cex" xmlns:w16cid="http://schemas.microsoft.com/office/word/2016/wordml/cid" xmlns:w16="http://schemas.microsoft.com/office/word/2018/wordml" xmlns:w16sdtdh="http://schemas.microsoft.com/office/word/2020/wordml/sdtdatahash" xmlns:w16se="http://schemas.microsoft.com/office/word/2015/wordml/symex" xmlns:wpg="http://schemas.microsoft.com/office/word/2010/wordprocessingGroup" xmlns:wpi="http://schemas.microsoft.com/office/word/2010/wordprocessingInk" xmlns:wne="http://schemas.microsoft.com/office/word/2006/wordml" xmlns:wps="http://schemas.microsoft.com/office/word/2010/wordprocessingShape" mc:Ignorable="w14 w15 w16se w16cid w16 w16cex w16sdtdh wp14">
+<w:ftr xmlns:wpc="http://schemas.microsoft.com/office/word/2010/wordprocessingCanvas" xmlns:cx="http://schemas.microsoft.com/office/drawing/2014/chartex" xmlns:mc="http://schemas.openxmlformats.org/markup-compatibility/2006" xmlns:o="urn:schemas-microsoft-com:office:office" xmlns:r="http://schemas.openxmlformats.org/officeDocument/2006/relationships" xmlns:m="http://schemas.openxmlformats.org/officeDocument/2006/math" xmlns:v="urn:schemas-microsoft-com:vml" xmlns:wp14="http://schemas.microsoft.com/office/word/2010/wordprocessingDrawing" xmlns:wp="http://schemas.openxmlformats.org/drawingml/2006/wordprocessingDrawing" xmlns:w10="urn:schemas-microsoft-com:office:word" xmlns:w="http://schemas.openxmlformats.org/wordprocessingml/2006/main" xmlns:w14="http://schemas.microsoft.com/office/word/2010/wordml" xmlns:w15="http://schemas.microsoft.com/office/word/2012/wordml" xmlns:w16se="http://schemas.microsoft.com/office/word/2015/wordml/symex" xmlns:wpg="http://schemas.microsoft.com/office/word/2010/wordprocessingGroup" xmlns:wpi="http://schemas.microsoft.com/office/word/2010/wordprocessingInk" xmlns:wne="http://schemas.microsoft.com/office/word/2006/wordml" xmlns:wps="http://schemas.microsoft.com/office/word/2010/wordprocessingShape" mc:Ignorable="w14 w15 w16se wp14">
   <w:sdt>
     <w:sdtPr>
       <w:id w:val="-1764527644"/>
@@ -4406,7 +5324,7 @@
 </file>
 
 <file path=word/footnotes.xml><?xml version="1.0" encoding="utf-8"?>
-<w:footnotes xmlns:wpc="http://schemas.microsoft.com/office/word/2010/wordprocessingCanvas" xmlns:cx="http://schemas.microsoft.com/office/drawing/2014/chartex" xmlns:cx1="http://schemas.microsoft.com/office/drawing/2015/9/8/chartex" xmlns:cx2="http://schemas.microsoft.com/office/drawing/2015/10/21/chartex" xmlns:cx3="http://schemas.microsoft.com/office/drawing/2016/5/9/chartex" xmlns:cx4="http://schemas.microsoft.com/office/drawing/2016/5/10/chartex" xmlns:cx5="http://schemas.microsoft.com/office/drawing/2016/5/11/chartex" xmlns:cx6="http://schemas.microsoft.com/office/drawing/2016/5/12/chartex" xmlns:cx7="http://schemas.microsoft.com/office/drawing/2016/5/13/chartex" xmlns:cx8="http://schemas.microsoft.com/office/drawing/2016/5/14/chartex" xmlns:mc="http://schemas.openxmlformats.org/markup-compatibility/2006" xmlns:aink="http://schemas.microsoft.com/office/drawing/2016/ink" xmlns:am3d="http://schemas.microsoft.com/office/drawing/2017/model3d" xmlns:o="urn:schemas-microsoft-com:office:office" xmlns:oel="http://schemas.microsoft.com/office/2019/extlst" xmlns:r="http://schemas.openxmlformats.org/officeDocument/2006/relationships" xmlns:m="http://schemas.openxmlformats.org/officeDocument/2006/math" xmlns:v="urn:schemas-microsoft-com:vml" xmlns:wp14="http://schemas.microsoft.com/office/word/2010/wordprocessingDrawing" xmlns:wp="http://schemas.openxmlformats.org/drawingml/2006/wordprocessingDrawing" xmlns:w10="urn:schemas-microsoft-com:office:word" xmlns:w="http://schemas.openxmlformats.org/wordprocessingml/2006/main" xmlns:w14="http://schemas.microsoft.com/office/word/2010/wordml" xmlns:w15="http://schemas.microsoft.com/office/word/2012/wordml" xmlns:w16cex="http://schemas.microsoft.com/office/word/2018/wordml/cex" xmlns:w16cid="http://schemas.microsoft.com/office/word/2016/wordml/cid" xmlns:w16="http://schemas.microsoft.com/office/word/2018/wordml" xmlns:w16sdtdh="http://schemas.microsoft.com/office/word/2020/wordml/sdtdatahash" xmlns:w16se="http://schemas.microsoft.com/office/word/2015/wordml/symex" xmlns:wpg="http://schemas.microsoft.com/office/word/2010/wordprocessingGroup" xmlns:wpi="http://schemas.microsoft.com/office/word/2010/wordprocessingInk" xmlns:wne="http://schemas.microsoft.com/office/word/2006/wordml" xmlns:wps="http://schemas.microsoft.com/office/word/2010/wordprocessingShape" mc:Ignorable="w14 w15 w16se w16cid w16 w16cex w16sdtdh wp14">
+<w:footnotes xmlns:wpc="http://schemas.microsoft.com/office/word/2010/wordprocessingCanvas" xmlns:cx="http://schemas.microsoft.com/office/drawing/2014/chartex" xmlns:mc="http://schemas.openxmlformats.org/markup-compatibility/2006" xmlns:o="urn:schemas-microsoft-com:office:office" xmlns:r="http://schemas.openxmlformats.org/officeDocument/2006/relationships" xmlns:m="http://schemas.openxmlformats.org/officeDocument/2006/math" xmlns:v="urn:schemas-microsoft-com:vml" xmlns:wp14="http://schemas.microsoft.com/office/word/2010/wordprocessingDrawing" xmlns:wp="http://schemas.openxmlformats.org/drawingml/2006/wordprocessingDrawing" xmlns:w10="urn:schemas-microsoft-com:office:word" xmlns:w="http://schemas.openxmlformats.org/wordprocessingml/2006/main" xmlns:w14="http://schemas.microsoft.com/office/word/2010/wordml" xmlns:w15="http://schemas.microsoft.com/office/word/2012/wordml" xmlns:w16se="http://schemas.microsoft.com/office/word/2015/wordml/symex" xmlns:wpg="http://schemas.microsoft.com/office/word/2010/wordprocessingGroup" xmlns:wpi="http://schemas.microsoft.com/office/word/2010/wordprocessingInk" xmlns:wne="http://schemas.microsoft.com/office/word/2006/wordml" xmlns:wps="http://schemas.microsoft.com/office/word/2010/wordprocessingShape" mc:Ignorable="w14 w15 w16se wp14">
   <w:footnote w:type="separator" w:id="-1">
     <w:p>
       <w:r>
@@ -4425,7 +5343,7 @@
 </file>
 
 <file path=word/numbering.xml><?xml version="1.0" encoding="utf-8"?>
-<w:numbering xmlns:wpc="http://schemas.microsoft.com/office/word/2010/wordprocessingCanvas" xmlns:cx="http://schemas.microsoft.com/office/drawing/2014/chartex" xmlns:cx1="http://schemas.microsoft.com/office/drawing/2015/9/8/chartex" xmlns:cx2="http://schemas.microsoft.com/office/drawing/2015/10/21/chartex" xmlns:cx3="http://schemas.microsoft.com/office/drawing/2016/5/9/chartex" xmlns:cx4="http://schemas.microsoft.com/office/drawing/2016/5/10/chartex" xmlns:cx5="http://schemas.microsoft.com/office/drawing/2016/5/11/chartex" xmlns:cx6="http://schemas.microsoft.com/office/drawing/2016/5/12/chartex" xmlns:cx7="http://schemas.microsoft.com/office/drawing/2016/5/13/chartex" xmlns:cx8="http://schemas.microsoft.com/office/drawing/2016/5/14/chartex" xmlns:mc="http://schemas.openxmlformats.org/markup-compatibility/2006" xmlns:aink="http://schemas.microsoft.com/office/drawing/2016/ink" xmlns:am3d="http://schemas.microsoft.com/office/drawing/2017/model3d" xmlns:o="urn:schemas-microsoft-com:office:office" xmlns:oel="http://schemas.microsoft.com/office/2019/extlst" xmlns:r="http://schemas.openxmlformats.org/officeDocument/2006/relationships" xmlns:m="http://schemas.openxmlformats.org/officeDocument/2006/math" xmlns:v="urn:schemas-microsoft-com:vml" xmlns:wp14="http://schemas.microsoft.com/office/word/2010/wordprocessingDrawing" xmlns:wp="http://schemas.openxmlformats.org/drawingml/2006/wordprocessingDrawing" xmlns:w10="urn:schemas-microsoft-com:office:word" xmlns:w="http://schemas.openxmlformats.org/wordprocessingml/2006/main" xmlns:w14="http://schemas.microsoft.com/office/word/2010/wordml" xmlns:w15="http://schemas.microsoft.com/office/word/2012/wordml" xmlns:w16cex="http://schemas.microsoft.com/office/word/2018/wordml/cex" xmlns:w16cid="http://schemas.microsoft.com/office/word/2016/wordml/cid" xmlns:w16="http://schemas.microsoft.com/office/word/2018/wordml" xmlns:w16sdtdh="http://schemas.microsoft.com/office/word/2020/wordml/sdtdatahash" xmlns:w16se="http://schemas.microsoft.com/office/word/2015/wordml/symex" xmlns:wpg="http://schemas.microsoft.com/office/word/2010/wordprocessingGroup" xmlns:wpi="http://schemas.microsoft.com/office/word/2010/wordprocessingInk" xmlns:wne="http://schemas.microsoft.com/office/word/2006/wordml" xmlns:wps="http://schemas.microsoft.com/office/word/2010/wordprocessingShape" mc:Ignorable="w14 w15 w16se w16cid w16 w16cex w16sdtdh wp14">
+<w:numbering xmlns:wpc="http://schemas.microsoft.com/office/word/2010/wordprocessingCanvas" xmlns:cx="http://schemas.microsoft.com/office/drawing/2014/chartex" xmlns:mc="http://schemas.openxmlformats.org/markup-compatibility/2006" xmlns:o="urn:schemas-microsoft-com:office:office" xmlns:r="http://schemas.openxmlformats.org/officeDocument/2006/relationships" xmlns:m="http://schemas.openxmlformats.org/officeDocument/2006/math" xmlns:v="urn:schemas-microsoft-com:vml" xmlns:wp14="http://schemas.microsoft.com/office/word/2010/wordprocessingDrawing" xmlns:wp="http://schemas.openxmlformats.org/drawingml/2006/wordprocessingDrawing" xmlns:w10="urn:schemas-microsoft-com:office:word" xmlns:w="http://schemas.openxmlformats.org/wordprocessingml/2006/main" xmlns:w14="http://schemas.microsoft.com/office/word/2010/wordml" xmlns:w15="http://schemas.microsoft.com/office/word/2012/wordml" xmlns:w16se="http://schemas.microsoft.com/office/word/2015/wordml/symex" xmlns:wpg="http://schemas.microsoft.com/office/word/2010/wordprocessingGroup" xmlns:wpi="http://schemas.microsoft.com/office/word/2010/wordprocessingInk" xmlns:wne="http://schemas.microsoft.com/office/word/2006/wordml" xmlns:wps="http://schemas.microsoft.com/office/word/2010/wordprocessingShape" mc:Ignorable="w14 w15 w16se wp14">
   <w:abstractNum w:abstractNumId="0" w15:restartNumberingAfterBreak="0">
     <w:nsid w:val="037B31DE"/>
     <w:multiLevelType w:val="hybridMultilevel"/>
@@ -5077,32 +5995,32 @@
       </w:pPr>
     </w:lvl>
   </w:abstractNum>
-  <w:num w:numId="1" w16cid:durableId="870528755">
+  <w:num w:numId="1">
     <w:abstractNumId w:val="3"/>
   </w:num>
-  <w:num w:numId="2" w16cid:durableId="1806507369">
+  <w:num w:numId="2">
     <w:abstractNumId w:val="5"/>
   </w:num>
-  <w:num w:numId="3" w16cid:durableId="1135222060">
+  <w:num w:numId="3">
     <w:abstractNumId w:val="6"/>
   </w:num>
-  <w:num w:numId="4" w16cid:durableId="1752432670">
+  <w:num w:numId="4">
     <w:abstractNumId w:val="0"/>
   </w:num>
-  <w:num w:numId="5" w16cid:durableId="254828261">
+  <w:num w:numId="5">
     <w:abstractNumId w:val="4"/>
   </w:num>
-  <w:num w:numId="6" w16cid:durableId="922026460">
+  <w:num w:numId="6">
     <w:abstractNumId w:val="1"/>
   </w:num>
-  <w:num w:numId="7" w16cid:durableId="236936011">
+  <w:num w:numId="7">
     <w:abstractNumId w:val="2"/>
   </w:num>
 </w:numbering>
 </file>
 
 <file path=word/styles.xml><?xml version="1.0" encoding="utf-8"?>
-<w:styles xmlns:mc="http://schemas.openxmlformats.org/markup-compatibility/2006" xmlns:r="http://schemas.openxmlformats.org/officeDocument/2006/relationships" xmlns:w="http://schemas.openxmlformats.org/wordprocessingml/2006/main" xmlns:w14="http://schemas.microsoft.com/office/word/2010/wordml" xmlns:w15="http://schemas.microsoft.com/office/word/2012/wordml" xmlns:w16cex="http://schemas.microsoft.com/office/word/2018/wordml/cex" xmlns:w16cid="http://schemas.microsoft.com/office/word/2016/wordml/cid" xmlns:w16="http://schemas.microsoft.com/office/word/2018/wordml" xmlns:w16sdtdh="http://schemas.microsoft.com/office/word/2020/wordml/sdtdatahash" xmlns:w16se="http://schemas.microsoft.com/office/word/2015/wordml/symex" mc:Ignorable="w14 w15 w16se w16cid w16 w16cex w16sdtdh">
+<w:styles xmlns:mc="http://schemas.openxmlformats.org/markup-compatibility/2006" xmlns:r="http://schemas.openxmlformats.org/officeDocument/2006/relationships" xmlns:w="http://schemas.openxmlformats.org/wordprocessingml/2006/main" xmlns:w14="http://schemas.microsoft.com/office/word/2010/wordml" xmlns:w15="http://schemas.microsoft.com/office/word/2012/wordml" xmlns:w16se="http://schemas.microsoft.com/office/word/2015/wordml/symex" mc:Ignorable="w14 w15 w16se">
   <w:docDefaults>
     <w:rPrDefault>
       <w:rPr>
@@ -5118,7 +6036,7 @@
       </w:pPr>
     </w:pPrDefault>
   </w:docDefaults>
-  <w:latentStyles w:defLockedState="0" w:defUIPriority="99" w:defSemiHidden="0" w:defUnhideWhenUsed="0" w:defQFormat="0" w:count="376">
+  <w:latentStyles w:defLockedState="0" w:defUIPriority="99" w:defSemiHidden="0" w:defUnhideWhenUsed="0" w:defQFormat="0" w:count="371">
     <w:lsdException w:name="Normal" w:uiPriority="0" w:qFormat="1"/>
     <w:lsdException w:name="heading 1" w:uiPriority="9" w:qFormat="1"/>
     <w:lsdException w:name="heading 2" w:semiHidden="1" w:uiPriority="9" w:unhideWhenUsed="1" w:qFormat="1"/>
@@ -5490,11 +6408,6 @@
     <w:lsdException w:name="List Table 5 Dark Accent 6" w:uiPriority="50"/>
     <w:lsdException w:name="List Table 6 Colorful Accent 6" w:uiPriority="51"/>
     <w:lsdException w:name="List Table 7 Colorful Accent 6" w:uiPriority="52"/>
-    <w:lsdException w:name="Mention" w:semiHidden="1" w:unhideWhenUsed="1"/>
-    <w:lsdException w:name="Smart Hyperlink" w:semiHidden="1" w:unhideWhenUsed="1"/>
-    <w:lsdException w:name="Hashtag" w:semiHidden="1" w:unhideWhenUsed="1"/>
-    <w:lsdException w:name="Unresolved Mention" w:semiHidden="1" w:unhideWhenUsed="1"/>
-    <w:lsdException w:name="Smart Link" w:semiHidden="1" w:unhideWhenUsed="1"/>
   </w:latentStyles>
   <w:style w:type="paragraph" w:default="1" w:styleId="Normal">
     <w:name w:val="Normal"/>

</xml_diff>

<commit_message>
i pushed the previous commit to the wrong branch
</commit_message>
<xml_diff>
--- a/docassemble/TODI/data/templates/todi_docassemble.docx
+++ b/docassemble/TODI/data/templates/todi_docassemble.docx
@@ -1512,7 +1512,7 @@
           <w:noProof/>
           <w:color w:val="008000"/>
         </w:rPr>
-        <w:t>first_witness.</w:t>
+        <w:t>first_witness_</w:t>
       </w:r>
       <w:r>
         <w:rPr>
@@ -1531,56 +1531,65 @@
       </w:r>
       <w:proofErr w:type="spellStart"/>
       <w:r>
-        <w:t>first_</w:t>
+        <w:t>first_witness</w:t>
+      </w:r>
+      <w:r>
+        <w:t>_</w:t>
+      </w:r>
+      <w:r>
+        <w:t>known</w:t>
+      </w:r>
+      <w:proofErr w:type="spellEnd"/>
+      <w:r>
+        <w:t xml:space="preserve">== </w:t>
+      </w:r>
+      <w:r>
+        <w:t>False</w:t>
+      </w:r>
+      <w:r>
+        <w:t xml:space="preserve"> </w:t>
       </w:r>
       <w:proofErr w:type="gramStart"/>
       <w:r>
-        <w:t>witness</w:t>
-      </w:r>
-      <w:r>
+        <w:t>%}</w:t>
+      </w:r>
+      <w:r>
+        <w:t>_</w:t>
+      </w:r>
+      <w:proofErr w:type="gramEnd"/>
+      <w:r>
+        <w:t>___________________</w:t>
+      </w:r>
+      <w:r>
+        <w:t xml:space="preserve">{% else </w:t>
+      </w:r>
+      <w:r>
+        <w:t>%}</w:t>
+      </w:r>
+      <w:r>
+        <w:rPr>
+          <w:noProof/>
+        </w:rPr>
+        <w:t>{{</w:t>
+      </w:r>
+      <w:r>
+        <w:t xml:space="preserve"> </w:t>
+      </w:r>
+      <w:r>
+        <w:t>witnesses[0]</w:t>
+      </w:r>
+      <w:r>
+        <w:rPr>
+          <w:noProof/>
+        </w:rPr>
         <w:t>.</w:t>
       </w:r>
-      <w:r>
-        <w:t>known</w:t>
-      </w:r>
-      <w:proofErr w:type="spellEnd"/>
-      <w:proofErr w:type="gramEnd"/>
-      <w:r>
-        <w:t xml:space="preserve">== </w:t>
-      </w:r>
-      <w:r>
-        <w:t>False</w:t>
-      </w:r>
-      <w:r>
-        <w:t xml:space="preserve"> %}</w:t>
-      </w:r>
-      <w:r>
-        <w:t>____________________</w:t>
-      </w:r>
-      <w:r>
-        <w:t xml:space="preserve">{% else </w:t>
-      </w:r>
-      <w:r>
-        <w:t>%}</w:t>
-      </w:r>
+      <w:proofErr w:type="spellStart"/>
       <w:r>
         <w:rPr>
           <w:noProof/>
         </w:rPr>
-        <w:t>{{</w:t>
-      </w:r>
-      <w:r>
-        <w:t xml:space="preserve"> </w:t>
-      </w:r>
-      <w:proofErr w:type="spellStart"/>
-      <w:r>
-        <w:t>first_witness</w:t>
-      </w:r>
-      <w:r>
-        <w:rPr>
-          <w:noProof/>
-        </w:rPr>
-        <w:t>.name.full</w:t>
+        <w:t>name.full</w:t>
       </w:r>
       <w:proofErr w:type="spellEnd"/>
       <w:r>
@@ -1635,10 +1644,10 @@
         <w:tblLook w:val="04A0" w:firstRow="1" w:lastRow="0" w:firstColumn="1" w:lastColumn="0" w:noHBand="0" w:noVBand="1"/>
       </w:tblPr>
       <w:tblGrid>
-        <w:gridCol w:w="1127"/>
-        <w:gridCol w:w="4416"/>
-        <w:gridCol w:w="332"/>
-        <w:gridCol w:w="4925"/>
+        <w:gridCol w:w="1141"/>
+        <w:gridCol w:w="4390"/>
+        <w:gridCol w:w="347"/>
+        <w:gridCol w:w="4922"/>
       </w:tblGrid>
       <w:tr>
         <w:trPr>
@@ -1745,7 +1754,10 @@
               <w:t>first_witness</w:t>
             </w:r>
             <w:r>
-              <w:t>.known</w:t>
+              <w:t>_</w:t>
+            </w:r>
+            <w:r>
+              <w:t>known</w:t>
             </w:r>
             <w:proofErr w:type="spellEnd"/>
             <w:r>
@@ -1759,7 +1771,10 @@
               <w:t>first_witness</w:t>
             </w:r>
             <w:r>
-              <w:t>.location_known</w:t>
+              <w:t>_address</w:t>
+            </w:r>
+            <w:r>
+              <w:t>_known</w:t>
             </w:r>
             <w:proofErr w:type="spellEnd"/>
             <w:r>
@@ -1771,12 +1786,15 @@
             <w:r>
               <w:t xml:space="preserve"> </w:t>
             </w:r>
+            <w:r>
+              <w:t>witnesses[0]</w:t>
+            </w:r>
+            <w:r>
+              <w:t>.</w:t>
+            </w:r>
             <w:proofErr w:type="spellStart"/>
             <w:r>
-              <w:t>first_witness</w:t>
-            </w:r>
-            <w:r>
-              <w:t>.address.line_one</w:t>
+              <w:t>address.line_one</w:t>
             </w:r>
             <w:proofErr w:type="spellEnd"/>
             <w:r>
@@ -1852,7 +1870,10 @@
               <w:t>first_witness</w:t>
             </w:r>
             <w:r>
-              <w:t>.known</w:t>
+              <w:t>_</w:t>
+            </w:r>
+            <w:r>
+              <w:t>known</w:t>
             </w:r>
             <w:proofErr w:type="spellEnd"/>
             <w:r>
@@ -1864,12 +1885,15 @@
             <w:r>
               <w:t xml:space="preserve"> </w:t>
             </w:r>
+            <w:r>
+              <w:t>witnesses[0]</w:t>
+            </w:r>
+            <w:r>
+              <w:t>.</w:t>
+            </w:r>
             <w:proofErr w:type="spellStart"/>
             <w:r>
-              <w:t>first_witness</w:t>
-            </w:r>
-            <w:r>
-              <w:t>.name.full</w:t>
+              <w:t>name.full</w:t>
             </w:r>
             <w:proofErr w:type="spellEnd"/>
             <w:r>
@@ -1920,7 +1944,10 @@
               <w:t>first_witness</w:t>
             </w:r>
             <w:r>
-              <w:t>.known</w:t>
+              <w:t>_</w:t>
+            </w:r>
+            <w:r>
+              <w:t>known</w:t>
             </w:r>
             <w:proofErr w:type="spellEnd"/>
             <w:r>
@@ -1934,7 +1961,10 @@
               <w:t>first_witness</w:t>
             </w:r>
             <w:r>
-              <w:t>.location_known</w:t>
+              <w:t>_address</w:t>
+            </w:r>
+            <w:r>
+              <w:t>_known</w:t>
             </w:r>
             <w:proofErr w:type="spellEnd"/>
             <w:r>
@@ -1946,12 +1976,15 @@
             <w:r>
               <w:t xml:space="preserve"> </w:t>
             </w:r>
+            <w:r>
+              <w:t>witnesses[0]</w:t>
+            </w:r>
+            <w:r>
+              <w:t>.</w:t>
+            </w:r>
             <w:proofErr w:type="spellStart"/>
             <w:r>
-              <w:t>first_witness</w:t>
-            </w:r>
-            <w:r>
-              <w:t>.address.line_two</w:t>
+              <w:t>address.line_two</w:t>
             </w:r>
             <w:proofErr w:type="spellEnd"/>
             <w:r>
@@ -2053,19 +2086,25 @@
       </w:r>
       <w:proofErr w:type="spellStart"/>
       <w:r>
-        <w:t>second_</w:t>
+        <w:t>second_witness_</w:t>
+      </w:r>
+      <w:r>
+        <w:t>known</w:t>
+      </w:r>
+      <w:proofErr w:type="spellEnd"/>
+      <w:r>
+        <w:t xml:space="preserve">== False </w:t>
       </w:r>
       <w:proofErr w:type="gramStart"/>
       <w:r>
-        <w:t>witness.known</w:t>
-      </w:r>
-      <w:proofErr w:type="spellEnd"/>
+        <w:t>%}</w:t>
+      </w:r>
+      <w:r>
+        <w:t>_</w:t>
+      </w:r>
       <w:proofErr w:type="gramEnd"/>
       <w:r>
-        <w:t>== False %}</w:t>
-      </w:r>
-      <w:r>
-        <w:t>____________________</w:t>
+        <w:t>___________________</w:t>
       </w:r>
       <w:r>
         <w:t xml:space="preserve">{% else </w:t>
@@ -2079,18 +2118,30 @@
         </w:rPr>
         <w:t>{{</w:t>
       </w:r>
+      <w:r>
+        <w:t xml:space="preserve"> </w:t>
+      </w:r>
+      <w:r>
+        <w:t>witnesses[</w:t>
+      </w:r>
+      <w:r>
+        <w:t>1</w:t>
+      </w:r>
+      <w:r>
+        <w:t>]</w:t>
+      </w:r>
+      <w:r>
+        <w:rPr>
+          <w:noProof/>
+        </w:rPr>
+        <w:t>.</w:t>
+      </w:r>
       <w:proofErr w:type="spellStart"/>
       <w:r>
-        <w:t>second</w:t>
-      </w:r>
-      <w:r>
-        <w:t>_witness</w:t>
-      </w:r>
-      <w:r>
         <w:rPr>
           <w:noProof/>
         </w:rPr>
-        <w:t>.name.full</w:t>
+        <w:t>name.full</w:t>
       </w:r>
       <w:proofErr w:type="spellEnd"/>
       <w:r>
@@ -2167,10 +2218,7 @@
           <w:tcPr>
             <w:tcW w:w="4519" w:type="dxa"/>
           </w:tcPr>
-          <w:p>
-            <w:bookmarkStart w:id="0" w:name="_GoBack"/>
-            <w:bookmarkEnd w:id="0"/>
-          </w:p>
+          <w:p/>
         </w:tc>
         <w:tc>
           <w:tcPr>
@@ -2253,7 +2301,10 @@
               <w:t>second</w:t>
             </w:r>
             <w:r>
-              <w:t>_witness.known</w:t>
+              <w:t>_witness_</w:t>
+            </w:r>
+            <w:r>
+              <w:t>known</w:t>
             </w:r>
             <w:proofErr w:type="spellEnd"/>
             <w:r>
@@ -2264,21 +2315,24 @@
               <w:t>second</w:t>
             </w:r>
             <w:r>
-              <w:t>_witness.loc</w:t>
-            </w:r>
-            <w:r>
-              <w:t>ation_known</w:t>
+              <w:t>_witness_address</w:t>
+            </w:r>
+            <w:r>
+              <w:t>_known</w:t>
             </w:r>
             <w:proofErr w:type="spellEnd"/>
             <w:r>
               <w:t xml:space="preserve"> == True %}{{ </w:t>
             </w:r>
+            <w:r>
+              <w:t>witnesses[1]</w:t>
+            </w:r>
+            <w:r>
+              <w:t>.</w:t>
+            </w:r>
             <w:proofErr w:type="spellStart"/>
             <w:r>
-              <w:t>second</w:t>
-            </w:r>
-            <w:r>
-              <w:t>_witness.address.line_one</w:t>
+              <w:t>address.line_one</w:t>
             </w:r>
             <w:proofErr w:type="spellEnd"/>
             <w:r>
@@ -2351,18 +2405,24 @@
               <w:t>_wi</w:t>
             </w:r>
             <w:r>
-              <w:t>tness.known</w:t>
+              <w:t>tness_</w:t>
+            </w:r>
+            <w:r>
+              <w:t>known</w:t>
             </w:r>
             <w:proofErr w:type="spellEnd"/>
             <w:r>
               <w:t xml:space="preserve"> == True %}{{ </w:t>
             </w:r>
+            <w:r>
+              <w:t>witnesses[1]</w:t>
+            </w:r>
+            <w:r>
+              <w:t>.</w:t>
+            </w:r>
             <w:proofErr w:type="spellStart"/>
             <w:r>
-              <w:t>second</w:t>
-            </w:r>
-            <w:r>
-              <w:t>_witness.name.full</w:t>
+              <w:t>name.full</w:t>
             </w:r>
             <w:proofErr w:type="spellEnd"/>
             <w:r>
@@ -2410,7 +2470,10 @@
               <w:t>second</w:t>
             </w:r>
             <w:r>
-              <w:t>_witness.known</w:t>
+              <w:t>_witness_</w:t>
+            </w:r>
+            <w:r>
+              <w:t>known</w:t>
             </w:r>
             <w:proofErr w:type="spellEnd"/>
             <w:r>
@@ -2424,21 +2487,24 @@
               <w:t>second</w:t>
             </w:r>
             <w:r>
-              <w:t>_witness.loc</w:t>
-            </w:r>
-            <w:r>
-              <w:t>ation_known</w:t>
+              <w:t>_witness_address</w:t>
+            </w:r>
+            <w:r>
+              <w:t>_known</w:t>
             </w:r>
             <w:proofErr w:type="spellEnd"/>
             <w:r>
               <w:t xml:space="preserve"> == True %}{{ </w:t>
             </w:r>
+            <w:r>
+              <w:t>witnesses[1]</w:t>
+            </w:r>
+            <w:r>
+              <w:t>.</w:t>
+            </w:r>
             <w:proofErr w:type="spellStart"/>
             <w:r>
-              <w:t>second</w:t>
-            </w:r>
-            <w:r>
-              <w:t>_witness.address.line_two</w:t>
+              <w:t>address.line_two</w:t>
             </w:r>
             <w:proofErr w:type="spellEnd"/>
             <w:r>
@@ -2580,7 +2646,7 @@
       </w:r>
       <w:proofErr w:type="spellStart"/>
       <w:r>
-        <w:t>second_witness.</w:t>
+        <w:t>second_witness_</w:t>
       </w:r>
       <w:r>
         <w:t>known</w:t>
@@ -2592,11 +2658,17 @@
       <w:r>
         <w:t>%}{{</w:t>
       </w:r>
+      <w:r>
+        <w:t xml:space="preserve"> </w:t>
+      </w:r>
+      <w:r>
+        <w:t>witnesses[0]</w:t>
+      </w:r>
+      <w:r>
+        <w:t>.</w:t>
+      </w:r>
       <w:proofErr w:type="spellStart"/>
       <w:r>
-        <w:t>first_witness.</w:t>
-      </w:r>
-      <w:r>
         <w:t>name.full</w:t>
       </w:r>
       <w:proofErr w:type="spellEnd"/>
@@ -2606,12 +2678,20 @@
       <w:r>
         <w:t>{{</w:t>
       </w:r>
+      <w:r>
+        <w:t xml:space="preserve"> </w:t>
+      </w:r>
+      <w:r>
+        <w:t>witnesses[1]</w:t>
+      </w:r>
+      <w:bookmarkStart w:id="0" w:name="_GoBack"/>
+      <w:bookmarkEnd w:id="0"/>
+      <w:r>
+        <w:t>.</w:t>
+      </w:r>
       <w:proofErr w:type="spellStart"/>
       <w:r>
-        <w:t>second_witness</w:t>
-      </w:r>
-      <w:r>
-        <w:t>.name.full</w:t>
+        <w:t>name.full</w:t>
       </w:r>
       <w:proofErr w:type="spellEnd"/>
       <w:r>
@@ -2620,13 +2700,19 @@
       <w:r>
         <w:t xml:space="preserve">’full’)}}{% else %} </w:t>
       </w:r>
+      <w:r>
+        <w:lastRenderedPageBreak/>
+        <w:t>{{</w:t>
+      </w:r>
+      <w:r>
+        <w:t>witnesses[0]</w:t>
+      </w:r>
+      <w:r>
+        <w:t>.</w:t>
+      </w:r>
       <w:proofErr w:type="spellStart"/>
       <w:r>
-        <w:lastRenderedPageBreak/>
-        <w:t>first_witness</w:t>
-      </w:r>
-      <w:r>
-        <w:t>.name.full</w:t>
+        <w:t>name.full</w:t>
       </w:r>
       <w:proofErr w:type="spellEnd"/>
       <w:r>
@@ -5170,7 +5256,7 @@
           <w:rPr>
             <w:noProof/>
           </w:rPr>
-          <w:t>2</w:t>
+          <w:t>3</w:t>
         </w:r>
         <w:r>
           <w:rPr>

</xml_diff>

<commit_message>
Added revocation information, corrected typo
</commit_message>
<xml_diff>
--- a/docassemble/TODI/data/templates/todi_docassemble.docx
+++ b/docassemble/TODI/data/templates/todi_docassemble.docx
@@ -262,21 +262,7 @@
               <w:rPr>
                 <w:bCs/>
               </w:rPr>
-              <w:t>{{</w:t>
-            </w:r>
-            <w:proofErr w:type="spellStart"/>
-            <w:r>
-              <w:rPr>
-                <w:bCs/>
-              </w:rPr>
-              <w:t>user.name.full</w:t>
-            </w:r>
-            <w:proofErr w:type="spellEnd"/>
-            <w:r>
-              <w:rPr>
-                <w:bCs/>
-              </w:rPr>
-              <w:t>(middle=’full’)}}</w:t>
+              <w:t>{{user.name.full(middle=’full’)}}</w:t>
             </w:r>
           </w:p>
         </w:tc>
@@ -323,21 +309,7 @@
               <w:rPr>
                 <w:bCs/>
               </w:rPr>
-              <w:t>{{</w:t>
-            </w:r>
-            <w:proofErr w:type="spellStart"/>
-            <w:r>
-              <w:rPr>
-                <w:bCs/>
-              </w:rPr>
-              <w:t>user.address.line_one</w:t>
-            </w:r>
-            <w:proofErr w:type="spellEnd"/>
-            <w:r>
-              <w:rPr>
-                <w:bCs/>
-              </w:rPr>
-              <w:t>(</w:t>
+              <w:t>{{user.address.line_one(</w:t>
             </w:r>
             <w:r>
               <w:rPr>
@@ -396,21 +368,7 @@
               <w:rPr>
                 <w:bCs/>
               </w:rPr>
-              <w:t>{{</w:t>
-            </w:r>
-            <w:proofErr w:type="spellStart"/>
-            <w:r>
-              <w:rPr>
-                <w:bCs/>
-              </w:rPr>
-              <w:t>user.address.line_two</w:t>
-            </w:r>
-            <w:proofErr w:type="spellEnd"/>
-            <w:r>
-              <w:rPr>
-                <w:bCs/>
-              </w:rPr>
-              <w:t>()}}</w:t>
+              <w:t>{{user.address.line_two()}}</w:t>
             </w:r>
           </w:p>
         </w:tc>
@@ -529,17 +487,7 @@
         <w:t xml:space="preserve"> </w:t>
       </w:r>
       <w:r>
-        <w:t>{{</w:t>
-      </w:r>
-      <w:proofErr w:type="spellStart"/>
-      <w:proofErr w:type="gramStart"/>
-      <w:r>
-        <w:t>user.name.full</w:t>
-      </w:r>
-      <w:proofErr w:type="spellEnd"/>
-      <w:proofErr w:type="gramEnd"/>
-      <w:r>
-        <w:t>(middle=’full’)}}</w:t>
+        <w:t>{{user.name.full(middle=’full’)}}</w:t>
       </w:r>
       <w:r>
         <w:t xml:space="preserve"> </w:t>
@@ -548,15 +496,7 @@
         <w:t>(</w:t>
       </w:r>
       <w:r>
-        <w:t>{{</w:t>
-      </w:r>
-      <w:proofErr w:type="spellStart"/>
-      <w:r>
-        <w:t>user.marital_status</w:t>
-      </w:r>
-      <w:proofErr w:type="spellEnd"/>
-      <w:r>
-        <w:t>}}</w:t>
+        <w:t>{{user.marital_status}}</w:t>
       </w:r>
       <w:r>
         <w:t>)</w:t>
@@ -571,18 +511,10 @@
         <w:t xml:space="preserve">residing at </w:t>
       </w:r>
       <w:r>
-        <w:t>{{</w:t>
-      </w:r>
-      <w:proofErr w:type="spellStart"/>
-      <w:r>
-        <w:t>user.address.</w:t>
-      </w:r>
-      <w:r>
-        <w:t>on_one_line</w:t>
-      </w:r>
-      <w:proofErr w:type="spellEnd"/>
-      <w:r>
-        <w:t>(</w:t>
+        <w:t>{{user.address.</w:t>
+      </w:r>
+      <w:r>
+        <w:t>on_one_line(</w:t>
       </w:r>
       <w:r>
         <w:rPr>
@@ -600,17 +532,7 @@
         <w:t xml:space="preserve"> executes this transfer on death instrument. </w:t>
       </w:r>
       <w:r>
-        <w:t>{{</w:t>
-      </w:r>
-      <w:proofErr w:type="spellStart"/>
-      <w:proofErr w:type="gramStart"/>
-      <w:r>
-        <w:t>user.name.full</w:t>
-      </w:r>
-      <w:proofErr w:type="spellEnd"/>
-      <w:proofErr w:type="gramEnd"/>
-      <w:r>
-        <w:t>(middle=’full’)}}</w:t>
+        <w:t>{{user.name.full(middle=’full’)}}</w:t>
       </w:r>
       <w:r>
         <w:rPr>
@@ -636,24 +558,14 @@
         <w:t>{</w:t>
       </w:r>
       <w:r>
-        <w:t>{</w:t>
-      </w:r>
-      <w:proofErr w:type="spellStart"/>
-      <w:r>
-        <w:t>todi_</w:t>
-      </w:r>
-      <w:proofErr w:type="gramStart"/>
-      <w:r>
-        <w:t>property.</w:t>
+        <w:t>{todi_property.</w:t>
       </w:r>
       <w:r>
         <w:t>line</w:t>
       </w:r>
-      <w:proofErr w:type="gramEnd"/>
       <w:r>
         <w:t>_one</w:t>
       </w:r>
-      <w:proofErr w:type="spellEnd"/>
       <w:r>
         <w:t>(</w:t>
       </w:r>
@@ -664,46 +576,25 @@
         <w:t>bare=True</w:t>
       </w:r>
       <w:r>
-        <w:t>)}}, {{</w:t>
-      </w:r>
-      <w:proofErr w:type="spellStart"/>
-      <w:r>
-        <w:t>todi_property</w:t>
-      </w:r>
-      <w:r>
-        <w:t>.city</w:t>
-      </w:r>
-      <w:proofErr w:type="spellEnd"/>
-      <w:r>
-        <w:t>}},</w:t>
+        <w:t>)}}, {{todi_property</w:t>
+      </w:r>
+      <w:r>
+        <w:t>.city}},</w:t>
       </w:r>
       <w:r>
         <w:t xml:space="preserve"> </w:t>
       </w:r>
       <w:r>
-        <w:t>{{</w:t>
-      </w:r>
-      <w:proofErr w:type="spellStart"/>
-      <w:r>
-        <w:t>todi_property</w:t>
+        <w:t>{{todi_property</w:t>
       </w:r>
       <w:r>
         <w:t>.county</w:t>
       </w:r>
-      <w:proofErr w:type="spellEnd"/>
       <w:r>
         <w:t>}}</w:t>
       </w:r>
       <w:r>
-        <w:t>, {{</w:t>
-      </w:r>
-      <w:proofErr w:type="spellStart"/>
-      <w:r>
-        <w:t>todi_property.state</w:t>
-      </w:r>
-      <w:proofErr w:type="spellEnd"/>
-      <w:r>
-        <w:t>}} {{todi_property</w:t>
+        <w:t>, {{todi_property.state}} {{todi_property</w:t>
       </w:r>
       <w:r>
         <w:t>.zip}}</w:t>
@@ -711,15 +602,13 @@
     </w:p>
     <w:p>
       <w:r>
-        <w:t>Property Identification Number (“PIN”): {{</w:t>
-      </w:r>
-      <w:proofErr w:type="spellStart"/>
-      <w:r>
-        <w:t>todi_property.pin</w:t>
-      </w:r>
-      <w:proofErr w:type="spellEnd"/>
-      <w:r>
-        <w:t>}}</w:t>
+        <w:t xml:space="preserve">Property </w:t>
+      </w:r>
+      <w:r>
+        <w:t>Index</w:t>
+      </w:r>
+      <w:r>
+        <w:t xml:space="preserve"> Number (“PIN”): {{todi_property.pin}}</w:t>
       </w:r>
     </w:p>
     <w:p>
@@ -740,29 +629,7 @@
         <w:rPr>
           <w:bCs/>
         </w:rPr>
-        <w:t>{{</w:t>
-      </w:r>
-      <w:proofErr w:type="spellStart"/>
-      <w:r>
-        <w:rPr>
-          <w:bCs/>
-        </w:rPr>
-        <w:t>todi_</w:t>
-      </w:r>
-      <w:proofErr w:type="gramStart"/>
-      <w:r>
-        <w:rPr>
-          <w:bCs/>
-        </w:rPr>
-        <w:t>property.description</w:t>
-      </w:r>
-      <w:proofErr w:type="spellEnd"/>
-      <w:proofErr w:type="gramEnd"/>
-      <w:r>
-        <w:rPr>
-          <w:bCs/>
-        </w:rPr>
-        <w:t>}}</w:t>
+        <w:t>{{todi_property.description}}</w:t>
       </w:r>
     </w:p>
     <w:p>
@@ -899,15 +766,7 @@
           </w:tcPr>
           <w:p>
             <w:r>
-              <w:t>{{</w:t>
-            </w:r>
-            <w:proofErr w:type="spellStart"/>
-            <w:r>
-              <w:t>person.name.full</w:t>
-            </w:r>
-            <w:proofErr w:type="spellEnd"/>
-            <w:r>
-              <w:t>(middle=’full’)}}</w:t>
+              <w:t>{{person.name.full(middle=’full’)}}</w:t>
             </w:r>
             <w:r>
               <w:t>,</w:t>
@@ -916,15 +775,7 @@
               <w:t xml:space="preserve"> </w:t>
             </w:r>
             <w:r>
-              <w:t>{{</w:t>
-            </w:r>
-            <w:proofErr w:type="spellStart"/>
-            <w:r>
-              <w:t>person.relationship</w:t>
-            </w:r>
-            <w:proofErr w:type="spellEnd"/>
-            <w:r>
-              <w:t>}}</w:t>
+              <w:t>{{person.relationship}}</w:t>
             </w:r>
           </w:p>
         </w:tc>
@@ -934,15 +785,7 @@
           </w:tcPr>
           <w:p>
             <w:r>
-              <w:t>{{</w:t>
-            </w:r>
-            <w:proofErr w:type="spellStart"/>
-            <w:r>
-              <w:t>person.address.on_one_line</w:t>
-            </w:r>
-            <w:proofErr w:type="spellEnd"/>
-            <w:r>
-              <w:t>(</w:t>
+              <w:t>{{person.address.on_one_line(</w:t>
             </w:r>
             <w:r>
               <w:rPr>
@@ -961,20 +804,7 @@
           </w:tcPr>
           <w:p>
             <w:r>
-              <w:t>{{</w:t>
-            </w:r>
-            <w:proofErr w:type="spellStart"/>
-            <w:proofErr w:type="gramStart"/>
-            <w:r>
-              <w:t>person.percent</w:t>
-            </w:r>
-            <w:proofErr w:type="gramEnd"/>
-            <w:r>
-              <w:t>_share</w:t>
-            </w:r>
-            <w:proofErr w:type="spellEnd"/>
-            <w:r>
-              <w:t>}}</w:t>
+              <w:t>{{person.percent_share}}</w:t>
             </w:r>
             <w:r>
               <w:t>%</w:t>
@@ -992,15 +822,7 @@
     </w:tbl>
     <w:p>
       <w:r>
-        <w:t xml:space="preserve">{% </w:t>
-      </w:r>
-      <w:proofErr w:type="spellStart"/>
-      <w:r>
-        <w:t>endfor</w:t>
-      </w:r>
-      <w:proofErr w:type="spellEnd"/>
-      <w:r>
-        <w:t xml:space="preserve"> %}</w:t>
+        <w:t>{% endfor %}</w:t>
       </w:r>
     </w:p>
     <w:p>
@@ -1018,16 +840,11 @@
     </w:p>
     <w:p>
       <w:r>
-        <w:t xml:space="preserve">{%p if </w:t>
-      </w:r>
-      <w:proofErr w:type="spellStart"/>
-      <w:r>
-        <w:t>person.</w:t>
+        <w:t>{%p if person.</w:t>
       </w:r>
       <w:r>
         <w:t>has_successor</w:t>
       </w:r>
-      <w:proofErr w:type="spellEnd"/>
       <w:r>
         <w:t xml:space="preserve"> == True %}</w:t>
       </w:r>
@@ -1037,17 +854,7 @@
         <w:t xml:space="preserve">If </w:t>
       </w:r>
       <w:r>
-        <w:t>{{</w:t>
-      </w:r>
-      <w:proofErr w:type="spellStart"/>
-      <w:proofErr w:type="gramStart"/>
-      <w:r>
-        <w:t>person.name.full</w:t>
-      </w:r>
-      <w:proofErr w:type="spellEnd"/>
-      <w:proofErr w:type="gramEnd"/>
-      <w:r>
-        <w:t>(middle=’full’)</w:t>
+        <w:t>{{person.name.full(middle=’full’)</w:t>
       </w:r>
       <w:r>
         <w:t>}</w:t>
@@ -1064,57 +871,32 @@
       <w:r>
         <w:t xml:space="preserve"> </w:t>
       </w:r>
-      <w:proofErr w:type="spellStart"/>
-      <w:r>
-        <w:t>successor_</w:t>
-      </w:r>
-      <w:proofErr w:type="gramStart"/>
-      <w:r>
-        <w:t>beneficiary.relationship</w:t>
-      </w:r>
-      <w:proofErr w:type="spellEnd"/>
-      <w:proofErr w:type="gramEnd"/>
-      <w:r>
-        <w:t>}}</w:t>
+      <w:r>
+        <w:t>successor_beneficiary.relationship}}</w:t>
       </w:r>
       <w:r>
         <w:t xml:space="preserve"> </w:t>
       </w:r>
       <w:r>
-        <w:t>{{</w:t>
-      </w:r>
-      <w:proofErr w:type="spellStart"/>
-      <w:r>
-        <w:t>person.succes</w:t>
+        <w:t>{{person.succes</w:t>
       </w:r>
       <w:r>
         <w:t>s</w:t>
       </w:r>
       <w:r>
-        <w:t>or_beneficiary.name.full</w:t>
-      </w:r>
-      <w:proofErr w:type="spellEnd"/>
-      <w:r>
-        <w:t>(middle=’full’)}} of {{</w:t>
-      </w:r>
-      <w:proofErr w:type="spellStart"/>
+        <w:t>or_beneficiary.name.full(middle=’full’)}} of {{</w:t>
+      </w:r>
       <w:r>
         <w:t>person.successor_beneficiary.address.city</w:t>
       </w:r>
-      <w:proofErr w:type="spellEnd"/>
       <w:r>
         <w:t>}}, {{</w:t>
       </w:r>
-      <w:proofErr w:type="spellStart"/>
       <w:r>
         <w:t>person.successor_beneficiary.address.</w:t>
       </w:r>
       <w:r>
-        <w:t>state</w:t>
-      </w:r>
-      <w:proofErr w:type="spellEnd"/>
-      <w:r>
-        <w:t>}}.</w:t>
+        <w:t>state}}.</w:t>
       </w:r>
     </w:p>
     <w:p>
@@ -1127,28 +909,12 @@
     </w:p>
     <w:p>
       <w:r>
-        <w:t xml:space="preserve">{%p </w:t>
-      </w:r>
-      <w:proofErr w:type="spellStart"/>
-      <w:r>
-        <w:t>endif</w:t>
-      </w:r>
-      <w:proofErr w:type="spellEnd"/>
-      <w:r>
-        <w:t xml:space="preserve"> %}</w:t>
-      </w:r>
-    </w:p>
-    <w:p>
-      <w:r>
-        <w:t xml:space="preserve">{%p </w:t>
-      </w:r>
-      <w:proofErr w:type="spellStart"/>
-      <w:r>
-        <w:t>endfor</w:t>
-      </w:r>
-      <w:proofErr w:type="spellEnd"/>
-      <w:r>
-        <w:t xml:space="preserve"> %}</w:t>
+        <w:t>{%p endif %}</w:t>
+      </w:r>
+    </w:p>
+    <w:p>
+      <w:r>
+        <w:t>{%p endfor %}</w:t>
       </w:r>
     </w:p>
     <w:p>
@@ -1161,15 +927,8 @@
       <w:r>
         <w:t xml:space="preserve"> if </w:t>
       </w:r>
-      <w:proofErr w:type="spellStart"/>
-      <w:proofErr w:type="gramStart"/>
-      <w:r>
-        <w:t>beneficiaries.number</w:t>
-      </w:r>
-      <w:proofErr w:type="spellEnd"/>
-      <w:proofErr w:type="gramEnd"/>
-      <w:r>
-        <w:t>()</w:t>
+      <w:r>
+        <w:t>beneficiaries.number()</w:t>
       </w:r>
       <w:r>
         <w:t xml:space="preserve"> == 1 %}</w:t>
@@ -1194,15 +953,7 @@
         <w:t>p</w:t>
       </w:r>
       <w:r>
-        <w:t xml:space="preserve"> </w:t>
-      </w:r>
-      <w:proofErr w:type="spellStart"/>
-      <w:r>
-        <w:t>endif</w:t>
-      </w:r>
-      <w:proofErr w:type="spellEnd"/>
-      <w:r>
-        <w:t xml:space="preserve"> %}</w:t>
+        <w:t xml:space="preserve"> endif %}</w:t>
       </w:r>
     </w:p>
     <w:p>
@@ -1215,15 +966,8 @@
       <w:r>
         <w:t xml:space="preserve"> if </w:t>
       </w:r>
-      <w:proofErr w:type="spellStart"/>
-      <w:proofErr w:type="gramStart"/>
-      <w:r>
-        <w:t>beneficiaries.number</w:t>
-      </w:r>
-      <w:proofErr w:type="spellEnd"/>
-      <w:proofErr w:type="gramEnd"/>
-      <w:r>
-        <w:t>()</w:t>
+      <w:r>
+        <w:t>beneficiaries.number()</w:t>
       </w:r>
       <w:r>
         <w:t xml:space="preserve"> != 1 %}</w:t>
@@ -1237,15 +981,7 @@
         <w:t xml:space="preserve">Upon my death, I transfer my interest in the above described property to the beneficiaries designated above as </w:t>
       </w:r>
       <w:r>
-        <w:t>{{</w:t>
-      </w:r>
-      <w:proofErr w:type="spellStart"/>
-      <w:r>
-        <w:t>tenancy_type</w:t>
-      </w:r>
-      <w:proofErr w:type="spellEnd"/>
-      <w:r>
-        <w:t>}}</w:t>
+        <w:t>{{tenancy_type}}</w:t>
       </w:r>
       <w:r>
         <w:t>.</w:t>
@@ -1281,23 +1017,7 @@
           <w:sz w:val="12"/>
           <w:szCs w:val="12"/>
         </w:rPr>
-        <w:t xml:space="preserve"> </w:t>
-      </w:r>
-      <w:proofErr w:type="spellStart"/>
-      <w:r>
-        <w:rPr>
-          <w:sz w:val="12"/>
-          <w:szCs w:val="12"/>
-        </w:rPr>
-        <w:t>endif</w:t>
-      </w:r>
-      <w:proofErr w:type="spellEnd"/>
-      <w:r>
-        <w:rPr>
-          <w:sz w:val="12"/>
-          <w:szCs w:val="12"/>
-        </w:rPr>
-        <w:t xml:space="preserve"> %}</w:t>
+        <w:t xml:space="preserve"> endif %}</w:t>
       </w:r>
     </w:p>
     <w:p>
@@ -1441,21 +1161,7 @@
               <w:rPr>
                 <w:bCs/>
               </w:rPr>
-              <w:t>{{</w:t>
-            </w:r>
-            <w:proofErr w:type="spellStart"/>
-            <w:r>
-              <w:rPr>
-                <w:bCs/>
-              </w:rPr>
-              <w:t>user.name.full</w:t>
-            </w:r>
-            <w:proofErr w:type="spellEnd"/>
-            <w:r>
-              <w:rPr>
-                <w:bCs/>
-              </w:rPr>
-              <w:t>(middle=’full’)}}</w:t>
+              <w:t>{{user.name.full(middle=’full’)}}</w:t>
             </w:r>
           </w:p>
         </w:tc>
@@ -1529,7 +1235,6 @@
       <w:r>
         <w:t xml:space="preserve">{% if </w:t>
       </w:r>
-      <w:proofErr w:type="spellStart"/>
       <w:r>
         <w:t>first_witness</w:t>
       </w:r>
@@ -1539,7 +1244,6 @@
       <w:r>
         <w:t>known</w:t>
       </w:r>
-      <w:proofErr w:type="spellEnd"/>
       <w:r>
         <w:t xml:space="preserve">== </w:t>
       </w:r>
@@ -1547,18 +1251,10 @@
         <w:t>False</w:t>
       </w:r>
       <w:r>
-        <w:t xml:space="preserve"> </w:t>
-      </w:r>
-      <w:proofErr w:type="gramStart"/>
-      <w:r>
-        <w:t>%}</w:t>
-      </w:r>
-      <w:r>
-        <w:t>_</w:t>
-      </w:r>
-      <w:proofErr w:type="gramEnd"/>
-      <w:r>
-        <w:t>___________________</w:t>
+        <w:t xml:space="preserve"> %}</w:t>
+      </w:r>
+      <w:r>
+        <w:t>____________________</w:t>
       </w:r>
       <w:r>
         <w:t xml:space="preserve">{% else </w:t>
@@ -1582,35 +1278,13 @@
         <w:rPr>
           <w:noProof/>
         </w:rPr>
-        <w:t>.</w:t>
-      </w:r>
-      <w:proofErr w:type="spellStart"/>
-      <w:r>
-        <w:rPr>
-          <w:noProof/>
-        </w:rPr>
-        <w:t>name.full</w:t>
-      </w:r>
-      <w:proofErr w:type="spellEnd"/>
-      <w:r>
-        <w:rPr>
-          <w:noProof/>
-        </w:rPr>
-        <w:t>(middle=’full’)}}{% endif %}</w:t>
+        <w:t>.name.full(middle=’full’)}}{% endif %}</w:t>
       </w:r>
       <w:r>
         <w:t xml:space="preserve">, attest that </w:t>
       </w:r>
       <w:r>
-        <w:t>{{</w:t>
-      </w:r>
-      <w:proofErr w:type="spellStart"/>
-      <w:r>
-        <w:t>user.name.full</w:t>
-      </w:r>
-      <w:proofErr w:type="spellEnd"/>
-      <w:r>
-        <w:t>(middle=’full’)}}</w:t>
+        <w:t>{{user.name.full(middle=’full’)}}</w:t>
       </w:r>
       <w:r>
         <w:t xml:space="preserve">, </w:t>
@@ -1749,7 +1423,6 @@
             <w:r>
               <w:t xml:space="preserve">{% if </w:t>
             </w:r>
-            <w:proofErr w:type="spellStart"/>
             <w:r>
               <w:t>first_witness</w:t>
             </w:r>
@@ -1757,16 +1430,11 @@
               <w:t>_</w:t>
             </w:r>
             <w:r>
-              <w:t>known</w:t>
-            </w:r>
-            <w:proofErr w:type="spellEnd"/>
-            <w:r>
-              <w:t xml:space="preserve"> == True %}</w:t>
+              <w:t>known == True %}</w:t>
             </w:r>
             <w:r>
               <w:t xml:space="preserve">{% if </w:t>
             </w:r>
-            <w:proofErr w:type="spellStart"/>
             <w:r>
               <w:t>first_witness</w:t>
             </w:r>
@@ -1774,31 +1442,16 @@
               <w:t>_address</w:t>
             </w:r>
             <w:r>
-              <w:t>_known</w:t>
-            </w:r>
-            <w:proofErr w:type="spellEnd"/>
-            <w:r>
-              <w:t xml:space="preserve"> == True %}</w:t>
+              <w:t>_known == True %}</w:t>
             </w:r>
             <w:r>
               <w:t>{{</w:t>
             </w:r>
             <w:r>
-              <w:t xml:space="preserve"> </w:t>
-            </w:r>
-            <w:r>
-              <w:t>witnesses[0]</w:t>
-            </w:r>
-            <w:r>
-              <w:t>.</w:t>
-            </w:r>
-            <w:proofErr w:type="spellStart"/>
-            <w:r>
-              <w:t>address.line_one</w:t>
-            </w:r>
-            <w:proofErr w:type="spellEnd"/>
-            <w:r>
-              <w:t>(</w:t>
+              <w:t xml:space="preserve"> witnesses[0]</w:t>
+            </w:r>
+            <w:r>
+              <w:t>.address.line_one(</w:t>
             </w:r>
             <w:r>
               <w:rPr>
@@ -1810,26 +1463,10 @@
               <w:t>)}}</w:t>
             </w:r>
             <w:r>
-              <w:t xml:space="preserve">{% </w:t>
-            </w:r>
-            <w:proofErr w:type="spellStart"/>
-            <w:r>
-              <w:t>endif</w:t>
-            </w:r>
-            <w:proofErr w:type="spellEnd"/>
-            <w:r>
-              <w:t xml:space="preserve"> %}</w:t>
-            </w:r>
-            <w:r>
-              <w:t xml:space="preserve"> {% </w:t>
-            </w:r>
-            <w:proofErr w:type="spellStart"/>
-            <w:r>
-              <w:t>endif</w:t>
-            </w:r>
-            <w:proofErr w:type="spellEnd"/>
-            <w:r>
-              <w:t xml:space="preserve"> %}</w:t>
+              <w:t>{% endif %}</w:t>
+            </w:r>
+            <w:r>
+              <w:t xml:space="preserve"> {% endif %}</w:t>
             </w:r>
           </w:p>
         </w:tc>
@@ -1865,7 +1502,6 @@
             <w:r>
               <w:t xml:space="preserve">{% if </w:t>
             </w:r>
-            <w:proofErr w:type="spellStart"/>
             <w:r>
               <w:t>first_witness</w:t>
             </w:r>
@@ -1873,42 +1509,19 @@
               <w:t>_</w:t>
             </w:r>
             <w:r>
-              <w:t>known</w:t>
-            </w:r>
-            <w:proofErr w:type="spellEnd"/>
-            <w:r>
-              <w:t xml:space="preserve"> == True %}</w:t>
+              <w:t>known == True %}</w:t>
             </w:r>
             <w:r>
               <w:t>{{</w:t>
             </w:r>
             <w:r>
-              <w:t xml:space="preserve"> </w:t>
-            </w:r>
-            <w:r>
-              <w:t>witnesses[0]</w:t>
-            </w:r>
-            <w:r>
-              <w:t>.</w:t>
-            </w:r>
-            <w:proofErr w:type="spellStart"/>
-            <w:r>
-              <w:t>name.full</w:t>
-            </w:r>
-            <w:proofErr w:type="spellEnd"/>
-            <w:r>
-              <w:t>(middle=’full’)}}</w:t>
-            </w:r>
-            <w:r>
-              <w:t xml:space="preserve">{% </w:t>
-            </w:r>
-            <w:proofErr w:type="spellStart"/>
-            <w:r>
-              <w:t>endif</w:t>
-            </w:r>
-            <w:proofErr w:type="spellEnd"/>
-            <w:r>
-              <w:t xml:space="preserve"> %}</w:t>
+              <w:t xml:space="preserve"> witnesses[0]</w:t>
+            </w:r>
+            <w:r>
+              <w:t>.name.full(middle=’full’)}}</w:t>
+            </w:r>
+            <w:r>
+              <w:t>{% endif %}</w:t>
             </w:r>
           </w:p>
         </w:tc>
@@ -1939,7 +1552,6 @@
             <w:r>
               <w:t xml:space="preserve">{% if </w:t>
             </w:r>
-            <w:proofErr w:type="spellStart"/>
             <w:r>
               <w:t>first_witness</w:t>
             </w:r>
@@ -1947,16 +1559,11 @@
               <w:t>_</w:t>
             </w:r>
             <w:r>
-              <w:t>known</w:t>
-            </w:r>
-            <w:proofErr w:type="spellEnd"/>
-            <w:r>
-              <w:t xml:space="preserve"> == True %}</w:t>
+              <w:t>known == True %}</w:t>
             </w:r>
             <w:r>
               <w:t xml:space="preserve">{% if </w:t>
             </w:r>
-            <w:proofErr w:type="spellStart"/>
             <w:r>
               <w:t>first_witness</w:t>
             </w:r>
@@ -1964,42 +1571,19 @@
               <w:t>_address</w:t>
             </w:r>
             <w:r>
-              <w:t>_known</w:t>
-            </w:r>
-            <w:proofErr w:type="spellEnd"/>
-            <w:r>
-              <w:t xml:space="preserve"> == True %}</w:t>
+              <w:t>_known == True %}</w:t>
             </w:r>
             <w:r>
               <w:t>{{</w:t>
             </w:r>
             <w:r>
-              <w:t xml:space="preserve"> </w:t>
-            </w:r>
-            <w:r>
-              <w:t>witnesses[0]</w:t>
-            </w:r>
-            <w:r>
-              <w:t>.</w:t>
-            </w:r>
-            <w:proofErr w:type="spellStart"/>
-            <w:r>
-              <w:t>address.line_two</w:t>
-            </w:r>
-            <w:proofErr w:type="spellEnd"/>
-            <w:r>
-              <w:t>()}}</w:t>
-            </w:r>
-            <w:r>
-              <w:t xml:space="preserve">{% </w:t>
-            </w:r>
-            <w:proofErr w:type="spellStart"/>
-            <w:r>
-              <w:t>endif</w:t>
-            </w:r>
-            <w:proofErr w:type="spellEnd"/>
-            <w:r>
-              <w:t xml:space="preserve"> </w:t>
+              <w:t xml:space="preserve"> witnesses[0]</w:t>
+            </w:r>
+            <w:r>
+              <w:t>.address.line_two()}}</w:t>
+            </w:r>
+            <w:r>
+              <w:t xml:space="preserve">{% endif </w:t>
             </w:r>
             <w:r>
               <w:t>%</w:t>
@@ -2008,15 +1592,7 @@
               <w:t>}</w:t>
             </w:r>
             <w:r>
-              <w:t xml:space="preserve">{% </w:t>
-            </w:r>
-            <w:proofErr w:type="spellStart"/>
-            <w:r>
-              <w:t>endif</w:t>
-            </w:r>
-            <w:proofErr w:type="spellEnd"/>
-            <w:r>
-              <w:t xml:space="preserve"> %}</w:t>
+              <w:t>{% endif %}</w:t>
             </w:r>
           </w:p>
         </w:tc>
@@ -2082,29 +1658,13 @@
     <w:p/>
     <w:p>
       <w:r>
-        <w:t xml:space="preserve">I, {% if </w:t>
-      </w:r>
-      <w:proofErr w:type="spellStart"/>
-      <w:r>
-        <w:t>second_witness_</w:t>
-      </w:r>
-      <w:r>
-        <w:t>known</w:t>
-      </w:r>
-      <w:proofErr w:type="spellEnd"/>
-      <w:r>
-        <w:t xml:space="preserve">== False </w:t>
-      </w:r>
-      <w:proofErr w:type="gramStart"/>
-      <w:r>
-        <w:t>%}</w:t>
-      </w:r>
-      <w:r>
-        <w:t>_</w:t>
-      </w:r>
-      <w:proofErr w:type="gramEnd"/>
-      <w:r>
-        <w:t>___________________</w:t>
+        <w:t>I, {% if second_witness_</w:t>
+      </w:r>
+      <w:r>
+        <w:t>known== False %}</w:t>
+      </w:r>
+      <w:r>
+        <w:t>____________________</w:t>
       </w:r>
       <w:r>
         <w:t xml:space="preserve">{% else </w:t>
@@ -2122,44 +1682,16 @@
         <w:t xml:space="preserve"> </w:t>
       </w:r>
       <w:r>
-        <w:t>witnesses[</w:t>
-      </w:r>
-      <w:r>
-        <w:t>1</w:t>
-      </w:r>
-      <w:r>
-        <w:t>]</w:t>
+        <w:t>witnesses[1]</w:t>
       </w:r>
       <w:r>
         <w:rPr>
           <w:noProof/>
         </w:rPr>
-        <w:t>.</w:t>
-      </w:r>
-      <w:proofErr w:type="spellStart"/>
-      <w:r>
-        <w:rPr>
-          <w:noProof/>
-        </w:rPr>
-        <w:t>name.full</w:t>
-      </w:r>
-      <w:proofErr w:type="spellEnd"/>
-      <w:r>
-        <w:rPr>
-          <w:noProof/>
-        </w:rPr>
-        <w:t>(middle=’full’)}}{% endif %}</w:t>
-      </w:r>
-      <w:r>
-        <w:t>, attest that {{</w:t>
-      </w:r>
-      <w:proofErr w:type="spellStart"/>
-      <w:r>
-        <w:t>user.name.full</w:t>
-      </w:r>
-      <w:proofErr w:type="spellEnd"/>
-      <w:r>
-        <w:t>(middle=’full’)}}</w:t>
+        <w:t>.name.full(middle=’full’)}}{% endif %}</w:t>
+      </w:r>
+      <w:r>
+        <w:t>, attest that {{user.name.full(middle=’full’)}}</w:t>
       </w:r>
       <w:r>
         <w:t xml:space="preserve">, </w:t>
@@ -2294,49 +1826,28 @@
               <w:contextualSpacing/>
             </w:pPr>
             <w:r>
-              <w:t xml:space="preserve">{% if </w:t>
-            </w:r>
-            <w:proofErr w:type="spellStart"/>
+              <w:t>{% if second</w:t>
+            </w:r>
+            <w:r>
+              <w:t>_witness_</w:t>
+            </w:r>
+            <w:r>
+              <w:t xml:space="preserve">known == True %}{% if </w:t>
+            </w:r>
             <w:r>
               <w:t>second</w:t>
             </w:r>
             <w:r>
-              <w:t>_witness_</w:t>
-            </w:r>
-            <w:r>
-              <w:t>known</w:t>
-            </w:r>
-            <w:proofErr w:type="spellEnd"/>
-            <w:r>
-              <w:t xml:space="preserve"> == True %}{% if </w:t>
-            </w:r>
-            <w:proofErr w:type="spellStart"/>
-            <w:r>
-              <w:t>second</w:t>
-            </w:r>
-            <w:r>
               <w:t>_witness_address</w:t>
             </w:r>
             <w:r>
-              <w:t>_known</w:t>
-            </w:r>
-            <w:proofErr w:type="spellEnd"/>
-            <w:r>
-              <w:t xml:space="preserve"> == True %}{{ </w:t>
+              <w:t xml:space="preserve">_known == True %}{{ </w:t>
             </w:r>
             <w:r>
               <w:t>witnesses[1]</w:t>
             </w:r>
             <w:r>
-              <w:t>.</w:t>
-            </w:r>
-            <w:proofErr w:type="spellStart"/>
-            <w:r>
-              <w:t>address.line_one</w:t>
-            </w:r>
-            <w:proofErr w:type="spellEnd"/>
-            <w:r>
-              <w:t>(</w:t>
+              <w:t>.address.line_one(</w:t>
             </w:r>
             <w:r>
               <w:rPr>
@@ -2345,23 +1856,7 @@
               <w:t>bare=True</w:t>
             </w:r>
             <w:r>
-              <w:t xml:space="preserve">)}}{% </w:t>
-            </w:r>
-            <w:proofErr w:type="spellStart"/>
-            <w:r>
-              <w:t>endif</w:t>
-            </w:r>
-            <w:proofErr w:type="spellEnd"/>
-            <w:r>
-              <w:t xml:space="preserve"> %} {% </w:t>
-            </w:r>
-            <w:proofErr w:type="spellStart"/>
-            <w:r>
-              <w:t>endif</w:t>
-            </w:r>
-            <w:proofErr w:type="spellEnd"/>
-            <w:r>
-              <w:t xml:space="preserve"> %}</w:t>
+              <w:t>)}}{% endif %} {% endif %}</w:t>
             </w:r>
           </w:p>
         </w:tc>
@@ -2395,11 +1890,7 @@
               <w:contextualSpacing/>
             </w:pPr>
             <w:r>
-              <w:t xml:space="preserve">{% if </w:t>
-            </w:r>
-            <w:proofErr w:type="spellStart"/>
-            <w:r>
-              <w:t>second</w:t>
+              <w:t>{% if second</w:t>
             </w:r>
             <w:r>
               <w:t>_wi</w:t>
@@ -2408,33 +1899,13 @@
               <w:t>tness_</w:t>
             </w:r>
             <w:r>
-              <w:t>known</w:t>
-            </w:r>
-            <w:proofErr w:type="spellEnd"/>
-            <w:r>
-              <w:t xml:space="preserve"> == True %}{{ </w:t>
+              <w:t xml:space="preserve">known == True %}{{ </w:t>
             </w:r>
             <w:r>
               <w:t>witnesses[1]</w:t>
             </w:r>
             <w:r>
-              <w:t>.</w:t>
-            </w:r>
-            <w:proofErr w:type="spellStart"/>
-            <w:r>
-              <w:t>name.full</w:t>
-            </w:r>
-            <w:proofErr w:type="spellEnd"/>
-            <w:r>
-              <w:t xml:space="preserve">(middle=’full’)}}{% </w:t>
-            </w:r>
-            <w:proofErr w:type="spellStart"/>
-            <w:r>
-              <w:t>endif</w:t>
-            </w:r>
-            <w:proofErr w:type="spellEnd"/>
-            <w:r>
-              <w:t xml:space="preserve"> %}</w:t>
+              <w:t>.name.full(middle=’full’)}}{% endif %}</w:t>
             </w:r>
           </w:p>
         </w:tc>
@@ -2463,68 +1934,28 @@
               <w:contextualSpacing/>
             </w:pPr>
             <w:r>
-              <w:t xml:space="preserve">{% if </w:t>
-            </w:r>
-            <w:proofErr w:type="spellStart"/>
-            <w:r>
-              <w:t>second</w:t>
+              <w:t>{% if second</w:t>
             </w:r>
             <w:r>
               <w:t>_witness_</w:t>
             </w:r>
             <w:r>
-              <w:t>known</w:t>
-            </w:r>
-            <w:proofErr w:type="spellEnd"/>
-            <w:r>
-              <w:t xml:space="preserve"> == True </w:t>
-            </w:r>
-            <w:r>
-              <w:t xml:space="preserve">%}{% if </w:t>
-            </w:r>
-            <w:proofErr w:type="spellStart"/>
-            <w:r>
-              <w:t>second</w:t>
+              <w:t xml:space="preserve">known == True </w:t>
+            </w:r>
+            <w:r>
+              <w:t>%}{% if second</w:t>
             </w:r>
             <w:r>
               <w:t>_witness_address</w:t>
             </w:r>
             <w:r>
-              <w:t>_known</w:t>
-            </w:r>
-            <w:proofErr w:type="spellEnd"/>
-            <w:r>
-              <w:t xml:space="preserve"> == True %}{{ </w:t>
+              <w:t xml:space="preserve">_known == True %}{{ </w:t>
             </w:r>
             <w:r>
               <w:t>witnesses[1]</w:t>
             </w:r>
             <w:r>
-              <w:t>.</w:t>
-            </w:r>
-            <w:proofErr w:type="spellStart"/>
-            <w:r>
-              <w:t>address.line_two</w:t>
-            </w:r>
-            <w:proofErr w:type="spellEnd"/>
-            <w:r>
-              <w:t xml:space="preserve">()}}{% </w:t>
-            </w:r>
-            <w:proofErr w:type="spellStart"/>
-            <w:r>
-              <w:t>endif</w:t>
-            </w:r>
-            <w:proofErr w:type="spellEnd"/>
-            <w:r>
-              <w:t xml:space="preserve"> %}{% </w:t>
-            </w:r>
-            <w:proofErr w:type="spellStart"/>
-            <w:r>
-              <w:t>endif</w:t>
-            </w:r>
-            <w:proofErr w:type="spellEnd"/>
-            <w:r>
-              <w:t xml:space="preserve"> %}</w:t>
+              <w:t>.address.line_two()}}{% endif %}{% endif %}</w:t>
             </w:r>
           </w:p>
         </w:tc>
@@ -2619,83 +2050,49 @@
         <w:rPr>
           <w:bCs/>
         </w:rPr>
+        <w:t>{{user.name.full(middle=’full’)}}</w:t>
+      </w:r>
+      <w:r>
+        <w:t>,</w:t>
+      </w:r>
+      <w:r>
+        <w:t xml:space="preserve"> known to me to be the same person whose name is subscribed as the owner of the residential real estate, appea</w:t>
+      </w:r>
+      <w:r>
+        <w:t xml:space="preserve">red before me and the witnesses {% if </w:t>
+      </w:r>
+      <w:r>
+        <w:t>second_witness_</w:t>
+      </w:r>
+      <w:r>
+        <w:t xml:space="preserve">known == True </w:t>
+      </w:r>
+      <w:r>
+        <w:t>%}{{</w:t>
+      </w:r>
+      <w:r>
+        <w:t xml:space="preserve"> </w:t>
+      </w:r>
+      <w:r>
+        <w:t>witnesses[0]</w:t>
+      </w:r>
+      <w:r>
+        <w:t>.</w:t>
+      </w:r>
+      <w:r>
+        <w:t xml:space="preserve">name.full(middle=’full’)}} and </w:t>
+      </w:r>
+      <w:r>
         <w:t>{{</w:t>
       </w:r>
-      <w:proofErr w:type="spellStart"/>
-      <w:r>
-        <w:rPr>
-          <w:bCs/>
-        </w:rPr>
-        <w:t>user.name.full</w:t>
-      </w:r>
-      <w:proofErr w:type="spellEnd"/>
-      <w:r>
-        <w:rPr>
-          <w:bCs/>
-        </w:rPr>
-        <w:t>(middle=’full’)}}</w:t>
-      </w:r>
-      <w:r>
-        <w:t>,</w:t>
-      </w:r>
-      <w:r>
-        <w:t xml:space="preserve"> known to me to be the same person whose name is subscribed as the owner of the residential real estate, appea</w:t>
-      </w:r>
-      <w:r>
-        <w:t xml:space="preserve">red before me and the witnesses {% if </w:t>
-      </w:r>
-      <w:proofErr w:type="spellStart"/>
-      <w:r>
-        <w:t>second_witness_</w:t>
-      </w:r>
-      <w:r>
-        <w:t>known</w:t>
-      </w:r>
-      <w:proofErr w:type="spellEnd"/>
-      <w:r>
-        <w:t xml:space="preserve"> == True </w:t>
-      </w:r>
-      <w:r>
-        <w:t>%}{{</w:t>
-      </w:r>
       <w:r>
         <w:t xml:space="preserve"> </w:t>
       </w:r>
       <w:r>
-        <w:t>witnesses[0]</w:t>
-      </w:r>
-      <w:r>
-        <w:t>.</w:t>
-      </w:r>
-      <w:proofErr w:type="spellStart"/>
-      <w:r>
-        <w:t>name.full</w:t>
-      </w:r>
-      <w:proofErr w:type="spellEnd"/>
-      <w:r>
-        <w:t xml:space="preserve">(middle=’full’)}} and </w:t>
-      </w:r>
-      <w:r>
-        <w:t>{{</w:t>
-      </w:r>
-      <w:r>
-        <w:t xml:space="preserve"> </w:t>
-      </w:r>
-      <w:r>
         <w:t>witnesses[1]</w:t>
       </w:r>
-      <w:bookmarkStart w:id="0" w:name="_GoBack"/>
-      <w:bookmarkEnd w:id="0"/>
-      <w:r>
-        <w:t>.</w:t>
-      </w:r>
-      <w:proofErr w:type="spellStart"/>
-      <w:r>
-        <w:t>name.full</w:t>
-      </w:r>
-      <w:proofErr w:type="spellEnd"/>
-      <w:r>
-        <w:t>(middle=</w:t>
+      <w:r>
+        <w:t>.name.full(middle=</w:t>
       </w:r>
       <w:r>
         <w:t xml:space="preserve">’full’)}}{% else %} </w:t>
@@ -2708,23 +2105,7 @@
         <w:t>witnesses[0]</w:t>
       </w:r>
       <w:r>
-        <w:t>.</w:t>
-      </w:r>
-      <w:proofErr w:type="spellStart"/>
-      <w:r>
-        <w:t>name.full</w:t>
-      </w:r>
-      <w:proofErr w:type="spellEnd"/>
-      <w:r>
-        <w:t xml:space="preserve">(middle=’full’)}}{% </w:t>
-      </w:r>
-      <w:proofErr w:type="spellStart"/>
-      <w:r>
-        <w:t>endif</w:t>
-      </w:r>
-      <w:proofErr w:type="spellEnd"/>
-      <w:r>
-        <w:t xml:space="preserve"> %} </w:t>
+        <w:t xml:space="preserve">.name.full(middle=’full’)}}{% endif %} </w:t>
       </w:r>
       <w:r>
         <w:t xml:space="preserve">in person and acknowledged signing the instrument as the free and voluntary act of the owner who was acting of sound mind and memory for the uses and purposes therein set forth. </w:t>
@@ -2806,15 +2187,7 @@
               <w:t>, attest that</w:t>
             </w:r>
             <w:r>
-              <w:t xml:space="preserve"> {{</w:t>
-            </w:r>
-            <w:proofErr w:type="spellStart"/>
-            <w:r>
-              <w:t>user.name.full</w:t>
-            </w:r>
-            <w:proofErr w:type="spellEnd"/>
-            <w:r>
-              <w:t>(middle=’full’)}}</w:t>
+              <w:t xml:space="preserve"> {{user.name.full(middle=’full’)}}</w:t>
             </w:r>
             <w:r>
               <w:t>, the owner of the above mentioned property,</w:t>
@@ -3144,15 +2517,7 @@
               <w:t>, attest that</w:t>
             </w:r>
             <w:r>
-              <w:t xml:space="preserve"> {{</w:t>
-            </w:r>
-            <w:proofErr w:type="spellStart"/>
-            <w:r>
-              <w:t>user.name.full</w:t>
-            </w:r>
-            <w:proofErr w:type="spellEnd"/>
-            <w:r>
-              <w:t>(middle=’full’)}}</w:t>
+              <w:t xml:space="preserve"> {{user.name.full(middle=’full’)}}</w:t>
             </w:r>
             <w:r>
               <w:t>, the owner of the above mentioned property,</w:t>
@@ -3457,23 +2822,7 @@
         <w:rPr>
           <w:bCs/>
         </w:rPr>
-        <w:t>{{</w:t>
-      </w:r>
-      <w:proofErr w:type="spellStart"/>
-      <w:proofErr w:type="gramStart"/>
-      <w:r>
-        <w:rPr>
-          <w:bCs/>
-        </w:rPr>
-        <w:t>user.name.full</w:t>
-      </w:r>
-      <w:proofErr w:type="spellEnd"/>
-      <w:proofErr w:type="gramEnd"/>
-      <w:r>
-        <w:rPr>
-          <w:bCs/>
-        </w:rPr>
-        <w:t>(middle=’full’)}}</w:t>
+        <w:t>{{user.name.full(middle=’full’)}}</w:t>
       </w:r>
       <w:r>
         <w:t xml:space="preserve">known to me to be the same person whose name is subscribed as the owner of the residential </w:t>
@@ -3565,15 +2914,7 @@
     </w:p>
     <w:p>
       <w:r>
-        <w:t xml:space="preserve">{% </w:t>
-      </w:r>
-      <w:proofErr w:type="spellStart"/>
-      <w:r>
-        <w:t>endif</w:t>
-      </w:r>
-      <w:proofErr w:type="spellEnd"/>
-      <w:r>
-        <w:t xml:space="preserve"> %}</w:t>
+        <w:t>{% endif %}</w:t>
       </w:r>
     </w:p>
     <w:p>
@@ -3625,23 +2966,7 @@
         <w:rPr>
           <w:bCs/>
         </w:rPr>
-        <w:t>{{</w:t>
-      </w:r>
-      <w:proofErr w:type="spellStart"/>
-      <w:proofErr w:type="gramStart"/>
-      <w:r>
-        <w:rPr>
-          <w:bCs/>
-        </w:rPr>
-        <w:t>user.name.full</w:t>
-      </w:r>
-      <w:proofErr w:type="spellEnd"/>
-      <w:proofErr w:type="gramEnd"/>
-      <w:r>
-        <w:rPr>
-          <w:bCs/>
-        </w:rPr>
-        <w:t>(middle=’</w:t>
+        <w:t>{{user.name.full(middle=’</w:t>
       </w:r>
       <w:r>
         <w:rPr>
@@ -3676,24 +3001,8 @@
         <w:rPr>
           <w:bCs/>
         </w:rPr>
-        <w:t>{{</w:t>
-      </w:r>
-      <w:proofErr w:type="spellStart"/>
-      <w:proofErr w:type="gramStart"/>
-      <w:r>
-        <w:rPr>
-          <w:bCs/>
-        </w:rPr>
-        <w:t>user.address</w:t>
-      </w:r>
-      <w:proofErr w:type="gramEnd"/>
-      <w:r>
-        <w:rPr>
-          <w:bCs/>
-        </w:rPr>
-        <w:t>.on_one_line</w:t>
-      </w:r>
-      <w:proofErr w:type="spellEnd"/>
+        <w:t>{{user.address.on_one_line</w:t>
+      </w:r>
       <w:r>
         <w:rPr>
           <w:bCs/>
@@ -3713,69 +3022,16 @@
         <w:t>)}}</w:t>
       </w:r>
       <w:r>
-        <w:t xml:space="preserve">{% if </w:t>
-      </w:r>
-      <w:proofErr w:type="spellStart"/>
-      <w:r>
-        <w:t>user.include_phone</w:t>
-      </w:r>
-      <w:proofErr w:type="spellEnd"/>
-      <w:r>
-        <w:t xml:space="preserve"> == True %}, {{</w:t>
-      </w:r>
-      <w:proofErr w:type="spellStart"/>
-      <w:r>
-        <w:t>phone_number_formatted</w:t>
-      </w:r>
-      <w:proofErr w:type="spellEnd"/>
-      <w:r>
-        <w:t>(</w:t>
-      </w:r>
-      <w:proofErr w:type="spellStart"/>
-      <w:r>
-        <w:t>user.phone_number</w:t>
-      </w:r>
-      <w:proofErr w:type="spellEnd"/>
-      <w:r>
-        <w:t xml:space="preserve">)}}{% </w:t>
-      </w:r>
-      <w:proofErr w:type="spellStart"/>
-      <w:r>
-        <w:t>endif</w:t>
-      </w:r>
-      <w:proofErr w:type="spellEnd"/>
-      <w:r>
-        <w:t xml:space="preserve"> %}{% if </w:t>
-      </w:r>
-      <w:proofErr w:type="spellStart"/>
-      <w:r>
-        <w:t>user.include_email</w:t>
-      </w:r>
-      <w:proofErr w:type="spellEnd"/>
-      <w:r>
-        <w:t xml:space="preserve"> </w:t>
+        <w:t xml:space="preserve">{% if user.include_phone == True %}, {{phone_number_formatted(user.phone_number)}}{% endif %}{% if user.include_email </w:t>
       </w:r>
       <w:r>
         <w:t xml:space="preserve">== True </w:t>
       </w:r>
       <w:r>
-        <w:t>%}, {{</w:t>
-      </w:r>
-      <w:proofErr w:type="spellStart"/>
-      <w:r>
-        <w:t>user.email</w:t>
-      </w:r>
-      <w:proofErr w:type="spellEnd"/>
-      <w:r>
-        <w:t xml:space="preserve">}}{% </w:t>
-      </w:r>
-      <w:proofErr w:type="spellStart"/>
-      <w:r>
-        <w:t>endif</w:t>
-      </w:r>
-      <w:proofErr w:type="spellEnd"/>
-      <w:r>
-        <w:t xml:space="preserve"> %}</w:t>
+        <w:t>%}, {{user.email</w:t>
+      </w:r>
+      <w:r>
+        <w:t>}}{% endif %}</w:t>
       </w:r>
     </w:p>
     <w:p/>
@@ -4227,21 +3483,7 @@
               <w:rPr>
                 <w:bCs/>
               </w:rPr>
-              <w:t>{{</w:t>
-            </w:r>
-            <w:proofErr w:type="spellStart"/>
-            <w:r>
-              <w:rPr>
-                <w:bCs/>
-              </w:rPr>
-              <w:t>user.name.full</w:t>
-            </w:r>
-            <w:proofErr w:type="spellEnd"/>
-            <w:r>
-              <w:rPr>
-                <w:bCs/>
-              </w:rPr>
-              <w:t>(middle=’full’)}}</w:t>
+              <w:t>{{user.name.full(middle=’full’)}}</w:t>
             </w:r>
           </w:p>
         </w:tc>
@@ -4283,27 +3525,13 @@
               <w:rPr>
                 <w:bCs/>
               </w:rPr>
-              <w:t>{{</w:t>
-            </w:r>
-            <w:proofErr w:type="spellStart"/>
+              <w:t>{{user.address.</w:t>
+            </w:r>
             <w:r>
               <w:rPr>
                 <w:bCs/>
               </w:rPr>
-              <w:t>user.address.</w:t>
-            </w:r>
-            <w:r>
-              <w:rPr>
-                <w:bCs/>
-              </w:rPr>
-              <w:t>line_one</w:t>
-            </w:r>
-            <w:proofErr w:type="spellEnd"/>
-            <w:r>
-              <w:rPr>
-                <w:bCs/>
-              </w:rPr>
-              <w:t>(</w:t>
+              <w:t>line_one(</w:t>
             </w:r>
             <w:r>
               <w:rPr>
@@ -4357,27 +3585,13 @@
               <w:rPr>
                 <w:bCs/>
               </w:rPr>
-              <w:t>{{</w:t>
-            </w:r>
-            <w:proofErr w:type="spellStart"/>
+              <w:t>{{user.address.</w:t>
+            </w:r>
             <w:r>
               <w:rPr>
                 <w:bCs/>
               </w:rPr>
-              <w:t>user.address.</w:t>
-            </w:r>
-            <w:r>
-              <w:rPr>
-                <w:bCs/>
-              </w:rPr>
-              <w:t>line_two</w:t>
-            </w:r>
-            <w:proofErr w:type="spellEnd"/>
-            <w:r>
-              <w:rPr>
-                <w:bCs/>
-              </w:rPr>
-              <w:t>()}}</w:t>
+              <w:t>line_two()}}</w:t>
             </w:r>
           </w:p>
         </w:tc>
@@ -4436,37 +3650,7 @@
         <w:rPr>
           <w:bCs/>
         </w:rPr>
-        <w:t>{{</w:t>
-      </w:r>
-      <w:proofErr w:type="spellStart"/>
-      <w:proofErr w:type="gramStart"/>
-      <w:r>
-        <w:rPr>
-          <w:bCs/>
-        </w:rPr>
-        <w:t>user.name.full</w:t>
-      </w:r>
-      <w:proofErr w:type="spellEnd"/>
-      <w:proofErr w:type="gramEnd"/>
-      <w:r>
-        <w:rPr>
-          <w:bCs/>
-        </w:rPr>
-        <w:t>(middle=’full’)}} ({{</w:t>
-      </w:r>
-      <w:proofErr w:type="spellStart"/>
-      <w:r>
-        <w:rPr>
-          <w:bCs/>
-        </w:rPr>
-        <w:t>user.marital_status</w:t>
-      </w:r>
-      <w:proofErr w:type="spellEnd"/>
-      <w:r>
-        <w:rPr>
-          <w:bCs/>
-        </w:rPr>
-        <w:t>}}</w:t>
+        <w:t>{{user.name.full(middle=’full’)}} ({{user.marital_status}}</w:t>
       </w:r>
       <w:r>
         <w:rPr>
@@ -4485,13 +3669,8 @@
         <w:t xml:space="preserve">died on _____________, ______, a resident of </w:t>
       </w:r>
       <w:r>
-        <w:t>{{</w:t>
-      </w:r>
-      <w:proofErr w:type="spellStart"/>
-      <w:r>
-        <w:t>user.address.county</w:t>
-      </w:r>
-      <w:proofErr w:type="spellEnd"/>
+        <w:t>{{user.address.county</w:t>
+      </w:r>
       <w:r>
         <w:t>}}</w:t>
       </w:r>
@@ -4499,15 +3678,7 @@
         <w:t xml:space="preserve">, </w:t>
       </w:r>
       <w:r>
-        <w:t>{{</w:t>
-      </w:r>
-      <w:proofErr w:type="spellStart"/>
-      <w:r>
-        <w:t>user.address.state</w:t>
-      </w:r>
-      <w:proofErr w:type="spellEnd"/>
-      <w:r>
-        <w:t>}}</w:t>
+        <w:t>{{user.address.state}}</w:t>
       </w:r>
       <w:r>
         <w:t>, owning residential real estate legally described below:</w:t>
@@ -4523,20 +3694,7 @@
     </w:p>
     <w:p>
       <w:r>
-        <w:t>{{</w:t>
-      </w:r>
-      <w:proofErr w:type="spellStart"/>
-      <w:r>
-        <w:t>todi_</w:t>
-      </w:r>
-      <w:proofErr w:type="gramStart"/>
-      <w:r>
-        <w:t>property.description</w:t>
-      </w:r>
-      <w:proofErr w:type="spellEnd"/>
-      <w:proofErr w:type="gramEnd"/>
-      <w:r>
-        <w:t>}}</w:t>
+        <w:t>{{todi_property.description}}</w:t>
       </w:r>
     </w:p>
     <w:p/>
@@ -4545,26 +3703,10 @@
         <w:t xml:space="preserve">That the street address of the residential real estate is </w:t>
       </w:r>
       <w:r>
-        <w:t>{{</w:t>
-      </w:r>
-      <w:proofErr w:type="spellStart"/>
-      <w:r>
-        <w:t>todi_</w:t>
-      </w:r>
-      <w:proofErr w:type="gramStart"/>
-      <w:r>
-        <w:t>property</w:t>
-      </w:r>
-      <w:r>
-        <w:t>.on</w:t>
-      </w:r>
-      <w:proofErr w:type="gramEnd"/>
-      <w:r>
-        <w:t>_one_line</w:t>
-      </w:r>
-      <w:proofErr w:type="spellEnd"/>
-      <w:r>
-        <w:t>(</w:t>
+        <w:t>{{todi_property</w:t>
+      </w:r>
+      <w:r>
+        <w:t>.on_one_line(</w:t>
       </w:r>
       <w:r>
         <w:rPr>
@@ -4576,18 +3718,18 @@
         <w:t>)}}</w:t>
       </w:r>
       <w:r>
-        <w:t xml:space="preserve"> and the property identification number is </w:t>
-      </w:r>
-      <w:r>
-        <w:t>{{</w:t>
-      </w:r>
-      <w:proofErr w:type="spellStart"/>
-      <w:r>
-        <w:t>todi_property.pin</w:t>
-      </w:r>
-      <w:proofErr w:type="spellEnd"/>
-      <w:r>
-        <w:t>}}</w:t>
+        <w:t xml:space="preserve"> and the property i</w:t>
+      </w:r>
+      <w:r>
+        <w:t>ndex</w:t>
+      </w:r>
+      <w:bookmarkStart w:id="0" w:name="_GoBack"/>
+      <w:bookmarkEnd w:id="0"/>
+      <w:r>
+        <w:t xml:space="preserve"> number is </w:t>
+      </w:r>
+      <w:r>
+        <w:t>{{todi_property.pin}}</w:t>
       </w:r>
       <w:r>
         <w:t>.</w:t>
@@ -4708,14 +3850,12 @@
             <w:r>
               <w:t>{{</w:t>
             </w:r>
-            <w:proofErr w:type="spellStart"/>
             <w:r>
               <w:t>todi_property.</w:t>
             </w:r>
             <w:r>
               <w:t>county</w:t>
             </w:r>
-            <w:proofErr w:type="spellEnd"/>
             <w:r>
               <w:t xml:space="preserve"> </w:t>
             </w:r>
@@ -4937,15 +4077,7 @@
     </w:tbl>
     <w:p>
       <w:r>
-        <w:t xml:space="preserve">{% </w:t>
-      </w:r>
-      <w:proofErr w:type="spellStart"/>
-      <w:r>
-        <w:t>endfor</w:t>
-      </w:r>
-      <w:proofErr w:type="spellEnd"/>
-      <w:r>
-        <w:t xml:space="preserve"> %}</w:t>
+        <w:t>{% endfor %}</w:t>
       </w:r>
     </w:p>
     <w:p>
@@ -5153,24 +4285,13 @@
         <w:rPr>
           <w:bCs/>
         </w:rPr>
-        <w:t>_____________________________</w:t>
-      </w:r>
-      <w:proofErr w:type="gramStart"/>
-      <w:r>
-        <w:rPr>
-          <w:bCs/>
-        </w:rPr>
-        <w:t>_</w:t>
+        <w:t>______________________________</w:t>
       </w:r>
       <w:r>
         <w:t xml:space="preserve"> </w:t>
       </w:r>
       <w:r>
-        <w:t xml:space="preserve"> personally</w:t>
-      </w:r>
-      <w:proofErr w:type="gramEnd"/>
-      <w:r>
-        <w:t xml:space="preserve"> known to me to be the same person or persons whose name or names are subscribed to the foregoing instrument, appeared before me this day in person and swore on oath to the above foregoing affidavit. Signed and sworn to before me this ____ day of _________________, _______.</w:t>
+        <w:t xml:space="preserve"> personally known to me to be the same person or persons whose name or names are subscribed to the foregoing instrument, appeared before me this day in person and swore on oath to the above foregoing affidavit. Signed and sworn to before me this ____ day of _________________, _______.</w:t>
       </w:r>
     </w:p>
     <w:p/>
@@ -5256,7 +4377,7 @@
           <w:rPr>
             <w:noProof/>
           </w:rPr>
-          <w:t>3</w:t>
+          <w:t>2</w:t>
         </w:r>
         <w:r>
           <w:rPr>

</xml_diff>

<commit_message>
Initial pass at implementing joint owner functionality
</commit_message>
<xml_diff>
--- a/docassemble/TODI/data/templates/todi_docassemble.docx
+++ b/docassemble/TODI/data/templates/todi_docassemble.docx
@@ -1,6 +1,6 @@
 
 <file path=word/document.xml><?xml version="1.0" encoding="utf-8"?>
-<w:document xmlns:wpc="http://schemas.microsoft.com/office/word/2010/wordprocessingCanvas" xmlns:cx="http://schemas.microsoft.com/office/drawing/2014/chartex" xmlns:mc="http://schemas.openxmlformats.org/markup-compatibility/2006" xmlns:o="urn:schemas-microsoft-com:office:office" xmlns:r="http://schemas.openxmlformats.org/officeDocument/2006/relationships" xmlns:m="http://schemas.openxmlformats.org/officeDocument/2006/math" xmlns:v="urn:schemas-microsoft-com:vml" xmlns:wp14="http://schemas.microsoft.com/office/word/2010/wordprocessingDrawing" xmlns:wp="http://schemas.openxmlformats.org/drawingml/2006/wordprocessingDrawing" xmlns:w10="urn:schemas-microsoft-com:office:word" xmlns:w="http://schemas.openxmlformats.org/wordprocessingml/2006/main" xmlns:w14="http://schemas.microsoft.com/office/word/2010/wordml" xmlns:w15="http://schemas.microsoft.com/office/word/2012/wordml" xmlns:w16se="http://schemas.microsoft.com/office/word/2015/wordml/symex" xmlns:wpg="http://schemas.microsoft.com/office/word/2010/wordprocessingGroup" xmlns:wpi="http://schemas.microsoft.com/office/word/2010/wordprocessingInk" xmlns:wne="http://schemas.microsoft.com/office/word/2006/wordml" xmlns:wps="http://schemas.microsoft.com/office/word/2010/wordprocessingShape" mc:Ignorable="w14 w15 w16se wp14">
+<w:document xmlns:wpc="http://schemas.microsoft.com/office/word/2010/wordprocessingCanvas" xmlns:cx="http://schemas.microsoft.com/office/drawing/2014/chartex" xmlns:cx1="http://schemas.microsoft.com/office/drawing/2015/9/8/chartex" xmlns:cx2="http://schemas.microsoft.com/office/drawing/2015/10/21/chartex" xmlns:cx3="http://schemas.microsoft.com/office/drawing/2016/5/9/chartex" xmlns:cx4="http://schemas.microsoft.com/office/drawing/2016/5/10/chartex" xmlns:cx5="http://schemas.microsoft.com/office/drawing/2016/5/11/chartex" xmlns:cx6="http://schemas.microsoft.com/office/drawing/2016/5/12/chartex" xmlns:cx7="http://schemas.microsoft.com/office/drawing/2016/5/13/chartex" xmlns:cx8="http://schemas.microsoft.com/office/drawing/2016/5/14/chartex" xmlns:mc="http://schemas.openxmlformats.org/markup-compatibility/2006" xmlns:aink="http://schemas.microsoft.com/office/drawing/2016/ink" xmlns:am3d="http://schemas.microsoft.com/office/drawing/2017/model3d" xmlns:o="urn:schemas-microsoft-com:office:office" xmlns:oel="http://schemas.microsoft.com/office/2019/extlst" xmlns:r="http://schemas.openxmlformats.org/officeDocument/2006/relationships" xmlns:m="http://schemas.openxmlformats.org/officeDocument/2006/math" xmlns:v="urn:schemas-microsoft-com:vml" xmlns:wp14="http://schemas.microsoft.com/office/word/2010/wordprocessingDrawing" xmlns:wp="http://schemas.openxmlformats.org/drawingml/2006/wordprocessingDrawing" xmlns:w10="urn:schemas-microsoft-com:office:word" xmlns:w="http://schemas.openxmlformats.org/wordprocessingml/2006/main" xmlns:w14="http://schemas.microsoft.com/office/word/2010/wordml" xmlns:w15="http://schemas.microsoft.com/office/word/2012/wordml" xmlns:w16cex="http://schemas.microsoft.com/office/word/2018/wordml/cex" xmlns:w16cid="http://schemas.microsoft.com/office/word/2016/wordml/cid" xmlns:w16="http://schemas.microsoft.com/office/word/2018/wordml" xmlns:w16sdtdh="http://schemas.microsoft.com/office/word/2020/wordml/sdtdatahash" xmlns:w16se="http://schemas.microsoft.com/office/word/2015/wordml/symex" xmlns:wpg="http://schemas.microsoft.com/office/word/2010/wordprocessingGroup" xmlns:wpi="http://schemas.microsoft.com/office/word/2010/wordprocessingInk" xmlns:wne="http://schemas.microsoft.com/office/word/2006/wordml" xmlns:wps="http://schemas.microsoft.com/office/word/2010/wordprocessingShape" mc:Ignorable="w14 w15 w16se w16cid w16 w16cex w16sdtdh wp14">
   <w:body>
     <w:p/>
     <w:tbl>
@@ -15,13 +15,14 @@
           <w:insideH w:val="none" w:sz="0" w:space="0" w:color="auto"/>
           <w:insideV w:val="none" w:sz="0" w:space="0" w:color="auto"/>
         </w:tblBorders>
+        <w:tblLayout w:type="fixed"/>
         <w:tblLook w:val="04A0" w:firstRow="1" w:lastRow="0" w:firstColumn="1" w:lastColumn="0" w:noHBand="0" w:noVBand="1"/>
       </w:tblPr>
       <w:tblGrid>
-        <w:gridCol w:w="4338"/>
-        <w:gridCol w:w="810"/>
-        <w:gridCol w:w="236"/>
-        <w:gridCol w:w="5632"/>
+        <w:gridCol w:w="4500"/>
+        <w:gridCol w:w="630"/>
+        <w:gridCol w:w="843"/>
+        <w:gridCol w:w="5043"/>
       </w:tblGrid>
       <w:tr>
         <w:trPr>
@@ -29,7 +30,7 @@
         </w:trPr>
         <w:tc>
           <w:tcPr>
-            <w:tcW w:w="5148" w:type="dxa"/>
+            <w:tcW w:w="5130" w:type="dxa"/>
             <w:gridSpan w:val="2"/>
             <w:tcBorders>
               <w:right w:val="single" w:sz="18" w:space="0" w:color="auto"/>
@@ -49,7 +50,7 @@
         </w:tc>
         <w:tc>
           <w:tcPr>
-            <w:tcW w:w="5868" w:type="dxa"/>
+            <w:tcW w:w="5886" w:type="dxa"/>
             <w:gridSpan w:val="2"/>
             <w:tcBorders>
               <w:left w:val="single" w:sz="18" w:space="0" w:color="auto"/>
@@ -64,7 +65,7 @@
         </w:trPr>
         <w:tc>
           <w:tcPr>
-            <w:tcW w:w="5148" w:type="dxa"/>
+            <w:tcW w:w="5130" w:type="dxa"/>
             <w:gridSpan w:val="2"/>
             <w:tcBorders>
               <w:right w:val="single" w:sz="18" w:space="0" w:color="auto"/>
@@ -84,7 +85,7 @@
         </w:tc>
         <w:tc>
           <w:tcPr>
-            <w:tcW w:w="5868" w:type="dxa"/>
+            <w:tcW w:w="5886" w:type="dxa"/>
             <w:gridSpan w:val="2"/>
             <w:tcBorders>
               <w:left w:val="single" w:sz="18" w:space="0" w:color="auto"/>
@@ -99,7 +100,7 @@
         </w:trPr>
         <w:tc>
           <w:tcPr>
-            <w:tcW w:w="5148" w:type="dxa"/>
+            <w:tcW w:w="5130" w:type="dxa"/>
             <w:gridSpan w:val="2"/>
             <w:tcBorders>
               <w:right w:val="single" w:sz="18" w:space="0" w:color="auto"/>
@@ -109,7 +110,7 @@
         </w:tc>
         <w:tc>
           <w:tcPr>
-            <w:tcW w:w="5868" w:type="dxa"/>
+            <w:tcW w:w="5886" w:type="dxa"/>
             <w:gridSpan w:val="2"/>
             <w:tcBorders>
               <w:left w:val="single" w:sz="18" w:space="0" w:color="auto"/>
@@ -124,17 +125,46 @@
         </w:trPr>
         <w:tc>
           <w:tcPr>
-            <w:tcW w:w="5148" w:type="dxa"/>
+            <w:tcW w:w="5130" w:type="dxa"/>
             <w:gridSpan w:val="2"/>
             <w:tcBorders>
               <w:right w:val="single" w:sz="18" w:space="0" w:color="auto"/>
             </w:tcBorders>
           </w:tcPr>
-          <w:p/>
-        </w:tc>
-        <w:tc>
-          <w:tcPr>
-            <w:tcW w:w="5868" w:type="dxa"/>
+          <w:p>
+            <w:r>
+              <w:rPr>
+                <w:b/>
+                <w:bCs/>
+              </w:rPr>
+              <w:t>NAME AND AD</w:t>
+            </w:r>
+            <w:r>
+              <w:rPr>
+                <w:b/>
+                <w:bCs/>
+              </w:rPr>
+              <w:t>D</w:t>
+            </w:r>
+            <w:r>
+              <w:rPr>
+                <w:b/>
+                <w:bCs/>
+              </w:rPr>
+              <w:t>RESS OF</w:t>
+            </w:r>
+            <w:r>
+              <w:rPr>
+                <w:b/>
+                <w:bCs/>
+              </w:rPr>
+              <w:t xml:space="preserve"> {{TAX_WORD}}:</w:t>
+            </w:r>
+          </w:p>
+        </w:tc>
+        <w:tc>
+          <w:tcPr>
+            <w:tcW w:w="5886" w:type="dxa"/>
             <w:gridSpan w:val="2"/>
             <w:tcBorders>
               <w:left w:val="single" w:sz="18" w:space="0" w:color="auto"/>
@@ -149,9 +179,22 @@
         </w:trPr>
         <w:tc>
           <w:tcPr>
-            <w:tcW w:w="5148" w:type="dxa"/>
-            <w:gridSpan w:val="2"/>
-            <w:tcBorders>
+            <w:tcW w:w="4500" w:type="dxa"/>
+            <w:tcBorders>
+              <w:bottom w:val="single" w:sz="4" w:space="0" w:color="auto"/>
+            </w:tcBorders>
+          </w:tcPr>
+          <w:p>
+            <w:r>
+              <w:t>{{users[0].name.full(middle=’full’)}}</w:t>
+            </w:r>
+          </w:p>
+        </w:tc>
+        <w:tc>
+          <w:tcPr>
+            <w:tcW w:w="630" w:type="dxa"/>
+            <w:tcBorders>
+              <w:left w:val="nil"/>
               <w:right w:val="single" w:sz="18" w:space="0" w:color="auto"/>
             </w:tcBorders>
           </w:tcPr>
@@ -159,7 +202,7 @@
         </w:tc>
         <w:tc>
           <w:tcPr>
-            <w:tcW w:w="5868" w:type="dxa"/>
+            <w:tcW w:w="5886" w:type="dxa"/>
             <w:gridSpan w:val="2"/>
             <w:tcBorders>
               <w:left w:val="single" w:sz="18" w:space="0" w:color="auto"/>
@@ -174,8 +217,21 @@
         </w:trPr>
         <w:tc>
           <w:tcPr>
-            <w:tcW w:w="5148" w:type="dxa"/>
-            <w:gridSpan w:val="2"/>
+            <w:tcW w:w="4500" w:type="dxa"/>
+            <w:tcBorders>
+              <w:top w:val="single" w:sz="4" w:space="0" w:color="auto"/>
+              <w:bottom w:val="single" w:sz="4" w:space="0" w:color="auto"/>
+            </w:tcBorders>
+          </w:tcPr>
+          <w:p>
+            <w:r>
+              <w:t>{{users[0].address.line_one(bare=True)}}</w:t>
+            </w:r>
+          </w:p>
+        </w:tc>
+        <w:tc>
+          <w:tcPr>
+            <w:tcW w:w="630" w:type="dxa"/>
             <w:tcBorders>
               <w:right w:val="single" w:sz="18" w:space="0" w:color="auto"/>
             </w:tcBorders>
@@ -184,7 +240,7 @@
         </w:tc>
         <w:tc>
           <w:tcPr>
-            <w:tcW w:w="5868" w:type="dxa"/>
+            <w:tcW w:w="5886" w:type="dxa"/>
             <w:gridSpan w:val="2"/>
             <w:tcBorders>
               <w:left w:val="single" w:sz="18" w:space="0" w:color="auto"/>
@@ -199,39 +255,30 @@
         </w:trPr>
         <w:tc>
           <w:tcPr>
-            <w:tcW w:w="5148" w:type="dxa"/>
-            <w:gridSpan w:val="2"/>
-            <w:tcBorders>
+            <w:tcW w:w="4500" w:type="dxa"/>
+            <w:tcBorders>
+              <w:bottom w:val="single" w:sz="4" w:space="0" w:color="auto"/>
+            </w:tcBorders>
+          </w:tcPr>
+          <w:p>
+            <w:r>
+              <w:t>{{users[0].address.line_two()}}</w:t>
+            </w:r>
+          </w:p>
+        </w:tc>
+        <w:tc>
+          <w:tcPr>
+            <w:tcW w:w="630" w:type="dxa"/>
+            <w:tcBorders>
+              <w:left w:val="nil"/>
               <w:right w:val="single" w:sz="18" w:space="0" w:color="auto"/>
             </w:tcBorders>
           </w:tcPr>
-          <w:p>
-            <w:r>
-              <w:rPr>
-                <w:b/>
-                <w:bCs/>
-              </w:rPr>
-              <w:t>NAME AND AD</w:t>
-            </w:r>
-            <w:r>
-              <w:rPr>
-                <w:b/>
-                <w:bCs/>
-              </w:rPr>
-              <w:t>D</w:t>
-            </w:r>
-            <w:r>
-              <w:rPr>
-                <w:b/>
-                <w:bCs/>
-              </w:rPr>
-              <w:t>RESS OF TAXPAYER:</w:t>
-            </w:r>
-          </w:p>
-        </w:tc>
-        <w:tc>
-          <w:tcPr>
-            <w:tcW w:w="5868" w:type="dxa"/>
+          <w:p/>
+        </w:tc>
+        <w:tc>
+          <w:tcPr>
+            <w:tcW w:w="5886" w:type="dxa"/>
             <w:gridSpan w:val="2"/>
             <w:tcBorders>
               <w:left w:val="single" w:sz="18" w:space="0" w:color="auto"/>
@@ -246,10 +293,7 @@
         </w:trPr>
         <w:tc>
           <w:tcPr>
-            <w:tcW w:w="4338" w:type="dxa"/>
-            <w:tcBorders>
-              <w:bottom w:val="single" w:sz="4" w:space="0" w:color="auto"/>
-            </w:tcBorders>
+            <w:tcW w:w="4500" w:type="dxa"/>
             <w:vAlign w:val="bottom"/>
           </w:tcPr>
           <w:p>
@@ -258,17 +302,11 @@
                 <w:bCs/>
               </w:rPr>
             </w:pPr>
-            <w:r>
-              <w:rPr>
-                <w:bCs/>
-              </w:rPr>
-              <w:t>{{user.name.full(middle=’full’)}}</w:t>
-            </w:r>
-          </w:p>
-        </w:tc>
-        <w:tc>
-          <w:tcPr>
-            <w:tcW w:w="810" w:type="dxa"/>
+          </w:p>
+        </w:tc>
+        <w:tc>
+          <w:tcPr>
+            <w:tcW w:w="630" w:type="dxa"/>
             <w:tcBorders>
               <w:right w:val="single" w:sz="18" w:space="0" w:color="auto"/>
             </w:tcBorders>
@@ -277,7 +315,7 @@
         </w:tc>
         <w:tc>
           <w:tcPr>
-            <w:tcW w:w="5868" w:type="dxa"/>
+            <w:tcW w:w="5886" w:type="dxa"/>
             <w:gridSpan w:val="2"/>
             <w:tcBorders>
               <w:left w:val="single" w:sz="18" w:space="0" w:color="auto"/>
@@ -292,9 +330,8 @@
         </w:trPr>
         <w:tc>
           <w:tcPr>
-            <w:tcW w:w="4338" w:type="dxa"/>
-            <w:tcBorders>
-              <w:top w:val="single" w:sz="4" w:space="0" w:color="auto"/>
+            <w:tcW w:w="4500" w:type="dxa"/>
+            <w:tcBorders>
               <w:bottom w:val="single" w:sz="4" w:space="0" w:color="auto"/>
             </w:tcBorders>
             <w:vAlign w:val="bottom"/>
@@ -309,25 +346,55 @@
               <w:rPr>
                 <w:bCs/>
               </w:rPr>
-              <w:t>{{user.address.line_one(</w:t>
+              <w:t>{% if joint_language == True %}</w:t>
             </w:r>
             <w:r>
               <w:rPr>
                 <w:bCs/>
               </w:rPr>
-              <w:t>bare=True</w:t>
+              <w:t>{{</w:t>
             </w:r>
             <w:r>
               <w:rPr>
                 <w:bCs/>
               </w:rPr>
+              <w:t>users[</w:t>
+            </w:r>
+            <w:r>
+              <w:rPr>
+                <w:bCs/>
+              </w:rPr>
+              <w:t>1</w:t>
+            </w:r>
+            <w:r>
+              <w:rPr>
+                <w:bCs/>
+              </w:rPr>
+              <w:t>].</w:t>
+            </w:r>
+            <w:r>
+              <w:rPr>
+                <w:bCs/>
+              </w:rPr>
+              <w:t xml:space="preserve"> name.full(middle=’full’</w:t>
+            </w:r>
+            <w:r>
+              <w:rPr>
+                <w:bCs/>
+              </w:rPr>
               <w:t>)}}</w:t>
             </w:r>
-          </w:p>
-        </w:tc>
-        <w:tc>
-          <w:tcPr>
-            <w:tcW w:w="810" w:type="dxa"/>
+            <w:r>
+              <w:rPr>
+                <w:bCs/>
+              </w:rPr>
+              <w:t>{% endif %}</w:t>
+            </w:r>
+          </w:p>
+        </w:tc>
+        <w:tc>
+          <w:tcPr>
+            <w:tcW w:w="630" w:type="dxa"/>
             <w:tcBorders>
               <w:right w:val="single" w:sz="18" w:space="0" w:color="auto"/>
             </w:tcBorders>
@@ -336,7 +403,7 @@
         </w:tc>
         <w:tc>
           <w:tcPr>
-            <w:tcW w:w="5868" w:type="dxa"/>
+            <w:tcW w:w="5886" w:type="dxa"/>
             <w:gridSpan w:val="2"/>
             <w:tcBorders>
               <w:left w:val="single" w:sz="18" w:space="0" w:color="auto"/>
@@ -351,7 +418,7 @@
         </w:trPr>
         <w:tc>
           <w:tcPr>
-            <w:tcW w:w="4338" w:type="dxa"/>
+            <w:tcW w:w="4500" w:type="dxa"/>
             <w:tcBorders>
               <w:top w:val="single" w:sz="4" w:space="0" w:color="auto"/>
               <w:bottom w:val="single" w:sz="4" w:space="0" w:color="auto"/>
@@ -368,13 +435,73 @@
               <w:rPr>
                 <w:bCs/>
               </w:rPr>
-              <w:t>{{user.address.line_two()}}</w:t>
-            </w:r>
-          </w:p>
-        </w:tc>
-        <w:tc>
-          <w:tcPr>
-            <w:tcW w:w="810" w:type="dxa"/>
+              <w:t>{% if joint_language == True %}</w:t>
+            </w:r>
+            <w:r>
+              <w:rPr>
+                <w:bCs/>
+              </w:rPr>
+              <w:t>{{</w:t>
+            </w:r>
+            <w:r>
+              <w:rPr>
+                <w:bCs/>
+              </w:rPr>
+              <w:t>users[</w:t>
+            </w:r>
+            <w:r>
+              <w:rPr>
+                <w:bCs/>
+              </w:rPr>
+              <w:t>1</w:t>
+            </w:r>
+            <w:r>
+              <w:rPr>
+                <w:bCs/>
+              </w:rPr>
+              <w:t>].</w:t>
+            </w:r>
+            <w:r>
+              <w:rPr>
+                <w:bCs/>
+              </w:rPr>
+              <w:t>address.line_</w:t>
+            </w:r>
+            <w:r>
+              <w:rPr>
+                <w:bCs/>
+              </w:rPr>
+              <w:t>one</w:t>
+            </w:r>
+            <w:r>
+              <w:rPr>
+                <w:bCs/>
+              </w:rPr>
+              <w:t>(</w:t>
+            </w:r>
+            <w:r>
+              <w:rPr>
+                <w:bCs/>
+              </w:rPr>
+              <w:t>bare=True</w:t>
+            </w:r>
+            <w:r>
+              <w:rPr>
+                <w:bCs/>
+              </w:rPr>
+              <w:t>)}}</w:t>
+            </w:r>
+            <w:r>
+              <w:rPr>
+                <w:bCs/>
+              </w:rPr>
+              <w:t>{% endif %}</w:t>
+            </w:r>
+          </w:p>
+        </w:tc>
+        <w:tc>
+          <w:tcPr>
+            <w:tcW w:w="630" w:type="dxa"/>
             <w:tcBorders>
               <w:right w:val="single" w:sz="18" w:space="0" w:color="auto"/>
             </w:tcBorders>
@@ -383,7 +510,7 @@
         </w:tc>
         <w:tc>
           <w:tcPr>
-            <w:tcW w:w="5868" w:type="dxa"/>
+            <w:tcW w:w="5886" w:type="dxa"/>
             <w:gridSpan w:val="2"/>
             <w:tcBorders>
               <w:left w:val="single" w:sz="18" w:space="0" w:color="auto"/>
@@ -398,9 +525,31 @@
         </w:trPr>
         <w:tc>
           <w:tcPr>
-            <w:tcW w:w="5148" w:type="dxa"/>
-            <w:gridSpan w:val="2"/>
-            <w:tcBorders>
+            <w:tcW w:w="4500" w:type="dxa"/>
+            <w:tcBorders>
+              <w:bottom w:val="single" w:sz="4" w:space="0" w:color="auto"/>
+            </w:tcBorders>
+          </w:tcPr>
+          <w:p>
+            <w:r>
+              <w:rPr>
+                <w:bCs/>
+              </w:rPr>
+              <w:t>{% if joint_language == True %}</w:t>
+            </w:r>
+            <w:r>
+              <w:t>{{users[1].address.line_two()}}</w:t>
+            </w:r>
+            <w:r>
+              <w:t>{% endif %}</w:t>
+            </w:r>
+          </w:p>
+        </w:tc>
+        <w:tc>
+          <w:tcPr>
+            <w:tcW w:w="630" w:type="dxa"/>
+            <w:tcBorders>
+              <w:left w:val="nil"/>
               <w:right w:val="single" w:sz="18" w:space="0" w:color="auto"/>
             </w:tcBorders>
           </w:tcPr>
@@ -408,7 +557,7 @@
         </w:tc>
         <w:tc>
           <w:tcPr>
-            <w:tcW w:w="5868" w:type="dxa"/>
+            <w:tcW w:w="5886" w:type="dxa"/>
             <w:gridSpan w:val="2"/>
             <w:tcBorders>
               <w:left w:val="single" w:sz="18" w:space="0" w:color="auto"/>
@@ -423,7 +572,7 @@
         </w:trPr>
         <w:tc>
           <w:tcPr>
-            <w:tcW w:w="5148" w:type="dxa"/>
+            <w:tcW w:w="5130" w:type="dxa"/>
             <w:gridSpan w:val="2"/>
             <w:tcBorders>
               <w:right w:val="single" w:sz="18" w:space="0" w:color="auto"/>
@@ -433,7 +582,7 @@
         </w:tc>
         <w:tc>
           <w:tcPr>
-            <w:tcW w:w="236" w:type="dxa"/>
+            <w:tcW w:w="843" w:type="dxa"/>
             <w:tcBorders>
               <w:left w:val="single" w:sz="18" w:space="0" w:color="auto"/>
               <w:bottom w:val="single" w:sz="18" w:space="0" w:color="auto"/>
@@ -443,7 +592,7 @@
         </w:tc>
         <w:tc>
           <w:tcPr>
-            <w:tcW w:w="5632" w:type="dxa"/>
+            <w:tcW w:w="5043" w:type="dxa"/>
             <w:tcBorders>
               <w:bottom w:val="single" w:sz="18" w:space="0" w:color="auto"/>
             </w:tcBorders>
@@ -475,89 +624,43 @@
     </w:p>
     <w:p>
       <w:r>
-        <w:t xml:space="preserve">On this date, </w:t>
-      </w:r>
-      <w:r>
-        <w:t>________________</w:t>
-      </w:r>
-      <w:r>
-        <w:t>,</w:t>
+        <w:t>{% if other_owners_check == "multiple" %}{% i</w:t>
+      </w:r>
+      <w:r>
+        <w:t>f joint_language == True %}</w:t>
+      </w:r>
+      <w:r>
+        <w:t xml:space="preserve"> On this date, ________________, {{users[0].name.full(middle=’full’)}} ({{users[0].marital_status}}), residing at {{users[0].address.on_one_line(bare=True)}}, and </w:t>
+      </w:r>
+      <w:r>
+        <w:t>{{</w:t>
+      </w:r>
+      <w:r>
+        <w:t>users[1].name.full(middle=’full’)}</w:t>
+      </w:r>
+      <w:r>
+        <w:t xml:space="preserve">} </w:t>
+      </w:r>
+      <w:r>
+        <w:t>({{users[1].marital_status}}), residing at {{users[1].address.on_one_line(bare=True)}}</w:t>
       </w:r>
       <w:r>
         <w:t xml:space="preserve"> </w:t>
       </w:r>
       <w:r>
-        <w:t>{{user.name.full(middle=’full’)}}</w:t>
-      </w:r>
-      <w:r>
-        <w:t xml:space="preserve"> </w:t>
-      </w:r>
-      <w:r>
-        <w:t>(</w:t>
-      </w:r>
-      <w:r>
-        <w:t>{{user.marital_status}}</w:t>
-      </w:r>
-      <w:r>
-        <w:t>)</w:t>
-      </w:r>
-      <w:r>
-        <w:t>,</w:t>
-      </w:r>
-      <w:r>
-        <w:t xml:space="preserve"> </w:t>
-      </w:r>
-      <w:r>
-        <w:t xml:space="preserve">residing at </w:t>
-      </w:r>
-      <w:r>
-        <w:t>{{user.address.</w:t>
-      </w:r>
-      <w:r>
-        <w:t>on_one_line(</w:t>
-      </w:r>
-      <w:r>
-        <w:rPr>
-          <w:bCs/>
-        </w:rPr>
-        <w:t>bare=True</w:t>
-      </w:r>
-      <w:r>
-        <w:t>)</w:t>
-      </w:r>
-      <w:r>
-        <w:t>}}</w:t>
-      </w:r>
-      <w:r>
-        <w:t xml:space="preserve"> executes this transfer on death instrument. </w:t>
-      </w:r>
-      <w:r>
-        <w:t>{{user.name.full(middle=’full’)}}</w:t>
-      </w:r>
-      <w:r>
-        <w:rPr>
-          <w:b/>
-          <w:bCs/>
-        </w:rPr>
-        <w:t xml:space="preserve"> </w:t>
-      </w:r>
-      <w:r>
-        <w:t xml:space="preserve">will transfer upon death </w:t>
-      </w:r>
-      <w:r>
-        <w:t>{% if other_owners_check == “sole” %}</w:t>
-      </w:r>
-      <w:r>
-        <w:t>the following residential real estate in its entirety:</w:t>
-      </w:r>
-      <w:r>
-        <w:t>{% elif shared_owners_type == “Tenancy in common” %}their share of the following residential real estate:{% else %} the following residential real estate in its entirety, provided {{user.name.full(middle=’full’)</w:t>
+        <w:t>execute this transfer on death instrument. {{users[0].name.full(middle=’full’)}} and {{users[1].name.full(middle=’full’)</w:t>
       </w:r>
       <w:r>
         <w:t>}</w:t>
       </w:r>
       <w:r>
-        <w:t>} is not survived by a joint owner:{% endif %}</w:t>
+        <w:t>} will transfer upon their deaths the following residential real estate in its entirety:{% else %}On this date, ________________, {{users[0].name.full(middle=’full’)}} ({{users[0].marital_status}}), residing at {{users[0].address.on_one_line(bare=True)}} executes this transfer on death instrument. {{users[0].name.full(middle=’full’)}} will transfer upon death {% if shared_owners_type == “Tenancy in common” %}their share of the following residential real estate:{% else %} the following residential real estate in its entirety, provided {{users[0].name.full(middle=’full’)}} is not survived by a joint owner:{% endif %}{% endif %}{% else %}On this date, ________________, {{users[0].name.full(middle=’full’)}} ({{users[0].marital_status}}), residing at {{users[0].address.on_one_line(bare=True)}} executes this transfer on death instrument. {{users[0].name.full(middle=’full’)}} will transfer upon death {% if other_owners_check == “sole” %}the following residential real estate in its entirety:{% endif %}</w:t>
+      </w:r>
+      <w:r>
+        <w:t>}</w:t>
+      </w:r>
+      <w:r>
+        <w:t>{% endif %}</w:t>
       </w:r>
     </w:p>
     <w:p>
@@ -855,6 +958,7 @@
     </w:p>
     <w:p>
       <w:r>
+        <w:lastRenderedPageBreak/>
         <w:t>{%p if person.</w:t>
       </w:r>
       <w:r>
@@ -878,7 +982,13 @@
         <w:t>}</w:t>
       </w:r>
       <w:r>
-        <w:t xml:space="preserve"> predeceases me, then</w:t>
+        <w:t xml:space="preserve"> predeceases </w:t>
+      </w:r>
+      <w:r>
+        <w:t>{{ me_or_us}}</w:t>
+      </w:r>
+      <w:r>
+        <w:t>, then</w:t>
       </w:r>
       <w:r>
         <w:t xml:space="preserve"> {{person.</w:t>
@@ -914,7 +1024,13 @@
         <w:t>state}}</w:t>
       </w:r>
       <w:r>
-        <w:t xml:space="preserve"> is my successor beneficiary</w:t>
+        <w:t xml:space="preserve"> is </w:t>
+      </w:r>
+      <w:r>
+        <w:t>{{my_or_our}}</w:t>
+      </w:r>
+      <w:r>
+        <w:t xml:space="preserve"> successor beneficiary</w:t>
       </w:r>
       <w:r>
         <w:t>.</w:t>
@@ -960,7 +1076,25 @@
         <w:keepLines/>
       </w:pPr>
       <w:r>
-        <w:t>Upon my death, I transfer my interest in the above described property to the beneficiary designated above.</w:t>
+        <w:t xml:space="preserve">Upon </w:t>
+      </w:r>
+      <w:r>
+        <w:t xml:space="preserve">{{my_or_our}} </w:t>
+      </w:r>
+      <w:r>
+        <w:t xml:space="preserve">death, </w:t>
+      </w:r>
+      <w:r>
+        <w:t>{{i_or_we}}</w:t>
+      </w:r>
+      <w:r>
+        <w:t xml:space="preserve"> transfer </w:t>
+      </w:r>
+      <w:r>
+        <w:t xml:space="preserve">{{my_or_our}} </w:t>
+      </w:r>
+      <w:r>
+        <w:t>interest in the above described property to the beneficiary designated above.</w:t>
       </w:r>
     </w:p>
     <w:p>
@@ -999,7 +1133,25 @@
         <w:keepLines/>
       </w:pPr>
       <w:r>
-        <w:t xml:space="preserve">Upon my death, I transfer my interest in the above described property to the beneficiaries designated above as </w:t>
+        <w:t xml:space="preserve">Upon </w:t>
+      </w:r>
+      <w:r>
+        <w:t xml:space="preserve">{{my_or_our}} </w:t>
+      </w:r>
+      <w:r>
+        <w:t xml:space="preserve">death, </w:t>
+      </w:r>
+      <w:r>
+        <w:t>{{i_or_we}}</w:t>
+      </w:r>
+      <w:r>
+        <w:t xml:space="preserve"> transfer </w:t>
+      </w:r>
+      <w:r>
+        <w:t xml:space="preserve">{{my_or_our}} </w:t>
+      </w:r>
+      <w:r>
+        <w:t xml:space="preserve">interest in the above described property to the beneficiaries designated above as </w:t>
       </w:r>
       <w:r>
         <w:t>{{tenancy_type}}</w:t>
@@ -1063,7 +1215,25 @@
       </w:pPr>
       <w:r>
         <w:lastRenderedPageBreak/>
-        <w:t>This instrument revokes any and all prior transfer on death instruments made by the above mentioned owner for the above mentioned residential real estate. Before my death, I have the right to revoke this instrument.</w:t>
+        <w:t xml:space="preserve">This instrument revokes any and all prior transfer on death instruments made by the above mentioned owner for the above mentioned residential real estate. Before </w:t>
+      </w:r>
+      <w:r>
+        <w:t>{{my_or_our}}</w:t>
+      </w:r>
+      <w:r>
+        <w:t xml:space="preserve"> </w:t>
+      </w:r>
+      <w:r>
+        <w:t>{{death_or_deaths}}</w:t>
+      </w:r>
+      <w:r>
+        <w:t xml:space="preserve">, </w:t>
+      </w:r>
+      <w:r>
+        <w:t>{{i_or_we}}</w:t>
+      </w:r>
+      <w:r>
+        <w:t xml:space="preserve"> have the right to revoke this instrument.</w:t>
       </w:r>
     </w:p>
     <w:p>
@@ -1081,7 +1251,25 @@
         <w:keepLines/>
       </w:pPr>
       <w:r>
-        <w:t>This instrument is to be recorded prior to the aforesaid owner’s death in the public records in the office of the recorder of the county in which any part of the residential real estate is located.</w:t>
+        <w:t xml:space="preserve">This instrument is to be recorded prior to the aforesaid </w:t>
+      </w:r>
+      <w:r>
+        <w:t>{{</w:t>
+      </w:r>
+      <w:r>
+        <w:t>owners_apostrophe</w:t>
+      </w:r>
+      <w:r>
+        <w:t>}}</w:t>
+      </w:r>
+      <w:r>
+        <w:t xml:space="preserve"> </w:t>
+      </w:r>
+      <w:r>
+        <w:t>{{death_or_deaths}}</w:t>
+      </w:r>
+      <w:r>
+        <w:t xml:space="preserve"> in the public records in the office of the recorder of the county in which any part of the residential real estate is located.</w:t>
       </w:r>
     </w:p>
     <w:p>
@@ -1093,6 +1281,13 @@
           <w:szCs w:val="20"/>
         </w:rPr>
       </w:pPr>
+      <w:r>
+        <w:rPr>
+          <w:sz w:val="20"/>
+          <w:szCs w:val="20"/>
+        </w:rPr>
+        <w:t>{% for user in users %}</w:t>
+      </w:r>
     </w:p>
     <w:tbl>
       <w:tblPr>
@@ -1182,7 +1377,19 @@
               <w:rPr>
                 <w:bCs/>
               </w:rPr>
-              <w:t>{{user.name.full(middle=’full’)}}</w:t>
+              <w:t>{{</w:t>
+            </w:r>
+            <w:r>
+              <w:rPr>
+                <w:bCs/>
+              </w:rPr>
+              <w:t>user.</w:t>
+            </w:r>
+            <w:r>
+              <w:rPr>
+                <w:bCs/>
+              </w:rPr>
+              <w:t>name.full(middle=’full’)}}</w:t>
             </w:r>
           </w:p>
         </w:tc>
@@ -1225,6 +1432,9 @@
         </w:rPr>
       </w:pPr>
       <w:r>
+        <w:t>{% endfor %}</w:t>
+      </w:r>
+      <w:r>
         <w:t xml:space="preserve">{% </w:t>
       </w:r>
       <w:r>
@@ -1266,6 +1476,9 @@
         <w:t>known</w:t>
       </w:r>
       <w:r>
+        <w:t xml:space="preserve"> </w:t>
+      </w:r>
+      <w:r>
         <w:t xml:space="preserve">== </w:t>
       </w:r>
       <w:r>
@@ -1305,13 +1518,43 @@
         <w:t xml:space="preserve">, attest that </w:t>
       </w:r>
       <w:r>
-        <w:t>{{user.name.full(middle=’full’)}}</w:t>
+        <w:t>{{</w:t>
+      </w:r>
+      <w:r>
+        <w:t>users[0].</w:t>
+      </w:r>
+      <w:r>
+        <w:t>name.full(middle=’full’)}}</w:t>
+      </w:r>
+      <w:r>
+        <w:t xml:space="preserve">{% if </w:t>
+      </w:r>
+      <w:r>
+        <w:t xml:space="preserve">joint_language </w:t>
+      </w:r>
+      <w:r>
+        <w:t>=</w:t>
+      </w:r>
+      <w:r>
+        <w:t xml:space="preserve">= </w:t>
+      </w:r>
+      <w:r>
+        <w:t>True %} and {{users[1].name.full(middle=’full’)}}</w:t>
+      </w:r>
+      <w:r>
+        <w:t>{% endif %}</w:t>
       </w:r>
       <w:r>
         <w:t xml:space="preserve">, </w:t>
       </w:r>
       <w:r>
-        <w:t xml:space="preserve">the owner of the </w:t>
+        <w:t xml:space="preserve">the </w:t>
+      </w:r>
+      <w:r>
+        <w:t>{{owner_or_owners}}</w:t>
+      </w:r>
+      <w:r>
+        <w:t xml:space="preserve"> of the </w:t>
       </w:r>
       <w:r>
         <w:t>above mentioned property, executed this Illinois Transfer on Death In</w:t>
@@ -1320,7 +1563,19 @@
         <w:t>strument in my presence on _________________</w:t>
       </w:r>
       <w:r>
-        <w:t>. This instrument was executed as a free and voluntary act by the owner. At the time of the execution, I believe the owner to be of sound mind and memory.</w:t>
+        <w:t xml:space="preserve">. This instrument was executed as a free and voluntary act by the </w:t>
+      </w:r>
+      <w:r>
+        <w:t>{{owner_or_owners}}</w:t>
+      </w:r>
+      <w:r>
+        <w:t xml:space="preserve">. At the time of the execution, I believe the </w:t>
+      </w:r>
+      <w:r>
+        <w:t>{{owner_or_owners}}</w:t>
+      </w:r>
+      <w:r>
+        <w:t xml:space="preserve"> to be of sound mind and memory.</w:t>
       </w:r>
     </w:p>
     <w:p/>
@@ -1712,19 +1967,46 @@
         <w:t>.name.full(middle=’full’)}}{% endif %}</w:t>
       </w:r>
       <w:r>
-        <w:t>, attest that {{user.name.full(middle=’full’)}}</w:t>
-      </w:r>
-      <w:r>
         <w:t xml:space="preserve">, </w:t>
       </w:r>
       <w:r>
-        <w:t xml:space="preserve">the owner of the </w:t>
-      </w:r>
-      <w:r>
-        <w:t xml:space="preserve">above mentioned property, executed this Illinois Transfer on Death Instrument in my presence on _________________. This instrument was executed as a free and voluntary act by the owner. At the time of the execution, </w:t>
-      </w:r>
-      <w:r>
-        <w:t>I believe the owner to be of sound mind and memory.</w:t>
+        <w:t>attest that {{</w:t>
+      </w:r>
+      <w:r>
+        <w:t>users[0].</w:t>
+      </w:r>
+      <w:r>
+        <w:t>name.full(middle=’full’)}}</w:t>
+      </w:r>
+      <w:r>
+        <w:t xml:space="preserve">{% if </w:t>
+      </w:r>
+      <w:r>
+        <w:t xml:space="preserve">joint_language </w:t>
+      </w:r>
+      <w:r>
+        <w:t>=</w:t>
+      </w:r>
+      <w:r>
+        <w:t xml:space="preserve">= </w:t>
+      </w:r>
+      <w:r>
+        <w:t xml:space="preserve">True %} and {{users[1].name.full(middle=’full’)}}{% endif %}, </w:t>
+      </w:r>
+      <w:r>
+        <w:t xml:space="preserve">the </w:t>
+      </w:r>
+      <w:r>
+        <w:t>{{owner_or_owners}}</w:t>
+      </w:r>
+      <w:r>
+        <w:t xml:space="preserve"> of the </w:t>
+      </w:r>
+      <w:r>
+        <w:t>above mentioned property, executed this Illinois Transfer on Death Instrument in my presence on _________________. This instrument was executed as a free and voluntary act by the {{owner_or_owners}}. At the time of the execution, I believe the {{owner_or_owners}} to be of sound mind and memory</w:t>
+      </w:r>
+      <w:r>
+        <w:t>.</w:t>
       </w:r>
     </w:p>
     <w:p/>
@@ -2065,19 +2347,77 @@
     </w:p>
     <w:p>
       <w:r>
+        <w:lastRenderedPageBreak/>
         <w:t xml:space="preserve">The undersigned, a notary public in and for the above County and State, HEREBY CERTIFIES THAT </w:t>
       </w:r>
       <w:r>
         <w:rPr>
           <w:bCs/>
         </w:rPr>
-        <w:t>{{user.name.full(middle=’full’)}}</w:t>
+        <w:t>{{</w:t>
+      </w:r>
+      <w:r>
+        <w:rPr>
+          <w:bCs/>
+        </w:rPr>
+        <w:t>users[0].</w:t>
+      </w:r>
+      <w:r>
+        <w:rPr>
+          <w:bCs/>
+        </w:rPr>
+        <w:t>name.full(middle=’full’)}}</w:t>
+      </w:r>
+      <w:r>
+        <w:rPr>
+          <w:bCs/>
+        </w:rPr>
+        <w:t>{</w:t>
+      </w:r>
+      <w:r>
+        <w:t xml:space="preserve">% if </w:t>
+      </w:r>
+      <w:r>
+        <w:t>joint_language =</w:t>
+      </w:r>
+      <w:r>
+        <w:t>=</w:t>
+      </w:r>
+      <w:r>
+        <w:t xml:space="preserve"> </w:t>
+      </w:r>
+      <w:r>
+        <w:t>True %} and {{users[1].name.full(middle=’full’)}}{% endif %}</w:t>
       </w:r>
       <w:r>
         <w:t>,</w:t>
       </w:r>
       <w:r>
-        <w:t xml:space="preserve"> known to me to be the same person whose name is subscribed as the owner of the residential real estate, appea</w:t>
+        <w:t xml:space="preserve"> known to me to be the same </w:t>
+      </w:r>
+      <w:r>
+        <w:t>{{person_or_persons}}</w:t>
+      </w:r>
+      <w:r>
+        <w:t xml:space="preserve"> whose </w:t>
+      </w:r>
+      <w:r>
+        <w:t>{{</w:t>
+      </w:r>
+      <w:r>
+        <w:t>name_is_or_names_are</w:t>
+      </w:r>
+      <w:r>
+        <w:t>}}</w:t>
+      </w:r>
+      <w:r>
+        <w:t xml:space="preserve"> subscribed as the </w:t>
+      </w:r>
+      <w:r>
+        <w:t>{{owner_or_owners}}</w:t>
+      </w:r>
+      <w:r>
+        <w:t xml:space="preserve"> of the residential real estate, appea</w:t>
       </w:r>
       <w:r>
         <w:t xml:space="preserve">red before me and the witnesses {% if </w:t>
@@ -2119,7 +2459,6 @@
         <w:t xml:space="preserve">’full’)}}{% else %} </w:t>
       </w:r>
       <w:r>
-        <w:lastRenderedPageBreak/>
         <w:t>{{</w:t>
       </w:r>
       <w:r>
@@ -2129,18 +2468,19 @@
         <w:t>.name.full(middle=’full’)}}</w:t>
       </w:r>
       <w:r>
-        <w:t xml:space="preserve"> and ________</w:t>
-      </w:r>
-      <w:bookmarkStart w:id="0" w:name="_GoBack"/>
-      <w:bookmarkEnd w:id="0"/>
-      <w:r>
-        <w:t>__________________</w:t>
+        <w:t xml:space="preserve"> and __________________________</w:t>
       </w:r>
       <w:r>
         <w:t xml:space="preserve">{% endif %} </w:t>
       </w:r>
       <w:r>
-        <w:t xml:space="preserve">in person and acknowledged signing the instrument as the free and voluntary act of the owner who was acting of sound mind and memory for the uses and purposes therein set forth. </w:t>
+        <w:t xml:space="preserve">in person and acknowledged signing the instrument as the free and voluntary act of the </w:t>
+      </w:r>
+      <w:r>
+        <w:t>{{owner_or_owners}}</w:t>
+      </w:r>
+      <w:r>
+        <w:t xml:space="preserve"> who was acting of sound mind and memory for the uses and purposes therein set forth. </w:t>
       </w:r>
       <w:r>
         <w:t>Signed and sworn to before me this ____ day of _________________, _______.</w:t>
@@ -2182,14 +2522,18 @@
       </w:tblPr>
       <w:tblGrid>
         <w:gridCol w:w="180"/>
-        <w:gridCol w:w="2790"/>
-        <w:gridCol w:w="4003"/>
+        <w:gridCol w:w="6793"/>
         <w:gridCol w:w="2117"/>
         <w:gridCol w:w="180"/>
         <w:gridCol w:w="810"/>
-        <w:gridCol w:w="835"/>
+        <w:gridCol w:w="630"/>
+        <w:gridCol w:w="205"/>
       </w:tblGrid>
       <w:tr>
+        <w:trPr>
+          <w:gridAfter w:val="1"/>
+          <w:wAfter w:w="205" w:type="dxa"/>
+        </w:trPr>
         <w:tc>
           <w:tcPr>
             <w:tcW w:w="180" w:type="dxa"/>
@@ -2202,27 +2546,51 @@
         </w:tc>
         <w:tc>
           <w:tcPr>
-            <w:tcW w:w="2790" w:type="dxa"/>
-            <w:tcBorders>
-              <w:bottom w:val="single" w:sz="4" w:space="0" w:color="auto"/>
-            </w:tcBorders>
-          </w:tcPr>
-          <w:p/>
-        </w:tc>
-        <w:tc>
-          <w:tcPr>
-            <w:tcW w:w="7945" w:type="dxa"/>
+            <w:tcW w:w="10530" w:type="dxa"/>
             <w:gridSpan w:val="5"/>
           </w:tcPr>
           <w:p>
             <w:r>
-              <w:t>, attest that</w:t>
-            </w:r>
-            <w:r>
-              <w:t xml:space="preserve"> {{user.name.full(middle=’full’)}}</w:t>
-            </w:r>
-            <w:r>
-              <w:t>, the owner of the above mentioned property,</w:t>
+              <w:t>____________________________</w:t>
+            </w:r>
+            <w:r>
+              <w:t>,</w:t>
+            </w:r>
+            <w:r>
+              <w:t xml:space="preserve"> attest that {{</w:t>
+            </w:r>
+            <w:r>
+              <w:t>users[0].</w:t>
+            </w:r>
+            <w:r>
+              <w:t>name.full(middle=’full’)}}</w:t>
+            </w:r>
+            <w:r>
+              <w:t xml:space="preserve">{% if </w:t>
+            </w:r>
+            <w:r>
+              <w:t>joint_language =</w:t>
+            </w:r>
+            <w:r>
+              <w:t>=</w:t>
+            </w:r>
+            <w:r>
+              <w:t xml:space="preserve"> </w:t>
+            </w:r>
+            <w:r>
+              <w:t xml:space="preserve">True %} and {{users[1].name.full(middle=’full’)}}{% endif %}, </w:t>
+            </w:r>
+            <w:r>
+              <w:t xml:space="preserve">the </w:t>
+            </w:r>
+            <w:r>
+              <w:t>{{owner_or_owners}}</w:t>
+            </w:r>
+            <w:r>
+              <w:t xml:space="preserve"> of the </w:t>
+            </w:r>
+            <w:r>
+              <w:t>above mentioned property,</w:t>
             </w:r>
           </w:p>
         </w:tc>
@@ -2231,7 +2599,7 @@
         <w:tc>
           <w:tcPr>
             <w:tcW w:w="6973" w:type="dxa"/>
-            <w:gridSpan w:val="3"/>
+            <w:gridSpan w:val="2"/>
           </w:tcPr>
           <w:p>
             <w:r>
@@ -2270,6 +2638,7 @@
         <w:tc>
           <w:tcPr>
             <w:tcW w:w="835" w:type="dxa"/>
+            <w:gridSpan w:val="2"/>
             <w:tcMar>
               <w:left w:w="0" w:type="dxa"/>
               <w:right w:w="115" w:type="dxa"/>
@@ -2288,7 +2657,13 @@
     </w:tbl>
     <w:p>
       <w:r>
-        <w:t>instrument was executed as a free and voluntary act by the owner. At the time of the execution, I believe the owner to be of sound mind and memory.</w:t>
+        <w:t xml:space="preserve">instrument was executed as a </w:t>
+      </w:r>
+      <w:r>
+        <w:t>free and voluntary act by the {{owner_or_owners}}. At the time of the execution, I believe the {{owner_or_owners}} to be of sound mind</w:t>
+      </w:r>
+      <w:r>
+        <w:t xml:space="preserve"> and memory.</w:t>
       </w:r>
     </w:p>
     <w:p/>
@@ -2512,14 +2887,18 @@
       </w:tblPr>
       <w:tblGrid>
         <w:gridCol w:w="180"/>
-        <w:gridCol w:w="2790"/>
-        <w:gridCol w:w="4003"/>
+        <w:gridCol w:w="6793"/>
         <w:gridCol w:w="2117"/>
         <w:gridCol w:w="180"/>
         <w:gridCol w:w="810"/>
-        <w:gridCol w:w="835"/>
+        <w:gridCol w:w="630"/>
+        <w:gridCol w:w="205"/>
       </w:tblGrid>
       <w:tr>
+        <w:trPr>
+          <w:gridAfter w:val="1"/>
+          <w:wAfter w:w="205" w:type="dxa"/>
+        </w:trPr>
         <w:tc>
           <w:tcPr>
             <w:tcW w:w="180" w:type="dxa"/>
@@ -2532,27 +2911,51 @@
         </w:tc>
         <w:tc>
           <w:tcPr>
-            <w:tcW w:w="2790" w:type="dxa"/>
-            <w:tcBorders>
-              <w:bottom w:val="single" w:sz="4" w:space="0" w:color="auto"/>
-            </w:tcBorders>
-          </w:tcPr>
-          <w:p/>
-        </w:tc>
-        <w:tc>
-          <w:tcPr>
-            <w:tcW w:w="7945" w:type="dxa"/>
+            <w:tcW w:w="10530" w:type="dxa"/>
             <w:gridSpan w:val="5"/>
           </w:tcPr>
           <w:p>
             <w:r>
-              <w:t>, attest that</w:t>
-            </w:r>
-            <w:r>
-              <w:t xml:space="preserve"> {{user.name.full(middle=’full’)}}</w:t>
-            </w:r>
-            <w:r>
-              <w:t>, the owner of the above mentioned property,</w:t>
+              <w:t>________________________</w:t>
+            </w:r>
+            <w:r>
+              <w:t xml:space="preserve">, </w:t>
+            </w:r>
+            <w:r>
+              <w:t>attest that {{</w:t>
+            </w:r>
+            <w:r>
+              <w:t>users[0].</w:t>
+            </w:r>
+            <w:r>
+              <w:t>name.full(middle=’full’)}}</w:t>
+            </w:r>
+            <w:r>
+              <w:t xml:space="preserve">{% if </w:t>
+            </w:r>
+            <w:r>
+              <w:t>joint_language =</w:t>
+            </w:r>
+            <w:r>
+              <w:t>=</w:t>
+            </w:r>
+            <w:r>
+              <w:t xml:space="preserve"> </w:t>
+            </w:r>
+            <w:r>
+              <w:t xml:space="preserve">True %} and {{users[1].name.full(middle=’full’)}}{% endif %}, </w:t>
+            </w:r>
+            <w:r>
+              <w:t xml:space="preserve">the </w:t>
+            </w:r>
+            <w:r>
+              <w:t>{{owner_or_owners}}</w:t>
+            </w:r>
+            <w:r>
+              <w:t xml:space="preserve"> of the </w:t>
+            </w:r>
+            <w:r>
+              <w:t>above mentioned property,</w:t>
             </w:r>
           </w:p>
         </w:tc>
@@ -2561,7 +2964,7 @@
         <w:tc>
           <w:tcPr>
             <w:tcW w:w="6973" w:type="dxa"/>
-            <w:gridSpan w:val="3"/>
+            <w:gridSpan w:val="2"/>
           </w:tcPr>
           <w:p>
             <w:r>
@@ -2600,6 +3003,7 @@
         <w:tc>
           <w:tcPr>
             <w:tcW w:w="835" w:type="dxa"/>
+            <w:gridSpan w:val="2"/>
             <w:tcMar>
               <w:left w:w="0" w:type="dxa"/>
               <w:right w:w="115" w:type="dxa"/>
@@ -2618,7 +3022,13 @@
     </w:tbl>
     <w:p>
       <w:r>
-        <w:t>instrument was executed as a free and voluntary act by the owner. At the time of the execution, I believe the owner to be of sound mind and memory.</w:t>
+        <w:t xml:space="preserve">instrument was executed as a </w:t>
+      </w:r>
+      <w:r>
+        <w:t>free and voluntary act by the {{owner_or_owners}}. At the time of the execution, I believe the {{owner_or_owners}} to be of sound mind</w:t>
+      </w:r>
+      <w:r>
+        <w:t xml:space="preserve"> and memory.</w:t>
       </w:r>
     </w:p>
     <w:p/>
@@ -2848,16 +3258,43 @@
     <w:p/>
     <w:p>
       <w:r>
-        <w:t xml:space="preserve">The undersigned, a notary public in and for the above County and State, HEREBY CERTIFIES THAT </w:t>
+        <w:t xml:space="preserve">The undersigned, a notary public in and for the above County and State, HEREBY CERTIFIES </w:t>
+      </w:r>
+      <w:r>
+        <w:t xml:space="preserve">THAT </w:t>
       </w:r>
       <w:r>
         <w:rPr>
           <w:bCs/>
         </w:rPr>
-        <w:t>{{user.name.full(middle=’full’)}}</w:t>
-      </w:r>
-      <w:r>
-        <w:t xml:space="preserve">known to me to be the same person whose name is subscribed as the owner of the residential </w:t>
+        <w:t>{{users[0].name.full(middle=’full’)}}{</w:t>
+      </w:r>
+      <w:r>
+        <w:t xml:space="preserve">% if </w:t>
+      </w:r>
+      <w:r>
+        <w:t xml:space="preserve">joint_language </w:t>
+      </w:r>
+      <w:r>
+        <w:t>=</w:t>
+      </w:r>
+      <w:r>
+        <w:t xml:space="preserve">= </w:t>
+      </w:r>
+      <w:r>
+        <w:t>True %} and {{users[1].name.full(middle=’full’)}}{% endif %}</w:t>
+      </w:r>
+      <w:r>
+        <w:t>,</w:t>
+      </w:r>
+      <w:r>
+        <w:t xml:space="preserve"> known to me to be the same {{person_or_persons}} whose {{</w:t>
+      </w:r>
+      <w:r>
+        <w:t>name_is_or_names_are</w:t>
+      </w:r>
+      <w:r>
+        <w:t>}} subscribed as the {{owner_or_owners}} of the residential</w:t>
       </w:r>
     </w:p>
     <w:tbl>
@@ -2927,7 +3364,11 @@
     </w:tbl>
     <w:p>
       <w:r>
-        <w:t xml:space="preserve">in person and acknowledged signing the instrument as the free and voluntary act of the owner who was acting of sound mind and memory for the uses and purposes therein set forth. </w:t>
+        <w:lastRenderedPageBreak/>
+        <w:t>in person and acknowledged signing the instrument as the free and voluntary act of the {{owner_or_owners}} who was acting</w:t>
+      </w:r>
+      <w:r>
+        <w:t xml:space="preserve"> of sound mind and memory for the uses and purposes therein set forth. </w:t>
       </w:r>
       <w:r>
         <w:t>Signed and sworn to before me this ____ day of _________________, _______.</w:t>
@@ -2964,7 +3405,6 @@
           <w:bCs/>
           <w:u w:val="single"/>
         </w:rPr>
-        <w:lastRenderedPageBreak/>
         <w:t>________________________________________</w:t>
       </w:r>
       <w:r>
@@ -2994,16 +3434,33 @@
       <w:r>
         <w:t xml:space="preserve"> </w:t>
       </w:r>
+    </w:p>
+    <w:p>
+      <w:pPr>
+        <w:keepNext/>
+      </w:pPr>
       <w:r>
         <w:rPr>
           <w:bCs/>
         </w:rPr>
-        <w:t>{{user.name.full(middle=’</w:t>
+        <w:t>{{</w:t>
       </w:r>
       <w:r>
         <w:rPr>
           <w:bCs/>
         </w:rPr>
+        <w:t>users[0].</w:t>
+      </w:r>
+      <w:r>
+        <w:rPr>
+          <w:bCs/>
+        </w:rPr>
+        <w:t>name.full(middle=’</w:t>
+      </w:r>
+      <w:r>
+        <w:rPr>
+          <w:bCs/>
+        </w:rPr>
         <w:t>full’</w:t>
       </w:r>
       <w:r>
@@ -3033,12 +3490,24 @@
         <w:rPr>
           <w:bCs/>
         </w:rPr>
-        <w:t>{{user.address.on_one_line</w:t>
+        <w:t>{{</w:t>
       </w:r>
       <w:r>
         <w:rPr>
           <w:bCs/>
         </w:rPr>
+        <w:t>users[0].</w:t>
+      </w:r>
+      <w:r>
+        <w:rPr>
+          <w:bCs/>
+        </w:rPr>
+        <w:t>address.on_one_line</w:t>
+      </w:r>
+      <w:r>
+        <w:rPr>
+          <w:bCs/>
+        </w:rPr>
         <w:t>(</w:t>
       </w:r>
       <w:r>
@@ -3054,16 +3523,110 @@
         <w:t>)}}</w:t>
       </w:r>
       <w:r>
-        <w:t xml:space="preserve">{% if user.include_phone == True %}, {{phone_number_formatted(user.phone_number)}}{% endif %}{% if user.include_email </w:t>
+        <w:t xml:space="preserve">{% if </w:t>
+      </w:r>
+      <w:r>
+        <w:t>users[0].</w:t>
+      </w:r>
+      <w:r>
+        <w:t>include_phone == True %}, {{phone_number_formatted(</w:t>
+      </w:r>
+      <w:r>
+        <w:t>users[0].</w:t>
+      </w:r>
+      <w:r>
+        <w:t xml:space="preserve">phone_number)}}{% endif %}{% if </w:t>
+      </w:r>
+      <w:r>
+        <w:t>users[0].</w:t>
+      </w:r>
+      <w:r>
+        <w:t xml:space="preserve">include_email </w:t>
       </w:r>
       <w:r>
         <w:t xml:space="preserve">== True </w:t>
       </w:r>
       <w:r>
-        <w:t>%}, {{user.email</w:t>
+        <w:t>%}, {{</w:t>
+      </w:r>
+      <w:r>
+        <w:t>users[0].</w:t>
+      </w:r>
+      <w:r>
+        <w:t>email</w:t>
       </w:r>
       <w:r>
         <w:t>}}{% endif %}</w:t>
+      </w:r>
+      <w:r>
+        <w:t>{% if joint_language == True %}</w:t>
+      </w:r>
+    </w:p>
+    <w:p>
+      <w:pPr>
+        <w:keepNext/>
+        <w:rPr>
+          <w:bCs/>
+        </w:rPr>
+      </w:pPr>
+      <w:r>
+        <w:rPr>
+          <w:bCs/>
+        </w:rPr>
+        <w:t>{{users[1].name.full(middle=’full’)}}</w:t>
+      </w:r>
+    </w:p>
+    <w:p>
+      <w:pPr>
+        <w:keepNext/>
+      </w:pPr>
+      <w:r>
+        <w:rPr>
+          <w:bCs/>
+        </w:rPr>
+        <w:t>{{users[</w:t>
+      </w:r>
+      <w:r>
+        <w:rPr>
+          <w:bCs/>
+        </w:rPr>
+        <w:t>1</w:t>
+      </w:r>
+      <w:r>
+        <w:rPr>
+          <w:bCs/>
+        </w:rPr>
+        <w:t>].address.on_one_line(bare=True)}}</w:t>
+      </w:r>
+      <w:r>
+        <w:t>{% if users[</w:t>
+      </w:r>
+      <w:r>
+        <w:t>1</w:t>
+      </w:r>
+      <w:r>
+        <w:t>].include_phone == True %}, {{phone_number_formatted(users[</w:t>
+      </w:r>
+      <w:r>
+        <w:t>1</w:t>
+      </w:r>
+      <w:r>
+        <w:t>].phone_number)}}{% endif %}{% if users[</w:t>
+      </w:r>
+      <w:r>
+        <w:t>1</w:t>
+      </w:r>
+      <w:r>
+        <w:t>].include_email == True %}, {{users[</w:t>
+      </w:r>
+      <w:r>
+        <w:t>1</w:t>
+      </w:r>
+      <w:r>
+        <w:t>].email}}{% endif %}</w:t>
+      </w:r>
+      <w:r>
+        <w:t>{% endif %}</w:t>
       </w:r>
     </w:p>
     <w:p/>
@@ -3510,14 +4073,7 @@
             </w:tcBorders>
             <w:vAlign w:val="bottom"/>
           </w:tcPr>
-          <w:p>
-            <w:r>
-              <w:rPr>
-                <w:bCs/>
-              </w:rPr>
-              <w:t>{{user.name.full(middle=’full’)}}</w:t>
-            </w:r>
-          </w:p>
+          <w:p/>
         </w:tc>
         <w:tc>
           <w:tcPr>
@@ -3552,32 +4108,7 @@
             </w:tcBorders>
             <w:vAlign w:val="bottom"/>
           </w:tcPr>
-          <w:p>
-            <w:r>
-              <w:rPr>
-                <w:bCs/>
-              </w:rPr>
-              <w:t>{{user.address.</w:t>
-            </w:r>
-            <w:r>
-              <w:rPr>
-                <w:bCs/>
-              </w:rPr>
-              <w:t>line_one(</w:t>
-            </w:r>
-            <w:r>
-              <w:rPr>
-                <w:bCs/>
-              </w:rPr>
-              <w:t>bare=True</w:t>
-            </w:r>
-            <w:r>
-              <w:rPr>
-                <w:bCs/>
-              </w:rPr>
-              <w:t>)}}</w:t>
-            </w:r>
-          </w:p>
+          <w:p/>
         </w:tc>
         <w:tc>
           <w:tcPr>
@@ -3612,20 +4143,7 @@
             </w:tcBorders>
             <w:vAlign w:val="bottom"/>
           </w:tcPr>
-          <w:p>
-            <w:r>
-              <w:rPr>
-                <w:bCs/>
-              </w:rPr>
-              <w:t>{{user.address.</w:t>
-            </w:r>
-            <w:r>
-              <w:rPr>
-                <w:bCs/>
-              </w:rPr>
-              <w:t>line_two()}}</w:t>
-            </w:r>
-          </w:p>
+          <w:p/>
         </w:tc>
         <w:tc>
           <w:tcPr>
@@ -3682,7 +4200,31 @@
         <w:rPr>
           <w:bCs/>
         </w:rPr>
-        <w:t>{{user.name.full(middle=’full’)}} ({{user.marital_status}}</w:t>
+        <w:t>{{</w:t>
+      </w:r>
+      <w:r>
+        <w:rPr>
+          <w:bCs/>
+        </w:rPr>
+        <w:t>users[0].</w:t>
+      </w:r>
+      <w:r>
+        <w:rPr>
+          <w:bCs/>
+        </w:rPr>
+        <w:t>name.full(middle=’full’)}} ({{</w:t>
+      </w:r>
+      <w:r>
+        <w:rPr>
+          <w:bCs/>
+        </w:rPr>
+        <w:t>users[0].</w:t>
+      </w:r>
+      <w:r>
+        <w:rPr>
+          <w:bCs/>
+        </w:rPr>
+        <w:t>marital_status}}</w:t>
       </w:r>
       <w:r>
         <w:rPr>
@@ -3701,7 +4243,13 @@
         <w:t xml:space="preserve">died on _____________, ______, a resident of </w:t>
       </w:r>
       <w:r>
-        <w:t>{{user.address.county</w:t>
+        <w:t>{{</w:t>
+      </w:r>
+      <w:r>
+        <w:t>users[0].</w:t>
+      </w:r>
+      <w:r>
+        <w:t>address.county</w:t>
       </w:r>
       <w:r>
         <w:t>}}</w:t>
@@ -3710,10 +4258,53 @@
         <w:t xml:space="preserve">, </w:t>
       </w:r>
       <w:r>
-        <w:t>{{user.address.state}}</w:t>
-      </w:r>
-      <w:r>
-        <w:t>, owning residential real estate legally described below:</w:t>
+        <w:t>{{</w:t>
+      </w:r>
+      <w:r>
+        <w:t>users[0].</w:t>
+      </w:r>
+      <w:r>
+        <w:t>address.state}}</w:t>
+      </w:r>
+      <w:r>
+        <w:t>,</w:t>
+      </w:r>
+      <w:r>
+        <w:t>{% if joint_language == True %} and {{users[1].name.full(middle=’full’)</w:t>
+      </w:r>
+      <w:r>
+        <w:t>}</w:t>
+      </w:r>
+      <w:r>
+        <w:t>}({{users[1].marital_status</w:t>
+      </w:r>
+      <w:r>
+        <w:rPr>
+          <w:bCs/>
+        </w:rPr>
+        <w:t>}}</w:t>
+      </w:r>
+      <w:r>
+        <w:rPr>
+          <w:bCs/>
+        </w:rPr>
+        <w:t>)</w:t>
+      </w:r>
+      <w:r>
+        <w:rPr>
+          <w:b/>
+          <w:bCs/>
+        </w:rPr>
+        <w:t xml:space="preserve"> </w:t>
+      </w:r>
+      <w:r>
+        <w:t>died on _____________, ______, a resident of {{users[1].address.county}}, {{users[1].address.state}}</w:t>
+      </w:r>
+      <w:r>
+        <w:t>,{% endif %}</w:t>
+      </w:r>
+      <w:r>
+        <w:t xml:space="preserve"> owning residential real estate legally described below:</w:t>
       </w:r>
     </w:p>
     <w:p>
@@ -4355,7 +4946,7 @@
 </file>
 
 <file path=word/endnotes.xml><?xml version="1.0" encoding="utf-8"?>
-<w:endnotes xmlns:wpc="http://schemas.microsoft.com/office/word/2010/wordprocessingCanvas" xmlns:cx="http://schemas.microsoft.com/office/drawing/2014/chartex" xmlns:mc="http://schemas.openxmlformats.org/markup-compatibility/2006" xmlns:o="urn:schemas-microsoft-com:office:office" xmlns:r="http://schemas.openxmlformats.org/officeDocument/2006/relationships" xmlns:m="http://schemas.openxmlformats.org/officeDocument/2006/math" xmlns:v="urn:schemas-microsoft-com:vml" xmlns:wp14="http://schemas.microsoft.com/office/word/2010/wordprocessingDrawing" xmlns:wp="http://schemas.openxmlformats.org/drawingml/2006/wordprocessingDrawing" xmlns:w10="urn:schemas-microsoft-com:office:word" xmlns:w="http://schemas.openxmlformats.org/wordprocessingml/2006/main" xmlns:w14="http://schemas.microsoft.com/office/word/2010/wordml" xmlns:w15="http://schemas.microsoft.com/office/word/2012/wordml" xmlns:w16se="http://schemas.microsoft.com/office/word/2015/wordml/symex" xmlns:wpg="http://schemas.microsoft.com/office/word/2010/wordprocessingGroup" xmlns:wpi="http://schemas.microsoft.com/office/word/2010/wordprocessingInk" xmlns:wne="http://schemas.microsoft.com/office/word/2006/wordml" xmlns:wps="http://schemas.microsoft.com/office/word/2010/wordprocessingShape" mc:Ignorable="w14 w15 w16se wp14">
+<w:endnotes xmlns:wpc="http://schemas.microsoft.com/office/word/2010/wordprocessingCanvas" xmlns:cx="http://schemas.microsoft.com/office/drawing/2014/chartex" xmlns:cx1="http://schemas.microsoft.com/office/drawing/2015/9/8/chartex" xmlns:cx2="http://schemas.microsoft.com/office/drawing/2015/10/21/chartex" xmlns:cx3="http://schemas.microsoft.com/office/drawing/2016/5/9/chartex" xmlns:cx4="http://schemas.microsoft.com/office/drawing/2016/5/10/chartex" xmlns:cx5="http://schemas.microsoft.com/office/drawing/2016/5/11/chartex" xmlns:cx6="http://schemas.microsoft.com/office/drawing/2016/5/12/chartex" xmlns:cx7="http://schemas.microsoft.com/office/drawing/2016/5/13/chartex" xmlns:cx8="http://schemas.microsoft.com/office/drawing/2016/5/14/chartex" xmlns:mc="http://schemas.openxmlformats.org/markup-compatibility/2006" xmlns:aink="http://schemas.microsoft.com/office/drawing/2016/ink" xmlns:am3d="http://schemas.microsoft.com/office/drawing/2017/model3d" xmlns:o="urn:schemas-microsoft-com:office:office" xmlns:oel="http://schemas.microsoft.com/office/2019/extlst" xmlns:r="http://schemas.openxmlformats.org/officeDocument/2006/relationships" xmlns:m="http://schemas.openxmlformats.org/officeDocument/2006/math" xmlns:v="urn:schemas-microsoft-com:vml" xmlns:wp14="http://schemas.microsoft.com/office/word/2010/wordprocessingDrawing" xmlns:wp="http://schemas.openxmlformats.org/drawingml/2006/wordprocessingDrawing" xmlns:w10="urn:schemas-microsoft-com:office:word" xmlns:w="http://schemas.openxmlformats.org/wordprocessingml/2006/main" xmlns:w14="http://schemas.microsoft.com/office/word/2010/wordml" xmlns:w15="http://schemas.microsoft.com/office/word/2012/wordml" xmlns:w16cex="http://schemas.microsoft.com/office/word/2018/wordml/cex" xmlns:w16cid="http://schemas.microsoft.com/office/word/2016/wordml/cid" xmlns:w16="http://schemas.microsoft.com/office/word/2018/wordml" xmlns:w16sdtdh="http://schemas.microsoft.com/office/word/2020/wordml/sdtdatahash" xmlns:w16se="http://schemas.microsoft.com/office/word/2015/wordml/symex" xmlns:wpg="http://schemas.microsoft.com/office/word/2010/wordprocessingGroup" xmlns:wpi="http://schemas.microsoft.com/office/word/2010/wordprocessingInk" xmlns:wne="http://schemas.microsoft.com/office/word/2006/wordml" xmlns:wps="http://schemas.microsoft.com/office/word/2010/wordprocessingShape" mc:Ignorable="w14 w15 w16se w16cid w16 w16cex w16sdtdh wp14">
   <w:endnote w:type="separator" w:id="-1">
     <w:p>
       <w:r>
@@ -4374,7 +4965,7 @@
 </file>
 
 <file path=word/footer1.xml><?xml version="1.0" encoding="utf-8"?>
-<w:ftr xmlns:wpc="http://schemas.microsoft.com/office/word/2010/wordprocessingCanvas" xmlns:cx="http://schemas.microsoft.com/office/drawing/2014/chartex" xmlns:mc="http://schemas.openxmlformats.org/markup-compatibility/2006" xmlns:o="urn:schemas-microsoft-com:office:office" xmlns:r="http://schemas.openxmlformats.org/officeDocument/2006/relationships" xmlns:m="http://schemas.openxmlformats.org/officeDocument/2006/math" xmlns:v="urn:schemas-microsoft-com:vml" xmlns:wp14="http://schemas.microsoft.com/office/word/2010/wordprocessingDrawing" xmlns:wp="http://schemas.openxmlformats.org/drawingml/2006/wordprocessingDrawing" xmlns:w10="urn:schemas-microsoft-com:office:word" xmlns:w="http://schemas.openxmlformats.org/wordprocessingml/2006/main" xmlns:w14="http://schemas.microsoft.com/office/word/2010/wordml" xmlns:w15="http://schemas.microsoft.com/office/word/2012/wordml" xmlns:w16se="http://schemas.microsoft.com/office/word/2015/wordml/symex" xmlns:wpg="http://schemas.microsoft.com/office/word/2010/wordprocessingGroup" xmlns:wpi="http://schemas.microsoft.com/office/word/2010/wordprocessingInk" xmlns:wne="http://schemas.microsoft.com/office/word/2006/wordml" xmlns:wps="http://schemas.microsoft.com/office/word/2010/wordprocessingShape" mc:Ignorable="w14 w15 w16se wp14">
+<w:ftr xmlns:wpc="http://schemas.microsoft.com/office/word/2010/wordprocessingCanvas" xmlns:cx="http://schemas.microsoft.com/office/drawing/2014/chartex" xmlns:cx1="http://schemas.microsoft.com/office/drawing/2015/9/8/chartex" xmlns:cx2="http://schemas.microsoft.com/office/drawing/2015/10/21/chartex" xmlns:cx3="http://schemas.microsoft.com/office/drawing/2016/5/9/chartex" xmlns:cx4="http://schemas.microsoft.com/office/drawing/2016/5/10/chartex" xmlns:cx5="http://schemas.microsoft.com/office/drawing/2016/5/11/chartex" xmlns:cx6="http://schemas.microsoft.com/office/drawing/2016/5/12/chartex" xmlns:cx7="http://schemas.microsoft.com/office/drawing/2016/5/13/chartex" xmlns:cx8="http://schemas.microsoft.com/office/drawing/2016/5/14/chartex" xmlns:mc="http://schemas.openxmlformats.org/markup-compatibility/2006" xmlns:aink="http://schemas.microsoft.com/office/drawing/2016/ink" xmlns:am3d="http://schemas.microsoft.com/office/drawing/2017/model3d" xmlns:o="urn:schemas-microsoft-com:office:office" xmlns:oel="http://schemas.microsoft.com/office/2019/extlst" xmlns:r="http://schemas.openxmlformats.org/officeDocument/2006/relationships" xmlns:m="http://schemas.openxmlformats.org/officeDocument/2006/math" xmlns:v="urn:schemas-microsoft-com:vml" xmlns:wp14="http://schemas.microsoft.com/office/word/2010/wordprocessingDrawing" xmlns:wp="http://schemas.openxmlformats.org/drawingml/2006/wordprocessingDrawing" xmlns:w10="urn:schemas-microsoft-com:office:word" xmlns:w="http://schemas.openxmlformats.org/wordprocessingml/2006/main" xmlns:w14="http://schemas.microsoft.com/office/word/2010/wordml" xmlns:w15="http://schemas.microsoft.com/office/word/2012/wordml" xmlns:w16cex="http://schemas.microsoft.com/office/word/2018/wordml/cex" xmlns:w16cid="http://schemas.microsoft.com/office/word/2016/wordml/cid" xmlns:w16="http://schemas.microsoft.com/office/word/2018/wordml" xmlns:w16sdtdh="http://schemas.microsoft.com/office/word/2020/wordml/sdtdatahash" xmlns:w16se="http://schemas.microsoft.com/office/word/2015/wordml/symex" xmlns:wpg="http://schemas.microsoft.com/office/word/2010/wordprocessingGroup" xmlns:wpi="http://schemas.microsoft.com/office/word/2010/wordprocessingInk" xmlns:wne="http://schemas.microsoft.com/office/word/2006/wordml" xmlns:wps="http://schemas.microsoft.com/office/word/2010/wordprocessingShape" mc:Ignorable="w14 w15 w16se w16cid w16 w16cex w16sdtdh wp14">
   <w:sdt>
     <w:sdtPr>
       <w:id w:val="-1865279980"/>
@@ -4422,7 +5013,7 @@
 </file>
 
 <file path=word/footer2.xml><?xml version="1.0" encoding="utf-8"?>
-<w:ftr xmlns:wpc="http://schemas.microsoft.com/office/word/2010/wordprocessingCanvas" xmlns:cx="http://schemas.microsoft.com/office/drawing/2014/chartex" xmlns:mc="http://schemas.openxmlformats.org/markup-compatibility/2006" xmlns:o="urn:schemas-microsoft-com:office:office" xmlns:r="http://schemas.openxmlformats.org/officeDocument/2006/relationships" xmlns:m="http://schemas.openxmlformats.org/officeDocument/2006/math" xmlns:v="urn:schemas-microsoft-com:vml" xmlns:wp14="http://schemas.microsoft.com/office/word/2010/wordprocessingDrawing" xmlns:wp="http://schemas.openxmlformats.org/drawingml/2006/wordprocessingDrawing" xmlns:w10="urn:schemas-microsoft-com:office:word" xmlns:w="http://schemas.openxmlformats.org/wordprocessingml/2006/main" xmlns:w14="http://schemas.microsoft.com/office/word/2010/wordml" xmlns:w15="http://schemas.microsoft.com/office/word/2012/wordml" xmlns:w16se="http://schemas.microsoft.com/office/word/2015/wordml/symex" xmlns:wpg="http://schemas.microsoft.com/office/word/2010/wordprocessingGroup" xmlns:wpi="http://schemas.microsoft.com/office/word/2010/wordprocessingInk" xmlns:wne="http://schemas.microsoft.com/office/word/2006/wordml" xmlns:wps="http://schemas.microsoft.com/office/word/2010/wordprocessingShape" mc:Ignorable="w14 w15 w16se wp14">
+<w:ftr xmlns:wpc="http://schemas.microsoft.com/office/word/2010/wordprocessingCanvas" xmlns:cx="http://schemas.microsoft.com/office/drawing/2014/chartex" xmlns:cx1="http://schemas.microsoft.com/office/drawing/2015/9/8/chartex" xmlns:cx2="http://schemas.microsoft.com/office/drawing/2015/10/21/chartex" xmlns:cx3="http://schemas.microsoft.com/office/drawing/2016/5/9/chartex" xmlns:cx4="http://schemas.microsoft.com/office/drawing/2016/5/10/chartex" xmlns:cx5="http://schemas.microsoft.com/office/drawing/2016/5/11/chartex" xmlns:cx6="http://schemas.microsoft.com/office/drawing/2016/5/12/chartex" xmlns:cx7="http://schemas.microsoft.com/office/drawing/2016/5/13/chartex" xmlns:cx8="http://schemas.microsoft.com/office/drawing/2016/5/14/chartex" xmlns:mc="http://schemas.openxmlformats.org/markup-compatibility/2006" xmlns:aink="http://schemas.microsoft.com/office/drawing/2016/ink" xmlns:am3d="http://schemas.microsoft.com/office/drawing/2017/model3d" xmlns:o="urn:schemas-microsoft-com:office:office" xmlns:oel="http://schemas.microsoft.com/office/2019/extlst" xmlns:r="http://schemas.openxmlformats.org/officeDocument/2006/relationships" xmlns:m="http://schemas.openxmlformats.org/officeDocument/2006/math" xmlns:v="urn:schemas-microsoft-com:vml" xmlns:wp14="http://schemas.microsoft.com/office/word/2010/wordprocessingDrawing" xmlns:wp="http://schemas.openxmlformats.org/drawingml/2006/wordprocessingDrawing" xmlns:w10="urn:schemas-microsoft-com:office:word" xmlns:w="http://schemas.openxmlformats.org/wordprocessingml/2006/main" xmlns:w14="http://schemas.microsoft.com/office/word/2010/wordml" xmlns:w15="http://schemas.microsoft.com/office/word/2012/wordml" xmlns:w16cex="http://schemas.microsoft.com/office/word/2018/wordml/cex" xmlns:w16cid="http://schemas.microsoft.com/office/word/2016/wordml/cid" xmlns:w16="http://schemas.microsoft.com/office/word/2018/wordml" xmlns:w16sdtdh="http://schemas.microsoft.com/office/word/2020/wordml/sdtdatahash" xmlns:w16se="http://schemas.microsoft.com/office/word/2015/wordml/symex" xmlns:wpg="http://schemas.microsoft.com/office/word/2010/wordprocessingGroup" xmlns:wpi="http://schemas.microsoft.com/office/word/2010/wordprocessingInk" xmlns:wne="http://schemas.microsoft.com/office/word/2006/wordml" xmlns:wps="http://schemas.microsoft.com/office/word/2010/wordprocessingShape" mc:Ignorable="w14 w15 w16se w16cid w16 w16cex w16sdtdh wp14">
   <w:sdt>
     <w:sdtPr>
       <w:id w:val="-1764527644"/>
@@ -4475,7 +5066,7 @@
 </file>
 
 <file path=word/footnotes.xml><?xml version="1.0" encoding="utf-8"?>
-<w:footnotes xmlns:wpc="http://schemas.microsoft.com/office/word/2010/wordprocessingCanvas" xmlns:cx="http://schemas.microsoft.com/office/drawing/2014/chartex" xmlns:mc="http://schemas.openxmlformats.org/markup-compatibility/2006" xmlns:o="urn:schemas-microsoft-com:office:office" xmlns:r="http://schemas.openxmlformats.org/officeDocument/2006/relationships" xmlns:m="http://schemas.openxmlformats.org/officeDocument/2006/math" xmlns:v="urn:schemas-microsoft-com:vml" xmlns:wp14="http://schemas.microsoft.com/office/word/2010/wordprocessingDrawing" xmlns:wp="http://schemas.openxmlformats.org/drawingml/2006/wordprocessingDrawing" xmlns:w10="urn:schemas-microsoft-com:office:word" xmlns:w="http://schemas.openxmlformats.org/wordprocessingml/2006/main" xmlns:w14="http://schemas.microsoft.com/office/word/2010/wordml" xmlns:w15="http://schemas.microsoft.com/office/word/2012/wordml" xmlns:w16se="http://schemas.microsoft.com/office/word/2015/wordml/symex" xmlns:wpg="http://schemas.microsoft.com/office/word/2010/wordprocessingGroup" xmlns:wpi="http://schemas.microsoft.com/office/word/2010/wordprocessingInk" xmlns:wne="http://schemas.microsoft.com/office/word/2006/wordml" xmlns:wps="http://schemas.microsoft.com/office/word/2010/wordprocessingShape" mc:Ignorable="w14 w15 w16se wp14">
+<w:footnotes xmlns:wpc="http://schemas.microsoft.com/office/word/2010/wordprocessingCanvas" xmlns:cx="http://schemas.microsoft.com/office/drawing/2014/chartex" xmlns:cx1="http://schemas.microsoft.com/office/drawing/2015/9/8/chartex" xmlns:cx2="http://schemas.microsoft.com/office/drawing/2015/10/21/chartex" xmlns:cx3="http://schemas.microsoft.com/office/drawing/2016/5/9/chartex" xmlns:cx4="http://schemas.microsoft.com/office/drawing/2016/5/10/chartex" xmlns:cx5="http://schemas.microsoft.com/office/drawing/2016/5/11/chartex" xmlns:cx6="http://schemas.microsoft.com/office/drawing/2016/5/12/chartex" xmlns:cx7="http://schemas.microsoft.com/office/drawing/2016/5/13/chartex" xmlns:cx8="http://schemas.microsoft.com/office/drawing/2016/5/14/chartex" xmlns:mc="http://schemas.openxmlformats.org/markup-compatibility/2006" xmlns:aink="http://schemas.microsoft.com/office/drawing/2016/ink" xmlns:am3d="http://schemas.microsoft.com/office/drawing/2017/model3d" xmlns:o="urn:schemas-microsoft-com:office:office" xmlns:oel="http://schemas.microsoft.com/office/2019/extlst" xmlns:r="http://schemas.openxmlformats.org/officeDocument/2006/relationships" xmlns:m="http://schemas.openxmlformats.org/officeDocument/2006/math" xmlns:v="urn:schemas-microsoft-com:vml" xmlns:wp14="http://schemas.microsoft.com/office/word/2010/wordprocessingDrawing" xmlns:wp="http://schemas.openxmlformats.org/drawingml/2006/wordprocessingDrawing" xmlns:w10="urn:schemas-microsoft-com:office:word" xmlns:w="http://schemas.openxmlformats.org/wordprocessingml/2006/main" xmlns:w14="http://schemas.microsoft.com/office/word/2010/wordml" xmlns:w15="http://schemas.microsoft.com/office/word/2012/wordml" xmlns:w16cex="http://schemas.microsoft.com/office/word/2018/wordml/cex" xmlns:w16cid="http://schemas.microsoft.com/office/word/2016/wordml/cid" xmlns:w16="http://schemas.microsoft.com/office/word/2018/wordml" xmlns:w16sdtdh="http://schemas.microsoft.com/office/word/2020/wordml/sdtdatahash" xmlns:w16se="http://schemas.microsoft.com/office/word/2015/wordml/symex" xmlns:wpg="http://schemas.microsoft.com/office/word/2010/wordprocessingGroup" xmlns:wpi="http://schemas.microsoft.com/office/word/2010/wordprocessingInk" xmlns:wne="http://schemas.microsoft.com/office/word/2006/wordml" xmlns:wps="http://schemas.microsoft.com/office/word/2010/wordprocessingShape" mc:Ignorable="w14 w15 w16se w16cid w16 w16cex w16sdtdh wp14">
   <w:footnote w:type="separator" w:id="-1">
     <w:p>
       <w:r>
@@ -4494,7 +5085,7 @@
 </file>
 
 <file path=word/numbering.xml><?xml version="1.0" encoding="utf-8"?>
-<w:numbering xmlns:wpc="http://schemas.microsoft.com/office/word/2010/wordprocessingCanvas" xmlns:cx="http://schemas.microsoft.com/office/drawing/2014/chartex" xmlns:mc="http://schemas.openxmlformats.org/markup-compatibility/2006" xmlns:o="urn:schemas-microsoft-com:office:office" xmlns:r="http://schemas.openxmlformats.org/officeDocument/2006/relationships" xmlns:m="http://schemas.openxmlformats.org/officeDocument/2006/math" xmlns:v="urn:schemas-microsoft-com:vml" xmlns:wp14="http://schemas.microsoft.com/office/word/2010/wordprocessingDrawing" xmlns:wp="http://schemas.openxmlformats.org/drawingml/2006/wordprocessingDrawing" xmlns:w10="urn:schemas-microsoft-com:office:word" xmlns:w="http://schemas.openxmlformats.org/wordprocessingml/2006/main" xmlns:w14="http://schemas.microsoft.com/office/word/2010/wordml" xmlns:w15="http://schemas.microsoft.com/office/word/2012/wordml" xmlns:w16se="http://schemas.microsoft.com/office/word/2015/wordml/symex" xmlns:wpg="http://schemas.microsoft.com/office/word/2010/wordprocessingGroup" xmlns:wpi="http://schemas.microsoft.com/office/word/2010/wordprocessingInk" xmlns:wne="http://schemas.microsoft.com/office/word/2006/wordml" xmlns:wps="http://schemas.microsoft.com/office/word/2010/wordprocessingShape" mc:Ignorable="w14 w15 w16se wp14">
+<w:numbering xmlns:wpc="http://schemas.microsoft.com/office/word/2010/wordprocessingCanvas" xmlns:cx="http://schemas.microsoft.com/office/drawing/2014/chartex" xmlns:cx1="http://schemas.microsoft.com/office/drawing/2015/9/8/chartex" xmlns:cx2="http://schemas.microsoft.com/office/drawing/2015/10/21/chartex" xmlns:cx3="http://schemas.microsoft.com/office/drawing/2016/5/9/chartex" xmlns:cx4="http://schemas.microsoft.com/office/drawing/2016/5/10/chartex" xmlns:cx5="http://schemas.microsoft.com/office/drawing/2016/5/11/chartex" xmlns:cx6="http://schemas.microsoft.com/office/drawing/2016/5/12/chartex" xmlns:cx7="http://schemas.microsoft.com/office/drawing/2016/5/13/chartex" xmlns:cx8="http://schemas.microsoft.com/office/drawing/2016/5/14/chartex" xmlns:mc="http://schemas.openxmlformats.org/markup-compatibility/2006" xmlns:aink="http://schemas.microsoft.com/office/drawing/2016/ink" xmlns:am3d="http://schemas.microsoft.com/office/drawing/2017/model3d" xmlns:o="urn:schemas-microsoft-com:office:office" xmlns:oel="http://schemas.microsoft.com/office/2019/extlst" xmlns:r="http://schemas.openxmlformats.org/officeDocument/2006/relationships" xmlns:m="http://schemas.openxmlformats.org/officeDocument/2006/math" xmlns:v="urn:schemas-microsoft-com:vml" xmlns:wp14="http://schemas.microsoft.com/office/word/2010/wordprocessingDrawing" xmlns:wp="http://schemas.openxmlformats.org/drawingml/2006/wordprocessingDrawing" xmlns:w10="urn:schemas-microsoft-com:office:word" xmlns:w="http://schemas.openxmlformats.org/wordprocessingml/2006/main" xmlns:w14="http://schemas.microsoft.com/office/word/2010/wordml" xmlns:w15="http://schemas.microsoft.com/office/word/2012/wordml" xmlns:w16cex="http://schemas.microsoft.com/office/word/2018/wordml/cex" xmlns:w16cid="http://schemas.microsoft.com/office/word/2016/wordml/cid" xmlns:w16="http://schemas.microsoft.com/office/word/2018/wordml" xmlns:w16sdtdh="http://schemas.microsoft.com/office/word/2020/wordml/sdtdatahash" xmlns:w16se="http://schemas.microsoft.com/office/word/2015/wordml/symex" xmlns:wpg="http://schemas.microsoft.com/office/word/2010/wordprocessingGroup" xmlns:wpi="http://schemas.microsoft.com/office/word/2010/wordprocessingInk" xmlns:wne="http://schemas.microsoft.com/office/word/2006/wordml" xmlns:wps="http://schemas.microsoft.com/office/word/2010/wordprocessingShape" mc:Ignorable="w14 w15 w16se w16cid w16 w16cex w16sdtdh wp14">
   <w:abstractNum w:abstractNumId="0" w15:restartNumberingAfterBreak="0">
     <w:nsid w:val="037B31DE"/>
     <w:multiLevelType w:val="hybridMultilevel"/>
@@ -5146,32 +5737,32 @@
       </w:pPr>
     </w:lvl>
   </w:abstractNum>
-  <w:num w:numId="1">
+  <w:num w:numId="1" w16cid:durableId="1041589582">
     <w:abstractNumId w:val="3"/>
   </w:num>
-  <w:num w:numId="2">
+  <w:num w:numId="2" w16cid:durableId="2088528293">
     <w:abstractNumId w:val="5"/>
   </w:num>
-  <w:num w:numId="3">
+  <w:num w:numId="3" w16cid:durableId="138348671">
     <w:abstractNumId w:val="6"/>
   </w:num>
-  <w:num w:numId="4">
+  <w:num w:numId="4" w16cid:durableId="1882085722">
     <w:abstractNumId w:val="0"/>
   </w:num>
-  <w:num w:numId="5">
+  <w:num w:numId="5" w16cid:durableId="847136474">
     <w:abstractNumId w:val="4"/>
   </w:num>
-  <w:num w:numId="6">
+  <w:num w:numId="6" w16cid:durableId="471601546">
     <w:abstractNumId w:val="1"/>
   </w:num>
-  <w:num w:numId="7">
+  <w:num w:numId="7" w16cid:durableId="345524933">
     <w:abstractNumId w:val="2"/>
   </w:num>
 </w:numbering>
 </file>
 
 <file path=word/styles.xml><?xml version="1.0" encoding="utf-8"?>
-<w:styles xmlns:mc="http://schemas.openxmlformats.org/markup-compatibility/2006" xmlns:r="http://schemas.openxmlformats.org/officeDocument/2006/relationships" xmlns:w="http://schemas.openxmlformats.org/wordprocessingml/2006/main" xmlns:w14="http://schemas.microsoft.com/office/word/2010/wordml" xmlns:w15="http://schemas.microsoft.com/office/word/2012/wordml" xmlns:w16se="http://schemas.microsoft.com/office/word/2015/wordml/symex" mc:Ignorable="w14 w15 w16se">
+<w:styles xmlns:mc="http://schemas.openxmlformats.org/markup-compatibility/2006" xmlns:r="http://schemas.openxmlformats.org/officeDocument/2006/relationships" xmlns:w="http://schemas.openxmlformats.org/wordprocessingml/2006/main" xmlns:w14="http://schemas.microsoft.com/office/word/2010/wordml" xmlns:w15="http://schemas.microsoft.com/office/word/2012/wordml" xmlns:w16cex="http://schemas.microsoft.com/office/word/2018/wordml/cex" xmlns:w16cid="http://schemas.microsoft.com/office/word/2016/wordml/cid" xmlns:w16="http://schemas.microsoft.com/office/word/2018/wordml" xmlns:w16sdtdh="http://schemas.microsoft.com/office/word/2020/wordml/sdtdatahash" xmlns:w16se="http://schemas.microsoft.com/office/word/2015/wordml/symex" mc:Ignorable="w14 w15 w16se w16cid w16 w16cex w16sdtdh">
   <w:docDefaults>
     <w:rPrDefault>
       <w:rPr>
@@ -5187,7 +5778,7 @@
       </w:pPr>
     </w:pPrDefault>
   </w:docDefaults>
-  <w:latentStyles w:defLockedState="0" w:defUIPriority="99" w:defSemiHidden="0" w:defUnhideWhenUsed="0" w:defQFormat="0" w:count="371">
+  <w:latentStyles w:defLockedState="0" w:defUIPriority="99" w:defSemiHidden="0" w:defUnhideWhenUsed="0" w:defQFormat="0" w:count="376">
     <w:lsdException w:name="Normal" w:uiPriority="0" w:qFormat="1"/>
     <w:lsdException w:name="heading 1" w:uiPriority="9" w:qFormat="1"/>
     <w:lsdException w:name="heading 2" w:semiHidden="1" w:uiPriority="9" w:unhideWhenUsed="1" w:qFormat="1"/>
@@ -5559,6 +6150,11 @@
     <w:lsdException w:name="List Table 5 Dark Accent 6" w:uiPriority="50"/>
     <w:lsdException w:name="List Table 6 Colorful Accent 6" w:uiPriority="51"/>
     <w:lsdException w:name="List Table 7 Colorful Accent 6" w:uiPriority="52"/>
+    <w:lsdException w:name="Mention" w:semiHidden="1" w:unhideWhenUsed="1"/>
+    <w:lsdException w:name="Smart Hyperlink" w:semiHidden="1" w:unhideWhenUsed="1"/>
+    <w:lsdException w:name="Hashtag" w:semiHidden="1" w:unhideWhenUsed="1"/>
+    <w:lsdException w:name="Unresolved Mention" w:semiHidden="1" w:unhideWhenUsed="1"/>
+    <w:lsdException w:name="Smart Link" w:semiHidden="1" w:unhideWhenUsed="1"/>
   </w:latentStyles>
   <w:style w:type="paragraph" w:default="1" w:styleId="Normal">
     <w:name w:val="Normal"/>

</xml_diff>

<commit_message>
Implemented feedback, added joint owner functionality to relationship questions
</commit_message>
<xml_diff>
--- a/docassemble/TODI/data/templates/todi_docassemble.docx
+++ b/docassemble/TODI/data/templates/todi_docassemble.docx
@@ -358,19 +358,13 @@
               <w:rPr>
                 <w:bCs/>
               </w:rPr>
-              <w:t>users[</w:t>
-            </w:r>
-            <w:r>
-              <w:rPr>
-                <w:bCs/>
-              </w:rPr>
-              <w:t>1</w:t>
-            </w:r>
-            <w:r>
-              <w:rPr>
-                <w:bCs/>
-              </w:rPr>
-              <w:t>].</w:t>
+              <w:t>joint_owner</w:t>
+            </w:r>
+            <w:r>
+              <w:rPr>
+                <w:bCs/>
+              </w:rPr>
+              <w:t>.</w:t>
             </w:r>
             <w:r>
               <w:rPr>
@@ -447,19 +441,13 @@
               <w:rPr>
                 <w:bCs/>
               </w:rPr>
-              <w:t>users[</w:t>
-            </w:r>
-            <w:r>
-              <w:rPr>
-                <w:bCs/>
-              </w:rPr>
-              <w:t>1</w:t>
-            </w:r>
-            <w:r>
-              <w:rPr>
-                <w:bCs/>
-              </w:rPr>
-              <w:t>].</w:t>
+              <w:t>joint_owner</w:t>
+            </w:r>
+            <w:r>
+              <w:rPr>
+                <w:bCs/>
+              </w:rPr>
+              <w:t>.</w:t>
             </w:r>
             <w:r>
               <w:rPr>
@@ -538,7 +526,13 @@
               <w:t>{% if joint_language == True %}</w:t>
             </w:r>
             <w:r>
-              <w:t>{{users[1].address.line_two()}}</w:t>
+              <w:t>{{</w:t>
+            </w:r>
+            <w:r>
+              <w:t>joint_owner</w:t>
+            </w:r>
+            <w:r>
+              <w:t>.address.line_two()}}</w:t>
             </w:r>
             <w:r>
               <w:t>{% endif %}</w:t>
@@ -624,43 +618,91 @@
     </w:p>
     <w:p>
       <w:r>
-        <w:t>{% if other_owners_check == "multiple" %}{% i</w:t>
-      </w:r>
-      <w:r>
-        <w:t>f joint_language == True %}</w:t>
-      </w:r>
-      <w:r>
-        <w:t xml:space="preserve"> On this date, ________________, {{users[0].name.full(middle=’full’)}} ({{users[0].marital_status}}), residing at {{users[0].address.on_one_line(bare=True)}}, and </w:t>
-      </w:r>
-      <w:r>
-        <w:t>{{</w:t>
-      </w:r>
-      <w:r>
-        <w:t>users[1].name.full(middle=’full’)}</w:t>
+        <w:t>On this date,</w:t>
+      </w:r>
+      <w:r>
+        <w:t xml:space="preserve"> </w:t>
+      </w:r>
+      <w:r>
+        <w:t>________________,</w:t>
+      </w:r>
+      <w:r>
+        <w:t xml:space="preserve"> {{users[0].name.full(middle=’full’)}</w:t>
+      </w:r>
+      <w:r>
+        <w:t>}</w:t>
+      </w:r>
+      <w:r>
+        <w:t xml:space="preserve"> </w:t>
+      </w:r>
+      <w:r>
+        <w:t>({{users[0].marital_status}}), residing at {{users[0].address.on_one_line(bare=True)}},</w:t>
+      </w:r>
+      <w:r>
+        <w:t xml:space="preserve"> {% if joint_language == True %}and {{</w:t>
+      </w:r>
+      <w:r>
+        <w:t>joint_owner</w:t>
+      </w:r>
+      <w:r>
+        <w:t>.name.full(middle=’full’)}</w:t>
       </w:r>
       <w:r>
         <w:t xml:space="preserve">} </w:t>
       </w:r>
       <w:r>
-        <w:t>({{users[1].marital_status}}), residing at {{users[1].address.on_one_line(bare=True)}}</w:t>
+        <w:t>({{</w:t>
+      </w:r>
+      <w:r>
+        <w:t>joint_owner</w:t>
+      </w:r>
+      <w:r>
+        <w:t>.marital_status}}), residing at {{</w:t>
+      </w:r>
+      <w:r>
+        <w:t>joint_owner</w:t>
+      </w:r>
+      <w:r>
+        <w:t>.address.on_one_line(bare=True)}}</w:t>
+      </w:r>
+      <w:r>
+        <w:t xml:space="preserve"> execute {% else %}executes {% endif %}</w:t>
+      </w:r>
+      <w:r>
+        <w:t>this transfer on death instrument. {{users[0].name.full(middle=’full’)}}</w:t>
+      </w:r>
+      <w:r>
+        <w:t xml:space="preserve"> {% if joint_language == True %} and {{ </w:t>
+      </w:r>
+      <w:r>
+        <w:t>joint_owner</w:t>
+      </w:r>
+      <w:r>
+        <w:t>.name.full(middle=’full’)</w:t>
+      </w:r>
+      <w:r>
+        <w:t>}</w:t>
+      </w:r>
+      <w:r>
+        <w:t>}</w:t>
+      </w:r>
+      <w:r>
+        <w:t xml:space="preserve"> {% endif %}will transfer upon their {{death_or_deaths}}</w:t>
       </w:r>
       <w:r>
         <w:t xml:space="preserve"> </w:t>
       </w:r>
       <w:r>
-        <w:t>execute this transfer on death instrument. {{users[0].name.full(middle=’full’)}} and {{users[1].name.full(middle=’full’)</w:t>
-      </w:r>
-      <w:r>
-        <w:t>}</w:t>
-      </w:r>
-      <w:r>
-        <w:t>} will transfer upon their deaths the following residential real estate in its entirety:{% else %}On this date, ________________, {{users[0].name.full(middle=’full’)}} ({{users[0].marital_status}}), residing at {{users[0].address.on_one_line(bare=True)}} executes this transfer on death instrument. {{users[0].name.full(middle=’full’)}} will transfer upon death {% if shared_owners_type == “Tenancy in common” %}their share of the following residential real estate:{% else %} the following residential real estate in its entirety, provided {{users[0].name.full(middle=’full’)}} is not survived by a joint owner:{% endif %}{% endif %}{% else %}On this date, ________________, {{users[0].name.full(middle=’full’)}} ({{users[0].marital_status}}), residing at {{users[0].address.on_one_line(bare=True)}} executes this transfer on death instrument. {{users[0].name.full(middle=’full’)}} will transfer upon death {% if other_owners_check == “sole” %}the following residential real estate in its entirety:{% endif %}</w:t>
-      </w:r>
-      <w:r>
-        <w:t>}</w:t>
-      </w:r>
-      <w:r>
-        <w:t>{% endif %}</w:t>
+        <w:t>the following residential real estate</w:t>
+      </w:r>
+      <w:r>
+        <w:t>{% if other_owners_check == “sole” %}</w:t>
+      </w:r>
+      <w:r>
+        <w:t xml:space="preserve"> in its entirety</w:t>
+      </w:r>
+      <w:r>
+        <w:t xml:space="preserve">{% elif joint_language == True %} in its entirety{% endif %}: </w:t>
       </w:r>
     </w:p>
     <w:p>
@@ -893,7 +935,19 @@
               <w:t xml:space="preserve"> </w:t>
             </w:r>
             <w:r>
-              <w:t>{{person.relationship}}</w:t>
+              <w:t>{% if joint_language == True %}</w:t>
+            </w:r>
+            <w:r>
+              <w:t>{{person.relationship</w:t>
+            </w:r>
+            <w:r>
+              <w:t>_info</w:t>
+            </w:r>
+            <w:r>
+              <w:t>}}</w:t>
+            </w:r>
+            <w:r>
+              <w:t>{% else %}{{person.relationship}}{% endif %}</w:t>
             </w:r>
           </w:p>
         </w:tc>
@@ -958,58 +1012,97 @@
     </w:p>
     <w:p>
       <w:r>
+        <w:t>{%p if person.</w:t>
+      </w:r>
+      <w:r>
+        <w:t>has_successor</w:t>
+      </w:r>
+      <w:r>
+        <w:t xml:space="preserve"> == True %}</w:t>
+      </w:r>
+    </w:p>
+    <w:p>
+      <w:r>
+        <w:t xml:space="preserve">If </w:t>
+      </w:r>
+      <w:r>
+        <w:t>{{person.name.full(middle=’full’)</w:t>
+      </w:r>
+      <w:r>
+        <w:t>}</w:t>
+      </w:r>
+      <w:r>
+        <w:t>}</w:t>
+      </w:r>
+      <w:r>
+        <w:t xml:space="preserve"> predeceases </w:t>
+      </w:r>
+      <w:r>
+        <w:t>{{ me_or_us}}</w:t>
+      </w:r>
+      <w:r>
+        <w:t>, then</w:t>
+      </w:r>
+      <w:r>
+        <w:t xml:space="preserve"> </w:t>
+      </w:r>
+      <w:r>
+        <w:t xml:space="preserve">{% if joint_language == False %}my </w:t>
+      </w:r>
+      <w:r>
+        <w:t>{{person.</w:t>
+      </w:r>
+      <w:r>
+        <w:t xml:space="preserve"> </w:t>
+      </w:r>
+      <w:r>
+        <w:t>successor_beneficiary.relationship}}</w:t>
+      </w:r>
+      <w:r>
+        <w:t xml:space="preserve"> </w:t>
+      </w:r>
+      <w:r>
+        <w:t>{{person.succes</w:t>
+      </w:r>
+      <w:r>
+        <w:t>s</w:t>
+      </w:r>
+      <w:r>
+        <w:t>or_beneficiary.name.full(middle=’full’)}} of {{</w:t>
+      </w:r>
+      <w:r>
+        <w:t>person.successor_beneficiary.address.city</w:t>
+      </w:r>
+      <w:r>
+        <w:t>}}, {{</w:t>
+      </w:r>
+      <w:r>
+        <w:t>person.successor_beneficiary.address.</w:t>
+      </w:r>
+      <w:r>
+        <w:t>state}}</w:t>
+      </w:r>
+      <w:r>
+        <w:t xml:space="preserve">{% else %}{{person.successor_beneficiary.name.full(middle=’full’)}} </w:t>
+      </w:r>
+      <w:r>
         <w:lastRenderedPageBreak/>
-        <w:t>{%p if person.</w:t>
-      </w:r>
-      <w:r>
-        <w:t>has_successor</w:t>
-      </w:r>
-      <w:r>
-        <w:t xml:space="preserve"> == True %}</w:t>
-      </w:r>
-    </w:p>
-    <w:p>
-      <w:r>
-        <w:t xml:space="preserve">If </w:t>
-      </w:r>
-      <w:r>
-        <w:t>{{person.name.full(middle=’full’)</w:t>
-      </w:r>
-      <w:r>
-        <w:t>}</w:t>
-      </w:r>
-      <w:r>
-        <w:t>}</w:t>
-      </w:r>
-      <w:r>
-        <w:t xml:space="preserve"> predeceases </w:t>
-      </w:r>
-      <w:r>
-        <w:t>{{ me_or_us}}</w:t>
-      </w:r>
-      <w:r>
-        <w:t>, then</w:t>
-      </w:r>
-      <w:r>
-        <w:t xml:space="preserve"> {{person.</w:t>
+        <w:t>(</w:t>
+      </w:r>
+      <w:r>
+        <w:t>{{person.successor_beneficiary.relationship_info}}</w:t>
+      </w:r>
+      <w:r>
+        <w:t>)</w:t>
+      </w:r>
+      <w:r>
+        <w:t xml:space="preserve"> of</w:t>
       </w:r>
       <w:r>
         <w:t xml:space="preserve"> </w:t>
       </w:r>
       <w:r>
-        <w:t>successor_beneficiary.relationship}}</w:t>
-      </w:r>
-      <w:r>
-        <w:t xml:space="preserve"> </w:t>
-      </w:r>
-      <w:r>
-        <w:t>{{person.succes</w:t>
-      </w:r>
-      <w:r>
-        <w:t>s</w:t>
-      </w:r>
-      <w:r>
-        <w:t>or_beneficiary.name.full(middle=’full’)}} of {{</w:t>
+        <w:t>{{</w:t>
       </w:r>
       <w:r>
         <w:t>person.successor_beneficiary.address.city</w:t>
@@ -1021,10 +1114,13 @@
         <w:t>person.successor_beneficiary.address.</w:t>
       </w:r>
       <w:r>
-        <w:t>state}}</w:t>
-      </w:r>
-      <w:r>
-        <w:t xml:space="preserve"> is </w:t>
+        <w:t>state}</w:t>
+      </w:r>
+      <w:r>
+        <w:t xml:space="preserve">}{% endif %} </w:t>
+      </w:r>
+      <w:r>
+        <w:t xml:space="preserve">is </w:t>
       </w:r>
       <w:r>
         <w:t>{{my_or_our}}</w:t>
@@ -1082,7 +1178,10 @@
         <w:t xml:space="preserve">{{my_or_our}} </w:t>
       </w:r>
       <w:r>
-        <w:t xml:space="preserve">death, </w:t>
+        <w:t>{{death_or_deaths}}</w:t>
+      </w:r>
+      <w:r>
+        <w:t xml:space="preserve">, </w:t>
       </w:r>
       <w:r>
         <w:t>{{i_or_we}}</w:t>
@@ -1139,7 +1238,10 @@
         <w:t xml:space="preserve">{{my_or_our}} </w:t>
       </w:r>
       <w:r>
-        <w:t xml:space="preserve">death, </w:t>
+        <w:t>{{death_or_deaths}}</w:t>
+      </w:r>
+      <w:r>
+        <w:t xml:space="preserve">, </w:t>
       </w:r>
       <w:r>
         <w:t>{{i_or_we}}</w:t>
@@ -1281,13 +1383,6 @@
           <w:szCs w:val="20"/>
         </w:rPr>
       </w:pPr>
-      <w:r>
-        <w:rPr>
-          <w:sz w:val="20"/>
-          <w:szCs w:val="20"/>
-        </w:rPr>
-        <w:t>{% for user in users %}</w:t>
-      </w:r>
     </w:p>
     <w:tbl>
       <w:tblPr>
@@ -1304,7 +1399,7 @@
         <w:tblLook w:val="04A0" w:firstRow="1" w:lastRow="0" w:firstColumn="1" w:lastColumn="0" w:noHBand="0" w:noVBand="1"/>
       </w:tblPr>
       <w:tblGrid>
-        <w:gridCol w:w="3809"/>
+        <w:gridCol w:w="3878"/>
         <w:gridCol w:w="1615"/>
         <w:gridCol w:w="4288"/>
       </w:tblGrid>
@@ -1383,7 +1478,19 @@
               <w:rPr>
                 <w:bCs/>
               </w:rPr>
-              <w:t>user.</w:t>
+              <w:t>user</w:t>
+            </w:r>
+            <w:r>
+              <w:rPr>
+                <w:bCs/>
+              </w:rPr>
+              <w:t>s[0]</w:t>
+            </w:r>
+            <w:r>
+              <w:rPr>
+                <w:bCs/>
+              </w:rPr>
+              <w:t>.</w:t>
             </w:r>
             <w:r>
               <w:rPr>
@@ -1425,160 +1532,26 @@
       </w:tr>
     </w:tbl>
     <w:p>
-      <w:pPr>
+      <w:r>
+        <w:t xml:space="preserve">{% </w:t>
+      </w:r>
+      <w:r>
+        <w:t>if joint_language == True</w:t>
+      </w:r>
+      <w:r>
+        <w:t xml:space="preserve"> %}</w:t>
+      </w:r>
+    </w:p>
+    <w:p>
+      <w:pPr>
+        <w:keepNext/>
+        <w:keepLines/>
         <w:rPr>
-          <w:sz w:val="2"/>
-          <w:szCs w:val="2"/>
+          <w:sz w:val="20"/>
+          <w:szCs w:val="20"/>
         </w:rPr>
       </w:pPr>
-      <w:r>
-        <w:t>{% endfor %}</w:t>
-      </w:r>
-      <w:r>
-        <w:t xml:space="preserve">{% </w:t>
-      </w:r>
-      <w:r>
-        <w:rPr>
-          <w:noProof/>
-          <w:color w:val="008000"/>
-        </w:rPr>
-        <w:t xml:space="preserve">if </w:t>
-      </w:r>
-      <w:r>
-        <w:rPr>
-          <w:noProof/>
-          <w:color w:val="008000"/>
-        </w:rPr>
-        <w:t>first_witness_</w:t>
-      </w:r>
-      <w:r>
-        <w:rPr>
-          <w:noProof/>
-          <w:color w:val="008000"/>
-        </w:rPr>
-        <w:t>known == True %}</w:t>
-      </w:r>
-    </w:p>
-    <w:p>
-      <w:r>
-        <w:t xml:space="preserve">I, </w:t>
-      </w:r>
-      <w:r>
-        <w:t xml:space="preserve">{% if </w:t>
-      </w:r>
-      <w:r>
-        <w:t>first_witness</w:t>
-      </w:r>
-      <w:r>
-        <w:t>_</w:t>
-      </w:r>
-      <w:r>
-        <w:t>known</w:t>
-      </w:r>
-      <w:r>
-        <w:t xml:space="preserve"> </w:t>
-      </w:r>
-      <w:r>
-        <w:t xml:space="preserve">== </w:t>
-      </w:r>
-      <w:r>
-        <w:t>False</w:t>
-      </w:r>
-      <w:r>
-        <w:t xml:space="preserve"> %}</w:t>
-      </w:r>
-      <w:r>
-        <w:t>____________________</w:t>
-      </w:r>
-      <w:r>
-        <w:t xml:space="preserve">{% else </w:t>
-      </w:r>
-      <w:r>
-        <w:t>%}</w:t>
-      </w:r>
-      <w:r>
-        <w:rPr>
-          <w:noProof/>
-        </w:rPr>
-        <w:t>{{</w:t>
-      </w:r>
-      <w:r>
-        <w:t xml:space="preserve"> </w:t>
-      </w:r>
-      <w:r>
-        <w:t>witnesses[0]</w:t>
-      </w:r>
-      <w:r>
-        <w:rPr>
-          <w:noProof/>
-        </w:rPr>
-        <w:t>.name.full(middle=’full’)}}{% endif %}</w:t>
-      </w:r>
-      <w:r>
-        <w:t xml:space="preserve">, attest that </w:t>
-      </w:r>
-      <w:r>
-        <w:t>{{</w:t>
-      </w:r>
-      <w:r>
-        <w:t>users[0].</w:t>
-      </w:r>
-      <w:r>
-        <w:t>name.full(middle=’full’)}}</w:t>
-      </w:r>
-      <w:r>
-        <w:t xml:space="preserve">{% if </w:t>
-      </w:r>
-      <w:r>
-        <w:t xml:space="preserve">joint_language </w:t>
-      </w:r>
-      <w:r>
-        <w:t>=</w:t>
-      </w:r>
-      <w:r>
-        <w:t xml:space="preserve">= </w:t>
-      </w:r>
-      <w:r>
-        <w:t>True %} and {{users[1].name.full(middle=’full’)}}</w:t>
-      </w:r>
-      <w:r>
-        <w:t>{% endif %}</w:t>
-      </w:r>
-      <w:r>
-        <w:t xml:space="preserve">, </w:t>
-      </w:r>
-      <w:r>
-        <w:t xml:space="preserve">the </w:t>
-      </w:r>
-      <w:r>
-        <w:t>{{owner_or_owners}}</w:t>
-      </w:r>
-      <w:r>
-        <w:t xml:space="preserve"> of the </w:t>
-      </w:r>
-      <w:r>
-        <w:t>above mentioned property, executed this Illinois Transfer on Death In</w:t>
-      </w:r>
-      <w:r>
-        <w:t>strument in my presence on _________________</w:t>
-      </w:r>
-      <w:r>
-        <w:t xml:space="preserve">. This instrument was executed as a free and voluntary act by the </w:t>
-      </w:r>
-      <w:r>
-        <w:t>{{owner_or_owners}}</w:t>
-      </w:r>
-      <w:r>
-        <w:t xml:space="preserve">. At the time of the execution, I believe the </w:t>
-      </w:r>
-      <w:r>
-        <w:t>{{owner_or_owners}}</w:t>
-      </w:r>
-      <w:r>
-        <w:t xml:space="preserve"> to be of sound mind and memory.</w:t>
-      </w:r>
-    </w:p>
-    <w:p/>
+    </w:p>
     <w:tbl>
       <w:tblPr>
         <w:tblStyle w:val="TableGrid"/>
@@ -1594,350 +1567,176 @@
         <w:tblLook w:val="04A0" w:firstRow="1" w:lastRow="0" w:firstColumn="1" w:lastColumn="0" w:noHBand="0" w:noVBand="1"/>
       </w:tblPr>
       <w:tblGrid>
-        <w:gridCol w:w="1141"/>
-        <w:gridCol w:w="4390"/>
-        <w:gridCol w:w="347"/>
-        <w:gridCol w:w="4922"/>
+        <w:gridCol w:w="4265"/>
+        <w:gridCol w:w="1615"/>
+        <w:gridCol w:w="4288"/>
       </w:tblGrid>
       <w:tr>
         <w:trPr>
-          <w:trHeight w:val="346"/>
+          <w:trHeight w:val="166"/>
         </w:trPr>
         <w:tc>
           <w:tcPr>
-            <w:tcW w:w="1391" w:type="dxa"/>
-          </w:tcPr>
-          <w:p>
-            <w:r>
-              <w:rPr>
-                <w:b/>
-                <w:bCs/>
-              </w:rPr>
-              <w:t>Witness</w:t>
-            </w:r>
-          </w:p>
-        </w:tc>
-        <w:tc>
-          <w:tcPr>
-            <w:tcW w:w="3397" w:type="dxa"/>
-          </w:tcPr>
-          <w:p/>
-        </w:tc>
-        <w:tc>
-          <w:tcPr>
-            <w:tcW w:w="630" w:type="dxa"/>
-          </w:tcPr>
-          <w:p/>
-        </w:tc>
-        <w:tc>
-          <w:tcPr>
-            <w:tcW w:w="5220" w:type="dxa"/>
-          </w:tcPr>
-          <w:p>
-            <w:r>
-              <w:rPr>
-                <w:b/>
-                <w:bCs/>
-              </w:rPr>
-              <w:t>Address of witness</w:t>
-            </w:r>
+            <w:tcW w:w="3809" w:type="dxa"/>
+            <w:tcBorders>
+              <w:bottom w:val="single" w:sz="4" w:space="0" w:color="auto"/>
+            </w:tcBorders>
+          </w:tcPr>
+          <w:p>
+            <w:pPr>
+              <w:keepNext/>
+              <w:keepLines/>
+            </w:pPr>
+          </w:p>
+        </w:tc>
+        <w:tc>
+          <w:tcPr>
+            <w:tcW w:w="1615" w:type="dxa"/>
+            <w:tcBorders>
+              <w:bottom w:val="single" w:sz="4" w:space="0" w:color="FFFFFF" w:themeColor="background1"/>
+            </w:tcBorders>
+          </w:tcPr>
+          <w:p>
+            <w:pPr>
+              <w:keepNext/>
+              <w:keepLines/>
+            </w:pPr>
+          </w:p>
+        </w:tc>
+        <w:tc>
+          <w:tcPr>
+            <w:tcW w:w="4288" w:type="dxa"/>
+            <w:tcBorders>
+              <w:bottom w:val="single" w:sz="2" w:space="0" w:color="auto"/>
+            </w:tcBorders>
+          </w:tcPr>
+          <w:p>
+            <w:pPr>
+              <w:keepNext/>
+              <w:keepLines/>
+            </w:pPr>
           </w:p>
         </w:tc>
       </w:tr>
       <w:tr>
         <w:trPr>
-          <w:trHeight w:val="346"/>
+          <w:trHeight w:val="354"/>
         </w:trPr>
         <w:tc>
           <w:tcPr>
-            <w:tcW w:w="1391" w:type="dxa"/>
-            <w:vAlign w:val="bottom"/>
-          </w:tcPr>
-          <w:p>
-            <w:r>
-              <w:t>Signed:</w:t>
-            </w:r>
-          </w:p>
-        </w:tc>
-        <w:tc>
-          <w:tcPr>
-            <w:tcW w:w="3397" w:type="dxa"/>
-            <w:tcBorders>
-              <w:bottom w:val="single" w:sz="2" w:space="0" w:color="auto"/>
-            </w:tcBorders>
-            <w:vAlign w:val="bottom"/>
+            <w:tcW w:w="3809" w:type="dxa"/>
+            <w:tcBorders>
+              <w:top w:val="single" w:sz="4" w:space="0" w:color="auto"/>
+            </w:tcBorders>
           </w:tcPr>
           <w:p>
             <w:pPr>
-              <w:contextualSpacing/>
+              <w:keepLines/>
+              <w:rPr>
+                <w:color w:val="3333FF"/>
+              </w:rPr>
             </w:pPr>
-          </w:p>
-        </w:tc>
-        <w:tc>
-          <w:tcPr>
-            <w:tcW w:w="630" w:type="dxa"/>
-            <w:vAlign w:val="bottom"/>
+            <w:r>
+              <w:rPr>
+                <w:bCs/>
+              </w:rPr>
+              <w:t>{{joint_owner.name.full(middle=’full’)}}</w:t>
+            </w:r>
+          </w:p>
+        </w:tc>
+        <w:tc>
+          <w:tcPr>
+            <w:tcW w:w="1615" w:type="dxa"/>
+            <w:tcBorders>
+              <w:top w:val="single" w:sz="4" w:space="0" w:color="FFFFFF" w:themeColor="background1"/>
+            </w:tcBorders>
           </w:tcPr>
           <w:p>
             <w:pPr>
-              <w:contextualSpacing/>
+              <w:keepLines/>
             </w:pPr>
           </w:p>
         </w:tc>
         <w:tc>
           <w:tcPr>
-            <w:tcW w:w="5220" w:type="dxa"/>
-            <w:tcBorders>
-              <w:bottom w:val="single" w:sz="2" w:space="0" w:color="auto"/>
-            </w:tcBorders>
-            <w:vAlign w:val="bottom"/>
+            <w:tcW w:w="4288" w:type="dxa"/>
+            <w:tcBorders>
+              <w:top w:val="single" w:sz="2" w:space="0" w:color="auto"/>
+            </w:tcBorders>
           </w:tcPr>
           <w:p>
             <w:pPr>
-              <w:contextualSpacing/>
+              <w:keepLines/>
             </w:pPr>
             <w:r>
-              <w:t xml:space="preserve">{% if </w:t>
-            </w:r>
-            <w:r>
-              <w:t>first_witness</w:t>
-            </w:r>
-            <w:r>
-              <w:t>_</w:t>
-            </w:r>
-            <w:r>
-              <w:t>known == True %}</w:t>
-            </w:r>
-            <w:r>
-              <w:t xml:space="preserve">{% if </w:t>
-            </w:r>
-            <w:r>
-              <w:t>first_witness</w:t>
-            </w:r>
-            <w:r>
-              <w:t>_address</w:t>
-            </w:r>
-            <w:r>
-              <w:t>_known == True %}</w:t>
-            </w:r>
-            <w:r>
-              <w:t>{{</w:t>
-            </w:r>
-            <w:r>
-              <w:t xml:space="preserve"> witnesses[0]</w:t>
-            </w:r>
-            <w:r>
-              <w:t>.address.line_one(</w:t>
-            </w:r>
-            <w:r>
-              <w:rPr>
-                <w:bCs/>
-              </w:rPr>
-              <w:t>bare=True</w:t>
-            </w:r>
-            <w:r>
-              <w:t>)}}</w:t>
-            </w:r>
-            <w:r>
-              <w:t>{% endif %}</w:t>
-            </w:r>
-            <w:r>
-              <w:t xml:space="preserve"> {% endif %}</w:t>
-            </w:r>
-          </w:p>
-        </w:tc>
-      </w:tr>
-      <w:tr>
-        <w:trPr>
-          <w:trHeight w:val="346"/>
-        </w:trPr>
-        <w:tc>
-          <w:tcPr>
-            <w:tcW w:w="1391" w:type="dxa"/>
-            <w:vAlign w:val="bottom"/>
-          </w:tcPr>
-          <w:p>
-            <w:r>
-              <w:t>Printed:</w:t>
-            </w:r>
-          </w:p>
-        </w:tc>
-        <w:tc>
-          <w:tcPr>
-            <w:tcW w:w="3397" w:type="dxa"/>
-            <w:tcBorders>
-              <w:top w:val="single" w:sz="2" w:space="0" w:color="auto"/>
-              <w:bottom w:val="single" w:sz="2" w:space="0" w:color="auto"/>
-            </w:tcBorders>
-            <w:vAlign w:val="bottom"/>
-          </w:tcPr>
-          <w:p>
-            <w:pPr>
-              <w:contextualSpacing/>
-            </w:pPr>
-            <w:r>
-              <w:t xml:space="preserve">{% if </w:t>
-            </w:r>
-            <w:r>
-              <w:t>first_witness</w:t>
-            </w:r>
-            <w:r>
-              <w:t>_</w:t>
-            </w:r>
-            <w:r>
-              <w:t>known == True %}</w:t>
-            </w:r>
-            <w:r>
-              <w:t>{{</w:t>
-            </w:r>
-            <w:r>
-              <w:t xml:space="preserve"> witnesses[0]</w:t>
-            </w:r>
-            <w:r>
-              <w:t>.name.full(middle=’full’)}}</w:t>
-            </w:r>
-            <w:r>
-              <w:t>{% endif %}</w:t>
-            </w:r>
-          </w:p>
-        </w:tc>
-        <w:tc>
-          <w:tcPr>
-            <w:tcW w:w="630" w:type="dxa"/>
-            <w:vAlign w:val="bottom"/>
-          </w:tcPr>
-          <w:p>
-            <w:pPr>
-              <w:contextualSpacing/>
-            </w:pPr>
-          </w:p>
-        </w:tc>
-        <w:tc>
-          <w:tcPr>
-            <w:tcW w:w="5220" w:type="dxa"/>
-            <w:tcBorders>
-              <w:top w:val="single" w:sz="2" w:space="0" w:color="auto"/>
-              <w:bottom w:val="single" w:sz="2" w:space="0" w:color="auto"/>
-            </w:tcBorders>
-            <w:vAlign w:val="bottom"/>
-          </w:tcPr>
-          <w:p>
-            <w:pPr>
-              <w:contextualSpacing/>
-            </w:pPr>
-            <w:r>
-              <w:t xml:space="preserve">{% if </w:t>
-            </w:r>
-            <w:r>
-              <w:t>first_witness</w:t>
-            </w:r>
-            <w:r>
-              <w:t>_</w:t>
-            </w:r>
-            <w:r>
-              <w:t>known == True %}</w:t>
-            </w:r>
-            <w:r>
-              <w:t xml:space="preserve">{% if </w:t>
-            </w:r>
-            <w:r>
-              <w:t>first_witness</w:t>
-            </w:r>
-            <w:r>
-              <w:t>_address</w:t>
-            </w:r>
-            <w:r>
-              <w:t>_known == True %}</w:t>
-            </w:r>
-            <w:r>
-              <w:t>{{</w:t>
-            </w:r>
-            <w:r>
-              <w:t xml:space="preserve"> witnesses[0]</w:t>
-            </w:r>
-            <w:r>
-              <w:t>.address.line_two()}}</w:t>
-            </w:r>
-            <w:r>
-              <w:t xml:space="preserve">{% endif </w:t>
-            </w:r>
-            <w:r>
-              <w:t>%</w:t>
-            </w:r>
-            <w:r>
-              <w:t>}</w:t>
-            </w:r>
-            <w:r>
-              <w:t>{% endif %}</w:t>
-            </w:r>
-          </w:p>
-        </w:tc>
-      </w:tr>
-      <w:tr>
-        <w:trPr>
-          <w:trHeight w:val="355"/>
-        </w:trPr>
-        <w:tc>
-          <w:tcPr>
-            <w:tcW w:w="1391" w:type="dxa"/>
-            <w:vAlign w:val="bottom"/>
-          </w:tcPr>
-          <w:p>
-            <w:r>
-              <w:t>Dated:</w:t>
-            </w:r>
-          </w:p>
-        </w:tc>
-        <w:tc>
-          <w:tcPr>
-            <w:tcW w:w="3397" w:type="dxa"/>
-            <w:tcBorders>
-              <w:top w:val="single" w:sz="2" w:space="0" w:color="auto"/>
-              <w:bottom w:val="single" w:sz="2" w:space="0" w:color="auto"/>
-            </w:tcBorders>
-            <w:vAlign w:val="bottom"/>
-          </w:tcPr>
-          <w:p>
-            <w:pPr>
-              <w:contextualSpacing/>
-            </w:pPr>
-          </w:p>
-        </w:tc>
-        <w:tc>
-          <w:tcPr>
-            <w:tcW w:w="630" w:type="dxa"/>
-            <w:vAlign w:val="bottom"/>
-          </w:tcPr>
-          <w:p>
-            <w:pPr>
-              <w:contextualSpacing/>
-            </w:pPr>
-          </w:p>
-        </w:tc>
-        <w:tc>
-          <w:tcPr>
-            <w:tcW w:w="5220" w:type="dxa"/>
-            <w:tcBorders>
-              <w:top w:val="single" w:sz="2" w:space="0" w:color="auto"/>
-              <w:bottom w:val="single" w:sz="2" w:space="0" w:color="auto"/>
-            </w:tcBorders>
-            <w:vAlign w:val="bottom"/>
-          </w:tcPr>
-          <w:p>
-            <w:pPr>
-              <w:contextualSpacing/>
-            </w:pPr>
+              <w:t>Date</w:t>
+            </w:r>
           </w:p>
         </w:tc>
       </w:tr>
     </w:tbl>
-    <w:p/>
-    <w:p>
-      <w:r>
-        <w:t>I, {% if second_witness_</w:t>
-      </w:r>
-      <w:r>
-        <w:t>known== False %}</w:t>
+    <w:p>
+      <w:pPr>
+        <w:rPr>
+          <w:sz w:val="2"/>
+          <w:szCs w:val="2"/>
+        </w:rPr>
+      </w:pPr>
+      <w:r>
+        <w:t>{% endif %}</w:t>
+      </w:r>
+      <w:r>
+        <w:t xml:space="preserve">{% </w:t>
+      </w:r>
+      <w:r>
+        <w:rPr>
+          <w:noProof/>
+          <w:color w:val="008000"/>
+        </w:rPr>
+        <w:t xml:space="preserve">if </w:t>
+      </w:r>
+      <w:r>
+        <w:rPr>
+          <w:noProof/>
+          <w:color w:val="008000"/>
+        </w:rPr>
+        <w:t>first_witness_</w:t>
+      </w:r>
+      <w:r>
+        <w:rPr>
+          <w:noProof/>
+          <w:color w:val="008000"/>
+        </w:rPr>
+        <w:t>known == True %}</w:t>
+      </w:r>
+    </w:p>
+    <w:p>
+      <w:r>
+        <w:t xml:space="preserve">I, </w:t>
+      </w:r>
+      <w:r>
+        <w:t xml:space="preserve">{% if </w:t>
+      </w:r>
+      <w:r>
+        <w:t>first_witness</w:t>
+      </w:r>
+      <w:r>
+        <w:t>_</w:t>
+      </w:r>
+      <w:r>
+        <w:t>known</w:t>
+      </w:r>
+      <w:r>
+        <w:t xml:space="preserve"> </w:t>
+      </w:r>
+      <w:r>
+        <w:t xml:space="preserve">== </w:t>
+      </w:r>
+      <w:r>
+        <w:t>False</w:t>
+      </w:r>
+      <w:r>
+        <w:t xml:space="preserve"> %}</w:t>
       </w:r>
       <w:r>
         <w:t>____________________</w:t>
@@ -1958,7 +1757,7 @@
         <w:t xml:space="preserve"> </w:t>
       </w:r>
       <w:r>
-        <w:t>witnesses[1]</w:t>
+        <w:t>witnesses[0]</w:t>
       </w:r>
       <w:r>
         <w:rPr>
@@ -1967,33 +1766,45 @@
         <w:t>.name.full(middle=’full’)}}{% endif %}</w:t>
       </w:r>
       <w:r>
+        <w:t xml:space="preserve">, attest that </w:t>
+      </w:r>
+      <w:r>
+        <w:t>{{</w:t>
+      </w:r>
+      <w:r>
+        <w:t>users[0].</w:t>
+      </w:r>
+      <w:r>
+        <w:t>name.full(middle=’full’)}}</w:t>
+      </w:r>
+      <w:r>
+        <w:t xml:space="preserve">{% if </w:t>
+      </w:r>
+      <w:r>
+        <w:t xml:space="preserve">joint_language </w:t>
+      </w:r>
+      <w:r>
+        <w:t>=</w:t>
+      </w:r>
+      <w:r>
+        <w:t xml:space="preserve">= </w:t>
+      </w:r>
+      <w:r>
+        <w:t>True %} and {{</w:t>
+      </w:r>
+      <w:r>
+        <w:t>joint_owner</w:t>
+      </w:r>
+      <w:r>
+        <w:t>.name.full(middle=’full’)}}</w:t>
+      </w:r>
+      <w:r>
+        <w:t>{% endif %}</w:t>
+      </w:r>
+      <w:r>
         <w:t xml:space="preserve">, </w:t>
       </w:r>
       <w:r>
-        <w:t>attest that {{</w:t>
-      </w:r>
-      <w:r>
-        <w:t>users[0].</w:t>
-      </w:r>
-      <w:r>
-        <w:t>name.full(middle=’full’)}}</w:t>
-      </w:r>
-      <w:r>
-        <w:t xml:space="preserve">{% if </w:t>
-      </w:r>
-      <w:r>
-        <w:t xml:space="preserve">joint_language </w:t>
-      </w:r>
-      <w:r>
-        <w:t>=</w:t>
-      </w:r>
-      <w:r>
-        <w:t xml:space="preserve">= </w:t>
-      </w:r>
-      <w:r>
-        <w:t xml:space="preserve">True %} and {{users[1].name.full(middle=’full’)}}{% endif %}, </w:t>
-      </w:r>
-      <w:r>
         <w:t xml:space="preserve">the </w:t>
       </w:r>
       <w:r>
@@ -2003,10 +1814,25 @@
         <w:t xml:space="preserve"> of the </w:t>
       </w:r>
       <w:r>
-        <w:t>above mentioned property, executed this Illinois Transfer on Death Instrument in my presence on _________________. This instrument was executed as a free and voluntary act by the {{owner_or_owners}}. At the time of the execution, I believe the {{owner_or_owners}} to be of sound mind and memory</w:t>
-      </w:r>
-      <w:r>
-        <w:t>.</w:t>
+        <w:t>above mentioned property, executed this Illinois Transfer on Death In</w:t>
+      </w:r>
+      <w:r>
+        <w:t>strument in my presence on _________________</w:t>
+      </w:r>
+      <w:r>
+        <w:t xml:space="preserve">. This instrument was executed as a free and voluntary act by the </w:t>
+      </w:r>
+      <w:r>
+        <w:t>{{owner_or_owners}}</w:t>
+      </w:r>
+      <w:r>
+        <w:t xml:space="preserve">. At the time of the execution, I believe the </w:t>
+      </w:r>
+      <w:r>
+        <w:t>{{owner_or_owners}}</w:t>
+      </w:r>
+      <w:r>
+        <w:t xml:space="preserve"> to be of sound mind and memory.</w:t>
       </w:r>
     </w:p>
     <w:p/>
@@ -2026,9 +1852,462 @@
         <w:tblLook w:val="04A0" w:firstRow="1" w:lastRow="0" w:firstColumn="1" w:lastColumn="0" w:noHBand="0" w:noVBand="1"/>
       </w:tblPr>
       <w:tblGrid>
-        <w:gridCol w:w="1080"/>
-        <w:gridCol w:w="4519"/>
-        <w:gridCol w:w="236"/>
+        <w:gridCol w:w="1183"/>
+        <w:gridCol w:w="4217"/>
+        <w:gridCol w:w="500"/>
+        <w:gridCol w:w="4900"/>
+      </w:tblGrid>
+      <w:tr>
+        <w:trPr>
+          <w:trHeight w:val="346"/>
+        </w:trPr>
+        <w:tc>
+          <w:tcPr>
+            <w:tcW w:w="1183" w:type="dxa"/>
+          </w:tcPr>
+          <w:p>
+            <w:r>
+              <w:rPr>
+                <w:b/>
+                <w:bCs/>
+              </w:rPr>
+              <w:t>Witness</w:t>
+            </w:r>
+            <w:r>
+              <w:rPr>
+                <w:b/>
+                <w:bCs/>
+              </w:rPr>
+              <w:t>:</w:t>
+            </w:r>
+          </w:p>
+        </w:tc>
+        <w:tc>
+          <w:tcPr>
+            <w:tcW w:w="4217" w:type="dxa"/>
+          </w:tcPr>
+          <w:p/>
+        </w:tc>
+        <w:tc>
+          <w:tcPr>
+            <w:tcW w:w="500" w:type="dxa"/>
+          </w:tcPr>
+          <w:p/>
+        </w:tc>
+        <w:tc>
+          <w:tcPr>
+            <w:tcW w:w="4900" w:type="dxa"/>
+          </w:tcPr>
+          <w:p>
+            <w:r>
+              <w:rPr>
+                <w:b/>
+                <w:bCs/>
+              </w:rPr>
+              <w:t>Address of witness</w:t>
+            </w:r>
+            <w:r>
+              <w:rPr>
+                <w:b/>
+                <w:bCs/>
+              </w:rPr>
+              <w:t>:</w:t>
+            </w:r>
+          </w:p>
+        </w:tc>
+      </w:tr>
+      <w:tr>
+        <w:trPr>
+          <w:trHeight w:val="346"/>
+        </w:trPr>
+        <w:tc>
+          <w:tcPr>
+            <w:tcW w:w="1183" w:type="dxa"/>
+            <w:vAlign w:val="bottom"/>
+          </w:tcPr>
+          <w:p>
+            <w:r>
+              <w:t>Signed:</w:t>
+            </w:r>
+          </w:p>
+        </w:tc>
+        <w:tc>
+          <w:tcPr>
+            <w:tcW w:w="4217" w:type="dxa"/>
+            <w:tcBorders>
+              <w:bottom w:val="single" w:sz="2" w:space="0" w:color="auto"/>
+            </w:tcBorders>
+            <w:vAlign w:val="bottom"/>
+          </w:tcPr>
+          <w:p>
+            <w:pPr>
+              <w:contextualSpacing/>
+            </w:pPr>
+          </w:p>
+        </w:tc>
+        <w:tc>
+          <w:tcPr>
+            <w:tcW w:w="500" w:type="dxa"/>
+            <w:vAlign w:val="bottom"/>
+          </w:tcPr>
+          <w:p>
+            <w:pPr>
+              <w:contextualSpacing/>
+            </w:pPr>
+          </w:p>
+        </w:tc>
+        <w:tc>
+          <w:tcPr>
+            <w:tcW w:w="4900" w:type="dxa"/>
+            <w:tcBorders>
+              <w:bottom w:val="single" w:sz="2" w:space="0" w:color="auto"/>
+            </w:tcBorders>
+            <w:vAlign w:val="bottom"/>
+          </w:tcPr>
+          <w:p>
+            <w:pPr>
+              <w:contextualSpacing/>
+            </w:pPr>
+            <w:r>
+              <w:t xml:space="preserve">{% if </w:t>
+            </w:r>
+            <w:r>
+              <w:t>first_witness</w:t>
+            </w:r>
+            <w:r>
+              <w:t>_</w:t>
+            </w:r>
+            <w:r>
+              <w:t>known == True %}</w:t>
+            </w:r>
+            <w:r>
+              <w:t xml:space="preserve">{% if </w:t>
+            </w:r>
+            <w:r>
+              <w:t>first_witness</w:t>
+            </w:r>
+            <w:r>
+              <w:t>_address</w:t>
+            </w:r>
+            <w:r>
+              <w:t>_known == True %}</w:t>
+            </w:r>
+            <w:r>
+              <w:t>{{</w:t>
+            </w:r>
+            <w:r>
+              <w:t xml:space="preserve"> witnesses[0]</w:t>
+            </w:r>
+            <w:r>
+              <w:t>.address.line_one(</w:t>
+            </w:r>
+            <w:r>
+              <w:rPr>
+                <w:bCs/>
+              </w:rPr>
+              <w:t>bare=True</w:t>
+            </w:r>
+            <w:r>
+              <w:t>)}}</w:t>
+            </w:r>
+            <w:r>
+              <w:t>{% endif %}</w:t>
+            </w:r>
+            <w:r>
+              <w:t xml:space="preserve"> {% endif %}</w:t>
+            </w:r>
+          </w:p>
+        </w:tc>
+      </w:tr>
+      <w:tr>
+        <w:trPr>
+          <w:trHeight w:val="346"/>
+        </w:trPr>
+        <w:tc>
+          <w:tcPr>
+            <w:tcW w:w="1183" w:type="dxa"/>
+            <w:vAlign w:val="bottom"/>
+          </w:tcPr>
+          <w:p>
+            <w:r>
+              <w:t>Printed:</w:t>
+            </w:r>
+          </w:p>
+        </w:tc>
+        <w:tc>
+          <w:tcPr>
+            <w:tcW w:w="4217" w:type="dxa"/>
+            <w:tcBorders>
+              <w:top w:val="single" w:sz="2" w:space="0" w:color="auto"/>
+              <w:bottom w:val="single" w:sz="2" w:space="0" w:color="auto"/>
+            </w:tcBorders>
+            <w:vAlign w:val="bottom"/>
+          </w:tcPr>
+          <w:p>
+            <w:pPr>
+              <w:contextualSpacing/>
+            </w:pPr>
+            <w:r>
+              <w:t xml:space="preserve">{% if </w:t>
+            </w:r>
+            <w:r>
+              <w:t>first_witness</w:t>
+            </w:r>
+            <w:r>
+              <w:t>_</w:t>
+            </w:r>
+            <w:r>
+              <w:t>known == True %}</w:t>
+            </w:r>
+            <w:r>
+              <w:t>{{</w:t>
+            </w:r>
+            <w:r>
+              <w:t xml:space="preserve"> witnesses[0]</w:t>
+            </w:r>
+            <w:r>
+              <w:t>.name.full(middle=’full’)}}</w:t>
+            </w:r>
+            <w:r>
+              <w:t>{% endif %}</w:t>
+            </w:r>
+          </w:p>
+        </w:tc>
+        <w:tc>
+          <w:tcPr>
+            <w:tcW w:w="500" w:type="dxa"/>
+            <w:vAlign w:val="bottom"/>
+          </w:tcPr>
+          <w:p>
+            <w:pPr>
+              <w:contextualSpacing/>
+            </w:pPr>
+          </w:p>
+        </w:tc>
+        <w:tc>
+          <w:tcPr>
+            <w:tcW w:w="4900" w:type="dxa"/>
+            <w:tcBorders>
+              <w:top w:val="single" w:sz="2" w:space="0" w:color="auto"/>
+              <w:bottom w:val="single" w:sz="2" w:space="0" w:color="auto"/>
+            </w:tcBorders>
+            <w:vAlign w:val="bottom"/>
+          </w:tcPr>
+          <w:p>
+            <w:pPr>
+              <w:contextualSpacing/>
+            </w:pPr>
+            <w:r>
+              <w:t xml:space="preserve">{% if </w:t>
+            </w:r>
+            <w:r>
+              <w:t>first_witness</w:t>
+            </w:r>
+            <w:r>
+              <w:t>_</w:t>
+            </w:r>
+            <w:r>
+              <w:t>known == True %}</w:t>
+            </w:r>
+            <w:r>
+              <w:t xml:space="preserve">{% if </w:t>
+            </w:r>
+            <w:r>
+              <w:t>first_witness</w:t>
+            </w:r>
+            <w:r>
+              <w:t>_address</w:t>
+            </w:r>
+            <w:r>
+              <w:t>_known == True %}</w:t>
+            </w:r>
+            <w:r>
+              <w:t>{{</w:t>
+            </w:r>
+            <w:r>
+              <w:t xml:space="preserve"> witnesses[0]</w:t>
+            </w:r>
+            <w:r>
+              <w:t>.address.line_two()}}</w:t>
+            </w:r>
+            <w:r>
+              <w:t xml:space="preserve">{% endif </w:t>
+            </w:r>
+            <w:r>
+              <w:t>%</w:t>
+            </w:r>
+            <w:r>
+              <w:t>}</w:t>
+            </w:r>
+            <w:r>
+              <w:t>{% endif %}</w:t>
+            </w:r>
+          </w:p>
+        </w:tc>
+      </w:tr>
+      <w:tr>
+        <w:trPr>
+          <w:trHeight w:val="355"/>
+        </w:trPr>
+        <w:tc>
+          <w:tcPr>
+            <w:tcW w:w="1183" w:type="dxa"/>
+            <w:vAlign w:val="bottom"/>
+          </w:tcPr>
+          <w:p>
+            <w:r>
+              <w:t>Dated:</w:t>
+            </w:r>
+          </w:p>
+        </w:tc>
+        <w:tc>
+          <w:tcPr>
+            <w:tcW w:w="4217" w:type="dxa"/>
+            <w:tcBorders>
+              <w:top w:val="single" w:sz="2" w:space="0" w:color="auto"/>
+              <w:bottom w:val="single" w:sz="2" w:space="0" w:color="auto"/>
+            </w:tcBorders>
+            <w:vAlign w:val="bottom"/>
+          </w:tcPr>
+          <w:p>
+            <w:pPr>
+              <w:contextualSpacing/>
+            </w:pPr>
+          </w:p>
+        </w:tc>
+        <w:tc>
+          <w:tcPr>
+            <w:tcW w:w="500" w:type="dxa"/>
+            <w:vAlign w:val="bottom"/>
+          </w:tcPr>
+          <w:p>
+            <w:pPr>
+              <w:contextualSpacing/>
+            </w:pPr>
+          </w:p>
+        </w:tc>
+        <w:tc>
+          <w:tcPr>
+            <w:tcW w:w="4900" w:type="dxa"/>
+            <w:tcBorders>
+              <w:top w:val="single" w:sz="2" w:space="0" w:color="auto"/>
+              <w:bottom w:val="single" w:sz="2" w:space="0" w:color="auto"/>
+            </w:tcBorders>
+            <w:vAlign w:val="bottom"/>
+          </w:tcPr>
+          <w:p>
+            <w:pPr>
+              <w:contextualSpacing/>
+            </w:pPr>
+          </w:p>
+        </w:tc>
+      </w:tr>
+    </w:tbl>
+    <w:p/>
+    <w:p>
+      <w:r>
+        <w:t>I, {% if second_witness_</w:t>
+      </w:r>
+      <w:r>
+        <w:t>known== False %}</w:t>
+      </w:r>
+      <w:r>
+        <w:t>____________________</w:t>
+      </w:r>
+      <w:r>
+        <w:t xml:space="preserve">{% else </w:t>
+      </w:r>
+      <w:r>
+        <w:t>%}</w:t>
+      </w:r>
+      <w:r>
+        <w:rPr>
+          <w:noProof/>
+        </w:rPr>
+        <w:t>{{</w:t>
+      </w:r>
+      <w:r>
+        <w:t xml:space="preserve"> </w:t>
+      </w:r>
+      <w:r>
+        <w:t>witnesses[1]</w:t>
+      </w:r>
+      <w:r>
+        <w:rPr>
+          <w:noProof/>
+        </w:rPr>
+        <w:t>.name.full(middle=’full’)}}{% endif %}</w:t>
+      </w:r>
+      <w:r>
+        <w:t xml:space="preserve">, </w:t>
+      </w:r>
+      <w:r>
+        <w:t>attest that {{</w:t>
+      </w:r>
+      <w:r>
+        <w:t>users[0].</w:t>
+      </w:r>
+      <w:r>
+        <w:t>name.full(middle=’full’)}}</w:t>
+      </w:r>
+      <w:r>
+        <w:t xml:space="preserve">{% if </w:t>
+      </w:r>
+      <w:r>
+        <w:t xml:space="preserve">joint_language </w:t>
+      </w:r>
+      <w:r>
+        <w:t>=</w:t>
+      </w:r>
+      <w:r>
+        <w:t xml:space="preserve">= </w:t>
+      </w:r>
+      <w:r>
+        <w:t>True %} and {{</w:t>
+      </w:r>
+      <w:r>
+        <w:t>joint_owner</w:t>
+      </w:r>
+      <w:r>
+        <w:t xml:space="preserve">.name.full(middle=’full’)}}{% endif %}, </w:t>
+      </w:r>
+      <w:r>
+        <w:t xml:space="preserve">the </w:t>
+      </w:r>
+      <w:r>
+        <w:t>{{owner_or_owners}}</w:t>
+      </w:r>
+      <w:r>
+        <w:t xml:space="preserve"> of the </w:t>
+      </w:r>
+      <w:r>
+        <w:t>above mentioned property, executed this Illinois Transfer on Death Instrument in my presence on _________________. This instrument was executed as a free and voluntary act by the {{owner_or_owners}}. At the time of the execution, I believe the {{owner_or_owners}} to be of sound mind and memory</w:t>
+      </w:r>
+      <w:r>
+        <w:t>.</w:t>
+      </w:r>
+    </w:p>
+    <w:p/>
+    <w:tbl>
+      <w:tblPr>
+        <w:tblStyle w:val="TableGrid"/>
+        <w:tblW w:w="10814" w:type="dxa"/>
+        <w:tblBorders>
+          <w:top w:val="none" w:sz="0" w:space="0" w:color="auto"/>
+          <w:left w:val="none" w:sz="0" w:space="0" w:color="auto"/>
+          <w:bottom w:val="none" w:sz="0" w:space="0" w:color="auto"/>
+          <w:right w:val="none" w:sz="0" w:space="0" w:color="auto"/>
+          <w:insideH w:val="none" w:sz="0" w:space="0" w:color="auto"/>
+          <w:insideV w:val="none" w:sz="0" w:space="0" w:color="auto"/>
+        </w:tblBorders>
+        <w:tblLayout w:type="fixed"/>
+        <w:tblLook w:val="04A0" w:firstRow="1" w:lastRow="0" w:firstColumn="1" w:lastColumn="0" w:noHBand="0" w:noVBand="1"/>
+      </w:tblPr>
+      <w:tblGrid>
+        <w:gridCol w:w="1170"/>
+        <w:gridCol w:w="90"/>
+        <w:gridCol w:w="4140"/>
+        <w:gridCol w:w="435"/>
         <w:gridCol w:w="4979"/>
       </w:tblGrid>
       <w:tr>
@@ -2037,7 +2316,7 @@
         </w:trPr>
         <w:tc>
           <w:tcPr>
-            <w:tcW w:w="1080" w:type="dxa"/>
+            <w:tcW w:w="1170" w:type="dxa"/>
           </w:tcPr>
           <w:p>
             <w:r>
@@ -2047,17 +2326,25 @@
               </w:rPr>
               <w:t>Witness</w:t>
             </w:r>
-          </w:p>
-        </w:tc>
-        <w:tc>
-          <w:tcPr>
-            <w:tcW w:w="4519" w:type="dxa"/>
-          </w:tcPr>
-          <w:p/>
-        </w:tc>
-        <w:tc>
-          <w:tcPr>
-            <w:tcW w:w="222" w:type="dxa"/>
+            <w:r>
+              <w:rPr>
+                <w:b/>
+                <w:bCs/>
+              </w:rPr>
+              <w:t>:</w:t>
+            </w:r>
+          </w:p>
+        </w:tc>
+        <w:tc>
+          <w:tcPr>
+            <w:tcW w:w="4230" w:type="dxa"/>
+            <w:gridSpan w:val="2"/>
+          </w:tcPr>
+          <w:p/>
+        </w:tc>
+        <w:tc>
+          <w:tcPr>
+            <w:tcW w:w="435" w:type="dxa"/>
           </w:tcPr>
           <w:p/>
         </w:tc>
@@ -2072,6 +2359,13 @@
                 <w:bCs/>
               </w:rPr>
               <w:t>Address of witness</w:t>
+            </w:r>
+            <w:r>
+              <w:rPr>
+                <w:b/>
+                <w:bCs/>
+              </w:rPr>
+              <w:t>:</w:t>
             </w:r>
           </w:p>
         </w:tc>
@@ -2082,7 +2376,8 @@
         </w:trPr>
         <w:tc>
           <w:tcPr>
-            <w:tcW w:w="1080" w:type="dxa"/>
+            <w:tcW w:w="1260" w:type="dxa"/>
+            <w:gridSpan w:val="2"/>
             <w:vAlign w:val="bottom"/>
           </w:tcPr>
           <w:p>
@@ -2093,7 +2388,7 @@
         </w:tc>
         <w:tc>
           <w:tcPr>
-            <w:tcW w:w="4519" w:type="dxa"/>
+            <w:tcW w:w="4140" w:type="dxa"/>
             <w:tcBorders>
               <w:bottom w:val="single" w:sz="2" w:space="0" w:color="auto"/>
             </w:tcBorders>
@@ -2107,7 +2402,7 @@
         </w:tc>
         <w:tc>
           <w:tcPr>
-            <w:tcW w:w="222" w:type="dxa"/>
+            <w:tcW w:w="435" w:type="dxa"/>
             <w:vAlign w:val="bottom"/>
           </w:tcPr>
           <w:p>
@@ -2170,7 +2465,8 @@
         </w:trPr>
         <w:tc>
           <w:tcPr>
-            <w:tcW w:w="1080" w:type="dxa"/>
+            <w:tcW w:w="1260" w:type="dxa"/>
+            <w:gridSpan w:val="2"/>
             <w:vAlign w:val="bottom"/>
           </w:tcPr>
           <w:p>
@@ -2181,7 +2477,7 @@
         </w:tc>
         <w:tc>
           <w:tcPr>
-            <w:tcW w:w="4519" w:type="dxa"/>
+            <w:tcW w:w="4140" w:type="dxa"/>
             <w:tcBorders>
               <w:top w:val="single" w:sz="2" w:space="0" w:color="auto"/>
               <w:bottom w:val="single" w:sz="2" w:space="0" w:color="auto"/>
@@ -2205,6 +2501,7 @@
               <w:t xml:space="preserve">known == True %}{{ </w:t>
             </w:r>
             <w:r>
+              <w:lastRenderedPageBreak/>
               <w:t>witnesses[1]</w:t>
             </w:r>
             <w:r>
@@ -2214,7 +2511,7 @@
         </w:tc>
         <w:tc>
           <w:tcPr>
-            <w:tcW w:w="222" w:type="dxa"/>
+            <w:tcW w:w="435" w:type="dxa"/>
             <w:vAlign w:val="bottom"/>
           </w:tcPr>
           <w:p>
@@ -2255,6 +2552,7 @@
               <w:t xml:space="preserve">_known == True %}{{ </w:t>
             </w:r>
             <w:r>
+              <w:lastRenderedPageBreak/>
               <w:t>witnesses[1]</w:t>
             </w:r>
             <w:r>
@@ -2269,18 +2567,20 @@
         </w:trPr>
         <w:tc>
           <w:tcPr>
-            <w:tcW w:w="1080" w:type="dxa"/>
+            <w:tcW w:w="1260" w:type="dxa"/>
+            <w:gridSpan w:val="2"/>
             <w:vAlign w:val="bottom"/>
           </w:tcPr>
           <w:p>
             <w:r>
+              <w:lastRenderedPageBreak/>
               <w:t>Dated:</w:t>
             </w:r>
           </w:p>
         </w:tc>
         <w:tc>
           <w:tcPr>
-            <w:tcW w:w="4519" w:type="dxa"/>
+            <w:tcW w:w="4140" w:type="dxa"/>
             <w:tcBorders>
               <w:top w:val="single" w:sz="2" w:space="0" w:color="auto"/>
               <w:bottom w:val="single" w:sz="2" w:space="0" w:color="auto"/>
@@ -2295,7 +2595,7 @@
         </w:tc>
         <w:tc>
           <w:tcPr>
-            <w:tcW w:w="222" w:type="dxa"/>
+            <w:tcW w:w="435" w:type="dxa"/>
             <w:vAlign w:val="bottom"/>
           </w:tcPr>
           <w:p>
@@ -2347,7 +2647,6 @@
     </w:p>
     <w:p>
       <w:r>
-        <w:lastRenderedPageBreak/>
         <w:t xml:space="preserve">The undersigned, a notary public in and for the above County and State, HEREBY CERTIFIES THAT </w:t>
       </w:r>
       <w:r>
@@ -2387,7 +2686,13 @@
         <w:t xml:space="preserve"> </w:t>
       </w:r>
       <w:r>
-        <w:t>True %} and {{users[1].name.full(middle=’full’)}}{% endif %}</w:t>
+        <w:t>True %} and {{</w:t>
+      </w:r>
+      <w:r>
+        <w:t>joint_owner</w:t>
+      </w:r>
+      <w:r>
+        <w:t>.name.full(middle=’full’)}}{% endif %}</w:t>
       </w:r>
       <w:r>
         <w:t>,</w:t>
@@ -2578,7 +2883,13 @@
               <w:t xml:space="preserve"> </w:t>
             </w:r>
             <w:r>
-              <w:t xml:space="preserve">True %} and {{users[1].name.full(middle=’full’)}}{% endif %}, </w:t>
+              <w:t>True %} and {{</w:t>
+            </w:r>
+            <w:r>
+              <w:t>joint_owner</w:t>
+            </w:r>
+            <w:r>
+              <w:t xml:space="preserve">.name.full(middle=’full’)}}{% endif %}, </w:t>
             </w:r>
             <w:r>
               <w:t xml:space="preserve">the </w:t>
@@ -2701,7 +3012,21 @@
                 <w:b/>
                 <w:bCs/>
               </w:rPr>
-              <w:t xml:space="preserve">WITNESS: </w:t>
+              <w:t>W</w:t>
+            </w:r>
+            <w:r>
+              <w:rPr>
+                <w:b/>
+                <w:bCs/>
+              </w:rPr>
+              <w:t>itness:</w:t>
+            </w:r>
+            <w:r>
+              <w:rPr>
+                <w:b/>
+                <w:bCs/>
+              </w:rPr>
+              <w:t xml:space="preserve"> </w:t>
             </w:r>
           </w:p>
         </w:tc>
@@ -2727,7 +3052,14 @@
                 <w:b/>
                 <w:bCs/>
               </w:rPr>
-              <w:t>ADDRESS OF WITNESS:</w:t>
+              <w:t>A</w:t>
+            </w:r>
+            <w:r>
+              <w:rPr>
+                <w:b/>
+                <w:bCs/>
+              </w:rPr>
+              <w:t>ddress of witness:</w:t>
             </w:r>
           </w:p>
         </w:tc>
@@ -2943,7 +3275,13 @@
               <w:t xml:space="preserve"> </w:t>
             </w:r>
             <w:r>
-              <w:t xml:space="preserve">True %} and {{users[1].name.full(middle=’full’)}}{% endif %}, </w:t>
+              <w:t>True %} and {{</w:t>
+            </w:r>
+            <w:r>
+              <w:t>joint_owner</w:t>
+            </w:r>
+            <w:r>
+              <w:t xml:space="preserve">.name.full(middle=’full’)}}{% endif %}, </w:t>
             </w:r>
             <w:r>
               <w:t xml:space="preserve">the </w:t>
@@ -3066,7 +3404,21 @@
                 <w:b/>
                 <w:bCs/>
               </w:rPr>
-              <w:t xml:space="preserve">WITNESS: </w:t>
+              <w:t>W</w:t>
+            </w:r>
+            <w:r>
+              <w:rPr>
+                <w:b/>
+                <w:bCs/>
+              </w:rPr>
+              <w:t>itness</w:t>
+            </w:r>
+            <w:r>
+              <w:rPr>
+                <w:b/>
+                <w:bCs/>
+              </w:rPr>
+              <w:t xml:space="preserve">: </w:t>
             </w:r>
           </w:p>
         </w:tc>
@@ -3092,7 +3444,21 @@
                 <w:b/>
                 <w:bCs/>
               </w:rPr>
-              <w:t>ADDRESS OF WITNESS:</w:t>
+              <w:t>A</w:t>
+            </w:r>
+            <w:r>
+              <w:rPr>
+                <w:b/>
+                <w:bCs/>
+              </w:rPr>
+              <w:t>ddress of witness</w:t>
+            </w:r>
+            <w:r>
+              <w:rPr>
+                <w:b/>
+                <w:bCs/>
+              </w:rPr>
+              <w:t>:</w:t>
             </w:r>
           </w:p>
         </w:tc>
@@ -3258,6 +3624,7 @@
     <w:p/>
     <w:p>
       <w:r>
+        <w:lastRenderedPageBreak/>
         <w:t xml:space="preserve">The undersigned, a notary public in and for the above County and State, HEREBY CERTIFIES </w:t>
       </w:r>
       <w:r>
@@ -3282,7 +3649,13 @@
         <w:t xml:space="preserve">= </w:t>
       </w:r>
       <w:r>
-        <w:t>True %} and {{users[1].name.full(middle=’full’)}}{% endif %}</w:t>
+        <w:t>True %} and {{</w:t>
+      </w:r>
+      <w:r>
+        <w:t>joint_owner</w:t>
+      </w:r>
+      <w:r>
+        <w:t>.name.full(middle=’full’)}}{% endif %}</w:t>
       </w:r>
       <w:r>
         <w:t>,</w:t>
@@ -3364,7 +3737,6 @@
     </w:tbl>
     <w:p>
       <w:r>
-        <w:lastRenderedPageBreak/>
         <w:t>in person and acknowledged signing the instrument as the free and voluntary act of the {{owner_or_owners}} who was acting</w:t>
       </w:r>
       <w:r>
@@ -3573,60 +3945,69 @@
         <w:rPr>
           <w:bCs/>
         </w:rPr>
-        <w:t>{{users[1].name.full(middle=’full’)}}</w:t>
-      </w:r>
-    </w:p>
-    <w:p>
-      <w:pPr>
-        <w:keepNext/>
-      </w:pPr>
+        <w:t>{{</w:t>
+      </w:r>
       <w:r>
         <w:rPr>
           <w:bCs/>
         </w:rPr>
-        <w:t>{{users[</w:t>
+        <w:t>joint_owner</w:t>
       </w:r>
       <w:r>
         <w:rPr>
           <w:bCs/>
         </w:rPr>
-        <w:t>1</w:t>
-      </w:r>
+        <w:t>.name.full(middle=’full’)}}</w:t>
+      </w:r>
+    </w:p>
+    <w:p>
+      <w:pPr>
+        <w:keepNext/>
+      </w:pPr>
       <w:r>
         <w:rPr>
           <w:bCs/>
         </w:rPr>
-        <w:t>].address.on_one_line(bare=True)}}</w:t>
-      </w:r>
-      <w:r>
-        <w:t>{% if users[</w:t>
-      </w:r>
-      <w:r>
-        <w:t>1</w:t>
-      </w:r>
-      <w:r>
-        <w:t>].include_phone == True %}, {{phone_number_formatted(users[</w:t>
-      </w:r>
-      <w:r>
-        <w:t>1</w:t>
-      </w:r>
-      <w:r>
-        <w:t>].phone_number)}}{% endif %}{% if users[</w:t>
-      </w:r>
-      <w:r>
-        <w:t>1</w:t>
-      </w:r>
-      <w:r>
-        <w:t>].include_email == True %}, {{users[</w:t>
-      </w:r>
-      <w:r>
-        <w:t>1</w:t>
-      </w:r>
-      <w:r>
-        <w:t>].email}}{% endif %}</w:t>
-      </w:r>
-      <w:r>
-        <w:t>{% endif %}</w:t>
+        <w:t>{{</w:t>
+      </w:r>
+      <w:r>
+        <w:rPr>
+          <w:bCs/>
+        </w:rPr>
+        <w:t>joint_owner</w:t>
+      </w:r>
+      <w:r>
+        <w:rPr>
+          <w:bCs/>
+        </w:rPr>
+        <w:t>.address.on_one_line(bare=True)}}</w:t>
+      </w:r>
+      <w:r>
+        <w:t xml:space="preserve">{% if </w:t>
+      </w:r>
+      <w:r>
+        <w:t>joint_owner</w:t>
+      </w:r>
+      <w:r>
+        <w:t>.include_phone == True %}, {{phone_number_formatted(</w:t>
+      </w:r>
+      <w:r>
+        <w:t>joint_owner</w:t>
+      </w:r>
+      <w:r>
+        <w:t xml:space="preserve">.phone_number)}}{% endif %}{% if </w:t>
+      </w:r>
+      <w:r>
+        <w:t>joint_owner</w:t>
+      </w:r>
+      <w:r>
+        <w:t>.include_email == True %}, {{</w:t>
+      </w:r>
+      <w:r>
+        <w:t>joint_owner</w:t>
+      </w:r>
+      <w:r>
+        <w:t>.email}}{% endif %}{% endif %}</w:t>
       </w:r>
     </w:p>
     <w:p/>
@@ -4243,40 +4624,37 @@
         <w:t xml:space="preserve">died on _____________, ______, a resident of </w:t>
       </w:r>
       <w:r>
-        <w:t>{{</w:t>
-      </w:r>
-      <w:r>
-        <w:t>users[0].</w:t>
-      </w:r>
-      <w:r>
-        <w:t>address.county</w:t>
-      </w:r>
-      <w:r>
-        <w:t>}}</w:t>
-      </w:r>
-      <w:r>
-        <w:t xml:space="preserve">, </w:t>
-      </w:r>
-      <w:r>
-        <w:t>{{</w:t>
-      </w:r>
-      <w:r>
-        <w:t>users[0].</w:t>
-      </w:r>
-      <w:r>
-        <w:t>address.state}}</w:t>
+        <w:t>_________________ County in the state of ___________________</w:t>
       </w:r>
       <w:r>
         <w:t>,</w:t>
       </w:r>
       <w:r>
-        <w:t>{% if joint_language == True %} and {{users[1].name.full(middle=’full’)</w:t>
+        <w:t>{% if joint_language == True %} and {{</w:t>
+      </w:r>
+      <w:r>
+        <w:t>joint_owner</w:t>
+      </w:r>
+      <w:r>
+        <w:t>.name.full(middle=’full’)</w:t>
       </w:r>
       <w:r>
         <w:t>}</w:t>
       </w:r>
       <w:r>
-        <w:t>}({{users[1].marital_status</w:t>
+        <w:t>}</w:t>
+      </w:r>
+      <w:r>
+        <w:t xml:space="preserve"> </w:t>
+      </w:r>
+      <w:r>
+        <w:t>({{</w:t>
+      </w:r>
+      <w:r>
+        <w:t>joint_owner</w:t>
+      </w:r>
+      <w:r>
+        <w:t>.marital_status</w:t>
       </w:r>
       <w:r>
         <w:rPr>
@@ -4298,7 +4676,19 @@
         <w:t xml:space="preserve"> </w:t>
       </w:r>
       <w:r>
-        <w:t>died on _____________, ______, a resident of {{users[1].address.county}}, {{users[1].address.state}}</w:t>
+        <w:t xml:space="preserve">died on _____________, ______, a resident of </w:t>
+      </w:r>
+      <w:r>
+        <w:t>____________</w:t>
+      </w:r>
+      <w:r>
+        <w:t>_</w:t>
+      </w:r>
+      <w:r>
+        <w:t>_____ County in the state of __________________</w:t>
+      </w:r>
+      <w:r>
+        <w:t>_</w:t>
       </w:r>
       <w:r>
         <w:t>,{% endif %}</w:t>

</xml_diff>

<commit_message>
Implemented some additional SME feedback and tweaks
</commit_message>
<xml_diff>
--- a/docassemble/TODI/data/templates/todi_docassemble.docx
+++ b/docassemble/TODI/data/templates/todi_docassemble.docx
@@ -690,6 +690,57 @@
         <w:t xml:space="preserve"> {% endif %}will transfer upon their {{death_or_deaths}}</w:t>
       </w:r>
       <w:r>
+        <w:t xml:space="preserve">{% if other_owners_check != </w:t>
+      </w:r>
+      <w:r>
+        <w:t>“</w:t>
+      </w:r>
+      <w:r>
+        <w:t>sole</w:t>
+      </w:r>
+      <w:r>
+        <w:t>”</w:t>
+      </w:r>
+      <w:r>
+        <w:t xml:space="preserve"> %}{% if </w:t>
+      </w:r>
+      <w:r>
+        <w:t>shared_owners_type</w:t>
+      </w:r>
+      <w:r>
+        <w:t xml:space="preserve"> == “</w:t>
+      </w:r>
+      <w:r>
+        <w:t>Tenancy in common</w:t>
+      </w:r>
+      <w:r>
+        <w:t xml:space="preserve">” %} their </w:t>
+      </w:r>
+      <w:r>
+        <w:t>{{</w:t>
+      </w:r>
+      <w:r>
+        <w:t>user_common_share</w:t>
+      </w:r>
+      <w:r>
+        <w:t>}}</w:t>
+      </w:r>
+      <w:r>
+        <w:t>%</w:t>
+      </w:r>
+      <w:r>
+        <w:t xml:space="preserve"> </w:t>
+      </w:r>
+      <w:r>
+        <w:t>share of{% endif</w:t>
+      </w:r>
+      <w:r>
+        <w:t xml:space="preserve"> %</w:t>
+      </w:r>
+      <w:r>
+        <w:t>}{% endif %}</w:t>
+      </w:r>
+      <w:r>
         <w:t xml:space="preserve"> </w:t>
       </w:r>
       <w:r>
@@ -1035,7 +1086,13 @@
         <w:t>}</w:t>
       </w:r>
       <w:r>
-        <w:t xml:space="preserve"> predeceases </w:t>
+        <w:t xml:space="preserve"> pre</w:t>
+      </w:r>
+      <w:r>
+        <w:t>d</w:t>
+      </w:r>
+      <w:r>
+        <w:t xml:space="preserve">eceases </w:t>
       </w:r>
       <w:r>
         <w:t>{{ me_or_us}}</w:t>
@@ -1114,10 +1171,7 @@
         <w:t>person.successor_beneficiary.address.</w:t>
       </w:r>
       <w:r>
-        <w:t>state}</w:t>
-      </w:r>
-      <w:r>
-        <w:t xml:space="preserve">}{% endif %} </w:t>
+        <w:t xml:space="preserve">state}}{% endif %} </w:t>
       </w:r>
       <w:r>
         <w:t xml:space="preserve">is </w:t>
@@ -1316,7 +1370,337 @@
         <w:keepLines/>
       </w:pPr>
       <w:r>
+        <w:rPr>
+          <w:noProof/>
+        </w:rPr>
         <w:lastRenderedPageBreak/>
+        <mc:AlternateContent>
+          <mc:Choice Requires="wps">
+            <w:drawing>
+              <wp:anchor distT="45720" distB="45720" distL="114300" distR="114300" simplePos="0" relativeHeight="251659264" behindDoc="0" locked="0" layoutInCell="1" allowOverlap="1" wp14:anchorId="42CEAF28" wp14:editId="0E5F0C8B">
+                <wp:simplePos x="0" y="0"/>
+                <wp:positionH relativeFrom="margin">
+                  <wp:align>right</wp:align>
+                </wp:positionH>
+                <wp:positionV relativeFrom="paragraph">
+                  <wp:posOffset>183515</wp:posOffset>
+                </wp:positionV>
+                <wp:extent cx="6835140" cy="1330960"/>
+                <wp:effectExtent l="0" t="0" r="22860" b="21590"/>
+                <wp:wrapSquare wrapText="bothSides"/>
+                <wp:docPr id="217" name="Text Box 2"/>
+                <wp:cNvGraphicFramePr>
+                  <a:graphicFrameLocks xmlns:a="http://schemas.openxmlformats.org/drawingml/2006/main"/>
+                </wp:cNvGraphicFramePr>
+                <a:graphic xmlns:a="http://schemas.openxmlformats.org/drawingml/2006/main">
+                  <a:graphicData uri="http://schemas.microsoft.com/office/word/2010/wordprocessingShape">
+                    <wps:wsp>
+                      <wps:cNvSpPr txBox="1">
+                        <a:spLocks noChangeArrowheads="1"/>
+                      </wps:cNvSpPr>
+                      <wps:spPr bwMode="auto">
+                        <a:xfrm>
+                          <a:off x="0" y="0"/>
+                          <a:ext cx="6835140" cy="1331259"/>
+                        </a:xfrm>
+                        <a:prstGeom prst="rect">
+                          <a:avLst/>
+                        </a:prstGeom>
+                        <a:solidFill>
+                          <a:srgbClr val="FFFFFF"/>
+                        </a:solidFill>
+                        <a:ln w="9525">
+                          <a:solidFill>
+                            <a:srgbClr val="000000"/>
+                          </a:solidFill>
+                          <a:miter lim="800000"/>
+                          <a:headEnd/>
+                          <a:tailEnd/>
+                        </a:ln>
+                      </wps:spPr>
+                      <wps:txbx>
+                        <w:txbxContent>
+                          <w:p>
+                            <w:pPr>
+                              <w:keepLines/>
+                              <w:jc w:val="center"/>
+                            </w:pPr>
+                            <w:r>
+                              <w:t>AFFIX TRANSFER TAX STAMP</w:t>
+                            </w:r>
+                          </w:p>
+                          <w:p>
+                            <w:pPr>
+                              <w:keepLines/>
+                            </w:pPr>
+                            <w:r>
+                              <w:t xml:space="preserve">OR </w:t>
+                            </w:r>
+                          </w:p>
+                          <w:p>
+                            <w:pPr>
+                              <w:keepLines/>
+                            </w:pPr>
+                            <w:r>
+                              <w:t>Exempt under provisions of 33 ILCS 200/31-45, Paragraph ___, Illinois Real Estate Transfer Tax Law.</w:t>
+                            </w:r>
+                          </w:p>
+                          <w:p/>
+                          <w:tbl>
+                            <w:tblPr>
+                              <w:tblStyle w:val="TableGrid"/>
+                              <w:tblW w:w="0" w:type="auto"/>
+                              <w:tblLook w:val="04A0" w:firstRow="1" w:lastRow="0" w:firstColumn="1" w:lastColumn="0" w:noHBand="0" w:noVBand="1"/>
+                            </w:tblPr>
+                            <w:tblGrid>
+                              <w:gridCol w:w="3325"/>
+                              <w:gridCol w:w="7137"/>
+                            </w:tblGrid>
+                            <w:tr>
+                              <w:tc>
+                                <w:tcPr>
+                                  <w:tcW w:w="3510" w:type="dxa"/>
+                                  <w:tcBorders>
+                                    <w:top w:val="nil"/>
+                                    <w:left w:val="nil"/>
+                                    <w:bottom w:val="nil"/>
+                                    <w:right w:val="nil"/>
+                                  </w:tcBorders>
+                                </w:tcPr>
+                                <w:p>
+                                  <w:pPr>
+                                    <w:keepLines/>
+                                  </w:pPr>
+                                  <w:r>
+                                    <w:t>________________</w:t>
+                                  </w:r>
+                                </w:p>
+                              </w:tc>
+                              <w:tc>
+                                <w:tcPr>
+                                  <w:tcW w:w="7280" w:type="dxa"/>
+                                  <w:tcBorders>
+                                    <w:top w:val="nil"/>
+                                    <w:left w:val="nil"/>
+                                    <w:bottom w:val="nil"/>
+                                    <w:right w:val="nil"/>
+                                  </w:tcBorders>
+                                </w:tcPr>
+                                <w:p>
+                                  <w:pPr>
+                                    <w:keepLines/>
+                                  </w:pPr>
+                                  <w:r>
+                                    <w:t>__________________________________________________</w:t>
+                                  </w:r>
+                                </w:p>
+                              </w:tc>
+                            </w:tr>
+                            <w:tr>
+                              <w:tc>
+                                <w:tcPr>
+                                  <w:tcW w:w="3510" w:type="dxa"/>
+                                  <w:tcBorders>
+                                    <w:top w:val="nil"/>
+                                    <w:left w:val="nil"/>
+                                    <w:bottom w:val="nil"/>
+                                    <w:right w:val="nil"/>
+                                  </w:tcBorders>
+                                </w:tcPr>
+                                <w:p>
+                                  <w:pPr>
+                                    <w:keepLines/>
+                                  </w:pPr>
+                                  <w:r>
+                                    <w:t>Date</w:t>
+                                  </w:r>
+                                </w:p>
+                              </w:tc>
+                              <w:tc>
+                                <w:tcPr>
+                                  <w:tcW w:w="7280" w:type="dxa"/>
+                                  <w:tcBorders>
+                                    <w:top w:val="nil"/>
+                                    <w:left w:val="nil"/>
+                                    <w:bottom w:val="nil"/>
+                                    <w:right w:val="nil"/>
+                                  </w:tcBorders>
+                                </w:tcPr>
+                                <w:p>
+                                  <w:pPr>
+                                    <w:keepLines/>
+                                  </w:pPr>
+                                  <w:r>
+                                    <w:t>Buyer, Seller, or Representative</w:t>
+                                  </w:r>
+                                </w:p>
+                              </w:tc>
+                            </w:tr>
+                          </w:tbl>
+                          <w:p/>
+                        </w:txbxContent>
+                      </wps:txbx>
+                      <wps:bodyPr rot="0" vert="horz" wrap="square" lIns="91440" tIns="45720" rIns="91440" bIns="45720" anchor="t" anchorCtr="0">
+                        <a:noAutofit/>
+                      </wps:bodyPr>
+                    </wps:wsp>
+                  </a:graphicData>
+                </a:graphic>
+                <wp14:sizeRelH relativeFrom="margin">
+                  <wp14:pctWidth>0</wp14:pctWidth>
+                </wp14:sizeRelH>
+                <wp14:sizeRelV relativeFrom="margin">
+                  <wp14:pctHeight>0</wp14:pctHeight>
+                </wp14:sizeRelV>
+              </wp:anchor>
+            </w:drawing>
+          </mc:Choice>
+          <mc:Fallback>
+            <w:pict>
+              <v:shapetype w14:anchorId="42CEAF28" id="_x0000_t202" coordsize="21600,21600" o:spt="202" path="m,l,21600r21600,l21600,xe">
+                <v:stroke joinstyle="miter"/>
+                <v:path gradientshapeok="t" o:connecttype="rect"/>
+              </v:shapetype>
+              <v:shape id="Text Box 2" o:spid="_x0000_s1026" type="#_x0000_t202" style="position:absolute;margin-left:487pt;margin-top:14.45pt;width:538.2pt;height:104.8pt;z-index:251659264;visibility:visible;mso-wrap-style:square;mso-width-percent:0;mso-height-percent:0;mso-wrap-distance-left:9pt;mso-wrap-distance-top:3.6pt;mso-wrap-distance-right:9pt;mso-wrap-distance-bottom:3.6pt;mso-position-horizontal:right;mso-position-horizontal-relative:margin;mso-position-vertical:absolute;mso-position-vertical-relative:text;mso-width-percent:0;mso-height-percent:0;mso-width-relative:margin;mso-height-relative:margin;v-text-anchor:top" o:gfxdata="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">
+                <v:textbox>
+                  <w:txbxContent>
+                    <w:p>
+                      <w:pPr>
+                        <w:keepLines/>
+                        <w:jc w:val="center"/>
+                      </w:pPr>
+                      <w:r>
+                        <w:t>AFFIX TRANSFER TAX STAMP</w:t>
+                      </w:r>
+                    </w:p>
+                    <w:p>
+                      <w:pPr>
+                        <w:keepLines/>
+                      </w:pPr>
+                      <w:r>
+                        <w:t xml:space="preserve">OR </w:t>
+                      </w:r>
+                    </w:p>
+                    <w:p>
+                      <w:pPr>
+                        <w:keepLines/>
+                      </w:pPr>
+                      <w:r>
+                        <w:t>Exempt under provisions of 33 ILCS 200/31-45, Paragraph ___, Illinois Real Estate Transfer Tax Law.</w:t>
+                      </w:r>
+                    </w:p>
+                    <w:p/>
+                    <w:tbl>
+                      <w:tblPr>
+                        <w:tblStyle w:val="TableGrid"/>
+                        <w:tblW w:w="0" w:type="auto"/>
+                        <w:tblLook w:val="04A0" w:firstRow="1" w:lastRow="0" w:firstColumn="1" w:lastColumn="0" w:noHBand="0" w:noVBand="1"/>
+                      </w:tblPr>
+                      <w:tblGrid>
+                        <w:gridCol w:w="3325"/>
+                        <w:gridCol w:w="7137"/>
+                      </w:tblGrid>
+                      <w:tr>
+                        <w:tc>
+                          <w:tcPr>
+                            <w:tcW w:w="3510" w:type="dxa"/>
+                            <w:tcBorders>
+                              <w:top w:val="nil"/>
+                              <w:left w:val="nil"/>
+                              <w:bottom w:val="nil"/>
+                              <w:right w:val="nil"/>
+                            </w:tcBorders>
+                          </w:tcPr>
+                          <w:p>
+                            <w:pPr>
+                              <w:keepLines/>
+                            </w:pPr>
+                            <w:r>
+                              <w:t>________________</w:t>
+                            </w:r>
+                          </w:p>
+                        </w:tc>
+                        <w:tc>
+                          <w:tcPr>
+                            <w:tcW w:w="7280" w:type="dxa"/>
+                            <w:tcBorders>
+                              <w:top w:val="nil"/>
+                              <w:left w:val="nil"/>
+                              <w:bottom w:val="nil"/>
+                              <w:right w:val="nil"/>
+                            </w:tcBorders>
+                          </w:tcPr>
+                          <w:p>
+                            <w:pPr>
+                              <w:keepLines/>
+                            </w:pPr>
+                            <w:r>
+                              <w:t>__________________________________________________</w:t>
+                            </w:r>
+                          </w:p>
+                        </w:tc>
+                      </w:tr>
+                      <w:tr>
+                        <w:tc>
+                          <w:tcPr>
+                            <w:tcW w:w="3510" w:type="dxa"/>
+                            <w:tcBorders>
+                              <w:top w:val="nil"/>
+                              <w:left w:val="nil"/>
+                              <w:bottom w:val="nil"/>
+                              <w:right w:val="nil"/>
+                            </w:tcBorders>
+                          </w:tcPr>
+                          <w:p>
+                            <w:pPr>
+                              <w:keepLines/>
+                            </w:pPr>
+                            <w:r>
+                              <w:t>Date</w:t>
+                            </w:r>
+                          </w:p>
+                        </w:tc>
+                        <w:tc>
+                          <w:tcPr>
+                            <w:tcW w:w="7280" w:type="dxa"/>
+                            <w:tcBorders>
+                              <w:top w:val="nil"/>
+                              <w:left w:val="nil"/>
+                              <w:bottom w:val="nil"/>
+                              <w:right w:val="nil"/>
+                            </w:tcBorders>
+                          </w:tcPr>
+                          <w:p>
+                            <w:pPr>
+                              <w:keepLines/>
+                            </w:pPr>
+                            <w:r>
+                              <w:t>Buyer, Seller, or Representative</w:t>
+                            </w:r>
+                          </w:p>
+                        </w:tc>
+                      </w:tr>
+                    </w:tbl>
+                    <w:p/>
+                  </w:txbxContent>
+                </v:textbox>
+                <w10:wrap type="square" anchorx="margin"/>
+              </v:shape>
+            </w:pict>
+          </mc:Fallback>
+        </mc:AlternateContent>
+      </w:r>
+    </w:p>
+    <w:p>
+      <w:pPr>
+        <w:keepLines/>
+      </w:pPr>
+    </w:p>
+    <w:p>
+      <w:pPr>
+        <w:keepLines/>
+      </w:pPr>
+      <w:r>
         <w:t xml:space="preserve">This instrument revokes any and all prior transfer on death instruments made by the above mentioned owner for the above mentioned residential real estate. Before </w:t>
       </w:r>
       <w:r>
@@ -2281,7 +2665,11 @@
         <w:t xml:space="preserve"> of the </w:t>
       </w:r>
       <w:r>
-        <w:t>above mentioned property, executed this Illinois Transfer on Death Instrument in my presence on _________________. This instrument was executed as a free and voluntary act by the {{owner_or_owners}}. At the time of the execution, I believe the {{owner_or_owners}} to be of sound mind and memory</w:t>
+        <w:t xml:space="preserve">above mentioned property, executed this Illinois Transfer on Death Instrument in my presence on _________________. This instrument was executed as a free and voluntary act by the </w:t>
+      </w:r>
+      <w:r>
+        <w:lastRenderedPageBreak/>
+        <w:t>{{owner_or_owners}}. At the time of the execution, I believe the {{owner_or_owners}} to be of sound mind and memory</w:t>
       </w:r>
       <w:r>
         <w:t>.</w:t>
@@ -2501,7 +2889,6 @@
               <w:t xml:space="preserve">known == True %}{{ </w:t>
             </w:r>
             <w:r>
-              <w:lastRenderedPageBreak/>
               <w:t>witnesses[1]</w:t>
             </w:r>
             <w:r>
@@ -2552,7 +2939,6 @@
               <w:t xml:space="preserve">_known == True %}{{ </w:t>
             </w:r>
             <w:r>
-              <w:lastRenderedPageBreak/>
               <w:t>witnesses[1]</w:t>
             </w:r>
             <w:r>
@@ -2573,7 +2959,6 @@
           </w:tcPr>
           <w:p>
             <w:r>
-              <w:lastRenderedPageBreak/>
               <w:t>Dated:</w:t>
             </w:r>
           </w:p>
@@ -3624,7 +4009,6 @@
     <w:p/>
     <w:p>
       <w:r>
-        <w:lastRenderedPageBreak/>
         <w:t xml:space="preserve">The undersigned, a notary public in and for the above County and State, HEREBY CERTIFIES </w:t>
       </w:r>
       <w:r>
@@ -4679,22 +5063,58 @@
         <w:t xml:space="preserve">died on _____________, ______, a resident of </w:t>
       </w:r>
       <w:r>
-        <w:t>____________</w:t>
-      </w:r>
-      <w:r>
-        <w:t>_</w:t>
-      </w:r>
-      <w:r>
-        <w:t>_____ County in the state of __________________</w:t>
-      </w:r>
-      <w:r>
-        <w:t>_</w:t>
+        <w:t>__________________ County in the state of ___________________</w:t>
       </w:r>
       <w:r>
         <w:t>,{% endif %}</w:t>
       </w:r>
       <w:r>
-        <w:t xml:space="preserve"> owning residential real estate legally described below:</w:t>
+        <w:t xml:space="preserve"> owning</w:t>
+      </w:r>
+      <w:r>
+        <w:t>{% if other_owners_check != “sole</w:t>
+      </w:r>
+      <w:r>
+        <w:t>”</w:t>
+      </w:r>
+      <w:r>
+        <w:t xml:space="preserve"> %}{% if </w:t>
+      </w:r>
+      <w:r>
+        <w:t>shared_owners_type</w:t>
+      </w:r>
+      <w:r>
+        <w:t xml:space="preserve"> == “</w:t>
+      </w:r>
+      <w:r>
+        <w:t>Tenancy in common</w:t>
+      </w:r>
+      <w:r>
+        <w:t>” %}</w:t>
+      </w:r>
+      <w:r>
+        <w:t xml:space="preserve"> a </w:t>
+      </w:r>
+      <w:r>
+        <w:t>{{</w:t>
+      </w:r>
+      <w:r>
+        <w:t>user_common_share</w:t>
+      </w:r>
+      <w:r>
+        <w:t>}}</w:t>
+      </w:r>
+      <w:r>
+        <w:t>%</w:t>
+      </w:r>
+      <w:r>
+        <w:t xml:space="preserve"> </w:t>
+      </w:r>
+      <w:r>
+        <w:t>share of the{% endif %}{% endif %}</w:t>
+      </w:r>
+      <w:r>
+        <w:t xml:space="preserve"> residential real estate legally described below:</w:t>
       </w:r>
     </w:p>
     <w:p>

</xml_diff>

<commit_message>
Implemented Sep 29 feedback
</commit_message>
<xml_diff>
--- a/docassemble/TODI/data/templates/todi_docassemble.docx
+++ b/docassemble/TODI/data/templates/todi_docassemble.docx
@@ -186,7 +186,17 @@
           </w:tcPr>
           <w:p>
             <w:r>
-              <w:t>{{users[0].name.full(middle=’full’)}}</w:t>
+              <w:t>{{users[0].</w:t>
+            </w:r>
+            <w:proofErr w:type="spellStart"/>
+            <w:proofErr w:type="gramStart"/>
+            <w:r>
+              <w:t>name.full</w:t>
+            </w:r>
+            <w:proofErr w:type="spellEnd"/>
+            <w:proofErr w:type="gramEnd"/>
+            <w:r>
+              <w:t>(middle=’full’)}}</w:t>
             </w:r>
           </w:p>
         </w:tc>
@@ -225,7 +235,23 @@
           </w:tcPr>
           <w:p>
             <w:r>
-              <w:t>{{users[0].address.line_one(bare=True)}}</w:t>
+              <w:t>{{users[0</w:t>
+            </w:r>
+            <w:proofErr w:type="gramStart"/>
+            <w:r>
+              <w:t>].</w:t>
+            </w:r>
+            <w:proofErr w:type="spellStart"/>
+            <w:r>
+              <w:t>address</w:t>
+            </w:r>
+            <w:proofErr w:type="gramEnd"/>
+            <w:r>
+              <w:t>.line_one</w:t>
+            </w:r>
+            <w:proofErr w:type="spellEnd"/>
+            <w:r>
+              <w:t>(bare=True)}}</w:t>
             </w:r>
           </w:p>
         </w:tc>
@@ -262,7 +288,23 @@
           </w:tcPr>
           <w:p>
             <w:r>
-              <w:t>{{users[0].address.line_two()}}</w:t>
+              <w:t>{{users[0</w:t>
+            </w:r>
+            <w:proofErr w:type="gramStart"/>
+            <w:r>
+              <w:t>].</w:t>
+            </w:r>
+            <w:proofErr w:type="spellStart"/>
+            <w:r>
+              <w:t>address</w:t>
+            </w:r>
+            <w:proofErr w:type="gramEnd"/>
+            <w:r>
+              <w:t>.line_two</w:t>
+            </w:r>
+            <w:proofErr w:type="spellEnd"/>
+            <w:r>
+              <w:t>()}}</w:t>
             </w:r>
           </w:p>
         </w:tc>
@@ -346,20 +388,50 @@
               <w:rPr>
                 <w:bCs/>
               </w:rPr>
-              <w:t>{% if joint_language == True %}</w:t>
-            </w:r>
+              <w:t xml:space="preserve">{% if </w:t>
+            </w:r>
+            <w:proofErr w:type="spellStart"/>
             <w:r>
               <w:rPr>
                 <w:bCs/>
               </w:rPr>
-              <w:t>{{</w:t>
-            </w:r>
+              <w:t>joint_language</w:t>
+            </w:r>
+            <w:proofErr w:type="spellEnd"/>
             <w:r>
               <w:rPr>
                 <w:bCs/>
               </w:rPr>
+              <w:t xml:space="preserve"> == True </w:t>
+            </w:r>
+            <w:proofErr w:type="gramStart"/>
+            <w:r>
+              <w:rPr>
+                <w:bCs/>
+              </w:rPr>
+              <w:t>%}</w:t>
+            </w:r>
+            <w:r>
+              <w:rPr>
+                <w:bCs/>
+              </w:rPr>
+              <w:t>{</w:t>
+            </w:r>
+            <w:proofErr w:type="gramEnd"/>
+            <w:r>
+              <w:rPr>
+                <w:bCs/>
+              </w:rPr>
+              <w:t>{</w:t>
+            </w:r>
+            <w:proofErr w:type="spellStart"/>
+            <w:r>
+              <w:rPr>
+                <w:bCs/>
+              </w:rPr>
               <w:t>joint_owner</w:t>
             </w:r>
+            <w:proofErr w:type="spellEnd"/>
             <w:r>
               <w:rPr>
                 <w:bCs/>
@@ -370,7 +442,23 @@
               <w:rPr>
                 <w:bCs/>
               </w:rPr>
-              <w:t xml:space="preserve"> name.full(middle=’full’</w:t>
+              <w:t xml:space="preserve"> </w:t>
+            </w:r>
+            <w:proofErr w:type="spellStart"/>
+            <w:proofErr w:type="gramStart"/>
+            <w:r>
+              <w:rPr>
+                <w:bCs/>
+              </w:rPr>
+              <w:t>name.full</w:t>
+            </w:r>
+            <w:proofErr w:type="spellEnd"/>
+            <w:proofErr w:type="gramEnd"/>
+            <w:r>
+              <w:rPr>
+                <w:bCs/>
+              </w:rPr>
+              <w:t>(middle=’full’</w:t>
             </w:r>
             <w:r>
               <w:rPr>
@@ -429,18 +517,47 @@
               <w:rPr>
                 <w:bCs/>
               </w:rPr>
-              <w:t>{% if joint_language == True %}</w:t>
-            </w:r>
+              <w:t xml:space="preserve">{% if </w:t>
+            </w:r>
+            <w:proofErr w:type="spellStart"/>
             <w:r>
               <w:rPr>
                 <w:bCs/>
               </w:rPr>
-              <w:t>{{</w:t>
-            </w:r>
+              <w:t>joint_language</w:t>
+            </w:r>
+            <w:proofErr w:type="spellEnd"/>
             <w:r>
               <w:rPr>
                 <w:bCs/>
               </w:rPr>
+              <w:t xml:space="preserve"> == True </w:t>
+            </w:r>
+            <w:proofErr w:type="gramStart"/>
+            <w:r>
+              <w:rPr>
+                <w:bCs/>
+              </w:rPr>
+              <w:t>%}</w:t>
+            </w:r>
+            <w:r>
+              <w:rPr>
+                <w:bCs/>
+              </w:rPr>
+              <w:t>{</w:t>
+            </w:r>
+            <w:proofErr w:type="gramEnd"/>
+            <w:r>
+              <w:rPr>
+                <w:bCs/>
+              </w:rPr>
+              <w:t>{</w:t>
+            </w:r>
+            <w:proofErr w:type="spellStart"/>
+            <w:r>
+              <w:rPr>
+                <w:bCs/>
+              </w:rPr>
               <w:t>joint_owner</w:t>
             </w:r>
             <w:r>
@@ -461,6 +578,7 @@
               </w:rPr>
               <w:t>one</w:t>
             </w:r>
+            <w:proofErr w:type="spellEnd"/>
             <w:r>
               <w:rPr>
                 <w:bCs/>
@@ -523,16 +641,46 @@
               <w:rPr>
                 <w:bCs/>
               </w:rPr>
-              <w:t>{% if joint_language == True %}</w:t>
-            </w:r>
-            <w:r>
-              <w:t>{{</w:t>
-            </w:r>
+              <w:t xml:space="preserve">{% if </w:t>
+            </w:r>
+            <w:proofErr w:type="spellStart"/>
+            <w:r>
+              <w:rPr>
+                <w:bCs/>
+              </w:rPr>
+              <w:t>joint_language</w:t>
+            </w:r>
+            <w:proofErr w:type="spellEnd"/>
+            <w:r>
+              <w:rPr>
+                <w:bCs/>
+              </w:rPr>
+              <w:t xml:space="preserve"> == True </w:t>
+            </w:r>
+            <w:proofErr w:type="gramStart"/>
+            <w:r>
+              <w:rPr>
+                <w:bCs/>
+              </w:rPr>
+              <w:t>%}</w:t>
+            </w:r>
+            <w:r>
+              <w:t>{</w:t>
+            </w:r>
+            <w:proofErr w:type="gramEnd"/>
+            <w:r>
+              <w:t>{</w:t>
+            </w:r>
+            <w:proofErr w:type="spellStart"/>
             <w:r>
               <w:t>joint_owner</w:t>
             </w:r>
             <w:r>
-              <w:t>.address.line_two()}}</w:t>
+              <w:t>.address.line_two</w:t>
+            </w:r>
+            <w:proofErr w:type="spellEnd"/>
+            <w:r>
+              <w:t>()}}</w:t>
             </w:r>
             <w:r>
               <w:t>{% endif %}</w:t>
@@ -627,7 +775,15 @@
         <w:t>________________,</w:t>
       </w:r>
       <w:r>
-        <w:t xml:space="preserve"> {{users[0].name.full(middle=’full’)}</w:t>
+        <w:t xml:space="preserve"> {{users[0].</w:t>
+      </w:r>
+      <w:proofErr w:type="spellStart"/>
+      <w:r>
+        <w:t>name.full</w:t>
+      </w:r>
+      <w:proofErr w:type="spellEnd"/>
+      <w:r>
+        <w:t>(middle=’full’)}</w:t>
       </w:r>
       <w:r>
         <w:t>}</w:t>
@@ -636,16 +792,45 @@
         <w:t xml:space="preserve"> </w:t>
       </w:r>
       <w:r>
-        <w:t>({{users[0].marital_status}}), residing at {{users[0].address.on_one_line(bare=True)}},</w:t>
-      </w:r>
-      <w:r>
-        <w:t xml:space="preserve"> {% if joint_language == True %}and {{</w:t>
-      </w:r>
+        <w:t>({{users[0].</w:t>
+      </w:r>
+      <w:proofErr w:type="spellStart"/>
+      <w:r>
+        <w:t>marital_status</w:t>
+      </w:r>
+      <w:proofErr w:type="spellEnd"/>
+      <w:r>
+        <w:t>}}), residing at {{users[0].</w:t>
+      </w:r>
+      <w:proofErr w:type="spellStart"/>
+      <w:r>
+        <w:t>address.on_one_line</w:t>
+      </w:r>
+      <w:proofErr w:type="spellEnd"/>
+      <w:r>
+        <w:t>(bare=True)}},</w:t>
+      </w:r>
+      <w:r>
+        <w:t xml:space="preserve"> {% if </w:t>
+      </w:r>
+      <w:proofErr w:type="spellStart"/>
+      <w:r>
+        <w:t>joint_language</w:t>
+      </w:r>
+      <w:proofErr w:type="spellEnd"/>
+      <w:r>
+        <w:t xml:space="preserve"> == True %}and {{</w:t>
+      </w:r>
+      <w:proofErr w:type="spellStart"/>
       <w:r>
         <w:t>joint_owner</w:t>
       </w:r>
       <w:r>
-        <w:t>.name.full(middle=’full’)}</w:t>
+        <w:t>.name.full</w:t>
+      </w:r>
+      <w:proofErr w:type="spellEnd"/>
+      <w:r>
+        <w:t>(middle=’full’)}</w:t>
       </w:r>
       <w:r>
         <w:t xml:space="preserve">} </w:t>
@@ -653,32 +838,63 @@
       <w:r>
         <w:t>({{</w:t>
       </w:r>
+      <w:proofErr w:type="spellStart"/>
       <w:r>
         <w:t>joint_owner</w:t>
       </w:r>
       <w:r>
-        <w:t>.marital_status}}), residing at {{</w:t>
-      </w:r>
+        <w:t>.marital_status</w:t>
+      </w:r>
+      <w:proofErr w:type="spellEnd"/>
+      <w:r>
+        <w:t>}}), residing at {{</w:t>
+      </w:r>
+      <w:proofErr w:type="spellStart"/>
       <w:r>
         <w:t>joint_owner</w:t>
       </w:r>
       <w:r>
-        <w:t>.address.on_one_line(bare=True)}}</w:t>
+        <w:t>.address.on_one_line</w:t>
+      </w:r>
+      <w:proofErr w:type="spellEnd"/>
+      <w:r>
+        <w:t>(bare=True)}}</w:t>
       </w:r>
       <w:r>
         <w:t xml:space="preserve"> execute {% else %}executes {% endif %}</w:t>
       </w:r>
       <w:r>
-        <w:t>this transfer on death instrument. {{users[0].name.full(middle=’full’)}}</w:t>
-      </w:r>
-      <w:r>
-        <w:t xml:space="preserve"> {% if joint_language == True %} and {{ </w:t>
-      </w:r>
+        <w:t>this transfer on death instrument. {{users[0].</w:t>
+      </w:r>
+      <w:proofErr w:type="spellStart"/>
+      <w:r>
+        <w:t>name.full</w:t>
+      </w:r>
+      <w:proofErr w:type="spellEnd"/>
+      <w:r>
+        <w:t>(middle=’full’)}}</w:t>
+      </w:r>
+      <w:r>
+        <w:t xml:space="preserve"> {% if </w:t>
+      </w:r>
+      <w:proofErr w:type="spellStart"/>
+      <w:r>
+        <w:t>joint_language</w:t>
+      </w:r>
+      <w:proofErr w:type="spellEnd"/>
+      <w:r>
+        <w:t xml:space="preserve"> == True %}and {{</w:t>
+      </w:r>
+      <w:proofErr w:type="spellStart"/>
       <w:r>
         <w:t>joint_owner</w:t>
       </w:r>
       <w:r>
-        <w:t>.name.full(middle=’full’)</w:t>
+        <w:t>.name.full</w:t>
+      </w:r>
+      <w:proofErr w:type="spellEnd"/>
+      <w:r>
+        <w:t>(middle=’full’)</w:t>
       </w:r>
       <w:r>
         <w:t>}</w:t>
@@ -687,10 +903,26 @@
         <w:t>}</w:t>
       </w:r>
       <w:r>
-        <w:t xml:space="preserve"> {% endif %}will transfer upon their {{death_or_deaths}}</w:t>
-      </w:r>
-      <w:r>
-        <w:t xml:space="preserve">{% if other_owners_check != </w:t>
+        <w:t xml:space="preserve"> {% endif %}will transfer upon their {{</w:t>
+      </w:r>
+      <w:proofErr w:type="spellStart"/>
+      <w:r>
+        <w:t>death_or_deaths</w:t>
+      </w:r>
+      <w:proofErr w:type="spellEnd"/>
+      <w:r>
+        <w:t>}}</w:t>
+      </w:r>
+      <w:r>
+        <w:t xml:space="preserve">{% if </w:t>
+      </w:r>
+      <w:proofErr w:type="spellStart"/>
+      <w:r>
+        <w:t>other_owners_check</w:t>
+      </w:r>
+      <w:proofErr w:type="spellEnd"/>
+      <w:r>
+        <w:t xml:space="preserve"> != </w:t>
       </w:r>
       <w:r>
         <w:t>“</w:t>
@@ -704,9 +936,11 @@
       <w:r>
         <w:t xml:space="preserve"> %}{% if </w:t>
       </w:r>
+      <w:proofErr w:type="spellStart"/>
       <w:r>
         <w:t>shared_owners_type</w:t>
       </w:r>
+      <w:proofErr w:type="spellEnd"/>
       <w:r>
         <w:t xml:space="preserve"> == “</w:t>
       </w:r>
@@ -719,9 +953,11 @@
       <w:r>
         <w:t>{{</w:t>
       </w:r>
+      <w:proofErr w:type="spellStart"/>
       <w:r>
         <w:t>user_common_share</w:t>
       </w:r>
+      <w:proofErr w:type="spellEnd"/>
       <w:r>
         <w:t>}}</w:t>
       </w:r>
@@ -747,13 +983,37 @@
         <w:t>the following residential real estate</w:t>
       </w:r>
       <w:r>
-        <w:t>{% if other_owners_check == “sole” %}</w:t>
+        <w:t xml:space="preserve">{% if </w:t>
+      </w:r>
+      <w:proofErr w:type="spellStart"/>
+      <w:r>
+        <w:t>other_owners_check</w:t>
+      </w:r>
+      <w:proofErr w:type="spellEnd"/>
+      <w:r>
+        <w:t xml:space="preserve"> == “sole” %}</w:t>
       </w:r>
       <w:r>
         <w:t xml:space="preserve"> in its entirety</w:t>
       </w:r>
       <w:r>
-        <w:t xml:space="preserve">{% elif joint_language == True %} in its entirety{% endif %}: </w:t>
+        <w:t xml:space="preserve">{% </w:t>
+      </w:r>
+      <w:proofErr w:type="spellStart"/>
+      <w:r>
+        <w:t>elif</w:t>
+      </w:r>
+      <w:proofErr w:type="spellEnd"/>
+      <w:r>
+        <w:t xml:space="preserve"> </w:t>
+      </w:r>
+      <w:proofErr w:type="spellStart"/>
+      <w:r>
+        <w:t>joint_language</w:t>
+      </w:r>
+      <w:proofErr w:type="spellEnd"/>
+      <w:r>
+        <w:t xml:space="preserve"> == True %} in its entirety{% endif %}: </w:t>
       </w:r>
     </w:p>
     <w:p>
@@ -769,14 +1029,24 @@
         <w:t>{</w:t>
       </w:r>
       <w:r>
-        <w:t>{todi_property.</w:t>
+        <w:t>{</w:t>
+      </w:r>
+      <w:proofErr w:type="spellStart"/>
+      <w:r>
+        <w:t>todi_</w:t>
+      </w:r>
+      <w:proofErr w:type="gramStart"/>
+      <w:r>
+        <w:t>property.</w:t>
       </w:r>
       <w:r>
         <w:t>line</w:t>
       </w:r>
+      <w:proofErr w:type="gramEnd"/>
       <w:r>
         <w:t>_one</w:t>
       </w:r>
+      <w:proofErr w:type="spellEnd"/>
       <w:r>
         <w:t>(</w:t>
       </w:r>
@@ -787,25 +1057,46 @@
         <w:t>bare=True</w:t>
       </w:r>
       <w:r>
-        <w:t>)}}, {{todi_property</w:t>
-      </w:r>
-      <w:r>
-        <w:t>.city}},</w:t>
+        <w:t>)}}, {{</w:t>
+      </w:r>
+      <w:proofErr w:type="spellStart"/>
+      <w:r>
+        <w:t>todi_property</w:t>
+      </w:r>
+      <w:r>
+        <w:t>.city</w:t>
+      </w:r>
+      <w:proofErr w:type="spellEnd"/>
+      <w:r>
+        <w:t>}},</w:t>
       </w:r>
       <w:r>
         <w:t xml:space="preserve"> </w:t>
       </w:r>
       <w:r>
-        <w:t>{{todi_property</w:t>
+        <w:t>{{</w:t>
+      </w:r>
+      <w:proofErr w:type="spellStart"/>
+      <w:r>
+        <w:t>todi_property</w:t>
       </w:r>
       <w:r>
         <w:t>.county</w:t>
       </w:r>
+      <w:proofErr w:type="spellEnd"/>
       <w:r>
         <w:t>}}</w:t>
       </w:r>
       <w:r>
-        <w:t>, {{todi_property.state}} {{todi_property</w:t>
+        <w:t>, {{</w:t>
+      </w:r>
+      <w:proofErr w:type="spellStart"/>
+      <w:r>
+        <w:t>todi_property.state</w:t>
+      </w:r>
+      <w:proofErr w:type="spellEnd"/>
+      <w:r>
+        <w:t>}} {{todi_property</w:t>
       </w:r>
       <w:r>
         <w:t>.zip}}</w:t>
@@ -819,7 +1110,15 @@
         <w:t>Index</w:t>
       </w:r>
       <w:r>
-        <w:t xml:space="preserve"> Number (“PIN”): {{todi_property.pin}}</w:t>
+        <w:t xml:space="preserve"> Number (“PIN”): {{</w:t>
+      </w:r>
+      <w:proofErr w:type="spellStart"/>
+      <w:r>
+        <w:t>todi_property.pin</w:t>
+      </w:r>
+      <w:proofErr w:type="spellEnd"/>
+      <w:r>
+        <w:t>}}</w:t>
       </w:r>
     </w:p>
     <w:p>
@@ -840,7 +1139,29 @@
         <w:rPr>
           <w:bCs/>
         </w:rPr>
-        <w:t>{{todi_property.description}}</w:t>
+        <w:t>{{</w:t>
+      </w:r>
+      <w:proofErr w:type="spellStart"/>
+      <w:r>
+        <w:rPr>
+          <w:bCs/>
+        </w:rPr>
+        <w:t>todi_</w:t>
+      </w:r>
+      <w:proofErr w:type="gramStart"/>
+      <w:r>
+        <w:rPr>
+          <w:bCs/>
+        </w:rPr>
+        <w:t>property.description</w:t>
+      </w:r>
+      <w:proofErr w:type="spellEnd"/>
+      <w:proofErr w:type="gramEnd"/>
+      <w:r>
+        <w:rPr>
+          <w:bCs/>
+        </w:rPr>
+        <w:t>}}</w:t>
       </w:r>
     </w:p>
     <w:p>
@@ -855,7 +1176,15 @@
     </w:p>
     <w:p>
       <w:r>
-        <w:t xml:space="preserve">SUBJECT to all easements, rights-of-way, protective covenants and mineral reservations of record, if any, to: </w:t>
+        <w:t xml:space="preserve">SUBJECT to all easements, rights-of-way, protective </w:t>
+      </w:r>
+      <w:proofErr w:type="gramStart"/>
+      <w:r>
+        <w:t>covenants</w:t>
+      </w:r>
+      <w:proofErr w:type="gramEnd"/>
+      <w:r>
+        <w:t xml:space="preserve"> and mineral reservations of record, if any, to: </w:t>
       </w:r>
     </w:p>
     <w:p>
@@ -902,7 +1231,23 @@
                 <w:b/>
                 <w:spacing w:val="-4"/>
               </w:rPr>
-              <w:t>Beneficiary Name,  Relationship to Owner</w:t>
+              <w:t xml:space="preserve">Beneficiary </w:t>
+            </w:r>
+            <w:proofErr w:type="gramStart"/>
+            <w:r>
+              <w:rPr>
+                <w:b/>
+                <w:spacing w:val="-4"/>
+              </w:rPr>
+              <w:t>Name,  Relationship</w:t>
+            </w:r>
+            <w:proofErr w:type="gramEnd"/>
+            <w:r>
+              <w:rPr>
+                <w:b/>
+                <w:spacing w:val="-4"/>
+              </w:rPr>
+              <w:t xml:space="preserve"> to Owner</w:t>
             </w:r>
           </w:p>
         </w:tc>
@@ -977,7 +1322,17 @@
           </w:tcPr>
           <w:p>
             <w:r>
-              <w:t>{{person.name.full(middle=’full’)}}</w:t>
+              <w:t>{{</w:t>
+            </w:r>
+            <w:proofErr w:type="spellStart"/>
+            <w:proofErr w:type="gramStart"/>
+            <w:r>
+              <w:t>person.name.full</w:t>
+            </w:r>
+            <w:proofErr w:type="spellEnd"/>
+            <w:proofErr w:type="gramEnd"/>
+            <w:r>
+              <w:t>(middle=’full’)}}</w:t>
             </w:r>
             <w:r>
               <w:t>,</w:t>
@@ -986,19 +1341,40 @@
               <w:t xml:space="preserve"> </w:t>
             </w:r>
             <w:r>
-              <w:t>{% if joint_language == True %}</w:t>
-            </w:r>
-            <w:r>
-              <w:t>{{person.relationship</w:t>
+              <w:t xml:space="preserve">{% if </w:t>
+            </w:r>
+            <w:proofErr w:type="spellStart"/>
+            <w:r>
+              <w:t>joint_language</w:t>
+            </w:r>
+            <w:proofErr w:type="spellEnd"/>
+            <w:r>
+              <w:t xml:space="preserve"> == True %}</w:t>
+            </w:r>
+            <w:r>
+              <w:t>{{</w:t>
+            </w:r>
+            <w:proofErr w:type="spellStart"/>
+            <w:r>
+              <w:t>person.relationship</w:t>
             </w:r>
             <w:r>
               <w:t>_info</w:t>
             </w:r>
+            <w:proofErr w:type="spellEnd"/>
             <w:r>
               <w:t>}}</w:t>
             </w:r>
             <w:r>
-              <w:t>{% else %}{{person.relationship}}{% endif %}</w:t>
+              <w:t>{% else %}{{</w:t>
+            </w:r>
+            <w:proofErr w:type="spellStart"/>
+            <w:r>
+              <w:t>person.relationship</w:t>
+            </w:r>
+            <w:proofErr w:type="spellEnd"/>
+            <w:r>
+              <w:t>}}{% endif %}</w:t>
             </w:r>
           </w:p>
         </w:tc>
@@ -1008,7 +1384,20 @@
           </w:tcPr>
           <w:p>
             <w:r>
-              <w:t>{{person.address.on_one_line(</w:t>
+              <w:t>{{</w:t>
+            </w:r>
+            <w:proofErr w:type="spellStart"/>
+            <w:proofErr w:type="gramStart"/>
+            <w:r>
+              <w:t>person.address</w:t>
+            </w:r>
+            <w:proofErr w:type="gramEnd"/>
+            <w:r>
+              <w:t>.on_one_line</w:t>
+            </w:r>
+            <w:proofErr w:type="spellEnd"/>
+            <w:r>
+              <w:t>(</w:t>
             </w:r>
             <w:r>
               <w:rPr>
@@ -1027,7 +1416,20 @@
           </w:tcPr>
           <w:p>
             <w:r>
-              <w:t>{{person.percent_share}}</w:t>
+              <w:t>{{</w:t>
+            </w:r>
+            <w:proofErr w:type="spellStart"/>
+            <w:proofErr w:type="gramStart"/>
+            <w:r>
+              <w:t>person.percent</w:t>
+            </w:r>
+            <w:proofErr w:type="gramEnd"/>
+            <w:r>
+              <w:t>_share</w:t>
+            </w:r>
+            <w:proofErr w:type="spellEnd"/>
+            <w:r>
+              <w:t>}}</w:t>
             </w:r>
             <w:r>
               <w:t>%</w:t>
@@ -1045,7 +1447,15 @@
     </w:tbl>
     <w:p>
       <w:r>
-        <w:t>{% endfor %}</w:t>
+        <w:t xml:space="preserve">{% </w:t>
+      </w:r>
+      <w:proofErr w:type="spellStart"/>
+      <w:r>
+        <w:t>endfor</w:t>
+      </w:r>
+      <w:proofErr w:type="spellEnd"/>
+      <w:r>
+        <w:t xml:space="preserve"> %}</w:t>
       </w:r>
     </w:p>
     <w:p>
@@ -1063,21 +1473,36 @@
     </w:p>
     <w:p>
       <w:r>
-        <w:t>{%p if person.</w:t>
+        <w:t xml:space="preserve">{%p if </w:t>
+      </w:r>
+      <w:proofErr w:type="spellStart"/>
+      <w:r>
+        <w:t>person.</w:t>
       </w:r>
       <w:r>
         <w:t>has_successor</w:t>
       </w:r>
+      <w:proofErr w:type="spellEnd"/>
       <w:r>
         <w:t xml:space="preserve"> == True %}</w:t>
       </w:r>
     </w:p>
     <w:p>
+      <w:proofErr w:type="gramStart"/>
       <w:r>
         <w:t xml:space="preserve">If </w:t>
       </w:r>
       <w:r>
-        <w:t>{{person.name.full(middle=’full’)</w:t>
+        <w:t>{{</w:t>
+      </w:r>
+      <w:proofErr w:type="spellStart"/>
+      <w:r>
+        <w:t>person.name.full</w:t>
+      </w:r>
+      <w:proofErr w:type="spellEnd"/>
+      <w:proofErr w:type="gramEnd"/>
+      <w:r>
+        <w:t>(middle=’full’)</w:t>
       </w:r>
       <w:r>
         <w:t>}</w:t>
@@ -1095,7 +1520,15 @@
         <w:t xml:space="preserve">eceases </w:t>
       </w:r>
       <w:r>
-        <w:t>{{ me_or_us}}</w:t>
+        <w:t xml:space="preserve">{{ </w:t>
+      </w:r>
+      <w:proofErr w:type="spellStart"/>
+      <w:r>
+        <w:t>me_or_us</w:t>
+      </w:r>
+      <w:proofErr w:type="spellEnd"/>
+      <w:r>
+        <w:t>}}</w:t>
       </w:r>
       <w:r>
         <w:t>, then</w:t>
@@ -1104,7 +1537,15 @@
         <w:t xml:space="preserve"> </w:t>
       </w:r>
       <w:r>
-        <w:t xml:space="preserve">{% if joint_language == False %}my </w:t>
+        <w:t xml:space="preserve">{% if </w:t>
+      </w:r>
+      <w:proofErr w:type="spellStart"/>
+      <w:r>
+        <w:t>joint_language</w:t>
+      </w:r>
+      <w:proofErr w:type="spellEnd"/>
+      <w:r>
+        <w:t xml:space="preserve"> == False %}my </w:t>
       </w:r>
       <w:r>
         <w:t>{{person.</w:t>
@@ -1112,42 +1553,78 @@
       <w:r>
         <w:t xml:space="preserve"> </w:t>
       </w:r>
-      <w:r>
-        <w:t>successor_beneficiary.relationship}}</w:t>
+      <w:proofErr w:type="spellStart"/>
+      <w:r>
+        <w:t>successor_beneficiary.relationship</w:t>
+      </w:r>
+      <w:proofErr w:type="spellEnd"/>
+      <w:r>
+        <w:t>}}</w:t>
       </w:r>
       <w:r>
         <w:t xml:space="preserve"> </w:t>
       </w:r>
       <w:r>
-        <w:t>{{person.succes</w:t>
+        <w:t>{{</w:t>
+      </w:r>
+      <w:proofErr w:type="spellStart"/>
+      <w:r>
+        <w:t>person.succes</w:t>
       </w:r>
       <w:r>
         <w:t>s</w:t>
       </w:r>
       <w:r>
-        <w:t>or_beneficiary.name.full(middle=’full’)}} of {{</w:t>
-      </w:r>
+        <w:t>or_beneficiary.name.full</w:t>
+      </w:r>
+      <w:proofErr w:type="spellEnd"/>
+      <w:r>
+        <w:t>(middle=’full’)}} of {{</w:t>
+      </w:r>
+      <w:proofErr w:type="spellStart"/>
       <w:r>
         <w:t>person.successor_beneficiary.address.city</w:t>
       </w:r>
+      <w:proofErr w:type="spellEnd"/>
       <w:r>
         <w:t>}}, {{</w:t>
       </w:r>
+      <w:proofErr w:type="spellStart"/>
       <w:r>
         <w:t>person.successor_beneficiary.address.</w:t>
       </w:r>
       <w:r>
-        <w:t>state}}</w:t>
-      </w:r>
-      <w:r>
-        <w:t xml:space="preserve">{% else %}{{person.successor_beneficiary.name.full(middle=’full’)}} </w:t>
+        <w:t>state</w:t>
+      </w:r>
+      <w:proofErr w:type="spellEnd"/>
+      <w:r>
+        <w:t>}}</w:t>
+      </w:r>
+      <w:r>
+        <w:t>{% else %}{{</w:t>
+      </w:r>
+      <w:proofErr w:type="spellStart"/>
+      <w:r>
+        <w:t>person.successor_beneficiary.name.full</w:t>
+      </w:r>
+      <w:proofErr w:type="spellEnd"/>
+      <w:r>
+        <w:t xml:space="preserve">(middle=’full’)}} </w:t>
       </w:r>
       <w:r>
         <w:lastRenderedPageBreak/>
         <w:t>(</w:t>
       </w:r>
       <w:r>
-        <w:t>{{person.successor_beneficiary.relationship_info}}</w:t>
+        <w:t>{{</w:t>
+      </w:r>
+      <w:proofErr w:type="spellStart"/>
+      <w:r>
+        <w:t>person.successor_beneficiary.relationship_info</w:t>
+      </w:r>
+      <w:proofErr w:type="spellEnd"/>
+      <w:r>
+        <w:t>}}</w:t>
       </w:r>
       <w:r>
         <w:t>)</w:t>
@@ -1161,23 +1638,38 @@
       <w:r>
         <w:t>{{</w:t>
       </w:r>
+      <w:proofErr w:type="spellStart"/>
       <w:r>
         <w:t>person.successor_beneficiary.address.city</w:t>
       </w:r>
+      <w:proofErr w:type="spellEnd"/>
       <w:r>
         <w:t>}}, {{</w:t>
       </w:r>
+      <w:proofErr w:type="spellStart"/>
       <w:r>
         <w:t>person.successor_beneficiary.address.</w:t>
       </w:r>
       <w:r>
-        <w:t xml:space="preserve">state}}{% endif %} </w:t>
+        <w:t>state</w:t>
+      </w:r>
+      <w:proofErr w:type="spellEnd"/>
+      <w:r>
+        <w:t xml:space="preserve">}}{% endif %} </w:t>
       </w:r>
       <w:r>
         <w:t xml:space="preserve">is </w:t>
       </w:r>
       <w:r>
-        <w:t>{{my_or_our}}</w:t>
+        <w:t>{{</w:t>
+      </w:r>
+      <w:proofErr w:type="spellStart"/>
+      <w:r>
+        <w:t>my_or_our</w:t>
+      </w:r>
+      <w:proofErr w:type="spellEnd"/>
+      <w:r>
+        <w:t>}}</w:t>
       </w:r>
       <w:r>
         <w:t xml:space="preserve"> successor beneficiary</w:t>
@@ -1201,7 +1693,15 @@
     </w:p>
     <w:p>
       <w:r>
-        <w:t>{%p endfor %}</w:t>
+        <w:t xml:space="preserve">{%p </w:t>
+      </w:r>
+      <w:proofErr w:type="spellStart"/>
+      <w:r>
+        <w:t>endfor</w:t>
+      </w:r>
+      <w:proofErr w:type="spellEnd"/>
+      <w:r>
+        <w:t xml:space="preserve"> %}</w:t>
       </w:r>
     </w:p>
     <w:p>
@@ -1214,8 +1714,15 @@
       <w:r>
         <w:t xml:space="preserve"> if </w:t>
       </w:r>
-      <w:r>
-        <w:t>beneficiaries.number()</w:t>
+      <w:proofErr w:type="spellStart"/>
+      <w:proofErr w:type="gramStart"/>
+      <w:r>
+        <w:t>beneficiaries.number</w:t>
+      </w:r>
+      <w:proofErr w:type="spellEnd"/>
+      <w:proofErr w:type="gramEnd"/>
+      <w:r>
+        <w:t>()</w:t>
       </w:r>
       <w:r>
         <w:t xml:space="preserve"> == 1 %}</w:t>
@@ -1229,25 +1736,65 @@
         <w:t xml:space="preserve">Upon </w:t>
       </w:r>
       <w:r>
-        <w:t xml:space="preserve">{{my_or_our}} </w:t>
-      </w:r>
-      <w:r>
-        <w:t>{{death_or_deaths}}</w:t>
+        <w:t>{{</w:t>
+      </w:r>
+      <w:proofErr w:type="spellStart"/>
+      <w:r>
+        <w:t>my_or_our</w:t>
+      </w:r>
+      <w:proofErr w:type="spellEnd"/>
+      <w:r>
+        <w:t xml:space="preserve">}} </w:t>
+      </w:r>
+      <w:r>
+        <w:t>{{</w:t>
+      </w:r>
+      <w:proofErr w:type="spellStart"/>
+      <w:r>
+        <w:t>death_or_deaths</w:t>
+      </w:r>
+      <w:proofErr w:type="spellEnd"/>
+      <w:r>
+        <w:t>}}</w:t>
       </w:r>
       <w:r>
         <w:t xml:space="preserve">, </w:t>
       </w:r>
       <w:r>
-        <w:t>{{i_or_we}}</w:t>
+        <w:t>{{</w:t>
+      </w:r>
+      <w:proofErr w:type="spellStart"/>
+      <w:r>
+        <w:t>i_or_we</w:t>
+      </w:r>
+      <w:proofErr w:type="spellEnd"/>
+      <w:r>
+        <w:t>}}</w:t>
       </w:r>
       <w:r>
         <w:t xml:space="preserve"> transfer </w:t>
       </w:r>
       <w:r>
-        <w:t xml:space="preserve">{{my_or_our}} </w:t>
-      </w:r>
-      <w:r>
-        <w:t>interest in the above described property to the beneficiary designated above.</w:t>
+        <w:t>{{</w:t>
+      </w:r>
+      <w:proofErr w:type="spellStart"/>
+      <w:r>
+        <w:t>my_or_our</w:t>
+      </w:r>
+      <w:proofErr w:type="spellEnd"/>
+      <w:r>
+        <w:t xml:space="preserve">}} </w:t>
+      </w:r>
+      <w:r>
+        <w:t xml:space="preserve">interest in the </w:t>
+      </w:r>
+      <w:proofErr w:type="gramStart"/>
+      <w:r>
+        <w:t>above described</w:t>
+      </w:r>
+      <w:proofErr w:type="gramEnd"/>
+      <w:r>
+        <w:t xml:space="preserve"> property to the beneficiary designated above.</w:t>
       </w:r>
     </w:p>
     <w:p>
@@ -1274,8 +1821,15 @@
       <w:r>
         <w:t xml:space="preserve"> if </w:t>
       </w:r>
-      <w:r>
-        <w:t>beneficiaries.number()</w:t>
+      <w:proofErr w:type="spellStart"/>
+      <w:proofErr w:type="gramStart"/>
+      <w:r>
+        <w:t>beneficiaries.number</w:t>
+      </w:r>
+      <w:proofErr w:type="spellEnd"/>
+      <w:proofErr w:type="gramEnd"/>
+      <w:r>
+        <w:t>()</w:t>
       </w:r>
       <w:r>
         <w:t xml:space="preserve"> != 1 %}</w:t>
@@ -1289,28 +1843,76 @@
         <w:t xml:space="preserve">Upon </w:t>
       </w:r>
       <w:r>
-        <w:t xml:space="preserve">{{my_or_our}} </w:t>
-      </w:r>
-      <w:r>
-        <w:t>{{death_or_deaths}}</w:t>
+        <w:t>{{</w:t>
+      </w:r>
+      <w:proofErr w:type="spellStart"/>
+      <w:r>
+        <w:t>my_or_our</w:t>
+      </w:r>
+      <w:proofErr w:type="spellEnd"/>
+      <w:r>
+        <w:t xml:space="preserve">}} </w:t>
+      </w:r>
+      <w:r>
+        <w:t>{{</w:t>
+      </w:r>
+      <w:proofErr w:type="spellStart"/>
+      <w:r>
+        <w:t>death_or_deaths</w:t>
+      </w:r>
+      <w:proofErr w:type="spellEnd"/>
+      <w:r>
+        <w:t>}}</w:t>
       </w:r>
       <w:r>
         <w:t xml:space="preserve">, </w:t>
       </w:r>
       <w:r>
-        <w:t>{{i_or_we}}</w:t>
+        <w:t>{{</w:t>
+      </w:r>
+      <w:proofErr w:type="spellStart"/>
+      <w:r>
+        <w:t>i_or_we</w:t>
+      </w:r>
+      <w:proofErr w:type="spellEnd"/>
+      <w:r>
+        <w:t>}}</w:t>
       </w:r>
       <w:r>
         <w:t xml:space="preserve"> transfer </w:t>
       </w:r>
       <w:r>
-        <w:t xml:space="preserve">{{my_or_our}} </w:t>
-      </w:r>
-      <w:r>
-        <w:t xml:space="preserve">interest in the above described property to the beneficiaries designated above as </w:t>
-      </w:r>
-      <w:r>
-        <w:t>{{tenancy_type}}</w:t>
+        <w:t>{{</w:t>
+      </w:r>
+      <w:proofErr w:type="spellStart"/>
+      <w:r>
+        <w:t>my_or_our</w:t>
+      </w:r>
+      <w:proofErr w:type="spellEnd"/>
+      <w:r>
+        <w:t xml:space="preserve">}} </w:t>
+      </w:r>
+      <w:r>
+        <w:t xml:space="preserve">interest in the </w:t>
+      </w:r>
+      <w:proofErr w:type="gramStart"/>
+      <w:r>
+        <w:t>above described</w:t>
+      </w:r>
+      <w:proofErr w:type="gramEnd"/>
+      <w:r>
+        <w:t xml:space="preserve"> property to the beneficiaries designated above as </w:t>
+      </w:r>
+      <w:r>
+        <w:t>{{</w:t>
+      </w:r>
+      <w:proofErr w:type="spellStart"/>
+      <w:r>
+        <w:t>tenancy_type</w:t>
+      </w:r>
+      <w:proofErr w:type="spellEnd"/>
+      <w:r>
+        <w:t>}}</w:t>
       </w:r>
       <w:r>
         <w:t>.</w:t>
@@ -1377,16 +1979,16 @@
         <mc:AlternateContent>
           <mc:Choice Requires="wps">
             <w:drawing>
-              <wp:anchor distT="45720" distB="45720" distL="114300" distR="114300" simplePos="0" relativeHeight="251659264" behindDoc="0" locked="0" layoutInCell="1" allowOverlap="1" wp14:anchorId="42CEAF28" wp14:editId="0E5F0C8B">
+              <wp:anchor distT="45720" distB="45720" distL="114300" distR="114300" simplePos="0" relativeHeight="251659264" behindDoc="0" locked="0" layoutInCell="1" allowOverlap="1" wp14:anchorId="42CEAF28" wp14:editId="588006DE">
                 <wp:simplePos x="0" y="0"/>
                 <wp:positionH relativeFrom="margin">
-                  <wp:align>right</wp:align>
+                  <wp:posOffset>0</wp:posOffset>
                 </wp:positionH>
-                <wp:positionV relativeFrom="paragraph">
-                  <wp:posOffset>183515</wp:posOffset>
+                <wp:positionV relativeFrom="page">
+                  <wp:posOffset>457200</wp:posOffset>
                 </wp:positionV>
-                <wp:extent cx="6835140" cy="1330960"/>
-                <wp:effectExtent l="0" t="0" r="22860" b="21590"/>
+                <wp:extent cx="6839585" cy="1334770"/>
+                <wp:effectExtent l="0" t="0" r="18415" b="17780"/>
                 <wp:wrapSquare wrapText="bothSides"/>
                 <wp:docPr id="217" name="Text Box 2"/>
                 <wp:cNvGraphicFramePr>
@@ -1401,7 +2003,7 @@
                       <wps:spPr bwMode="auto">
                         <a:xfrm>
                           <a:off x="0" y="0"/>
-                          <a:ext cx="6835140" cy="1331259"/>
+                          <a:ext cx="6839585" cy="1334770"/>
                         </a:xfrm>
                         <a:prstGeom prst="rect">
                           <a:avLst/>
@@ -1453,8 +2055,8 @@
                               <w:tblLook w:val="04A0" w:firstRow="1" w:lastRow="0" w:firstColumn="1" w:lastColumn="0" w:noHBand="0" w:noVBand="1"/>
                             </w:tblPr>
                             <w:tblGrid>
-                              <w:gridCol w:w="3325"/>
-                              <w:gridCol w:w="7137"/>
+                              <w:gridCol w:w="3329"/>
+                              <w:gridCol w:w="7140"/>
                             </w:tblGrid>
                             <w:tr>
                               <w:tc>
@@ -1561,7 +2163,7 @@
                 <v:stroke joinstyle="miter"/>
                 <v:path gradientshapeok="t" o:connecttype="rect"/>
               </v:shapetype>
-              <v:shape id="Text Box 2" o:spid="_x0000_s1026" type="#_x0000_t202" style="position:absolute;margin-left:487pt;margin-top:14.45pt;width:538.2pt;height:104.8pt;z-index:251659264;visibility:visible;mso-wrap-style:square;mso-width-percent:0;mso-height-percent:0;mso-wrap-distance-left:9pt;mso-wrap-distance-top:3.6pt;mso-wrap-distance-right:9pt;mso-wrap-distance-bottom:3.6pt;mso-position-horizontal:right;mso-position-horizontal-relative:margin;mso-position-vertical:absolute;mso-position-vertical-relative:text;mso-width-percent:0;mso-height-percent:0;mso-width-relative:margin;mso-height-relative:margin;v-text-anchor:top" o:gfxdata="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">
+              <v:shape id="Text Box 2" o:spid="_x0000_s1026" type="#_x0000_t202" style="position:absolute;margin-left:0;margin-top:36pt;width:538.55pt;height:105.1pt;z-index:251659264;visibility:visible;mso-wrap-style:square;mso-width-percent:0;mso-height-percent:0;mso-wrap-distance-left:9pt;mso-wrap-distance-top:3.6pt;mso-wrap-distance-right:9pt;mso-wrap-distance-bottom:3.6pt;mso-position-horizontal:absolute;mso-position-horizontal-relative:margin;mso-position-vertical:absolute;mso-position-vertical-relative:page;mso-width-percent:0;mso-height-percent:0;mso-width-relative:margin;mso-height-relative:margin;v-text-anchor:top" o:gfxdata="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">
                 <v:textbox>
                   <w:txbxContent>
                     <w:p>
@@ -1597,8 +2199,8 @@
                         <w:tblLook w:val="04A0" w:firstRow="1" w:lastRow="0" w:firstColumn="1" w:lastColumn="0" w:noHBand="0" w:noVBand="1"/>
                       </w:tblPr>
                       <w:tblGrid>
-                        <w:gridCol w:w="3325"/>
-                        <w:gridCol w:w="7137"/>
+                        <w:gridCol w:w="3329"/>
+                        <w:gridCol w:w="7140"/>
                       </w:tblGrid>
                       <w:tr>
                         <w:tc>
@@ -1684,7 +2286,7 @@
                     <w:p/>
                   </w:txbxContent>
                 </v:textbox>
-                <w10:wrap type="square" anchorx="margin"/>
+                <w10:wrap type="square" anchorx="margin" anchory="page"/>
               </v:shape>
             </w:pict>
           </mc:Fallback>
@@ -1701,22 +2303,54 @@
         <w:keepLines/>
       </w:pPr>
       <w:r>
-        <w:t xml:space="preserve">This instrument revokes any and all prior transfer on death instruments made by the above mentioned owner for the above mentioned residential real estate. Before </w:t>
-      </w:r>
-      <w:r>
-        <w:t>{{my_or_our}}</w:t>
+        <w:t xml:space="preserve">This instrument revokes any and all prior transfer on death instruments made by the </w:t>
+      </w:r>
+      <w:proofErr w:type="gramStart"/>
+      <w:r>
+        <w:t>above mentioned</w:t>
+      </w:r>
+      <w:proofErr w:type="gramEnd"/>
+      <w:r>
+        <w:t xml:space="preserve"> owner for the above mentioned residential real estate. Before </w:t>
+      </w:r>
+      <w:r>
+        <w:t>{{</w:t>
+      </w:r>
+      <w:proofErr w:type="spellStart"/>
+      <w:r>
+        <w:t>my_or_our</w:t>
+      </w:r>
+      <w:proofErr w:type="spellEnd"/>
+      <w:r>
+        <w:t>}}</w:t>
       </w:r>
       <w:r>
         <w:t xml:space="preserve"> </w:t>
       </w:r>
       <w:r>
-        <w:t>{{death_or_deaths}}</w:t>
+        <w:t>{{</w:t>
+      </w:r>
+      <w:proofErr w:type="spellStart"/>
+      <w:r>
+        <w:t>death_or_deaths</w:t>
+      </w:r>
+      <w:proofErr w:type="spellEnd"/>
+      <w:r>
+        <w:t>}}</w:t>
       </w:r>
       <w:r>
         <w:t xml:space="preserve">, </w:t>
       </w:r>
       <w:r>
-        <w:t>{{i_or_we}}</w:t>
+        <w:t>{{</w:t>
+      </w:r>
+      <w:proofErr w:type="spellStart"/>
+      <w:r>
+        <w:t>i_or_we</w:t>
+      </w:r>
+      <w:proofErr w:type="spellEnd"/>
+      <w:r>
+        <w:t>}}</w:t>
       </w:r>
       <w:r>
         <w:t xml:space="preserve"> have the right to revoke this instrument.</w:t>
@@ -1742,9 +2376,11 @@
       <w:r>
         <w:t>{{</w:t>
       </w:r>
+      <w:proofErr w:type="spellStart"/>
       <w:r>
         <w:t>owners_apostrophe</w:t>
       </w:r>
+      <w:proofErr w:type="spellEnd"/>
       <w:r>
         <w:t>}}</w:t>
       </w:r>
@@ -1752,7 +2388,15 @@
         <w:t xml:space="preserve"> </w:t>
       </w:r>
       <w:r>
-        <w:t>{{death_or_deaths}}</w:t>
+        <w:t>{{</w:t>
+      </w:r>
+      <w:proofErr w:type="spellStart"/>
+      <w:r>
+        <w:t>death_or_deaths</w:t>
+      </w:r>
+      <w:proofErr w:type="spellEnd"/>
+      <w:r>
+        <w:t>}}</w:t>
       </w:r>
       <w:r>
         <w:t xml:space="preserve"> in the public records in the office of the recorder of the county in which any part of the residential real estate is located.</w:t>
@@ -1767,6 +2411,29 @@
           <w:szCs w:val="20"/>
         </w:rPr>
       </w:pPr>
+      <w:r>
+        <w:rPr>
+          <w:sz w:val="20"/>
+          <w:szCs w:val="20"/>
+        </w:rPr>
+        <w:t xml:space="preserve">{% if </w:t>
+      </w:r>
+      <w:proofErr w:type="spellStart"/>
+      <w:r>
+        <w:rPr>
+          <w:sz w:val="20"/>
+          <w:szCs w:val="20"/>
+        </w:rPr>
+        <w:t>joint_language</w:t>
+      </w:r>
+      <w:proofErr w:type="spellEnd"/>
+      <w:r>
+        <w:rPr>
+          <w:sz w:val="20"/>
+          <w:szCs w:val="20"/>
+        </w:rPr>
+        <w:t xml:space="preserve"> == False %}</w:t>
+      </w:r>
     </w:p>
     <w:tbl>
       <w:tblPr>
@@ -1783,8 +2450,8 @@
         <w:tblLook w:val="04A0" w:firstRow="1" w:lastRow="0" w:firstColumn="1" w:lastColumn="0" w:noHBand="0" w:noVBand="1"/>
       </w:tblPr>
       <w:tblGrid>
-        <w:gridCol w:w="3878"/>
-        <w:gridCol w:w="1615"/>
+        <w:gridCol w:w="4410"/>
+        <w:gridCol w:w="1083"/>
         <w:gridCol w:w="4288"/>
       </w:tblGrid>
       <w:tr>
@@ -1793,7 +2460,7 @@
         </w:trPr>
         <w:tc>
           <w:tcPr>
-            <w:tcW w:w="3809" w:type="dxa"/>
+            <w:tcW w:w="4410" w:type="dxa"/>
             <w:tcBorders>
               <w:bottom w:val="single" w:sz="4" w:space="0" w:color="auto"/>
             </w:tcBorders>
@@ -1807,8 +2474,9 @@
         </w:tc>
         <w:tc>
           <w:tcPr>
-            <w:tcW w:w="1615" w:type="dxa"/>
-            <w:tcBorders>
+            <w:tcW w:w="1083" w:type="dxa"/>
+            <w:tcBorders>
+              <w:left w:val="nil"/>
               <w:bottom w:val="single" w:sz="4" w:space="0" w:color="FFFFFF" w:themeColor="background1"/>
             </w:tcBorders>
           </w:tcPr>
@@ -1840,7 +2508,7 @@
         </w:trPr>
         <w:tc>
           <w:tcPr>
-            <w:tcW w:w="3809" w:type="dxa"/>
+            <w:tcW w:w="4410" w:type="dxa"/>
             <w:tcBorders>
               <w:top w:val="single" w:sz="4" w:space="0" w:color="auto"/>
             </w:tcBorders>
@@ -1876,17 +2544,27 @@
               </w:rPr>
               <w:t>.</w:t>
             </w:r>
+            <w:proofErr w:type="spellStart"/>
+            <w:proofErr w:type="gramStart"/>
             <w:r>
               <w:rPr>
                 <w:bCs/>
               </w:rPr>
-              <w:t>name.full(middle=’full’)}}</w:t>
-            </w:r>
-          </w:p>
-        </w:tc>
-        <w:tc>
-          <w:tcPr>
-            <w:tcW w:w="1615" w:type="dxa"/>
+              <w:t>name.full</w:t>
+            </w:r>
+            <w:proofErr w:type="spellEnd"/>
+            <w:proofErr w:type="gramEnd"/>
+            <w:r>
+              <w:rPr>
+                <w:bCs/>
+              </w:rPr>
+              <w:t>(middle=’full’)}}</w:t>
+            </w:r>
+          </w:p>
+        </w:tc>
+        <w:tc>
+          <w:tcPr>
+            <w:tcW w:w="1083" w:type="dxa"/>
             <w:tcBorders>
               <w:top w:val="single" w:sz="4" w:space="0" w:color="FFFFFF" w:themeColor="background1"/>
             </w:tcBorders>
@@ -1919,8 +2597,24 @@
       <w:r>
         <w:t xml:space="preserve">{% </w:t>
       </w:r>
-      <w:r>
-        <w:t>if joint_language == True</w:t>
+      <w:proofErr w:type="spellStart"/>
+      <w:r>
+        <w:t>el</w:t>
+      </w:r>
+      <w:r>
+        <w:t>if</w:t>
+      </w:r>
+      <w:proofErr w:type="spellEnd"/>
+      <w:r>
+        <w:t xml:space="preserve"> </w:t>
+      </w:r>
+      <w:proofErr w:type="spellStart"/>
+      <w:r>
+        <w:t>joint_language</w:t>
+      </w:r>
+      <w:proofErr w:type="spellEnd"/>
+      <w:r>
+        <w:t xml:space="preserve"> == True</w:t>
       </w:r>
       <w:r>
         <w:t xml:space="preserve"> %}</w:t>
@@ -1951,9 +2645,9 @@
         <w:tblLook w:val="04A0" w:firstRow="1" w:lastRow="0" w:firstColumn="1" w:lastColumn="0" w:noHBand="0" w:noVBand="1"/>
       </w:tblPr>
       <w:tblGrid>
-        <w:gridCol w:w="4265"/>
-        <w:gridCol w:w="1615"/>
-        <w:gridCol w:w="4288"/>
+        <w:gridCol w:w="4410"/>
+        <w:gridCol w:w="1080"/>
+        <w:gridCol w:w="4315"/>
       </w:tblGrid>
       <w:tr>
         <w:trPr>
@@ -1961,7 +2655,7 @@
         </w:trPr>
         <w:tc>
           <w:tcPr>
-            <w:tcW w:w="3809" w:type="dxa"/>
+            <w:tcW w:w="4410" w:type="dxa"/>
             <w:tcBorders>
               <w:bottom w:val="single" w:sz="4" w:space="0" w:color="auto"/>
             </w:tcBorders>
@@ -1975,8 +2669,9 @@
         </w:tc>
         <w:tc>
           <w:tcPr>
-            <w:tcW w:w="1615" w:type="dxa"/>
-            <w:tcBorders>
+            <w:tcW w:w="1080" w:type="dxa"/>
+            <w:tcBorders>
+              <w:left w:val="nil"/>
               <w:bottom w:val="single" w:sz="4" w:space="0" w:color="FFFFFF" w:themeColor="background1"/>
             </w:tcBorders>
           </w:tcPr>
@@ -1989,7 +2684,167 @@
         </w:tc>
         <w:tc>
           <w:tcPr>
-            <w:tcW w:w="4288" w:type="dxa"/>
+            <w:tcW w:w="4315" w:type="dxa"/>
+            <w:tcBorders>
+              <w:bottom w:val="single" w:sz="2" w:space="0" w:color="auto"/>
+            </w:tcBorders>
+          </w:tcPr>
+          <w:p>
+            <w:pPr>
+              <w:keepNext/>
+              <w:keepLines/>
+            </w:pPr>
+          </w:p>
+        </w:tc>
+      </w:tr>
+      <w:tr>
+        <w:trPr>
+          <w:trHeight w:val="166"/>
+        </w:trPr>
+        <w:tc>
+          <w:tcPr>
+            <w:tcW w:w="4410" w:type="dxa"/>
+            <w:tcBorders>
+              <w:top w:val="single" w:sz="4" w:space="0" w:color="auto"/>
+            </w:tcBorders>
+          </w:tcPr>
+          <w:p>
+            <w:pPr>
+              <w:keepNext/>
+              <w:keepLines/>
+            </w:pPr>
+            <w:r>
+              <w:t>{{users[0].</w:t>
+            </w:r>
+            <w:proofErr w:type="spellStart"/>
+            <w:proofErr w:type="gramStart"/>
+            <w:r>
+              <w:t>name.full</w:t>
+            </w:r>
+            <w:proofErr w:type="spellEnd"/>
+            <w:proofErr w:type="gramEnd"/>
+            <w:r>
+              <w:t>(middle=’full’)</w:t>
+            </w:r>
+            <w:r>
+              <w:t>}</w:t>
+            </w:r>
+            <w:r>
+              <w:t>}</w:t>
+            </w:r>
+          </w:p>
+        </w:tc>
+        <w:tc>
+          <w:tcPr>
+            <w:tcW w:w="1080" w:type="dxa"/>
+            <w:tcBorders>
+              <w:left w:val="nil"/>
+              <w:bottom w:val="single" w:sz="4" w:space="0" w:color="FFFFFF" w:themeColor="background1"/>
+            </w:tcBorders>
+          </w:tcPr>
+          <w:p>
+            <w:pPr>
+              <w:keepNext/>
+              <w:keepLines/>
+            </w:pPr>
+          </w:p>
+        </w:tc>
+        <w:tc>
+          <w:tcPr>
+            <w:tcW w:w="4315" w:type="dxa"/>
+            <w:tcBorders>
+              <w:top w:val="single" w:sz="2" w:space="0" w:color="auto"/>
+            </w:tcBorders>
+          </w:tcPr>
+          <w:p>
+            <w:pPr>
+              <w:keepNext/>
+              <w:keepLines/>
+            </w:pPr>
+            <w:r>
+              <w:t>Date</w:t>
+            </w:r>
+          </w:p>
+        </w:tc>
+      </w:tr>
+      <w:tr>
+        <w:trPr>
+          <w:trHeight w:val="166"/>
+        </w:trPr>
+        <w:tc>
+          <w:tcPr>
+            <w:tcW w:w="4410" w:type="dxa"/>
+          </w:tcPr>
+          <w:p>
+            <w:pPr>
+              <w:keepNext/>
+              <w:keepLines/>
+            </w:pPr>
+          </w:p>
+        </w:tc>
+        <w:tc>
+          <w:tcPr>
+            <w:tcW w:w="1080" w:type="dxa"/>
+            <w:tcBorders>
+              <w:left w:val="nil"/>
+              <w:bottom w:val="single" w:sz="4" w:space="0" w:color="FFFFFF" w:themeColor="background1"/>
+            </w:tcBorders>
+          </w:tcPr>
+          <w:p>
+            <w:pPr>
+              <w:keepNext/>
+              <w:keepLines/>
+            </w:pPr>
+          </w:p>
+        </w:tc>
+        <w:tc>
+          <w:tcPr>
+            <w:tcW w:w="4315" w:type="dxa"/>
+          </w:tcPr>
+          <w:p>
+            <w:pPr>
+              <w:keepNext/>
+              <w:keepLines/>
+            </w:pPr>
+          </w:p>
+        </w:tc>
+      </w:tr>
+      <w:tr>
+        <w:trPr>
+          <w:trHeight w:val="166"/>
+        </w:trPr>
+        <w:tc>
+          <w:tcPr>
+            <w:tcW w:w="4410" w:type="dxa"/>
+            <w:tcBorders>
+              <w:bottom w:val="single" w:sz="4" w:space="0" w:color="auto"/>
+            </w:tcBorders>
+          </w:tcPr>
+          <w:p>
+            <w:pPr>
+              <w:keepNext/>
+              <w:keepLines/>
+            </w:pPr>
+          </w:p>
+        </w:tc>
+        <w:tc>
+          <w:tcPr>
+            <w:tcW w:w="1080" w:type="dxa"/>
+            <w:tcBorders>
+              <w:left w:val="nil"/>
+              <w:bottom w:val="single" w:sz="4" w:space="0" w:color="FFFFFF" w:themeColor="background1"/>
+            </w:tcBorders>
+          </w:tcPr>
+          <w:p>
+            <w:pPr>
+              <w:keepNext/>
+              <w:keepLines/>
+            </w:pPr>
+          </w:p>
+        </w:tc>
+        <w:tc>
+          <w:tcPr>
+            <w:tcW w:w="4315" w:type="dxa"/>
             <w:tcBorders>
               <w:bottom w:val="single" w:sz="2" w:space="0" w:color="auto"/>
             </w:tcBorders>
@@ -2008,7 +2863,7 @@
         </w:trPr>
         <w:tc>
           <w:tcPr>
-            <w:tcW w:w="3809" w:type="dxa"/>
+            <w:tcW w:w="4410" w:type="dxa"/>
             <w:tcBorders>
               <w:top w:val="single" w:sz="4" w:space="0" w:color="auto"/>
             </w:tcBorders>
@@ -2024,13 +2879,29 @@
               <w:rPr>
                 <w:bCs/>
               </w:rPr>
-              <w:t>{{joint_owner.name.full(middle=’full’)}}</w:t>
-            </w:r>
-          </w:p>
-        </w:tc>
-        <w:tc>
-          <w:tcPr>
-            <w:tcW w:w="1615" w:type="dxa"/>
+              <w:t>{{</w:t>
+            </w:r>
+            <w:proofErr w:type="spellStart"/>
+            <w:proofErr w:type="gramStart"/>
+            <w:r>
+              <w:rPr>
+                <w:bCs/>
+              </w:rPr>
+              <w:t>joint_owner.name.full</w:t>
+            </w:r>
+            <w:proofErr w:type="spellEnd"/>
+            <w:proofErr w:type="gramEnd"/>
+            <w:r>
+              <w:rPr>
+                <w:bCs/>
+              </w:rPr>
+              <w:t>(middle=’full’)}}</w:t>
+            </w:r>
+          </w:p>
+        </w:tc>
+        <w:tc>
+          <w:tcPr>
+            <w:tcW w:w="1080" w:type="dxa"/>
             <w:tcBorders>
               <w:top w:val="single" w:sz="4" w:space="0" w:color="FFFFFF" w:themeColor="background1"/>
             </w:tcBorders>
@@ -2043,7 +2914,7 @@
         </w:tc>
         <w:tc>
           <w:tcPr>
-            <w:tcW w:w="4288" w:type="dxa"/>
+            <w:tcW w:w="4315" w:type="dxa"/>
             <w:tcBorders>
               <w:top w:val="single" w:sz="2" w:space="0" w:color="auto"/>
             </w:tcBorders>
@@ -2067,10 +2938,18 @@
         </w:rPr>
       </w:pPr>
       <w:r>
-        <w:t>{% endif %}</w:t>
-      </w:r>
-      <w:r>
-        <w:t xml:space="preserve">{% </w:t>
+        <w:t xml:space="preserve">{% endif </w:t>
+      </w:r>
+      <w:proofErr w:type="gramStart"/>
+      <w:r>
+        <w:t>%}</w:t>
+      </w:r>
+      <w:r>
+        <w:t>{</w:t>
+      </w:r>
+      <w:proofErr w:type="gramEnd"/>
+      <w:r>
+        <w:t xml:space="preserve">% </w:t>
       </w:r>
       <w:r>
         <w:rPr>
@@ -2101,6 +2980,7 @@
       <w:r>
         <w:t xml:space="preserve">{% if </w:t>
       </w:r>
+      <w:proofErr w:type="spellStart"/>
       <w:r>
         <w:t>first_witness</w:t>
       </w:r>
@@ -2110,6 +2990,7 @@
       <w:r>
         <w:t>known</w:t>
       </w:r>
+      <w:proofErr w:type="spellEnd"/>
       <w:r>
         <w:t xml:space="preserve"> </w:t>
       </w:r>
@@ -2147,7 +3028,21 @@
         <w:rPr>
           <w:noProof/>
         </w:rPr>
-        <w:t>.name.full(middle=’full’)}}{% endif %}</w:t>
+        <w:t>.</w:t>
+      </w:r>
+      <w:proofErr w:type="spellStart"/>
+      <w:r>
+        <w:rPr>
+          <w:noProof/>
+        </w:rPr>
+        <w:t>name.full</w:t>
+      </w:r>
+      <w:proofErr w:type="spellEnd"/>
+      <w:r>
+        <w:rPr>
+          <w:noProof/>
+        </w:rPr>
+        <w:t>(middle=’full’)}}{% endif %}</w:t>
       </w:r>
       <w:r>
         <w:t xml:space="preserve">, attest that </w:t>
@@ -2158,14 +3053,24 @@
       <w:r>
         <w:t>users[0].</w:t>
       </w:r>
-      <w:r>
-        <w:t>name.full(middle=’full’)}}</w:t>
+      <w:proofErr w:type="spellStart"/>
+      <w:r>
+        <w:t>name.full</w:t>
+      </w:r>
+      <w:proofErr w:type="spellEnd"/>
+      <w:r>
+        <w:t>(middle=’full’)}}</w:t>
       </w:r>
       <w:r>
         <w:t xml:space="preserve">{% if </w:t>
       </w:r>
-      <w:r>
-        <w:t xml:space="preserve">joint_language </w:t>
+      <w:proofErr w:type="spellStart"/>
+      <w:r>
+        <w:t>joint_language</w:t>
+      </w:r>
+      <w:proofErr w:type="spellEnd"/>
+      <w:r>
+        <w:t xml:space="preserve"> </w:t>
       </w:r>
       <w:r>
         <w:t>=</w:t>
@@ -2176,11 +3081,16 @@
       <w:r>
         <w:t>True %} and {{</w:t>
       </w:r>
+      <w:proofErr w:type="spellStart"/>
       <w:r>
         <w:t>joint_owner</w:t>
       </w:r>
       <w:r>
-        <w:t>.name.full(middle=’full’)}}</w:t>
+        <w:t>.name.full</w:t>
+      </w:r>
+      <w:proofErr w:type="spellEnd"/>
+      <w:r>
+        <w:t>(middle=’full’)}}</w:t>
       </w:r>
       <w:r>
         <w:t>{% endif %}</w:t>
@@ -2192,7 +3102,15 @@
         <w:t xml:space="preserve">the </w:t>
       </w:r>
       <w:r>
-        <w:t>{{owner_or_owners}}</w:t>
+        <w:t>{{</w:t>
+      </w:r>
+      <w:proofErr w:type="spellStart"/>
+      <w:r>
+        <w:t>owner_or_owners</w:t>
+      </w:r>
+      <w:proofErr w:type="spellEnd"/>
+      <w:r>
+        <w:t>}}</w:t>
       </w:r>
       <w:r>
         <w:t xml:space="preserve"> of the </w:t>
@@ -2207,13 +3125,34 @@
         <w:t xml:space="preserve">. This instrument was executed as a free and voluntary act by the </w:t>
       </w:r>
       <w:r>
-        <w:t>{{owner_or_owners}}</w:t>
-      </w:r>
-      <w:r>
-        <w:t xml:space="preserve">. At the time of the execution, I believe the </w:t>
-      </w:r>
-      <w:r>
-        <w:t>{{owner_or_owners}}</w:t>
+        <w:t>{{</w:t>
+      </w:r>
+      <w:proofErr w:type="spellStart"/>
+      <w:r>
+        <w:t>owner_or_owners</w:t>
+      </w:r>
+      <w:proofErr w:type="spellEnd"/>
+      <w:r>
+        <w:t>}}</w:t>
+      </w:r>
+      <w:r>
+        <w:t xml:space="preserve">. At the time of the execution, I believe </w:t>
+      </w:r>
+      <w:proofErr w:type="gramStart"/>
+      <w:r>
+        <w:t xml:space="preserve">the </w:t>
+      </w:r>
+      <w:r>
+        <w:t>{{</w:t>
+      </w:r>
+      <w:proofErr w:type="spellStart"/>
+      <w:proofErr w:type="gramEnd"/>
+      <w:r>
+        <w:t>owner_or_owners</w:t>
+      </w:r>
+      <w:proofErr w:type="spellEnd"/>
+      <w:r>
+        <w:t>}}</w:t>
       </w:r>
       <w:r>
         <w:t xml:space="preserve"> to be of sound mind and memory.</w:t>
@@ -2355,6 +3294,7 @@
             <w:r>
               <w:t xml:space="preserve">{% if </w:t>
             </w:r>
+            <w:proofErr w:type="spellStart"/>
             <w:r>
               <w:t>first_witness</w:t>
             </w:r>
@@ -2362,11 +3302,24 @@
               <w:t>_</w:t>
             </w:r>
             <w:r>
-              <w:t>known == True %}</w:t>
-            </w:r>
-            <w:r>
-              <w:t xml:space="preserve">{% if </w:t>
-            </w:r>
+              <w:t>known</w:t>
+            </w:r>
+            <w:proofErr w:type="spellEnd"/>
+            <w:r>
+              <w:t xml:space="preserve"> == True </w:t>
+            </w:r>
+            <w:proofErr w:type="gramStart"/>
+            <w:r>
+              <w:t>%}</w:t>
+            </w:r>
+            <w:r>
+              <w:t>{</w:t>
+            </w:r>
+            <w:proofErr w:type="gramEnd"/>
+            <w:r>
+              <w:t xml:space="preserve">% if </w:t>
+            </w:r>
+            <w:proofErr w:type="spellStart"/>
             <w:r>
               <w:t>first_witness</w:t>
             </w:r>
@@ -2374,7 +3327,11 @@
               <w:t>_address</w:t>
             </w:r>
             <w:r>
-              <w:t>_known == True %}</w:t>
+              <w:t>_known</w:t>
+            </w:r>
+            <w:proofErr w:type="spellEnd"/>
+            <w:r>
+              <w:t xml:space="preserve"> == True %}</w:t>
             </w:r>
             <w:r>
               <w:t>{{</w:t>
@@ -2383,7 +3340,15 @@
               <w:t xml:space="preserve"> witnesses[0]</w:t>
             </w:r>
             <w:r>
-              <w:t>.address.line_one(</w:t>
+              <w:t>.</w:t>
+            </w:r>
+            <w:proofErr w:type="spellStart"/>
+            <w:r>
+              <w:t>address.line_one</w:t>
+            </w:r>
+            <w:proofErr w:type="spellEnd"/>
+            <w:r>
+              <w:t>(</w:t>
             </w:r>
             <w:r>
               <w:rPr>
@@ -2434,6 +3399,7 @@
             <w:r>
               <w:t xml:space="preserve">{% if </w:t>
             </w:r>
+            <w:proofErr w:type="spellStart"/>
             <w:r>
               <w:t>first_witness</w:t>
             </w:r>
@@ -2441,16 +3407,36 @@
               <w:t>_</w:t>
             </w:r>
             <w:r>
-              <w:t>known == True %}</w:t>
-            </w:r>
-            <w:r>
-              <w:t>{{</w:t>
+              <w:t>known</w:t>
+            </w:r>
+            <w:proofErr w:type="spellEnd"/>
+            <w:r>
+              <w:t xml:space="preserve"> == True </w:t>
+            </w:r>
+            <w:proofErr w:type="gramStart"/>
+            <w:r>
+              <w:t>%}</w:t>
+            </w:r>
+            <w:r>
+              <w:t>{</w:t>
+            </w:r>
+            <w:proofErr w:type="gramEnd"/>
+            <w:r>
+              <w:t>{</w:t>
             </w:r>
             <w:r>
               <w:t xml:space="preserve"> witnesses[0]</w:t>
             </w:r>
             <w:r>
-              <w:t>.name.full(middle=’full’)}}</w:t>
+              <w:t>.</w:t>
+            </w:r>
+            <w:proofErr w:type="spellStart"/>
+            <w:r>
+              <w:t>name.full</w:t>
+            </w:r>
+            <w:proofErr w:type="spellEnd"/>
+            <w:r>
+              <w:t>(middle=’full’)}}</w:t>
             </w:r>
             <w:r>
               <w:t>{% endif %}</w:t>
@@ -2484,6 +3470,7 @@
             <w:r>
               <w:t xml:space="preserve">{% if </w:t>
             </w:r>
+            <w:proofErr w:type="spellStart"/>
             <w:r>
               <w:t>first_witness</w:t>
             </w:r>
@@ -2491,11 +3478,24 @@
               <w:t>_</w:t>
             </w:r>
             <w:r>
-              <w:t>known == True %}</w:t>
-            </w:r>
-            <w:r>
-              <w:t xml:space="preserve">{% if </w:t>
-            </w:r>
+              <w:t>known</w:t>
+            </w:r>
+            <w:proofErr w:type="spellEnd"/>
+            <w:r>
+              <w:t xml:space="preserve"> == True </w:t>
+            </w:r>
+            <w:proofErr w:type="gramStart"/>
+            <w:r>
+              <w:t>%}</w:t>
+            </w:r>
+            <w:r>
+              <w:t>{</w:t>
+            </w:r>
+            <w:proofErr w:type="gramEnd"/>
+            <w:r>
+              <w:t xml:space="preserve">% if </w:t>
+            </w:r>
+            <w:proofErr w:type="spellStart"/>
             <w:r>
               <w:t>first_witness</w:t>
             </w:r>
@@ -2503,7 +3503,11 @@
               <w:t>_address</w:t>
             </w:r>
             <w:r>
-              <w:t>_known == True %}</w:t>
+              <w:t>_known</w:t>
+            </w:r>
+            <w:proofErr w:type="spellEnd"/>
+            <w:r>
+              <w:t xml:space="preserve"> == True %}</w:t>
             </w:r>
             <w:r>
               <w:t>{{</w:t>
@@ -2512,7 +3516,15 @@
               <w:t xml:space="preserve"> witnesses[0]</w:t>
             </w:r>
             <w:r>
-              <w:t>.address.line_two()}}</w:t>
+              <w:t>.</w:t>
+            </w:r>
+            <w:proofErr w:type="spellStart"/>
+            <w:r>
+              <w:t>address.line_two</w:t>
+            </w:r>
+            <w:proofErr w:type="spellEnd"/>
+            <w:r>
+              <w:t>()}}</w:t>
             </w:r>
             <w:r>
               <w:t xml:space="preserve">{% endif </w:t>
@@ -2590,10 +3602,18 @@
     <w:p/>
     <w:p>
       <w:r>
-        <w:t>I, {% if second_witness_</w:t>
-      </w:r>
-      <w:r>
-        <w:t>known== False %}</w:t>
+        <w:t xml:space="preserve">I, {% if </w:t>
+      </w:r>
+      <w:proofErr w:type="spellStart"/>
+      <w:r>
+        <w:t>second_witness_</w:t>
+      </w:r>
+      <w:r>
+        <w:t>known</w:t>
+      </w:r>
+      <w:proofErr w:type="spellEnd"/>
+      <w:r>
+        <w:t>== False %}</w:t>
       </w:r>
       <w:r>
         <w:t>____________________</w:t>
@@ -2620,7 +3640,21 @@
         <w:rPr>
           <w:noProof/>
         </w:rPr>
-        <w:t>.name.full(middle=’full’)}}{% endif %}</w:t>
+        <w:t>.</w:t>
+      </w:r>
+      <w:proofErr w:type="spellStart"/>
+      <w:r>
+        <w:rPr>
+          <w:noProof/>
+        </w:rPr>
+        <w:t>name.full</w:t>
+      </w:r>
+      <w:proofErr w:type="spellEnd"/>
+      <w:r>
+        <w:rPr>
+          <w:noProof/>
+        </w:rPr>
+        <w:t>(middle=’full’)}}{% endif %}</w:t>
       </w:r>
       <w:r>
         <w:t xml:space="preserve">, </w:t>
@@ -2631,14 +3665,24 @@
       <w:r>
         <w:t>users[0].</w:t>
       </w:r>
-      <w:r>
-        <w:t>name.full(middle=’full’)}}</w:t>
+      <w:proofErr w:type="spellStart"/>
+      <w:r>
+        <w:t>name.full</w:t>
+      </w:r>
+      <w:proofErr w:type="spellEnd"/>
+      <w:r>
+        <w:t>(middle=’full’)}}</w:t>
       </w:r>
       <w:r>
         <w:t xml:space="preserve">{% if </w:t>
       </w:r>
-      <w:r>
-        <w:t xml:space="preserve">joint_language </w:t>
+      <w:proofErr w:type="spellStart"/>
+      <w:r>
+        <w:t>joint_language</w:t>
+      </w:r>
+      <w:proofErr w:type="spellEnd"/>
+      <w:r>
+        <w:t xml:space="preserve"> </w:t>
       </w:r>
       <w:r>
         <w:t>=</w:t>
@@ -2649,27 +3693,58 @@
       <w:r>
         <w:t>True %} and {{</w:t>
       </w:r>
+      <w:proofErr w:type="spellStart"/>
       <w:r>
         <w:t>joint_owner</w:t>
       </w:r>
       <w:r>
-        <w:t xml:space="preserve">.name.full(middle=’full’)}}{% endif %}, </w:t>
+        <w:t>.name.full</w:t>
+      </w:r>
+      <w:proofErr w:type="spellEnd"/>
+      <w:r>
+        <w:t xml:space="preserve">(middle=’full’)}}{% endif %}, </w:t>
       </w:r>
       <w:r>
         <w:t xml:space="preserve">the </w:t>
       </w:r>
       <w:r>
-        <w:t>{{owner_or_owners}}</w:t>
+        <w:lastRenderedPageBreak/>
+        <w:t>{{</w:t>
+      </w:r>
+      <w:proofErr w:type="spellStart"/>
+      <w:r>
+        <w:t>owner_or_owners</w:t>
+      </w:r>
+      <w:proofErr w:type="spellEnd"/>
+      <w:r>
+        <w:t>}}</w:t>
       </w:r>
       <w:r>
         <w:t xml:space="preserve"> of the </w:t>
       </w:r>
       <w:r>
-        <w:t xml:space="preserve">above mentioned property, executed this Illinois Transfer on Death Instrument in my presence on _________________. This instrument was executed as a free and voluntary act by the </w:t>
-      </w:r>
-      <w:r>
-        <w:lastRenderedPageBreak/>
-        <w:t>{{owner_or_owners}}. At the time of the execution, I believe the {{owner_or_owners}} to be of sound mind and memory</w:t>
+        <w:t>above mentioned property, executed this Illinois Transfer on Death Instrument in my presence on _________________. This instrument was executed as a free and voluntary act by the {{</w:t>
+      </w:r>
+      <w:proofErr w:type="spellStart"/>
+      <w:r>
+        <w:t>owner_or_owners</w:t>
+      </w:r>
+      <w:proofErr w:type="spellEnd"/>
+      <w:r>
+        <w:t xml:space="preserve">}}. At the time of the execution, I believe </w:t>
+      </w:r>
+      <w:proofErr w:type="gramStart"/>
+      <w:r>
+        <w:t>the {{</w:t>
+      </w:r>
+      <w:proofErr w:type="spellStart"/>
+      <w:proofErr w:type="gramEnd"/>
+      <w:r>
+        <w:t>owner_or_owners</w:t>
+      </w:r>
+      <w:proofErr w:type="spellEnd"/>
+      <w:r>
+        <w:t>}} to be of sound mind and memory</w:t>
       </w:r>
       <w:r>
         <w:t>.</w:t>
@@ -2812,14 +3887,31 @@
               <w:contextualSpacing/>
             </w:pPr>
             <w:r>
-              <w:t>{% if second</w:t>
+              <w:t xml:space="preserve">{% if </w:t>
+            </w:r>
+            <w:proofErr w:type="spellStart"/>
+            <w:r>
+              <w:t>second</w:t>
             </w:r>
             <w:r>
               <w:t>_witness_</w:t>
             </w:r>
             <w:r>
-              <w:t xml:space="preserve">known == True %}{% if </w:t>
-            </w:r>
+              <w:t>known</w:t>
+            </w:r>
+            <w:proofErr w:type="spellEnd"/>
+            <w:r>
+              <w:t xml:space="preserve"> == True </w:t>
+            </w:r>
+            <w:proofErr w:type="gramStart"/>
+            <w:r>
+              <w:t>%}{</w:t>
+            </w:r>
+            <w:proofErr w:type="gramEnd"/>
+            <w:r>
+              <w:t xml:space="preserve">% if </w:t>
+            </w:r>
+            <w:proofErr w:type="spellStart"/>
             <w:r>
               <w:t>second</w:t>
             </w:r>
@@ -2827,13 +3919,25 @@
               <w:t>_witness_address</w:t>
             </w:r>
             <w:r>
-              <w:t xml:space="preserve">_known == True %}{{ </w:t>
+              <w:t>_known</w:t>
+            </w:r>
+            <w:proofErr w:type="spellEnd"/>
+            <w:r>
+              <w:t xml:space="preserve"> == True %}{{ </w:t>
             </w:r>
             <w:r>
               <w:t>witnesses[1]</w:t>
             </w:r>
             <w:r>
-              <w:t>.address.line_one(</w:t>
+              <w:t>.</w:t>
+            </w:r>
+            <w:proofErr w:type="spellStart"/>
+            <w:r>
+              <w:t>address.line_one</w:t>
+            </w:r>
+            <w:proofErr w:type="spellEnd"/>
+            <w:r>
+              <w:t>(</w:t>
             </w:r>
             <w:r>
               <w:rPr>
@@ -2877,7 +3981,11 @@
               <w:contextualSpacing/>
             </w:pPr>
             <w:r>
-              <w:t>{% if second</w:t>
+              <w:t xml:space="preserve">{% if </w:t>
+            </w:r>
+            <w:proofErr w:type="spellStart"/>
+            <w:r>
+              <w:t>second</w:t>
             </w:r>
             <w:r>
               <w:t>_wi</w:t>
@@ -2886,13 +3994,33 @@
               <w:t>tness_</w:t>
             </w:r>
             <w:r>
-              <w:t xml:space="preserve">known == True %}{{ </w:t>
+              <w:t>known</w:t>
+            </w:r>
+            <w:proofErr w:type="spellEnd"/>
+            <w:r>
+              <w:t xml:space="preserve"> == True </w:t>
+            </w:r>
+            <w:proofErr w:type="gramStart"/>
+            <w:r>
+              <w:t>%}{</w:t>
+            </w:r>
+            <w:proofErr w:type="gramEnd"/>
+            <w:r>
+              <w:t xml:space="preserve">{ </w:t>
             </w:r>
             <w:r>
               <w:t>witnesses[1]</w:t>
             </w:r>
             <w:r>
-              <w:t>.name.full(middle=’full’)}}{% endif %}</w:t>
+              <w:t>.</w:t>
+            </w:r>
+            <w:proofErr w:type="spellStart"/>
+            <w:r>
+              <w:t>name.full</w:t>
+            </w:r>
+            <w:proofErr w:type="spellEnd"/>
+            <w:r>
+              <w:t>(middle=’full’)}}{% endif %}</w:t>
             </w:r>
           </w:p>
         </w:tc>
@@ -2921,28 +4049,57 @@
               <w:contextualSpacing/>
             </w:pPr>
             <w:r>
-              <w:t>{% if second</w:t>
+              <w:t xml:space="preserve">{% if </w:t>
+            </w:r>
+            <w:proofErr w:type="spellStart"/>
+            <w:r>
+              <w:t>second</w:t>
             </w:r>
             <w:r>
               <w:t>_witness_</w:t>
             </w:r>
             <w:r>
-              <w:t xml:space="preserve">known == True </w:t>
-            </w:r>
-            <w:r>
-              <w:t>%}{% if second</w:t>
+              <w:t>known</w:t>
+            </w:r>
+            <w:proofErr w:type="spellEnd"/>
+            <w:r>
+              <w:t xml:space="preserve"> == True </w:t>
+            </w:r>
+            <w:proofErr w:type="gramStart"/>
+            <w:r>
+              <w:t>%}{</w:t>
+            </w:r>
+            <w:proofErr w:type="gramEnd"/>
+            <w:r>
+              <w:t xml:space="preserve">% if </w:t>
+            </w:r>
+            <w:proofErr w:type="spellStart"/>
+            <w:r>
+              <w:t>second</w:t>
             </w:r>
             <w:r>
               <w:t>_witness_address</w:t>
             </w:r>
             <w:r>
-              <w:t xml:space="preserve">_known == True %}{{ </w:t>
+              <w:t>_known</w:t>
+            </w:r>
+            <w:proofErr w:type="spellEnd"/>
+            <w:r>
+              <w:t xml:space="preserve"> == True %}{{ </w:t>
             </w:r>
             <w:r>
               <w:t>witnesses[1]</w:t>
             </w:r>
             <w:r>
-              <w:t>.address.line_two()}}{% endif %}{% endif %}</w:t>
+              <w:t>.</w:t>
+            </w:r>
+            <w:proofErr w:type="spellStart"/>
+            <w:r>
+              <w:t>address.line_two</w:t>
+            </w:r>
+            <w:proofErr w:type="spellEnd"/>
+            <w:r>
+              <w:t>()}}{% endif %}{% endif %}</w:t>
             </w:r>
           </w:p>
         </w:tc>
@@ -3046,11 +4203,19 @@
         </w:rPr>
         <w:t>users[0].</w:t>
       </w:r>
+      <w:proofErr w:type="spellStart"/>
       <w:r>
         <w:rPr>
           <w:bCs/>
         </w:rPr>
-        <w:t>name.full(middle=’full’)}}</w:t>
+        <w:t>name.full</w:t>
+      </w:r>
+      <w:proofErr w:type="spellEnd"/>
+      <w:r>
+        <w:rPr>
+          <w:bCs/>
+        </w:rPr>
+        <w:t>(middle=’full’)}}</w:t>
       </w:r>
       <w:r>
         <w:rPr>
@@ -3061,8 +4226,13 @@
       <w:r>
         <w:t xml:space="preserve">% if </w:t>
       </w:r>
-      <w:r>
-        <w:t>joint_language =</w:t>
+      <w:proofErr w:type="spellStart"/>
+      <w:r>
+        <w:t>joint_language</w:t>
+      </w:r>
+      <w:proofErr w:type="spellEnd"/>
+      <w:r>
+        <w:t xml:space="preserve"> =</w:t>
       </w:r>
       <w:r>
         <w:t>=</w:t>
@@ -3073,11 +4243,16 @@
       <w:r>
         <w:t>True %} and {{</w:t>
       </w:r>
+      <w:proofErr w:type="spellStart"/>
       <w:r>
         <w:t>joint_owner</w:t>
       </w:r>
       <w:r>
-        <w:t>.name.full(middle=’full’)}}{% endif %}</w:t>
+        <w:t>.name.full</w:t>
+      </w:r>
+      <w:proofErr w:type="spellEnd"/>
+      <w:r>
+        <w:t>(middle=’full’)}}{% endif %}</w:t>
       </w:r>
       <w:r>
         <w:t>,</w:t>
@@ -3086,7 +4261,15 @@
         <w:t xml:space="preserve"> known to me to be the same </w:t>
       </w:r>
       <w:r>
-        <w:t>{{person_or_persons}}</w:t>
+        <w:t>{{</w:t>
+      </w:r>
+      <w:proofErr w:type="spellStart"/>
+      <w:r>
+        <w:t>person_or_persons</w:t>
+      </w:r>
+      <w:proofErr w:type="spellEnd"/>
+      <w:r>
+        <w:t>}}</w:t>
       </w:r>
       <w:r>
         <w:t xml:space="preserve"> whose </w:t>
@@ -3094,9 +4277,11 @@
       <w:r>
         <w:t>{{</w:t>
       </w:r>
+      <w:proofErr w:type="spellStart"/>
       <w:r>
         <w:t>name_is_or_names_are</w:t>
       </w:r>
+      <w:proofErr w:type="spellEnd"/>
       <w:r>
         <w:t>}}</w:t>
       </w:r>
@@ -3104,7 +4289,15 @@
         <w:t xml:space="preserve"> subscribed as the </w:t>
       </w:r>
       <w:r>
-        <w:t>{{owner_or_owners}}</w:t>
+        <w:t>{{</w:t>
+      </w:r>
+      <w:proofErr w:type="spellStart"/>
+      <w:r>
+        <w:t>owner_or_owners</w:t>
+      </w:r>
+      <w:proofErr w:type="spellEnd"/>
+      <w:r>
+        <w:t>}}</w:t>
       </w:r>
       <w:r>
         <w:t xml:space="preserve"> of the residential real estate, appea</w:t>
@@ -3112,11 +4305,16 @@
       <w:r>
         <w:t xml:space="preserve">red before me and the witnesses {% if </w:t>
       </w:r>
+      <w:proofErr w:type="spellStart"/>
       <w:r>
         <w:t>second_witness_</w:t>
       </w:r>
       <w:r>
-        <w:t xml:space="preserve">known == True </w:t>
+        <w:t>known</w:t>
+      </w:r>
+      <w:proofErr w:type="spellEnd"/>
+      <w:r>
+        <w:t xml:space="preserve"> == True </w:t>
       </w:r>
       <w:r>
         <w:t>%}{{</w:t>
@@ -3130,8 +4328,13 @@
       <w:r>
         <w:t>.</w:t>
       </w:r>
-      <w:r>
-        <w:t xml:space="preserve">name.full(middle=’full’)}} and </w:t>
+      <w:proofErr w:type="spellStart"/>
+      <w:r>
+        <w:t>name.full</w:t>
+      </w:r>
+      <w:proofErr w:type="spellEnd"/>
+      <w:r>
+        <w:t xml:space="preserve">(middle=’full’)}} and </w:t>
       </w:r>
       <w:r>
         <w:t>{{</w:t>
@@ -3143,7 +4346,15 @@
         <w:t>witnesses[1]</w:t>
       </w:r>
       <w:r>
-        <w:t>.name.full(middle=</w:t>
+        <w:t>.</w:t>
+      </w:r>
+      <w:proofErr w:type="spellStart"/>
+      <w:r>
+        <w:t>name.full</w:t>
+      </w:r>
+      <w:proofErr w:type="spellEnd"/>
+      <w:r>
+        <w:t>(middle=</w:t>
       </w:r>
       <w:r>
         <w:t xml:space="preserve">’full’)}}{% else %} </w:t>
@@ -3155,7 +4366,15 @@
         <w:t>witnesses[0]</w:t>
       </w:r>
       <w:r>
-        <w:t>.name.full(middle=’full’)}}</w:t>
+        <w:t>.</w:t>
+      </w:r>
+      <w:proofErr w:type="spellStart"/>
+      <w:r>
+        <w:t>name.full</w:t>
+      </w:r>
+      <w:proofErr w:type="spellEnd"/>
+      <w:r>
+        <w:t>(middle=’full’)}}</w:t>
       </w:r>
       <w:r>
         <w:t xml:space="preserve"> and __________________________</w:t>
@@ -3167,7 +4386,15 @@
         <w:t xml:space="preserve">in person and acknowledged signing the instrument as the free and voluntary act of the </w:t>
       </w:r>
       <w:r>
-        <w:t>{{owner_or_owners}}</w:t>
+        <w:t>{{</w:t>
+      </w:r>
+      <w:proofErr w:type="spellStart"/>
+      <w:r>
+        <w:t>owner_or_owners</w:t>
+      </w:r>
+      <w:proofErr w:type="spellEnd"/>
+      <w:r>
+        <w:t>}}</w:t>
       </w:r>
       <w:r>
         <w:t xml:space="preserve"> who was acting of sound mind and memory for the uses and purposes therein set forth. </w:t>
@@ -3252,14 +4479,24 @@
             <w:r>
               <w:t>users[0].</w:t>
             </w:r>
-            <w:r>
-              <w:t>name.full(middle=’full’)}}</w:t>
+            <w:proofErr w:type="spellStart"/>
+            <w:r>
+              <w:t>name.full</w:t>
+            </w:r>
+            <w:proofErr w:type="spellEnd"/>
+            <w:r>
+              <w:t>(middle=’full’)}}</w:t>
             </w:r>
             <w:r>
               <w:t xml:space="preserve">{% if </w:t>
             </w:r>
-            <w:r>
-              <w:t>joint_language =</w:t>
+            <w:proofErr w:type="spellStart"/>
+            <w:r>
+              <w:t>joint_language</w:t>
+            </w:r>
+            <w:proofErr w:type="spellEnd"/>
+            <w:r>
+              <w:t xml:space="preserve"> =</w:t>
             </w:r>
             <w:r>
               <w:t>=</w:t>
@@ -3270,17 +4507,30 @@
             <w:r>
               <w:t>True %} and {{</w:t>
             </w:r>
+            <w:proofErr w:type="spellStart"/>
             <w:r>
               <w:t>joint_owner</w:t>
             </w:r>
             <w:r>
-              <w:t xml:space="preserve">.name.full(middle=’full’)}}{% endif %}, </w:t>
+              <w:t>.name.full</w:t>
+            </w:r>
+            <w:proofErr w:type="spellEnd"/>
+            <w:r>
+              <w:t xml:space="preserve">(middle=’full’)}}{% endif %}, </w:t>
             </w:r>
             <w:r>
               <w:t xml:space="preserve">the </w:t>
             </w:r>
             <w:r>
-              <w:t>{{owner_or_owners}}</w:t>
+              <w:t>{{</w:t>
+            </w:r>
+            <w:proofErr w:type="spellStart"/>
+            <w:r>
+              <w:t>owner_or_owners</w:t>
+            </w:r>
+            <w:proofErr w:type="spellEnd"/>
+            <w:r>
+              <w:t>}}</w:t>
             </w:r>
             <w:r>
               <w:t xml:space="preserve"> of the </w:t>
@@ -3356,7 +4606,28 @@
         <w:t xml:space="preserve">instrument was executed as a </w:t>
       </w:r>
       <w:r>
-        <w:t>free and voluntary act by the {{owner_or_owners}}. At the time of the execution, I believe the {{owner_or_owners}} to be of sound mind</w:t>
+        <w:t>free and voluntary act by the {{</w:t>
+      </w:r>
+      <w:proofErr w:type="spellStart"/>
+      <w:r>
+        <w:t>owner_or_owners</w:t>
+      </w:r>
+      <w:proofErr w:type="spellEnd"/>
+      <w:r>
+        <w:t xml:space="preserve">}}. At the time of the execution, I believe </w:t>
+      </w:r>
+      <w:proofErr w:type="gramStart"/>
+      <w:r>
+        <w:t>the {{</w:t>
+      </w:r>
+      <w:proofErr w:type="spellStart"/>
+      <w:proofErr w:type="gramEnd"/>
+      <w:r>
+        <w:t>owner_or_owners</w:t>
+      </w:r>
+      <w:proofErr w:type="spellEnd"/>
+      <w:r>
+        <w:t>}} to be of sound mind</w:t>
       </w:r>
       <w:r>
         <w:t xml:space="preserve"> and memory.</w:t>
@@ -3644,14 +4915,24 @@
             <w:r>
               <w:t>users[0].</w:t>
             </w:r>
-            <w:r>
-              <w:t>name.full(middle=’full’)}}</w:t>
+            <w:proofErr w:type="spellStart"/>
+            <w:r>
+              <w:t>name.full</w:t>
+            </w:r>
+            <w:proofErr w:type="spellEnd"/>
+            <w:r>
+              <w:t>(middle=’full’)}}</w:t>
             </w:r>
             <w:r>
               <w:t xml:space="preserve">{% if </w:t>
             </w:r>
-            <w:r>
-              <w:t>joint_language =</w:t>
+            <w:proofErr w:type="spellStart"/>
+            <w:r>
+              <w:t>joint_language</w:t>
+            </w:r>
+            <w:proofErr w:type="spellEnd"/>
+            <w:r>
+              <w:t xml:space="preserve"> =</w:t>
             </w:r>
             <w:r>
               <w:t>=</w:t>
@@ -3662,17 +4943,30 @@
             <w:r>
               <w:t>True %} and {{</w:t>
             </w:r>
+            <w:proofErr w:type="spellStart"/>
             <w:r>
               <w:t>joint_owner</w:t>
             </w:r>
             <w:r>
-              <w:t xml:space="preserve">.name.full(middle=’full’)}}{% endif %}, </w:t>
+              <w:t>.name.full</w:t>
+            </w:r>
+            <w:proofErr w:type="spellEnd"/>
+            <w:r>
+              <w:t xml:space="preserve">(middle=’full’)}}{% endif %}, </w:t>
             </w:r>
             <w:r>
               <w:t xml:space="preserve">the </w:t>
             </w:r>
             <w:r>
-              <w:t>{{owner_or_owners}}</w:t>
+              <w:t>{{</w:t>
+            </w:r>
+            <w:proofErr w:type="spellStart"/>
+            <w:r>
+              <w:t>owner_or_owners</w:t>
+            </w:r>
+            <w:proofErr w:type="spellEnd"/>
+            <w:r>
+              <w:t>}}</w:t>
             </w:r>
             <w:r>
               <w:t xml:space="preserve"> of the </w:t>
@@ -3745,10 +5039,32 @@
     </w:tbl>
     <w:p>
       <w:r>
+        <w:lastRenderedPageBreak/>
         <w:t xml:space="preserve">instrument was executed as a </w:t>
       </w:r>
       <w:r>
-        <w:t>free and voluntary act by the {{owner_or_owners}}. At the time of the execution, I believe the {{owner_or_owners}} to be of sound mind</w:t>
+        <w:t>free and voluntary act by the {{</w:t>
+      </w:r>
+      <w:proofErr w:type="spellStart"/>
+      <w:r>
+        <w:t>owner_or_owners</w:t>
+      </w:r>
+      <w:proofErr w:type="spellEnd"/>
+      <w:r>
+        <w:t xml:space="preserve">}}. At the time of the execution, I believe </w:t>
+      </w:r>
+      <w:proofErr w:type="gramStart"/>
+      <w:r>
+        <w:t>the {{</w:t>
+      </w:r>
+      <w:proofErr w:type="spellStart"/>
+      <w:proofErr w:type="gramEnd"/>
+      <w:r>
+        <w:t>owner_or_owners</w:t>
+      </w:r>
+      <w:proofErr w:type="spellEnd"/>
+      <w:r>
+        <w:t>}} to be of sound mind</w:t>
       </w:r>
       <w:r>
         <w:t xml:space="preserve"> and memory.</w:t>
@@ -4018,13 +5334,32 @@
         <w:rPr>
           <w:bCs/>
         </w:rPr>
-        <w:t>{{users[0].name.full(middle=’full’)}}{</w:t>
+        <w:t>{{users[0].</w:t>
+      </w:r>
+      <w:proofErr w:type="spellStart"/>
+      <w:r>
+        <w:rPr>
+          <w:bCs/>
+        </w:rPr>
+        <w:t>name.full</w:t>
+      </w:r>
+      <w:proofErr w:type="spellEnd"/>
+      <w:r>
+        <w:rPr>
+          <w:bCs/>
+        </w:rPr>
+        <w:t>(middle=’full’)}}{</w:t>
       </w:r>
       <w:r>
         <w:t xml:space="preserve">% if </w:t>
       </w:r>
-      <w:r>
-        <w:t xml:space="preserve">joint_language </w:t>
+      <w:proofErr w:type="spellStart"/>
+      <w:r>
+        <w:t>joint_language</w:t>
+      </w:r>
+      <w:proofErr w:type="spellEnd"/>
+      <w:r>
+        <w:t xml:space="preserve"> </w:t>
       </w:r>
       <w:r>
         <w:t>=</w:t>
@@ -4035,23 +5370,46 @@
       <w:r>
         <w:t>True %} and {{</w:t>
       </w:r>
+      <w:proofErr w:type="spellStart"/>
       <w:r>
         <w:t>joint_owner</w:t>
       </w:r>
       <w:r>
-        <w:t>.name.full(middle=’full’)}}{% endif %}</w:t>
+        <w:t>.name.full</w:t>
+      </w:r>
+      <w:proofErr w:type="spellEnd"/>
+      <w:r>
+        <w:t>(middle=’full’)}}{% endif %}</w:t>
       </w:r>
       <w:r>
         <w:t>,</w:t>
       </w:r>
       <w:r>
-        <w:t xml:space="preserve"> known to me to be the same {{person_or_persons}} whose {{</w:t>
-      </w:r>
+        <w:t xml:space="preserve"> known to me to be the same {{</w:t>
+      </w:r>
+      <w:proofErr w:type="spellStart"/>
+      <w:r>
+        <w:t>person_or_persons</w:t>
+      </w:r>
+      <w:proofErr w:type="spellEnd"/>
+      <w:r>
+        <w:t>}} whose {{</w:t>
+      </w:r>
+      <w:proofErr w:type="spellStart"/>
       <w:r>
         <w:t>name_is_or_names_are</w:t>
       </w:r>
-      <w:r>
-        <w:t>}} subscribed as the {{owner_or_owners}} of the residential</w:t>
+      <w:proofErr w:type="spellEnd"/>
+      <w:r>
+        <w:t>}} subscribed as the {{</w:t>
+      </w:r>
+      <w:proofErr w:type="spellStart"/>
+      <w:r>
+        <w:t>owner_or_owners</w:t>
+      </w:r>
+      <w:proofErr w:type="spellEnd"/>
+      <w:r>
+        <w:t>}} of the residential</w:t>
       </w:r>
     </w:p>
     <w:tbl>
@@ -4121,7 +5479,15 @@
     </w:tbl>
     <w:p>
       <w:r>
-        <w:t>in person and acknowledged signing the instrument as the free and voluntary act of the {{owner_or_owners}} who was acting</w:t>
+        <w:t>in person and acknowledged signing the instrument as the free and voluntary act of the {{</w:t>
+      </w:r>
+      <w:proofErr w:type="spellStart"/>
+      <w:r>
+        <w:t>owner_or_owners</w:t>
+      </w:r>
+      <w:proofErr w:type="spellEnd"/>
+      <w:r>
+        <w:t>}} who was acting</w:t>
       </w:r>
       <w:r>
         <w:t xml:space="preserve"> of sound mind and memory for the uses and purposes therein set forth. </w:t>
@@ -4207,11 +5573,21 @@
         </w:rPr>
         <w:t>users[0].</w:t>
       </w:r>
+      <w:proofErr w:type="spellStart"/>
+      <w:proofErr w:type="gramStart"/>
       <w:r>
         <w:rPr>
           <w:bCs/>
         </w:rPr>
-        <w:t>name.full(middle=’</w:t>
+        <w:t>name.full</w:t>
+      </w:r>
+      <w:proofErr w:type="spellEnd"/>
+      <w:proofErr w:type="gramEnd"/>
+      <w:r>
+        <w:rPr>
+          <w:bCs/>
+        </w:rPr>
+        <w:t>(middle=’</w:t>
       </w:r>
       <w:r>
         <w:rPr>
@@ -4254,12 +5630,14 @@
         </w:rPr>
         <w:t>users[0].</w:t>
       </w:r>
+      <w:proofErr w:type="spellStart"/>
       <w:r>
         <w:rPr>
           <w:bCs/>
         </w:rPr>
         <w:t>address.on_one_line</w:t>
       </w:r>
+      <w:proofErr w:type="spellEnd"/>
       <w:r>
         <w:rPr>
           <w:bCs/>
@@ -4284,20 +5662,43 @@
       <w:r>
         <w:t>users[0].</w:t>
       </w:r>
-      <w:r>
-        <w:t>include_phone == True %}, {{phone_number_formatted(</w:t>
+      <w:proofErr w:type="spellStart"/>
+      <w:r>
+        <w:t>include_phone</w:t>
+      </w:r>
+      <w:proofErr w:type="spellEnd"/>
+      <w:r>
+        <w:t xml:space="preserve"> == True %}, {{</w:t>
+      </w:r>
+      <w:proofErr w:type="spellStart"/>
+      <w:r>
+        <w:t>phone_number_formatted</w:t>
+      </w:r>
+      <w:proofErr w:type="spellEnd"/>
+      <w:r>
+        <w:t>(</w:t>
       </w:r>
       <w:r>
         <w:t>users[0].</w:t>
       </w:r>
-      <w:r>
-        <w:t xml:space="preserve">phone_number)}}{% endif %}{% if </w:t>
+      <w:proofErr w:type="spellStart"/>
+      <w:r>
+        <w:t>phone_number</w:t>
+      </w:r>
+      <w:proofErr w:type="spellEnd"/>
+      <w:r>
+        <w:t xml:space="preserve">)}}{% endif %}{% if </w:t>
       </w:r>
       <w:r>
         <w:t>users[0].</w:t>
       </w:r>
-      <w:r>
-        <w:t xml:space="preserve">include_email </w:t>
+      <w:proofErr w:type="spellStart"/>
+      <w:r>
+        <w:t>include_email</w:t>
+      </w:r>
+      <w:proofErr w:type="spellEnd"/>
+      <w:r>
+        <w:t xml:space="preserve"> </w:t>
       </w:r>
       <w:r>
         <w:t xml:space="preserve">== True </w:t>
@@ -4315,7 +5716,15 @@
         <w:t>}}{% endif %}</w:t>
       </w:r>
       <w:r>
-        <w:t>{% if joint_language == True %}</w:t>
+        <w:t xml:space="preserve">{% if </w:t>
+      </w:r>
+      <w:proofErr w:type="spellStart"/>
+      <w:r>
+        <w:t>joint_language</w:t>
+      </w:r>
+      <w:proofErr w:type="spellEnd"/>
+      <w:r>
+        <w:t xml:space="preserve"> == True %}</w:t>
       </w:r>
     </w:p>
     <w:p>
@@ -4331,6 +5740,8 @@
         </w:rPr>
         <w:t>{{</w:t>
       </w:r>
+      <w:proofErr w:type="spellStart"/>
+      <w:proofErr w:type="gramStart"/>
       <w:r>
         <w:rPr>
           <w:bCs/>
@@ -4341,7 +5752,15 @@
         <w:rPr>
           <w:bCs/>
         </w:rPr>
-        <w:t>.name.full(middle=’full’)}}</w:t>
+        <w:t>.name.full</w:t>
+      </w:r>
+      <w:proofErr w:type="spellEnd"/>
+      <w:proofErr w:type="gramEnd"/>
+      <w:r>
+        <w:rPr>
+          <w:bCs/>
+        </w:rPr>
+        <w:t>(middle=’full’)}}</w:t>
       </w:r>
     </w:p>
     <w:p>
@@ -4354,44 +5773,94 @@
         </w:rPr>
         <w:t>{{</w:t>
       </w:r>
+      <w:proofErr w:type="spellStart"/>
       <w:r>
         <w:rPr>
           <w:bCs/>
         </w:rPr>
-        <w:t>joint_owner</w:t>
-      </w:r>
+        <w:t>joint_</w:t>
+      </w:r>
+      <w:proofErr w:type="gramStart"/>
       <w:r>
         <w:rPr>
           <w:bCs/>
         </w:rPr>
-        <w:t>.address.on_one_line(bare=True)}}</w:t>
+        <w:t>owner</w:t>
+      </w:r>
+      <w:r>
+        <w:rPr>
+          <w:bCs/>
+        </w:rPr>
+        <w:t>.address</w:t>
+      </w:r>
+      <w:proofErr w:type="gramEnd"/>
+      <w:r>
+        <w:rPr>
+          <w:bCs/>
+        </w:rPr>
+        <w:t>.on_one_line</w:t>
+      </w:r>
+      <w:proofErr w:type="spellEnd"/>
+      <w:r>
+        <w:rPr>
+          <w:bCs/>
+        </w:rPr>
+        <w:t>(bare=True)}}</w:t>
       </w:r>
       <w:r>
         <w:t xml:space="preserve">{% if </w:t>
       </w:r>
+      <w:proofErr w:type="spellStart"/>
       <w:r>
         <w:t>joint_owner</w:t>
       </w:r>
       <w:r>
-        <w:t>.include_phone == True %}, {{phone_number_formatted(</w:t>
-      </w:r>
+        <w:t>.include_phone</w:t>
+      </w:r>
+      <w:proofErr w:type="spellEnd"/>
+      <w:r>
+        <w:t xml:space="preserve"> == True %}, {{</w:t>
+      </w:r>
+      <w:proofErr w:type="spellStart"/>
+      <w:r>
+        <w:t>phone_number_formatted</w:t>
+      </w:r>
+      <w:proofErr w:type="spellEnd"/>
+      <w:r>
+        <w:t>(</w:t>
+      </w:r>
+      <w:proofErr w:type="spellStart"/>
       <w:r>
         <w:t>joint_owner</w:t>
       </w:r>
       <w:r>
-        <w:t xml:space="preserve">.phone_number)}}{% endif %}{% if </w:t>
-      </w:r>
+        <w:t>.phone_number</w:t>
+      </w:r>
+      <w:proofErr w:type="spellEnd"/>
+      <w:r>
+        <w:t xml:space="preserve">)}}{% endif %}{% if </w:t>
+      </w:r>
+      <w:proofErr w:type="spellStart"/>
       <w:r>
         <w:t>joint_owner</w:t>
       </w:r>
       <w:r>
-        <w:t>.include_email == True %}, {{</w:t>
-      </w:r>
+        <w:t>.include_email</w:t>
+      </w:r>
+      <w:proofErr w:type="spellEnd"/>
+      <w:r>
+        <w:t xml:space="preserve"> == True %}, {{</w:t>
+      </w:r>
+      <w:proofErr w:type="spellStart"/>
       <w:r>
         <w:t>joint_owner</w:t>
       </w:r>
       <w:r>
-        <w:t>.email}}{% endif %}{% endif %}</w:t>
+        <w:t>.email</w:t>
+      </w:r>
+      <w:proofErr w:type="spellEnd"/>
+      <w:r>
+        <w:t>}}{% endif %}{% endif %}</w:t>
       </w:r>
     </w:p>
     <w:p/>
@@ -4973,11 +6442,19 @@
         </w:rPr>
         <w:t>users[0].</w:t>
       </w:r>
+      <w:proofErr w:type="spellStart"/>
       <w:r>
         <w:rPr>
           <w:bCs/>
         </w:rPr>
-        <w:t>name.full(middle=’full’)}} ({{</w:t>
+        <w:t>name.full</w:t>
+      </w:r>
+      <w:proofErr w:type="spellEnd"/>
+      <w:r>
+        <w:rPr>
+          <w:bCs/>
+        </w:rPr>
+        <w:t>(middle=’full’)}} ({{</w:t>
       </w:r>
       <w:r>
         <w:rPr>
@@ -4985,11 +6462,19 @@
         </w:rPr>
         <w:t>users[0].</w:t>
       </w:r>
+      <w:proofErr w:type="spellStart"/>
       <w:r>
         <w:rPr>
           <w:bCs/>
         </w:rPr>
-        <w:t>marital_status}}</w:t>
+        <w:t>marital_status</w:t>
+      </w:r>
+      <w:proofErr w:type="spellEnd"/>
+      <w:r>
+        <w:rPr>
+          <w:bCs/>
+        </w:rPr>
+        <w:t>}}</w:t>
       </w:r>
       <w:r>
         <w:rPr>
@@ -5014,13 +6499,26 @@
         <w:t>,</w:t>
       </w:r>
       <w:r>
-        <w:t>{% if joint_language == True %} and {{</w:t>
-      </w:r>
+        <w:t xml:space="preserve">{% if </w:t>
+      </w:r>
+      <w:proofErr w:type="spellStart"/>
+      <w:r>
+        <w:t>joint_language</w:t>
+      </w:r>
+      <w:proofErr w:type="spellEnd"/>
+      <w:r>
+        <w:t xml:space="preserve"> == True %} and {{</w:t>
+      </w:r>
+      <w:proofErr w:type="spellStart"/>
       <w:r>
         <w:t>joint_owner</w:t>
       </w:r>
       <w:r>
-        <w:t>.name.full(middle=’full’)</w:t>
+        <w:t>.name.full</w:t>
+      </w:r>
+      <w:proofErr w:type="spellEnd"/>
+      <w:r>
+        <w:t>(middle=’full’)</w:t>
       </w:r>
       <w:r>
         <w:t>}</w:t>
@@ -5034,12 +6532,14 @@
       <w:r>
         <w:t>({{</w:t>
       </w:r>
+      <w:proofErr w:type="spellStart"/>
       <w:r>
         <w:t>joint_owner</w:t>
       </w:r>
       <w:r>
         <w:t>.marital_status</w:t>
       </w:r>
+      <w:proofErr w:type="spellEnd"/>
       <w:r>
         <w:rPr>
           <w:bCs/>
@@ -5072,7 +6572,15 @@
         <w:t xml:space="preserve"> owning</w:t>
       </w:r>
       <w:r>
-        <w:t>{% if other_owners_check != “sole</w:t>
+        <w:t xml:space="preserve">{% if </w:t>
+      </w:r>
+      <w:proofErr w:type="spellStart"/>
+      <w:r>
+        <w:t>other_owners_check</w:t>
+      </w:r>
+      <w:proofErr w:type="spellEnd"/>
+      <w:r>
+        <w:t xml:space="preserve"> != “sole</w:t>
       </w:r>
       <w:r>
         <w:t>”</w:t>
@@ -5080,9 +6588,11 @@
       <w:r>
         <w:t xml:space="preserve"> %}{% if </w:t>
       </w:r>
+      <w:proofErr w:type="spellStart"/>
       <w:r>
         <w:t>shared_owners_type</w:t>
       </w:r>
+      <w:proofErr w:type="spellEnd"/>
       <w:r>
         <w:t xml:space="preserve"> == “</w:t>
       </w:r>
@@ -5090,17 +6600,16 @@
         <w:t>Tenancy in common</w:t>
       </w:r>
       <w:r>
-        <w:t>” %}</w:t>
-      </w:r>
-      <w:r>
-        <w:t xml:space="preserve"> a </w:t>
+        <w:t xml:space="preserve">” %} a </w:t>
       </w:r>
       <w:r>
         <w:t>{{</w:t>
       </w:r>
+      <w:proofErr w:type="spellStart"/>
       <w:r>
         <w:t>user_common_share</w:t>
       </w:r>
+      <w:proofErr w:type="spellEnd"/>
       <w:r>
         <w:t>}}</w:t>
       </w:r>
@@ -5127,7 +6636,20 @@
     </w:p>
     <w:p>
       <w:r>
-        <w:t>{{todi_property.description}}</w:t>
+        <w:t>{{</w:t>
+      </w:r>
+      <w:proofErr w:type="spellStart"/>
+      <w:r>
+        <w:t>todi_</w:t>
+      </w:r>
+      <w:proofErr w:type="gramStart"/>
+      <w:r>
+        <w:t>property.description</w:t>
+      </w:r>
+      <w:proofErr w:type="spellEnd"/>
+      <w:proofErr w:type="gramEnd"/>
+      <w:r>
+        <w:t>}}</w:t>
       </w:r>
     </w:p>
     <w:p/>
@@ -5136,10 +6658,26 @@
         <w:t xml:space="preserve">That the street address of the residential real estate is </w:t>
       </w:r>
       <w:r>
-        <w:t>{{todi_property</w:t>
-      </w:r>
-      <w:r>
-        <w:t>.on_one_line(</w:t>
+        <w:t>{{</w:t>
+      </w:r>
+      <w:proofErr w:type="spellStart"/>
+      <w:r>
+        <w:t>todi_</w:t>
+      </w:r>
+      <w:proofErr w:type="gramStart"/>
+      <w:r>
+        <w:t>property</w:t>
+      </w:r>
+      <w:r>
+        <w:t>.on</w:t>
+      </w:r>
+      <w:proofErr w:type="gramEnd"/>
+      <w:r>
+        <w:t>_one_line</w:t>
+      </w:r>
+      <w:proofErr w:type="spellEnd"/>
+      <w:r>
+        <w:t>(</w:t>
       </w:r>
       <w:r>
         <w:rPr>
@@ -5160,7 +6698,15 @@
         <w:t xml:space="preserve"> number is </w:t>
       </w:r>
       <w:r>
-        <w:t>{{todi_property.pin}}</w:t>
+        <w:t>{{</w:t>
+      </w:r>
+      <w:proofErr w:type="spellStart"/>
+      <w:r>
+        <w:t>todi_property.pin</w:t>
+      </w:r>
+      <w:proofErr w:type="spellEnd"/>
+      <w:r>
+        <w:t>}}</w:t>
       </w:r>
       <w:r>
         <w:t>.</w:t>
@@ -5281,12 +6827,19 @@
             <w:r>
               <w:t>{{</w:t>
             </w:r>
-            <w:r>
-              <w:t>todi_property.</w:t>
+            <w:proofErr w:type="spellStart"/>
+            <w:r>
+              <w:t>todi_</w:t>
+            </w:r>
+            <w:proofErr w:type="gramStart"/>
+            <w:r>
+              <w:t>property.</w:t>
             </w:r>
             <w:r>
               <w:t>county</w:t>
             </w:r>
+            <w:proofErr w:type="spellEnd"/>
+            <w:proofErr w:type="gramEnd"/>
             <w:r>
               <w:t xml:space="preserve"> </w:t>
             </w:r>
@@ -5343,7 +6896,23 @@
                 <w:b/>
                 <w:spacing w:val="-4"/>
               </w:rPr>
-              <w:t>Beneficiary Name,  Relationship to Owner</w:t>
+              <w:t xml:space="preserve">Beneficiary </w:t>
+            </w:r>
+            <w:proofErr w:type="gramStart"/>
+            <w:r>
+              <w:rPr>
+                <w:b/>
+                <w:spacing w:val="-4"/>
+              </w:rPr>
+              <w:t>Name,  Relationship</w:t>
+            </w:r>
+            <w:proofErr w:type="gramEnd"/>
+            <w:r>
+              <w:rPr>
+                <w:b/>
+                <w:spacing w:val="-4"/>
+              </w:rPr>
+              <w:t xml:space="preserve"> to Owner</w:t>
             </w:r>
           </w:p>
         </w:tc>
@@ -5508,7 +7077,15 @@
     </w:tbl>
     <w:p>
       <w:r>
-        <w:t>{% endfor %}</w:t>
+        <w:t xml:space="preserve">{% </w:t>
+      </w:r>
+      <w:proofErr w:type="spellStart"/>
+      <w:r>
+        <w:t>endfor</w:t>
+      </w:r>
+      <w:proofErr w:type="spellEnd"/>
+      <w:r>
+        <w:t xml:space="preserve"> %}</w:t>
       </w:r>
     </w:p>
     <w:p>
@@ -7145,6 +8722,32 @@
       </w:rPr>
     </w:tblStylePr>
   </w:style>
+  <w:style w:type="paragraph" w:styleId="Header">
+    <w:name w:val="header"/>
+    <w:basedOn w:val="Normal"/>
+    <w:link w:val="HeaderChar"/>
+    <w:uiPriority w:val="99"/>
+    <w:unhideWhenUsed/>
+    <w:rsid w:val="00DF5334"/>
+    <w:pPr>
+      <w:tabs>
+        <w:tab w:val="center" w:pos="4680"/>
+        <w:tab w:val="right" w:pos="9360"/>
+      </w:tabs>
+    </w:pPr>
+  </w:style>
+  <w:style w:type="character" w:customStyle="1" w:styleId="HeaderChar">
+    <w:name w:val="Header Char"/>
+    <w:basedOn w:val="DefaultParagraphFont"/>
+    <w:link w:val="Header"/>
+    <w:uiPriority w:val="99"/>
+    <w:rsid w:val="00DF5334"/>
+    <w:rPr>
+      <w:rFonts w:ascii="Times New Roman" w:eastAsia="Times New Roman" w:hAnsi="Times New Roman" w:cs="Times New Roman"/>
+      <w:sz w:val="24"/>
+      <w:szCs w:val="24"/>
+    </w:rPr>
+  </w:style>
 </w:styles>
 </file>
 

</xml_diff>

<commit_message>
Added international address for beneficiaries
</commit_message>
<xml_diff>
--- a/docassemble/TODI/data/templates/todi_docassemble.docx
+++ b/docassemble/TODI/data/templates/todi_docassemble.docx
@@ -1,6 +1,6 @@
 
 <file path=word/document.xml><?xml version="1.0" encoding="utf-8"?>
-<w:document xmlns:wpc="http://schemas.microsoft.com/office/word/2010/wordprocessingCanvas" xmlns:cx="http://schemas.microsoft.com/office/drawing/2014/chartex" xmlns:cx1="http://schemas.microsoft.com/office/drawing/2015/9/8/chartex" xmlns:cx2="http://schemas.microsoft.com/office/drawing/2015/10/21/chartex" xmlns:cx3="http://schemas.microsoft.com/office/drawing/2016/5/9/chartex" xmlns:cx4="http://schemas.microsoft.com/office/drawing/2016/5/10/chartex" xmlns:cx5="http://schemas.microsoft.com/office/drawing/2016/5/11/chartex" xmlns:cx6="http://schemas.microsoft.com/office/drawing/2016/5/12/chartex" xmlns:cx7="http://schemas.microsoft.com/office/drawing/2016/5/13/chartex" xmlns:cx8="http://schemas.microsoft.com/office/drawing/2016/5/14/chartex" xmlns:mc="http://schemas.openxmlformats.org/markup-compatibility/2006" xmlns:aink="http://schemas.microsoft.com/office/drawing/2016/ink" xmlns:am3d="http://schemas.microsoft.com/office/drawing/2017/model3d" xmlns:o="urn:schemas-microsoft-com:office:office" xmlns:oel="http://schemas.microsoft.com/office/2019/extlst" xmlns:r="http://schemas.openxmlformats.org/officeDocument/2006/relationships" xmlns:m="http://schemas.openxmlformats.org/officeDocument/2006/math" xmlns:v="urn:schemas-microsoft-com:vml" xmlns:wp14="http://schemas.microsoft.com/office/word/2010/wordprocessingDrawing" xmlns:wp="http://schemas.openxmlformats.org/drawingml/2006/wordprocessingDrawing" xmlns:w10="urn:schemas-microsoft-com:office:word" xmlns:w="http://schemas.openxmlformats.org/wordprocessingml/2006/main" xmlns:w14="http://schemas.microsoft.com/office/word/2010/wordml" xmlns:w15="http://schemas.microsoft.com/office/word/2012/wordml" xmlns:w16cex="http://schemas.microsoft.com/office/word/2018/wordml/cex" xmlns:w16cid="http://schemas.microsoft.com/office/word/2016/wordml/cid" xmlns:w16="http://schemas.microsoft.com/office/word/2018/wordml" xmlns:w16sdtdh="http://schemas.microsoft.com/office/word/2020/wordml/sdtdatahash" xmlns:w16se="http://schemas.microsoft.com/office/word/2015/wordml/symex" xmlns:wpg="http://schemas.microsoft.com/office/word/2010/wordprocessingGroup" xmlns:wpi="http://schemas.microsoft.com/office/word/2010/wordprocessingInk" xmlns:wne="http://schemas.microsoft.com/office/word/2006/wordml" xmlns:wps="http://schemas.microsoft.com/office/word/2010/wordprocessingShape" mc:Ignorable="w14 w15 w16se w16cid w16 w16cex w16sdtdh wp14">
+<w:document xmlns:wpc="http://schemas.microsoft.com/office/word/2010/wordprocessingCanvas" xmlns:cx="http://schemas.microsoft.com/office/drawing/2014/chartex" xmlns:mc="http://schemas.openxmlformats.org/markup-compatibility/2006" xmlns:o="urn:schemas-microsoft-com:office:office" xmlns:r="http://schemas.openxmlformats.org/officeDocument/2006/relationships" xmlns:m="http://schemas.openxmlformats.org/officeDocument/2006/math" xmlns:v="urn:schemas-microsoft-com:vml" xmlns:wp14="http://schemas.microsoft.com/office/word/2010/wordprocessingDrawing" xmlns:wp="http://schemas.openxmlformats.org/drawingml/2006/wordprocessingDrawing" xmlns:w10="urn:schemas-microsoft-com:office:word" xmlns:w="http://schemas.openxmlformats.org/wordprocessingml/2006/main" xmlns:w14="http://schemas.microsoft.com/office/word/2010/wordml" xmlns:w15="http://schemas.microsoft.com/office/word/2012/wordml" xmlns:w16se="http://schemas.microsoft.com/office/word/2015/wordml/symex" xmlns:wpg="http://schemas.microsoft.com/office/word/2010/wordprocessingGroup" xmlns:wpi="http://schemas.microsoft.com/office/word/2010/wordprocessingInk" xmlns:wne="http://schemas.microsoft.com/office/word/2006/wordml" xmlns:wps="http://schemas.microsoft.com/office/word/2010/wordprocessingShape" mc:Ignorable="w14 w15 w16se wp14">
   <w:body>
     <w:p/>
     <w:tbl>
@@ -189,12 +189,10 @@
               <w:t>{{users[0].</w:t>
             </w:r>
             <w:proofErr w:type="spellStart"/>
-            <w:proofErr w:type="gramStart"/>
             <w:r>
               <w:t>name.full</w:t>
             </w:r>
             <w:proofErr w:type="spellEnd"/>
-            <w:proofErr w:type="gramEnd"/>
             <w:r>
               <w:t>(middle=’full’)}}</w:t>
             </w:r>
@@ -235,19 +233,11 @@
           </w:tcPr>
           <w:p>
             <w:r>
-              <w:t>{{users[0</w:t>
-            </w:r>
-            <w:proofErr w:type="gramStart"/>
-            <w:r>
-              <w:t>].</w:t>
+              <w:t>{{users[0].</w:t>
             </w:r>
             <w:proofErr w:type="spellStart"/>
             <w:r>
-              <w:t>address</w:t>
-            </w:r>
-            <w:proofErr w:type="gramEnd"/>
-            <w:r>
-              <w:t>.line_one</w:t>
+              <w:t>address.line_one</w:t>
             </w:r>
             <w:proofErr w:type="spellEnd"/>
             <w:r>
@@ -288,19 +278,11 @@
           </w:tcPr>
           <w:p>
             <w:r>
-              <w:t>{{users[0</w:t>
-            </w:r>
-            <w:proofErr w:type="gramStart"/>
-            <w:r>
-              <w:t>].</w:t>
+              <w:t>{{users[0].</w:t>
             </w:r>
             <w:proofErr w:type="spellStart"/>
             <w:r>
-              <w:t>address</w:t>
-            </w:r>
-            <w:proofErr w:type="gramEnd"/>
-            <w:r>
-              <w:t>.line_two</w:t>
+              <w:t>address.line_two</w:t>
             </w:r>
             <w:proofErr w:type="spellEnd"/>
             <w:r>
@@ -445,7 +427,6 @@
               <w:t xml:space="preserve"> </w:t>
             </w:r>
             <w:proofErr w:type="spellStart"/>
-            <w:proofErr w:type="gramStart"/>
             <w:r>
               <w:rPr>
                 <w:bCs/>
@@ -453,7 +434,6 @@
               <w:t>name.full</w:t>
             </w:r>
             <w:proofErr w:type="spellEnd"/>
-            <w:proofErr w:type="gramEnd"/>
             <w:r>
               <w:rPr>
                 <w:bCs/>
@@ -470,7 +450,21 @@
               <w:rPr>
                 <w:bCs/>
               </w:rPr>
-              <w:t>{% endif %}</w:t>
+              <w:t xml:space="preserve">{% </w:t>
+            </w:r>
+            <w:proofErr w:type="spellStart"/>
+            <w:r>
+              <w:rPr>
+                <w:bCs/>
+              </w:rPr>
+              <w:t>endif</w:t>
+            </w:r>
+            <w:proofErr w:type="spellEnd"/>
+            <w:r>
+              <w:rPr>
+                <w:bCs/>
+              </w:rPr>
+              <w:t xml:space="preserve"> %}</w:t>
             </w:r>
           </w:p>
         </w:tc>
@@ -531,77 +525,77 @@
               <w:rPr>
                 <w:bCs/>
               </w:rPr>
-              <w:t xml:space="preserve"> == True </w:t>
-            </w:r>
-            <w:proofErr w:type="gramStart"/>
+              <w:t xml:space="preserve"> == True %}</w:t>
+            </w:r>
             <w:r>
               <w:rPr>
                 <w:bCs/>
               </w:rPr>
-              <w:t>%}</w:t>
-            </w:r>
+              <w:t>{{</w:t>
+            </w:r>
+            <w:proofErr w:type="spellStart"/>
             <w:r>
               <w:rPr>
                 <w:bCs/>
               </w:rPr>
-              <w:t>{</w:t>
-            </w:r>
-            <w:proofErr w:type="gramEnd"/>
+              <w:t>joint_owner</w:t>
+            </w:r>
             <w:r>
               <w:rPr>
                 <w:bCs/>
               </w:rPr>
-              <w:t>{</w:t>
+              <w:t>.</w:t>
+            </w:r>
+            <w:r>
+              <w:rPr>
+                <w:bCs/>
+              </w:rPr>
+              <w:t>address.line_</w:t>
+            </w:r>
+            <w:r>
+              <w:rPr>
+                <w:bCs/>
+              </w:rPr>
+              <w:t>one</w:t>
+            </w:r>
+            <w:proofErr w:type="spellEnd"/>
+            <w:r>
+              <w:rPr>
+                <w:bCs/>
+              </w:rPr>
+              <w:t>(</w:t>
+            </w:r>
+            <w:r>
+              <w:rPr>
+                <w:bCs/>
+              </w:rPr>
+              <w:t>bare=True</w:t>
+            </w:r>
+            <w:r>
+              <w:rPr>
+                <w:bCs/>
+              </w:rPr>
+              <w:t>)}}</w:t>
+            </w:r>
+            <w:r>
+              <w:rPr>
+                <w:bCs/>
+              </w:rPr>
+              <w:t xml:space="preserve">{% </w:t>
             </w:r>
             <w:proofErr w:type="spellStart"/>
             <w:r>
               <w:rPr>
                 <w:bCs/>
               </w:rPr>
-              <w:t>joint_owner</w:t>
-            </w:r>
+              <w:t>endif</w:t>
+            </w:r>
+            <w:proofErr w:type="spellEnd"/>
             <w:r>
               <w:rPr>
                 <w:bCs/>
               </w:rPr>
-              <w:t>.</w:t>
-            </w:r>
-            <w:r>
-              <w:rPr>
-                <w:bCs/>
-              </w:rPr>
-              <w:t>address.line_</w:t>
-            </w:r>
-            <w:r>
-              <w:rPr>
-                <w:bCs/>
-              </w:rPr>
-              <w:t>one</w:t>
-            </w:r>
-            <w:proofErr w:type="spellEnd"/>
-            <w:r>
-              <w:rPr>
-                <w:bCs/>
-              </w:rPr>
-              <w:t>(</w:t>
-            </w:r>
-            <w:r>
-              <w:rPr>
-                <w:bCs/>
-              </w:rPr>
-              <w:t>bare=True</w:t>
-            </w:r>
-            <w:r>
-              <w:rPr>
-                <w:bCs/>
-              </w:rPr>
-              <w:t>)}}</w:t>
-            </w:r>
-            <w:r>
-              <w:rPr>
-                <w:bCs/>
-              </w:rPr>
-              <w:t>{% endif %}</w:t>
+              <w:t xml:space="preserve"> %}</w:t>
             </w:r>
           </w:p>
         </w:tc>
@@ -655,21 +649,10 @@
               <w:rPr>
                 <w:bCs/>
               </w:rPr>
-              <w:t xml:space="preserve"> == True </w:t>
-            </w:r>
-            <w:proofErr w:type="gramStart"/>
-            <w:r>
-              <w:rPr>
-                <w:bCs/>
-              </w:rPr>
-              <w:t>%}</w:t>
-            </w:r>
-            <w:r>
-              <w:t>{</w:t>
-            </w:r>
-            <w:proofErr w:type="gramEnd"/>
-            <w:r>
-              <w:t>{</w:t>
+              <w:t xml:space="preserve"> == True %}</w:t>
+            </w:r>
+            <w:r>
+              <w:t>{{</w:t>
             </w:r>
             <w:proofErr w:type="spellStart"/>
             <w:r>
@@ -683,7 +666,15 @@
               <w:t>()}}</w:t>
             </w:r>
             <w:r>
-              <w:t>{% endif %}</w:t>
+              <w:t xml:space="preserve">{% </w:t>
+            </w:r>
+            <w:proofErr w:type="spellStart"/>
+            <w:r>
+              <w:t>endif</w:t>
+            </w:r>
+            <w:proofErr w:type="spellEnd"/>
+            <w:r>
+              <w:t xml:space="preserve"> %}</w:t>
             </w:r>
           </w:p>
         </w:tc>
@@ -778,10 +769,12 @@
         <w:t xml:space="preserve"> {{users[0].</w:t>
       </w:r>
       <w:proofErr w:type="spellStart"/>
+      <w:proofErr w:type="gramStart"/>
       <w:r>
         <w:t>name.full</w:t>
       </w:r>
       <w:proofErr w:type="spellEnd"/>
+      <w:proofErr w:type="gramEnd"/>
       <w:r>
         <w:t>(middle=’full’)}</w:t>
       </w:r>
@@ -861,16 +854,26 @@
         <w:t>(bare=True)}}</w:t>
       </w:r>
       <w:r>
-        <w:t xml:space="preserve"> execute {% else %}executes {% endif %}</w:t>
+        <w:t xml:space="preserve"> execute {% else %}executes {% </w:t>
+      </w:r>
+      <w:proofErr w:type="spellStart"/>
+      <w:r>
+        <w:t>endif</w:t>
+      </w:r>
+      <w:proofErr w:type="spellEnd"/>
+      <w:r>
+        <w:t xml:space="preserve"> %}</w:t>
       </w:r>
       <w:r>
         <w:t>this transfer on death instrument. {{users[0].</w:t>
       </w:r>
       <w:proofErr w:type="spellStart"/>
+      <w:proofErr w:type="gramStart"/>
       <w:r>
         <w:t>name.full</w:t>
       </w:r>
       <w:proofErr w:type="spellEnd"/>
+      <w:proofErr w:type="gramEnd"/>
       <w:r>
         <w:t>(middle=’full’)}}</w:t>
       </w:r>
@@ -903,7 +906,15 @@
         <w:t>}</w:t>
       </w:r>
       <w:r>
-        <w:t xml:space="preserve"> {% endif %}will transfer upon their {{</w:t>
+        <w:t xml:space="preserve"> {% </w:t>
+      </w:r>
+      <w:proofErr w:type="spellStart"/>
+      <w:r>
+        <w:t>endif</w:t>
+      </w:r>
+      <w:proofErr w:type="spellEnd"/>
+      <w:r>
+        <w:t xml:space="preserve"> %}will transfer upon their {{</w:t>
       </w:r>
       <w:proofErr w:type="spellStart"/>
       <w:r>
@@ -968,13 +979,26 @@
         <w:t xml:space="preserve"> </w:t>
       </w:r>
       <w:r>
-        <w:t>share of{% endif</w:t>
-      </w:r>
+        <w:t xml:space="preserve">share of{% </w:t>
+      </w:r>
+      <w:proofErr w:type="spellStart"/>
+      <w:r>
+        <w:t>endif</w:t>
+      </w:r>
+      <w:proofErr w:type="spellEnd"/>
       <w:r>
         <w:t xml:space="preserve"> %</w:t>
       </w:r>
       <w:r>
-        <w:t>}{% endif %}</w:t>
+        <w:t xml:space="preserve">}{% </w:t>
+      </w:r>
+      <w:proofErr w:type="spellStart"/>
+      <w:r>
+        <w:t>endif</w:t>
+      </w:r>
+      <w:proofErr w:type="spellEnd"/>
+      <w:r>
+        <w:t xml:space="preserve"> %}</w:t>
       </w:r>
       <w:r>
         <w:t xml:space="preserve"> </w:t>
@@ -1013,7 +1037,15 @@
       </w:r>
       <w:proofErr w:type="spellEnd"/>
       <w:r>
-        <w:t xml:space="preserve"> == True %} in its entirety{% endif %}: </w:t>
+        <w:t xml:space="preserve"> == True %} in its entirety{% </w:t>
+      </w:r>
+      <w:proofErr w:type="spellStart"/>
+      <w:r>
+        <w:t>endif</w:t>
+      </w:r>
+      <w:proofErr w:type="spellEnd"/>
+      <w:r>
+        <w:t xml:space="preserve"> %}: </w:t>
       </w:r>
     </w:p>
     <w:p>
@@ -1176,15 +1208,7 @@
     </w:p>
     <w:p>
       <w:r>
-        <w:t xml:space="preserve">SUBJECT to all easements, rights-of-way, protective </w:t>
-      </w:r>
-      <w:proofErr w:type="gramStart"/>
-      <w:r>
-        <w:t>covenants</w:t>
-      </w:r>
-      <w:proofErr w:type="gramEnd"/>
-      <w:r>
-        <w:t xml:space="preserve"> and mineral reservations of record, if any, to: </w:t>
+        <w:t xml:space="preserve">SUBJECT to all easements, rights-of-way, protective covenants and mineral reservations of record, if any, to: </w:t>
       </w:r>
     </w:p>
     <w:p>
@@ -1231,23 +1255,7 @@
                 <w:b/>
                 <w:spacing w:val="-4"/>
               </w:rPr>
-              <w:t xml:space="preserve">Beneficiary </w:t>
-            </w:r>
-            <w:proofErr w:type="gramStart"/>
-            <w:r>
-              <w:rPr>
-                <w:b/>
-                <w:spacing w:val="-4"/>
-              </w:rPr>
-              <w:t>Name,  Relationship</w:t>
-            </w:r>
-            <w:proofErr w:type="gramEnd"/>
-            <w:r>
-              <w:rPr>
-                <w:b/>
-                <w:spacing w:val="-4"/>
-              </w:rPr>
-              <w:t xml:space="preserve"> to Owner</w:t>
+              <w:t>Beneficiary Name,  Relationship to Owner</w:t>
             </w:r>
           </w:p>
         </w:tc>
@@ -1325,12 +1333,10 @@
               <w:t>{{</w:t>
             </w:r>
             <w:proofErr w:type="spellStart"/>
-            <w:proofErr w:type="gramStart"/>
             <w:r>
               <w:t>person.name.full</w:t>
             </w:r>
             <w:proofErr w:type="spellEnd"/>
-            <w:proofErr w:type="gramEnd"/>
             <w:r>
               <w:t>(middle=’full’)}}</w:t>
             </w:r>
@@ -1374,7 +1380,15 @@
             </w:r>
             <w:proofErr w:type="spellEnd"/>
             <w:r>
-              <w:t>}}{% endif %}</w:t>
+              <w:t xml:space="preserve">}}{% </w:t>
+            </w:r>
+            <w:proofErr w:type="spellStart"/>
+            <w:r>
+              <w:t>endif</w:t>
+            </w:r>
+            <w:proofErr w:type="spellEnd"/>
+            <w:r>
+              <w:t xml:space="preserve"> %}</w:t>
             </w:r>
           </w:p>
         </w:tc>
@@ -1384,16 +1398,22 @@
           </w:tcPr>
           <w:p>
             <w:r>
+              <w:t xml:space="preserve">{% if </w:t>
+            </w:r>
+            <w:proofErr w:type="spellStart"/>
+            <w:r>
+              <w:t>person.in_america</w:t>
+            </w:r>
+            <w:proofErr w:type="spellEnd"/>
+            <w:r>
+              <w:t xml:space="preserve"> == True %}</w:t>
+            </w:r>
+            <w:r>
               <w:t>{{</w:t>
             </w:r>
             <w:proofErr w:type="spellStart"/>
-            <w:proofErr w:type="gramStart"/>
-            <w:r>
-              <w:t>person.address</w:t>
-            </w:r>
-            <w:proofErr w:type="gramEnd"/>
-            <w:r>
-              <w:t>.on_one_line</w:t>
+            <w:r>
+              <w:t>person.address.on_one_line</w:t>
             </w:r>
             <w:proofErr w:type="spellEnd"/>
             <w:r>
@@ -1407,6 +1427,23 @@
             </w:r>
             <w:r>
               <w:t>)}}</w:t>
+            </w:r>
+            <w:r>
+              <w:t>{% else %}{{person.intl_address_1}}</w:t>
+            </w:r>
+            <w:r>
+              <w:t>,</w:t>
+            </w:r>
+            <w:r>
+              <w:t xml:space="preserve"> {{person.intl_address_2}}{% </w:t>
+            </w:r>
+            <w:proofErr w:type="spellStart"/>
+            <w:r>
+              <w:t>endif</w:t>
+            </w:r>
+            <w:proofErr w:type="spellEnd"/>
+            <w:r>
+              <w:t xml:space="preserve"> %}</w:t>
             </w:r>
           </w:p>
         </w:tc>
@@ -1488,174 +1525,265 @@
       </w:r>
     </w:p>
     <w:p>
+      <w:r>
+        <w:t xml:space="preserve">If </w:t>
+      </w:r>
+      <w:r>
+        <w:t>{{</w:t>
+      </w:r>
+      <w:proofErr w:type="spellStart"/>
       <w:proofErr w:type="gramStart"/>
       <w:r>
-        <w:t xml:space="preserve">If </w:t>
+        <w:t>person.name.full</w:t>
+      </w:r>
+      <w:proofErr w:type="spellEnd"/>
+      <w:proofErr w:type="gramEnd"/>
+      <w:r>
+        <w:t>(middle=’full’)</w:t>
+      </w:r>
+      <w:r>
+        <w:t>}</w:t>
+      </w:r>
+      <w:r>
+        <w:t>}</w:t>
+      </w:r>
+      <w:r>
+        <w:t xml:space="preserve"> pre</w:t>
+      </w:r>
+      <w:r>
+        <w:t>d</w:t>
+      </w:r>
+      <w:r>
+        <w:t xml:space="preserve">eceases </w:t>
+      </w:r>
+      <w:r>
+        <w:t xml:space="preserve">{{ </w:t>
+      </w:r>
+      <w:proofErr w:type="spellStart"/>
+      <w:r>
+        <w:t>me_or_us</w:t>
+      </w:r>
+      <w:proofErr w:type="spellEnd"/>
+      <w:r>
+        <w:t>}}</w:t>
+      </w:r>
+      <w:r>
+        <w:t>, then</w:t>
+      </w:r>
+      <w:r>
+        <w:t xml:space="preserve"> </w:t>
+      </w:r>
+      <w:r>
+        <w:t xml:space="preserve">{% if </w:t>
+      </w:r>
+      <w:proofErr w:type="spellStart"/>
+      <w:r>
+        <w:t>joint_language</w:t>
+      </w:r>
+      <w:proofErr w:type="spellEnd"/>
+      <w:r>
+        <w:t xml:space="preserve"> == False %}my </w:t>
+      </w:r>
+      <w:r>
+        <w:t>{{person.</w:t>
+      </w:r>
+      <w:r>
+        <w:t xml:space="preserve"> </w:t>
+      </w:r>
+      <w:proofErr w:type="spellStart"/>
+      <w:r>
+        <w:t>successor_beneficiary.relationship</w:t>
+      </w:r>
+      <w:bookmarkStart w:id="0" w:name="_GoBack"/>
+      <w:r>
+        <w:t>.lower</w:t>
+      </w:r>
+      <w:proofErr w:type="spellEnd"/>
+      <w:r>
+        <w:t>()</w:t>
+      </w:r>
+      <w:bookmarkEnd w:id="0"/>
+      <w:r>
+        <w:t>}}</w:t>
+      </w:r>
+      <w:r>
+        <w:t xml:space="preserve"> </w:t>
       </w:r>
       <w:r>
         <w:t>{{</w:t>
       </w:r>
       <w:proofErr w:type="spellStart"/>
       <w:r>
-        <w:t>person.name.full</w:t>
-      </w:r>
-      <w:proofErr w:type="spellEnd"/>
-      <w:proofErr w:type="gramEnd"/>
-      <w:r>
-        <w:t>(middle=’full’)</w:t>
-      </w:r>
-      <w:r>
-        <w:t>}</w:t>
-      </w:r>
-      <w:r>
-        <w:t>}</w:t>
-      </w:r>
-      <w:r>
-        <w:t xml:space="preserve"> pre</w:t>
-      </w:r>
-      <w:r>
-        <w:t>d</w:t>
-      </w:r>
-      <w:r>
-        <w:t xml:space="preserve">eceases </w:t>
-      </w:r>
-      <w:r>
-        <w:t xml:space="preserve">{{ </w:t>
-      </w:r>
-      <w:proofErr w:type="spellStart"/>
-      <w:r>
-        <w:t>me_or_us</w:t>
+        <w:t>person.succes</w:t>
+      </w:r>
+      <w:r>
+        <w:t>s</w:t>
+      </w:r>
+      <w:r>
+        <w:t>or_beneficiary.name.full</w:t>
+      </w:r>
+      <w:proofErr w:type="spellEnd"/>
+      <w:r>
+        <w:t>(middle=’full’)}} of {{</w:t>
+      </w:r>
+      <w:proofErr w:type="spellStart"/>
+      <w:r>
+        <w:t>person.successor_beneficiary.address.city</w:t>
+      </w:r>
+      <w:proofErr w:type="spellEnd"/>
+      <w:r>
+        <w:t xml:space="preserve">}}, </w:t>
+      </w:r>
+      <w:r>
+        <w:t xml:space="preserve">{% if </w:t>
+      </w:r>
+      <w:proofErr w:type="spellStart"/>
+      <w:r>
+        <w:t>person.successor_beneficiary.in_america</w:t>
+      </w:r>
+      <w:proofErr w:type="spellEnd"/>
+      <w:r>
+        <w:t xml:space="preserve"> == True %}</w:t>
+      </w:r>
+      <w:r>
+        <w:t>{{</w:t>
+      </w:r>
+      <w:proofErr w:type="spellStart"/>
+      <w:r>
+        <w:t>person.successor_beneficiary.address.</w:t>
+      </w:r>
+      <w:r>
+        <w:t>state</w:t>
       </w:r>
       <w:proofErr w:type="spellEnd"/>
       <w:r>
         <w:t>}}</w:t>
       </w:r>
       <w:r>
-        <w:t>, then</w:t>
+        <w:t xml:space="preserve">{% </w:t>
+      </w:r>
+      <w:r>
+        <w:lastRenderedPageBreak/>
+        <w:t>else %}</w:t>
+      </w:r>
+      <w:r>
+        <w:t>{{</w:t>
+      </w:r>
+      <w:proofErr w:type="spellStart"/>
+      <w:r>
+        <w:t>person.successor_beneficiary.country</w:t>
+      </w:r>
+      <w:proofErr w:type="spellEnd"/>
+      <w:r>
+        <w:t xml:space="preserve">}}{% </w:t>
+      </w:r>
+      <w:proofErr w:type="spellStart"/>
+      <w:r>
+        <w:t>endif</w:t>
+      </w:r>
+      <w:proofErr w:type="spellEnd"/>
+      <w:r>
+        <w:t xml:space="preserve"> %}</w:t>
+      </w:r>
+      <w:r>
+        <w:t>{% else %}{{</w:t>
+      </w:r>
+      <w:proofErr w:type="spellStart"/>
+      <w:r>
+        <w:t>person.successor_beneficiary.name.full</w:t>
+      </w:r>
+      <w:proofErr w:type="spellEnd"/>
+      <w:r>
+        <w:t xml:space="preserve">(middle=’full’)}} </w:t>
+      </w:r>
+      <w:r>
+        <w:t>(</w:t>
+      </w:r>
+      <w:r>
+        <w:t>{{</w:t>
+      </w:r>
+      <w:proofErr w:type="spellStart"/>
+      <w:r>
+        <w:t>person.successor_beneficiary.relationship_info</w:t>
+      </w:r>
+      <w:proofErr w:type="spellEnd"/>
+      <w:r>
+        <w:t>}}</w:t>
+      </w:r>
+      <w:r>
+        <w:t>)</w:t>
+      </w:r>
+      <w:r>
+        <w:t xml:space="preserve"> of</w:t>
       </w:r>
       <w:r>
         <w:t xml:space="preserve"> </w:t>
       </w:r>
       <w:r>
+        <w:t>{{</w:t>
+      </w:r>
+      <w:proofErr w:type="spellStart"/>
+      <w:r>
+        <w:t>person.successor_beneficiary.address.city</w:t>
+      </w:r>
+      <w:proofErr w:type="spellEnd"/>
+      <w:r>
+        <w:t xml:space="preserve">}}, </w:t>
+      </w:r>
+      <w:r>
         <w:t xml:space="preserve">{% if </w:t>
       </w:r>
       <w:proofErr w:type="spellStart"/>
       <w:r>
-        <w:t>joint_language</w:t>
-      </w:r>
-      <w:proofErr w:type="spellEnd"/>
-      <w:r>
-        <w:t xml:space="preserve"> == False %}my </w:t>
-      </w:r>
-      <w:r>
-        <w:t>{{person.</w:t>
-      </w:r>
-      <w:r>
-        <w:t xml:space="preserve"> </w:t>
-      </w:r>
-      <w:proofErr w:type="spellStart"/>
-      <w:r>
-        <w:t>successor_beneficiary.relationship</w:t>
+        <w:t>person.successor_beneficiary.in_america</w:t>
+      </w:r>
+      <w:proofErr w:type="spellEnd"/>
+      <w:r>
+        <w:t xml:space="preserve"> == True %}{{</w:t>
+      </w:r>
+      <w:proofErr w:type="spellStart"/>
+      <w:r>
+        <w:t>person.successor_beneficiary.address.</w:t>
+      </w:r>
+      <w:r>
+        <w:t>state</w:t>
       </w:r>
       <w:proofErr w:type="spellEnd"/>
       <w:r>
         <w:t>}}</w:t>
       </w:r>
       <w:r>
-        <w:t xml:space="preserve"> </w:t>
+        <w:t>{% else %}</w:t>
       </w:r>
       <w:r>
         <w:t>{{</w:t>
       </w:r>
       <w:proofErr w:type="spellStart"/>
       <w:r>
-        <w:t>person.succes</w:t>
-      </w:r>
-      <w:r>
-        <w:t>s</w:t>
-      </w:r>
-      <w:r>
-        <w:t>or_beneficiary.name.full</w:t>
-      </w:r>
-      <w:proofErr w:type="spellEnd"/>
-      <w:r>
-        <w:t>(middle=’full’)}} of {{</w:t>
-      </w:r>
-      <w:proofErr w:type="spellStart"/>
-      <w:r>
-        <w:t>person.successor_beneficiary.address.city</w:t>
-      </w:r>
-      <w:proofErr w:type="spellEnd"/>
-      <w:r>
-        <w:t>}}, {{</w:t>
-      </w:r>
-      <w:proofErr w:type="spellStart"/>
-      <w:r>
-        <w:t>person.successor_beneficiary.address.</w:t>
-      </w:r>
-      <w:r>
-        <w:t>state</w:t>
-      </w:r>
-      <w:proofErr w:type="spellEnd"/>
-      <w:r>
-        <w:t>}}</w:t>
-      </w:r>
-      <w:r>
-        <w:t>{% else %}{{</w:t>
-      </w:r>
-      <w:proofErr w:type="spellStart"/>
-      <w:r>
-        <w:t>person.successor_beneficiary.name.full</w:t>
-      </w:r>
-      <w:proofErr w:type="spellEnd"/>
-      <w:r>
-        <w:t xml:space="preserve">(middle=’full’)}} </w:t>
-      </w:r>
-      <w:r>
-        <w:lastRenderedPageBreak/>
-        <w:t>(</w:t>
-      </w:r>
-      <w:r>
-        <w:t>{{</w:t>
-      </w:r>
-      <w:proofErr w:type="spellStart"/>
-      <w:r>
-        <w:t>person.successor_beneficiary.relationship_info</w:t>
-      </w:r>
-      <w:proofErr w:type="spellEnd"/>
-      <w:r>
-        <w:t>}}</w:t>
-      </w:r>
-      <w:r>
-        <w:t>)</w:t>
-      </w:r>
-      <w:r>
-        <w:t xml:space="preserve"> of</w:t>
-      </w:r>
-      <w:r>
-        <w:t xml:space="preserve"> </w:t>
-      </w:r>
-      <w:r>
-        <w:t>{{</w:t>
-      </w:r>
-      <w:proofErr w:type="spellStart"/>
-      <w:r>
-        <w:t>person.successor_beneficiary.address.city</w:t>
-      </w:r>
-      <w:proofErr w:type="spellEnd"/>
-      <w:r>
-        <w:t>}}, {{</w:t>
-      </w:r>
-      <w:proofErr w:type="spellStart"/>
-      <w:r>
-        <w:t>person.successor_beneficiary.address.</w:t>
-      </w:r>
-      <w:r>
-        <w:t>state</w:t>
-      </w:r>
-      <w:proofErr w:type="spellEnd"/>
-      <w:r>
-        <w:t xml:space="preserve">}}{% endif %} </w:t>
+        <w:t>person.successor_beneficiary.country</w:t>
+      </w:r>
+      <w:proofErr w:type="spellEnd"/>
+      <w:r>
+        <w:t xml:space="preserve">}}{% </w:t>
+      </w:r>
+      <w:proofErr w:type="spellStart"/>
+      <w:r>
+        <w:t>endif</w:t>
+      </w:r>
+      <w:proofErr w:type="spellEnd"/>
+      <w:r>
+        <w:t xml:space="preserve"> %}</w:t>
+      </w:r>
+      <w:r>
+        <w:t xml:space="preserve">{% </w:t>
+      </w:r>
+      <w:proofErr w:type="spellStart"/>
+      <w:r>
+        <w:t>endif</w:t>
+      </w:r>
+      <w:proofErr w:type="spellEnd"/>
+      <w:r>
+        <w:t xml:space="preserve"> %} </w:t>
       </w:r>
       <w:r>
         <w:t xml:space="preserve">is </w:t>
@@ -1688,7 +1816,15 @@
     </w:p>
     <w:p>
       <w:r>
-        <w:t>{%p endif %}</w:t>
+        <w:t xml:space="preserve">{%p </w:t>
+      </w:r>
+      <w:proofErr w:type="spellStart"/>
+      <w:r>
+        <w:t>endif</w:t>
+      </w:r>
+      <w:proofErr w:type="spellEnd"/>
+      <w:r>
+        <w:t xml:space="preserve"> %}</w:t>
       </w:r>
     </w:p>
     <w:p>
@@ -1786,15 +1922,7 @@
         <w:t xml:space="preserve">}} </w:t>
       </w:r>
       <w:r>
-        <w:t xml:space="preserve">interest in the </w:t>
-      </w:r>
-      <w:proofErr w:type="gramStart"/>
-      <w:r>
-        <w:t>above described</w:t>
-      </w:r>
-      <w:proofErr w:type="gramEnd"/>
-      <w:r>
-        <w:t xml:space="preserve"> property to the beneficiary designated above.</w:t>
+        <w:t>interest in the above described property to the beneficiary designated above.</w:t>
       </w:r>
     </w:p>
     <w:p>
@@ -1808,7 +1936,15 @@
         <w:t>p</w:t>
       </w:r>
       <w:r>
-        <w:t xml:space="preserve"> endif %}</w:t>
+        <w:t xml:space="preserve"> </w:t>
+      </w:r>
+      <w:proofErr w:type="spellStart"/>
+      <w:r>
+        <w:t>endif</w:t>
+      </w:r>
+      <w:proofErr w:type="spellEnd"/>
+      <w:r>
+        <w:t xml:space="preserve"> %}</w:t>
       </w:r>
     </w:p>
     <w:p>
@@ -1893,15 +2029,7 @@
         <w:t xml:space="preserve">}} </w:t>
       </w:r>
       <w:r>
-        <w:t xml:space="preserve">interest in the </w:t>
-      </w:r>
-      <w:proofErr w:type="gramStart"/>
-      <w:r>
-        <w:t>above described</w:t>
-      </w:r>
-      <w:proofErr w:type="gramEnd"/>
-      <w:r>
-        <w:t xml:space="preserve"> property to the beneficiaries designated above as </w:t>
+        <w:t xml:space="preserve">interest in the above described property to the beneficiaries designated above as </w:t>
       </w:r>
       <w:r>
         <w:t>{{</w:t>
@@ -1948,7 +2076,23 @@
           <w:sz w:val="12"/>
           <w:szCs w:val="12"/>
         </w:rPr>
-        <w:t xml:space="preserve"> endif %}</w:t>
+        <w:t xml:space="preserve"> </w:t>
+      </w:r>
+      <w:proofErr w:type="spellStart"/>
+      <w:r>
+        <w:rPr>
+          <w:sz w:val="12"/>
+          <w:szCs w:val="12"/>
+        </w:rPr>
+        <w:t>endif</w:t>
+      </w:r>
+      <w:proofErr w:type="spellEnd"/>
+      <w:r>
+        <w:rPr>
+          <w:sz w:val="12"/>
+          <w:szCs w:val="12"/>
+        </w:rPr>
+        <w:t xml:space="preserve"> %}</w:t>
       </w:r>
     </w:p>
     <w:p>
@@ -2163,7 +2307,7 @@
                 <v:stroke joinstyle="miter"/>
                 <v:path gradientshapeok="t" o:connecttype="rect"/>
               </v:shapetype>
-              <v:shape id="Text Box 2" o:spid="_x0000_s1026" type="#_x0000_t202" style="position:absolute;margin-left:0;margin-top:36pt;width:538.55pt;height:105.1pt;z-index:251659264;visibility:visible;mso-wrap-style:square;mso-width-percent:0;mso-height-percent:0;mso-wrap-distance-left:9pt;mso-wrap-distance-top:3.6pt;mso-wrap-distance-right:9pt;mso-wrap-distance-bottom:3.6pt;mso-position-horizontal:absolute;mso-position-horizontal-relative:margin;mso-position-vertical:absolute;mso-position-vertical-relative:page;mso-width-percent:0;mso-height-percent:0;mso-width-relative:margin;mso-height-relative:margin;v-text-anchor:top" o:gfxdata="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">
+              <v:shape id="Text Box 2" o:spid="_x0000_s1026" type="#_x0000_t202" style="position:absolute;margin-left:0;margin-top:36pt;width:538.55pt;height:105.1pt;z-index:251659264;visibility:visible;mso-wrap-style:square;mso-width-percent:0;mso-height-percent:0;mso-wrap-distance-left:9pt;mso-wrap-distance-top:3.6pt;mso-wrap-distance-right:9pt;mso-wrap-distance-bottom:3.6pt;mso-position-horizontal:absolute;mso-position-horizontal-relative:margin;mso-position-vertical:absolute;mso-position-vertical-relative:page;mso-width-percent:0;mso-height-percent:0;mso-width-relative:margin;mso-height-relative:margin;v-text-anchor:top" o:gfxdata="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">
                 <v:textbox>
                   <w:txbxContent>
                     <w:p>
@@ -2303,15 +2447,7 @@
         <w:keepLines/>
       </w:pPr>
       <w:r>
-        <w:t xml:space="preserve">This instrument revokes any and all prior transfer on death instruments made by the </w:t>
-      </w:r>
-      <w:proofErr w:type="gramStart"/>
-      <w:r>
-        <w:t>above mentioned</w:t>
-      </w:r>
-      <w:proofErr w:type="gramEnd"/>
-      <w:r>
-        <w:t xml:space="preserve"> owner for the above mentioned residential real estate. Before </w:t>
+        <w:t xml:space="preserve">This instrument revokes any and all prior transfer on death instruments made by the above mentioned owner for the above mentioned residential real estate. Before </w:t>
       </w:r>
       <w:r>
         <w:t>{{</w:t>
@@ -2545,7 +2681,6 @@
               <w:t>.</w:t>
             </w:r>
             <w:proofErr w:type="spellStart"/>
-            <w:proofErr w:type="gramStart"/>
             <w:r>
               <w:rPr>
                 <w:bCs/>
@@ -2553,7 +2688,6 @@
               <w:t>name.full</w:t>
             </w:r>
             <w:proofErr w:type="spellEnd"/>
-            <w:proofErr w:type="gramEnd"/>
             <w:r>
               <w:rPr>
                 <w:bCs/>
@@ -2717,12 +2851,10 @@
               <w:t>{{users[0].</w:t>
             </w:r>
             <w:proofErr w:type="spellStart"/>
-            <w:proofErr w:type="gramStart"/>
             <w:r>
               <w:t>name.full</w:t>
             </w:r>
             <w:proofErr w:type="spellEnd"/>
-            <w:proofErr w:type="gramEnd"/>
             <w:r>
               <w:t>(middle=’full’)</w:t>
             </w:r>
@@ -2882,7 +3014,6 @@
               <w:t>{{</w:t>
             </w:r>
             <w:proofErr w:type="spellStart"/>
-            <w:proofErr w:type="gramStart"/>
             <w:r>
               <w:rPr>
                 <w:bCs/>
@@ -2890,7 +3021,6 @@
               <w:t>joint_owner.name.full</w:t>
             </w:r>
             <w:proofErr w:type="spellEnd"/>
-            <w:proofErr w:type="gramEnd"/>
             <w:r>
               <w:rPr>
                 <w:bCs/>
@@ -2938,7 +3068,15 @@
         </w:rPr>
       </w:pPr>
       <w:r>
-        <w:t xml:space="preserve">{% endif </w:t>
+        <w:t xml:space="preserve">{% </w:t>
+      </w:r>
+      <w:proofErr w:type="spellStart"/>
+      <w:r>
+        <w:t>endif</w:t>
+      </w:r>
+      <w:proofErr w:type="spellEnd"/>
+      <w:r>
+        <w:t xml:space="preserve"> </w:t>
       </w:r>
       <w:proofErr w:type="gramStart"/>
       <w:r>
@@ -3001,152 +3139,169 @@
         <w:t>False</w:t>
       </w:r>
       <w:r>
+        <w:t xml:space="preserve"> </w:t>
+      </w:r>
+      <w:proofErr w:type="gramStart"/>
+      <w:r>
+        <w:t>%}</w:t>
+      </w:r>
+      <w:r>
+        <w:t>_</w:t>
+      </w:r>
+      <w:proofErr w:type="gramEnd"/>
+      <w:r>
+        <w:t>___________________</w:t>
+      </w:r>
+      <w:r>
+        <w:t xml:space="preserve">{% else </w:t>
+      </w:r>
+      <w:r>
+        <w:t>%}</w:t>
+      </w:r>
+      <w:r>
+        <w:rPr>
+          <w:noProof/>
+        </w:rPr>
+        <w:t>{{</w:t>
+      </w:r>
+      <w:r>
+        <w:t xml:space="preserve"> </w:t>
+      </w:r>
+      <w:r>
+        <w:t>witnesses[0]</w:t>
+      </w:r>
+      <w:r>
+        <w:rPr>
+          <w:noProof/>
+        </w:rPr>
+        <w:t>.</w:t>
+      </w:r>
+      <w:proofErr w:type="spellStart"/>
+      <w:r>
+        <w:rPr>
+          <w:noProof/>
+        </w:rPr>
+        <w:t>name.full</w:t>
+      </w:r>
+      <w:proofErr w:type="spellEnd"/>
+      <w:r>
+        <w:rPr>
+          <w:noProof/>
+        </w:rPr>
+        <w:t>(middle=’full’)}}{% endif %}</w:t>
+      </w:r>
+      <w:r>
+        <w:t xml:space="preserve">, attest that </w:t>
+      </w:r>
+      <w:r>
+        <w:t>{{</w:t>
+      </w:r>
+      <w:r>
+        <w:t>users[0].</w:t>
+      </w:r>
+      <w:proofErr w:type="spellStart"/>
+      <w:r>
+        <w:t>name.full</w:t>
+      </w:r>
+      <w:proofErr w:type="spellEnd"/>
+      <w:r>
+        <w:t>(middle=’full’)}}</w:t>
+      </w:r>
+      <w:r>
+        <w:t xml:space="preserve">{% if </w:t>
+      </w:r>
+      <w:proofErr w:type="spellStart"/>
+      <w:r>
+        <w:t>joint_language</w:t>
+      </w:r>
+      <w:proofErr w:type="spellEnd"/>
+      <w:r>
+        <w:t xml:space="preserve"> </w:t>
+      </w:r>
+      <w:r>
+        <w:t>=</w:t>
+      </w:r>
+      <w:r>
+        <w:t xml:space="preserve">= </w:t>
+      </w:r>
+      <w:r>
+        <w:t>True %} and {{</w:t>
+      </w:r>
+      <w:proofErr w:type="spellStart"/>
+      <w:r>
+        <w:t>joint_owner</w:t>
+      </w:r>
+      <w:r>
+        <w:t>.name.full</w:t>
+      </w:r>
+      <w:proofErr w:type="spellEnd"/>
+      <w:r>
+        <w:t>(middle=’full’)}}</w:t>
+      </w:r>
+      <w:r>
+        <w:t xml:space="preserve">{% </w:t>
+      </w:r>
+      <w:proofErr w:type="spellStart"/>
+      <w:r>
+        <w:t>endif</w:t>
+      </w:r>
+      <w:proofErr w:type="spellEnd"/>
+      <w:r>
         <w:t xml:space="preserve"> %}</w:t>
       </w:r>
       <w:r>
-        <w:t>____________________</w:t>
-      </w:r>
-      <w:r>
-        <w:t xml:space="preserve">{% else </w:t>
-      </w:r>
-      <w:r>
-        <w:t>%}</w:t>
-      </w:r>
-      <w:r>
-        <w:rPr>
-          <w:noProof/>
-        </w:rPr>
+        <w:t xml:space="preserve">, </w:t>
+      </w:r>
+      <w:r>
+        <w:t xml:space="preserve">the </w:t>
+      </w:r>
+      <w:r>
         <w:t>{{</w:t>
       </w:r>
+      <w:proofErr w:type="spellStart"/>
+      <w:r>
+        <w:t>owner_or_owners</w:t>
+      </w:r>
+      <w:proofErr w:type="spellEnd"/>
+      <w:r>
+        <w:t>}}</w:t>
+      </w:r>
+      <w:r>
+        <w:t xml:space="preserve"> of the </w:t>
+      </w:r>
+      <w:r>
+        <w:t>above mentioned property,</w:t>
+      </w:r>
       <w:r>
         <w:t xml:space="preserve"> </w:t>
       </w:r>
       <w:r>
-        <w:t>witnesses[0]</w:t>
-      </w:r>
-      <w:r>
-        <w:rPr>
-          <w:noProof/>
-        </w:rPr>
-        <w:t>.</w:t>
-      </w:r>
-      <w:proofErr w:type="spellStart"/>
-      <w:r>
-        <w:rPr>
-          <w:noProof/>
-        </w:rPr>
-        <w:t>name.full</w:t>
-      </w:r>
-      <w:proofErr w:type="spellEnd"/>
-      <w:r>
-        <w:rPr>
-          <w:noProof/>
-        </w:rPr>
-        <w:t>(middle=’full’)}}{% endif %}</w:t>
-      </w:r>
-      <w:r>
-        <w:t xml:space="preserve">, attest that </w:t>
+        <w:t>executed this Illinois Transfer on Death In</w:t>
+      </w:r>
+      <w:r>
+        <w:t>strument in my presence on _________________</w:t>
+      </w:r>
+      <w:r>
+        <w:t xml:space="preserve">. This instrument was executed as a free and voluntary act by the </w:t>
       </w:r>
       <w:r>
         <w:t>{{</w:t>
       </w:r>
-      <w:r>
-        <w:t>users[0].</w:t>
-      </w:r>
-      <w:proofErr w:type="spellStart"/>
-      <w:r>
-        <w:t>name.full</w:t>
-      </w:r>
-      <w:proofErr w:type="spellEnd"/>
-      <w:r>
-        <w:t>(middle=’full’)}}</w:t>
-      </w:r>
-      <w:r>
-        <w:t xml:space="preserve">{% if </w:t>
-      </w:r>
-      <w:proofErr w:type="spellStart"/>
-      <w:r>
-        <w:t>joint_language</w:t>
-      </w:r>
-      <w:proofErr w:type="spellEnd"/>
-      <w:r>
-        <w:t xml:space="preserve"> </w:t>
-      </w:r>
-      <w:r>
-        <w:t>=</w:t>
-      </w:r>
-      <w:r>
-        <w:t xml:space="preserve">= </w:t>
-      </w:r>
-      <w:r>
-        <w:t>True %} and {{</w:t>
-      </w:r>
-      <w:proofErr w:type="spellStart"/>
-      <w:r>
-        <w:t>joint_owner</w:t>
-      </w:r>
-      <w:r>
-        <w:t>.name.full</w:t>
-      </w:r>
-      <w:proofErr w:type="spellEnd"/>
-      <w:r>
-        <w:t>(middle=’full’)}}</w:t>
-      </w:r>
-      <w:r>
-        <w:t>{% endif %}</w:t>
-      </w:r>
-      <w:r>
-        <w:t xml:space="preserve">, </w:t>
-      </w:r>
-      <w:r>
-        <w:t xml:space="preserve">the </w:t>
+      <w:proofErr w:type="spellStart"/>
+      <w:r>
+        <w:t>owner_or_owners</w:t>
+      </w:r>
+      <w:proofErr w:type="spellEnd"/>
+      <w:r>
+        <w:t>}}</w:t>
+      </w:r>
+      <w:r>
+        <w:t xml:space="preserve">. At the time of the execution, I believe the </w:t>
       </w:r>
       <w:r>
         <w:t>{{</w:t>
       </w:r>
       <w:proofErr w:type="spellStart"/>
-      <w:r>
-        <w:t>owner_or_owners</w:t>
-      </w:r>
-      <w:proofErr w:type="spellEnd"/>
-      <w:r>
-        <w:t>}}</w:t>
-      </w:r>
-      <w:r>
-        <w:t xml:space="preserve"> of the </w:t>
-      </w:r>
-      <w:r>
-        <w:t>above mentioned property, executed this Illinois Transfer on Death In</w:t>
-      </w:r>
-      <w:r>
-        <w:t>strument in my presence on _________________</w:t>
-      </w:r>
-      <w:r>
-        <w:t xml:space="preserve">. This instrument was executed as a free and voluntary act by the </w:t>
-      </w:r>
-      <w:r>
-        <w:t>{{</w:t>
-      </w:r>
-      <w:proofErr w:type="spellStart"/>
-      <w:r>
-        <w:t>owner_or_owners</w:t>
-      </w:r>
-      <w:proofErr w:type="spellEnd"/>
-      <w:r>
-        <w:t>}}</w:t>
-      </w:r>
-      <w:r>
-        <w:t xml:space="preserve">. At the time of the execution, I believe </w:t>
-      </w:r>
-      <w:proofErr w:type="gramStart"/>
-      <w:r>
-        <w:t xml:space="preserve">the </w:t>
-      </w:r>
-      <w:r>
-        <w:t>{{</w:t>
-      </w:r>
-      <w:proofErr w:type="spellStart"/>
-      <w:proofErr w:type="gramEnd"/>
       <w:r>
         <w:t>owner_or_owners</w:t>
       </w:r>
@@ -3306,18 +3461,10 @@
             </w:r>
             <w:proofErr w:type="spellEnd"/>
             <w:r>
-              <w:t xml:space="preserve"> == True </w:t>
-            </w:r>
-            <w:proofErr w:type="gramStart"/>
-            <w:r>
-              <w:t>%}</w:t>
-            </w:r>
-            <w:r>
-              <w:t>{</w:t>
-            </w:r>
-            <w:proofErr w:type="gramEnd"/>
-            <w:r>
-              <w:t xml:space="preserve">% if </w:t>
+              <w:t xml:space="preserve"> == True %}</w:t>
+            </w:r>
+            <w:r>
+              <w:t xml:space="preserve">{% if </w:t>
             </w:r>
             <w:proofErr w:type="spellStart"/>
             <w:r>
@@ -3360,10 +3507,26 @@
               <w:t>)}}</w:t>
             </w:r>
             <w:r>
-              <w:t>{% endif %}</w:t>
-            </w:r>
-            <w:r>
-              <w:t xml:space="preserve"> {% endif %}</w:t>
+              <w:t xml:space="preserve">{% </w:t>
+            </w:r>
+            <w:proofErr w:type="spellStart"/>
+            <w:r>
+              <w:t>endif</w:t>
+            </w:r>
+            <w:proofErr w:type="spellEnd"/>
+            <w:r>
+              <w:t xml:space="preserve"> %}</w:t>
+            </w:r>
+            <w:r>
+              <w:t xml:space="preserve"> {% </w:t>
+            </w:r>
+            <w:proofErr w:type="spellStart"/>
+            <w:r>
+              <w:t>endif</w:t>
+            </w:r>
+            <w:proofErr w:type="spellEnd"/>
+            <w:r>
+              <w:t xml:space="preserve"> %}</w:t>
             </w:r>
           </w:p>
         </w:tc>
@@ -3411,18 +3574,10 @@
             </w:r>
             <w:proofErr w:type="spellEnd"/>
             <w:r>
-              <w:t xml:space="preserve"> == True </w:t>
-            </w:r>
-            <w:proofErr w:type="gramStart"/>
-            <w:r>
-              <w:t>%}</w:t>
-            </w:r>
-            <w:r>
-              <w:t>{</w:t>
-            </w:r>
-            <w:proofErr w:type="gramEnd"/>
-            <w:r>
-              <w:t>{</w:t>
+              <w:t xml:space="preserve"> == True %}</w:t>
+            </w:r>
+            <w:r>
+              <w:t>{{</w:t>
             </w:r>
             <w:r>
               <w:t xml:space="preserve"> witnesses[0]</w:t>
@@ -3439,7 +3594,15 @@
               <w:t>(middle=’full’)}}</w:t>
             </w:r>
             <w:r>
-              <w:t>{% endif %}</w:t>
+              <w:t xml:space="preserve">{% </w:t>
+            </w:r>
+            <w:proofErr w:type="spellStart"/>
+            <w:r>
+              <w:t>endif</w:t>
+            </w:r>
+            <w:proofErr w:type="spellEnd"/>
+            <w:r>
+              <w:t xml:space="preserve"> %}</w:t>
             </w:r>
           </w:p>
         </w:tc>
@@ -3482,18 +3645,10 @@
             </w:r>
             <w:proofErr w:type="spellEnd"/>
             <w:r>
-              <w:t xml:space="preserve"> == True </w:t>
-            </w:r>
-            <w:proofErr w:type="gramStart"/>
-            <w:r>
-              <w:t>%}</w:t>
-            </w:r>
-            <w:r>
-              <w:t>{</w:t>
-            </w:r>
-            <w:proofErr w:type="gramEnd"/>
-            <w:r>
-              <w:t xml:space="preserve">% if </w:t>
+              <w:t xml:space="preserve"> == True %}</w:t>
+            </w:r>
+            <w:r>
+              <w:t xml:space="preserve">{% if </w:t>
             </w:r>
             <w:proofErr w:type="spellStart"/>
             <w:r>
@@ -3527,7 +3682,15 @@
               <w:t>()}}</w:t>
             </w:r>
             <w:r>
-              <w:t xml:space="preserve">{% endif </w:t>
+              <w:t xml:space="preserve">{% </w:t>
+            </w:r>
+            <w:proofErr w:type="spellStart"/>
+            <w:r>
+              <w:t>endif</w:t>
+            </w:r>
+            <w:proofErr w:type="spellEnd"/>
+            <w:r>
+              <w:t xml:space="preserve"> </w:t>
             </w:r>
             <w:r>
               <w:t>%</w:t>
@@ -3536,7 +3699,15 @@
               <w:t>}</w:t>
             </w:r>
             <w:r>
-              <w:t>{% endif %}</w:t>
+              <w:t xml:space="preserve">{% </w:t>
+            </w:r>
+            <w:proofErr w:type="spellStart"/>
+            <w:r>
+              <w:t>endif</w:t>
+            </w:r>
+            <w:proofErr w:type="spellEnd"/>
+            <w:r>
+              <w:t xml:space="preserve"> %}</w:t>
             </w:r>
           </w:p>
         </w:tc>
@@ -3613,10 +3784,18 @@
       </w:r>
       <w:proofErr w:type="spellEnd"/>
       <w:r>
-        <w:t>== False %}</w:t>
-      </w:r>
-      <w:r>
-        <w:t>____________________</w:t>
+        <w:t xml:space="preserve">== False </w:t>
+      </w:r>
+      <w:proofErr w:type="gramStart"/>
+      <w:r>
+        <w:t>%}</w:t>
+      </w:r>
+      <w:r>
+        <w:t>_</w:t>
+      </w:r>
+      <w:proofErr w:type="gramEnd"/>
+      <w:r>
+        <w:t>___________________</w:t>
       </w:r>
       <w:r>
         <w:t xml:space="preserve">{% else </w:t>
@@ -3702,7 +3881,15 @@
       </w:r>
       <w:proofErr w:type="spellEnd"/>
       <w:r>
-        <w:t xml:space="preserve">(middle=’full’)}}{% endif %}, </w:t>
+        <w:t xml:space="preserve">(middle=’full’)}}{% </w:t>
+      </w:r>
+      <w:proofErr w:type="spellStart"/>
+      <w:r>
+        <w:t>endif</w:t>
+      </w:r>
+      <w:proofErr w:type="spellEnd"/>
+      <w:r>
+        <w:t xml:space="preserve"> %}, </w:t>
       </w:r>
       <w:r>
         <w:t xml:space="preserve">the </w:t>
@@ -3731,14 +3918,9 @@
       </w:r>
       <w:proofErr w:type="spellEnd"/>
       <w:r>
-        <w:t xml:space="preserve">}}. At the time of the execution, I believe </w:t>
-      </w:r>
-      <w:proofErr w:type="gramStart"/>
-      <w:r>
-        <w:t>the {{</w:t>
-      </w:r>
-      <w:proofErr w:type="spellStart"/>
-      <w:proofErr w:type="gramEnd"/>
+        <w:t>}}. At the time of the execution, I believe the {{</w:t>
+      </w:r>
+      <w:proofErr w:type="spellStart"/>
       <w:r>
         <w:t>owner_or_owners</w:t>
       </w:r>
@@ -3901,15 +4083,7 @@
             </w:r>
             <w:proofErr w:type="spellEnd"/>
             <w:r>
-              <w:t xml:space="preserve"> == True </w:t>
-            </w:r>
-            <w:proofErr w:type="gramStart"/>
-            <w:r>
-              <w:t>%}{</w:t>
-            </w:r>
-            <w:proofErr w:type="gramEnd"/>
-            <w:r>
-              <w:t xml:space="preserve">% if </w:t>
+              <w:t xml:space="preserve"> == True %}{% if </w:t>
             </w:r>
             <w:proofErr w:type="spellStart"/>
             <w:r>
@@ -3946,7 +4120,23 @@
               <w:t>bare=True</w:t>
             </w:r>
             <w:r>
-              <w:t>)}}{% endif %} {% endif %}</w:t>
+              <w:t xml:space="preserve">)}}{% </w:t>
+            </w:r>
+            <w:proofErr w:type="spellStart"/>
+            <w:r>
+              <w:t>endif</w:t>
+            </w:r>
+            <w:proofErr w:type="spellEnd"/>
+            <w:r>
+              <w:t xml:space="preserve"> %} {% </w:t>
+            </w:r>
+            <w:proofErr w:type="spellStart"/>
+            <w:r>
+              <w:t>endif</w:t>
+            </w:r>
+            <w:proofErr w:type="spellEnd"/>
+            <w:r>
+              <w:t xml:space="preserve"> %}</w:t>
             </w:r>
           </w:p>
         </w:tc>
@@ -3998,15 +4188,7 @@
             </w:r>
             <w:proofErr w:type="spellEnd"/>
             <w:r>
-              <w:t xml:space="preserve"> == True </w:t>
-            </w:r>
-            <w:proofErr w:type="gramStart"/>
-            <w:r>
-              <w:t>%}{</w:t>
-            </w:r>
-            <w:proofErr w:type="gramEnd"/>
-            <w:r>
-              <w:t xml:space="preserve">{ </w:t>
+              <w:t xml:space="preserve"> == True %}{{ </w:t>
             </w:r>
             <w:r>
               <w:t>witnesses[1]</w:t>
@@ -4020,7 +4202,15 @@
             </w:r>
             <w:proofErr w:type="spellEnd"/>
             <w:r>
-              <w:t>(middle=’full’)}}{% endif %}</w:t>
+              <w:t xml:space="preserve">(middle=’full’)}}{% </w:t>
+            </w:r>
+            <w:proofErr w:type="spellStart"/>
+            <w:r>
+              <w:t>endif</w:t>
+            </w:r>
+            <w:proofErr w:type="spellEnd"/>
+            <w:r>
+              <w:t xml:space="preserve"> %}</w:t>
             </w:r>
           </w:p>
         </w:tc>
@@ -4065,13 +4255,8 @@
             <w:r>
               <w:t xml:space="preserve"> == True </w:t>
             </w:r>
-            <w:proofErr w:type="gramStart"/>
-            <w:r>
-              <w:t>%}{</w:t>
-            </w:r>
-            <w:proofErr w:type="gramEnd"/>
-            <w:r>
-              <w:t xml:space="preserve">% if </w:t>
+            <w:r>
+              <w:t xml:space="preserve">%}{% if </w:t>
             </w:r>
             <w:proofErr w:type="spellStart"/>
             <w:r>
@@ -4099,7 +4284,23 @@
             </w:r>
             <w:proofErr w:type="spellEnd"/>
             <w:r>
-              <w:t>()}}{% endif %}{% endif %}</w:t>
+              <w:t xml:space="preserve">()}}{% </w:t>
+            </w:r>
+            <w:proofErr w:type="spellStart"/>
+            <w:r>
+              <w:t>endif</w:t>
+            </w:r>
+            <w:proofErr w:type="spellEnd"/>
+            <w:r>
+              <w:t xml:space="preserve"> %}{% </w:t>
+            </w:r>
+            <w:proofErr w:type="spellStart"/>
+            <w:r>
+              <w:t>endif</w:t>
+            </w:r>
+            <w:proofErr w:type="spellEnd"/>
+            <w:r>
+              <w:t xml:space="preserve"> %}</w:t>
             </w:r>
           </w:p>
         </w:tc>
@@ -4252,7 +4453,15 @@
       </w:r>
       <w:proofErr w:type="spellEnd"/>
       <w:r>
-        <w:t>(middle=’full’)}}{% endif %}</w:t>
+        <w:t xml:space="preserve">(middle=’full’)}}{% </w:t>
+      </w:r>
+      <w:proofErr w:type="spellStart"/>
+      <w:r>
+        <w:t>endif</w:t>
+      </w:r>
+      <w:proofErr w:type="spellEnd"/>
+      <w:r>
+        <w:t xml:space="preserve"> %}</w:t>
       </w:r>
       <w:r>
         <w:t>,</w:t>
@@ -4380,7 +4589,15 @@
         <w:t xml:space="preserve"> and __________________________</w:t>
       </w:r>
       <w:r>
-        <w:t xml:space="preserve">{% endif %} </w:t>
+        <w:t xml:space="preserve">{% </w:t>
+      </w:r>
+      <w:proofErr w:type="spellStart"/>
+      <w:r>
+        <w:t>endif</w:t>
+      </w:r>
+      <w:proofErr w:type="spellEnd"/>
+      <w:r>
+        <w:t xml:space="preserve"> %} </w:t>
       </w:r>
       <w:r>
         <w:t xml:space="preserve">in person and acknowledged signing the instrument as the free and voluntary act of the </w:t>
@@ -4516,7 +4733,15 @@
             </w:r>
             <w:proofErr w:type="spellEnd"/>
             <w:r>
-              <w:t xml:space="preserve">(middle=’full’)}}{% endif %}, </w:t>
+              <w:t xml:space="preserve">(middle=’full’)}}{% </w:t>
+            </w:r>
+            <w:proofErr w:type="spellStart"/>
+            <w:r>
+              <w:t>endif</w:t>
+            </w:r>
+            <w:proofErr w:type="spellEnd"/>
+            <w:r>
+              <w:t xml:space="preserve"> %}, </w:t>
             </w:r>
             <w:r>
               <w:t xml:space="preserve">the </w:t>
@@ -4614,14 +4839,9 @@
       </w:r>
       <w:proofErr w:type="spellEnd"/>
       <w:r>
-        <w:t xml:space="preserve">}}. At the time of the execution, I believe </w:t>
-      </w:r>
-      <w:proofErr w:type="gramStart"/>
-      <w:r>
-        <w:t>the {{</w:t>
-      </w:r>
-      <w:proofErr w:type="spellStart"/>
-      <w:proofErr w:type="gramEnd"/>
+        <w:t>}}. At the time of the execution, I believe the {{</w:t>
+      </w:r>
+      <w:proofErr w:type="spellStart"/>
       <w:r>
         <w:t>owner_or_owners</w:t>
       </w:r>
@@ -4952,7 +5172,15 @@
             </w:r>
             <w:proofErr w:type="spellEnd"/>
             <w:r>
-              <w:t xml:space="preserve">(middle=’full’)}}{% endif %}, </w:t>
+              <w:t xml:space="preserve">(middle=’full’)}}{% </w:t>
+            </w:r>
+            <w:proofErr w:type="spellStart"/>
+            <w:r>
+              <w:t>endif</w:t>
+            </w:r>
+            <w:proofErr w:type="spellEnd"/>
+            <w:r>
+              <w:t xml:space="preserve"> %}, </w:t>
             </w:r>
             <w:r>
               <w:t xml:space="preserve">the </w:t>
@@ -5051,14 +5279,9 @@
       </w:r>
       <w:proofErr w:type="spellEnd"/>
       <w:r>
-        <w:t xml:space="preserve">}}. At the time of the execution, I believe </w:t>
-      </w:r>
-      <w:proofErr w:type="gramStart"/>
-      <w:r>
-        <w:t>the {{</w:t>
-      </w:r>
-      <w:proofErr w:type="spellStart"/>
-      <w:proofErr w:type="gramEnd"/>
+        <w:t>}}. At the time of the execution, I believe the {{</w:t>
+      </w:r>
+      <w:proofErr w:type="spellStart"/>
       <w:r>
         <w:t>owner_or_owners</w:t>
       </w:r>
@@ -5337,6 +5560,7 @@
         <w:t>{{users[0].</w:t>
       </w:r>
       <w:proofErr w:type="spellStart"/>
+      <w:proofErr w:type="gramStart"/>
       <w:r>
         <w:rPr>
           <w:bCs/>
@@ -5344,6 +5568,7 @@
         <w:t>name.full</w:t>
       </w:r>
       <w:proofErr w:type="spellEnd"/>
+      <w:proofErr w:type="gramEnd"/>
       <w:r>
         <w:rPr>
           <w:bCs/>
@@ -5379,7 +5604,15 @@
       </w:r>
       <w:proofErr w:type="spellEnd"/>
       <w:r>
-        <w:t>(middle=’full’)}}{% endif %}</w:t>
+        <w:t xml:space="preserve">(middle=’full’)}}{% </w:t>
+      </w:r>
+      <w:proofErr w:type="spellStart"/>
+      <w:r>
+        <w:t>endif</w:t>
+      </w:r>
+      <w:proofErr w:type="spellEnd"/>
+      <w:r>
+        <w:t xml:space="preserve"> %}</w:t>
       </w:r>
       <w:r>
         <w:t>,</w:t>
@@ -5509,7 +5742,15 @@
     </w:p>
     <w:p>
       <w:r>
-        <w:t>{% endif %}</w:t>
+        <w:t xml:space="preserve">{% </w:t>
+      </w:r>
+      <w:proofErr w:type="spellStart"/>
+      <w:r>
+        <w:t>endif</w:t>
+      </w:r>
+      <w:proofErr w:type="spellEnd"/>
+      <w:r>
+        <w:t xml:space="preserve"> %}</w:t>
       </w:r>
     </w:p>
     <w:p>
@@ -5628,92 +5869,122 @@
         <w:rPr>
           <w:bCs/>
         </w:rPr>
+        <w:t>users[0</w:t>
+      </w:r>
+      <w:proofErr w:type="gramStart"/>
+      <w:r>
+        <w:rPr>
+          <w:bCs/>
+        </w:rPr>
+        <w:t>].</w:t>
+      </w:r>
+      <w:proofErr w:type="spellStart"/>
+      <w:r>
+        <w:rPr>
+          <w:bCs/>
+        </w:rPr>
+        <w:t>address</w:t>
+      </w:r>
+      <w:proofErr w:type="gramEnd"/>
+      <w:r>
+        <w:rPr>
+          <w:bCs/>
+        </w:rPr>
+        <w:t>.on_one_line</w:t>
+      </w:r>
+      <w:proofErr w:type="spellEnd"/>
+      <w:r>
+        <w:rPr>
+          <w:bCs/>
+        </w:rPr>
+        <w:t>(</w:t>
+      </w:r>
+      <w:r>
+        <w:rPr>
+          <w:bCs/>
+        </w:rPr>
+        <w:t>bare=True</w:t>
+      </w:r>
+      <w:r>
+        <w:rPr>
+          <w:bCs/>
+        </w:rPr>
+        <w:t>)}}</w:t>
+      </w:r>
+      <w:r>
+        <w:t xml:space="preserve">{% if </w:t>
+      </w:r>
+      <w:r>
         <w:t>users[0].</w:t>
       </w:r>
       <w:proofErr w:type="spellStart"/>
       <w:r>
-        <w:rPr>
-          <w:bCs/>
-        </w:rPr>
-        <w:t>address.on_one_line</w:t>
-      </w:r>
-      <w:proofErr w:type="spellEnd"/>
-      <w:r>
-        <w:rPr>
-          <w:bCs/>
-        </w:rPr>
+        <w:t>include_phone</w:t>
+      </w:r>
+      <w:proofErr w:type="spellEnd"/>
+      <w:r>
+        <w:t xml:space="preserve"> == True %}, {{</w:t>
+      </w:r>
+      <w:proofErr w:type="spellStart"/>
+      <w:r>
+        <w:t>phone_number_formatted</w:t>
+      </w:r>
+      <w:proofErr w:type="spellEnd"/>
+      <w:r>
         <w:t>(</w:t>
       </w:r>
       <w:r>
-        <w:rPr>
-          <w:bCs/>
-        </w:rPr>
-        <w:t>bare=True</w:t>
-      </w:r>
-      <w:r>
-        <w:rPr>
-          <w:bCs/>
-        </w:rPr>
-        <w:t>)}}</w:t>
-      </w:r>
-      <w:r>
-        <w:t xml:space="preserve">{% if </w:t>
-      </w:r>
-      <w:r>
         <w:t>users[0].</w:t>
       </w:r>
       <w:proofErr w:type="spellStart"/>
       <w:r>
-        <w:t>include_phone</w:t>
-      </w:r>
-      <w:proofErr w:type="spellEnd"/>
-      <w:r>
-        <w:t xml:space="preserve"> == True %}, {{</w:t>
-      </w:r>
-      <w:proofErr w:type="spellStart"/>
-      <w:r>
-        <w:t>phone_number_formatted</w:t>
-      </w:r>
-      <w:proofErr w:type="spellEnd"/>
-      <w:r>
-        <w:t>(</w:t>
+        <w:t>phone_number</w:t>
+      </w:r>
+      <w:proofErr w:type="spellEnd"/>
+      <w:r>
+        <w:t xml:space="preserve">)}}{% </w:t>
+      </w:r>
+      <w:proofErr w:type="spellStart"/>
+      <w:r>
+        <w:t>endif</w:t>
+      </w:r>
+      <w:proofErr w:type="spellEnd"/>
+      <w:r>
+        <w:t xml:space="preserve"> %}{% if </w:t>
       </w:r>
       <w:r>
         <w:t>users[0].</w:t>
       </w:r>
       <w:proofErr w:type="spellStart"/>
       <w:r>
-        <w:t>phone_number</w:t>
-      </w:r>
-      <w:proofErr w:type="spellEnd"/>
-      <w:r>
-        <w:t xml:space="preserve">)}}{% endif %}{% if </w:t>
+        <w:t>include_email</w:t>
+      </w:r>
+      <w:proofErr w:type="spellEnd"/>
+      <w:r>
+        <w:t xml:space="preserve"> </w:t>
+      </w:r>
+      <w:r>
+        <w:t xml:space="preserve">== True </w:t>
+      </w:r>
+      <w:r>
+        <w:t>%}, {{</w:t>
       </w:r>
       <w:r>
         <w:t>users[0].</w:t>
       </w:r>
-      <w:proofErr w:type="spellStart"/>
-      <w:r>
-        <w:t>include_email</w:t>
-      </w:r>
-      <w:proofErr w:type="spellEnd"/>
-      <w:r>
-        <w:t xml:space="preserve"> </w:t>
-      </w:r>
-      <w:r>
-        <w:t xml:space="preserve">== True </w:t>
-      </w:r>
-      <w:r>
-        <w:t>%}, {{</w:t>
-      </w:r>
-      <w:r>
-        <w:t>users[0].</w:t>
-      </w:r>
       <w:r>
         <w:t>email</w:t>
       </w:r>
       <w:r>
-        <w:t>}}{% endif %}</w:t>
+        <w:t xml:space="preserve">}}{% </w:t>
+      </w:r>
+      <w:proofErr w:type="spellStart"/>
+      <w:r>
+        <w:t>endif</w:t>
+      </w:r>
+      <w:proofErr w:type="spellEnd"/>
+      <w:r>
+        <w:t xml:space="preserve"> %}</w:t>
       </w:r>
       <w:r>
         <w:t xml:space="preserve">{% if </w:t>
@@ -5838,7 +6109,15 @@
       </w:r>
       <w:proofErr w:type="spellEnd"/>
       <w:r>
-        <w:t xml:space="preserve">)}}{% endif %}{% if </w:t>
+        <w:t xml:space="preserve">)}}{% </w:t>
+      </w:r>
+      <w:proofErr w:type="spellStart"/>
+      <w:r>
+        <w:t>endif</w:t>
+      </w:r>
+      <w:proofErr w:type="spellEnd"/>
+      <w:r>
+        <w:t xml:space="preserve"> %}{% if </w:t>
       </w:r>
       <w:proofErr w:type="spellStart"/>
       <w:r>
@@ -5860,7 +6139,23 @@
       </w:r>
       <w:proofErr w:type="spellEnd"/>
       <w:r>
-        <w:t>}}{% endif %}{% endif %}</w:t>
+        <w:t xml:space="preserve">}}{% </w:t>
+      </w:r>
+      <w:proofErr w:type="spellStart"/>
+      <w:r>
+        <w:t>endif</w:t>
+      </w:r>
+      <w:proofErr w:type="spellEnd"/>
+      <w:r>
+        <w:t xml:space="preserve"> %}{% </w:t>
+      </w:r>
+      <w:proofErr w:type="spellStart"/>
+      <w:r>
+        <w:t>endif</w:t>
+      </w:r>
+      <w:proofErr w:type="spellEnd"/>
+      <w:r>
+        <w:t xml:space="preserve"> %}</w:t>
       </w:r>
     </w:p>
     <w:p/>
@@ -6566,7 +6861,15 @@
         <w:t>__________________ County in the state of ___________________</w:t>
       </w:r>
       <w:r>
-        <w:t>,{% endif %}</w:t>
+        <w:t xml:space="preserve">,{% </w:t>
+      </w:r>
+      <w:proofErr w:type="spellStart"/>
+      <w:r>
+        <w:t>endif</w:t>
+      </w:r>
+      <w:proofErr w:type="spellEnd"/>
+      <w:r>
+        <w:t xml:space="preserve"> %}</w:t>
       </w:r>
       <w:r>
         <w:t xml:space="preserve"> owning</w:t>
@@ -6620,7 +6923,23 @@
         <w:t xml:space="preserve"> </w:t>
       </w:r>
       <w:r>
-        <w:t>share of the{% endif %}{% endif %}</w:t>
+        <w:t xml:space="preserve">share of the{% </w:t>
+      </w:r>
+      <w:proofErr w:type="spellStart"/>
+      <w:r>
+        <w:t>endif</w:t>
+      </w:r>
+      <w:proofErr w:type="spellEnd"/>
+      <w:r>
+        <w:t xml:space="preserve"> %}{% </w:t>
+      </w:r>
+      <w:proofErr w:type="spellStart"/>
+      <w:r>
+        <w:t>endif</w:t>
+      </w:r>
+      <w:proofErr w:type="spellEnd"/>
+      <w:r>
+        <w:t xml:space="preserve"> %}</w:t>
       </w:r>
       <w:r>
         <w:t xml:space="preserve"> residential real estate legally described below:</w:t>
@@ -6829,17 +7148,12 @@
             </w:r>
             <w:proofErr w:type="spellStart"/>
             <w:r>
-              <w:t>todi_</w:t>
-            </w:r>
-            <w:proofErr w:type="gramStart"/>
-            <w:r>
-              <w:t>property.</w:t>
+              <w:t>todi_property.</w:t>
             </w:r>
             <w:r>
               <w:t>county</w:t>
             </w:r>
             <w:proofErr w:type="spellEnd"/>
-            <w:proofErr w:type="gramEnd"/>
             <w:r>
               <w:t xml:space="preserve"> </w:t>
             </w:r>
@@ -6896,23 +7210,7 @@
                 <w:b/>
                 <w:spacing w:val="-4"/>
               </w:rPr>
-              <w:t xml:space="preserve">Beneficiary </w:t>
-            </w:r>
-            <w:proofErr w:type="gramStart"/>
-            <w:r>
-              <w:rPr>
-                <w:b/>
-                <w:spacing w:val="-4"/>
-              </w:rPr>
-              <w:t>Name,  Relationship</w:t>
-            </w:r>
-            <w:proofErr w:type="gramEnd"/>
-            <w:r>
-              <w:rPr>
-                <w:b/>
-                <w:spacing w:val="-4"/>
-              </w:rPr>
-              <w:t xml:space="preserve"> to Owner</w:t>
+              <w:t>Beneficiary Name,  Relationship to Owner</w:t>
             </w:r>
           </w:p>
         </w:tc>
@@ -7293,13 +7591,24 @@
         <w:rPr>
           <w:bCs/>
         </w:rPr>
-        <w:t>______________________________</w:t>
+        <w:t>_____________________________</w:t>
+      </w:r>
+      <w:proofErr w:type="gramStart"/>
+      <w:r>
+        <w:rPr>
+          <w:bCs/>
+        </w:rPr>
+        <w:t>_</w:t>
       </w:r>
       <w:r>
         <w:t xml:space="preserve"> </w:t>
       </w:r>
       <w:r>
-        <w:t xml:space="preserve"> personally known to me to be the same person or persons whose name or names are subscribed to the foregoing instrument, appeared before me this day in person and swore on oath to the above foregoing affidavit. Signed and sworn to before me this ____ day of _________________, _______.</w:t>
+        <w:t xml:space="preserve"> personally</w:t>
+      </w:r>
+      <w:proofErr w:type="gramEnd"/>
+      <w:r>
+        <w:t xml:space="preserve"> known to me to be the same person or persons whose name or names are subscribed to the foregoing instrument, appeared before me this day in person and swore on oath to the above foregoing affidavit. Signed and sworn to before me this ____ day of _________________, _______.</w:t>
       </w:r>
     </w:p>
     <w:p/>
@@ -7333,7 +7642,7 @@
 </file>
 
 <file path=word/endnotes.xml><?xml version="1.0" encoding="utf-8"?>
-<w:endnotes xmlns:wpc="http://schemas.microsoft.com/office/word/2010/wordprocessingCanvas" xmlns:cx="http://schemas.microsoft.com/office/drawing/2014/chartex" xmlns:cx1="http://schemas.microsoft.com/office/drawing/2015/9/8/chartex" xmlns:cx2="http://schemas.microsoft.com/office/drawing/2015/10/21/chartex" xmlns:cx3="http://schemas.microsoft.com/office/drawing/2016/5/9/chartex" xmlns:cx4="http://schemas.microsoft.com/office/drawing/2016/5/10/chartex" xmlns:cx5="http://schemas.microsoft.com/office/drawing/2016/5/11/chartex" xmlns:cx6="http://schemas.microsoft.com/office/drawing/2016/5/12/chartex" xmlns:cx7="http://schemas.microsoft.com/office/drawing/2016/5/13/chartex" xmlns:cx8="http://schemas.microsoft.com/office/drawing/2016/5/14/chartex" xmlns:mc="http://schemas.openxmlformats.org/markup-compatibility/2006" xmlns:aink="http://schemas.microsoft.com/office/drawing/2016/ink" xmlns:am3d="http://schemas.microsoft.com/office/drawing/2017/model3d" xmlns:o="urn:schemas-microsoft-com:office:office" xmlns:oel="http://schemas.microsoft.com/office/2019/extlst" xmlns:r="http://schemas.openxmlformats.org/officeDocument/2006/relationships" xmlns:m="http://schemas.openxmlformats.org/officeDocument/2006/math" xmlns:v="urn:schemas-microsoft-com:vml" xmlns:wp14="http://schemas.microsoft.com/office/word/2010/wordprocessingDrawing" xmlns:wp="http://schemas.openxmlformats.org/drawingml/2006/wordprocessingDrawing" xmlns:w10="urn:schemas-microsoft-com:office:word" xmlns:w="http://schemas.openxmlformats.org/wordprocessingml/2006/main" xmlns:w14="http://schemas.microsoft.com/office/word/2010/wordml" xmlns:w15="http://schemas.microsoft.com/office/word/2012/wordml" xmlns:w16cex="http://schemas.microsoft.com/office/word/2018/wordml/cex" xmlns:w16cid="http://schemas.microsoft.com/office/word/2016/wordml/cid" xmlns:w16="http://schemas.microsoft.com/office/word/2018/wordml" xmlns:w16sdtdh="http://schemas.microsoft.com/office/word/2020/wordml/sdtdatahash" xmlns:w16se="http://schemas.microsoft.com/office/word/2015/wordml/symex" xmlns:wpg="http://schemas.microsoft.com/office/word/2010/wordprocessingGroup" xmlns:wpi="http://schemas.microsoft.com/office/word/2010/wordprocessingInk" xmlns:wne="http://schemas.microsoft.com/office/word/2006/wordml" xmlns:wps="http://schemas.microsoft.com/office/word/2010/wordprocessingShape" mc:Ignorable="w14 w15 w16se w16cid w16 w16cex w16sdtdh wp14">
+<w:endnotes xmlns:wpc="http://schemas.microsoft.com/office/word/2010/wordprocessingCanvas" xmlns:cx="http://schemas.microsoft.com/office/drawing/2014/chartex" xmlns:mc="http://schemas.openxmlformats.org/markup-compatibility/2006" xmlns:o="urn:schemas-microsoft-com:office:office" xmlns:r="http://schemas.openxmlformats.org/officeDocument/2006/relationships" xmlns:m="http://schemas.openxmlformats.org/officeDocument/2006/math" xmlns:v="urn:schemas-microsoft-com:vml" xmlns:wp14="http://schemas.microsoft.com/office/word/2010/wordprocessingDrawing" xmlns:wp="http://schemas.openxmlformats.org/drawingml/2006/wordprocessingDrawing" xmlns:w10="urn:schemas-microsoft-com:office:word" xmlns:w="http://schemas.openxmlformats.org/wordprocessingml/2006/main" xmlns:w14="http://schemas.microsoft.com/office/word/2010/wordml" xmlns:w15="http://schemas.microsoft.com/office/word/2012/wordml" xmlns:w16se="http://schemas.microsoft.com/office/word/2015/wordml/symex" xmlns:wpg="http://schemas.microsoft.com/office/word/2010/wordprocessingGroup" xmlns:wpi="http://schemas.microsoft.com/office/word/2010/wordprocessingInk" xmlns:wne="http://schemas.microsoft.com/office/word/2006/wordml" xmlns:wps="http://schemas.microsoft.com/office/word/2010/wordprocessingShape" mc:Ignorable="w14 w15 w16se wp14">
   <w:endnote w:type="separator" w:id="-1">
     <w:p>
       <w:r>
@@ -7352,7 +7661,7 @@
 </file>
 
 <file path=word/footer1.xml><?xml version="1.0" encoding="utf-8"?>
-<w:ftr xmlns:wpc="http://schemas.microsoft.com/office/word/2010/wordprocessingCanvas" xmlns:cx="http://schemas.microsoft.com/office/drawing/2014/chartex" xmlns:cx1="http://schemas.microsoft.com/office/drawing/2015/9/8/chartex" xmlns:cx2="http://schemas.microsoft.com/office/drawing/2015/10/21/chartex" xmlns:cx3="http://schemas.microsoft.com/office/drawing/2016/5/9/chartex" xmlns:cx4="http://schemas.microsoft.com/office/drawing/2016/5/10/chartex" xmlns:cx5="http://schemas.microsoft.com/office/drawing/2016/5/11/chartex" xmlns:cx6="http://schemas.microsoft.com/office/drawing/2016/5/12/chartex" xmlns:cx7="http://schemas.microsoft.com/office/drawing/2016/5/13/chartex" xmlns:cx8="http://schemas.microsoft.com/office/drawing/2016/5/14/chartex" xmlns:mc="http://schemas.openxmlformats.org/markup-compatibility/2006" xmlns:aink="http://schemas.microsoft.com/office/drawing/2016/ink" xmlns:am3d="http://schemas.microsoft.com/office/drawing/2017/model3d" xmlns:o="urn:schemas-microsoft-com:office:office" xmlns:oel="http://schemas.microsoft.com/office/2019/extlst" xmlns:r="http://schemas.openxmlformats.org/officeDocument/2006/relationships" xmlns:m="http://schemas.openxmlformats.org/officeDocument/2006/math" xmlns:v="urn:schemas-microsoft-com:vml" xmlns:wp14="http://schemas.microsoft.com/office/word/2010/wordprocessingDrawing" xmlns:wp="http://schemas.openxmlformats.org/drawingml/2006/wordprocessingDrawing" xmlns:w10="urn:schemas-microsoft-com:office:word" xmlns:w="http://schemas.openxmlformats.org/wordprocessingml/2006/main" xmlns:w14="http://schemas.microsoft.com/office/word/2010/wordml" xmlns:w15="http://schemas.microsoft.com/office/word/2012/wordml" xmlns:w16cex="http://schemas.microsoft.com/office/word/2018/wordml/cex" xmlns:w16cid="http://schemas.microsoft.com/office/word/2016/wordml/cid" xmlns:w16="http://schemas.microsoft.com/office/word/2018/wordml" xmlns:w16sdtdh="http://schemas.microsoft.com/office/word/2020/wordml/sdtdatahash" xmlns:w16se="http://schemas.microsoft.com/office/word/2015/wordml/symex" xmlns:wpg="http://schemas.microsoft.com/office/word/2010/wordprocessingGroup" xmlns:wpi="http://schemas.microsoft.com/office/word/2010/wordprocessingInk" xmlns:wne="http://schemas.microsoft.com/office/word/2006/wordml" xmlns:wps="http://schemas.microsoft.com/office/word/2010/wordprocessingShape" mc:Ignorable="w14 w15 w16se w16cid w16 w16cex w16sdtdh wp14">
+<w:ftr xmlns:wpc="http://schemas.microsoft.com/office/word/2010/wordprocessingCanvas" xmlns:cx="http://schemas.microsoft.com/office/drawing/2014/chartex" xmlns:mc="http://schemas.openxmlformats.org/markup-compatibility/2006" xmlns:o="urn:schemas-microsoft-com:office:office" xmlns:r="http://schemas.openxmlformats.org/officeDocument/2006/relationships" xmlns:m="http://schemas.openxmlformats.org/officeDocument/2006/math" xmlns:v="urn:schemas-microsoft-com:vml" xmlns:wp14="http://schemas.microsoft.com/office/word/2010/wordprocessingDrawing" xmlns:wp="http://schemas.openxmlformats.org/drawingml/2006/wordprocessingDrawing" xmlns:w10="urn:schemas-microsoft-com:office:word" xmlns:w="http://schemas.openxmlformats.org/wordprocessingml/2006/main" xmlns:w14="http://schemas.microsoft.com/office/word/2010/wordml" xmlns:w15="http://schemas.microsoft.com/office/word/2012/wordml" xmlns:w16se="http://schemas.microsoft.com/office/word/2015/wordml/symex" xmlns:wpg="http://schemas.microsoft.com/office/word/2010/wordprocessingGroup" xmlns:wpi="http://schemas.microsoft.com/office/word/2010/wordprocessingInk" xmlns:wne="http://schemas.microsoft.com/office/word/2006/wordml" xmlns:wps="http://schemas.microsoft.com/office/word/2010/wordprocessingShape" mc:Ignorable="w14 w15 w16se wp14">
   <w:sdt>
     <w:sdtPr>
       <w:id w:val="-1865279980"/>
@@ -7385,7 +7694,7 @@
           <w:rPr>
             <w:noProof/>
           </w:rPr>
-          <w:t>3</w:t>
+          <w:t>2</w:t>
         </w:r>
         <w:r>
           <w:rPr>
@@ -7400,7 +7709,7 @@
 </file>
 
 <file path=word/footer2.xml><?xml version="1.0" encoding="utf-8"?>
-<w:ftr xmlns:wpc="http://schemas.microsoft.com/office/word/2010/wordprocessingCanvas" xmlns:cx="http://schemas.microsoft.com/office/drawing/2014/chartex" xmlns:cx1="http://schemas.microsoft.com/office/drawing/2015/9/8/chartex" xmlns:cx2="http://schemas.microsoft.com/office/drawing/2015/10/21/chartex" xmlns:cx3="http://schemas.microsoft.com/office/drawing/2016/5/9/chartex" xmlns:cx4="http://schemas.microsoft.com/office/drawing/2016/5/10/chartex" xmlns:cx5="http://schemas.microsoft.com/office/drawing/2016/5/11/chartex" xmlns:cx6="http://schemas.microsoft.com/office/drawing/2016/5/12/chartex" xmlns:cx7="http://schemas.microsoft.com/office/drawing/2016/5/13/chartex" xmlns:cx8="http://schemas.microsoft.com/office/drawing/2016/5/14/chartex" xmlns:mc="http://schemas.openxmlformats.org/markup-compatibility/2006" xmlns:aink="http://schemas.microsoft.com/office/drawing/2016/ink" xmlns:am3d="http://schemas.microsoft.com/office/drawing/2017/model3d" xmlns:o="urn:schemas-microsoft-com:office:office" xmlns:oel="http://schemas.microsoft.com/office/2019/extlst" xmlns:r="http://schemas.openxmlformats.org/officeDocument/2006/relationships" xmlns:m="http://schemas.openxmlformats.org/officeDocument/2006/math" xmlns:v="urn:schemas-microsoft-com:vml" xmlns:wp14="http://schemas.microsoft.com/office/word/2010/wordprocessingDrawing" xmlns:wp="http://schemas.openxmlformats.org/drawingml/2006/wordprocessingDrawing" xmlns:w10="urn:schemas-microsoft-com:office:word" xmlns:w="http://schemas.openxmlformats.org/wordprocessingml/2006/main" xmlns:w14="http://schemas.microsoft.com/office/word/2010/wordml" xmlns:w15="http://schemas.microsoft.com/office/word/2012/wordml" xmlns:w16cex="http://schemas.microsoft.com/office/word/2018/wordml/cex" xmlns:w16cid="http://schemas.microsoft.com/office/word/2016/wordml/cid" xmlns:w16="http://schemas.microsoft.com/office/word/2018/wordml" xmlns:w16sdtdh="http://schemas.microsoft.com/office/word/2020/wordml/sdtdatahash" xmlns:w16se="http://schemas.microsoft.com/office/word/2015/wordml/symex" xmlns:wpg="http://schemas.microsoft.com/office/word/2010/wordprocessingGroup" xmlns:wpi="http://schemas.microsoft.com/office/word/2010/wordprocessingInk" xmlns:wne="http://schemas.microsoft.com/office/word/2006/wordml" xmlns:wps="http://schemas.microsoft.com/office/word/2010/wordprocessingShape" mc:Ignorable="w14 w15 w16se w16cid w16 w16cex w16sdtdh wp14">
+<w:ftr xmlns:wpc="http://schemas.microsoft.com/office/word/2010/wordprocessingCanvas" xmlns:cx="http://schemas.microsoft.com/office/drawing/2014/chartex" xmlns:mc="http://schemas.openxmlformats.org/markup-compatibility/2006" xmlns:o="urn:schemas-microsoft-com:office:office" xmlns:r="http://schemas.openxmlformats.org/officeDocument/2006/relationships" xmlns:m="http://schemas.openxmlformats.org/officeDocument/2006/math" xmlns:v="urn:schemas-microsoft-com:vml" xmlns:wp14="http://schemas.microsoft.com/office/word/2010/wordprocessingDrawing" xmlns:wp="http://schemas.openxmlformats.org/drawingml/2006/wordprocessingDrawing" xmlns:w10="urn:schemas-microsoft-com:office:word" xmlns:w="http://schemas.openxmlformats.org/wordprocessingml/2006/main" xmlns:w14="http://schemas.microsoft.com/office/word/2010/wordml" xmlns:w15="http://schemas.microsoft.com/office/word/2012/wordml" xmlns:w16se="http://schemas.microsoft.com/office/word/2015/wordml/symex" xmlns:wpg="http://schemas.microsoft.com/office/word/2010/wordprocessingGroup" xmlns:wpi="http://schemas.microsoft.com/office/word/2010/wordprocessingInk" xmlns:wne="http://schemas.microsoft.com/office/word/2006/wordml" xmlns:wps="http://schemas.microsoft.com/office/word/2010/wordprocessingShape" mc:Ignorable="w14 w15 w16se wp14">
   <w:sdt>
     <w:sdtPr>
       <w:id w:val="-1764527644"/>
@@ -7453,7 +7762,7 @@
 </file>
 
 <file path=word/footnotes.xml><?xml version="1.0" encoding="utf-8"?>
-<w:footnotes xmlns:wpc="http://schemas.microsoft.com/office/word/2010/wordprocessingCanvas" xmlns:cx="http://schemas.microsoft.com/office/drawing/2014/chartex" xmlns:cx1="http://schemas.microsoft.com/office/drawing/2015/9/8/chartex" xmlns:cx2="http://schemas.microsoft.com/office/drawing/2015/10/21/chartex" xmlns:cx3="http://schemas.microsoft.com/office/drawing/2016/5/9/chartex" xmlns:cx4="http://schemas.microsoft.com/office/drawing/2016/5/10/chartex" xmlns:cx5="http://schemas.microsoft.com/office/drawing/2016/5/11/chartex" xmlns:cx6="http://schemas.microsoft.com/office/drawing/2016/5/12/chartex" xmlns:cx7="http://schemas.microsoft.com/office/drawing/2016/5/13/chartex" xmlns:cx8="http://schemas.microsoft.com/office/drawing/2016/5/14/chartex" xmlns:mc="http://schemas.openxmlformats.org/markup-compatibility/2006" xmlns:aink="http://schemas.microsoft.com/office/drawing/2016/ink" xmlns:am3d="http://schemas.microsoft.com/office/drawing/2017/model3d" xmlns:o="urn:schemas-microsoft-com:office:office" xmlns:oel="http://schemas.microsoft.com/office/2019/extlst" xmlns:r="http://schemas.openxmlformats.org/officeDocument/2006/relationships" xmlns:m="http://schemas.openxmlformats.org/officeDocument/2006/math" xmlns:v="urn:schemas-microsoft-com:vml" xmlns:wp14="http://schemas.microsoft.com/office/word/2010/wordprocessingDrawing" xmlns:wp="http://schemas.openxmlformats.org/drawingml/2006/wordprocessingDrawing" xmlns:w10="urn:schemas-microsoft-com:office:word" xmlns:w="http://schemas.openxmlformats.org/wordprocessingml/2006/main" xmlns:w14="http://schemas.microsoft.com/office/word/2010/wordml" xmlns:w15="http://schemas.microsoft.com/office/word/2012/wordml" xmlns:w16cex="http://schemas.microsoft.com/office/word/2018/wordml/cex" xmlns:w16cid="http://schemas.microsoft.com/office/word/2016/wordml/cid" xmlns:w16="http://schemas.microsoft.com/office/word/2018/wordml" xmlns:w16sdtdh="http://schemas.microsoft.com/office/word/2020/wordml/sdtdatahash" xmlns:w16se="http://schemas.microsoft.com/office/word/2015/wordml/symex" xmlns:wpg="http://schemas.microsoft.com/office/word/2010/wordprocessingGroup" xmlns:wpi="http://schemas.microsoft.com/office/word/2010/wordprocessingInk" xmlns:wne="http://schemas.microsoft.com/office/word/2006/wordml" xmlns:wps="http://schemas.microsoft.com/office/word/2010/wordprocessingShape" mc:Ignorable="w14 w15 w16se w16cid w16 w16cex w16sdtdh wp14">
+<w:footnotes xmlns:wpc="http://schemas.microsoft.com/office/word/2010/wordprocessingCanvas" xmlns:cx="http://schemas.microsoft.com/office/drawing/2014/chartex" xmlns:mc="http://schemas.openxmlformats.org/markup-compatibility/2006" xmlns:o="urn:schemas-microsoft-com:office:office" xmlns:r="http://schemas.openxmlformats.org/officeDocument/2006/relationships" xmlns:m="http://schemas.openxmlformats.org/officeDocument/2006/math" xmlns:v="urn:schemas-microsoft-com:vml" xmlns:wp14="http://schemas.microsoft.com/office/word/2010/wordprocessingDrawing" xmlns:wp="http://schemas.openxmlformats.org/drawingml/2006/wordprocessingDrawing" xmlns:w10="urn:schemas-microsoft-com:office:word" xmlns:w="http://schemas.openxmlformats.org/wordprocessingml/2006/main" xmlns:w14="http://schemas.microsoft.com/office/word/2010/wordml" xmlns:w15="http://schemas.microsoft.com/office/word/2012/wordml" xmlns:w16se="http://schemas.microsoft.com/office/word/2015/wordml/symex" xmlns:wpg="http://schemas.microsoft.com/office/word/2010/wordprocessingGroup" xmlns:wpi="http://schemas.microsoft.com/office/word/2010/wordprocessingInk" xmlns:wne="http://schemas.microsoft.com/office/word/2006/wordml" xmlns:wps="http://schemas.microsoft.com/office/word/2010/wordprocessingShape" mc:Ignorable="w14 w15 w16se wp14">
   <w:footnote w:type="separator" w:id="-1">
     <w:p>
       <w:r>
@@ -7472,7 +7781,7 @@
 </file>
 
 <file path=word/numbering.xml><?xml version="1.0" encoding="utf-8"?>
-<w:numbering xmlns:wpc="http://schemas.microsoft.com/office/word/2010/wordprocessingCanvas" xmlns:cx="http://schemas.microsoft.com/office/drawing/2014/chartex" xmlns:cx1="http://schemas.microsoft.com/office/drawing/2015/9/8/chartex" xmlns:cx2="http://schemas.microsoft.com/office/drawing/2015/10/21/chartex" xmlns:cx3="http://schemas.microsoft.com/office/drawing/2016/5/9/chartex" xmlns:cx4="http://schemas.microsoft.com/office/drawing/2016/5/10/chartex" xmlns:cx5="http://schemas.microsoft.com/office/drawing/2016/5/11/chartex" xmlns:cx6="http://schemas.microsoft.com/office/drawing/2016/5/12/chartex" xmlns:cx7="http://schemas.microsoft.com/office/drawing/2016/5/13/chartex" xmlns:cx8="http://schemas.microsoft.com/office/drawing/2016/5/14/chartex" xmlns:mc="http://schemas.openxmlformats.org/markup-compatibility/2006" xmlns:aink="http://schemas.microsoft.com/office/drawing/2016/ink" xmlns:am3d="http://schemas.microsoft.com/office/drawing/2017/model3d" xmlns:o="urn:schemas-microsoft-com:office:office" xmlns:oel="http://schemas.microsoft.com/office/2019/extlst" xmlns:r="http://schemas.openxmlformats.org/officeDocument/2006/relationships" xmlns:m="http://schemas.openxmlformats.org/officeDocument/2006/math" xmlns:v="urn:schemas-microsoft-com:vml" xmlns:wp14="http://schemas.microsoft.com/office/word/2010/wordprocessingDrawing" xmlns:wp="http://schemas.openxmlformats.org/drawingml/2006/wordprocessingDrawing" xmlns:w10="urn:schemas-microsoft-com:office:word" xmlns:w="http://schemas.openxmlformats.org/wordprocessingml/2006/main" xmlns:w14="http://schemas.microsoft.com/office/word/2010/wordml" xmlns:w15="http://schemas.microsoft.com/office/word/2012/wordml" xmlns:w16cex="http://schemas.microsoft.com/office/word/2018/wordml/cex" xmlns:w16cid="http://schemas.microsoft.com/office/word/2016/wordml/cid" xmlns:w16="http://schemas.microsoft.com/office/word/2018/wordml" xmlns:w16sdtdh="http://schemas.microsoft.com/office/word/2020/wordml/sdtdatahash" xmlns:w16se="http://schemas.microsoft.com/office/word/2015/wordml/symex" xmlns:wpg="http://schemas.microsoft.com/office/word/2010/wordprocessingGroup" xmlns:wpi="http://schemas.microsoft.com/office/word/2010/wordprocessingInk" xmlns:wne="http://schemas.microsoft.com/office/word/2006/wordml" xmlns:wps="http://schemas.microsoft.com/office/word/2010/wordprocessingShape" mc:Ignorable="w14 w15 w16se w16cid w16 w16cex w16sdtdh wp14">
+<w:numbering xmlns:wpc="http://schemas.microsoft.com/office/word/2010/wordprocessingCanvas" xmlns:cx="http://schemas.microsoft.com/office/drawing/2014/chartex" xmlns:mc="http://schemas.openxmlformats.org/markup-compatibility/2006" xmlns:o="urn:schemas-microsoft-com:office:office" xmlns:r="http://schemas.openxmlformats.org/officeDocument/2006/relationships" xmlns:m="http://schemas.openxmlformats.org/officeDocument/2006/math" xmlns:v="urn:schemas-microsoft-com:vml" xmlns:wp14="http://schemas.microsoft.com/office/word/2010/wordprocessingDrawing" xmlns:wp="http://schemas.openxmlformats.org/drawingml/2006/wordprocessingDrawing" xmlns:w10="urn:schemas-microsoft-com:office:word" xmlns:w="http://schemas.openxmlformats.org/wordprocessingml/2006/main" xmlns:w14="http://schemas.microsoft.com/office/word/2010/wordml" xmlns:w15="http://schemas.microsoft.com/office/word/2012/wordml" xmlns:w16se="http://schemas.microsoft.com/office/word/2015/wordml/symex" xmlns:wpg="http://schemas.microsoft.com/office/word/2010/wordprocessingGroup" xmlns:wpi="http://schemas.microsoft.com/office/word/2010/wordprocessingInk" xmlns:wne="http://schemas.microsoft.com/office/word/2006/wordml" xmlns:wps="http://schemas.microsoft.com/office/word/2010/wordprocessingShape" mc:Ignorable="w14 w15 w16se wp14">
   <w:abstractNum w:abstractNumId="0" w15:restartNumberingAfterBreak="0">
     <w:nsid w:val="037B31DE"/>
     <w:multiLevelType w:val="hybridMultilevel"/>
@@ -8124,32 +8433,32 @@
       </w:pPr>
     </w:lvl>
   </w:abstractNum>
-  <w:num w:numId="1" w16cid:durableId="1041589582">
+  <w:num w:numId="1">
     <w:abstractNumId w:val="3"/>
   </w:num>
-  <w:num w:numId="2" w16cid:durableId="2088528293">
+  <w:num w:numId="2">
     <w:abstractNumId w:val="5"/>
   </w:num>
-  <w:num w:numId="3" w16cid:durableId="138348671">
+  <w:num w:numId="3">
     <w:abstractNumId w:val="6"/>
   </w:num>
-  <w:num w:numId="4" w16cid:durableId="1882085722">
+  <w:num w:numId="4">
     <w:abstractNumId w:val="0"/>
   </w:num>
-  <w:num w:numId="5" w16cid:durableId="847136474">
+  <w:num w:numId="5">
     <w:abstractNumId w:val="4"/>
   </w:num>
-  <w:num w:numId="6" w16cid:durableId="471601546">
+  <w:num w:numId="6">
     <w:abstractNumId w:val="1"/>
   </w:num>
-  <w:num w:numId="7" w16cid:durableId="345524933">
+  <w:num w:numId="7">
     <w:abstractNumId w:val="2"/>
   </w:num>
 </w:numbering>
 </file>
 
 <file path=word/styles.xml><?xml version="1.0" encoding="utf-8"?>
-<w:styles xmlns:mc="http://schemas.openxmlformats.org/markup-compatibility/2006" xmlns:r="http://schemas.openxmlformats.org/officeDocument/2006/relationships" xmlns:w="http://schemas.openxmlformats.org/wordprocessingml/2006/main" xmlns:w14="http://schemas.microsoft.com/office/word/2010/wordml" xmlns:w15="http://schemas.microsoft.com/office/word/2012/wordml" xmlns:w16cex="http://schemas.microsoft.com/office/word/2018/wordml/cex" xmlns:w16cid="http://schemas.microsoft.com/office/word/2016/wordml/cid" xmlns:w16="http://schemas.microsoft.com/office/word/2018/wordml" xmlns:w16sdtdh="http://schemas.microsoft.com/office/word/2020/wordml/sdtdatahash" xmlns:w16se="http://schemas.microsoft.com/office/word/2015/wordml/symex" mc:Ignorable="w14 w15 w16se w16cid w16 w16cex w16sdtdh">
+<w:styles xmlns:mc="http://schemas.openxmlformats.org/markup-compatibility/2006" xmlns:r="http://schemas.openxmlformats.org/officeDocument/2006/relationships" xmlns:w="http://schemas.openxmlformats.org/wordprocessingml/2006/main" xmlns:w14="http://schemas.microsoft.com/office/word/2010/wordml" xmlns:w15="http://schemas.microsoft.com/office/word/2012/wordml" xmlns:w16se="http://schemas.microsoft.com/office/word/2015/wordml/symex" mc:Ignorable="w14 w15 w16se">
   <w:docDefaults>
     <w:rPrDefault>
       <w:rPr>
@@ -8165,7 +8474,7 @@
       </w:pPr>
     </w:pPrDefault>
   </w:docDefaults>
-  <w:latentStyles w:defLockedState="0" w:defUIPriority="99" w:defSemiHidden="0" w:defUnhideWhenUsed="0" w:defQFormat="0" w:count="376">
+  <w:latentStyles w:defLockedState="0" w:defUIPriority="99" w:defSemiHidden="0" w:defUnhideWhenUsed="0" w:defQFormat="0" w:count="371">
     <w:lsdException w:name="Normal" w:uiPriority="0" w:qFormat="1"/>
     <w:lsdException w:name="heading 1" w:uiPriority="9" w:qFormat="1"/>
     <w:lsdException w:name="heading 2" w:semiHidden="1" w:uiPriority="9" w:unhideWhenUsed="1" w:qFormat="1"/>
@@ -8537,11 +8846,6 @@
     <w:lsdException w:name="List Table 5 Dark Accent 6" w:uiPriority="50"/>
     <w:lsdException w:name="List Table 6 Colorful Accent 6" w:uiPriority="51"/>
     <w:lsdException w:name="List Table 7 Colorful Accent 6" w:uiPriority="52"/>
-    <w:lsdException w:name="Mention" w:semiHidden="1" w:unhideWhenUsed="1"/>
-    <w:lsdException w:name="Smart Hyperlink" w:semiHidden="1" w:unhideWhenUsed="1"/>
-    <w:lsdException w:name="Hashtag" w:semiHidden="1" w:unhideWhenUsed="1"/>
-    <w:lsdException w:name="Unresolved Mention" w:semiHidden="1" w:unhideWhenUsed="1"/>
-    <w:lsdException w:name="Smart Link" w:semiHidden="1" w:unhideWhenUsed="1"/>
   </w:latentStyles>
   <w:style w:type="paragraph" w:default="1" w:styleId="Normal">
     <w:name w:val="Normal"/>

</xml_diff>

<commit_message>
Implemented 10 26 23 feedback
</commit_message>
<xml_diff>
--- a/docassemble/TODI/data/templates/todi_docassemble.docx
+++ b/docassemble/TODI/data/templates/todi_docassemble.docx
@@ -186,15 +186,7 @@
           </w:tcPr>
           <w:p>
             <w:r>
-              <w:t>{{users[0].</w:t>
-            </w:r>
-            <w:proofErr w:type="spellStart"/>
-            <w:r>
-              <w:t>name.full</w:t>
-            </w:r>
-            <w:proofErr w:type="spellEnd"/>
-            <w:r>
-              <w:t>(middle=’full’)}}</w:t>
+              <w:t>{{users[0].name.full(middle=’full’)}}</w:t>
             </w:r>
           </w:p>
         </w:tc>
@@ -233,15 +225,7 @@
           </w:tcPr>
           <w:p>
             <w:r>
-              <w:t>{{users[0].</w:t>
-            </w:r>
-            <w:proofErr w:type="spellStart"/>
-            <w:r>
-              <w:t>address.line_one</w:t>
-            </w:r>
-            <w:proofErr w:type="spellEnd"/>
-            <w:r>
-              <w:t>(bare=True)}}</w:t>
+              <w:t>{{users[0].address.line_one(bare=True)}}</w:t>
             </w:r>
           </w:p>
         </w:tc>
@@ -278,15 +262,7 @@
           </w:tcPr>
           <w:p>
             <w:r>
-              <w:t>{{users[0].</w:t>
-            </w:r>
-            <w:proofErr w:type="spellStart"/>
-            <w:r>
-              <w:t>address.line_two</w:t>
-            </w:r>
-            <w:proofErr w:type="spellEnd"/>
-            <w:r>
-              <w:t>()}}</w:t>
+              <w:t>{{users[0].address.line_two()}}</w:t>
             </w:r>
           </w:p>
         </w:tc>
@@ -370,101 +346,43 @@
               <w:rPr>
                 <w:bCs/>
               </w:rPr>
-              <w:t xml:space="preserve">{% if </w:t>
-            </w:r>
-            <w:proofErr w:type="spellStart"/>
+              <w:t>{% if joint_language == True %}</w:t>
+            </w:r>
             <w:r>
               <w:rPr>
                 <w:bCs/>
               </w:rPr>
-              <w:t>joint_language</w:t>
-            </w:r>
-            <w:proofErr w:type="spellEnd"/>
+              <w:t>{{</w:t>
+            </w:r>
             <w:r>
               <w:rPr>
                 <w:bCs/>
               </w:rPr>
-              <w:t xml:space="preserve"> == True </w:t>
-            </w:r>
-            <w:proofErr w:type="gramStart"/>
+              <w:t>joint_owner</w:t>
+            </w:r>
             <w:r>
               <w:rPr>
                 <w:bCs/>
               </w:rPr>
-              <w:t>%}</w:t>
+              <w:t>.</w:t>
             </w:r>
             <w:r>
               <w:rPr>
                 <w:bCs/>
               </w:rPr>
-              <w:t>{</w:t>
-            </w:r>
-            <w:proofErr w:type="gramEnd"/>
+              <w:t xml:space="preserve"> name.full(middle=’full’</w:t>
+            </w:r>
             <w:r>
               <w:rPr>
                 <w:bCs/>
               </w:rPr>
-              <w:t>{</w:t>
-            </w:r>
-            <w:proofErr w:type="spellStart"/>
+              <w:t>)}}</w:t>
+            </w:r>
             <w:r>
               <w:rPr>
                 <w:bCs/>
               </w:rPr>
-              <w:t>joint_owner</w:t>
-            </w:r>
-            <w:proofErr w:type="spellEnd"/>
-            <w:r>
-              <w:rPr>
-                <w:bCs/>
-              </w:rPr>
-              <w:t>.</w:t>
-            </w:r>
-            <w:r>
-              <w:rPr>
-                <w:bCs/>
-              </w:rPr>
-              <w:t xml:space="preserve"> </w:t>
-            </w:r>
-            <w:proofErr w:type="spellStart"/>
-            <w:r>
-              <w:rPr>
-                <w:bCs/>
-              </w:rPr>
-              <w:t>name.full</w:t>
-            </w:r>
-            <w:proofErr w:type="spellEnd"/>
-            <w:r>
-              <w:rPr>
-                <w:bCs/>
-              </w:rPr>
-              <w:t>(middle=’full’</w:t>
-            </w:r>
-            <w:r>
-              <w:rPr>
-                <w:bCs/>
-              </w:rPr>
-              <w:t>)}}</w:t>
-            </w:r>
-            <w:r>
-              <w:rPr>
-                <w:bCs/>
-              </w:rPr>
-              <w:t xml:space="preserve">{% </w:t>
-            </w:r>
-            <w:proofErr w:type="spellStart"/>
-            <w:r>
-              <w:rPr>
-                <w:bCs/>
-              </w:rPr>
-              <w:t>endif</w:t>
-            </w:r>
-            <w:proofErr w:type="spellEnd"/>
-            <w:r>
-              <w:rPr>
-                <w:bCs/>
-              </w:rPr>
-              <w:t xml:space="preserve"> %}</w:t>
+              <w:t>{% endif %}</w:t>
             </w:r>
           </w:p>
         </w:tc>
@@ -511,91 +429,61 @@
               <w:rPr>
                 <w:bCs/>
               </w:rPr>
-              <w:t xml:space="preserve">{% if </w:t>
-            </w:r>
-            <w:proofErr w:type="spellStart"/>
+              <w:t>{% if joint_language == True %}</w:t>
+            </w:r>
             <w:r>
               <w:rPr>
                 <w:bCs/>
               </w:rPr>
-              <w:t>joint_language</w:t>
-            </w:r>
-            <w:proofErr w:type="spellEnd"/>
+              <w:t>{{</w:t>
+            </w:r>
             <w:r>
               <w:rPr>
                 <w:bCs/>
               </w:rPr>
-              <w:t xml:space="preserve"> == True %}</w:t>
+              <w:t>joint_owner</w:t>
             </w:r>
             <w:r>
               <w:rPr>
                 <w:bCs/>
               </w:rPr>
-              <w:t>{{</w:t>
-            </w:r>
-            <w:proofErr w:type="spellStart"/>
+              <w:t>.</w:t>
+            </w:r>
             <w:r>
               <w:rPr>
                 <w:bCs/>
               </w:rPr>
-              <w:t>joint_owner</w:t>
+              <w:t>address.line_</w:t>
             </w:r>
             <w:r>
               <w:rPr>
                 <w:bCs/>
               </w:rPr>
-              <w:t>.</w:t>
+              <w:t>one</w:t>
             </w:r>
             <w:r>
               <w:rPr>
                 <w:bCs/>
               </w:rPr>
-              <w:t>address.line_</w:t>
+              <w:t>(</w:t>
             </w:r>
             <w:r>
               <w:rPr>
                 <w:bCs/>
               </w:rPr>
-              <w:t>one</w:t>
-            </w:r>
-            <w:proofErr w:type="spellEnd"/>
+              <w:t>bare=True</w:t>
+            </w:r>
             <w:r>
               <w:rPr>
                 <w:bCs/>
               </w:rPr>
-              <w:t>(</w:t>
+              <w:t>)}}</w:t>
             </w:r>
             <w:r>
               <w:rPr>
                 <w:bCs/>
               </w:rPr>
-              <w:t>bare=True</w:t>
-            </w:r>
-            <w:r>
-              <w:rPr>
-                <w:bCs/>
-              </w:rPr>
-              <w:t>)}}</w:t>
-            </w:r>
-            <w:r>
-              <w:rPr>
-                <w:bCs/>
-              </w:rPr>
-              <w:t xml:space="preserve">{% </w:t>
-            </w:r>
-            <w:proofErr w:type="spellStart"/>
-            <w:r>
-              <w:rPr>
-                <w:bCs/>
-              </w:rPr>
-              <w:t>endif</w:t>
-            </w:r>
-            <w:proofErr w:type="spellEnd"/>
-            <w:r>
-              <w:rPr>
-                <w:bCs/>
-              </w:rPr>
-              <w:t xml:space="preserve"> %}</w:t>
+              <w:t>{% endif %}</w:t>
             </w:r>
           </w:p>
         </w:tc>
@@ -635,46 +523,19 @@
               <w:rPr>
                 <w:bCs/>
               </w:rPr>
-              <w:t xml:space="preserve">{% if </w:t>
-            </w:r>
-            <w:proofErr w:type="spellStart"/>
-            <w:r>
-              <w:rPr>
-                <w:bCs/>
-              </w:rPr>
-              <w:t>joint_language</w:t>
-            </w:r>
-            <w:proofErr w:type="spellEnd"/>
-            <w:r>
-              <w:rPr>
-                <w:bCs/>
-              </w:rPr>
-              <w:t xml:space="preserve"> == True %}</w:t>
+              <w:t>{% if joint_language == True %}</w:t>
             </w:r>
             <w:r>
               <w:t>{{</w:t>
             </w:r>
-            <w:proofErr w:type="spellStart"/>
             <w:r>
               <w:t>joint_owner</w:t>
             </w:r>
             <w:r>
-              <w:t>.address.line_two</w:t>
-            </w:r>
-            <w:proofErr w:type="spellEnd"/>
-            <w:r>
-              <w:t>()}}</w:t>
-            </w:r>
-            <w:r>
-              <w:t xml:space="preserve">{% </w:t>
-            </w:r>
-            <w:proofErr w:type="spellStart"/>
-            <w:r>
-              <w:t>endif</w:t>
-            </w:r>
-            <w:proofErr w:type="spellEnd"/>
-            <w:r>
-              <w:t xml:space="preserve"> %}</w:t>
+              <w:t>.address.line_two()}}</w:t>
+            </w:r>
+            <w:r>
+              <w:t>{% endif %}</w:t>
             </w:r>
           </w:p>
         </w:tc>
@@ -766,17 +627,7 @@
         <w:t>________________,</w:t>
       </w:r>
       <w:r>
-        <w:t xml:space="preserve"> {{users[0].</w:t>
-      </w:r>
-      <w:proofErr w:type="spellStart"/>
-      <w:proofErr w:type="gramStart"/>
-      <w:r>
-        <w:t>name.full</w:t>
-      </w:r>
-      <w:proofErr w:type="spellEnd"/>
-      <w:proofErr w:type="gramEnd"/>
-      <w:r>
-        <w:t>(middle=’full’)}</w:t>
+        <w:t xml:space="preserve"> {{users[0].name.full(middle=’full’)}</w:t>
       </w:r>
       <w:r>
         <w:t>}</w:t>
@@ -785,45 +636,16 @@
         <w:t xml:space="preserve"> </w:t>
       </w:r>
       <w:r>
-        <w:t>({{users[0].</w:t>
-      </w:r>
-      <w:proofErr w:type="spellStart"/>
-      <w:r>
-        <w:t>marital_status</w:t>
-      </w:r>
-      <w:proofErr w:type="spellEnd"/>
-      <w:r>
-        <w:t>}}), residing at {{users[0].</w:t>
-      </w:r>
-      <w:proofErr w:type="spellStart"/>
-      <w:r>
-        <w:t>address.on_one_line</w:t>
-      </w:r>
-      <w:proofErr w:type="spellEnd"/>
-      <w:r>
-        <w:t>(bare=True)}},</w:t>
-      </w:r>
-      <w:r>
-        <w:t xml:space="preserve"> {% if </w:t>
-      </w:r>
-      <w:proofErr w:type="spellStart"/>
-      <w:r>
-        <w:t>joint_language</w:t>
-      </w:r>
-      <w:proofErr w:type="spellEnd"/>
-      <w:r>
-        <w:t xml:space="preserve"> == True %}and {{</w:t>
-      </w:r>
-      <w:proofErr w:type="spellStart"/>
+        <w:t>({{users[0].marital_status}}), residing at {{users[0].address.on_one_line(bare=True)}},</w:t>
+      </w:r>
+      <w:r>
+        <w:t xml:space="preserve"> {% if joint_language == True %}and {{</w:t>
+      </w:r>
       <w:r>
         <w:t>joint_owner</w:t>
       </w:r>
       <w:r>
-        <w:t>.name.full</w:t>
-      </w:r>
-      <w:proofErr w:type="spellEnd"/>
-      <w:r>
-        <w:t>(middle=’full’)}</w:t>
+        <w:t>.name.full(middle=’full’)}</w:t>
       </w:r>
       <w:r>
         <w:t xml:space="preserve">} </w:t>
@@ -831,73 +653,32 @@
       <w:r>
         <w:t>({{</w:t>
       </w:r>
-      <w:proofErr w:type="spellStart"/>
       <w:r>
         <w:t>joint_owner</w:t>
       </w:r>
       <w:r>
-        <w:t>.marital_status</w:t>
-      </w:r>
-      <w:proofErr w:type="spellEnd"/>
-      <w:r>
-        <w:t>}}), residing at {{</w:t>
-      </w:r>
-      <w:proofErr w:type="spellStart"/>
+        <w:t>.marital_status}}), residing at {{</w:t>
+      </w:r>
       <w:r>
         <w:t>joint_owner</w:t>
       </w:r>
       <w:r>
-        <w:t>.address.on_one_line</w:t>
-      </w:r>
-      <w:proofErr w:type="spellEnd"/>
-      <w:r>
-        <w:t>(bare=True)}}</w:t>
-      </w:r>
-      <w:r>
-        <w:t xml:space="preserve"> execute {% else %}executes {% </w:t>
-      </w:r>
-      <w:proofErr w:type="spellStart"/>
-      <w:r>
-        <w:t>endif</w:t>
-      </w:r>
-      <w:proofErr w:type="spellEnd"/>
-      <w:r>
-        <w:t xml:space="preserve"> %}</w:t>
-      </w:r>
-      <w:r>
-        <w:t>this transfer on death instrument. {{users[0].</w:t>
-      </w:r>
-      <w:proofErr w:type="spellStart"/>
-      <w:proofErr w:type="gramStart"/>
-      <w:r>
-        <w:t>name.full</w:t>
-      </w:r>
-      <w:proofErr w:type="spellEnd"/>
-      <w:proofErr w:type="gramEnd"/>
-      <w:r>
-        <w:t>(middle=’full’)}}</w:t>
-      </w:r>
-      <w:r>
-        <w:t xml:space="preserve"> {% if </w:t>
-      </w:r>
-      <w:proofErr w:type="spellStart"/>
-      <w:r>
-        <w:t>joint_language</w:t>
-      </w:r>
-      <w:proofErr w:type="spellEnd"/>
-      <w:r>
-        <w:t xml:space="preserve"> == True %}and {{</w:t>
-      </w:r>
-      <w:proofErr w:type="spellStart"/>
+        <w:t>.address.on_one_line(bare=True)}}</w:t>
+      </w:r>
+      <w:r>
+        <w:t xml:space="preserve"> execute {% else %}executes {% endif %}</w:t>
+      </w:r>
+      <w:r>
+        <w:t>this transfer on death instrument. {{users[0].name.full(middle=’full’)}}</w:t>
+      </w:r>
+      <w:r>
+        <w:t xml:space="preserve"> {% if joint_language == True %}and {{</w:t>
+      </w:r>
       <w:r>
         <w:t>joint_owner</w:t>
       </w:r>
       <w:r>
-        <w:t>.name.full</w:t>
-      </w:r>
-      <w:proofErr w:type="spellEnd"/>
-      <w:r>
-        <w:t>(middle=’full’)</w:t>
+        <w:t>.name.full(middle=’full’)</w:t>
       </w:r>
       <w:r>
         <w:t>}</w:t>
@@ -906,99 +687,58 @@
         <w:t>}</w:t>
       </w:r>
       <w:r>
-        <w:t xml:space="preserve"> {% </w:t>
-      </w:r>
-      <w:proofErr w:type="spellStart"/>
-      <w:r>
-        <w:t>endif</w:t>
-      </w:r>
-      <w:proofErr w:type="spellEnd"/>
-      <w:r>
-        <w:t xml:space="preserve"> %}will transfer upon their {{</w:t>
-      </w:r>
-      <w:proofErr w:type="spellStart"/>
-      <w:r>
-        <w:t>death_or_deaths</w:t>
-      </w:r>
-      <w:proofErr w:type="spellEnd"/>
+        <w:t xml:space="preserve"> {% endif %}will transfer upon their {{death_or_deaths}}</w:t>
+      </w:r>
+      <w:r>
+        <w:t xml:space="preserve">{% if other_owners_check != </w:t>
+      </w:r>
+      <w:r>
+        <w:t>“</w:t>
+      </w:r>
+      <w:r>
+        <w:t>sole</w:t>
+      </w:r>
+      <w:r>
+        <w:t>”</w:t>
+      </w:r>
+      <w:r>
+        <w:t xml:space="preserve"> %}{% if </w:t>
+      </w:r>
+      <w:r>
+        <w:t>shared_owners_type</w:t>
+      </w:r>
+      <w:r>
+        <w:t xml:space="preserve"> == “</w:t>
+      </w:r>
+      <w:r>
+        <w:t>Tenancy in common</w:t>
+      </w:r>
+      <w:r>
+        <w:t xml:space="preserve">” %} their </w:t>
+      </w:r>
+      <w:r>
+        <w:t>{{</w:t>
+      </w:r>
+      <w:r>
+        <w:t>user_common_share</w:t>
+      </w:r>
       <w:r>
         <w:t>}}</w:t>
       </w:r>
       <w:r>
-        <w:t xml:space="preserve">{% if </w:t>
-      </w:r>
-      <w:proofErr w:type="spellStart"/>
-      <w:r>
-        <w:t>other_owners_check</w:t>
-      </w:r>
-      <w:proofErr w:type="spellEnd"/>
-      <w:r>
-        <w:t xml:space="preserve"> != </w:t>
-      </w:r>
-      <w:r>
-        <w:t>“</w:t>
-      </w:r>
-      <w:r>
-        <w:t>sole</w:t>
-      </w:r>
-      <w:r>
-        <w:t>”</w:t>
-      </w:r>
-      <w:r>
-        <w:t xml:space="preserve"> %}{% if </w:t>
-      </w:r>
-      <w:proofErr w:type="spellStart"/>
-      <w:r>
-        <w:t>shared_owners_type</w:t>
-      </w:r>
-      <w:proofErr w:type="spellEnd"/>
-      <w:r>
-        <w:t xml:space="preserve"> == “</w:t>
-      </w:r>
-      <w:r>
-        <w:t>Tenancy in common</w:t>
-      </w:r>
-      <w:r>
-        <w:t xml:space="preserve">” %} their </w:t>
-      </w:r>
-      <w:r>
-        <w:t>{{</w:t>
-      </w:r>
-      <w:proofErr w:type="spellStart"/>
-      <w:r>
-        <w:t>user_common_share</w:t>
-      </w:r>
-      <w:proofErr w:type="spellEnd"/>
-      <w:r>
-        <w:t>}}</w:t>
-      </w:r>
-      <w:r>
         <w:t>%</w:t>
       </w:r>
       <w:r>
         <w:t xml:space="preserve"> </w:t>
       </w:r>
       <w:r>
-        <w:t xml:space="preserve">share of{% </w:t>
-      </w:r>
-      <w:proofErr w:type="spellStart"/>
-      <w:r>
-        <w:t>endif</w:t>
-      </w:r>
-      <w:proofErr w:type="spellEnd"/>
+        <w:t>share of{% endif</w:t>
+      </w:r>
       <w:r>
         <w:t xml:space="preserve"> %</w:t>
       </w:r>
       <w:r>
-        <w:t xml:space="preserve">}{% </w:t>
-      </w:r>
-      <w:proofErr w:type="spellStart"/>
-      <w:r>
-        <w:t>endif</w:t>
-      </w:r>
-      <w:proofErr w:type="spellEnd"/>
-      <w:r>
-        <w:t xml:space="preserve"> %}</w:t>
+        <w:t>}{% endif %}</w:t>
       </w:r>
       <w:r>
         <w:t xml:space="preserve"> </w:t>
@@ -1007,45 +747,13 @@
         <w:t>the following residential real estate</w:t>
       </w:r>
       <w:r>
-        <w:t xml:space="preserve">{% if </w:t>
-      </w:r>
-      <w:proofErr w:type="spellStart"/>
-      <w:r>
-        <w:t>other_owners_check</w:t>
-      </w:r>
-      <w:proofErr w:type="spellEnd"/>
-      <w:r>
-        <w:t xml:space="preserve"> == “sole” %}</w:t>
+        <w:t>{% if other_owners_check == “sole” %}</w:t>
       </w:r>
       <w:r>
         <w:t xml:space="preserve"> in its entirety</w:t>
       </w:r>
       <w:r>
-        <w:t xml:space="preserve">{% </w:t>
-      </w:r>
-      <w:proofErr w:type="spellStart"/>
-      <w:r>
-        <w:t>elif</w:t>
-      </w:r>
-      <w:proofErr w:type="spellEnd"/>
-      <w:r>
-        <w:t xml:space="preserve"> </w:t>
-      </w:r>
-      <w:proofErr w:type="spellStart"/>
-      <w:r>
-        <w:t>joint_language</w:t>
-      </w:r>
-      <w:proofErr w:type="spellEnd"/>
-      <w:r>
-        <w:t xml:space="preserve"> == True %} in its entirety{% </w:t>
-      </w:r>
-      <w:proofErr w:type="spellStart"/>
-      <w:r>
-        <w:t>endif</w:t>
-      </w:r>
-      <w:proofErr w:type="spellEnd"/>
-      <w:r>
-        <w:t xml:space="preserve"> %}: </w:t>
+        <w:t xml:space="preserve">{% elif joint_language == True %} in its entirety{% endif %}: </w:t>
       </w:r>
     </w:p>
     <w:p>
@@ -1061,24 +769,14 @@
         <w:t>{</w:t>
       </w:r>
       <w:r>
-        <w:t>{</w:t>
-      </w:r>
-      <w:proofErr w:type="spellStart"/>
-      <w:r>
-        <w:t>todi_</w:t>
-      </w:r>
-      <w:proofErr w:type="gramStart"/>
-      <w:r>
-        <w:t>property.</w:t>
+        <w:t>{todi_property.</w:t>
       </w:r>
       <w:r>
         <w:t>line</w:t>
       </w:r>
-      <w:proofErr w:type="gramEnd"/>
       <w:r>
         <w:t>_one</w:t>
       </w:r>
-      <w:proofErr w:type="spellEnd"/>
       <w:r>
         <w:t>(</w:t>
       </w:r>
@@ -1089,46 +787,25 @@
         <w:t>bare=True</w:t>
       </w:r>
       <w:r>
-        <w:t>)}}, {{</w:t>
-      </w:r>
-      <w:proofErr w:type="spellStart"/>
-      <w:r>
-        <w:t>todi_property</w:t>
-      </w:r>
-      <w:r>
-        <w:t>.city</w:t>
-      </w:r>
-      <w:proofErr w:type="spellEnd"/>
-      <w:r>
-        <w:t>}},</w:t>
+        <w:t>)}}, {{todi_property</w:t>
+      </w:r>
+      <w:r>
+        <w:t>.city}},</w:t>
       </w:r>
       <w:r>
         <w:t xml:space="preserve"> </w:t>
       </w:r>
       <w:r>
-        <w:t>{{</w:t>
-      </w:r>
-      <w:proofErr w:type="spellStart"/>
-      <w:r>
-        <w:t>todi_property</w:t>
+        <w:t>{{todi_property</w:t>
       </w:r>
       <w:r>
         <w:t>.county</w:t>
       </w:r>
-      <w:proofErr w:type="spellEnd"/>
       <w:r>
         <w:t>}}</w:t>
       </w:r>
       <w:r>
-        <w:t>, {{</w:t>
-      </w:r>
-      <w:proofErr w:type="spellStart"/>
-      <w:r>
-        <w:t>todi_property.state</w:t>
-      </w:r>
-      <w:proofErr w:type="spellEnd"/>
-      <w:r>
-        <w:t>}} {{todi_property</w:t>
+        <w:t>, {{todi_property.state}} {{todi_property</w:t>
       </w:r>
       <w:r>
         <w:t>.zip}}</w:t>
@@ -1142,15 +819,7 @@
         <w:t>Index</w:t>
       </w:r>
       <w:r>
-        <w:t xml:space="preserve"> Number (“PIN”): {{</w:t>
-      </w:r>
-      <w:proofErr w:type="spellStart"/>
-      <w:r>
-        <w:t>todi_property.pin</w:t>
-      </w:r>
-      <w:proofErr w:type="spellEnd"/>
-      <w:r>
-        <w:t>}}</w:t>
+        <w:t xml:space="preserve"> Number (“PIN”): {{todi_property.pin}}</w:t>
       </w:r>
     </w:p>
     <w:p>
@@ -1171,29 +840,7 @@
         <w:rPr>
           <w:bCs/>
         </w:rPr>
-        <w:t>{{</w:t>
-      </w:r>
-      <w:proofErr w:type="spellStart"/>
-      <w:r>
-        <w:rPr>
-          <w:bCs/>
-        </w:rPr>
-        <w:t>todi_</w:t>
-      </w:r>
-      <w:proofErr w:type="gramStart"/>
-      <w:r>
-        <w:rPr>
-          <w:bCs/>
-        </w:rPr>
-        <w:t>property.description</w:t>
-      </w:r>
-      <w:proofErr w:type="spellEnd"/>
-      <w:proofErr w:type="gramEnd"/>
-      <w:r>
-        <w:rPr>
-          <w:bCs/>
-        </w:rPr>
-        <w:t>}}</w:t>
+        <w:t>{{todi_property.description}}</w:t>
       </w:r>
     </w:p>
     <w:p>
@@ -1330,15 +977,7 @@
           </w:tcPr>
           <w:p>
             <w:r>
-              <w:t>{{</w:t>
-            </w:r>
-            <w:proofErr w:type="spellStart"/>
-            <w:r>
-              <w:t>person.name.full</w:t>
-            </w:r>
-            <w:proofErr w:type="spellEnd"/>
-            <w:r>
-              <w:t>(middle=’full’)}}</w:t>
+              <w:t>{{person.name.full(middle=’full’)}}</w:t>
             </w:r>
             <w:r>
               <w:t>,</w:t>
@@ -1347,48 +986,19 @@
               <w:t xml:space="preserve"> </w:t>
             </w:r>
             <w:r>
-              <w:t xml:space="preserve">{% if </w:t>
-            </w:r>
-            <w:proofErr w:type="spellStart"/>
-            <w:r>
-              <w:t>joint_language</w:t>
-            </w:r>
-            <w:proofErr w:type="spellEnd"/>
-            <w:r>
-              <w:t xml:space="preserve"> == True %}</w:t>
-            </w:r>
-            <w:r>
-              <w:t>{{</w:t>
-            </w:r>
-            <w:proofErr w:type="spellStart"/>
-            <w:r>
-              <w:t>person.relationship</w:t>
+              <w:t>{% if joint_language == True %}</w:t>
+            </w:r>
+            <w:r>
+              <w:t>{{person.relationship</w:t>
             </w:r>
             <w:r>
               <w:t>_info</w:t>
             </w:r>
-            <w:proofErr w:type="spellEnd"/>
             <w:r>
               <w:t>}}</w:t>
             </w:r>
             <w:r>
-              <w:t>{% else %}{{</w:t>
-            </w:r>
-            <w:proofErr w:type="spellStart"/>
-            <w:r>
-              <w:t>person.relationship</w:t>
-            </w:r>
-            <w:proofErr w:type="spellEnd"/>
-            <w:r>
-              <w:t xml:space="preserve">}}{% </w:t>
-            </w:r>
-            <w:proofErr w:type="spellStart"/>
-            <w:r>
-              <w:t>endif</w:t>
-            </w:r>
-            <w:proofErr w:type="spellEnd"/>
-            <w:r>
-              <w:t xml:space="preserve"> %}</w:t>
+              <w:t>{% else %}{{person.relationship}}{% endif %}</w:t>
             </w:r>
           </w:p>
         </w:tc>
@@ -1398,26 +1008,10 @@
           </w:tcPr>
           <w:p>
             <w:r>
-              <w:t xml:space="preserve">{% if </w:t>
-            </w:r>
-            <w:proofErr w:type="spellStart"/>
-            <w:r>
-              <w:t>person.in_america</w:t>
-            </w:r>
-            <w:proofErr w:type="spellEnd"/>
-            <w:r>
-              <w:t xml:space="preserve"> == True %}</w:t>
-            </w:r>
-            <w:r>
-              <w:t>{{</w:t>
-            </w:r>
-            <w:proofErr w:type="spellStart"/>
-            <w:r>
-              <w:t>person.address.on_one_line</w:t>
-            </w:r>
-            <w:proofErr w:type="spellEnd"/>
-            <w:r>
-              <w:t>(</w:t>
+              <w:t>{% if person.in_america == True %}</w:t>
+            </w:r>
+            <w:r>
+              <w:t>{{person.address.on_one_line(</w:t>
             </w:r>
             <w:r>
               <w:rPr>
@@ -1435,15 +1029,7 @@
               <w:t>,</w:t>
             </w:r>
             <w:r>
-              <w:t xml:space="preserve"> {{person.intl_address_2}}{% </w:t>
-            </w:r>
-            <w:proofErr w:type="spellStart"/>
-            <w:r>
-              <w:t>endif</w:t>
-            </w:r>
-            <w:proofErr w:type="spellEnd"/>
-            <w:r>
-              <w:t xml:space="preserve"> %}</w:t>
+              <w:t xml:space="preserve"> {{person.intl_address_2}}{% endif %}</w:t>
             </w:r>
           </w:p>
         </w:tc>
@@ -1453,20 +1039,7 @@
           </w:tcPr>
           <w:p>
             <w:r>
-              <w:t>{{</w:t>
-            </w:r>
-            <w:proofErr w:type="spellStart"/>
-            <w:proofErr w:type="gramStart"/>
-            <w:r>
-              <w:t>person.percent</w:t>
-            </w:r>
-            <w:proofErr w:type="gramEnd"/>
-            <w:r>
-              <w:t>_share</w:t>
-            </w:r>
-            <w:proofErr w:type="spellEnd"/>
-            <w:r>
-              <w:t>}}</w:t>
+              <w:t>{{person.percent_share}}</w:t>
             </w:r>
             <w:r>
               <w:t>%</w:t>
@@ -1484,15 +1057,7 @@
     </w:tbl>
     <w:p>
       <w:r>
-        <w:t xml:space="preserve">{% </w:t>
-      </w:r>
-      <w:proofErr w:type="spellStart"/>
-      <w:r>
-        <w:t>endfor</w:t>
-      </w:r>
-      <w:proofErr w:type="spellEnd"/>
-      <w:r>
-        <w:t xml:space="preserve"> %}</w:t>
+        <w:t>{% endfor %}</w:t>
       </w:r>
     </w:p>
     <w:p>
@@ -1510,16 +1075,11 @@
     </w:p>
     <w:p>
       <w:r>
-        <w:t xml:space="preserve">{%p if </w:t>
-      </w:r>
-      <w:proofErr w:type="spellStart"/>
-      <w:r>
-        <w:t>person.</w:t>
+        <w:t>{%p if person.</w:t>
       </w:r>
       <w:r>
         <w:t>has_successor</w:t>
       </w:r>
-      <w:proofErr w:type="spellEnd"/>
       <w:r>
         <w:t xml:space="preserve"> == True %}</w:t>
       </w:r>
@@ -1529,135 +1089,79 @@
         <w:t xml:space="preserve">If </w:t>
       </w:r>
       <w:r>
+        <w:t>{{person.name.full(middle=’full’)</w:t>
+      </w:r>
+      <w:r>
+        <w:t>}</w:t>
+      </w:r>
+      <w:r>
+        <w:t>}</w:t>
+      </w:r>
+      <w:r>
+        <w:t xml:space="preserve"> pre</w:t>
+      </w:r>
+      <w:r>
+        <w:t>d</w:t>
+      </w:r>
+      <w:r>
+        <w:t xml:space="preserve">eceases </w:t>
+      </w:r>
+      <w:r>
+        <w:t>{{ me_or_us}}</w:t>
+      </w:r>
+      <w:r>
+        <w:t>, then</w:t>
+      </w:r>
+      <w:r>
+        <w:t xml:space="preserve"> </w:t>
+      </w:r>
+      <w:r>
+        <w:t xml:space="preserve">{% if joint_language == False %}my </w:t>
+      </w:r>
+      <w:r>
+        <w:t>{{person.</w:t>
+      </w:r>
+      <w:r>
+        <w:t xml:space="preserve"> </w:t>
+      </w:r>
+      <w:r>
+        <w:t>successor_beneficiary.relationship</w:t>
+      </w:r>
+      <w:r>
+        <w:t>.lower()</w:t>
+      </w:r>
+      <w:r>
+        <w:t>}}</w:t>
+      </w:r>
+      <w:r>
+        <w:t xml:space="preserve"> </w:t>
+      </w:r>
+      <w:r>
+        <w:t>{{person.succes</w:t>
+      </w:r>
+      <w:r>
+        <w:t>s</w:t>
+      </w:r>
+      <w:r>
+        <w:t>or_beneficiary.name.full(middle=’full’)}} of {{</w:t>
+      </w:r>
+      <w:r>
+        <w:t>person.successor_beneficiary.address.city</w:t>
+      </w:r>
+      <w:r>
+        <w:t xml:space="preserve">}}, </w:t>
+      </w:r>
+      <w:r>
+        <w:t>{% if person.successor_beneficiary.in_america == True %}</w:t>
+      </w:r>
+      <w:r>
         <w:t>{{</w:t>
       </w:r>
-      <w:proofErr w:type="spellStart"/>
-      <w:proofErr w:type="gramStart"/>
-      <w:r>
-        <w:t>person.name.full</w:t>
-      </w:r>
-      <w:proofErr w:type="spellEnd"/>
-      <w:proofErr w:type="gramEnd"/>
-      <w:r>
-        <w:t>(middle=’full’)</w:t>
-      </w:r>
-      <w:r>
-        <w:t>}</w:t>
-      </w:r>
-      <w:r>
-        <w:t>}</w:t>
-      </w:r>
-      <w:r>
-        <w:t xml:space="preserve"> pre</w:t>
-      </w:r>
-      <w:r>
-        <w:t>d</w:t>
-      </w:r>
-      <w:r>
-        <w:t xml:space="preserve">eceases </w:t>
-      </w:r>
-      <w:r>
-        <w:t xml:space="preserve">{{ </w:t>
-      </w:r>
-      <w:proofErr w:type="spellStart"/>
-      <w:r>
-        <w:t>me_or_us</w:t>
-      </w:r>
-      <w:proofErr w:type="spellEnd"/>
-      <w:r>
-        <w:t>}}</w:t>
-      </w:r>
-      <w:r>
-        <w:t>, then</w:t>
-      </w:r>
-      <w:r>
-        <w:t xml:space="preserve"> </w:t>
-      </w:r>
-      <w:r>
-        <w:t xml:space="preserve">{% if </w:t>
-      </w:r>
-      <w:proofErr w:type="spellStart"/>
-      <w:r>
-        <w:t>joint_language</w:t>
-      </w:r>
-      <w:proofErr w:type="spellEnd"/>
-      <w:r>
-        <w:t xml:space="preserve"> == False %}my </w:t>
-      </w:r>
-      <w:r>
-        <w:t>{{person.</w:t>
-      </w:r>
-      <w:r>
-        <w:t xml:space="preserve"> </w:t>
-      </w:r>
-      <w:proofErr w:type="spellStart"/>
-      <w:r>
-        <w:t>successor_beneficiary.relationship</w:t>
-      </w:r>
-      <w:bookmarkStart w:id="0" w:name="_GoBack"/>
-      <w:r>
-        <w:t>.lower</w:t>
-      </w:r>
-      <w:proofErr w:type="spellEnd"/>
-      <w:r>
-        <w:t>()</w:t>
-      </w:r>
-      <w:bookmarkEnd w:id="0"/>
-      <w:r>
-        <w:t>}}</w:t>
-      </w:r>
-      <w:r>
-        <w:t xml:space="preserve"> </w:t>
-      </w:r>
-      <w:r>
-        <w:t>{{</w:t>
-      </w:r>
-      <w:proofErr w:type="spellStart"/>
-      <w:r>
-        <w:t>person.succes</w:t>
-      </w:r>
-      <w:r>
-        <w:t>s</w:t>
-      </w:r>
-      <w:r>
-        <w:t>or_beneficiary.name.full</w:t>
-      </w:r>
-      <w:proofErr w:type="spellEnd"/>
-      <w:r>
-        <w:t>(middle=’full’)}} of {{</w:t>
-      </w:r>
-      <w:proofErr w:type="spellStart"/>
-      <w:r>
-        <w:t>person.successor_beneficiary.address.city</w:t>
-      </w:r>
-      <w:proofErr w:type="spellEnd"/>
-      <w:r>
-        <w:t xml:space="preserve">}}, </w:t>
-      </w:r>
-      <w:r>
-        <w:t xml:space="preserve">{% if </w:t>
-      </w:r>
-      <w:proofErr w:type="spellStart"/>
-      <w:r>
-        <w:t>person.successor_beneficiary.in_america</w:t>
-      </w:r>
-      <w:proofErr w:type="spellEnd"/>
-      <w:r>
-        <w:t xml:space="preserve"> == True %}</w:t>
-      </w:r>
-      <w:r>
-        <w:t>{{</w:t>
-      </w:r>
-      <w:proofErr w:type="spellStart"/>
       <w:r>
         <w:t>person.successor_beneficiary.address.</w:t>
       </w:r>
       <w:r>
-        <w:t>state</w:t>
-      </w:r>
-      <w:proofErr w:type="spellEnd"/>
-      <w:r>
-        <w:t>}}</w:t>
+        <w:t>state}}</w:t>
       </w:r>
       <w:r>
         <w:t xml:space="preserve">{% </w:t>
@@ -1667,137 +1171,58 @@
         <w:t>else %}</w:t>
       </w:r>
       <w:r>
+        <w:t>{{person.successor_beneficiary.country}}{% endif %}</w:t>
+      </w:r>
+      <w:r>
+        <w:t xml:space="preserve">{% else %}{{person.successor_beneficiary.name.full(middle=’full’)}} </w:t>
+      </w:r>
+      <w:r>
+        <w:t>(</w:t>
+      </w:r>
+      <w:r>
+        <w:t>{{person.successor_beneficiary.relationship_info}}</w:t>
+      </w:r>
+      <w:r>
+        <w:t>)</w:t>
+      </w:r>
+      <w:r>
+        <w:t xml:space="preserve"> of</w:t>
+      </w:r>
+      <w:r>
+        <w:t xml:space="preserve"> </w:t>
+      </w:r>
+      <w:r>
         <w:t>{{</w:t>
       </w:r>
-      <w:proofErr w:type="spellStart"/>
-      <w:r>
-        <w:t>person.successor_beneficiary.country</w:t>
-      </w:r>
-      <w:proofErr w:type="spellEnd"/>
-      <w:r>
-        <w:t xml:space="preserve">}}{% </w:t>
-      </w:r>
-      <w:proofErr w:type="spellStart"/>
-      <w:r>
-        <w:t>endif</w:t>
-      </w:r>
-      <w:proofErr w:type="spellEnd"/>
-      <w:r>
-        <w:t xml:space="preserve"> %}</w:t>
-      </w:r>
-      <w:r>
-        <w:t>{% else %}{{</w:t>
-      </w:r>
-      <w:proofErr w:type="spellStart"/>
-      <w:r>
-        <w:t>person.successor_beneficiary.name.full</w:t>
-      </w:r>
-      <w:proofErr w:type="spellEnd"/>
-      <w:r>
-        <w:t xml:space="preserve">(middle=’full’)}} </w:t>
-      </w:r>
-      <w:r>
-        <w:t>(</w:t>
-      </w:r>
-      <w:r>
-        <w:t>{{</w:t>
-      </w:r>
-      <w:proofErr w:type="spellStart"/>
-      <w:r>
-        <w:t>person.successor_beneficiary.relationship_info</w:t>
-      </w:r>
-      <w:proofErr w:type="spellEnd"/>
-      <w:r>
-        <w:t>}}</w:t>
-      </w:r>
-      <w:r>
-        <w:t>)</w:t>
-      </w:r>
-      <w:r>
-        <w:t xml:space="preserve"> of</w:t>
-      </w:r>
-      <w:r>
-        <w:t xml:space="preserve"> </w:t>
-      </w:r>
-      <w:r>
-        <w:t>{{</w:t>
-      </w:r>
-      <w:proofErr w:type="spellStart"/>
       <w:r>
         <w:t>person.successor_beneficiary.address.city</w:t>
       </w:r>
-      <w:proofErr w:type="spellEnd"/>
       <w:r>
         <w:t xml:space="preserve">}}, </w:t>
       </w:r>
       <w:r>
-        <w:t xml:space="preserve">{% if </w:t>
-      </w:r>
-      <w:proofErr w:type="spellStart"/>
-      <w:r>
-        <w:t>person.successor_beneficiary.in_america</w:t>
-      </w:r>
-      <w:proofErr w:type="spellEnd"/>
-      <w:r>
-        <w:t xml:space="preserve"> == True %}{{</w:t>
-      </w:r>
-      <w:proofErr w:type="spellStart"/>
+        <w:t>{% if person.successor_beneficiary.in_america == True %}{{</w:t>
+      </w:r>
       <w:r>
         <w:t>person.successor_beneficiary.address.</w:t>
       </w:r>
       <w:r>
-        <w:t>state</w:t>
-      </w:r>
-      <w:proofErr w:type="spellEnd"/>
-      <w:r>
-        <w:t>}}</w:t>
+        <w:t>state}}</w:t>
       </w:r>
       <w:r>
         <w:t>{% else %}</w:t>
       </w:r>
       <w:r>
-        <w:t>{{</w:t>
-      </w:r>
-      <w:proofErr w:type="spellStart"/>
-      <w:r>
-        <w:t>person.successor_beneficiary.country</w:t>
-      </w:r>
-      <w:proofErr w:type="spellEnd"/>
-      <w:r>
-        <w:t xml:space="preserve">}}{% </w:t>
-      </w:r>
-      <w:proofErr w:type="spellStart"/>
-      <w:r>
-        <w:t>endif</w:t>
-      </w:r>
-      <w:proofErr w:type="spellEnd"/>
-      <w:r>
-        <w:t xml:space="preserve"> %}</w:t>
-      </w:r>
-      <w:r>
-        <w:t xml:space="preserve">{% </w:t>
-      </w:r>
-      <w:proofErr w:type="spellStart"/>
-      <w:r>
-        <w:t>endif</w:t>
-      </w:r>
-      <w:proofErr w:type="spellEnd"/>
-      <w:r>
-        <w:t xml:space="preserve"> %} </w:t>
+        <w:t>{{person.successor_beneficiary.country}}{% endif %}</w:t>
+      </w:r>
+      <w:r>
+        <w:t xml:space="preserve">{% endif %} </w:t>
       </w:r>
       <w:r>
         <w:t xml:space="preserve">is </w:t>
       </w:r>
       <w:r>
-        <w:t>{{</w:t>
-      </w:r>
-      <w:proofErr w:type="spellStart"/>
-      <w:r>
-        <w:t>my_or_our</w:t>
-      </w:r>
-      <w:proofErr w:type="spellEnd"/>
-      <w:r>
-        <w:t>}}</w:t>
+        <w:t>{{my_or_our}}</w:t>
       </w:r>
       <w:r>
         <w:t xml:space="preserve"> successor beneficiary</w:t>
@@ -1816,28 +1241,12 @@
     </w:p>
     <w:p>
       <w:r>
-        <w:t xml:space="preserve">{%p </w:t>
-      </w:r>
-      <w:proofErr w:type="spellStart"/>
-      <w:r>
-        <w:t>endif</w:t>
-      </w:r>
-      <w:proofErr w:type="spellEnd"/>
-      <w:r>
-        <w:t xml:space="preserve"> %}</w:t>
-      </w:r>
-    </w:p>
-    <w:p>
-      <w:r>
-        <w:t xml:space="preserve">{%p </w:t>
-      </w:r>
-      <w:proofErr w:type="spellStart"/>
-      <w:r>
-        <w:t>endfor</w:t>
-      </w:r>
-      <w:proofErr w:type="spellEnd"/>
-      <w:r>
-        <w:t xml:space="preserve"> %}</w:t>
+        <w:t>{%p endif %}</w:t>
+      </w:r>
+    </w:p>
+    <w:p>
+      <w:r>
+        <w:t>{%p endfor %}</w:t>
       </w:r>
     </w:p>
     <w:p>
@@ -1850,15 +1259,8 @@
       <w:r>
         <w:t xml:space="preserve"> if </w:t>
       </w:r>
-      <w:proofErr w:type="spellStart"/>
-      <w:proofErr w:type="gramStart"/>
-      <w:r>
-        <w:t>beneficiaries.number</w:t>
-      </w:r>
-      <w:proofErr w:type="spellEnd"/>
-      <w:proofErr w:type="gramEnd"/>
-      <w:r>
-        <w:t>()</w:t>
+      <w:r>
+        <w:t>beneficiaries.number()</w:t>
       </w:r>
       <w:r>
         <w:t xml:space="preserve"> == 1 %}</w:t>
@@ -1872,54 +1274,22 @@
         <w:t xml:space="preserve">Upon </w:t>
       </w:r>
       <w:r>
-        <w:t>{{</w:t>
-      </w:r>
-      <w:proofErr w:type="spellStart"/>
-      <w:r>
-        <w:t>my_or_our</w:t>
-      </w:r>
-      <w:proofErr w:type="spellEnd"/>
-      <w:r>
-        <w:t xml:space="preserve">}} </w:t>
-      </w:r>
-      <w:r>
-        <w:t>{{</w:t>
-      </w:r>
-      <w:proofErr w:type="spellStart"/>
-      <w:r>
-        <w:t>death_or_deaths</w:t>
-      </w:r>
-      <w:proofErr w:type="spellEnd"/>
-      <w:r>
-        <w:t>}}</w:t>
+        <w:t xml:space="preserve">{{my_or_our}} </w:t>
+      </w:r>
+      <w:r>
+        <w:t>{{death_or_deaths}}</w:t>
       </w:r>
       <w:r>
         <w:t xml:space="preserve">, </w:t>
       </w:r>
       <w:r>
-        <w:t>{{</w:t>
-      </w:r>
-      <w:proofErr w:type="spellStart"/>
-      <w:r>
-        <w:t>i_or_we</w:t>
-      </w:r>
-      <w:proofErr w:type="spellEnd"/>
-      <w:r>
-        <w:t>}}</w:t>
+        <w:t>{{i_or_we}}</w:t>
       </w:r>
       <w:r>
         <w:t xml:space="preserve"> transfer </w:t>
       </w:r>
       <w:r>
-        <w:t>{{</w:t>
-      </w:r>
-      <w:proofErr w:type="spellStart"/>
-      <w:r>
-        <w:t>my_or_our</w:t>
-      </w:r>
-      <w:proofErr w:type="spellEnd"/>
-      <w:r>
-        <w:t xml:space="preserve">}} </w:t>
+        <w:t xml:space="preserve">{{my_or_our}} </w:t>
       </w:r>
       <w:r>
         <w:t>interest in the above described property to the beneficiary designated above.</w:t>
@@ -1936,15 +1306,7 @@
         <w:t>p</w:t>
       </w:r>
       <w:r>
-        <w:t xml:space="preserve"> </w:t>
-      </w:r>
-      <w:proofErr w:type="spellStart"/>
-      <w:r>
-        <w:t>endif</w:t>
-      </w:r>
-      <w:proofErr w:type="spellEnd"/>
-      <w:r>
-        <w:t xml:space="preserve"> %}</w:t>
+        <w:t xml:space="preserve"> endif %}</w:t>
       </w:r>
     </w:p>
     <w:p>
@@ -1957,15 +1319,8 @@
       <w:r>
         <w:t xml:space="preserve"> if </w:t>
       </w:r>
-      <w:proofErr w:type="spellStart"/>
-      <w:proofErr w:type="gramStart"/>
-      <w:r>
-        <w:t>beneficiaries.number</w:t>
-      </w:r>
-      <w:proofErr w:type="spellEnd"/>
-      <w:proofErr w:type="gramEnd"/>
-      <w:r>
-        <w:t>()</w:t>
+      <w:r>
+        <w:t>beneficiaries.number()</w:t>
       </w:r>
       <w:r>
         <w:t xml:space="preserve"> != 1 %}</w:t>
@@ -1979,68 +1334,28 @@
         <w:t xml:space="preserve">Upon </w:t>
       </w:r>
       <w:r>
-        <w:t>{{</w:t>
-      </w:r>
-      <w:proofErr w:type="spellStart"/>
-      <w:r>
-        <w:t>my_or_our</w:t>
-      </w:r>
-      <w:proofErr w:type="spellEnd"/>
-      <w:r>
-        <w:t xml:space="preserve">}} </w:t>
-      </w:r>
-      <w:r>
-        <w:t>{{</w:t>
-      </w:r>
-      <w:proofErr w:type="spellStart"/>
-      <w:r>
-        <w:t>death_or_deaths</w:t>
-      </w:r>
-      <w:proofErr w:type="spellEnd"/>
-      <w:r>
-        <w:t>}}</w:t>
+        <w:t xml:space="preserve">{{my_or_our}} </w:t>
+      </w:r>
+      <w:r>
+        <w:t>{{death_or_deaths}}</w:t>
       </w:r>
       <w:r>
         <w:t xml:space="preserve">, </w:t>
       </w:r>
       <w:r>
-        <w:t>{{</w:t>
-      </w:r>
-      <w:proofErr w:type="spellStart"/>
-      <w:r>
-        <w:t>i_or_we</w:t>
-      </w:r>
-      <w:proofErr w:type="spellEnd"/>
-      <w:r>
-        <w:t>}}</w:t>
+        <w:t>{{i_or_we}}</w:t>
       </w:r>
       <w:r>
         <w:t xml:space="preserve"> transfer </w:t>
       </w:r>
       <w:r>
-        <w:t>{{</w:t>
-      </w:r>
-      <w:proofErr w:type="spellStart"/>
-      <w:r>
-        <w:t>my_or_our</w:t>
-      </w:r>
-      <w:proofErr w:type="spellEnd"/>
-      <w:r>
-        <w:t xml:space="preserve">}} </w:t>
+        <w:t xml:space="preserve">{{my_or_our}} </w:t>
       </w:r>
       <w:r>
         <w:t xml:space="preserve">interest in the above described property to the beneficiaries designated above as </w:t>
       </w:r>
       <w:r>
-        <w:t>{{</w:t>
-      </w:r>
-      <w:proofErr w:type="spellStart"/>
-      <w:r>
-        <w:t>tenancy_type</w:t>
-      </w:r>
-      <w:proofErr w:type="spellEnd"/>
-      <w:r>
-        <w:t>}}</w:t>
+        <w:t>{{tenancy_type}}</w:t>
       </w:r>
       <w:r>
         <w:t>.</w:t>
@@ -2076,23 +1391,7 @@
           <w:sz w:val="12"/>
           <w:szCs w:val="12"/>
         </w:rPr>
-        <w:t xml:space="preserve"> </w:t>
-      </w:r>
-      <w:proofErr w:type="spellStart"/>
-      <w:r>
-        <w:rPr>
-          <w:sz w:val="12"/>
-          <w:szCs w:val="12"/>
-        </w:rPr>
-        <w:t>endif</w:t>
-      </w:r>
-      <w:proofErr w:type="spellEnd"/>
-      <w:r>
-        <w:rPr>
-          <w:sz w:val="12"/>
-          <w:szCs w:val="12"/>
-        </w:rPr>
-        <w:t xml:space="preserve"> %}</w:t>
+        <w:t xml:space="preserve"> endif %}</w:t>
       </w:r>
     </w:p>
     <w:p>
@@ -2450,43 +1749,19 @@
         <w:t xml:space="preserve">This instrument revokes any and all prior transfer on death instruments made by the above mentioned owner for the above mentioned residential real estate. Before </w:t>
       </w:r>
       <w:r>
-        <w:t>{{</w:t>
-      </w:r>
-      <w:proofErr w:type="spellStart"/>
-      <w:r>
-        <w:t>my_or_our</w:t>
-      </w:r>
-      <w:proofErr w:type="spellEnd"/>
-      <w:r>
-        <w:t>}}</w:t>
+        <w:t>{{my_or_our}}</w:t>
       </w:r>
       <w:r>
         <w:t xml:space="preserve"> </w:t>
       </w:r>
       <w:r>
-        <w:t>{{</w:t>
-      </w:r>
-      <w:proofErr w:type="spellStart"/>
-      <w:r>
-        <w:t>death_or_deaths</w:t>
-      </w:r>
-      <w:proofErr w:type="spellEnd"/>
-      <w:r>
-        <w:t>}}</w:t>
+        <w:t>{{death_or_deaths}}</w:t>
       </w:r>
       <w:r>
         <w:t xml:space="preserve">, </w:t>
       </w:r>
       <w:r>
-        <w:t>{{</w:t>
-      </w:r>
-      <w:proofErr w:type="spellStart"/>
-      <w:r>
-        <w:t>i_or_we</w:t>
-      </w:r>
-      <w:proofErr w:type="spellEnd"/>
-      <w:r>
-        <w:t>}}</w:t>
+        <w:t>{{i_or_we}}</w:t>
       </w:r>
       <w:r>
         <w:t xml:space="preserve"> have the right to revoke this instrument.</w:t>
@@ -2512,11 +1787,9 @@
       <w:r>
         <w:t>{{</w:t>
       </w:r>
-      <w:proofErr w:type="spellStart"/>
       <w:r>
         <w:t>owners_apostrophe</w:t>
       </w:r>
-      <w:proofErr w:type="spellEnd"/>
       <w:r>
         <w:t>}}</w:t>
       </w:r>
@@ -2524,15 +1797,7 @@
         <w:t xml:space="preserve"> </w:t>
       </w:r>
       <w:r>
-        <w:t>{{</w:t>
-      </w:r>
-      <w:proofErr w:type="spellStart"/>
-      <w:r>
-        <w:t>death_or_deaths</w:t>
-      </w:r>
-      <w:proofErr w:type="spellEnd"/>
-      <w:r>
-        <w:t>}}</w:t>
+        <w:t>{{death_or_deaths}}</w:t>
       </w:r>
       <w:r>
         <w:t xml:space="preserve"> in the public records in the office of the recorder of the county in which any part of the residential real estate is located.</w:t>
@@ -2552,23 +1817,7 @@
           <w:sz w:val="20"/>
           <w:szCs w:val="20"/>
         </w:rPr>
-        <w:t xml:space="preserve">{% if </w:t>
-      </w:r>
-      <w:proofErr w:type="spellStart"/>
-      <w:r>
-        <w:rPr>
-          <w:sz w:val="20"/>
-          <w:szCs w:val="20"/>
-        </w:rPr>
-        <w:t>joint_language</w:t>
-      </w:r>
-      <w:proofErr w:type="spellEnd"/>
-      <w:r>
-        <w:rPr>
-          <w:sz w:val="20"/>
-          <w:szCs w:val="20"/>
-        </w:rPr>
-        <w:t xml:space="preserve"> == False %}</w:t>
+        <w:t>{% if joint_language == False %}</w:t>
       </w:r>
     </w:p>
     <w:tbl>
@@ -2680,19 +1929,11 @@
               </w:rPr>
               <w:t>.</w:t>
             </w:r>
-            <w:proofErr w:type="spellStart"/>
             <w:r>
               <w:rPr>
                 <w:bCs/>
               </w:rPr>
-              <w:t>name.full</w:t>
-            </w:r>
-            <w:proofErr w:type="spellEnd"/>
-            <w:r>
-              <w:rPr>
-                <w:bCs/>
-              </w:rPr>
-              <w:t>(middle=’full’)}}</w:t>
+              <w:t>name.full(middle=’full’)}}</w:t>
             </w:r>
           </w:p>
         </w:tc>
@@ -2731,24 +1972,11 @@
       <w:r>
         <w:t xml:space="preserve">{% </w:t>
       </w:r>
-      <w:proofErr w:type="spellStart"/>
       <w:r>
         <w:t>el</w:t>
       </w:r>
       <w:r>
-        <w:t>if</w:t>
-      </w:r>
-      <w:proofErr w:type="spellEnd"/>
-      <w:r>
-        <w:t xml:space="preserve"> </w:t>
-      </w:r>
-      <w:proofErr w:type="spellStart"/>
-      <w:r>
-        <w:t>joint_language</w:t>
-      </w:r>
-      <w:proofErr w:type="spellEnd"/>
-      <w:r>
-        <w:t xml:space="preserve"> == True</w:t>
+        <w:t>if joint_language == True</w:t>
       </w:r>
       <w:r>
         <w:t xml:space="preserve"> %}</w:t>
@@ -2848,15 +2076,7 @@
               <w:keepLines/>
             </w:pPr>
             <w:r>
-              <w:t>{{users[0].</w:t>
-            </w:r>
-            <w:proofErr w:type="spellStart"/>
-            <w:r>
-              <w:t>name.full</w:t>
-            </w:r>
-            <w:proofErr w:type="spellEnd"/>
-            <w:r>
-              <w:t>(middle=’full’)</w:t>
+              <w:t>{{users[0].name.full(middle=’full’)</w:t>
             </w:r>
             <w:r>
               <w:t>}</w:t>
@@ -3011,21 +2231,7 @@
               <w:rPr>
                 <w:bCs/>
               </w:rPr>
-              <w:t>{{</w:t>
-            </w:r>
-            <w:proofErr w:type="spellStart"/>
-            <w:r>
-              <w:rPr>
-                <w:bCs/>
-              </w:rPr>
-              <w:t>joint_owner.name.full</w:t>
-            </w:r>
-            <w:proofErr w:type="spellEnd"/>
-            <w:r>
-              <w:rPr>
-                <w:bCs/>
-              </w:rPr>
-              <w:t>(middle=’full’)}}</w:t>
+              <w:t>{{joint_owner.name.full(middle=’full’)}}</w:t>
             </w:r>
           </w:p>
         </w:tc>
@@ -3068,26 +2274,10 @@
         </w:rPr>
       </w:pPr>
       <w:r>
+        <w:t>{% endif %}</w:t>
+      </w:r>
+      <w:r>
         <w:t xml:space="preserve">{% </w:t>
-      </w:r>
-      <w:proofErr w:type="spellStart"/>
-      <w:r>
-        <w:t>endif</w:t>
-      </w:r>
-      <w:proofErr w:type="spellEnd"/>
-      <w:r>
-        <w:t xml:space="preserve"> </w:t>
-      </w:r>
-      <w:proofErr w:type="gramStart"/>
-      <w:r>
-        <w:t>%}</w:t>
-      </w:r>
-      <w:r>
-        <w:t>{</w:t>
-      </w:r>
-      <w:proofErr w:type="gramEnd"/>
-      <w:r>
-        <w:t xml:space="preserve">% </w:t>
       </w:r>
       <w:r>
         <w:rPr>
@@ -3118,7 +2308,6 @@
       <w:r>
         <w:t xml:space="preserve">{% if </w:t>
       </w:r>
-      <w:proofErr w:type="spellStart"/>
       <w:r>
         <w:t>first_witness</w:t>
       </w:r>
@@ -3128,7 +2317,6 @@
       <w:r>
         <w:t>known</w:t>
       </w:r>
-      <w:proofErr w:type="spellEnd"/>
       <w:r>
         <w:t xml:space="preserve"> </w:t>
       </w:r>
@@ -3139,18 +2327,10 @@
         <w:t>False</w:t>
       </w:r>
       <w:r>
-        <w:t xml:space="preserve"> </w:t>
-      </w:r>
-      <w:proofErr w:type="gramStart"/>
-      <w:r>
-        <w:t>%}</w:t>
-      </w:r>
-      <w:r>
-        <w:t>_</w:t>
-      </w:r>
-      <w:proofErr w:type="gramEnd"/>
-      <w:r>
-        <w:t>___________________</w:t>
+        <w:t xml:space="preserve"> %}</w:t>
+      </w:r>
+      <w:r>
+        <w:t>____________________</w:t>
       </w:r>
       <w:r>
         <w:t xml:space="preserve">{% else </w:t>
@@ -3174,21 +2354,7 @@
         <w:rPr>
           <w:noProof/>
         </w:rPr>
-        <w:t>.</w:t>
-      </w:r>
-      <w:proofErr w:type="spellStart"/>
-      <w:r>
-        <w:rPr>
-          <w:noProof/>
-        </w:rPr>
-        <w:t>name.full</w:t>
-      </w:r>
-      <w:proofErr w:type="spellEnd"/>
-      <w:r>
-        <w:rPr>
-          <w:noProof/>
-        </w:rPr>
-        <w:t>(middle=’full’)}}{% endif %}</w:t>
+        <w:t>.name.full(middle=’full’)}}{% endif %}</w:t>
       </w:r>
       <w:r>
         <w:t xml:space="preserve">, attest that </w:t>
@@ -3199,83 +2365,52 @@
       <w:r>
         <w:t>users[0].</w:t>
       </w:r>
-      <w:proofErr w:type="spellStart"/>
-      <w:r>
-        <w:t>name.full</w:t>
-      </w:r>
-      <w:proofErr w:type="spellEnd"/>
-      <w:r>
-        <w:t>(middle=’full’)}}</w:t>
+      <w:r>
+        <w:t>name.full(middle=’full’)}}</w:t>
       </w:r>
       <w:r>
         <w:t xml:space="preserve">{% if </w:t>
       </w:r>
-      <w:proofErr w:type="spellStart"/>
-      <w:r>
-        <w:t>joint_language</w:t>
-      </w:r>
-      <w:proofErr w:type="spellEnd"/>
+      <w:r>
+        <w:t xml:space="preserve">joint_language </w:t>
+      </w:r>
+      <w:r>
+        <w:t>=</w:t>
+      </w:r>
+      <w:r>
+        <w:t xml:space="preserve">= </w:t>
+      </w:r>
+      <w:r>
+        <w:t>True %} and {{</w:t>
+      </w:r>
+      <w:r>
+        <w:t>joint_owner</w:t>
+      </w:r>
+      <w:r>
+        <w:t>.name.full(middle=’full’)}}</w:t>
+      </w:r>
+      <w:r>
+        <w:t>{% endif %}</w:t>
+      </w:r>
+      <w:r>
+        <w:t xml:space="preserve">, </w:t>
+      </w:r>
+      <w:r>
+        <w:t xml:space="preserve">the </w:t>
+      </w:r>
+      <w:r>
+        <w:t>{{owner_or_owners}}</w:t>
+      </w:r>
+      <w:r>
+        <w:t xml:space="preserve"> of the </w:t>
+      </w:r>
+      <w:r>
+        <w:t>above mentioned property,</w:t>
+      </w:r>
       <w:r>
         <w:t xml:space="preserve"> </w:t>
       </w:r>
       <w:r>
-        <w:t>=</w:t>
-      </w:r>
-      <w:r>
-        <w:t xml:space="preserve">= </w:t>
-      </w:r>
-      <w:r>
-        <w:t>True %} and {{</w:t>
-      </w:r>
-      <w:proofErr w:type="spellStart"/>
-      <w:r>
-        <w:t>joint_owner</w:t>
-      </w:r>
-      <w:r>
-        <w:t>.name.full</w:t>
-      </w:r>
-      <w:proofErr w:type="spellEnd"/>
-      <w:r>
-        <w:t>(middle=’full’)}}</w:t>
-      </w:r>
-      <w:r>
-        <w:t xml:space="preserve">{% </w:t>
-      </w:r>
-      <w:proofErr w:type="spellStart"/>
-      <w:r>
-        <w:t>endif</w:t>
-      </w:r>
-      <w:proofErr w:type="spellEnd"/>
-      <w:r>
-        <w:t xml:space="preserve"> %}</w:t>
-      </w:r>
-      <w:r>
-        <w:t xml:space="preserve">, </w:t>
-      </w:r>
-      <w:r>
-        <w:t xml:space="preserve">the </w:t>
-      </w:r>
-      <w:r>
-        <w:t>{{</w:t>
-      </w:r>
-      <w:proofErr w:type="spellStart"/>
-      <w:r>
-        <w:t>owner_or_owners</w:t>
-      </w:r>
-      <w:proofErr w:type="spellEnd"/>
-      <w:r>
-        <w:t>}}</w:t>
-      </w:r>
-      <w:r>
-        <w:t xml:space="preserve"> of the </w:t>
-      </w:r>
-      <w:r>
-        <w:t>above mentioned property,</w:t>
-      </w:r>
-      <w:r>
-        <w:t xml:space="preserve"> </w:t>
-      </w:r>
-      <w:r>
         <w:t>executed this Illinois Transfer on Death In</w:t>
       </w:r>
       <w:r>
@@ -3285,29 +2420,13 @@
         <w:t xml:space="preserve">. This instrument was executed as a free and voluntary act by the </w:t>
       </w:r>
       <w:r>
-        <w:t>{{</w:t>
-      </w:r>
-      <w:proofErr w:type="spellStart"/>
-      <w:r>
-        <w:t>owner_or_owners</w:t>
-      </w:r>
-      <w:proofErr w:type="spellEnd"/>
-      <w:r>
-        <w:t>}}</w:t>
+        <w:t>{{owner_or_owners}}</w:t>
       </w:r>
       <w:r>
         <w:t xml:space="preserve">. At the time of the execution, I believe the </w:t>
       </w:r>
       <w:r>
-        <w:t>{{</w:t>
-      </w:r>
-      <w:proofErr w:type="spellStart"/>
-      <w:r>
-        <w:t>owner_or_owners</w:t>
-      </w:r>
-      <w:proofErr w:type="spellEnd"/>
-      <w:r>
-        <w:t>}}</w:t>
+        <w:t>{{owner_or_owners}}</w:t>
       </w:r>
       <w:r>
         <w:t xml:space="preserve"> to be of sound mind and memory.</w:t>
@@ -3449,7 +2568,6 @@
             <w:r>
               <w:t xml:space="preserve">{% if </w:t>
             </w:r>
-            <w:proofErr w:type="spellStart"/>
             <w:r>
               <w:t>first_witness</w:t>
             </w:r>
@@ -3457,16 +2575,11 @@
               <w:t>_</w:t>
             </w:r>
             <w:r>
-              <w:t>known</w:t>
-            </w:r>
-            <w:proofErr w:type="spellEnd"/>
-            <w:r>
-              <w:t xml:space="preserve"> == True %}</w:t>
+              <w:t>known == True %}</w:t>
             </w:r>
             <w:r>
               <w:t xml:space="preserve">{% if </w:t>
             </w:r>
-            <w:proofErr w:type="spellStart"/>
             <w:r>
               <w:t>first_witness</w:t>
             </w:r>
@@ -3474,11 +2587,7 @@
               <w:t>_address</w:t>
             </w:r>
             <w:r>
-              <w:t>_known</w:t>
-            </w:r>
-            <w:proofErr w:type="spellEnd"/>
-            <w:r>
-              <w:t xml:space="preserve"> == True %}</w:t>
+              <w:t>_known == True %}</w:t>
             </w:r>
             <w:r>
               <w:t>{{</w:t>
@@ -3487,15 +2596,7 @@
               <w:t xml:space="preserve"> witnesses[0]</w:t>
             </w:r>
             <w:r>
-              <w:t>.</w:t>
-            </w:r>
-            <w:proofErr w:type="spellStart"/>
-            <w:r>
-              <w:t>address.line_one</w:t>
-            </w:r>
-            <w:proofErr w:type="spellEnd"/>
-            <w:r>
-              <w:t>(</w:t>
+              <w:t>.address.line_one(</w:t>
             </w:r>
             <w:r>
               <w:rPr>
@@ -3507,26 +2608,10 @@
               <w:t>)}}</w:t>
             </w:r>
             <w:r>
-              <w:t xml:space="preserve">{% </w:t>
-            </w:r>
-            <w:proofErr w:type="spellStart"/>
-            <w:r>
-              <w:t>endif</w:t>
-            </w:r>
-            <w:proofErr w:type="spellEnd"/>
-            <w:r>
-              <w:t xml:space="preserve"> %}</w:t>
-            </w:r>
-            <w:r>
-              <w:t xml:space="preserve"> {% </w:t>
-            </w:r>
-            <w:proofErr w:type="spellStart"/>
-            <w:r>
-              <w:t>endif</w:t>
-            </w:r>
-            <w:proofErr w:type="spellEnd"/>
-            <w:r>
-              <w:t xml:space="preserve"> %}</w:t>
+              <w:t>{% endif %}</w:t>
+            </w:r>
+            <w:r>
+              <w:t xml:space="preserve"> {% endif %}</w:t>
             </w:r>
           </w:p>
         </w:tc>
@@ -3562,7 +2647,6 @@
             <w:r>
               <w:t xml:space="preserve">{% if </w:t>
             </w:r>
-            <w:proofErr w:type="spellStart"/>
             <w:r>
               <w:t>first_witness</w:t>
             </w:r>
@@ -3570,11 +2654,7 @@
               <w:t>_</w:t>
             </w:r>
             <w:r>
-              <w:t>known</w:t>
-            </w:r>
-            <w:proofErr w:type="spellEnd"/>
-            <w:r>
-              <w:t xml:space="preserve"> == True %}</w:t>
+              <w:t>known == True %}</w:t>
             </w:r>
             <w:r>
               <w:t>{{</w:t>
@@ -3583,26 +2663,10 @@
               <w:t xml:space="preserve"> witnesses[0]</w:t>
             </w:r>
             <w:r>
-              <w:t>.</w:t>
-            </w:r>
-            <w:proofErr w:type="spellStart"/>
-            <w:r>
-              <w:t>name.full</w:t>
-            </w:r>
-            <w:proofErr w:type="spellEnd"/>
-            <w:r>
-              <w:t>(middle=’full’)}}</w:t>
-            </w:r>
-            <w:r>
-              <w:t xml:space="preserve">{% </w:t>
-            </w:r>
-            <w:proofErr w:type="spellStart"/>
-            <w:r>
-              <w:t>endif</w:t>
-            </w:r>
-            <w:proofErr w:type="spellEnd"/>
-            <w:r>
-              <w:t xml:space="preserve"> %}</w:t>
+              <w:t>.name.full(middle=’full’)}}</w:t>
+            </w:r>
+            <w:r>
+              <w:t>{% endif %}</w:t>
             </w:r>
           </w:p>
         </w:tc>
@@ -3633,7 +2697,6 @@
             <w:r>
               <w:t xml:space="preserve">{% if </w:t>
             </w:r>
-            <w:proofErr w:type="spellStart"/>
             <w:r>
               <w:t>first_witness</w:t>
             </w:r>
@@ -3641,16 +2704,11 @@
               <w:t>_</w:t>
             </w:r>
             <w:r>
-              <w:t>known</w:t>
-            </w:r>
-            <w:proofErr w:type="spellEnd"/>
-            <w:r>
-              <w:t xml:space="preserve"> == True %}</w:t>
+              <w:t>known == True %}</w:t>
             </w:r>
             <w:r>
               <w:t xml:space="preserve">{% if </w:t>
             </w:r>
-            <w:proofErr w:type="spellStart"/>
             <w:r>
               <w:t>first_witness</w:t>
             </w:r>
@@ -3658,11 +2716,7 @@
               <w:t>_address</w:t>
             </w:r>
             <w:r>
-              <w:t>_known</w:t>
-            </w:r>
-            <w:proofErr w:type="spellEnd"/>
-            <w:r>
-              <w:t xml:space="preserve"> == True %}</w:t>
+              <w:t>_known == True %}</w:t>
             </w:r>
             <w:r>
               <w:t>{{</w:t>
@@ -3671,26 +2725,10 @@
               <w:t xml:space="preserve"> witnesses[0]</w:t>
             </w:r>
             <w:r>
-              <w:t>.</w:t>
-            </w:r>
-            <w:proofErr w:type="spellStart"/>
-            <w:r>
-              <w:t>address.line_two</w:t>
-            </w:r>
-            <w:proofErr w:type="spellEnd"/>
-            <w:r>
-              <w:t>()}}</w:t>
-            </w:r>
-            <w:r>
-              <w:t xml:space="preserve">{% </w:t>
-            </w:r>
-            <w:proofErr w:type="spellStart"/>
-            <w:r>
-              <w:t>endif</w:t>
-            </w:r>
-            <w:proofErr w:type="spellEnd"/>
-            <w:r>
-              <w:t xml:space="preserve"> </w:t>
+              <w:t>.address.line_two()}}</w:t>
+            </w:r>
+            <w:r>
+              <w:t xml:space="preserve">{% endif </w:t>
             </w:r>
             <w:r>
               <w:t>%</w:t>
@@ -3699,15 +2737,7 @@
               <w:t>}</w:t>
             </w:r>
             <w:r>
-              <w:t xml:space="preserve">{% </w:t>
-            </w:r>
-            <w:proofErr w:type="spellStart"/>
-            <w:r>
-              <w:t>endif</w:t>
-            </w:r>
-            <w:proofErr w:type="spellEnd"/>
-            <w:r>
-              <w:t xml:space="preserve"> %}</w:t>
+              <w:t>{% endif %}</w:t>
             </w:r>
           </w:p>
         </w:tc>
@@ -3773,29 +2803,13 @@
     <w:p/>
     <w:p>
       <w:r>
-        <w:t xml:space="preserve">I, {% if </w:t>
-      </w:r>
-      <w:proofErr w:type="spellStart"/>
-      <w:r>
-        <w:t>second_witness_</w:t>
-      </w:r>
-      <w:r>
-        <w:t>known</w:t>
-      </w:r>
-      <w:proofErr w:type="spellEnd"/>
-      <w:r>
-        <w:t xml:space="preserve">== False </w:t>
-      </w:r>
-      <w:proofErr w:type="gramStart"/>
-      <w:r>
-        <w:t>%}</w:t>
-      </w:r>
-      <w:r>
-        <w:t>_</w:t>
-      </w:r>
-      <w:proofErr w:type="gramEnd"/>
-      <w:r>
-        <w:t>___________________</w:t>
+        <w:t>I, {% if second_witness_</w:t>
+      </w:r>
+      <w:r>
+        <w:t>known== False %}</w:t>
+      </w:r>
+      <w:r>
+        <w:t>____________________</w:t>
       </w:r>
       <w:r>
         <w:t xml:space="preserve">{% else </w:t>
@@ -3819,21 +2833,7 @@
         <w:rPr>
           <w:noProof/>
         </w:rPr>
-        <w:t>.</w:t>
-      </w:r>
-      <w:proofErr w:type="spellStart"/>
-      <w:r>
-        <w:rPr>
-          <w:noProof/>
-        </w:rPr>
-        <w:t>name.full</w:t>
-      </w:r>
-      <w:proofErr w:type="spellEnd"/>
-      <w:r>
-        <w:rPr>
-          <w:noProof/>
-        </w:rPr>
-        <w:t>(middle=’full’)}}{% endif %}</w:t>
+        <w:t>.name.full(middle=’full’)}}{% endif %}</w:t>
       </w:r>
       <w:r>
         <w:t xml:space="preserve">, </w:t>
@@ -3844,24 +2844,14 @@
       <w:r>
         <w:t>users[0].</w:t>
       </w:r>
-      <w:proofErr w:type="spellStart"/>
-      <w:r>
-        <w:t>name.full</w:t>
-      </w:r>
-      <w:proofErr w:type="spellEnd"/>
-      <w:r>
-        <w:t>(middle=’full’)}}</w:t>
+      <w:r>
+        <w:t>name.full(middle=’full’)}}</w:t>
       </w:r>
       <w:r>
         <w:t xml:space="preserve">{% if </w:t>
       </w:r>
-      <w:proofErr w:type="spellStart"/>
-      <w:r>
-        <w:t>joint_language</w:t>
-      </w:r>
-      <w:proofErr w:type="spellEnd"/>
-      <w:r>
-        <w:t xml:space="preserve"> </w:t>
+      <w:r>
+        <w:t xml:space="preserve">joint_language </w:t>
       </w:r>
       <w:r>
         <w:t>=</w:t>
@@ -3872,61 +2862,32 @@
       <w:r>
         <w:t>True %} and {{</w:t>
       </w:r>
-      <w:proofErr w:type="spellStart"/>
       <w:r>
         <w:t>joint_owner</w:t>
       </w:r>
       <w:r>
-        <w:t>.name.full</w:t>
-      </w:r>
-      <w:proofErr w:type="spellEnd"/>
-      <w:r>
-        <w:t xml:space="preserve">(middle=’full’)}}{% </w:t>
-      </w:r>
-      <w:proofErr w:type="spellStart"/>
-      <w:r>
-        <w:t>endif</w:t>
-      </w:r>
-      <w:proofErr w:type="spellEnd"/>
-      <w:r>
-        <w:t xml:space="preserve"> %}, </w:t>
+        <w:t xml:space="preserve">.name.full(middle=’full’)}}{% endif %}, </w:t>
       </w:r>
       <w:r>
         <w:t xml:space="preserve">the </w:t>
       </w:r>
       <w:r>
         <w:lastRenderedPageBreak/>
-        <w:t>{{</w:t>
-      </w:r>
-      <w:proofErr w:type="spellStart"/>
-      <w:r>
-        <w:t>owner_or_owners</w:t>
-      </w:r>
-      <w:proofErr w:type="spellEnd"/>
-      <w:r>
-        <w:t>}}</w:t>
+        <w:t>{{owner_or_owners}}</w:t>
       </w:r>
       <w:r>
         <w:t xml:space="preserve"> of the </w:t>
       </w:r>
       <w:r>
-        <w:t>above mentioned property, executed this Illinois Transfer on Death Instrument in my presence on _________________. This instrument was executed as a free and voluntary act by the {{</w:t>
-      </w:r>
-      <w:proofErr w:type="spellStart"/>
-      <w:r>
-        <w:t>owner_or_owners</w:t>
-      </w:r>
-      <w:proofErr w:type="spellEnd"/>
-      <w:r>
-        <w:t>}}. At the time of the execution, I believe the {{</w:t>
-      </w:r>
-      <w:proofErr w:type="spellStart"/>
-      <w:r>
-        <w:t>owner_or_owners</w:t>
-      </w:r>
-      <w:proofErr w:type="spellEnd"/>
-      <w:r>
-        <w:t>}} to be of sound mind and memory</w:t>
+        <w:t>above mentioned property</w:t>
+      </w:r>
+      <w:r>
+        <w:t xml:space="preserve">, </w:t>
+      </w:r>
+      <w:bookmarkStart w:id="0" w:name="_GoBack"/>
+      <w:bookmarkEnd w:id="0"/>
+      <w:r>
+        <w:t>executed this Illinois Transfer on Death Instrument in my presence on _________________. This instrument was executed as a free and voluntary act by the {{owner_or_owners}}. At the time of the execution, I believe the {{owner_or_owners}} to be of sound mind and memory</w:t>
       </w:r>
       <w:r>
         <w:t>.</w:t>
@@ -4069,49 +3030,28 @@
               <w:contextualSpacing/>
             </w:pPr>
             <w:r>
-              <w:t xml:space="preserve">{% if </w:t>
-            </w:r>
-            <w:proofErr w:type="spellStart"/>
+              <w:t>{% if second</w:t>
+            </w:r>
+            <w:r>
+              <w:t>_witness_</w:t>
+            </w:r>
+            <w:r>
+              <w:t xml:space="preserve">known == True %}{% if </w:t>
+            </w:r>
             <w:r>
               <w:t>second</w:t>
             </w:r>
             <w:r>
-              <w:t>_witness_</w:t>
-            </w:r>
-            <w:r>
-              <w:t>known</w:t>
-            </w:r>
-            <w:proofErr w:type="spellEnd"/>
-            <w:r>
-              <w:t xml:space="preserve"> == True %}{% if </w:t>
-            </w:r>
-            <w:proofErr w:type="spellStart"/>
-            <w:r>
-              <w:t>second</w:t>
-            </w:r>
-            <w:r>
               <w:t>_witness_address</w:t>
             </w:r>
             <w:r>
-              <w:t>_known</w:t>
-            </w:r>
-            <w:proofErr w:type="spellEnd"/>
-            <w:r>
-              <w:t xml:space="preserve"> == True %}{{ </w:t>
+              <w:t xml:space="preserve">_known == True %}{{ </w:t>
             </w:r>
             <w:r>
               <w:t>witnesses[1]</w:t>
             </w:r>
             <w:r>
-              <w:t>.</w:t>
-            </w:r>
-            <w:proofErr w:type="spellStart"/>
-            <w:r>
-              <w:t>address.line_one</w:t>
-            </w:r>
-            <w:proofErr w:type="spellEnd"/>
-            <w:r>
-              <w:t>(</w:t>
+              <w:t>.address.line_one(</w:t>
             </w:r>
             <w:r>
               <w:rPr>
@@ -4120,23 +3060,7 @@
               <w:t>bare=True</w:t>
             </w:r>
             <w:r>
-              <w:t xml:space="preserve">)}}{% </w:t>
-            </w:r>
-            <w:proofErr w:type="spellStart"/>
-            <w:r>
-              <w:t>endif</w:t>
-            </w:r>
-            <w:proofErr w:type="spellEnd"/>
-            <w:r>
-              <w:t xml:space="preserve"> %} {% </w:t>
-            </w:r>
-            <w:proofErr w:type="spellStart"/>
-            <w:r>
-              <w:t>endif</w:t>
-            </w:r>
-            <w:proofErr w:type="spellEnd"/>
-            <w:r>
-              <w:t xml:space="preserve"> %}</w:t>
+              <w:t>)}}{% endif %} {% endif %}</w:t>
             </w:r>
           </w:p>
         </w:tc>
@@ -4171,11 +3095,7 @@
               <w:contextualSpacing/>
             </w:pPr>
             <w:r>
-              <w:t xml:space="preserve">{% if </w:t>
-            </w:r>
-            <w:proofErr w:type="spellStart"/>
-            <w:r>
-              <w:t>second</w:t>
+              <w:t>{% if second</w:t>
             </w:r>
             <w:r>
               <w:t>_wi</w:t>
@@ -4184,33 +3104,13 @@
               <w:t>tness_</w:t>
             </w:r>
             <w:r>
-              <w:t>known</w:t>
-            </w:r>
-            <w:proofErr w:type="spellEnd"/>
-            <w:r>
-              <w:t xml:space="preserve"> == True %}{{ </w:t>
+              <w:t xml:space="preserve">known == True %}{{ </w:t>
             </w:r>
             <w:r>
               <w:t>witnesses[1]</w:t>
             </w:r>
             <w:r>
-              <w:t>.</w:t>
-            </w:r>
-            <w:proofErr w:type="spellStart"/>
-            <w:r>
-              <w:t>name.full</w:t>
-            </w:r>
-            <w:proofErr w:type="spellEnd"/>
-            <w:r>
-              <w:t xml:space="preserve">(middle=’full’)}}{% </w:t>
-            </w:r>
-            <w:proofErr w:type="spellStart"/>
-            <w:r>
-              <w:t>endif</w:t>
-            </w:r>
-            <w:proofErr w:type="spellEnd"/>
-            <w:r>
-              <w:t xml:space="preserve"> %}</w:t>
+              <w:t>.name.full(middle=’full’)}}{% endif %}</w:t>
             </w:r>
           </w:p>
         </w:tc>
@@ -4239,68 +3139,28 @@
               <w:contextualSpacing/>
             </w:pPr>
             <w:r>
-              <w:t xml:space="preserve">{% if </w:t>
-            </w:r>
-            <w:proofErr w:type="spellStart"/>
-            <w:r>
-              <w:t>second</w:t>
+              <w:t>{% if second</w:t>
             </w:r>
             <w:r>
               <w:t>_witness_</w:t>
             </w:r>
             <w:r>
-              <w:t>known</w:t>
-            </w:r>
-            <w:proofErr w:type="spellEnd"/>
-            <w:r>
-              <w:t xml:space="preserve"> == True </w:t>
-            </w:r>
-            <w:r>
-              <w:t xml:space="preserve">%}{% if </w:t>
-            </w:r>
-            <w:proofErr w:type="spellStart"/>
-            <w:r>
-              <w:t>second</w:t>
+              <w:t xml:space="preserve">known == True </w:t>
+            </w:r>
+            <w:r>
+              <w:t>%}{% if second</w:t>
             </w:r>
             <w:r>
               <w:t>_witness_address</w:t>
             </w:r>
             <w:r>
-              <w:t>_known</w:t>
-            </w:r>
-            <w:proofErr w:type="spellEnd"/>
-            <w:r>
-              <w:t xml:space="preserve"> == True %}{{ </w:t>
+              <w:t xml:space="preserve">_known == True %}{{ </w:t>
             </w:r>
             <w:r>
               <w:t>witnesses[1]</w:t>
             </w:r>
             <w:r>
-              <w:t>.</w:t>
-            </w:r>
-            <w:proofErr w:type="spellStart"/>
-            <w:r>
-              <w:t>address.line_two</w:t>
-            </w:r>
-            <w:proofErr w:type="spellEnd"/>
-            <w:r>
-              <w:t xml:space="preserve">()}}{% </w:t>
-            </w:r>
-            <w:proofErr w:type="spellStart"/>
-            <w:r>
-              <w:t>endif</w:t>
-            </w:r>
-            <w:proofErr w:type="spellEnd"/>
-            <w:r>
-              <w:t xml:space="preserve"> %}{% </w:t>
-            </w:r>
-            <w:proofErr w:type="spellStart"/>
-            <w:r>
-              <w:t>endif</w:t>
-            </w:r>
-            <w:proofErr w:type="spellEnd"/>
-            <w:r>
-              <w:t xml:space="preserve"> %}</w:t>
+              <w:t>.address.line_two()}}{% endif %}{% endif %}</w:t>
             </w:r>
           </w:p>
         </w:tc>
@@ -4404,19 +3264,11 @@
         </w:rPr>
         <w:t>users[0].</w:t>
       </w:r>
-      <w:proofErr w:type="spellStart"/>
       <w:r>
         <w:rPr>
           <w:bCs/>
         </w:rPr>
-        <w:t>name.full</w:t>
-      </w:r>
-      <w:proofErr w:type="spellEnd"/>
-      <w:r>
-        <w:rPr>
-          <w:bCs/>
-        </w:rPr>
-        <w:t>(middle=’full’)}}</w:t>
+        <w:t>name.full(middle=’full’)}}</w:t>
       </w:r>
       <w:r>
         <w:rPr>
@@ -4427,13 +3279,8 @@
       <w:r>
         <w:t xml:space="preserve">% if </w:t>
       </w:r>
-      <w:proofErr w:type="spellStart"/>
-      <w:r>
-        <w:t>joint_language</w:t>
-      </w:r>
-      <w:proofErr w:type="spellEnd"/>
-      <w:r>
-        <w:t xml:space="preserve"> =</w:t>
+      <w:r>
+        <w:t>joint_language =</w:t>
       </w:r>
       <w:r>
         <w:t>=</w:t>
@@ -4444,24 +3291,11 @@
       <w:r>
         <w:t>True %} and {{</w:t>
       </w:r>
-      <w:proofErr w:type="spellStart"/>
       <w:r>
         <w:t>joint_owner</w:t>
       </w:r>
       <w:r>
-        <w:t>.name.full</w:t>
-      </w:r>
-      <w:proofErr w:type="spellEnd"/>
-      <w:r>
-        <w:t xml:space="preserve">(middle=’full’)}}{% </w:t>
-      </w:r>
-      <w:proofErr w:type="spellStart"/>
-      <w:r>
-        <w:t>endif</w:t>
-      </w:r>
-      <w:proofErr w:type="spellEnd"/>
-      <w:r>
-        <w:t xml:space="preserve"> %}</w:t>
+        <w:t>.name.full(middle=’full’)}}{% endif %}</w:t>
       </w:r>
       <w:r>
         <w:t>,</w:t>
@@ -4470,148 +3304,88 @@
         <w:t xml:space="preserve"> known to me to be the same </w:t>
       </w:r>
       <w:r>
+        <w:t>{{person_or_persons}}</w:t>
+      </w:r>
+      <w:r>
+        <w:t xml:space="preserve"> whose </w:t>
+      </w:r>
+      <w:r>
         <w:t>{{</w:t>
       </w:r>
-      <w:proofErr w:type="spellStart"/>
-      <w:r>
-        <w:t>person_or_persons</w:t>
-      </w:r>
-      <w:proofErr w:type="spellEnd"/>
+      <w:r>
+        <w:t>name_is_or_names_are</w:t>
+      </w:r>
       <w:r>
         <w:t>}}</w:t>
       </w:r>
       <w:r>
-        <w:t xml:space="preserve"> whose </w:t>
+        <w:t xml:space="preserve"> subscribed as the </w:t>
+      </w:r>
+      <w:r>
+        <w:t>{{owner_or_owners}}</w:t>
+      </w:r>
+      <w:r>
+        <w:t xml:space="preserve"> of the residential real estate, appea</w:t>
+      </w:r>
+      <w:r>
+        <w:t xml:space="preserve">red before me and the witnesses {% if </w:t>
+      </w:r>
+      <w:r>
+        <w:t>second_witness_</w:t>
+      </w:r>
+      <w:r>
+        <w:t xml:space="preserve">known == True </w:t>
+      </w:r>
+      <w:r>
+        <w:t>%}{{</w:t>
+      </w:r>
+      <w:r>
+        <w:t xml:space="preserve"> </w:t>
+      </w:r>
+      <w:r>
+        <w:t>witnesses[0]</w:t>
+      </w:r>
+      <w:r>
+        <w:t>.</w:t>
+      </w:r>
+      <w:r>
+        <w:t xml:space="preserve">name.full(middle=’full’)}} and </w:t>
       </w:r>
       <w:r>
         <w:t>{{</w:t>
       </w:r>
-      <w:proofErr w:type="spellStart"/>
-      <w:r>
-        <w:t>name_is_or_names_are</w:t>
-      </w:r>
-      <w:proofErr w:type="spellEnd"/>
-      <w:r>
-        <w:t>}}</w:t>
-      </w:r>
-      <w:r>
-        <w:t xml:space="preserve"> subscribed as the </w:t>
+      <w:r>
+        <w:t xml:space="preserve"> </w:t>
+      </w:r>
+      <w:r>
+        <w:t>witnesses[1]</w:t>
+      </w:r>
+      <w:r>
+        <w:t>.name.full(middle=</w:t>
+      </w:r>
+      <w:r>
+        <w:t xml:space="preserve">’full’)}}{% else %} </w:t>
       </w:r>
       <w:r>
         <w:t>{{</w:t>
       </w:r>
-      <w:proofErr w:type="spellStart"/>
-      <w:r>
-        <w:t>owner_or_owners</w:t>
-      </w:r>
-      <w:proofErr w:type="spellEnd"/>
-      <w:r>
-        <w:t>}}</w:t>
-      </w:r>
-      <w:r>
-        <w:t xml:space="preserve"> of the residential real estate, appea</w:t>
-      </w:r>
-      <w:r>
-        <w:t xml:space="preserve">red before me and the witnesses {% if </w:t>
-      </w:r>
-      <w:proofErr w:type="spellStart"/>
-      <w:r>
-        <w:t>second_witness_</w:t>
-      </w:r>
-      <w:r>
-        <w:t>known</w:t>
-      </w:r>
-      <w:proofErr w:type="spellEnd"/>
-      <w:r>
-        <w:t xml:space="preserve"> == True </w:t>
-      </w:r>
-      <w:r>
-        <w:t>%}{{</w:t>
-      </w:r>
-      <w:r>
-        <w:t xml:space="preserve"> </w:t>
-      </w:r>
       <w:r>
         <w:t>witnesses[0]</w:t>
       </w:r>
       <w:r>
-        <w:t>.</w:t>
-      </w:r>
-      <w:proofErr w:type="spellStart"/>
-      <w:r>
-        <w:t>name.full</w:t>
-      </w:r>
-      <w:proofErr w:type="spellEnd"/>
-      <w:r>
-        <w:t xml:space="preserve">(middle=’full’)}} and </w:t>
-      </w:r>
-      <w:r>
-        <w:t>{{</w:t>
-      </w:r>
-      <w:r>
-        <w:t xml:space="preserve"> </w:t>
-      </w:r>
-      <w:r>
-        <w:t>witnesses[1]</w:t>
-      </w:r>
-      <w:r>
-        <w:t>.</w:t>
-      </w:r>
-      <w:proofErr w:type="spellStart"/>
-      <w:r>
-        <w:t>name.full</w:t>
-      </w:r>
-      <w:proofErr w:type="spellEnd"/>
-      <w:r>
-        <w:t>(middle=</w:t>
-      </w:r>
-      <w:r>
-        <w:t xml:space="preserve">’full’)}}{% else %} </w:t>
-      </w:r>
-      <w:r>
-        <w:t>{{</w:t>
-      </w:r>
-      <w:r>
-        <w:t>witnesses[0]</w:t>
-      </w:r>
-      <w:r>
-        <w:t>.</w:t>
-      </w:r>
-      <w:proofErr w:type="spellStart"/>
-      <w:r>
-        <w:t>name.full</w:t>
-      </w:r>
-      <w:proofErr w:type="spellEnd"/>
-      <w:r>
-        <w:t>(middle=’full’)}}</w:t>
+        <w:t>.name.full(middle=’full’)}}</w:t>
       </w:r>
       <w:r>
         <w:t xml:space="preserve"> and __________________________</w:t>
       </w:r>
       <w:r>
-        <w:t xml:space="preserve">{% </w:t>
-      </w:r>
-      <w:proofErr w:type="spellStart"/>
-      <w:r>
-        <w:t>endif</w:t>
-      </w:r>
-      <w:proofErr w:type="spellEnd"/>
-      <w:r>
-        <w:t xml:space="preserve"> %} </w:t>
+        <w:t xml:space="preserve">{% endif %} </w:t>
       </w:r>
       <w:r>
         <w:t xml:space="preserve">in person and acknowledged signing the instrument as the free and voluntary act of the </w:t>
       </w:r>
       <w:r>
-        <w:t>{{</w:t>
-      </w:r>
-      <w:proofErr w:type="spellStart"/>
-      <w:r>
-        <w:t>owner_or_owners</w:t>
-      </w:r>
-      <w:proofErr w:type="spellEnd"/>
-      <w:r>
-        <w:t>}}</w:t>
+        <w:t>{{owner_or_owners}}</w:t>
       </w:r>
       <w:r>
         <w:t xml:space="preserve"> who was acting of sound mind and memory for the uses and purposes therein set forth. </w:t>
@@ -4696,24 +3470,14 @@
             <w:r>
               <w:t>users[0].</w:t>
             </w:r>
-            <w:proofErr w:type="spellStart"/>
-            <w:r>
-              <w:t>name.full</w:t>
-            </w:r>
-            <w:proofErr w:type="spellEnd"/>
-            <w:r>
-              <w:t>(middle=’full’)}}</w:t>
+            <w:r>
+              <w:t>name.full(middle=’full’)}}</w:t>
             </w:r>
             <w:r>
               <w:t xml:space="preserve">{% if </w:t>
             </w:r>
-            <w:proofErr w:type="spellStart"/>
-            <w:r>
-              <w:t>joint_language</w:t>
-            </w:r>
-            <w:proofErr w:type="spellEnd"/>
-            <w:r>
-              <w:t xml:space="preserve"> =</w:t>
+            <w:r>
+              <w:t>joint_language =</w:t>
             </w:r>
             <w:r>
               <w:t>=</w:t>
@@ -4724,38 +3488,17 @@
             <w:r>
               <w:t>True %} and {{</w:t>
             </w:r>
-            <w:proofErr w:type="spellStart"/>
             <w:r>
               <w:t>joint_owner</w:t>
             </w:r>
             <w:r>
-              <w:t>.name.full</w:t>
-            </w:r>
-            <w:proofErr w:type="spellEnd"/>
-            <w:r>
-              <w:t xml:space="preserve">(middle=’full’)}}{% </w:t>
-            </w:r>
-            <w:proofErr w:type="spellStart"/>
-            <w:r>
-              <w:t>endif</w:t>
-            </w:r>
-            <w:proofErr w:type="spellEnd"/>
-            <w:r>
-              <w:t xml:space="preserve"> %}, </w:t>
+              <w:t xml:space="preserve">.name.full(middle=’full’)}}{% endif %}, </w:t>
             </w:r>
             <w:r>
               <w:t xml:space="preserve">the </w:t>
             </w:r>
             <w:r>
-              <w:t>{{</w:t>
-            </w:r>
-            <w:proofErr w:type="spellStart"/>
-            <w:r>
-              <w:t>owner_or_owners</w:t>
-            </w:r>
-            <w:proofErr w:type="spellEnd"/>
-            <w:r>
-              <w:t>}}</w:t>
+              <w:t>{{owner_or_owners}}</w:t>
             </w:r>
             <w:r>
               <w:t xml:space="preserve"> of the </w:t>
@@ -4831,23 +3574,7 @@
         <w:t xml:space="preserve">instrument was executed as a </w:t>
       </w:r>
       <w:r>
-        <w:t>free and voluntary act by the {{</w:t>
-      </w:r>
-      <w:proofErr w:type="spellStart"/>
-      <w:r>
-        <w:t>owner_or_owners</w:t>
-      </w:r>
-      <w:proofErr w:type="spellEnd"/>
-      <w:r>
-        <w:t>}}. At the time of the execution, I believe the {{</w:t>
-      </w:r>
-      <w:proofErr w:type="spellStart"/>
-      <w:r>
-        <w:t>owner_or_owners</w:t>
-      </w:r>
-      <w:proofErr w:type="spellEnd"/>
-      <w:r>
-        <w:t>}} to be of sound mind</w:t>
+        <w:t>free and voluntary act by the {{owner_or_owners}}. At the time of the execution, I believe the {{owner_or_owners}} to be of sound mind</w:t>
       </w:r>
       <w:r>
         <w:t xml:space="preserve"> and memory.</w:t>
@@ -5135,24 +3862,14 @@
             <w:r>
               <w:t>users[0].</w:t>
             </w:r>
-            <w:proofErr w:type="spellStart"/>
-            <w:r>
-              <w:t>name.full</w:t>
-            </w:r>
-            <w:proofErr w:type="spellEnd"/>
-            <w:r>
-              <w:t>(middle=’full’)}}</w:t>
+            <w:r>
+              <w:t>name.full(middle=’full’)}}</w:t>
             </w:r>
             <w:r>
               <w:t xml:space="preserve">{% if </w:t>
             </w:r>
-            <w:proofErr w:type="spellStart"/>
-            <w:r>
-              <w:t>joint_language</w:t>
-            </w:r>
-            <w:proofErr w:type="spellEnd"/>
-            <w:r>
-              <w:t xml:space="preserve"> =</w:t>
+            <w:r>
+              <w:t>joint_language =</w:t>
             </w:r>
             <w:r>
               <w:t>=</w:t>
@@ -5163,38 +3880,17 @@
             <w:r>
               <w:t>True %} and {{</w:t>
             </w:r>
-            <w:proofErr w:type="spellStart"/>
             <w:r>
               <w:t>joint_owner</w:t>
             </w:r>
             <w:r>
-              <w:t>.name.full</w:t>
-            </w:r>
-            <w:proofErr w:type="spellEnd"/>
-            <w:r>
-              <w:t xml:space="preserve">(middle=’full’)}}{% </w:t>
-            </w:r>
-            <w:proofErr w:type="spellStart"/>
-            <w:r>
-              <w:t>endif</w:t>
-            </w:r>
-            <w:proofErr w:type="spellEnd"/>
-            <w:r>
-              <w:t xml:space="preserve"> %}, </w:t>
+              <w:t xml:space="preserve">.name.full(middle=’full’)}}{% endif %}, </w:t>
             </w:r>
             <w:r>
               <w:t xml:space="preserve">the </w:t>
             </w:r>
             <w:r>
-              <w:t>{{</w:t>
-            </w:r>
-            <w:proofErr w:type="spellStart"/>
-            <w:r>
-              <w:t>owner_or_owners</w:t>
-            </w:r>
-            <w:proofErr w:type="spellEnd"/>
-            <w:r>
-              <w:t>}}</w:t>
+              <w:t>{{owner_or_owners}}</w:t>
             </w:r>
             <w:r>
               <w:t xml:space="preserve"> of the </w:t>
@@ -5271,23 +3967,7 @@
         <w:t xml:space="preserve">instrument was executed as a </w:t>
       </w:r>
       <w:r>
-        <w:t>free and voluntary act by the {{</w:t>
-      </w:r>
-      <w:proofErr w:type="spellStart"/>
-      <w:r>
-        <w:t>owner_or_owners</w:t>
-      </w:r>
-      <w:proofErr w:type="spellEnd"/>
-      <w:r>
-        <w:t>}}. At the time of the execution, I believe the {{</w:t>
-      </w:r>
-      <w:proofErr w:type="spellStart"/>
-      <w:r>
-        <w:t>owner_or_owners</w:t>
-      </w:r>
-      <w:proofErr w:type="spellEnd"/>
-      <w:r>
-        <w:t>}} to be of sound mind</w:t>
+        <w:t>free and voluntary act by the {{owner_or_owners}}. At the time of the execution, I believe the {{owner_or_owners}} to be of sound mind</w:t>
       </w:r>
       <w:r>
         <w:t xml:space="preserve"> and memory.</w:t>
@@ -5557,34 +4237,13 @@
         <w:rPr>
           <w:bCs/>
         </w:rPr>
-        <w:t>{{users[0].</w:t>
-      </w:r>
-      <w:proofErr w:type="spellStart"/>
-      <w:proofErr w:type="gramStart"/>
-      <w:r>
-        <w:rPr>
-          <w:bCs/>
-        </w:rPr>
-        <w:t>name.full</w:t>
-      </w:r>
-      <w:proofErr w:type="spellEnd"/>
-      <w:proofErr w:type="gramEnd"/>
-      <w:r>
-        <w:rPr>
-          <w:bCs/>
-        </w:rPr>
-        <w:t>(middle=’full’)}}{</w:t>
+        <w:t>{{users[0].name.full(middle=’full’)}}{</w:t>
       </w:r>
       <w:r>
         <w:t xml:space="preserve">% if </w:t>
       </w:r>
-      <w:proofErr w:type="spellStart"/>
-      <w:r>
-        <w:t>joint_language</w:t>
-      </w:r>
-      <w:proofErr w:type="spellEnd"/>
-      <w:r>
-        <w:t xml:space="preserve"> </w:t>
+      <w:r>
+        <w:t xml:space="preserve">joint_language </w:t>
       </w:r>
       <w:r>
         <w:t>=</w:t>
@@ -5595,54 +4254,23 @@
       <w:r>
         <w:t>True %} and {{</w:t>
       </w:r>
-      <w:proofErr w:type="spellStart"/>
       <w:r>
         <w:t>joint_owner</w:t>
       </w:r>
       <w:r>
-        <w:t>.name.full</w:t>
-      </w:r>
-      <w:proofErr w:type="spellEnd"/>
-      <w:r>
-        <w:t xml:space="preserve">(middle=’full’)}}{% </w:t>
-      </w:r>
-      <w:proofErr w:type="spellStart"/>
-      <w:r>
-        <w:t>endif</w:t>
-      </w:r>
-      <w:proofErr w:type="spellEnd"/>
-      <w:r>
-        <w:t xml:space="preserve"> %}</w:t>
+        <w:t>.name.full(middle=’full’)}}{% endif %}</w:t>
       </w:r>
       <w:r>
         <w:t>,</w:t>
       </w:r>
       <w:r>
-        <w:t xml:space="preserve"> known to me to be the same {{</w:t>
-      </w:r>
-      <w:proofErr w:type="spellStart"/>
-      <w:r>
-        <w:t>person_or_persons</w:t>
-      </w:r>
-      <w:proofErr w:type="spellEnd"/>
-      <w:r>
-        <w:t>}} whose {{</w:t>
-      </w:r>
-      <w:proofErr w:type="spellStart"/>
+        <w:t xml:space="preserve"> known to me to be the same {{person_or_persons}} whose {{</w:t>
+      </w:r>
       <w:r>
         <w:t>name_is_or_names_are</w:t>
       </w:r>
-      <w:proofErr w:type="spellEnd"/>
-      <w:r>
-        <w:t>}} subscribed as the {{</w:t>
-      </w:r>
-      <w:proofErr w:type="spellStart"/>
-      <w:r>
-        <w:t>owner_or_owners</w:t>
-      </w:r>
-      <w:proofErr w:type="spellEnd"/>
-      <w:r>
-        <w:t>}} of the residential</w:t>
+      <w:r>
+        <w:t>}} subscribed as the {{owner_or_owners}} of the residential</w:t>
       </w:r>
     </w:p>
     <w:tbl>
@@ -5712,15 +4340,7 @@
     </w:tbl>
     <w:p>
       <w:r>
-        <w:t>in person and acknowledged signing the instrument as the free and voluntary act of the {{</w:t>
-      </w:r>
-      <w:proofErr w:type="spellStart"/>
-      <w:r>
-        <w:t>owner_or_owners</w:t>
-      </w:r>
-      <w:proofErr w:type="spellEnd"/>
-      <w:r>
-        <w:t>}} who was acting</w:t>
+        <w:t>in person and acknowledged signing the instrument as the free and voluntary act of the {{owner_or_owners}} who was acting</w:t>
       </w:r>
       <w:r>
         <w:t xml:space="preserve"> of sound mind and memory for the uses and purposes therein set forth. </w:t>
@@ -5742,15 +4362,7 @@
     </w:p>
     <w:p>
       <w:r>
-        <w:t xml:space="preserve">{% </w:t>
-      </w:r>
-      <w:proofErr w:type="spellStart"/>
-      <w:r>
-        <w:t>endif</w:t>
-      </w:r>
-      <w:proofErr w:type="spellEnd"/>
-      <w:r>
-        <w:t xml:space="preserve"> %}</w:t>
+        <w:t>{% endif %}</w:t>
       </w:r>
     </w:p>
     <w:p>
@@ -5814,21 +4426,11 @@
         </w:rPr>
         <w:t>users[0].</w:t>
       </w:r>
-      <w:proofErr w:type="spellStart"/>
-      <w:proofErr w:type="gramStart"/>
       <w:r>
         <w:rPr>
           <w:bCs/>
         </w:rPr>
-        <w:t>name.full</w:t>
-      </w:r>
-      <w:proofErr w:type="spellEnd"/>
-      <w:proofErr w:type="gramEnd"/>
-      <w:r>
-        <w:rPr>
-          <w:bCs/>
-        </w:rPr>
-        <w:t>(middle=’</w:t>
+        <w:t>name.full(middle=’</w:t>
       </w:r>
       <w:r>
         <w:rPr>
@@ -5869,30 +4471,14 @@
         <w:rPr>
           <w:bCs/>
         </w:rPr>
-        <w:t>users[0</w:t>
-      </w:r>
-      <w:proofErr w:type="gramStart"/>
+        <w:t>users[0].</w:t>
+      </w:r>
       <w:r>
         <w:rPr>
           <w:bCs/>
         </w:rPr>
-        <w:t>].</w:t>
-      </w:r>
-      <w:proofErr w:type="spellStart"/>
-      <w:r>
-        <w:rPr>
-          <w:bCs/>
-        </w:rPr>
-        <w:t>address</w:t>
-      </w:r>
-      <w:proofErr w:type="gramEnd"/>
-      <w:r>
-        <w:rPr>
-          <w:bCs/>
-        </w:rPr>
-        <w:t>.on_one_line</w:t>
-      </w:r>
-      <w:proofErr w:type="spellEnd"/>
+        <w:t>address.on_one_line</w:t>
+      </w:r>
       <w:r>
         <w:rPr>
           <w:bCs/>
@@ -5917,51 +4503,20 @@
       <w:r>
         <w:t>users[0].</w:t>
       </w:r>
-      <w:proofErr w:type="spellStart"/>
-      <w:r>
-        <w:t>include_phone</w:t>
-      </w:r>
-      <w:proofErr w:type="spellEnd"/>
-      <w:r>
-        <w:t xml:space="preserve"> == True %}, {{</w:t>
-      </w:r>
-      <w:proofErr w:type="spellStart"/>
-      <w:r>
-        <w:t>phone_number_formatted</w:t>
-      </w:r>
-      <w:proofErr w:type="spellEnd"/>
-      <w:r>
-        <w:t>(</w:t>
+      <w:r>
+        <w:t>include_phone == True %}, {{phone_number_formatted(</w:t>
       </w:r>
       <w:r>
         <w:t>users[0].</w:t>
       </w:r>
-      <w:proofErr w:type="spellStart"/>
-      <w:r>
-        <w:t>phone_number</w:t>
-      </w:r>
-      <w:proofErr w:type="spellEnd"/>
-      <w:r>
-        <w:t xml:space="preserve">)}}{% </w:t>
-      </w:r>
-      <w:proofErr w:type="spellStart"/>
-      <w:r>
-        <w:t>endif</w:t>
-      </w:r>
-      <w:proofErr w:type="spellEnd"/>
-      <w:r>
-        <w:t xml:space="preserve"> %}{% if </w:t>
+      <w:r>
+        <w:t xml:space="preserve">phone_number)}}{% endif %}{% if </w:t>
       </w:r>
       <w:r>
         <w:t>users[0].</w:t>
       </w:r>
-      <w:proofErr w:type="spellStart"/>
-      <w:r>
-        <w:t>include_email</w:t>
-      </w:r>
-      <w:proofErr w:type="spellEnd"/>
-      <w:r>
-        <w:t xml:space="preserve"> </w:t>
+      <w:r>
+        <w:t xml:space="preserve">include_email </w:t>
       </w:r>
       <w:r>
         <w:t xml:space="preserve">== True </w:t>
@@ -5976,26 +4531,10 @@
         <w:t>email</w:t>
       </w:r>
       <w:r>
-        <w:t xml:space="preserve">}}{% </w:t>
-      </w:r>
-      <w:proofErr w:type="spellStart"/>
-      <w:r>
-        <w:t>endif</w:t>
-      </w:r>
-      <w:proofErr w:type="spellEnd"/>
-      <w:r>
-        <w:t xml:space="preserve"> %}</w:t>
-      </w:r>
-      <w:r>
-        <w:t xml:space="preserve">{% if </w:t>
-      </w:r>
-      <w:proofErr w:type="spellStart"/>
-      <w:r>
-        <w:t>joint_language</w:t>
-      </w:r>
-      <w:proofErr w:type="spellEnd"/>
-      <w:r>
-        <w:t xml:space="preserve"> == True %}</w:t>
+        <w:t>}}{% endif %}</w:t>
+      </w:r>
+      <w:r>
+        <w:t>{% if joint_language == True %}</w:t>
       </w:r>
     </w:p>
     <w:p>
@@ -6011,8 +4550,6 @@
         </w:rPr>
         <w:t>{{</w:t>
       </w:r>
-      <w:proofErr w:type="spellStart"/>
-      <w:proofErr w:type="gramStart"/>
       <w:r>
         <w:rPr>
           <w:bCs/>
@@ -6023,15 +4560,7 @@
         <w:rPr>
           <w:bCs/>
         </w:rPr>
-        <w:t>.name.full</w:t>
-      </w:r>
-      <w:proofErr w:type="spellEnd"/>
-      <w:proofErr w:type="gramEnd"/>
-      <w:r>
-        <w:rPr>
-          <w:bCs/>
-        </w:rPr>
-        <w:t>(middle=’full’)}}</w:t>
+        <w:t>.name.full(middle=’full’)}}</w:t>
       </w:r>
     </w:p>
     <w:p>
@@ -6044,118 +4573,44 @@
         </w:rPr>
         <w:t>{{</w:t>
       </w:r>
-      <w:proofErr w:type="spellStart"/>
       <w:r>
         <w:rPr>
           <w:bCs/>
         </w:rPr>
-        <w:t>joint_</w:t>
-      </w:r>
-      <w:proofErr w:type="gramStart"/>
+        <w:t>joint_owner</w:t>
+      </w:r>
       <w:r>
         <w:rPr>
           <w:bCs/>
         </w:rPr>
-        <w:t>owner</w:t>
-      </w:r>
-      <w:r>
-        <w:rPr>
-          <w:bCs/>
-        </w:rPr>
-        <w:t>.address</w:t>
-      </w:r>
-      <w:proofErr w:type="gramEnd"/>
-      <w:r>
-        <w:rPr>
-          <w:bCs/>
-        </w:rPr>
-        <w:t>.on_one_line</w:t>
-      </w:r>
-      <w:proofErr w:type="spellEnd"/>
-      <w:r>
-        <w:rPr>
-          <w:bCs/>
-        </w:rPr>
-        <w:t>(bare=True)}}</w:t>
+        <w:t>.address.on_one_line(bare=True)}}</w:t>
       </w:r>
       <w:r>
         <w:t xml:space="preserve">{% if </w:t>
       </w:r>
-      <w:proofErr w:type="spellStart"/>
       <w:r>
         <w:t>joint_owner</w:t>
       </w:r>
       <w:r>
-        <w:t>.include_phone</w:t>
-      </w:r>
-      <w:proofErr w:type="spellEnd"/>
-      <w:r>
-        <w:t xml:space="preserve"> == True %}, {{</w:t>
-      </w:r>
-      <w:proofErr w:type="spellStart"/>
-      <w:r>
-        <w:t>phone_number_formatted</w:t>
-      </w:r>
-      <w:proofErr w:type="spellEnd"/>
-      <w:r>
-        <w:t>(</w:t>
-      </w:r>
-      <w:proofErr w:type="spellStart"/>
+        <w:t>.include_phone == True %}, {{phone_number_formatted(</w:t>
+      </w:r>
       <w:r>
         <w:t>joint_owner</w:t>
       </w:r>
       <w:r>
-        <w:t>.phone_number</w:t>
-      </w:r>
-      <w:proofErr w:type="spellEnd"/>
-      <w:r>
-        <w:t xml:space="preserve">)}}{% </w:t>
-      </w:r>
-      <w:proofErr w:type="spellStart"/>
-      <w:r>
-        <w:t>endif</w:t>
-      </w:r>
-      <w:proofErr w:type="spellEnd"/>
-      <w:r>
-        <w:t xml:space="preserve"> %}{% if </w:t>
-      </w:r>
-      <w:proofErr w:type="spellStart"/>
+        <w:t xml:space="preserve">.phone_number)}}{% endif %}{% if </w:t>
+      </w:r>
       <w:r>
         <w:t>joint_owner</w:t>
       </w:r>
       <w:r>
-        <w:t>.include_email</w:t>
-      </w:r>
-      <w:proofErr w:type="spellEnd"/>
-      <w:r>
-        <w:t xml:space="preserve"> == True %}, {{</w:t>
-      </w:r>
-      <w:proofErr w:type="spellStart"/>
+        <w:t>.include_email == True %}, {{</w:t>
+      </w:r>
       <w:r>
         <w:t>joint_owner</w:t>
       </w:r>
       <w:r>
-        <w:t>.email</w:t>
-      </w:r>
-      <w:proofErr w:type="spellEnd"/>
-      <w:r>
-        <w:t xml:space="preserve">}}{% </w:t>
-      </w:r>
-      <w:proofErr w:type="spellStart"/>
-      <w:r>
-        <w:t>endif</w:t>
-      </w:r>
-      <w:proofErr w:type="spellEnd"/>
-      <w:r>
-        <w:t xml:space="preserve"> %}{% </w:t>
-      </w:r>
-      <w:proofErr w:type="spellStart"/>
-      <w:r>
-        <w:t>endif</w:t>
-      </w:r>
-      <w:proofErr w:type="spellEnd"/>
-      <w:r>
-        <w:t xml:space="preserve"> %}</w:t>
+        <w:t>.email}}{% endif %}{% endif %}</w:t>
       </w:r>
     </w:p>
     <w:p/>
@@ -6737,19 +5192,11 @@
         </w:rPr>
         <w:t>users[0].</w:t>
       </w:r>
-      <w:proofErr w:type="spellStart"/>
       <w:r>
         <w:rPr>
           <w:bCs/>
         </w:rPr>
-        <w:t>name.full</w:t>
-      </w:r>
-      <w:proofErr w:type="spellEnd"/>
-      <w:r>
-        <w:rPr>
-          <w:bCs/>
-        </w:rPr>
-        <w:t>(middle=’full’)}} ({{</w:t>
+        <w:t>name.full(middle=’full’)}} ({{</w:t>
       </w:r>
       <w:r>
         <w:rPr>
@@ -6757,19 +5204,11 @@
         </w:rPr>
         <w:t>users[0].</w:t>
       </w:r>
-      <w:proofErr w:type="spellStart"/>
       <w:r>
         <w:rPr>
           <w:bCs/>
         </w:rPr>
-        <w:t>marital_status</w:t>
-      </w:r>
-      <w:proofErr w:type="spellEnd"/>
-      <w:r>
-        <w:rPr>
-          <w:bCs/>
-        </w:rPr>
-        <w:t>}}</w:t>
+        <w:t>marital_status}}</w:t>
       </w:r>
       <w:r>
         <w:rPr>
@@ -6794,26 +5233,13 @@
         <w:t>,</w:t>
       </w:r>
       <w:r>
-        <w:t xml:space="preserve">{% if </w:t>
-      </w:r>
-      <w:proofErr w:type="spellStart"/>
-      <w:r>
-        <w:t>joint_language</w:t>
-      </w:r>
-      <w:proofErr w:type="spellEnd"/>
-      <w:r>
-        <w:t xml:space="preserve"> == True %} and {{</w:t>
-      </w:r>
-      <w:proofErr w:type="spellStart"/>
+        <w:t>{% if joint_language == True %} and {{</w:t>
+      </w:r>
       <w:r>
         <w:t>joint_owner</w:t>
       </w:r>
       <w:r>
-        <w:t>.name.full</w:t>
-      </w:r>
-      <w:proofErr w:type="spellEnd"/>
-      <w:r>
-        <w:t>(middle=’full’)</w:t>
+        <w:t>.name.full(middle=’full’)</w:t>
       </w:r>
       <w:r>
         <w:t>}</w:t>
@@ -6827,14 +5253,12 @@
       <w:r>
         <w:t>({{</w:t>
       </w:r>
-      <w:proofErr w:type="spellStart"/>
       <w:r>
         <w:t>joint_owner</w:t>
       </w:r>
       <w:r>
         <w:t>.marital_status</w:t>
       </w:r>
-      <w:proofErr w:type="spellEnd"/>
       <w:r>
         <w:rPr>
           <w:bCs/>
@@ -6861,29 +5285,13 @@
         <w:t>__________________ County in the state of ___________________</w:t>
       </w:r>
       <w:r>
-        <w:t xml:space="preserve">,{% </w:t>
-      </w:r>
-      <w:proofErr w:type="spellStart"/>
-      <w:r>
-        <w:t>endif</w:t>
-      </w:r>
-      <w:proofErr w:type="spellEnd"/>
-      <w:r>
-        <w:t xml:space="preserve"> %}</w:t>
+        <w:t>,{% endif %}</w:t>
       </w:r>
       <w:r>
         <w:t xml:space="preserve"> owning</w:t>
       </w:r>
       <w:r>
-        <w:t xml:space="preserve">{% if </w:t>
-      </w:r>
-      <w:proofErr w:type="spellStart"/>
-      <w:r>
-        <w:t>other_owners_check</w:t>
-      </w:r>
-      <w:proofErr w:type="spellEnd"/>
-      <w:r>
-        <w:t xml:space="preserve"> != “sole</w:t>
+        <w:t>{% if other_owners_check != “sole</w:t>
       </w:r>
       <w:r>
         <w:t>”</w:t>
@@ -6891,11 +5299,9 @@
       <w:r>
         <w:t xml:space="preserve"> %}{% if </w:t>
       </w:r>
-      <w:proofErr w:type="spellStart"/>
       <w:r>
         <w:t>shared_owners_type</w:t>
       </w:r>
-      <w:proofErr w:type="spellEnd"/>
       <w:r>
         <w:t xml:space="preserve"> == “</w:t>
       </w:r>
@@ -6908,11 +5314,9 @@
       <w:r>
         <w:t>{{</w:t>
       </w:r>
-      <w:proofErr w:type="spellStart"/>
       <w:r>
         <w:t>user_common_share</w:t>
       </w:r>
-      <w:proofErr w:type="spellEnd"/>
       <w:r>
         <w:t>}}</w:t>
       </w:r>
@@ -6923,23 +5327,7 @@
         <w:t xml:space="preserve"> </w:t>
       </w:r>
       <w:r>
-        <w:t xml:space="preserve">share of the{% </w:t>
-      </w:r>
-      <w:proofErr w:type="spellStart"/>
-      <w:r>
-        <w:t>endif</w:t>
-      </w:r>
-      <w:proofErr w:type="spellEnd"/>
-      <w:r>
-        <w:t xml:space="preserve"> %}{% </w:t>
-      </w:r>
-      <w:proofErr w:type="spellStart"/>
-      <w:r>
-        <w:t>endif</w:t>
-      </w:r>
-      <w:proofErr w:type="spellEnd"/>
-      <w:r>
-        <w:t xml:space="preserve"> %}</w:t>
+        <w:t>share of the{% endif %}{% endif %}</w:t>
       </w:r>
       <w:r>
         <w:t xml:space="preserve"> residential real estate legally described below:</w:t>
@@ -6955,20 +5343,7 @@
     </w:p>
     <w:p>
       <w:r>
-        <w:t>{{</w:t>
-      </w:r>
-      <w:proofErr w:type="spellStart"/>
-      <w:r>
-        <w:t>todi_</w:t>
-      </w:r>
-      <w:proofErr w:type="gramStart"/>
-      <w:r>
-        <w:t>property.description</w:t>
-      </w:r>
-      <w:proofErr w:type="spellEnd"/>
-      <w:proofErr w:type="gramEnd"/>
-      <w:r>
-        <w:t>}}</w:t>
+        <w:t>{{todi_property.description}}</w:t>
       </w:r>
     </w:p>
     <w:p/>
@@ -6977,26 +5352,10 @@
         <w:t xml:space="preserve">That the street address of the residential real estate is </w:t>
       </w:r>
       <w:r>
-        <w:t>{{</w:t>
-      </w:r>
-      <w:proofErr w:type="spellStart"/>
-      <w:r>
-        <w:t>todi_</w:t>
-      </w:r>
-      <w:proofErr w:type="gramStart"/>
-      <w:r>
-        <w:t>property</w:t>
-      </w:r>
-      <w:r>
-        <w:t>.on</w:t>
-      </w:r>
-      <w:proofErr w:type="gramEnd"/>
-      <w:r>
-        <w:t>_one_line</w:t>
-      </w:r>
-      <w:proofErr w:type="spellEnd"/>
-      <w:r>
-        <w:t>(</w:t>
+        <w:t>{{todi_property</w:t>
+      </w:r>
+      <w:r>
+        <w:t>.on_one_line(</w:t>
       </w:r>
       <w:r>
         <w:rPr>
@@ -7017,15 +5376,7 @@
         <w:t xml:space="preserve"> number is </w:t>
       </w:r>
       <w:r>
-        <w:t>{{</w:t>
-      </w:r>
-      <w:proofErr w:type="spellStart"/>
-      <w:r>
-        <w:t>todi_property.pin</w:t>
-      </w:r>
-      <w:proofErr w:type="spellEnd"/>
-      <w:r>
-        <w:t>}}</w:t>
+        <w:t>{{todi_property.pin}}</w:t>
       </w:r>
       <w:r>
         <w:t>.</w:t>
@@ -7146,14 +5497,12 @@
             <w:r>
               <w:t>{{</w:t>
             </w:r>
-            <w:proofErr w:type="spellStart"/>
             <w:r>
               <w:t>todi_property.</w:t>
             </w:r>
             <w:r>
               <w:t>county</w:t>
             </w:r>
-            <w:proofErr w:type="spellEnd"/>
             <w:r>
               <w:t xml:space="preserve"> </w:t>
             </w:r>
@@ -7375,15 +5724,7 @@
     </w:tbl>
     <w:p>
       <w:r>
-        <w:t xml:space="preserve">{% </w:t>
-      </w:r>
-      <w:proofErr w:type="spellStart"/>
-      <w:r>
-        <w:t>endfor</w:t>
-      </w:r>
-      <w:proofErr w:type="spellEnd"/>
-      <w:r>
-        <w:t xml:space="preserve"> %}</w:t>
+        <w:t>{% endfor %}</w:t>
       </w:r>
     </w:p>
     <w:p>
@@ -7591,24 +5932,13 @@
         <w:rPr>
           <w:bCs/>
         </w:rPr>
-        <w:t>_____________________________</w:t>
-      </w:r>
-      <w:proofErr w:type="gramStart"/>
-      <w:r>
-        <w:rPr>
-          <w:bCs/>
-        </w:rPr>
-        <w:t>_</w:t>
+        <w:t>______________________________</w:t>
       </w:r>
       <w:r>
         <w:t xml:space="preserve"> </w:t>
       </w:r>
       <w:r>
-        <w:t xml:space="preserve"> personally</w:t>
-      </w:r>
-      <w:proofErr w:type="gramEnd"/>
-      <w:r>
-        <w:t xml:space="preserve"> known to me to be the same person or persons whose name or names are subscribed to the foregoing instrument, appeared before me this day in person and swore on oath to the above foregoing affidavit. Signed and sworn to before me this ____ day of _________________, _______.</w:t>
+        <w:t xml:space="preserve"> personally known to me to be the same person or persons whose name or names are subscribed to the foregoing instrument, appeared before me this day in person and swore on oath to the above foregoing affidavit. Signed and sworn to before me this ____ day of _________________, _______.</w:t>
       </w:r>
     </w:p>
     <w:p/>
@@ -7694,7 +6024,7 @@
           <w:rPr>
             <w:noProof/>
           </w:rPr>
-          <w:t>2</w:t>
+          <w:t>4</w:t>
         </w:r>
         <w:r>
           <w:rPr>

</xml_diff>

<commit_message>
Additional tweaks to templates and yml
</commit_message>
<xml_diff>
--- a/docassemble/TODI/data/templates/todi_docassemble.docx
+++ b/docassemble/TODI/data/templates/todi_docassemble.docx
@@ -2884,8 +2884,6 @@
       <w:r>
         <w:t xml:space="preserve">, </w:t>
       </w:r>
-      <w:bookmarkStart w:id="0" w:name="_GoBack"/>
-      <w:bookmarkEnd w:id="0"/>
       <w:r>
         <w:t>executed this Illinois Transfer on Death Instrument in my presence on _________________. This instrument was executed as a free and voluntary act by the {{owner_or_owners}}. At the time of the execution, I believe the {{owner_or_owners}} to be of sound mind and memory</w:t>
       </w:r>
@@ -3410,166 +3408,72 @@
         <w:t>{% else %}</w:t>
       </w:r>
     </w:p>
-    <w:tbl>
-      <w:tblPr>
-        <w:tblStyle w:val="TableGrid"/>
-        <w:tblW w:w="10915" w:type="dxa"/>
-        <w:tblBorders>
-          <w:top w:val="none" w:sz="0" w:space="0" w:color="auto"/>
-          <w:left w:val="none" w:sz="0" w:space="0" w:color="auto"/>
-          <w:bottom w:val="none" w:sz="0" w:space="0" w:color="auto"/>
-          <w:right w:val="none" w:sz="0" w:space="0" w:color="auto"/>
-          <w:insideH w:val="none" w:sz="0" w:space="0" w:color="auto"/>
-          <w:insideV w:val="none" w:sz="0" w:space="0" w:color="auto"/>
-        </w:tblBorders>
-        <w:tblCellMar>
-          <w:left w:w="0" w:type="dxa"/>
-          <w:right w:w="0" w:type="dxa"/>
-        </w:tblCellMar>
-        <w:tblLook w:val="04A0" w:firstRow="1" w:lastRow="0" w:firstColumn="1" w:lastColumn="0" w:noHBand="0" w:noVBand="1"/>
-      </w:tblPr>
-      <w:tblGrid>
-        <w:gridCol w:w="180"/>
-        <w:gridCol w:w="6793"/>
-        <w:gridCol w:w="2117"/>
-        <w:gridCol w:w="180"/>
-        <w:gridCol w:w="810"/>
-        <w:gridCol w:w="630"/>
-        <w:gridCol w:w="205"/>
-      </w:tblGrid>
-      <w:tr>
-        <w:trPr>
-          <w:gridAfter w:val="1"/>
-          <w:wAfter w:w="205" w:type="dxa"/>
-        </w:trPr>
-        <w:tc>
-          <w:tcPr>
-            <w:tcW w:w="180" w:type="dxa"/>
-          </w:tcPr>
-          <w:p>
-            <w:r>
-              <w:t>I,</w:t>
-            </w:r>
-          </w:p>
-        </w:tc>
-        <w:tc>
-          <w:tcPr>
-            <w:tcW w:w="10530" w:type="dxa"/>
-            <w:gridSpan w:val="5"/>
-          </w:tcPr>
-          <w:p>
-            <w:r>
-              <w:t>____________________________</w:t>
-            </w:r>
-            <w:r>
-              <w:t>,</w:t>
-            </w:r>
-            <w:r>
-              <w:t xml:space="preserve"> attest that {{</w:t>
-            </w:r>
-            <w:r>
-              <w:t>users[0].</w:t>
-            </w:r>
-            <w:r>
-              <w:t>name.full(middle=’full’)}}</w:t>
-            </w:r>
-            <w:r>
-              <w:t xml:space="preserve">{% if </w:t>
-            </w:r>
-            <w:r>
-              <w:t>joint_language =</w:t>
-            </w:r>
-            <w:r>
-              <w:t>=</w:t>
-            </w:r>
-            <w:r>
-              <w:t xml:space="preserve"> </w:t>
-            </w:r>
-            <w:r>
-              <w:t>True %} and {{</w:t>
-            </w:r>
-            <w:r>
-              <w:t>joint_owner</w:t>
-            </w:r>
-            <w:r>
-              <w:t xml:space="preserve">.name.full(middle=’full’)}}{% endif %}, </w:t>
-            </w:r>
-            <w:r>
-              <w:t xml:space="preserve">the </w:t>
-            </w:r>
-            <w:r>
-              <w:t>{{owner_or_owners}}</w:t>
-            </w:r>
-            <w:r>
-              <w:t xml:space="preserve"> of the </w:t>
-            </w:r>
-            <w:r>
-              <w:t>above mentioned property,</w:t>
-            </w:r>
-          </w:p>
-        </w:tc>
-      </w:tr>
-      <w:tr>
-        <w:tc>
-          <w:tcPr>
-            <w:tcW w:w="6973" w:type="dxa"/>
-            <w:gridSpan w:val="2"/>
-          </w:tcPr>
-          <w:p>
-            <w:r>
-              <w:t>executed this Illinois Transfer on Death Instrument in my presence on</w:t>
-            </w:r>
-          </w:p>
-        </w:tc>
-        <w:tc>
-          <w:tcPr>
-            <w:tcW w:w="2117" w:type="dxa"/>
-            <w:tcBorders>
-              <w:bottom w:val="single" w:sz="2" w:space="0" w:color="auto"/>
-            </w:tcBorders>
-          </w:tcPr>
-          <w:p/>
-        </w:tc>
-        <w:tc>
-          <w:tcPr>
-            <w:tcW w:w="180" w:type="dxa"/>
-          </w:tcPr>
-          <w:p>
-            <w:r>
-              <w:t>,</w:t>
-            </w:r>
-          </w:p>
-        </w:tc>
-        <w:tc>
-          <w:tcPr>
-            <w:tcW w:w="810" w:type="dxa"/>
-            <w:tcBorders>
-              <w:bottom w:val="single" w:sz="2" w:space="0" w:color="auto"/>
-            </w:tcBorders>
-          </w:tcPr>
-          <w:p/>
-        </w:tc>
-        <w:tc>
-          <w:tcPr>
-            <w:tcW w:w="835" w:type="dxa"/>
-            <w:gridSpan w:val="2"/>
-            <w:tcMar>
-              <w:left w:w="0" w:type="dxa"/>
-              <w:right w:w="115" w:type="dxa"/>
-            </w:tcMar>
-          </w:tcPr>
-          <w:p>
-            <w:r>
-              <w:t>.</w:t>
-            </w:r>
-            <w:r>
-              <w:t xml:space="preserve"> This</w:t>
-            </w:r>
-          </w:p>
-        </w:tc>
-      </w:tr>
-    </w:tbl>
-    <w:p>
+    <w:p>
+      <w:r>
+        <w:t>I, ____________________________</w:t>
+      </w:r>
+      <w:r>
+        <w:t>,</w:t>
+      </w:r>
+      <w:r>
+        <w:t xml:space="preserve"> attest that {{</w:t>
+      </w:r>
+      <w:r>
+        <w:t>users[0].</w:t>
+      </w:r>
+      <w:r>
+        <w:t>name.full(middle=’full’)}}</w:t>
+      </w:r>
+      <w:r>
+        <w:t xml:space="preserve">{% if </w:t>
+      </w:r>
+      <w:r>
+        <w:t>joint_language =</w:t>
+      </w:r>
+      <w:r>
+        <w:t>=</w:t>
+      </w:r>
+      <w:r>
+        <w:t xml:space="preserve"> </w:t>
+      </w:r>
+      <w:r>
+        <w:t xml:space="preserve">True %} and {{joint_owner.name.full(middle=’full’)}}{% endif %}, </w:t>
+      </w:r>
+      <w:r>
+        <w:t xml:space="preserve">the </w:t>
+      </w:r>
+      <w:r>
+        <w:t>{{owner_or_owners}}</w:t>
+      </w:r>
+      <w:r>
+        <w:t xml:space="preserve"> of the </w:t>
+      </w:r>
+      <w:r>
+        <w:t xml:space="preserve">above mentioned property, </w:t>
+      </w:r>
+      <w:r>
+        <w:t xml:space="preserve">executed this Illinois Transfer on Death Instrument in my presence </w:t>
+      </w:r>
+      <w:r>
+        <w:t>on</w:t>
+      </w:r>
+      <w:r>
+        <w:t xml:space="preserve"> ________________</w:t>
+      </w:r>
+      <w:r>
+        <w:t>,</w:t>
+      </w:r>
+      <w:r>
+        <w:t xml:space="preserve"> ___________</w:t>
+      </w:r>
+      <w:r>
+        <w:t>.</w:t>
+      </w:r>
+      <w:r>
+        <w:t xml:space="preserve"> This </w:t>
+      </w:r>
+      <w:bookmarkStart w:id="0" w:name="_GoBack"/>
+      <w:bookmarkEnd w:id="0"/>
       <w:r>
         <w:t xml:space="preserve">instrument was executed as a </w:t>
       </w:r>
@@ -3802,168 +3706,68 @@
       </w:tr>
     </w:tbl>
     <w:p/>
-    <w:tbl>
-      <w:tblPr>
-        <w:tblStyle w:val="TableGrid"/>
-        <w:tblW w:w="10915" w:type="dxa"/>
-        <w:tblBorders>
-          <w:top w:val="none" w:sz="0" w:space="0" w:color="auto"/>
-          <w:left w:val="none" w:sz="0" w:space="0" w:color="auto"/>
-          <w:bottom w:val="none" w:sz="0" w:space="0" w:color="auto"/>
-          <w:right w:val="none" w:sz="0" w:space="0" w:color="auto"/>
-          <w:insideH w:val="none" w:sz="0" w:space="0" w:color="auto"/>
-          <w:insideV w:val="none" w:sz="0" w:space="0" w:color="auto"/>
-        </w:tblBorders>
-        <w:tblCellMar>
-          <w:left w:w="0" w:type="dxa"/>
-          <w:right w:w="0" w:type="dxa"/>
-        </w:tblCellMar>
-        <w:tblLook w:val="04A0" w:firstRow="1" w:lastRow="0" w:firstColumn="1" w:lastColumn="0" w:noHBand="0" w:noVBand="1"/>
-      </w:tblPr>
-      <w:tblGrid>
-        <w:gridCol w:w="180"/>
-        <w:gridCol w:w="6793"/>
-        <w:gridCol w:w="2117"/>
-        <w:gridCol w:w="180"/>
-        <w:gridCol w:w="810"/>
-        <w:gridCol w:w="630"/>
-        <w:gridCol w:w="205"/>
-      </w:tblGrid>
-      <w:tr>
-        <w:trPr>
-          <w:gridAfter w:val="1"/>
-          <w:wAfter w:w="205" w:type="dxa"/>
-        </w:trPr>
-        <w:tc>
-          <w:tcPr>
-            <w:tcW w:w="180" w:type="dxa"/>
-          </w:tcPr>
-          <w:p>
-            <w:r>
-              <w:t>I,</w:t>
-            </w:r>
-          </w:p>
-        </w:tc>
-        <w:tc>
-          <w:tcPr>
-            <w:tcW w:w="10530" w:type="dxa"/>
-            <w:gridSpan w:val="5"/>
-          </w:tcPr>
-          <w:p>
-            <w:r>
-              <w:t>________________________</w:t>
-            </w:r>
-            <w:r>
-              <w:t xml:space="preserve">, </w:t>
-            </w:r>
-            <w:r>
-              <w:t>attest that {{</w:t>
-            </w:r>
-            <w:r>
-              <w:t>users[0].</w:t>
-            </w:r>
-            <w:r>
-              <w:t>name.full(middle=’full’)}}</w:t>
-            </w:r>
-            <w:r>
-              <w:t xml:space="preserve">{% if </w:t>
-            </w:r>
-            <w:r>
-              <w:t>joint_language =</w:t>
-            </w:r>
-            <w:r>
-              <w:t>=</w:t>
-            </w:r>
-            <w:r>
-              <w:t xml:space="preserve"> </w:t>
-            </w:r>
-            <w:r>
-              <w:t>True %} and {{</w:t>
-            </w:r>
-            <w:r>
-              <w:t>joint_owner</w:t>
-            </w:r>
-            <w:r>
-              <w:t xml:space="preserve">.name.full(middle=’full’)}}{% endif %}, </w:t>
-            </w:r>
-            <w:r>
-              <w:t xml:space="preserve">the </w:t>
-            </w:r>
-            <w:r>
-              <w:t>{{owner_or_owners}}</w:t>
-            </w:r>
-            <w:r>
-              <w:t xml:space="preserve"> of the </w:t>
-            </w:r>
-            <w:r>
-              <w:t>above mentioned property,</w:t>
-            </w:r>
-          </w:p>
-        </w:tc>
-      </w:tr>
-      <w:tr>
-        <w:tc>
-          <w:tcPr>
-            <w:tcW w:w="6973" w:type="dxa"/>
-            <w:gridSpan w:val="2"/>
-          </w:tcPr>
-          <w:p>
-            <w:r>
-              <w:t>executed this Illinois Transfer on Death Instrument in my presence on</w:t>
-            </w:r>
-          </w:p>
-        </w:tc>
-        <w:tc>
-          <w:tcPr>
-            <w:tcW w:w="2117" w:type="dxa"/>
-            <w:tcBorders>
-              <w:bottom w:val="single" w:sz="2" w:space="0" w:color="auto"/>
-            </w:tcBorders>
-          </w:tcPr>
-          <w:p/>
-        </w:tc>
-        <w:tc>
-          <w:tcPr>
-            <w:tcW w:w="180" w:type="dxa"/>
-          </w:tcPr>
-          <w:p>
-            <w:r>
-              <w:t>,</w:t>
-            </w:r>
-          </w:p>
-        </w:tc>
-        <w:tc>
-          <w:tcPr>
-            <w:tcW w:w="810" w:type="dxa"/>
-            <w:tcBorders>
-              <w:bottom w:val="single" w:sz="2" w:space="0" w:color="auto"/>
-            </w:tcBorders>
-          </w:tcPr>
-          <w:p/>
-        </w:tc>
-        <w:tc>
-          <w:tcPr>
-            <w:tcW w:w="835" w:type="dxa"/>
-            <w:gridSpan w:val="2"/>
-            <w:tcMar>
-              <w:left w:w="0" w:type="dxa"/>
-              <w:right w:w="115" w:type="dxa"/>
-            </w:tcMar>
-          </w:tcPr>
-          <w:p>
-            <w:r>
-              <w:t>.</w:t>
-            </w:r>
-            <w:r>
-              <w:t xml:space="preserve"> This</w:t>
-            </w:r>
-          </w:p>
-        </w:tc>
-      </w:tr>
-    </w:tbl>
-    <w:p>
-      <w:r>
-        <w:lastRenderedPageBreak/>
+    <w:p>
+      <w:r>
+        <w:t>I, ________________________</w:t>
+      </w:r>
+      <w:r>
+        <w:t xml:space="preserve">, </w:t>
+      </w:r>
+      <w:r>
+        <w:t>attest that {{</w:t>
+      </w:r>
+      <w:r>
+        <w:t>users[0].</w:t>
+      </w:r>
+      <w:r>
+        <w:t>name.full(middle=’full’)}}</w:t>
+      </w:r>
+      <w:r>
+        <w:t xml:space="preserve">{% if </w:t>
+      </w:r>
+      <w:r>
+        <w:t>joint_language =</w:t>
+      </w:r>
+      <w:r>
+        <w:t>=</w:t>
+      </w:r>
+      <w:r>
+        <w:t xml:space="preserve"> </w:t>
+      </w:r>
+      <w:r>
+        <w:t xml:space="preserve">True %} and {{joint_owner.name.full(middle=’full’)}}{% endif %}, </w:t>
+      </w:r>
+      <w:r>
+        <w:t xml:space="preserve">the </w:t>
+      </w:r>
+      <w:r>
+        <w:t>{{owner_or_owners}}</w:t>
+      </w:r>
+      <w:r>
+        <w:t xml:space="preserve"> of the </w:t>
+      </w:r>
+      <w:r>
+        <w:t xml:space="preserve">above mentioned property, </w:t>
+      </w:r>
+      <w:r>
+        <w:t>executed this Illinois Transfer on Death Instrument in my presence on</w:t>
+      </w:r>
+      <w:r>
+        <w:t xml:space="preserve"> ________________</w:t>
+      </w:r>
+      <w:r>
+        <w:t>,</w:t>
+      </w:r>
+      <w:r>
+        <w:t xml:space="preserve"> ___________</w:t>
+      </w:r>
+      <w:r>
+        <w:t>.</w:t>
+      </w:r>
+      <w:r>
+        <w:t xml:space="preserve"> This </w:t>
+      </w:r>
+      <w:r>
         <w:t xml:space="preserve">instrument was executed as a </w:t>
       </w:r>
       <w:r>
@@ -4272,73 +4076,9 @@
       <w:r>
         <w:t>}} subscribed as the {{owner_or_owners}} of the residential</w:t>
       </w:r>
-    </w:p>
-    <w:tbl>
-      <w:tblPr>
-        <w:tblStyle w:val="TableGrid"/>
-        <w:tblW w:w="10915" w:type="dxa"/>
-        <w:tblBorders>
-          <w:top w:val="none" w:sz="0" w:space="0" w:color="auto"/>
-          <w:left w:val="none" w:sz="0" w:space="0" w:color="auto"/>
-          <w:bottom w:val="none" w:sz="0" w:space="0" w:color="auto"/>
-          <w:right w:val="none" w:sz="0" w:space="0" w:color="auto"/>
-          <w:insideH w:val="none" w:sz="0" w:space="0" w:color="auto"/>
-          <w:insideV w:val="none" w:sz="0" w:space="0" w:color="auto"/>
-        </w:tblBorders>
-        <w:tblCellMar>
-          <w:left w:w="0" w:type="dxa"/>
-          <w:right w:w="0" w:type="dxa"/>
-        </w:tblCellMar>
-        <w:tblLook w:val="04A0" w:firstRow="1" w:lastRow="0" w:firstColumn="1" w:lastColumn="0" w:noHBand="0" w:noVBand="1"/>
-      </w:tblPr>
-      <w:tblGrid>
-        <w:gridCol w:w="4860"/>
-        <w:gridCol w:w="2700"/>
-        <w:gridCol w:w="513"/>
-        <w:gridCol w:w="2842"/>
-      </w:tblGrid>
-      <w:tr>
-        <w:tc>
-          <w:tcPr>
-            <w:tcW w:w="4860" w:type="dxa"/>
-          </w:tcPr>
-          <w:p>
-            <w:r>
-              <w:t>real estate, appeared before me and the witnesses</w:t>
-            </w:r>
-          </w:p>
-        </w:tc>
-        <w:tc>
-          <w:tcPr>
-            <w:tcW w:w="2700" w:type="dxa"/>
-            <w:tcBorders>
-              <w:bottom w:val="single" w:sz="2" w:space="0" w:color="auto"/>
-            </w:tcBorders>
-          </w:tcPr>
-          <w:p/>
-        </w:tc>
-        <w:tc>
-          <w:tcPr>
-            <w:tcW w:w="513" w:type="dxa"/>
-          </w:tcPr>
-          <w:p>
-            <w:r>
-              <w:t xml:space="preserve"> and </w:t>
-            </w:r>
-          </w:p>
-        </w:tc>
-        <w:tc>
-          <w:tcPr>
-            <w:tcW w:w="2842" w:type="dxa"/>
-            <w:tcBorders>
-              <w:bottom w:val="single" w:sz="2" w:space="0" w:color="auto"/>
-            </w:tcBorders>
-          </w:tcPr>
-          <w:p/>
-        </w:tc>
-      </w:tr>
-    </w:tbl>
-    <w:p>
+      <w:r>
+        <w:t xml:space="preserve"> real estate, appeared before me and the witnesses and </w:t>
+      </w:r>
       <w:r>
         <w:t>in person and acknowledged signing the instrument as the free and voluntary act of the {{owner_or_owners}} who was acting</w:t>
       </w:r>

</xml_diff>

<commit_message>
Added consideration kickout and tax transfer exemption paragrpah
</commit_message>
<xml_diff>
--- a/docassemble/TODI/data/templates/todi_docassemble.docx
+++ b/docassemble/TODI/data/templates/todi_docassemble.docx
@@ -1,6 +1,6 @@
 
 <file path=word/document.xml><?xml version="1.0" encoding="utf-8"?>
-<w:document xmlns:wpc="http://schemas.microsoft.com/office/word/2010/wordprocessingCanvas" xmlns:cx="http://schemas.microsoft.com/office/drawing/2014/chartex" xmlns:mc="http://schemas.openxmlformats.org/markup-compatibility/2006" xmlns:o="urn:schemas-microsoft-com:office:office" xmlns:r="http://schemas.openxmlformats.org/officeDocument/2006/relationships" xmlns:m="http://schemas.openxmlformats.org/officeDocument/2006/math" xmlns:v="urn:schemas-microsoft-com:vml" xmlns:wp14="http://schemas.microsoft.com/office/word/2010/wordprocessingDrawing" xmlns:wp="http://schemas.openxmlformats.org/drawingml/2006/wordprocessingDrawing" xmlns:w10="urn:schemas-microsoft-com:office:word" xmlns:w="http://schemas.openxmlformats.org/wordprocessingml/2006/main" xmlns:w14="http://schemas.microsoft.com/office/word/2010/wordml" xmlns:w15="http://schemas.microsoft.com/office/word/2012/wordml" xmlns:w16se="http://schemas.microsoft.com/office/word/2015/wordml/symex" xmlns:wpg="http://schemas.microsoft.com/office/word/2010/wordprocessingGroup" xmlns:wpi="http://schemas.microsoft.com/office/word/2010/wordprocessingInk" xmlns:wne="http://schemas.microsoft.com/office/word/2006/wordml" xmlns:wps="http://schemas.microsoft.com/office/word/2010/wordprocessingShape" mc:Ignorable="w14 w15 w16se wp14">
+<w:document xmlns:wpc="http://schemas.microsoft.com/office/word/2010/wordprocessingCanvas" xmlns:cx="http://schemas.microsoft.com/office/drawing/2014/chartex" xmlns:cx1="http://schemas.microsoft.com/office/drawing/2015/9/8/chartex" xmlns:cx2="http://schemas.microsoft.com/office/drawing/2015/10/21/chartex" xmlns:cx3="http://schemas.microsoft.com/office/drawing/2016/5/9/chartex" xmlns:cx4="http://schemas.microsoft.com/office/drawing/2016/5/10/chartex" xmlns:cx5="http://schemas.microsoft.com/office/drawing/2016/5/11/chartex" xmlns:cx6="http://schemas.microsoft.com/office/drawing/2016/5/12/chartex" xmlns:cx7="http://schemas.microsoft.com/office/drawing/2016/5/13/chartex" xmlns:cx8="http://schemas.microsoft.com/office/drawing/2016/5/14/chartex" xmlns:mc="http://schemas.openxmlformats.org/markup-compatibility/2006" xmlns:aink="http://schemas.microsoft.com/office/drawing/2016/ink" xmlns:am3d="http://schemas.microsoft.com/office/drawing/2017/model3d" xmlns:o="urn:schemas-microsoft-com:office:office" xmlns:oel="http://schemas.microsoft.com/office/2019/extlst" xmlns:r="http://schemas.openxmlformats.org/officeDocument/2006/relationships" xmlns:m="http://schemas.openxmlformats.org/officeDocument/2006/math" xmlns:v="urn:schemas-microsoft-com:vml" xmlns:wp14="http://schemas.microsoft.com/office/word/2010/wordprocessingDrawing" xmlns:wp="http://schemas.openxmlformats.org/drawingml/2006/wordprocessingDrawing" xmlns:w10="urn:schemas-microsoft-com:office:word" xmlns:w="http://schemas.openxmlformats.org/wordprocessingml/2006/main" xmlns:w14="http://schemas.microsoft.com/office/word/2010/wordml" xmlns:w15="http://schemas.microsoft.com/office/word/2012/wordml" xmlns:w16cex="http://schemas.microsoft.com/office/word/2018/wordml/cex" xmlns:w16cid="http://schemas.microsoft.com/office/word/2016/wordml/cid" xmlns:w16="http://schemas.microsoft.com/office/word/2018/wordml" xmlns:w16sdtdh="http://schemas.microsoft.com/office/word/2020/wordml/sdtdatahash" xmlns:w16se="http://schemas.microsoft.com/office/word/2015/wordml/symex" xmlns:wpg="http://schemas.microsoft.com/office/word/2010/wordprocessingGroup" xmlns:wpi="http://schemas.microsoft.com/office/word/2010/wordprocessingInk" xmlns:wne="http://schemas.microsoft.com/office/word/2006/wordml" xmlns:wps="http://schemas.microsoft.com/office/word/2010/wordprocessingShape" mc:Ignorable="w14 w15 w16se w16cid w16 w16cex w16sdtdh wp14">
   <w:body>
     <w:p/>
     <w:tbl>
@@ -1487,7 +1487,13 @@
                               <w:keepLines/>
                             </w:pPr>
                             <w:r>
-                              <w:t>Exempt under provisions of 33 ILCS 200/31-45, Paragraph ___, Illinois Real Estate Transfer Tax Law.</w:t>
+                              <w:t xml:space="preserve">Exempt under provisions of 33 ILCS 200/31-45, Paragraph </w:t>
+                            </w:r>
+                            <w:r>
+                              <w:t>(e)</w:t>
+                            </w:r>
+                            <w:r>
+                              <w:t>, Illinois Real Estate Transfer Tax Law.</w:t>
                             </w:r>
                           </w:p>
                           <w:p/>
@@ -1498,8 +1504,8 @@
                               <w:tblLook w:val="04A0" w:firstRow="1" w:lastRow="0" w:firstColumn="1" w:lastColumn="0" w:noHBand="0" w:noVBand="1"/>
                             </w:tblPr>
                             <w:tblGrid>
-                              <w:gridCol w:w="3329"/>
-                              <w:gridCol w:w="7140"/>
+                              <w:gridCol w:w="3338"/>
+                              <w:gridCol w:w="7146"/>
                             </w:tblGrid>
                             <w:tr>
                               <w:tc>
@@ -1606,7 +1612,7 @@
                 <v:stroke joinstyle="miter"/>
                 <v:path gradientshapeok="t" o:connecttype="rect"/>
               </v:shapetype>
-              <v:shape id="Text Box 2" o:spid="_x0000_s1026" type="#_x0000_t202" style="position:absolute;margin-left:0;margin-top:36pt;width:538.55pt;height:105.1pt;z-index:251659264;visibility:visible;mso-wrap-style:square;mso-width-percent:0;mso-height-percent:0;mso-wrap-distance-left:9pt;mso-wrap-distance-top:3.6pt;mso-wrap-distance-right:9pt;mso-wrap-distance-bottom:3.6pt;mso-position-horizontal:absolute;mso-position-horizontal-relative:margin;mso-position-vertical:absolute;mso-position-vertical-relative:page;mso-width-percent:0;mso-height-percent:0;mso-width-relative:margin;mso-height-relative:margin;v-text-anchor:top" o:gfxdata="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">
+              <v:shape id="Text Box 2" o:spid="_x0000_s1026" type="#_x0000_t202" style="position:absolute;margin-left:0;margin-top:36pt;width:538.55pt;height:105.1pt;z-index:251659264;visibility:visible;mso-wrap-style:square;mso-width-percent:0;mso-height-percent:0;mso-wrap-distance-left:9pt;mso-wrap-distance-top:3.6pt;mso-wrap-distance-right:9pt;mso-wrap-distance-bottom:3.6pt;mso-position-horizontal:absolute;mso-position-horizontal-relative:margin;mso-position-vertical:absolute;mso-position-vertical-relative:page;mso-width-percent:0;mso-height-percent:0;mso-width-relative:margin;mso-height-relative:margin;v-text-anchor:top" o:gfxdata="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">
                 <v:textbox>
                   <w:txbxContent>
                     <w:p>
@@ -1631,7 +1637,13 @@
                         <w:keepLines/>
                       </w:pPr>
                       <w:r>
-                        <w:t>Exempt under provisions of 33 ILCS 200/31-45, Paragraph ___, Illinois Real Estate Transfer Tax Law.</w:t>
+                        <w:t xml:space="preserve">Exempt under provisions of 33 ILCS 200/31-45, Paragraph </w:t>
+                      </w:r>
+                      <w:r>
+                        <w:t>(e)</w:t>
+                      </w:r>
+                      <w:r>
+                        <w:t>, Illinois Real Estate Transfer Tax Law.</w:t>
                       </w:r>
                     </w:p>
                     <w:p/>
@@ -1642,8 +1654,8 @@
                         <w:tblLook w:val="04A0" w:firstRow="1" w:lastRow="0" w:firstColumn="1" w:lastColumn="0" w:noHBand="0" w:noVBand="1"/>
                       </w:tblPr>
                       <w:tblGrid>
-                        <w:gridCol w:w="3329"/>
-                        <w:gridCol w:w="7140"/>
+                        <w:gridCol w:w="3338"/>
+                        <w:gridCol w:w="7146"/>
                       </w:tblGrid>
                       <w:tr>
                         <w:tc>
@@ -3452,10 +3464,7 @@
         <w:t xml:space="preserve">above mentioned property, </w:t>
       </w:r>
       <w:r>
-        <w:t xml:space="preserve">executed this Illinois Transfer on Death Instrument in my presence </w:t>
-      </w:r>
-      <w:r>
-        <w:t>on</w:t>
+        <w:t>executed this Illinois Transfer on Death Instrument in my presence on</w:t>
       </w:r>
       <w:r>
         <w:t xml:space="preserve"> ________________</w:t>
@@ -3472,8 +3481,6 @@
       <w:r>
         <w:t xml:space="preserve"> This </w:t>
       </w:r>
-      <w:bookmarkStart w:id="0" w:name="_GoBack"/>
-      <w:bookmarkEnd w:id="0"/>
       <w:r>
         <w:t xml:space="preserve">instrument was executed as a </w:t>
       </w:r>
@@ -5712,7 +5719,7 @@
 </file>
 
 <file path=word/endnotes.xml><?xml version="1.0" encoding="utf-8"?>
-<w:endnotes xmlns:wpc="http://schemas.microsoft.com/office/word/2010/wordprocessingCanvas" xmlns:cx="http://schemas.microsoft.com/office/drawing/2014/chartex" xmlns:mc="http://schemas.openxmlformats.org/markup-compatibility/2006" xmlns:o="urn:schemas-microsoft-com:office:office" xmlns:r="http://schemas.openxmlformats.org/officeDocument/2006/relationships" xmlns:m="http://schemas.openxmlformats.org/officeDocument/2006/math" xmlns:v="urn:schemas-microsoft-com:vml" xmlns:wp14="http://schemas.microsoft.com/office/word/2010/wordprocessingDrawing" xmlns:wp="http://schemas.openxmlformats.org/drawingml/2006/wordprocessingDrawing" xmlns:w10="urn:schemas-microsoft-com:office:word" xmlns:w="http://schemas.openxmlformats.org/wordprocessingml/2006/main" xmlns:w14="http://schemas.microsoft.com/office/word/2010/wordml" xmlns:w15="http://schemas.microsoft.com/office/word/2012/wordml" xmlns:w16se="http://schemas.microsoft.com/office/word/2015/wordml/symex" xmlns:wpg="http://schemas.microsoft.com/office/word/2010/wordprocessingGroup" xmlns:wpi="http://schemas.microsoft.com/office/word/2010/wordprocessingInk" xmlns:wne="http://schemas.microsoft.com/office/word/2006/wordml" xmlns:wps="http://schemas.microsoft.com/office/word/2010/wordprocessingShape" mc:Ignorable="w14 w15 w16se wp14">
+<w:endnotes xmlns:wpc="http://schemas.microsoft.com/office/word/2010/wordprocessingCanvas" xmlns:cx="http://schemas.microsoft.com/office/drawing/2014/chartex" xmlns:cx1="http://schemas.microsoft.com/office/drawing/2015/9/8/chartex" xmlns:cx2="http://schemas.microsoft.com/office/drawing/2015/10/21/chartex" xmlns:cx3="http://schemas.microsoft.com/office/drawing/2016/5/9/chartex" xmlns:cx4="http://schemas.microsoft.com/office/drawing/2016/5/10/chartex" xmlns:cx5="http://schemas.microsoft.com/office/drawing/2016/5/11/chartex" xmlns:cx6="http://schemas.microsoft.com/office/drawing/2016/5/12/chartex" xmlns:cx7="http://schemas.microsoft.com/office/drawing/2016/5/13/chartex" xmlns:cx8="http://schemas.microsoft.com/office/drawing/2016/5/14/chartex" xmlns:mc="http://schemas.openxmlformats.org/markup-compatibility/2006" xmlns:aink="http://schemas.microsoft.com/office/drawing/2016/ink" xmlns:am3d="http://schemas.microsoft.com/office/drawing/2017/model3d" xmlns:o="urn:schemas-microsoft-com:office:office" xmlns:oel="http://schemas.microsoft.com/office/2019/extlst" xmlns:r="http://schemas.openxmlformats.org/officeDocument/2006/relationships" xmlns:m="http://schemas.openxmlformats.org/officeDocument/2006/math" xmlns:v="urn:schemas-microsoft-com:vml" xmlns:wp14="http://schemas.microsoft.com/office/word/2010/wordprocessingDrawing" xmlns:wp="http://schemas.openxmlformats.org/drawingml/2006/wordprocessingDrawing" xmlns:w10="urn:schemas-microsoft-com:office:word" xmlns:w="http://schemas.openxmlformats.org/wordprocessingml/2006/main" xmlns:w14="http://schemas.microsoft.com/office/word/2010/wordml" xmlns:w15="http://schemas.microsoft.com/office/word/2012/wordml" xmlns:w16cex="http://schemas.microsoft.com/office/word/2018/wordml/cex" xmlns:w16cid="http://schemas.microsoft.com/office/word/2016/wordml/cid" xmlns:w16="http://schemas.microsoft.com/office/word/2018/wordml" xmlns:w16sdtdh="http://schemas.microsoft.com/office/word/2020/wordml/sdtdatahash" xmlns:w16se="http://schemas.microsoft.com/office/word/2015/wordml/symex" xmlns:wpg="http://schemas.microsoft.com/office/word/2010/wordprocessingGroup" xmlns:wpi="http://schemas.microsoft.com/office/word/2010/wordprocessingInk" xmlns:wne="http://schemas.microsoft.com/office/word/2006/wordml" xmlns:wps="http://schemas.microsoft.com/office/word/2010/wordprocessingShape" mc:Ignorable="w14 w15 w16se w16cid w16 w16cex w16sdtdh wp14">
   <w:endnote w:type="separator" w:id="-1">
     <w:p>
       <w:r>
@@ -5731,7 +5738,7 @@
 </file>
 
 <file path=word/footer1.xml><?xml version="1.0" encoding="utf-8"?>
-<w:ftr xmlns:wpc="http://schemas.microsoft.com/office/word/2010/wordprocessingCanvas" xmlns:cx="http://schemas.microsoft.com/office/drawing/2014/chartex" xmlns:mc="http://schemas.openxmlformats.org/markup-compatibility/2006" xmlns:o="urn:schemas-microsoft-com:office:office" xmlns:r="http://schemas.openxmlformats.org/officeDocument/2006/relationships" xmlns:m="http://schemas.openxmlformats.org/officeDocument/2006/math" xmlns:v="urn:schemas-microsoft-com:vml" xmlns:wp14="http://schemas.microsoft.com/office/word/2010/wordprocessingDrawing" xmlns:wp="http://schemas.openxmlformats.org/drawingml/2006/wordprocessingDrawing" xmlns:w10="urn:schemas-microsoft-com:office:word" xmlns:w="http://schemas.openxmlformats.org/wordprocessingml/2006/main" xmlns:w14="http://schemas.microsoft.com/office/word/2010/wordml" xmlns:w15="http://schemas.microsoft.com/office/word/2012/wordml" xmlns:w16se="http://schemas.microsoft.com/office/word/2015/wordml/symex" xmlns:wpg="http://schemas.microsoft.com/office/word/2010/wordprocessingGroup" xmlns:wpi="http://schemas.microsoft.com/office/word/2010/wordprocessingInk" xmlns:wne="http://schemas.microsoft.com/office/word/2006/wordml" xmlns:wps="http://schemas.microsoft.com/office/word/2010/wordprocessingShape" mc:Ignorable="w14 w15 w16se wp14">
+<w:ftr xmlns:wpc="http://schemas.microsoft.com/office/word/2010/wordprocessingCanvas" xmlns:cx="http://schemas.microsoft.com/office/drawing/2014/chartex" xmlns:cx1="http://schemas.microsoft.com/office/drawing/2015/9/8/chartex" xmlns:cx2="http://schemas.microsoft.com/office/drawing/2015/10/21/chartex" xmlns:cx3="http://schemas.microsoft.com/office/drawing/2016/5/9/chartex" xmlns:cx4="http://schemas.microsoft.com/office/drawing/2016/5/10/chartex" xmlns:cx5="http://schemas.microsoft.com/office/drawing/2016/5/11/chartex" xmlns:cx6="http://schemas.microsoft.com/office/drawing/2016/5/12/chartex" xmlns:cx7="http://schemas.microsoft.com/office/drawing/2016/5/13/chartex" xmlns:cx8="http://schemas.microsoft.com/office/drawing/2016/5/14/chartex" xmlns:mc="http://schemas.openxmlformats.org/markup-compatibility/2006" xmlns:aink="http://schemas.microsoft.com/office/drawing/2016/ink" xmlns:am3d="http://schemas.microsoft.com/office/drawing/2017/model3d" xmlns:o="urn:schemas-microsoft-com:office:office" xmlns:oel="http://schemas.microsoft.com/office/2019/extlst" xmlns:r="http://schemas.openxmlformats.org/officeDocument/2006/relationships" xmlns:m="http://schemas.openxmlformats.org/officeDocument/2006/math" xmlns:v="urn:schemas-microsoft-com:vml" xmlns:wp14="http://schemas.microsoft.com/office/word/2010/wordprocessingDrawing" xmlns:wp="http://schemas.openxmlformats.org/drawingml/2006/wordprocessingDrawing" xmlns:w10="urn:schemas-microsoft-com:office:word" xmlns:w="http://schemas.openxmlformats.org/wordprocessingml/2006/main" xmlns:w14="http://schemas.microsoft.com/office/word/2010/wordml" xmlns:w15="http://schemas.microsoft.com/office/word/2012/wordml" xmlns:w16cex="http://schemas.microsoft.com/office/word/2018/wordml/cex" xmlns:w16cid="http://schemas.microsoft.com/office/word/2016/wordml/cid" xmlns:w16="http://schemas.microsoft.com/office/word/2018/wordml" xmlns:w16sdtdh="http://schemas.microsoft.com/office/word/2020/wordml/sdtdatahash" xmlns:w16se="http://schemas.microsoft.com/office/word/2015/wordml/symex" xmlns:wpg="http://schemas.microsoft.com/office/word/2010/wordprocessingGroup" xmlns:wpi="http://schemas.microsoft.com/office/word/2010/wordprocessingInk" xmlns:wne="http://schemas.microsoft.com/office/word/2006/wordml" xmlns:wps="http://schemas.microsoft.com/office/word/2010/wordprocessingShape" mc:Ignorable="w14 w15 w16se w16cid w16 w16cex w16sdtdh wp14">
   <w:sdt>
     <w:sdtPr>
       <w:id w:val="-1865279980"/>
@@ -5779,7 +5786,7 @@
 </file>
 
 <file path=word/footer2.xml><?xml version="1.0" encoding="utf-8"?>
-<w:ftr xmlns:wpc="http://schemas.microsoft.com/office/word/2010/wordprocessingCanvas" xmlns:cx="http://schemas.microsoft.com/office/drawing/2014/chartex" xmlns:mc="http://schemas.openxmlformats.org/markup-compatibility/2006" xmlns:o="urn:schemas-microsoft-com:office:office" xmlns:r="http://schemas.openxmlformats.org/officeDocument/2006/relationships" xmlns:m="http://schemas.openxmlformats.org/officeDocument/2006/math" xmlns:v="urn:schemas-microsoft-com:vml" xmlns:wp14="http://schemas.microsoft.com/office/word/2010/wordprocessingDrawing" xmlns:wp="http://schemas.openxmlformats.org/drawingml/2006/wordprocessingDrawing" xmlns:w10="urn:schemas-microsoft-com:office:word" xmlns:w="http://schemas.openxmlformats.org/wordprocessingml/2006/main" xmlns:w14="http://schemas.microsoft.com/office/word/2010/wordml" xmlns:w15="http://schemas.microsoft.com/office/word/2012/wordml" xmlns:w16se="http://schemas.microsoft.com/office/word/2015/wordml/symex" xmlns:wpg="http://schemas.microsoft.com/office/word/2010/wordprocessingGroup" xmlns:wpi="http://schemas.microsoft.com/office/word/2010/wordprocessingInk" xmlns:wne="http://schemas.microsoft.com/office/word/2006/wordml" xmlns:wps="http://schemas.microsoft.com/office/word/2010/wordprocessingShape" mc:Ignorable="w14 w15 w16se wp14">
+<w:ftr xmlns:wpc="http://schemas.microsoft.com/office/word/2010/wordprocessingCanvas" xmlns:cx="http://schemas.microsoft.com/office/drawing/2014/chartex" xmlns:cx1="http://schemas.microsoft.com/office/drawing/2015/9/8/chartex" xmlns:cx2="http://schemas.microsoft.com/office/drawing/2015/10/21/chartex" xmlns:cx3="http://schemas.microsoft.com/office/drawing/2016/5/9/chartex" xmlns:cx4="http://schemas.microsoft.com/office/drawing/2016/5/10/chartex" xmlns:cx5="http://schemas.microsoft.com/office/drawing/2016/5/11/chartex" xmlns:cx6="http://schemas.microsoft.com/office/drawing/2016/5/12/chartex" xmlns:cx7="http://schemas.microsoft.com/office/drawing/2016/5/13/chartex" xmlns:cx8="http://schemas.microsoft.com/office/drawing/2016/5/14/chartex" xmlns:mc="http://schemas.openxmlformats.org/markup-compatibility/2006" xmlns:aink="http://schemas.microsoft.com/office/drawing/2016/ink" xmlns:am3d="http://schemas.microsoft.com/office/drawing/2017/model3d" xmlns:o="urn:schemas-microsoft-com:office:office" xmlns:oel="http://schemas.microsoft.com/office/2019/extlst" xmlns:r="http://schemas.openxmlformats.org/officeDocument/2006/relationships" xmlns:m="http://schemas.openxmlformats.org/officeDocument/2006/math" xmlns:v="urn:schemas-microsoft-com:vml" xmlns:wp14="http://schemas.microsoft.com/office/word/2010/wordprocessingDrawing" xmlns:wp="http://schemas.openxmlformats.org/drawingml/2006/wordprocessingDrawing" xmlns:w10="urn:schemas-microsoft-com:office:word" xmlns:w="http://schemas.openxmlformats.org/wordprocessingml/2006/main" xmlns:w14="http://schemas.microsoft.com/office/word/2010/wordml" xmlns:w15="http://schemas.microsoft.com/office/word/2012/wordml" xmlns:w16cex="http://schemas.microsoft.com/office/word/2018/wordml/cex" xmlns:w16cid="http://schemas.microsoft.com/office/word/2016/wordml/cid" xmlns:w16="http://schemas.microsoft.com/office/word/2018/wordml" xmlns:w16sdtdh="http://schemas.microsoft.com/office/word/2020/wordml/sdtdatahash" xmlns:w16se="http://schemas.microsoft.com/office/word/2015/wordml/symex" xmlns:wpg="http://schemas.microsoft.com/office/word/2010/wordprocessingGroup" xmlns:wpi="http://schemas.microsoft.com/office/word/2010/wordprocessingInk" xmlns:wne="http://schemas.microsoft.com/office/word/2006/wordml" xmlns:wps="http://schemas.microsoft.com/office/word/2010/wordprocessingShape" mc:Ignorable="w14 w15 w16se w16cid w16 w16cex w16sdtdh wp14">
   <w:sdt>
     <w:sdtPr>
       <w:id w:val="-1764527644"/>
@@ -5832,7 +5839,7 @@
 </file>
 
 <file path=word/footnotes.xml><?xml version="1.0" encoding="utf-8"?>
-<w:footnotes xmlns:wpc="http://schemas.microsoft.com/office/word/2010/wordprocessingCanvas" xmlns:cx="http://schemas.microsoft.com/office/drawing/2014/chartex" xmlns:mc="http://schemas.openxmlformats.org/markup-compatibility/2006" xmlns:o="urn:schemas-microsoft-com:office:office" xmlns:r="http://schemas.openxmlformats.org/officeDocument/2006/relationships" xmlns:m="http://schemas.openxmlformats.org/officeDocument/2006/math" xmlns:v="urn:schemas-microsoft-com:vml" xmlns:wp14="http://schemas.microsoft.com/office/word/2010/wordprocessingDrawing" xmlns:wp="http://schemas.openxmlformats.org/drawingml/2006/wordprocessingDrawing" xmlns:w10="urn:schemas-microsoft-com:office:word" xmlns:w="http://schemas.openxmlformats.org/wordprocessingml/2006/main" xmlns:w14="http://schemas.microsoft.com/office/word/2010/wordml" xmlns:w15="http://schemas.microsoft.com/office/word/2012/wordml" xmlns:w16se="http://schemas.microsoft.com/office/word/2015/wordml/symex" xmlns:wpg="http://schemas.microsoft.com/office/word/2010/wordprocessingGroup" xmlns:wpi="http://schemas.microsoft.com/office/word/2010/wordprocessingInk" xmlns:wne="http://schemas.microsoft.com/office/word/2006/wordml" xmlns:wps="http://schemas.microsoft.com/office/word/2010/wordprocessingShape" mc:Ignorable="w14 w15 w16se wp14">
+<w:footnotes xmlns:wpc="http://schemas.microsoft.com/office/word/2010/wordprocessingCanvas" xmlns:cx="http://schemas.microsoft.com/office/drawing/2014/chartex" xmlns:cx1="http://schemas.microsoft.com/office/drawing/2015/9/8/chartex" xmlns:cx2="http://schemas.microsoft.com/office/drawing/2015/10/21/chartex" xmlns:cx3="http://schemas.microsoft.com/office/drawing/2016/5/9/chartex" xmlns:cx4="http://schemas.microsoft.com/office/drawing/2016/5/10/chartex" xmlns:cx5="http://schemas.microsoft.com/office/drawing/2016/5/11/chartex" xmlns:cx6="http://schemas.microsoft.com/office/drawing/2016/5/12/chartex" xmlns:cx7="http://schemas.microsoft.com/office/drawing/2016/5/13/chartex" xmlns:cx8="http://schemas.microsoft.com/office/drawing/2016/5/14/chartex" xmlns:mc="http://schemas.openxmlformats.org/markup-compatibility/2006" xmlns:aink="http://schemas.microsoft.com/office/drawing/2016/ink" xmlns:am3d="http://schemas.microsoft.com/office/drawing/2017/model3d" xmlns:o="urn:schemas-microsoft-com:office:office" xmlns:oel="http://schemas.microsoft.com/office/2019/extlst" xmlns:r="http://schemas.openxmlformats.org/officeDocument/2006/relationships" xmlns:m="http://schemas.openxmlformats.org/officeDocument/2006/math" xmlns:v="urn:schemas-microsoft-com:vml" xmlns:wp14="http://schemas.microsoft.com/office/word/2010/wordprocessingDrawing" xmlns:wp="http://schemas.openxmlformats.org/drawingml/2006/wordprocessingDrawing" xmlns:w10="urn:schemas-microsoft-com:office:word" xmlns:w="http://schemas.openxmlformats.org/wordprocessingml/2006/main" xmlns:w14="http://schemas.microsoft.com/office/word/2010/wordml" xmlns:w15="http://schemas.microsoft.com/office/word/2012/wordml" xmlns:w16cex="http://schemas.microsoft.com/office/word/2018/wordml/cex" xmlns:w16cid="http://schemas.microsoft.com/office/word/2016/wordml/cid" xmlns:w16="http://schemas.microsoft.com/office/word/2018/wordml" xmlns:w16sdtdh="http://schemas.microsoft.com/office/word/2020/wordml/sdtdatahash" xmlns:w16se="http://schemas.microsoft.com/office/word/2015/wordml/symex" xmlns:wpg="http://schemas.microsoft.com/office/word/2010/wordprocessingGroup" xmlns:wpi="http://schemas.microsoft.com/office/word/2010/wordprocessingInk" xmlns:wne="http://schemas.microsoft.com/office/word/2006/wordml" xmlns:wps="http://schemas.microsoft.com/office/word/2010/wordprocessingShape" mc:Ignorable="w14 w15 w16se w16cid w16 w16cex w16sdtdh wp14">
   <w:footnote w:type="separator" w:id="-1">
     <w:p>
       <w:r>
@@ -5851,7 +5858,7 @@
 </file>
 
 <file path=word/numbering.xml><?xml version="1.0" encoding="utf-8"?>
-<w:numbering xmlns:wpc="http://schemas.microsoft.com/office/word/2010/wordprocessingCanvas" xmlns:cx="http://schemas.microsoft.com/office/drawing/2014/chartex" xmlns:mc="http://schemas.openxmlformats.org/markup-compatibility/2006" xmlns:o="urn:schemas-microsoft-com:office:office" xmlns:r="http://schemas.openxmlformats.org/officeDocument/2006/relationships" xmlns:m="http://schemas.openxmlformats.org/officeDocument/2006/math" xmlns:v="urn:schemas-microsoft-com:vml" xmlns:wp14="http://schemas.microsoft.com/office/word/2010/wordprocessingDrawing" xmlns:wp="http://schemas.openxmlformats.org/drawingml/2006/wordprocessingDrawing" xmlns:w10="urn:schemas-microsoft-com:office:word" xmlns:w="http://schemas.openxmlformats.org/wordprocessingml/2006/main" xmlns:w14="http://schemas.microsoft.com/office/word/2010/wordml" xmlns:w15="http://schemas.microsoft.com/office/word/2012/wordml" xmlns:w16se="http://schemas.microsoft.com/office/word/2015/wordml/symex" xmlns:wpg="http://schemas.microsoft.com/office/word/2010/wordprocessingGroup" xmlns:wpi="http://schemas.microsoft.com/office/word/2010/wordprocessingInk" xmlns:wne="http://schemas.microsoft.com/office/word/2006/wordml" xmlns:wps="http://schemas.microsoft.com/office/word/2010/wordprocessingShape" mc:Ignorable="w14 w15 w16se wp14">
+<w:numbering xmlns:wpc="http://schemas.microsoft.com/office/word/2010/wordprocessingCanvas" xmlns:cx="http://schemas.microsoft.com/office/drawing/2014/chartex" xmlns:cx1="http://schemas.microsoft.com/office/drawing/2015/9/8/chartex" xmlns:cx2="http://schemas.microsoft.com/office/drawing/2015/10/21/chartex" xmlns:cx3="http://schemas.microsoft.com/office/drawing/2016/5/9/chartex" xmlns:cx4="http://schemas.microsoft.com/office/drawing/2016/5/10/chartex" xmlns:cx5="http://schemas.microsoft.com/office/drawing/2016/5/11/chartex" xmlns:cx6="http://schemas.microsoft.com/office/drawing/2016/5/12/chartex" xmlns:cx7="http://schemas.microsoft.com/office/drawing/2016/5/13/chartex" xmlns:cx8="http://schemas.microsoft.com/office/drawing/2016/5/14/chartex" xmlns:mc="http://schemas.openxmlformats.org/markup-compatibility/2006" xmlns:aink="http://schemas.microsoft.com/office/drawing/2016/ink" xmlns:am3d="http://schemas.microsoft.com/office/drawing/2017/model3d" xmlns:o="urn:schemas-microsoft-com:office:office" xmlns:oel="http://schemas.microsoft.com/office/2019/extlst" xmlns:r="http://schemas.openxmlformats.org/officeDocument/2006/relationships" xmlns:m="http://schemas.openxmlformats.org/officeDocument/2006/math" xmlns:v="urn:schemas-microsoft-com:vml" xmlns:wp14="http://schemas.microsoft.com/office/word/2010/wordprocessingDrawing" xmlns:wp="http://schemas.openxmlformats.org/drawingml/2006/wordprocessingDrawing" xmlns:w10="urn:schemas-microsoft-com:office:word" xmlns:w="http://schemas.openxmlformats.org/wordprocessingml/2006/main" xmlns:w14="http://schemas.microsoft.com/office/word/2010/wordml" xmlns:w15="http://schemas.microsoft.com/office/word/2012/wordml" xmlns:w16cex="http://schemas.microsoft.com/office/word/2018/wordml/cex" xmlns:w16cid="http://schemas.microsoft.com/office/word/2016/wordml/cid" xmlns:w16="http://schemas.microsoft.com/office/word/2018/wordml" xmlns:w16sdtdh="http://schemas.microsoft.com/office/word/2020/wordml/sdtdatahash" xmlns:w16se="http://schemas.microsoft.com/office/word/2015/wordml/symex" xmlns:wpg="http://schemas.microsoft.com/office/word/2010/wordprocessingGroup" xmlns:wpi="http://schemas.microsoft.com/office/word/2010/wordprocessingInk" xmlns:wne="http://schemas.microsoft.com/office/word/2006/wordml" xmlns:wps="http://schemas.microsoft.com/office/word/2010/wordprocessingShape" mc:Ignorable="w14 w15 w16se w16cid w16 w16cex w16sdtdh wp14">
   <w:abstractNum w:abstractNumId="0" w15:restartNumberingAfterBreak="0">
     <w:nsid w:val="037B31DE"/>
     <w:multiLevelType w:val="hybridMultilevel"/>
@@ -6503,32 +6510,32 @@
       </w:pPr>
     </w:lvl>
   </w:abstractNum>
-  <w:num w:numId="1">
+  <w:num w:numId="1" w16cid:durableId="1221668133">
     <w:abstractNumId w:val="3"/>
   </w:num>
-  <w:num w:numId="2">
+  <w:num w:numId="2" w16cid:durableId="2049137772">
     <w:abstractNumId w:val="5"/>
   </w:num>
-  <w:num w:numId="3">
+  <w:num w:numId="3" w16cid:durableId="238904724">
     <w:abstractNumId w:val="6"/>
   </w:num>
-  <w:num w:numId="4">
+  <w:num w:numId="4" w16cid:durableId="760031651">
     <w:abstractNumId w:val="0"/>
   </w:num>
-  <w:num w:numId="5">
+  <w:num w:numId="5" w16cid:durableId="1454248743">
     <w:abstractNumId w:val="4"/>
   </w:num>
-  <w:num w:numId="6">
+  <w:num w:numId="6" w16cid:durableId="1512378330">
     <w:abstractNumId w:val="1"/>
   </w:num>
-  <w:num w:numId="7">
+  <w:num w:numId="7" w16cid:durableId="958486342">
     <w:abstractNumId w:val="2"/>
   </w:num>
 </w:numbering>
 </file>
 
 <file path=word/styles.xml><?xml version="1.0" encoding="utf-8"?>
-<w:styles xmlns:mc="http://schemas.openxmlformats.org/markup-compatibility/2006" xmlns:r="http://schemas.openxmlformats.org/officeDocument/2006/relationships" xmlns:w="http://schemas.openxmlformats.org/wordprocessingml/2006/main" xmlns:w14="http://schemas.microsoft.com/office/word/2010/wordml" xmlns:w15="http://schemas.microsoft.com/office/word/2012/wordml" xmlns:w16se="http://schemas.microsoft.com/office/word/2015/wordml/symex" mc:Ignorable="w14 w15 w16se">
+<w:styles xmlns:mc="http://schemas.openxmlformats.org/markup-compatibility/2006" xmlns:r="http://schemas.openxmlformats.org/officeDocument/2006/relationships" xmlns:w="http://schemas.openxmlformats.org/wordprocessingml/2006/main" xmlns:w14="http://schemas.microsoft.com/office/word/2010/wordml" xmlns:w15="http://schemas.microsoft.com/office/word/2012/wordml" xmlns:w16cex="http://schemas.microsoft.com/office/word/2018/wordml/cex" xmlns:w16cid="http://schemas.microsoft.com/office/word/2016/wordml/cid" xmlns:w16="http://schemas.microsoft.com/office/word/2018/wordml" xmlns:w16sdtdh="http://schemas.microsoft.com/office/word/2020/wordml/sdtdatahash" xmlns:w16se="http://schemas.microsoft.com/office/word/2015/wordml/symex" mc:Ignorable="w14 w15 w16se w16cid w16 w16cex w16sdtdh">
   <w:docDefaults>
     <w:rPrDefault>
       <w:rPr>
@@ -6544,7 +6551,7 @@
       </w:pPr>
     </w:pPrDefault>
   </w:docDefaults>
-  <w:latentStyles w:defLockedState="0" w:defUIPriority="99" w:defSemiHidden="0" w:defUnhideWhenUsed="0" w:defQFormat="0" w:count="371">
+  <w:latentStyles w:defLockedState="0" w:defUIPriority="99" w:defSemiHidden="0" w:defUnhideWhenUsed="0" w:defQFormat="0" w:count="376">
     <w:lsdException w:name="Normal" w:uiPriority="0" w:qFormat="1"/>
     <w:lsdException w:name="heading 1" w:uiPriority="9" w:qFormat="1"/>
     <w:lsdException w:name="heading 2" w:semiHidden="1" w:uiPriority="9" w:unhideWhenUsed="1" w:qFormat="1"/>
@@ -6916,6 +6923,11 @@
     <w:lsdException w:name="List Table 5 Dark Accent 6" w:uiPriority="50"/>
     <w:lsdException w:name="List Table 6 Colorful Accent 6" w:uiPriority="51"/>
     <w:lsdException w:name="List Table 7 Colorful Accent 6" w:uiPriority="52"/>
+    <w:lsdException w:name="Mention" w:semiHidden="1" w:unhideWhenUsed="1"/>
+    <w:lsdException w:name="Smart Hyperlink" w:semiHidden="1" w:unhideWhenUsed="1"/>
+    <w:lsdException w:name="Hashtag" w:semiHidden="1" w:unhideWhenUsed="1"/>
+    <w:lsdException w:name="Unresolved Mention" w:semiHidden="1" w:unhideWhenUsed="1"/>
+    <w:lsdException w:name="Smart Link" w:semiHidden="1" w:unhideWhenUsed="1"/>
   </w:latentStyles>
   <w:style w:type="paragraph" w:default="1" w:styleId="Normal">
     <w:name w:val="Normal"/>

</xml_diff>

<commit_message>
Corrected typo in statute citation
</commit_message>
<xml_diff>
--- a/docassemble/TODI/data/templates/todi_docassemble.docx
+++ b/docassemble/TODI/data/templates/todi_docassemble.docx
@@ -1487,7 +1487,13 @@
                               <w:keepLines/>
                             </w:pPr>
                             <w:r>
-                              <w:t xml:space="preserve">Exempt under provisions of 33 ILCS 200/31-45, Paragraph </w:t>
+                              <w:t>Exempt under provisions of 3</w:t>
+                            </w:r>
+                            <w:r>
+                              <w:t>5</w:t>
+                            </w:r>
+                            <w:r>
+                              <w:t xml:space="preserve"> ILCS 200/31-45, Paragraph </w:t>
                             </w:r>
                             <w:r>
                               <w:t>(e)</w:t>
@@ -1637,7 +1643,13 @@
                         <w:keepLines/>
                       </w:pPr>
                       <w:r>
-                        <w:t xml:space="preserve">Exempt under provisions of 33 ILCS 200/31-45, Paragraph </w:t>
+                        <w:t>Exempt under provisions of 3</w:t>
+                      </w:r>
+                      <w:r>
+                        <w:t>5</w:t>
+                      </w:r>
+                      <w:r>
+                        <w:t xml:space="preserve"> ILCS 200/31-45, Paragraph </w:t>
                       </w:r>
                       <w:r>
                         <w:t>(e)</w:t>

</xml_diff>

<commit_message>
Fixed even_index variable issue by removing variable altogether
</commit_message>
<xml_diff>
--- a/docassemble/TODI/data/templates/todi_docassemble.docx
+++ b/docassemble/TODI/data/templates/todi_docassemble.docx
@@ -186,7 +186,15 @@
           </w:tcPr>
           <w:p>
             <w:r>
-              <w:t>{{users[0].name.full(middle=’full’)}}</w:t>
+              <w:t>{{users[0].</w:t>
+            </w:r>
+            <w:proofErr w:type="gramStart"/>
+            <w:r>
+              <w:t>name.full</w:t>
+            </w:r>
+            <w:proofErr w:type="gramEnd"/>
+            <w:r>
+              <w:t>(middle=’full’)}}</w:t>
             </w:r>
           </w:p>
         </w:tc>
@@ -225,7 +233,15 @@
           </w:tcPr>
           <w:p>
             <w:r>
-              <w:t>{{users[0].address.line_one(bare=True)}}</w:t>
+              <w:t>{{users[0</w:t>
+            </w:r>
+            <w:proofErr w:type="gramStart"/>
+            <w:r>
+              <w:t>].address</w:t>
+            </w:r>
+            <w:proofErr w:type="gramEnd"/>
+            <w:r>
+              <w:t>.line_one(bare=True)}}</w:t>
             </w:r>
           </w:p>
         </w:tc>
@@ -262,7 +278,15 @@
           </w:tcPr>
           <w:p>
             <w:r>
-              <w:t>{{users[0].address.line_two()}}</w:t>
+              <w:t>{{users[0</w:t>
+            </w:r>
+            <w:proofErr w:type="gramStart"/>
+            <w:r>
+              <w:t>].address</w:t>
+            </w:r>
+            <w:proofErr w:type="gramEnd"/>
+            <w:r>
+              <w:t>.line_two()}}</w:t>
             </w:r>
           </w:p>
         </w:tc>
@@ -346,13 +370,27 @@
               <w:rPr>
                 <w:bCs/>
               </w:rPr>
-              <w:t>{% if joint_language == True %}</w:t>
-            </w:r>
-            <w:r>
-              <w:rPr>
-                <w:bCs/>
-              </w:rPr>
-              <w:t>{{</w:t>
+              <w:t xml:space="preserve">{% if joint_language == True </w:t>
+            </w:r>
+            <w:proofErr w:type="gramStart"/>
+            <w:r>
+              <w:rPr>
+                <w:bCs/>
+              </w:rPr>
+              <w:t>%}</w:t>
+            </w:r>
+            <w:r>
+              <w:rPr>
+                <w:bCs/>
+              </w:rPr>
+              <w:t>{</w:t>
+            </w:r>
+            <w:proofErr w:type="gramEnd"/>
+            <w:r>
+              <w:rPr>
+                <w:bCs/>
+              </w:rPr>
+              <w:t>{</w:t>
             </w:r>
             <w:r>
               <w:rPr>
@@ -370,7 +408,21 @@
               <w:rPr>
                 <w:bCs/>
               </w:rPr>
-              <w:t xml:space="preserve"> name.full(middle=’full’</w:t>
+              <w:t xml:space="preserve"> </w:t>
+            </w:r>
+            <w:proofErr w:type="gramStart"/>
+            <w:r>
+              <w:rPr>
+                <w:bCs/>
+              </w:rPr>
+              <w:t>name.full</w:t>
+            </w:r>
+            <w:proofErr w:type="gramEnd"/>
+            <w:r>
+              <w:rPr>
+                <w:bCs/>
+              </w:rPr>
+              <w:t>(middle=’full’</w:t>
             </w:r>
             <w:r>
               <w:rPr>
@@ -429,13 +481,27 @@
               <w:rPr>
                 <w:bCs/>
               </w:rPr>
-              <w:t>{% if joint_language == True %}</w:t>
-            </w:r>
-            <w:r>
-              <w:rPr>
-                <w:bCs/>
-              </w:rPr>
-              <w:t>{{</w:t>
+              <w:t xml:space="preserve">{% if joint_language == True </w:t>
+            </w:r>
+            <w:proofErr w:type="gramStart"/>
+            <w:r>
+              <w:rPr>
+                <w:bCs/>
+              </w:rPr>
+              <w:t>%}</w:t>
+            </w:r>
+            <w:r>
+              <w:rPr>
+                <w:bCs/>
+              </w:rPr>
+              <w:t>{</w:t>
+            </w:r>
+            <w:proofErr w:type="gramEnd"/>
+            <w:r>
+              <w:rPr>
+                <w:bCs/>
+              </w:rPr>
+              <w:t>{</w:t>
             </w:r>
             <w:r>
               <w:rPr>
@@ -523,10 +589,21 @@
               <w:rPr>
                 <w:bCs/>
               </w:rPr>
-              <w:t>{% if joint_language == True %}</w:t>
-            </w:r>
-            <w:r>
-              <w:t>{{</w:t>
+              <w:t xml:space="preserve">{% if joint_language == True </w:t>
+            </w:r>
+            <w:proofErr w:type="gramStart"/>
+            <w:r>
+              <w:rPr>
+                <w:bCs/>
+              </w:rPr>
+              <w:t>%}</w:t>
+            </w:r>
+            <w:r>
+              <w:t>{</w:t>
+            </w:r>
+            <w:proofErr w:type="gramEnd"/>
+            <w:r>
+              <w:t>{</w:t>
             </w:r>
             <w:r>
               <w:t>joint_owner</w:t>
@@ -769,11 +846,16 @@
         <w:t>{</w:t>
       </w:r>
       <w:r>
-        <w:t>{todi_property.</w:t>
+        <w:t>{todi_</w:t>
+      </w:r>
+      <w:proofErr w:type="gramStart"/>
+      <w:r>
+        <w:t>property.</w:t>
       </w:r>
       <w:r>
         <w:t>line</w:t>
       </w:r>
+      <w:proofErr w:type="gramEnd"/>
       <w:r>
         <w:t>_one</w:t>
       </w:r>
@@ -840,7 +922,21 @@
         <w:rPr>
           <w:bCs/>
         </w:rPr>
-        <w:t>{{todi_property.description}}</w:t>
+        <w:t>{{todi_</w:t>
+      </w:r>
+      <w:proofErr w:type="gramStart"/>
+      <w:r>
+        <w:rPr>
+          <w:bCs/>
+        </w:rPr>
+        <w:t>property.description</w:t>
+      </w:r>
+      <w:proofErr w:type="gramEnd"/>
+      <w:r>
+        <w:rPr>
+          <w:bCs/>
+        </w:rPr>
+        <w:t>}}</w:t>
       </w:r>
     </w:p>
     <w:p>
@@ -902,7 +998,23 @@
                 <w:b/>
                 <w:spacing w:val="-4"/>
               </w:rPr>
-              <w:t>Beneficiary Name,  Relationship to Owner</w:t>
+              <w:t xml:space="preserve">Beneficiary </w:t>
+            </w:r>
+            <w:proofErr w:type="gramStart"/>
+            <w:r>
+              <w:rPr>
+                <w:b/>
+                <w:spacing w:val="-4"/>
+              </w:rPr>
+              <w:t>Name,  Relationship</w:t>
+            </w:r>
+            <w:proofErr w:type="gramEnd"/>
+            <w:r>
+              <w:rPr>
+                <w:b/>
+                <w:spacing w:val="-4"/>
+              </w:rPr>
+              <w:t xml:space="preserve"> to Owner</w:t>
             </w:r>
           </w:p>
         </w:tc>
@@ -977,7 +1089,15 @@
           </w:tcPr>
           <w:p>
             <w:r>
-              <w:t>{{person.name.full(middle=’full’)}}</w:t>
+              <w:t>{{</w:t>
+            </w:r>
+            <w:proofErr w:type="gramStart"/>
+            <w:r>
+              <w:t>person.name.full</w:t>
+            </w:r>
+            <w:proofErr w:type="gramEnd"/>
+            <w:r>
+              <w:t>(middle=’full’)}}</w:t>
             </w:r>
             <w:r>
               <w:t>,</w:t>
@@ -1008,10 +1128,18 @@
           </w:tcPr>
           <w:p>
             <w:r>
-              <w:t>{% if person.in_america == True %}</w:t>
-            </w:r>
-            <w:r>
-              <w:t>{{person.address.on_one_line(</w:t>
+              <w:t xml:space="preserve">{% if person.in_america == True </w:t>
+            </w:r>
+            <w:proofErr w:type="gramStart"/>
+            <w:r>
+              <w:t>%}</w:t>
+            </w:r>
+            <w:r>
+              <w:t>{</w:t>
+            </w:r>
+            <w:proofErr w:type="gramEnd"/>
+            <w:r>
+              <w:t>{person.address.on_one_line(</w:t>
             </w:r>
             <w:r>
               <w:rPr>
@@ -1039,7 +1167,15 @@
           </w:tcPr>
           <w:p>
             <w:r>
-              <w:t>{{person.percent_share}}</w:t>
+              <w:t>{{</w:t>
+            </w:r>
+            <w:proofErr w:type="gramStart"/>
+            <w:r>
+              <w:t>person.percent</w:t>
+            </w:r>
+            <w:proofErr w:type="gramEnd"/>
+            <w:r>
+              <w:t>_share}}</w:t>
             </w:r>
             <w:r>
               <w:t>%</w:t>
@@ -1085,11 +1221,16 @@
       </w:r>
     </w:p>
     <w:p>
+      <w:proofErr w:type="gramStart"/>
       <w:r>
         <w:t xml:space="preserve">If </w:t>
       </w:r>
       <w:r>
-        <w:t>{{person.name.full(middle=’full’)</w:t>
+        <w:t>{{person.name.full</w:t>
+      </w:r>
+      <w:proofErr w:type="gramEnd"/>
+      <w:r>
+        <w:t>(middle=’full’)</w:t>
       </w:r>
       <w:r>
         <w:t>}</w:t>
@@ -1259,8 +1400,13 @@
       <w:r>
         <w:t xml:space="preserve"> if </w:t>
       </w:r>
-      <w:r>
-        <w:t>beneficiaries.number()</w:t>
+      <w:proofErr w:type="gramStart"/>
+      <w:r>
+        <w:t>beneficiaries.number</w:t>
+      </w:r>
+      <w:proofErr w:type="gramEnd"/>
+      <w:r>
+        <w:t>()</w:t>
       </w:r>
       <w:r>
         <w:t xml:space="preserve"> == 1 %}</w:t>
@@ -1292,7 +1438,15 @@
         <w:t xml:space="preserve">{{my_or_our}} </w:t>
       </w:r>
       <w:r>
-        <w:t>interest in the above described property to the beneficiary designated above.</w:t>
+        <w:t xml:space="preserve">interest in the </w:t>
+      </w:r>
+      <w:proofErr w:type="gramStart"/>
+      <w:r>
+        <w:t>above described</w:t>
+      </w:r>
+      <w:proofErr w:type="gramEnd"/>
+      <w:r>
+        <w:t xml:space="preserve"> property to the beneficiary designated above.</w:t>
       </w:r>
     </w:p>
     <w:p>
@@ -1319,8 +1473,13 @@
       <w:r>
         <w:t xml:space="preserve"> if </w:t>
       </w:r>
-      <w:r>
-        <w:t>beneficiaries.number()</w:t>
+      <w:proofErr w:type="gramStart"/>
+      <w:r>
+        <w:t>beneficiaries.number</w:t>
+      </w:r>
+      <w:proofErr w:type="gramEnd"/>
+      <w:r>
+        <w:t>()</w:t>
       </w:r>
       <w:r>
         <w:t xml:space="preserve"> != 1 %}</w:t>
@@ -1352,7 +1511,15 @@
         <w:t xml:space="preserve">{{my_or_our}} </w:t>
       </w:r>
       <w:r>
-        <w:t xml:space="preserve">interest in the above described property to the beneficiaries designated above as </w:t>
+        <w:t xml:space="preserve">interest in the </w:t>
+      </w:r>
+      <w:proofErr w:type="gramStart"/>
+      <w:r>
+        <w:t>above described</w:t>
+      </w:r>
+      <w:proofErr w:type="gramEnd"/>
+      <w:r>
+        <w:t xml:space="preserve"> property to the beneficiaries designated above as </w:t>
       </w:r>
       <w:r>
         <w:t>{{tenancy_type}}</w:t>
@@ -1754,7 +1921,15 @@
         <w:keepLines/>
       </w:pPr>
       <w:r>
-        <w:t xml:space="preserve">This instrument revokes any and all prior transfer on death instruments made by the above mentioned owner for the above mentioned residential real estate. Before </w:t>
+        <w:t xml:space="preserve">This instrument revokes any and all prior transfer on death instruments made by the </w:t>
+      </w:r>
+      <w:proofErr w:type="gramStart"/>
+      <w:r>
+        <w:t>above mentioned</w:t>
+      </w:r>
+      <w:proofErr w:type="gramEnd"/>
+      <w:r>
+        <w:t xml:space="preserve"> owner for the above mentioned residential real estate. Before </w:t>
       </w:r>
       <w:r>
         <w:t>{{my_or_our}}</w:t>
@@ -1937,11 +2112,19 @@
               </w:rPr>
               <w:t>.</w:t>
             </w:r>
-            <w:r>
-              <w:rPr>
-                <w:bCs/>
-              </w:rPr>
-              <w:t>name.full(middle=’full’)}}</w:t>
+            <w:proofErr w:type="gramStart"/>
+            <w:r>
+              <w:rPr>
+                <w:bCs/>
+              </w:rPr>
+              <w:t>name.full</w:t>
+            </w:r>
+            <w:proofErr w:type="gramEnd"/>
+            <w:r>
+              <w:rPr>
+                <w:bCs/>
+              </w:rPr>
+              <w:t>(middle=’full’)}}</w:t>
             </w:r>
           </w:p>
         </w:tc>
@@ -2084,7 +2267,15 @@
               <w:keepLines/>
             </w:pPr>
             <w:r>
-              <w:t>{{users[0].name.full(middle=’full’)</w:t>
+              <w:t>{{users[0].</w:t>
+            </w:r>
+            <w:proofErr w:type="gramStart"/>
+            <w:r>
+              <w:t>name.full</w:t>
+            </w:r>
+            <w:proofErr w:type="gramEnd"/>
+            <w:r>
+              <w:t>(middle=’full’)</w:t>
             </w:r>
             <w:r>
               <w:t>}</w:t>
@@ -2239,7 +2430,21 @@
               <w:rPr>
                 <w:bCs/>
               </w:rPr>
-              <w:t>{{joint_owner.name.full(middle=’full’)}}</w:t>
+              <w:t>{{</w:t>
+            </w:r>
+            <w:proofErr w:type="gramStart"/>
+            <w:r>
+              <w:rPr>
+                <w:bCs/>
+              </w:rPr>
+              <w:t>joint_owner.name.full</w:t>
+            </w:r>
+            <w:proofErr w:type="gramEnd"/>
+            <w:r>
+              <w:rPr>
+                <w:bCs/>
+              </w:rPr>
+              <w:t>(middle=’full’)}}</w:t>
             </w:r>
           </w:p>
         </w:tc>
@@ -2282,10 +2487,18 @@
         </w:rPr>
       </w:pPr>
       <w:r>
-        <w:t>{% endif %}</w:t>
-      </w:r>
-      <w:r>
-        <w:t xml:space="preserve">{% </w:t>
+        <w:t xml:space="preserve">{% endif </w:t>
+      </w:r>
+      <w:proofErr w:type="gramStart"/>
+      <w:r>
+        <w:t>%}</w:t>
+      </w:r>
+      <w:r>
+        <w:t>{</w:t>
+      </w:r>
+      <w:proofErr w:type="gramEnd"/>
+      <w:r>
+        <w:t xml:space="preserve">% </w:t>
       </w:r>
       <w:r>
         <w:rPr>
@@ -2431,10 +2644,18 @@
         <w:t>{{owner_or_owners}}</w:t>
       </w:r>
       <w:r>
-        <w:t xml:space="preserve">. At the time of the execution, I believe the </w:t>
-      </w:r>
-      <w:r>
-        <w:t>{{owner_or_owners}}</w:t>
+        <w:t xml:space="preserve">. At the time of the execution, I believe </w:t>
+      </w:r>
+      <w:proofErr w:type="gramStart"/>
+      <w:r>
+        <w:t xml:space="preserve">the </w:t>
+      </w:r>
+      <w:r>
+        <w:t>{{</w:t>
+      </w:r>
+      <w:proofErr w:type="gramEnd"/>
+      <w:r>
+        <w:t>owner_or_owners}}</w:t>
       </w:r>
       <w:r>
         <w:t xml:space="preserve"> to be of sound mind and memory.</w:t>
@@ -2583,10 +2804,18 @@
               <w:t>_</w:t>
             </w:r>
             <w:r>
-              <w:t>known == True %}</w:t>
-            </w:r>
-            <w:r>
-              <w:t xml:space="preserve">{% if </w:t>
+              <w:t xml:space="preserve">known == True </w:t>
+            </w:r>
+            <w:proofErr w:type="gramStart"/>
+            <w:r>
+              <w:t>%}</w:t>
+            </w:r>
+            <w:r>
+              <w:t>{</w:t>
+            </w:r>
+            <w:proofErr w:type="gramEnd"/>
+            <w:r>
+              <w:t xml:space="preserve">% if </w:t>
             </w:r>
             <w:r>
               <w:t>first_witness</w:t>
@@ -2662,10 +2891,18 @@
               <w:t>_</w:t>
             </w:r>
             <w:r>
-              <w:t>known == True %}</w:t>
-            </w:r>
-            <w:r>
-              <w:t>{{</w:t>
+              <w:t xml:space="preserve">known == True </w:t>
+            </w:r>
+            <w:proofErr w:type="gramStart"/>
+            <w:r>
+              <w:t>%}</w:t>
+            </w:r>
+            <w:r>
+              <w:t>{</w:t>
+            </w:r>
+            <w:proofErr w:type="gramEnd"/>
+            <w:r>
+              <w:t>{</w:t>
             </w:r>
             <w:r>
               <w:t xml:space="preserve"> witnesses[0]</w:t>
@@ -2712,10 +2949,18 @@
               <w:t>_</w:t>
             </w:r>
             <w:r>
-              <w:t>known == True %}</w:t>
-            </w:r>
-            <w:r>
-              <w:t xml:space="preserve">{% if </w:t>
+              <w:t xml:space="preserve">known == True </w:t>
+            </w:r>
+            <w:proofErr w:type="gramStart"/>
+            <w:r>
+              <w:t>%}</w:t>
+            </w:r>
+            <w:r>
+              <w:t>{</w:t>
+            </w:r>
+            <w:proofErr w:type="gramEnd"/>
+            <w:r>
+              <w:t xml:space="preserve">% if </w:t>
             </w:r>
             <w:r>
               <w:t>first_witness</w:t>
@@ -2893,7 +3138,15 @@
         <w:t xml:space="preserve">, </w:t>
       </w:r>
       <w:r>
-        <w:t>executed this Illinois Transfer on Death Instrument in my presence on _________________. This instrument was executed as a free and voluntary act by the {{owner_or_owners}}. At the time of the execution, I believe the {{owner_or_owners}} to be of sound mind and memory</w:t>
+        <w:t xml:space="preserve">executed this Illinois Transfer on Death Instrument in my presence on _________________. This instrument was executed as a free and voluntary act by the {{owner_or_owners}}. At the time of the execution, I believe </w:t>
+      </w:r>
+      <w:proofErr w:type="gramStart"/>
+      <w:r>
+        <w:t>the {{</w:t>
+      </w:r>
+      <w:proofErr w:type="gramEnd"/>
+      <w:r>
+        <w:t>owner_or_owners}} to be of sound mind and memory</w:t>
       </w:r>
       <w:r>
         <w:t>.</w:t>
@@ -3042,7 +3295,15 @@
               <w:t>_witness_</w:t>
             </w:r>
             <w:r>
-              <w:t xml:space="preserve">known == True %}{% if </w:t>
+              <w:t xml:space="preserve">known == True </w:t>
+            </w:r>
+            <w:proofErr w:type="gramStart"/>
+            <w:r>
+              <w:t>%}{</w:t>
+            </w:r>
+            <w:proofErr w:type="gramEnd"/>
+            <w:r>
+              <w:t xml:space="preserve">% if </w:t>
             </w:r>
             <w:r>
               <w:t>second</w:t>
@@ -3110,7 +3371,15 @@
               <w:t>tness_</w:t>
             </w:r>
             <w:r>
-              <w:t xml:space="preserve">known == True %}{{ </w:t>
+              <w:t xml:space="preserve">known == True </w:t>
+            </w:r>
+            <w:proofErr w:type="gramStart"/>
+            <w:r>
+              <w:t>%}{</w:t>
+            </w:r>
+            <w:proofErr w:type="gramEnd"/>
+            <w:r>
+              <w:t xml:space="preserve">{ </w:t>
             </w:r>
             <w:r>
               <w:t>witnesses[1]</w:t>
@@ -3153,8 +3422,13 @@
             <w:r>
               <w:t xml:space="preserve">known == True </w:t>
             </w:r>
-            <w:r>
-              <w:t>%}{% if second</w:t>
+            <w:proofErr w:type="gramStart"/>
+            <w:r>
+              <w:t>%}{</w:t>
+            </w:r>
+            <w:proofErr w:type="gramEnd"/>
+            <w:r>
+              <w:t>% if second</w:t>
             </w:r>
             <w:r>
               <w:t>_witness_address</w:t>
@@ -3481,7 +3755,15 @@
         <w:t xml:space="preserve">instrument was executed as a </w:t>
       </w:r>
       <w:r>
-        <w:t>free and voluntary act by the {{owner_or_owners}}. At the time of the execution, I believe the {{owner_or_owners}} to be of sound mind</w:t>
+        <w:t xml:space="preserve">free and voluntary act by the {{owner_or_owners}}. At the time of the execution, I believe </w:t>
+      </w:r>
+      <w:proofErr w:type="gramStart"/>
+      <w:r>
+        <w:t>the {{</w:t>
+      </w:r>
+      <w:proofErr w:type="gramEnd"/>
+      <w:r>
+        <w:t>owner_or_owners}} to be of sound mind</w:t>
       </w:r>
       <w:r>
         <w:t xml:space="preserve"> and memory.</w:t>
@@ -3774,7 +4056,15 @@
         <w:t xml:space="preserve">instrument was executed as a </w:t>
       </w:r>
       <w:r>
-        <w:t>free and voluntary act by the {{owner_or_owners}}. At the time of the execution, I believe the {{owner_or_owners}} to be of sound mind</w:t>
+        <w:t xml:space="preserve">free and voluntary act by the {{owner_or_owners}}. At the time of the execution, I believe </w:t>
+      </w:r>
+      <w:proofErr w:type="gramStart"/>
+      <w:r>
+        <w:t>the {{</w:t>
+      </w:r>
+      <w:proofErr w:type="gramEnd"/>
+      <w:r>
+        <w:t>owner_or_owners}} to be of sound mind</w:t>
       </w:r>
       <w:r>
         <w:t xml:space="preserve"> and memory.</w:t>
@@ -4169,11 +4459,19 @@
         </w:rPr>
         <w:t>users[0].</w:t>
       </w:r>
+      <w:proofErr w:type="gramStart"/>
       <w:r>
         <w:rPr>
           <w:bCs/>
         </w:rPr>
-        <w:t>name.full(middle=’</w:t>
+        <w:t>name.full</w:t>
+      </w:r>
+      <w:proofErr w:type="gramEnd"/>
+      <w:r>
+        <w:rPr>
+          <w:bCs/>
+        </w:rPr>
+        <w:t>(middle=’</w:t>
       </w:r>
       <w:r>
         <w:rPr>
@@ -4293,6 +4591,7 @@
         </w:rPr>
         <w:t>{{</w:t>
       </w:r>
+      <w:proofErr w:type="gramStart"/>
       <w:r>
         <w:rPr>
           <w:bCs/>
@@ -4303,7 +4602,14 @@
         <w:rPr>
           <w:bCs/>
         </w:rPr>
-        <w:t>.name.full(middle=’full’)}}</w:t>
+        <w:t>.name.full</w:t>
+      </w:r>
+      <w:proofErr w:type="gramEnd"/>
+      <w:r>
+        <w:rPr>
+          <w:bCs/>
+        </w:rPr>
+        <w:t>(middle=’full’)}}</w:t>
       </w:r>
     </w:p>
     <w:p>
@@ -4320,13 +4626,27 @@
         <w:rPr>
           <w:bCs/>
         </w:rPr>
-        <w:t>joint_owner</w:t>
-      </w:r>
+        <w:t>joint_</w:t>
+      </w:r>
+      <w:proofErr w:type="gramStart"/>
       <w:r>
         <w:rPr>
           <w:bCs/>
         </w:rPr>
-        <w:t>.address.on_one_line(bare=True)}}</w:t>
+        <w:t>owner</w:t>
+      </w:r>
+      <w:r>
+        <w:rPr>
+          <w:bCs/>
+        </w:rPr>
+        <w:t>.address</w:t>
+      </w:r>
+      <w:proofErr w:type="gramEnd"/>
+      <w:r>
+        <w:rPr>
+          <w:bCs/>
+        </w:rPr>
+        <w:t>.on_one_line(bare=True)}}</w:t>
       </w:r>
       <w:r>
         <w:t xml:space="preserve">{% if </w:t>
@@ -5086,7 +5406,15 @@
     </w:p>
     <w:p>
       <w:r>
-        <w:t>{{todi_property.description}}</w:t>
+        <w:t>{{todi_</w:t>
+      </w:r>
+      <w:proofErr w:type="gramStart"/>
+      <w:r>
+        <w:t>property.description</w:t>
+      </w:r>
+      <w:proofErr w:type="gramEnd"/>
+      <w:r>
+        <w:t>}}</w:t>
       </w:r>
     </w:p>
     <w:p/>
@@ -5095,10 +5423,18 @@
         <w:t xml:space="preserve">That the street address of the residential real estate is </w:t>
       </w:r>
       <w:r>
-        <w:t>{{todi_property</w:t>
-      </w:r>
-      <w:r>
-        <w:t>.on_one_line(</w:t>
+        <w:t>{{todi_</w:t>
+      </w:r>
+      <w:proofErr w:type="gramStart"/>
+      <w:r>
+        <w:t>property</w:t>
+      </w:r>
+      <w:r>
+        <w:t>.on</w:t>
+      </w:r>
+      <w:proofErr w:type="gramEnd"/>
+      <w:r>
+        <w:t>_one_line(</w:t>
       </w:r>
       <w:r>
         <w:rPr>
@@ -5241,11 +5577,16 @@
               <w:t>{{</w:t>
             </w:r>
             <w:r>
-              <w:t>todi_property.</w:t>
+              <w:t>todi_</w:t>
+            </w:r>
+            <w:proofErr w:type="gramStart"/>
+            <w:r>
+              <w:t>property.</w:t>
             </w:r>
             <w:r>
               <w:t>county</w:t>
             </w:r>
+            <w:proofErr w:type="gramEnd"/>
             <w:r>
               <w:t xml:space="preserve"> </w:t>
             </w:r>
@@ -5302,7 +5643,23 @@
                 <w:b/>
                 <w:spacing w:val="-4"/>
               </w:rPr>
-              <w:t>Beneficiary Name,  Relationship to Owner</w:t>
+              <w:t xml:space="preserve">Beneficiary </w:t>
+            </w:r>
+            <w:proofErr w:type="gramStart"/>
+            <w:r>
+              <w:rPr>
+                <w:b/>
+                <w:spacing w:val="-4"/>
+              </w:rPr>
+              <w:t>Name,  Relationship</w:t>
+            </w:r>
+            <w:proofErr w:type="gramEnd"/>
+            <w:r>
+              <w:rPr>
+                <w:b/>
+                <w:spacing w:val="-4"/>
+              </w:rPr>
+              <w:t xml:space="preserve"> to Owner</w:t>
             </w:r>
           </w:p>
         </w:tc>
@@ -5478,10 +5835,45 @@
     <w:p/>
     <w:p>
       <w:r>
-        <w:t>In witness whereof, the undersigned beneficiaries hereby accept the transfer of residential real estate under the transfer on death instrument this _______ day of ___________, ______.</w:t>
-      </w:r>
-      <w:r>
-        <w:t>{% for person in beneficiaries %}{% if person.even_index == True %}</w:t>
+        <w:t>In witness whereof, the undersigned beneficiaries hereby accept the transfer of residential real estate under the transfer on death instrument this _______ day of ___________, _____</w:t>
+      </w:r>
+      <w:proofErr w:type="gramStart"/>
+      <w:r>
+        <w:t>_.</w:t>
+      </w:r>
+      <w:r>
+        <w:t>{</w:t>
+      </w:r>
+      <w:proofErr w:type="gramEnd"/>
+      <w:r>
+        <w:t>% for person in beneficiaries %}</w:t>
+      </w:r>
+      <w:r>
+        <w:t xml:space="preserve">{% if </w:t>
+      </w:r>
+      <w:r>
+        <w:t>(</w:t>
+      </w:r>
+      <w:r>
+        <w:t>loop.index0</w:t>
+      </w:r>
+      <w:r>
+        <w:t xml:space="preserve"> % 2</w:t>
+      </w:r>
+      <w:r>
+        <w:t>)</w:t>
+      </w:r>
+      <w:r>
+        <w:t xml:space="preserve"> </w:t>
+      </w:r>
+      <w:r>
+        <w:t xml:space="preserve">== </w:t>
+      </w:r>
+      <w:r>
+        <w:t>0</w:t>
+      </w:r>
+      <w:r>
+        <w:t xml:space="preserve"> %}</w:t>
       </w:r>
     </w:p>
     <w:p/>
@@ -5650,7 +6042,15 @@
     </w:tbl>
     <w:p>
       <w:r>
-        <w:t>{% endif %}{% endfor %}</w:t>
+        <w:t xml:space="preserve">{% endif </w:t>
+      </w:r>
+      <w:proofErr w:type="gramStart"/>
+      <w:r>
+        <w:t>%}{</w:t>
+      </w:r>
+      <w:proofErr w:type="gramEnd"/>
+      <w:r>
+        <w:t>% endfor %}</w:t>
       </w:r>
     </w:p>
     <w:p>

</xml_diff>

<commit_message>
Changed template to allow for non-Illinois notaries
</commit_message>
<xml_diff>
--- a/docassemble/TODI/data/templates/todi_docassemble.docx
+++ b/docassemble/TODI/data/templates/todi_docassemble.docx
@@ -1,6 +1,6 @@
 
 <file path=word/document.xml><?xml version="1.0" encoding="utf-8"?>
-<w:document xmlns:wpc="http://schemas.microsoft.com/office/word/2010/wordprocessingCanvas" xmlns:cx="http://schemas.microsoft.com/office/drawing/2014/chartex" xmlns:cx1="http://schemas.microsoft.com/office/drawing/2015/9/8/chartex" xmlns:cx2="http://schemas.microsoft.com/office/drawing/2015/10/21/chartex" xmlns:cx3="http://schemas.microsoft.com/office/drawing/2016/5/9/chartex" xmlns:cx4="http://schemas.microsoft.com/office/drawing/2016/5/10/chartex" xmlns:cx5="http://schemas.microsoft.com/office/drawing/2016/5/11/chartex" xmlns:cx6="http://schemas.microsoft.com/office/drawing/2016/5/12/chartex" xmlns:cx7="http://schemas.microsoft.com/office/drawing/2016/5/13/chartex" xmlns:cx8="http://schemas.microsoft.com/office/drawing/2016/5/14/chartex" xmlns:mc="http://schemas.openxmlformats.org/markup-compatibility/2006" xmlns:aink="http://schemas.microsoft.com/office/drawing/2016/ink" xmlns:am3d="http://schemas.microsoft.com/office/drawing/2017/model3d" xmlns:o="urn:schemas-microsoft-com:office:office" xmlns:oel="http://schemas.microsoft.com/office/2019/extlst" xmlns:r="http://schemas.openxmlformats.org/officeDocument/2006/relationships" xmlns:m="http://schemas.openxmlformats.org/officeDocument/2006/math" xmlns:v="urn:schemas-microsoft-com:vml" xmlns:wp14="http://schemas.microsoft.com/office/word/2010/wordprocessingDrawing" xmlns:wp="http://schemas.openxmlformats.org/drawingml/2006/wordprocessingDrawing" xmlns:w10="urn:schemas-microsoft-com:office:word" xmlns:w="http://schemas.openxmlformats.org/wordprocessingml/2006/main" xmlns:w14="http://schemas.microsoft.com/office/word/2010/wordml" xmlns:w15="http://schemas.microsoft.com/office/word/2012/wordml" xmlns:w16cex="http://schemas.microsoft.com/office/word/2018/wordml/cex" xmlns:w16cid="http://schemas.microsoft.com/office/word/2016/wordml/cid" xmlns:w16="http://schemas.microsoft.com/office/word/2018/wordml" xmlns:w16du="http://schemas.microsoft.com/office/word/2023/wordml/word16du" xmlns:w16sdtdh="http://schemas.microsoft.com/office/word/2020/wordml/sdtdatahash" xmlns:w16se="http://schemas.microsoft.com/office/word/2015/wordml/symex" xmlns:wpg="http://schemas.microsoft.com/office/word/2010/wordprocessingGroup" xmlns:wpi="http://schemas.microsoft.com/office/word/2010/wordprocessingInk" xmlns:wne="http://schemas.microsoft.com/office/word/2006/wordml" xmlns:wps="http://schemas.microsoft.com/office/word/2010/wordprocessingShape" mc:Ignorable="w14 w15 w16se w16cid w16 w16cex w16sdtdh w16du wp14">
+<w:document xmlns:wpc="http://schemas.microsoft.com/office/word/2010/wordprocessingCanvas" xmlns:cx="http://schemas.microsoft.com/office/drawing/2014/chartex" xmlns:cx1="http://schemas.microsoft.com/office/drawing/2015/9/8/chartex" xmlns:cx2="http://schemas.microsoft.com/office/drawing/2015/10/21/chartex" xmlns:cx3="http://schemas.microsoft.com/office/drawing/2016/5/9/chartex" xmlns:cx4="http://schemas.microsoft.com/office/drawing/2016/5/10/chartex" xmlns:cx5="http://schemas.microsoft.com/office/drawing/2016/5/11/chartex" xmlns:cx6="http://schemas.microsoft.com/office/drawing/2016/5/12/chartex" xmlns:cx7="http://schemas.microsoft.com/office/drawing/2016/5/13/chartex" xmlns:cx8="http://schemas.microsoft.com/office/drawing/2016/5/14/chartex" xmlns:mc="http://schemas.openxmlformats.org/markup-compatibility/2006" xmlns:aink="http://schemas.microsoft.com/office/drawing/2016/ink" xmlns:am3d="http://schemas.microsoft.com/office/drawing/2017/model3d" xmlns:o="urn:schemas-microsoft-com:office:office" xmlns:oel="http://schemas.microsoft.com/office/2019/extlst" xmlns:r="http://schemas.openxmlformats.org/officeDocument/2006/relationships" xmlns:m="http://schemas.openxmlformats.org/officeDocument/2006/math" xmlns:v="urn:schemas-microsoft-com:vml" xmlns:wp14="http://schemas.microsoft.com/office/word/2010/wordprocessingDrawing" xmlns:wp="http://schemas.openxmlformats.org/drawingml/2006/wordprocessingDrawing" xmlns:w10="urn:schemas-microsoft-com:office:word" xmlns:w="http://schemas.openxmlformats.org/wordprocessingml/2006/main" xmlns:w14="http://schemas.microsoft.com/office/word/2010/wordml" xmlns:w15="http://schemas.microsoft.com/office/word/2012/wordml" xmlns:w16cex="http://schemas.microsoft.com/office/word/2018/wordml/cex" xmlns:w16cid="http://schemas.microsoft.com/office/word/2016/wordml/cid" xmlns:w16="http://schemas.microsoft.com/office/word/2018/wordml" xmlns:w16du="http://schemas.microsoft.com/office/word/2023/wordml/word16du" xmlns:w16sdtdh="http://schemas.microsoft.com/office/word/2020/wordml/sdtdatahash" xmlns:w16sdtfl="http://schemas.microsoft.com/office/word/2024/wordml/sdtformatlock" xmlns:w16se="http://schemas.microsoft.com/office/word/2015/wordml/symex" xmlns:wpg="http://schemas.microsoft.com/office/word/2010/wordprocessingGroup" xmlns:wpi="http://schemas.microsoft.com/office/word/2010/wordprocessingInk" xmlns:wne="http://schemas.microsoft.com/office/word/2006/wordml" xmlns:wps="http://schemas.microsoft.com/office/word/2010/wordprocessingShape" mc:Ignorable="w14 w15 w16se w16cid w16 w16cex w16sdtdh w16sdtfl w16du wp14">
   <w:body>
     <w:p/>
     <w:tbl>
@@ -186,15 +186,7 @@
           </w:tcPr>
           <w:p>
             <w:r>
-              <w:t>{{users[0].</w:t>
-            </w:r>
-            <w:proofErr w:type="gramStart"/>
-            <w:r>
-              <w:t>name.full</w:t>
-            </w:r>
-            <w:proofErr w:type="gramEnd"/>
-            <w:r>
-              <w:t>(middle=’full’)}}</w:t>
+              <w:t>{{users[0].name.full(middle=’full’)}}</w:t>
             </w:r>
           </w:p>
         </w:tc>
@@ -233,15 +225,7 @@
           </w:tcPr>
           <w:p>
             <w:r>
-              <w:t>{{users[0</w:t>
-            </w:r>
-            <w:proofErr w:type="gramStart"/>
-            <w:r>
-              <w:t>].address</w:t>
-            </w:r>
-            <w:proofErr w:type="gramEnd"/>
-            <w:r>
-              <w:t>.line_one(bare=True)}}</w:t>
+              <w:t>{{users[0].address.line_one(bare=True)}}</w:t>
             </w:r>
           </w:p>
         </w:tc>
@@ -278,15 +262,7 @@
           </w:tcPr>
           <w:p>
             <w:r>
-              <w:t>{{users[0</w:t>
-            </w:r>
-            <w:proofErr w:type="gramStart"/>
-            <w:r>
-              <w:t>].address</w:t>
-            </w:r>
-            <w:proofErr w:type="gramEnd"/>
-            <w:r>
-              <w:t>.line_two()}}</w:t>
+              <w:t>{{users[0].address.line_two()}}</w:t>
             </w:r>
           </w:p>
         </w:tc>
@@ -370,59 +346,31 @@
               <w:rPr>
                 <w:bCs/>
               </w:rPr>
-              <w:t xml:space="preserve">{% if joint_language == True </w:t>
-            </w:r>
-            <w:proofErr w:type="gramStart"/>
+              <w:t>{% if joint_language == True %}</w:t>
+            </w:r>
             <w:r>
               <w:rPr>
                 <w:bCs/>
               </w:rPr>
-              <w:t>%}</w:t>
+              <w:t>{{</w:t>
             </w:r>
             <w:r>
               <w:rPr>
                 <w:bCs/>
               </w:rPr>
-              <w:t>{</w:t>
-            </w:r>
-            <w:proofErr w:type="gramEnd"/>
+              <w:t>joint_owner</w:t>
+            </w:r>
             <w:r>
               <w:rPr>
                 <w:bCs/>
               </w:rPr>
-              <w:t>{</w:t>
+              <w:t>.</w:t>
             </w:r>
             <w:r>
               <w:rPr>
                 <w:bCs/>
               </w:rPr>
-              <w:t>joint_owner</w:t>
-            </w:r>
-            <w:r>
-              <w:rPr>
-                <w:bCs/>
-              </w:rPr>
-              <w:t>.</w:t>
-            </w:r>
-            <w:r>
-              <w:rPr>
-                <w:bCs/>
-              </w:rPr>
-              <w:t xml:space="preserve"> </w:t>
-            </w:r>
-            <w:proofErr w:type="gramStart"/>
-            <w:r>
-              <w:rPr>
-                <w:bCs/>
-              </w:rPr>
-              <w:t>name.full</w:t>
-            </w:r>
-            <w:proofErr w:type="gramEnd"/>
-            <w:r>
-              <w:rPr>
-                <w:bCs/>
-              </w:rPr>
-              <w:t>(middle=’full’</w:t>
+              <w:t xml:space="preserve"> name.full(middle=’full’</w:t>
             </w:r>
             <w:r>
               <w:rPr>
@@ -481,27 +429,13 @@
               <w:rPr>
                 <w:bCs/>
               </w:rPr>
-              <w:t xml:space="preserve">{% if joint_language == True </w:t>
-            </w:r>
-            <w:proofErr w:type="gramStart"/>
+              <w:t>{% if joint_language == True %}</w:t>
+            </w:r>
             <w:r>
               <w:rPr>
                 <w:bCs/>
               </w:rPr>
-              <w:t>%}</w:t>
-            </w:r>
-            <w:r>
-              <w:rPr>
-                <w:bCs/>
-              </w:rPr>
-              <w:t>{</w:t>
-            </w:r>
-            <w:proofErr w:type="gramEnd"/>
-            <w:r>
-              <w:rPr>
-                <w:bCs/>
-              </w:rPr>
-              <w:t>{</w:t>
+              <w:t>{{</w:t>
             </w:r>
             <w:r>
               <w:rPr>
@@ -589,21 +523,10 @@
               <w:rPr>
                 <w:bCs/>
               </w:rPr>
-              <w:t xml:space="preserve">{% if joint_language == True </w:t>
-            </w:r>
-            <w:proofErr w:type="gramStart"/>
-            <w:r>
-              <w:rPr>
-                <w:bCs/>
-              </w:rPr>
-              <w:t>%}</w:t>
-            </w:r>
-            <w:r>
-              <w:t>{</w:t>
-            </w:r>
-            <w:proofErr w:type="gramEnd"/>
-            <w:r>
-              <w:t>{</w:t>
+              <w:t>{% if joint_language == True %}</w:t>
+            </w:r>
+            <w:r>
+              <w:t>{{</w:t>
             </w:r>
             <w:r>
               <w:t>joint_owner</w:t>
@@ -846,16 +769,11 @@
         <w:t>{</w:t>
       </w:r>
       <w:r>
-        <w:t>{todi_</w:t>
-      </w:r>
-      <w:proofErr w:type="gramStart"/>
-      <w:r>
-        <w:t>property.</w:t>
+        <w:t>{todi_property.</w:t>
       </w:r>
       <w:r>
         <w:t>line</w:t>
       </w:r>
-      <w:proofErr w:type="gramEnd"/>
       <w:r>
         <w:t>_one</w:t>
       </w:r>
@@ -922,21 +840,7 @@
         <w:rPr>
           <w:bCs/>
         </w:rPr>
-        <w:t>{{todi_</w:t>
-      </w:r>
-      <w:proofErr w:type="gramStart"/>
-      <w:r>
-        <w:rPr>
-          <w:bCs/>
-        </w:rPr>
-        <w:t>property.description</w:t>
-      </w:r>
-      <w:proofErr w:type="gramEnd"/>
-      <w:r>
-        <w:rPr>
-          <w:bCs/>
-        </w:rPr>
-        <w:t>}}</w:t>
+        <w:t>{{todi_property.description}}</w:t>
       </w:r>
     </w:p>
     <w:p>
@@ -998,23 +902,7 @@
                 <w:b/>
                 <w:spacing w:val="-4"/>
               </w:rPr>
-              <w:t xml:space="preserve">Beneficiary </w:t>
-            </w:r>
-            <w:proofErr w:type="gramStart"/>
-            <w:r>
-              <w:rPr>
-                <w:b/>
-                <w:spacing w:val="-4"/>
-              </w:rPr>
-              <w:t>Name,  Relationship</w:t>
-            </w:r>
-            <w:proofErr w:type="gramEnd"/>
-            <w:r>
-              <w:rPr>
-                <w:b/>
-                <w:spacing w:val="-4"/>
-              </w:rPr>
-              <w:t xml:space="preserve"> to Owner</w:t>
+              <w:t>Beneficiary Name,  Relationship to Owner</w:t>
             </w:r>
           </w:p>
         </w:tc>
@@ -1089,15 +977,7 @@
           </w:tcPr>
           <w:p>
             <w:r>
-              <w:t>{{</w:t>
-            </w:r>
-            <w:proofErr w:type="gramStart"/>
-            <w:r>
-              <w:t>person.name.full</w:t>
-            </w:r>
-            <w:proofErr w:type="gramEnd"/>
-            <w:r>
-              <w:t>(middle=’full’)}}</w:t>
+              <w:t>{{person.name.full(middle=’full’)}}</w:t>
             </w:r>
             <w:r>
               <w:t>,</w:t>
@@ -1128,18 +1008,10 @@
           </w:tcPr>
           <w:p>
             <w:r>
-              <w:t xml:space="preserve">{% if person.in_america == True </w:t>
-            </w:r>
-            <w:proofErr w:type="gramStart"/>
-            <w:r>
-              <w:t>%}</w:t>
-            </w:r>
-            <w:r>
-              <w:t>{</w:t>
-            </w:r>
-            <w:proofErr w:type="gramEnd"/>
-            <w:r>
-              <w:t>{person.address.on_one_line(</w:t>
+              <w:t>{% if person.in_america == True %}</w:t>
+            </w:r>
+            <w:r>
+              <w:t>{{person.address.on_one_line(</w:t>
             </w:r>
             <w:r>
               <w:rPr>
@@ -1167,15 +1039,7 @@
           </w:tcPr>
           <w:p>
             <w:r>
-              <w:t>{{</w:t>
-            </w:r>
-            <w:proofErr w:type="gramStart"/>
-            <w:r>
-              <w:t>person.percent</w:t>
-            </w:r>
-            <w:proofErr w:type="gramEnd"/>
-            <w:r>
-              <w:t>_share}}</w:t>
+              <w:t>{{person.percent_share}}</w:t>
             </w:r>
             <w:r>
               <w:t>%</w:t>
@@ -1221,16 +1085,11 @@
       </w:r>
     </w:p>
     <w:p>
-      <w:proofErr w:type="gramStart"/>
       <w:r>
         <w:t xml:space="preserve">If </w:t>
       </w:r>
       <w:r>
-        <w:t>{{person.name.full</w:t>
-      </w:r>
-      <w:proofErr w:type="gramEnd"/>
-      <w:r>
-        <w:t>(middle=’full’)</w:t>
+        <w:t>{{person.name.full(middle=’full’)</w:t>
       </w:r>
       <w:r>
         <w:t>}</w:t>
@@ -1400,13 +1259,8 @@
       <w:r>
         <w:t xml:space="preserve"> if </w:t>
       </w:r>
-      <w:proofErr w:type="gramStart"/>
-      <w:r>
-        <w:t>beneficiaries.number</w:t>
-      </w:r>
-      <w:proofErr w:type="gramEnd"/>
-      <w:r>
-        <w:t>()</w:t>
+      <w:r>
+        <w:t>beneficiaries.number()</w:t>
       </w:r>
       <w:r>
         <w:t xml:space="preserve"> == 1 %}</w:t>
@@ -1438,15 +1292,7 @@
         <w:t xml:space="preserve">{{my_or_our}} </w:t>
       </w:r>
       <w:r>
-        <w:t xml:space="preserve">interest in the </w:t>
-      </w:r>
-      <w:proofErr w:type="gramStart"/>
-      <w:r>
-        <w:t>above described</w:t>
-      </w:r>
-      <w:proofErr w:type="gramEnd"/>
-      <w:r>
-        <w:t xml:space="preserve"> property to the beneficiary designated above.</w:t>
+        <w:t>interest in the above described property to the beneficiary designated above.</w:t>
       </w:r>
     </w:p>
     <w:p>
@@ -1473,13 +1319,8 @@
       <w:r>
         <w:t xml:space="preserve"> if </w:t>
       </w:r>
-      <w:proofErr w:type="gramStart"/>
-      <w:r>
-        <w:t>beneficiaries.number</w:t>
-      </w:r>
-      <w:proofErr w:type="gramEnd"/>
-      <w:r>
-        <w:t>()</w:t>
+      <w:r>
+        <w:t>beneficiaries.number()</w:t>
       </w:r>
       <w:r>
         <w:t xml:space="preserve"> != 1 %}</w:t>
@@ -1511,15 +1352,7 @@
         <w:t xml:space="preserve">{{my_or_our}} </w:t>
       </w:r>
       <w:r>
-        <w:t xml:space="preserve">interest in the </w:t>
-      </w:r>
-      <w:proofErr w:type="gramStart"/>
-      <w:r>
-        <w:t>above described</w:t>
-      </w:r>
-      <w:proofErr w:type="gramEnd"/>
-      <w:r>
-        <w:t xml:space="preserve"> property to the beneficiaries designated above as </w:t>
+        <w:t xml:space="preserve">interest in the above described property to the beneficiaries designated above as </w:t>
       </w:r>
       <w:r>
         <w:t>{{tenancy_type}}</w:t>
@@ -1669,8 +1502,8 @@
                               <w:tblLook w:val="04A0" w:firstRow="1" w:lastRow="0" w:firstColumn="1" w:lastColumn="0" w:noHBand="0" w:noVBand="1"/>
                             </w:tblPr>
                             <w:tblGrid>
-                              <w:gridCol w:w="3329"/>
-                              <w:gridCol w:w="7140"/>
+                              <w:gridCol w:w="3338"/>
+                              <w:gridCol w:w="7146"/>
                             </w:tblGrid>
                             <w:tr>
                               <w:tc>
@@ -1817,8 +1650,8 @@
                         <w:tblLook w:val="04A0" w:firstRow="1" w:lastRow="0" w:firstColumn="1" w:lastColumn="0" w:noHBand="0" w:noVBand="1"/>
                       </w:tblPr>
                       <w:tblGrid>
-                        <w:gridCol w:w="3329"/>
-                        <w:gridCol w:w="7140"/>
+                        <w:gridCol w:w="3338"/>
+                        <w:gridCol w:w="7146"/>
                       </w:tblGrid>
                       <w:tr>
                         <w:tc>
@@ -1921,15 +1754,7 @@
         <w:keepLines/>
       </w:pPr>
       <w:r>
-        <w:t xml:space="preserve">This instrument revokes any and all prior transfer on death instruments made by the </w:t>
-      </w:r>
-      <w:proofErr w:type="gramStart"/>
-      <w:r>
-        <w:t>above mentioned</w:t>
-      </w:r>
-      <w:proofErr w:type="gramEnd"/>
-      <w:r>
-        <w:t xml:space="preserve"> owner for the above mentioned residential real estate. Before </w:t>
+        <w:t xml:space="preserve">This instrument revokes any and all prior transfer on death instruments made by the above mentioned owner for the above mentioned residential real estate. Before </w:t>
       </w:r>
       <w:r>
         <w:t>{{my_or_our}}</w:t>
@@ -2112,19 +1937,11 @@
               </w:rPr>
               <w:t>.</w:t>
             </w:r>
-            <w:proofErr w:type="gramStart"/>
             <w:r>
               <w:rPr>
                 <w:bCs/>
               </w:rPr>
-              <w:t>name.full</w:t>
-            </w:r>
-            <w:proofErr w:type="gramEnd"/>
-            <w:r>
-              <w:rPr>
-                <w:bCs/>
-              </w:rPr>
-              <w:t>(middle=’full’)}}</w:t>
+              <w:t>name.full(middle=’full’)}}</w:t>
             </w:r>
           </w:p>
         </w:tc>
@@ -2267,15 +2084,7 @@
               <w:keepLines/>
             </w:pPr>
             <w:r>
-              <w:t>{{users[0].</w:t>
-            </w:r>
-            <w:proofErr w:type="gramStart"/>
-            <w:r>
-              <w:t>name.full</w:t>
-            </w:r>
-            <w:proofErr w:type="gramEnd"/>
-            <w:r>
-              <w:t>(middle=’full’)</w:t>
+              <w:t>{{users[0].name.full(middle=’full’)</w:t>
             </w:r>
             <w:r>
               <w:t>}</w:t>
@@ -2430,21 +2239,7 @@
               <w:rPr>
                 <w:bCs/>
               </w:rPr>
-              <w:t>{{</w:t>
-            </w:r>
-            <w:proofErr w:type="gramStart"/>
-            <w:r>
-              <w:rPr>
-                <w:bCs/>
-              </w:rPr>
-              <w:t>joint_owner.name.full</w:t>
-            </w:r>
-            <w:proofErr w:type="gramEnd"/>
-            <w:r>
-              <w:rPr>
-                <w:bCs/>
-              </w:rPr>
-              <w:t>(middle=’full’)}}</w:t>
+              <w:t>{{joint_owner.name.full(middle=’full’)}}</w:t>
             </w:r>
           </w:p>
         </w:tc>
@@ -2487,18 +2282,10 @@
         </w:rPr>
       </w:pPr>
       <w:r>
-        <w:t xml:space="preserve">{% endif </w:t>
-      </w:r>
-      <w:proofErr w:type="gramStart"/>
-      <w:r>
-        <w:t>%}</w:t>
-      </w:r>
-      <w:r>
-        <w:t>{</w:t>
-      </w:r>
-      <w:proofErr w:type="gramEnd"/>
-      <w:r>
-        <w:t xml:space="preserve">% </w:t>
+        <w:t>{% endif %}</w:t>
+      </w:r>
+      <w:r>
+        <w:t xml:space="preserve">{% </w:t>
       </w:r>
       <w:r>
         <w:rPr>
@@ -2644,18 +2431,10 @@
         <w:t>{{owner_or_owners}}</w:t>
       </w:r>
       <w:r>
-        <w:t xml:space="preserve">. At the time of the execution, I believe </w:t>
-      </w:r>
-      <w:proofErr w:type="gramStart"/>
-      <w:r>
-        <w:t xml:space="preserve">the </w:t>
-      </w:r>
-      <w:r>
-        <w:t>{{</w:t>
-      </w:r>
-      <w:proofErr w:type="gramEnd"/>
-      <w:r>
-        <w:t>owner_or_owners}}</w:t>
+        <w:t xml:space="preserve">. At the time of the execution, I believe the </w:t>
+      </w:r>
+      <w:r>
+        <w:t>{{owner_or_owners}}</w:t>
       </w:r>
       <w:r>
         <w:t xml:space="preserve"> to be of sound mind and memory.</w:t>
@@ -2804,18 +2583,10 @@
               <w:t>_</w:t>
             </w:r>
             <w:r>
-              <w:t xml:space="preserve">known == True </w:t>
-            </w:r>
-            <w:proofErr w:type="gramStart"/>
-            <w:r>
-              <w:t>%}</w:t>
-            </w:r>
-            <w:r>
-              <w:t>{</w:t>
-            </w:r>
-            <w:proofErr w:type="gramEnd"/>
-            <w:r>
-              <w:t xml:space="preserve">% if </w:t>
+              <w:t>known == True %}</w:t>
+            </w:r>
+            <w:r>
+              <w:t xml:space="preserve">{% if </w:t>
             </w:r>
             <w:r>
               <w:t>first_witness</w:t>
@@ -2891,18 +2662,10 @@
               <w:t>_</w:t>
             </w:r>
             <w:r>
-              <w:t xml:space="preserve">known == True </w:t>
-            </w:r>
-            <w:proofErr w:type="gramStart"/>
-            <w:r>
-              <w:t>%}</w:t>
-            </w:r>
-            <w:r>
-              <w:t>{</w:t>
-            </w:r>
-            <w:proofErr w:type="gramEnd"/>
-            <w:r>
-              <w:t>{</w:t>
+              <w:t>known == True %}</w:t>
+            </w:r>
+            <w:r>
+              <w:t>{{</w:t>
             </w:r>
             <w:r>
               <w:t xml:space="preserve"> witnesses[0]</w:t>
@@ -2949,18 +2712,10 @@
               <w:t>_</w:t>
             </w:r>
             <w:r>
-              <w:t xml:space="preserve">known == True </w:t>
-            </w:r>
-            <w:proofErr w:type="gramStart"/>
-            <w:r>
-              <w:t>%}</w:t>
-            </w:r>
-            <w:r>
-              <w:t>{</w:t>
-            </w:r>
-            <w:proofErr w:type="gramEnd"/>
-            <w:r>
-              <w:t xml:space="preserve">% if </w:t>
+              <w:t>known == True %}</w:t>
+            </w:r>
+            <w:r>
+              <w:t xml:space="preserve">{% if </w:t>
             </w:r>
             <w:r>
               <w:t>first_witness</w:t>
@@ -3138,15 +2893,7 @@
         <w:t xml:space="preserve">, </w:t>
       </w:r>
       <w:r>
-        <w:t xml:space="preserve">executed this Illinois Transfer on Death Instrument in my presence on _________________. This instrument was executed as a free and voluntary act by the {{owner_or_owners}}. At the time of the execution, I believe </w:t>
-      </w:r>
-      <w:proofErr w:type="gramStart"/>
-      <w:r>
-        <w:t>the {{</w:t>
-      </w:r>
-      <w:proofErr w:type="gramEnd"/>
-      <w:r>
-        <w:t>owner_or_owners}} to be of sound mind and memory</w:t>
+        <w:t>executed this Illinois Transfer on Death Instrument in my presence on _________________. This instrument was executed as a free and voluntary act by the {{owner_or_owners}}. At the time of the execution, I believe the {{owner_or_owners}} to be of sound mind and memory</w:t>
       </w:r>
       <w:r>
         <w:t>.</w:t>
@@ -3295,15 +3042,7 @@
               <w:t>_witness_</w:t>
             </w:r>
             <w:r>
-              <w:t xml:space="preserve">known == True </w:t>
-            </w:r>
-            <w:proofErr w:type="gramStart"/>
-            <w:r>
-              <w:t>%}{</w:t>
-            </w:r>
-            <w:proofErr w:type="gramEnd"/>
-            <w:r>
-              <w:t xml:space="preserve">% if </w:t>
+              <w:t xml:space="preserve">known == True %}{% if </w:t>
             </w:r>
             <w:r>
               <w:t>second</w:t>
@@ -3371,15 +3110,7 @@
               <w:t>tness_</w:t>
             </w:r>
             <w:r>
-              <w:t xml:space="preserve">known == True </w:t>
-            </w:r>
-            <w:proofErr w:type="gramStart"/>
-            <w:r>
-              <w:t>%}{</w:t>
-            </w:r>
-            <w:proofErr w:type="gramEnd"/>
-            <w:r>
-              <w:t xml:space="preserve">{ </w:t>
+              <w:t xml:space="preserve">known == True %}{{ </w:t>
             </w:r>
             <w:r>
               <w:t>witnesses[1]</w:t>
@@ -3422,13 +3153,8 @@
             <w:r>
               <w:t xml:space="preserve">known == True </w:t>
             </w:r>
-            <w:proofErr w:type="gramStart"/>
-            <w:r>
-              <w:t>%}{</w:t>
-            </w:r>
-            <w:proofErr w:type="gramEnd"/>
-            <w:r>
-              <w:t>% if second</w:t>
+            <w:r>
+              <w:t>%}{% if second</w:t>
             </w:r>
             <w:r>
               <w:t>_witness_address</w:t>
@@ -3507,7 +3233,10 @@
     <w:p/>
     <w:p>
       <w:r>
-        <w:t>STATE OF ILLINOIS</w:t>
+        <w:t xml:space="preserve">STATE OF </w:t>
+      </w:r>
+      <w:r>
+        <w:t>___________________</w:t>
       </w:r>
     </w:p>
     <w:p>
@@ -3755,15 +3484,7 @@
         <w:t xml:space="preserve">instrument was executed as a </w:t>
       </w:r>
       <w:r>
-        <w:t xml:space="preserve">free and voluntary act by the {{owner_or_owners}}. At the time of the execution, I believe </w:t>
-      </w:r>
-      <w:proofErr w:type="gramStart"/>
-      <w:r>
-        <w:t>the {{</w:t>
-      </w:r>
-      <w:proofErr w:type="gramEnd"/>
-      <w:r>
-        <w:t>owner_or_owners}} to be of sound mind</w:t>
+        <w:t>free and voluntary act by the {{owner_or_owners}}. At the time of the execution, I believe the {{owner_or_owners}} to be of sound mind</w:t>
       </w:r>
       <w:r>
         <w:t xml:space="preserve"> and memory.</w:t>
@@ -4056,15 +3777,7 @@
         <w:t xml:space="preserve">instrument was executed as a </w:t>
       </w:r>
       <w:r>
-        <w:t xml:space="preserve">free and voluntary act by the {{owner_or_owners}}. At the time of the execution, I believe </w:t>
-      </w:r>
-      <w:proofErr w:type="gramStart"/>
-      <w:r>
-        <w:t>the {{</w:t>
-      </w:r>
-      <w:proofErr w:type="gramEnd"/>
-      <w:r>
-        <w:t>owner_or_owners}} to be of sound mind</w:t>
+        <w:t>free and voluntary act by the {{owner_or_owners}}. At the time of the execution, I believe the {{owner_or_owners}} to be of sound mind</w:t>
       </w:r>
       <w:r>
         <w:t xml:space="preserve"> and memory.</w:t>
@@ -4459,19 +4172,11 @@
         </w:rPr>
         <w:t>users[0].</w:t>
       </w:r>
-      <w:proofErr w:type="gramStart"/>
       <w:r>
         <w:rPr>
           <w:bCs/>
         </w:rPr>
-        <w:t>name.full</w:t>
-      </w:r>
-      <w:proofErr w:type="gramEnd"/>
-      <w:r>
-        <w:rPr>
-          <w:bCs/>
-        </w:rPr>
-        <w:t>(middle=’</w:t>
+        <w:t>name.full(middle=’</w:t>
       </w:r>
       <w:r>
         <w:rPr>
@@ -4591,7 +4296,6 @@
         </w:rPr>
         <w:t>{{</w:t>
       </w:r>
-      <w:proofErr w:type="gramStart"/>
       <w:r>
         <w:rPr>
           <w:bCs/>
@@ -4602,14 +4306,7 @@
         <w:rPr>
           <w:bCs/>
         </w:rPr>
-        <w:t>.name.full</w:t>
-      </w:r>
-      <w:proofErr w:type="gramEnd"/>
-      <w:r>
-        <w:rPr>
-          <w:bCs/>
-        </w:rPr>
-        <w:t>(middle=’full’)}}</w:t>
+        <w:t>.name.full(middle=’full’)}}</w:t>
       </w:r>
     </w:p>
     <w:p>
@@ -4626,27 +4323,13 @@
         <w:rPr>
           <w:bCs/>
         </w:rPr>
-        <w:t>joint_</w:t>
-      </w:r>
-      <w:proofErr w:type="gramStart"/>
+        <w:t>joint_owner</w:t>
+      </w:r>
       <w:r>
         <w:rPr>
           <w:bCs/>
         </w:rPr>
-        <w:t>owner</w:t>
-      </w:r>
-      <w:r>
-        <w:rPr>
-          <w:bCs/>
-        </w:rPr>
-        <w:t>.address</w:t>
-      </w:r>
-      <w:proofErr w:type="gramEnd"/>
-      <w:r>
-        <w:rPr>
-          <w:bCs/>
-        </w:rPr>
-        <w:t>.on_one_line(bare=True)}}</w:t>
+        <w:t>.address.on_one_line(bare=True)}}</w:t>
       </w:r>
       <w:r>
         <w:t xml:space="preserve">{% if </w:t>
@@ -5406,15 +5089,7 @@
     </w:p>
     <w:p>
       <w:r>
-        <w:t>{{todi_</w:t>
-      </w:r>
-      <w:proofErr w:type="gramStart"/>
-      <w:r>
-        <w:t>property.description</w:t>
-      </w:r>
-      <w:proofErr w:type="gramEnd"/>
-      <w:r>
-        <w:t>}}</w:t>
+        <w:t>{{todi_property.description}}</w:t>
       </w:r>
     </w:p>
     <w:p/>
@@ -5423,18 +5098,10 @@
         <w:t xml:space="preserve">That the street address of the residential real estate is </w:t>
       </w:r>
       <w:r>
-        <w:t>{{todi_</w:t>
-      </w:r>
-      <w:proofErr w:type="gramStart"/>
-      <w:r>
-        <w:t>property</w:t>
-      </w:r>
-      <w:r>
-        <w:t>.on</w:t>
-      </w:r>
-      <w:proofErr w:type="gramEnd"/>
-      <w:r>
-        <w:t>_one_line(</w:t>
+        <w:t>{{todi_property</w:t>
+      </w:r>
+      <w:r>
+        <w:t>.on_one_line(</w:t>
       </w:r>
       <w:r>
         <w:rPr>
@@ -5577,16 +5244,11 @@
               <w:t>{{</w:t>
             </w:r>
             <w:r>
-              <w:t>todi_</w:t>
-            </w:r>
-            <w:proofErr w:type="gramStart"/>
-            <w:r>
-              <w:t>property.</w:t>
+              <w:t>todi_property.</w:t>
             </w:r>
             <w:r>
               <w:t>county</w:t>
             </w:r>
-            <w:proofErr w:type="gramEnd"/>
             <w:r>
               <w:t xml:space="preserve"> </w:t>
             </w:r>
@@ -5643,23 +5305,7 @@
                 <w:b/>
                 <w:spacing w:val="-4"/>
               </w:rPr>
-              <w:t xml:space="preserve">Beneficiary </w:t>
-            </w:r>
-            <w:proofErr w:type="gramStart"/>
-            <w:r>
-              <w:rPr>
-                <w:b/>
-                <w:spacing w:val="-4"/>
-              </w:rPr>
-              <w:t>Name,  Relationship</w:t>
-            </w:r>
-            <w:proofErr w:type="gramEnd"/>
-            <w:r>
-              <w:rPr>
-                <w:b/>
-                <w:spacing w:val="-4"/>
-              </w:rPr>
-              <w:t xml:space="preserve"> to Owner</w:t>
+              <w:t>Beneficiary Name,  Relationship to Owner</w:t>
             </w:r>
           </w:p>
         </w:tc>
@@ -5835,18 +5481,10 @@
     <w:p/>
     <w:p>
       <w:r>
-        <w:t>In witness whereof, the undersigned beneficiaries hereby accept the transfer of residential real estate under the transfer on death instrument this _______ day of ___________, _____</w:t>
-      </w:r>
-      <w:proofErr w:type="gramStart"/>
-      <w:r>
-        <w:t>_.</w:t>
-      </w:r>
-      <w:r>
-        <w:t>{</w:t>
-      </w:r>
-      <w:proofErr w:type="gramEnd"/>
-      <w:r>
-        <w:t>% for person in beneficiaries %}</w:t>
+        <w:t>In witness whereof, the undersigned beneficiaries hereby accept the transfer of residential real estate under the transfer on death instrument this _______ day of ___________, ______.</w:t>
+      </w:r>
+      <w:r>
+        <w:t>{% for person in beneficiaries %}</w:t>
       </w:r>
       <w:r>
         <w:t xml:space="preserve">{% if </w:t>
@@ -6042,15 +5680,7 @@
     </w:tbl>
     <w:p>
       <w:r>
-        <w:t xml:space="preserve">{% endif </w:t>
-      </w:r>
-      <w:proofErr w:type="gramStart"/>
-      <w:r>
-        <w:t>%}{</w:t>
-      </w:r>
-      <w:proofErr w:type="gramEnd"/>
-      <w:r>
-        <w:t>% endfor %}</w:t>
+        <w:t>{% endif %}{% endfor %}</w:t>
       </w:r>
     </w:p>
     <w:p>
@@ -6122,7 +5752,7 @@
 </file>
 
 <file path=word/endnotes.xml><?xml version="1.0" encoding="utf-8"?>
-<w:endnotes xmlns:wpc="http://schemas.microsoft.com/office/word/2010/wordprocessingCanvas" xmlns:cx="http://schemas.microsoft.com/office/drawing/2014/chartex" xmlns:cx1="http://schemas.microsoft.com/office/drawing/2015/9/8/chartex" xmlns:cx2="http://schemas.microsoft.com/office/drawing/2015/10/21/chartex" xmlns:cx3="http://schemas.microsoft.com/office/drawing/2016/5/9/chartex" xmlns:cx4="http://schemas.microsoft.com/office/drawing/2016/5/10/chartex" xmlns:cx5="http://schemas.microsoft.com/office/drawing/2016/5/11/chartex" xmlns:cx6="http://schemas.microsoft.com/office/drawing/2016/5/12/chartex" xmlns:cx7="http://schemas.microsoft.com/office/drawing/2016/5/13/chartex" xmlns:cx8="http://schemas.microsoft.com/office/drawing/2016/5/14/chartex" xmlns:mc="http://schemas.openxmlformats.org/markup-compatibility/2006" xmlns:aink="http://schemas.microsoft.com/office/drawing/2016/ink" xmlns:am3d="http://schemas.microsoft.com/office/drawing/2017/model3d" xmlns:o="urn:schemas-microsoft-com:office:office" xmlns:oel="http://schemas.microsoft.com/office/2019/extlst" xmlns:r="http://schemas.openxmlformats.org/officeDocument/2006/relationships" xmlns:m="http://schemas.openxmlformats.org/officeDocument/2006/math" xmlns:v="urn:schemas-microsoft-com:vml" xmlns:wp14="http://schemas.microsoft.com/office/word/2010/wordprocessingDrawing" xmlns:wp="http://schemas.openxmlformats.org/drawingml/2006/wordprocessingDrawing" xmlns:w10="urn:schemas-microsoft-com:office:word" xmlns:w="http://schemas.openxmlformats.org/wordprocessingml/2006/main" xmlns:w14="http://schemas.microsoft.com/office/word/2010/wordml" xmlns:w15="http://schemas.microsoft.com/office/word/2012/wordml" xmlns:w16cex="http://schemas.microsoft.com/office/word/2018/wordml/cex" xmlns:w16cid="http://schemas.microsoft.com/office/word/2016/wordml/cid" xmlns:w16="http://schemas.microsoft.com/office/word/2018/wordml" xmlns:w16du="http://schemas.microsoft.com/office/word/2023/wordml/word16du" xmlns:w16sdtdh="http://schemas.microsoft.com/office/word/2020/wordml/sdtdatahash" xmlns:w16se="http://schemas.microsoft.com/office/word/2015/wordml/symex" xmlns:wpg="http://schemas.microsoft.com/office/word/2010/wordprocessingGroup" xmlns:wpi="http://schemas.microsoft.com/office/word/2010/wordprocessingInk" xmlns:wne="http://schemas.microsoft.com/office/word/2006/wordml" xmlns:wps="http://schemas.microsoft.com/office/word/2010/wordprocessingShape" mc:Ignorable="w14 w15 w16se w16cid w16 w16cex w16sdtdh w16du wp14">
+<w:endnotes xmlns:wpc="http://schemas.microsoft.com/office/word/2010/wordprocessingCanvas" xmlns:cx="http://schemas.microsoft.com/office/drawing/2014/chartex" xmlns:cx1="http://schemas.microsoft.com/office/drawing/2015/9/8/chartex" xmlns:cx2="http://schemas.microsoft.com/office/drawing/2015/10/21/chartex" xmlns:cx3="http://schemas.microsoft.com/office/drawing/2016/5/9/chartex" xmlns:cx4="http://schemas.microsoft.com/office/drawing/2016/5/10/chartex" xmlns:cx5="http://schemas.microsoft.com/office/drawing/2016/5/11/chartex" xmlns:cx6="http://schemas.microsoft.com/office/drawing/2016/5/12/chartex" xmlns:cx7="http://schemas.microsoft.com/office/drawing/2016/5/13/chartex" xmlns:cx8="http://schemas.microsoft.com/office/drawing/2016/5/14/chartex" xmlns:mc="http://schemas.openxmlformats.org/markup-compatibility/2006" xmlns:aink="http://schemas.microsoft.com/office/drawing/2016/ink" xmlns:am3d="http://schemas.microsoft.com/office/drawing/2017/model3d" xmlns:o="urn:schemas-microsoft-com:office:office" xmlns:oel="http://schemas.microsoft.com/office/2019/extlst" xmlns:r="http://schemas.openxmlformats.org/officeDocument/2006/relationships" xmlns:m="http://schemas.openxmlformats.org/officeDocument/2006/math" xmlns:v="urn:schemas-microsoft-com:vml" xmlns:wp14="http://schemas.microsoft.com/office/word/2010/wordprocessingDrawing" xmlns:wp="http://schemas.openxmlformats.org/drawingml/2006/wordprocessingDrawing" xmlns:w10="urn:schemas-microsoft-com:office:word" xmlns:w="http://schemas.openxmlformats.org/wordprocessingml/2006/main" xmlns:w14="http://schemas.microsoft.com/office/word/2010/wordml" xmlns:w15="http://schemas.microsoft.com/office/word/2012/wordml" xmlns:w16cex="http://schemas.microsoft.com/office/word/2018/wordml/cex" xmlns:w16cid="http://schemas.microsoft.com/office/word/2016/wordml/cid" xmlns:w16="http://schemas.microsoft.com/office/word/2018/wordml" xmlns:w16du="http://schemas.microsoft.com/office/word/2023/wordml/word16du" xmlns:w16sdtdh="http://schemas.microsoft.com/office/word/2020/wordml/sdtdatahash" xmlns:w16sdtfl="http://schemas.microsoft.com/office/word/2024/wordml/sdtformatlock" xmlns:w16se="http://schemas.microsoft.com/office/word/2015/wordml/symex" xmlns:wpg="http://schemas.microsoft.com/office/word/2010/wordprocessingGroup" xmlns:wpi="http://schemas.microsoft.com/office/word/2010/wordprocessingInk" xmlns:wne="http://schemas.microsoft.com/office/word/2006/wordml" xmlns:wps="http://schemas.microsoft.com/office/word/2010/wordprocessingShape" mc:Ignorable="w14 w15 w16se w16cid w16 w16cex w16sdtdh w16sdtfl w16du wp14">
   <w:endnote w:type="separator" w:id="-1">
     <w:p>
       <w:r>
@@ -6141,7 +5771,7 @@
 </file>
 
 <file path=word/footer1.xml><?xml version="1.0" encoding="utf-8"?>
-<w:ftr xmlns:wpc="http://schemas.microsoft.com/office/word/2010/wordprocessingCanvas" xmlns:cx="http://schemas.microsoft.com/office/drawing/2014/chartex" xmlns:cx1="http://schemas.microsoft.com/office/drawing/2015/9/8/chartex" xmlns:cx2="http://schemas.microsoft.com/office/drawing/2015/10/21/chartex" xmlns:cx3="http://schemas.microsoft.com/office/drawing/2016/5/9/chartex" xmlns:cx4="http://schemas.microsoft.com/office/drawing/2016/5/10/chartex" xmlns:cx5="http://schemas.microsoft.com/office/drawing/2016/5/11/chartex" xmlns:cx6="http://schemas.microsoft.com/office/drawing/2016/5/12/chartex" xmlns:cx7="http://schemas.microsoft.com/office/drawing/2016/5/13/chartex" xmlns:cx8="http://schemas.microsoft.com/office/drawing/2016/5/14/chartex" xmlns:mc="http://schemas.openxmlformats.org/markup-compatibility/2006" xmlns:aink="http://schemas.microsoft.com/office/drawing/2016/ink" xmlns:am3d="http://schemas.microsoft.com/office/drawing/2017/model3d" xmlns:o="urn:schemas-microsoft-com:office:office" xmlns:oel="http://schemas.microsoft.com/office/2019/extlst" xmlns:r="http://schemas.openxmlformats.org/officeDocument/2006/relationships" xmlns:m="http://schemas.openxmlformats.org/officeDocument/2006/math" xmlns:v="urn:schemas-microsoft-com:vml" xmlns:wp14="http://schemas.microsoft.com/office/word/2010/wordprocessingDrawing" xmlns:wp="http://schemas.openxmlformats.org/drawingml/2006/wordprocessingDrawing" xmlns:w10="urn:schemas-microsoft-com:office:word" xmlns:w="http://schemas.openxmlformats.org/wordprocessingml/2006/main" xmlns:w14="http://schemas.microsoft.com/office/word/2010/wordml" xmlns:w15="http://schemas.microsoft.com/office/word/2012/wordml" xmlns:w16cex="http://schemas.microsoft.com/office/word/2018/wordml/cex" xmlns:w16cid="http://schemas.microsoft.com/office/word/2016/wordml/cid" xmlns:w16="http://schemas.microsoft.com/office/word/2018/wordml" xmlns:w16du="http://schemas.microsoft.com/office/word/2023/wordml/word16du" xmlns:w16sdtdh="http://schemas.microsoft.com/office/word/2020/wordml/sdtdatahash" xmlns:w16se="http://schemas.microsoft.com/office/word/2015/wordml/symex" xmlns:wpg="http://schemas.microsoft.com/office/word/2010/wordprocessingGroup" xmlns:wpi="http://schemas.microsoft.com/office/word/2010/wordprocessingInk" xmlns:wne="http://schemas.microsoft.com/office/word/2006/wordml" xmlns:wps="http://schemas.microsoft.com/office/word/2010/wordprocessingShape" mc:Ignorable="w14 w15 w16se w16cid w16 w16cex w16sdtdh w16du wp14">
+<w:ftr xmlns:wpc="http://schemas.microsoft.com/office/word/2010/wordprocessingCanvas" xmlns:cx="http://schemas.microsoft.com/office/drawing/2014/chartex" xmlns:cx1="http://schemas.microsoft.com/office/drawing/2015/9/8/chartex" xmlns:cx2="http://schemas.microsoft.com/office/drawing/2015/10/21/chartex" xmlns:cx3="http://schemas.microsoft.com/office/drawing/2016/5/9/chartex" xmlns:cx4="http://schemas.microsoft.com/office/drawing/2016/5/10/chartex" xmlns:cx5="http://schemas.microsoft.com/office/drawing/2016/5/11/chartex" xmlns:cx6="http://schemas.microsoft.com/office/drawing/2016/5/12/chartex" xmlns:cx7="http://schemas.microsoft.com/office/drawing/2016/5/13/chartex" xmlns:cx8="http://schemas.microsoft.com/office/drawing/2016/5/14/chartex" xmlns:mc="http://schemas.openxmlformats.org/markup-compatibility/2006" xmlns:aink="http://schemas.microsoft.com/office/drawing/2016/ink" xmlns:am3d="http://schemas.microsoft.com/office/drawing/2017/model3d" xmlns:o="urn:schemas-microsoft-com:office:office" xmlns:oel="http://schemas.microsoft.com/office/2019/extlst" xmlns:r="http://schemas.openxmlformats.org/officeDocument/2006/relationships" xmlns:m="http://schemas.openxmlformats.org/officeDocument/2006/math" xmlns:v="urn:schemas-microsoft-com:vml" xmlns:wp14="http://schemas.microsoft.com/office/word/2010/wordprocessingDrawing" xmlns:wp="http://schemas.openxmlformats.org/drawingml/2006/wordprocessingDrawing" xmlns:w10="urn:schemas-microsoft-com:office:word" xmlns:w="http://schemas.openxmlformats.org/wordprocessingml/2006/main" xmlns:w14="http://schemas.microsoft.com/office/word/2010/wordml" xmlns:w15="http://schemas.microsoft.com/office/word/2012/wordml" xmlns:w16cex="http://schemas.microsoft.com/office/word/2018/wordml/cex" xmlns:w16cid="http://schemas.microsoft.com/office/word/2016/wordml/cid" xmlns:w16="http://schemas.microsoft.com/office/word/2018/wordml" xmlns:w16du="http://schemas.microsoft.com/office/word/2023/wordml/word16du" xmlns:w16sdtdh="http://schemas.microsoft.com/office/word/2020/wordml/sdtdatahash" xmlns:w16sdtfl="http://schemas.microsoft.com/office/word/2024/wordml/sdtformatlock" xmlns:w16se="http://schemas.microsoft.com/office/word/2015/wordml/symex" xmlns:wpg="http://schemas.microsoft.com/office/word/2010/wordprocessingGroup" xmlns:wpi="http://schemas.microsoft.com/office/word/2010/wordprocessingInk" xmlns:wne="http://schemas.microsoft.com/office/word/2006/wordml" xmlns:wps="http://schemas.microsoft.com/office/word/2010/wordprocessingShape" mc:Ignorable="w14 w15 w16se w16cid w16 w16cex w16sdtdh w16sdtfl w16du wp14">
   <w:sdt>
     <w:sdtPr>
       <w:id w:val="-1865279980"/>
@@ -6189,7 +5819,7 @@
 </file>
 
 <file path=word/footer2.xml><?xml version="1.0" encoding="utf-8"?>
-<w:ftr xmlns:wpc="http://schemas.microsoft.com/office/word/2010/wordprocessingCanvas" xmlns:cx="http://schemas.microsoft.com/office/drawing/2014/chartex" xmlns:cx1="http://schemas.microsoft.com/office/drawing/2015/9/8/chartex" xmlns:cx2="http://schemas.microsoft.com/office/drawing/2015/10/21/chartex" xmlns:cx3="http://schemas.microsoft.com/office/drawing/2016/5/9/chartex" xmlns:cx4="http://schemas.microsoft.com/office/drawing/2016/5/10/chartex" xmlns:cx5="http://schemas.microsoft.com/office/drawing/2016/5/11/chartex" xmlns:cx6="http://schemas.microsoft.com/office/drawing/2016/5/12/chartex" xmlns:cx7="http://schemas.microsoft.com/office/drawing/2016/5/13/chartex" xmlns:cx8="http://schemas.microsoft.com/office/drawing/2016/5/14/chartex" xmlns:mc="http://schemas.openxmlformats.org/markup-compatibility/2006" xmlns:aink="http://schemas.microsoft.com/office/drawing/2016/ink" xmlns:am3d="http://schemas.microsoft.com/office/drawing/2017/model3d" xmlns:o="urn:schemas-microsoft-com:office:office" xmlns:oel="http://schemas.microsoft.com/office/2019/extlst" xmlns:r="http://schemas.openxmlformats.org/officeDocument/2006/relationships" xmlns:m="http://schemas.openxmlformats.org/officeDocument/2006/math" xmlns:v="urn:schemas-microsoft-com:vml" xmlns:wp14="http://schemas.microsoft.com/office/word/2010/wordprocessingDrawing" xmlns:wp="http://schemas.openxmlformats.org/drawingml/2006/wordprocessingDrawing" xmlns:w10="urn:schemas-microsoft-com:office:word" xmlns:w="http://schemas.openxmlformats.org/wordprocessingml/2006/main" xmlns:w14="http://schemas.microsoft.com/office/word/2010/wordml" xmlns:w15="http://schemas.microsoft.com/office/word/2012/wordml" xmlns:w16cex="http://schemas.microsoft.com/office/word/2018/wordml/cex" xmlns:w16cid="http://schemas.microsoft.com/office/word/2016/wordml/cid" xmlns:w16="http://schemas.microsoft.com/office/word/2018/wordml" xmlns:w16du="http://schemas.microsoft.com/office/word/2023/wordml/word16du" xmlns:w16sdtdh="http://schemas.microsoft.com/office/word/2020/wordml/sdtdatahash" xmlns:w16se="http://schemas.microsoft.com/office/word/2015/wordml/symex" xmlns:wpg="http://schemas.microsoft.com/office/word/2010/wordprocessingGroup" xmlns:wpi="http://schemas.microsoft.com/office/word/2010/wordprocessingInk" xmlns:wne="http://schemas.microsoft.com/office/word/2006/wordml" xmlns:wps="http://schemas.microsoft.com/office/word/2010/wordprocessingShape" mc:Ignorable="w14 w15 w16se w16cid w16 w16cex w16sdtdh w16du wp14">
+<w:ftr xmlns:wpc="http://schemas.microsoft.com/office/word/2010/wordprocessingCanvas" xmlns:cx="http://schemas.microsoft.com/office/drawing/2014/chartex" xmlns:cx1="http://schemas.microsoft.com/office/drawing/2015/9/8/chartex" xmlns:cx2="http://schemas.microsoft.com/office/drawing/2015/10/21/chartex" xmlns:cx3="http://schemas.microsoft.com/office/drawing/2016/5/9/chartex" xmlns:cx4="http://schemas.microsoft.com/office/drawing/2016/5/10/chartex" xmlns:cx5="http://schemas.microsoft.com/office/drawing/2016/5/11/chartex" xmlns:cx6="http://schemas.microsoft.com/office/drawing/2016/5/12/chartex" xmlns:cx7="http://schemas.microsoft.com/office/drawing/2016/5/13/chartex" xmlns:cx8="http://schemas.microsoft.com/office/drawing/2016/5/14/chartex" xmlns:mc="http://schemas.openxmlformats.org/markup-compatibility/2006" xmlns:aink="http://schemas.microsoft.com/office/drawing/2016/ink" xmlns:am3d="http://schemas.microsoft.com/office/drawing/2017/model3d" xmlns:o="urn:schemas-microsoft-com:office:office" xmlns:oel="http://schemas.microsoft.com/office/2019/extlst" xmlns:r="http://schemas.openxmlformats.org/officeDocument/2006/relationships" xmlns:m="http://schemas.openxmlformats.org/officeDocument/2006/math" xmlns:v="urn:schemas-microsoft-com:vml" xmlns:wp14="http://schemas.microsoft.com/office/word/2010/wordprocessingDrawing" xmlns:wp="http://schemas.openxmlformats.org/drawingml/2006/wordprocessingDrawing" xmlns:w10="urn:schemas-microsoft-com:office:word" xmlns:w="http://schemas.openxmlformats.org/wordprocessingml/2006/main" xmlns:w14="http://schemas.microsoft.com/office/word/2010/wordml" xmlns:w15="http://schemas.microsoft.com/office/word/2012/wordml" xmlns:w16cex="http://schemas.microsoft.com/office/word/2018/wordml/cex" xmlns:w16cid="http://schemas.microsoft.com/office/word/2016/wordml/cid" xmlns:w16="http://schemas.microsoft.com/office/word/2018/wordml" xmlns:w16du="http://schemas.microsoft.com/office/word/2023/wordml/word16du" xmlns:w16sdtdh="http://schemas.microsoft.com/office/word/2020/wordml/sdtdatahash" xmlns:w16sdtfl="http://schemas.microsoft.com/office/word/2024/wordml/sdtformatlock" xmlns:w16se="http://schemas.microsoft.com/office/word/2015/wordml/symex" xmlns:wpg="http://schemas.microsoft.com/office/word/2010/wordprocessingGroup" xmlns:wpi="http://schemas.microsoft.com/office/word/2010/wordprocessingInk" xmlns:wne="http://schemas.microsoft.com/office/word/2006/wordml" xmlns:wps="http://schemas.microsoft.com/office/word/2010/wordprocessingShape" mc:Ignorable="w14 w15 w16se w16cid w16 w16cex w16sdtdh w16sdtfl w16du wp14">
   <w:sdt>
     <w:sdtPr>
       <w:id w:val="-1764527644"/>
@@ -6242,7 +5872,7 @@
 </file>
 
 <file path=word/footnotes.xml><?xml version="1.0" encoding="utf-8"?>
-<w:footnotes xmlns:wpc="http://schemas.microsoft.com/office/word/2010/wordprocessingCanvas" xmlns:cx="http://schemas.microsoft.com/office/drawing/2014/chartex" xmlns:cx1="http://schemas.microsoft.com/office/drawing/2015/9/8/chartex" xmlns:cx2="http://schemas.microsoft.com/office/drawing/2015/10/21/chartex" xmlns:cx3="http://schemas.microsoft.com/office/drawing/2016/5/9/chartex" xmlns:cx4="http://schemas.microsoft.com/office/drawing/2016/5/10/chartex" xmlns:cx5="http://schemas.microsoft.com/office/drawing/2016/5/11/chartex" xmlns:cx6="http://schemas.microsoft.com/office/drawing/2016/5/12/chartex" xmlns:cx7="http://schemas.microsoft.com/office/drawing/2016/5/13/chartex" xmlns:cx8="http://schemas.microsoft.com/office/drawing/2016/5/14/chartex" xmlns:mc="http://schemas.openxmlformats.org/markup-compatibility/2006" xmlns:aink="http://schemas.microsoft.com/office/drawing/2016/ink" xmlns:am3d="http://schemas.microsoft.com/office/drawing/2017/model3d" xmlns:o="urn:schemas-microsoft-com:office:office" xmlns:oel="http://schemas.microsoft.com/office/2019/extlst" xmlns:r="http://schemas.openxmlformats.org/officeDocument/2006/relationships" xmlns:m="http://schemas.openxmlformats.org/officeDocument/2006/math" xmlns:v="urn:schemas-microsoft-com:vml" xmlns:wp14="http://schemas.microsoft.com/office/word/2010/wordprocessingDrawing" xmlns:wp="http://schemas.openxmlformats.org/drawingml/2006/wordprocessingDrawing" xmlns:w10="urn:schemas-microsoft-com:office:word" xmlns:w="http://schemas.openxmlformats.org/wordprocessingml/2006/main" xmlns:w14="http://schemas.microsoft.com/office/word/2010/wordml" xmlns:w15="http://schemas.microsoft.com/office/word/2012/wordml" xmlns:w16cex="http://schemas.microsoft.com/office/word/2018/wordml/cex" xmlns:w16cid="http://schemas.microsoft.com/office/word/2016/wordml/cid" xmlns:w16="http://schemas.microsoft.com/office/word/2018/wordml" xmlns:w16du="http://schemas.microsoft.com/office/word/2023/wordml/word16du" xmlns:w16sdtdh="http://schemas.microsoft.com/office/word/2020/wordml/sdtdatahash" xmlns:w16se="http://schemas.microsoft.com/office/word/2015/wordml/symex" xmlns:wpg="http://schemas.microsoft.com/office/word/2010/wordprocessingGroup" xmlns:wpi="http://schemas.microsoft.com/office/word/2010/wordprocessingInk" xmlns:wne="http://schemas.microsoft.com/office/word/2006/wordml" xmlns:wps="http://schemas.microsoft.com/office/word/2010/wordprocessingShape" mc:Ignorable="w14 w15 w16se w16cid w16 w16cex w16sdtdh w16du wp14">
+<w:footnotes xmlns:wpc="http://schemas.microsoft.com/office/word/2010/wordprocessingCanvas" xmlns:cx="http://schemas.microsoft.com/office/drawing/2014/chartex" xmlns:cx1="http://schemas.microsoft.com/office/drawing/2015/9/8/chartex" xmlns:cx2="http://schemas.microsoft.com/office/drawing/2015/10/21/chartex" xmlns:cx3="http://schemas.microsoft.com/office/drawing/2016/5/9/chartex" xmlns:cx4="http://schemas.microsoft.com/office/drawing/2016/5/10/chartex" xmlns:cx5="http://schemas.microsoft.com/office/drawing/2016/5/11/chartex" xmlns:cx6="http://schemas.microsoft.com/office/drawing/2016/5/12/chartex" xmlns:cx7="http://schemas.microsoft.com/office/drawing/2016/5/13/chartex" xmlns:cx8="http://schemas.microsoft.com/office/drawing/2016/5/14/chartex" xmlns:mc="http://schemas.openxmlformats.org/markup-compatibility/2006" xmlns:aink="http://schemas.microsoft.com/office/drawing/2016/ink" xmlns:am3d="http://schemas.microsoft.com/office/drawing/2017/model3d" xmlns:o="urn:schemas-microsoft-com:office:office" xmlns:oel="http://schemas.microsoft.com/office/2019/extlst" xmlns:r="http://schemas.openxmlformats.org/officeDocument/2006/relationships" xmlns:m="http://schemas.openxmlformats.org/officeDocument/2006/math" xmlns:v="urn:schemas-microsoft-com:vml" xmlns:wp14="http://schemas.microsoft.com/office/word/2010/wordprocessingDrawing" xmlns:wp="http://schemas.openxmlformats.org/drawingml/2006/wordprocessingDrawing" xmlns:w10="urn:schemas-microsoft-com:office:word" xmlns:w="http://schemas.openxmlformats.org/wordprocessingml/2006/main" xmlns:w14="http://schemas.microsoft.com/office/word/2010/wordml" xmlns:w15="http://schemas.microsoft.com/office/word/2012/wordml" xmlns:w16cex="http://schemas.microsoft.com/office/word/2018/wordml/cex" xmlns:w16cid="http://schemas.microsoft.com/office/word/2016/wordml/cid" xmlns:w16="http://schemas.microsoft.com/office/word/2018/wordml" xmlns:w16du="http://schemas.microsoft.com/office/word/2023/wordml/word16du" xmlns:w16sdtdh="http://schemas.microsoft.com/office/word/2020/wordml/sdtdatahash" xmlns:w16sdtfl="http://schemas.microsoft.com/office/word/2024/wordml/sdtformatlock" xmlns:w16se="http://schemas.microsoft.com/office/word/2015/wordml/symex" xmlns:wpg="http://schemas.microsoft.com/office/word/2010/wordprocessingGroup" xmlns:wpi="http://schemas.microsoft.com/office/word/2010/wordprocessingInk" xmlns:wne="http://schemas.microsoft.com/office/word/2006/wordml" xmlns:wps="http://schemas.microsoft.com/office/word/2010/wordprocessingShape" mc:Ignorable="w14 w15 w16se w16cid w16 w16cex w16sdtdh w16sdtfl w16du wp14">
   <w:footnote w:type="separator" w:id="-1">
     <w:p>
       <w:r>
@@ -6261,7 +5891,7 @@
 </file>
 
 <file path=word/numbering.xml><?xml version="1.0" encoding="utf-8"?>
-<w:numbering xmlns:wpc="http://schemas.microsoft.com/office/word/2010/wordprocessingCanvas" xmlns:cx="http://schemas.microsoft.com/office/drawing/2014/chartex" xmlns:cx1="http://schemas.microsoft.com/office/drawing/2015/9/8/chartex" xmlns:cx2="http://schemas.microsoft.com/office/drawing/2015/10/21/chartex" xmlns:cx3="http://schemas.microsoft.com/office/drawing/2016/5/9/chartex" xmlns:cx4="http://schemas.microsoft.com/office/drawing/2016/5/10/chartex" xmlns:cx5="http://schemas.microsoft.com/office/drawing/2016/5/11/chartex" xmlns:cx6="http://schemas.microsoft.com/office/drawing/2016/5/12/chartex" xmlns:cx7="http://schemas.microsoft.com/office/drawing/2016/5/13/chartex" xmlns:cx8="http://schemas.microsoft.com/office/drawing/2016/5/14/chartex" xmlns:mc="http://schemas.openxmlformats.org/markup-compatibility/2006" xmlns:aink="http://schemas.microsoft.com/office/drawing/2016/ink" xmlns:am3d="http://schemas.microsoft.com/office/drawing/2017/model3d" xmlns:o="urn:schemas-microsoft-com:office:office" xmlns:oel="http://schemas.microsoft.com/office/2019/extlst" xmlns:r="http://schemas.openxmlformats.org/officeDocument/2006/relationships" xmlns:m="http://schemas.openxmlformats.org/officeDocument/2006/math" xmlns:v="urn:schemas-microsoft-com:vml" xmlns:wp14="http://schemas.microsoft.com/office/word/2010/wordprocessingDrawing" xmlns:wp="http://schemas.openxmlformats.org/drawingml/2006/wordprocessingDrawing" xmlns:w10="urn:schemas-microsoft-com:office:word" xmlns:w="http://schemas.openxmlformats.org/wordprocessingml/2006/main" xmlns:w14="http://schemas.microsoft.com/office/word/2010/wordml" xmlns:w15="http://schemas.microsoft.com/office/word/2012/wordml" xmlns:w16cex="http://schemas.microsoft.com/office/word/2018/wordml/cex" xmlns:w16cid="http://schemas.microsoft.com/office/word/2016/wordml/cid" xmlns:w16="http://schemas.microsoft.com/office/word/2018/wordml" xmlns:w16du="http://schemas.microsoft.com/office/word/2023/wordml/word16du" xmlns:w16sdtdh="http://schemas.microsoft.com/office/word/2020/wordml/sdtdatahash" xmlns:w16se="http://schemas.microsoft.com/office/word/2015/wordml/symex" xmlns:wpg="http://schemas.microsoft.com/office/word/2010/wordprocessingGroup" xmlns:wpi="http://schemas.microsoft.com/office/word/2010/wordprocessingInk" xmlns:wne="http://schemas.microsoft.com/office/word/2006/wordml" xmlns:wps="http://schemas.microsoft.com/office/word/2010/wordprocessingShape" mc:Ignorable="w14 w15 w16se w16cid w16 w16cex w16sdtdh w16du wp14">
+<w:numbering xmlns:wpc="http://schemas.microsoft.com/office/word/2010/wordprocessingCanvas" xmlns:cx="http://schemas.microsoft.com/office/drawing/2014/chartex" xmlns:cx1="http://schemas.microsoft.com/office/drawing/2015/9/8/chartex" xmlns:cx2="http://schemas.microsoft.com/office/drawing/2015/10/21/chartex" xmlns:cx3="http://schemas.microsoft.com/office/drawing/2016/5/9/chartex" xmlns:cx4="http://schemas.microsoft.com/office/drawing/2016/5/10/chartex" xmlns:cx5="http://schemas.microsoft.com/office/drawing/2016/5/11/chartex" xmlns:cx6="http://schemas.microsoft.com/office/drawing/2016/5/12/chartex" xmlns:cx7="http://schemas.microsoft.com/office/drawing/2016/5/13/chartex" xmlns:cx8="http://schemas.microsoft.com/office/drawing/2016/5/14/chartex" xmlns:mc="http://schemas.openxmlformats.org/markup-compatibility/2006" xmlns:aink="http://schemas.microsoft.com/office/drawing/2016/ink" xmlns:am3d="http://schemas.microsoft.com/office/drawing/2017/model3d" xmlns:o="urn:schemas-microsoft-com:office:office" xmlns:oel="http://schemas.microsoft.com/office/2019/extlst" xmlns:r="http://schemas.openxmlformats.org/officeDocument/2006/relationships" xmlns:m="http://schemas.openxmlformats.org/officeDocument/2006/math" xmlns:v="urn:schemas-microsoft-com:vml" xmlns:wp14="http://schemas.microsoft.com/office/word/2010/wordprocessingDrawing" xmlns:wp="http://schemas.openxmlformats.org/drawingml/2006/wordprocessingDrawing" xmlns:w10="urn:schemas-microsoft-com:office:word" xmlns:w="http://schemas.openxmlformats.org/wordprocessingml/2006/main" xmlns:w14="http://schemas.microsoft.com/office/word/2010/wordml" xmlns:w15="http://schemas.microsoft.com/office/word/2012/wordml" xmlns:w16cex="http://schemas.microsoft.com/office/word/2018/wordml/cex" xmlns:w16cid="http://schemas.microsoft.com/office/word/2016/wordml/cid" xmlns:w16="http://schemas.microsoft.com/office/word/2018/wordml" xmlns:w16du="http://schemas.microsoft.com/office/word/2023/wordml/word16du" xmlns:w16sdtdh="http://schemas.microsoft.com/office/word/2020/wordml/sdtdatahash" xmlns:w16sdtfl="http://schemas.microsoft.com/office/word/2024/wordml/sdtformatlock" xmlns:w16se="http://schemas.microsoft.com/office/word/2015/wordml/symex" xmlns:wpg="http://schemas.microsoft.com/office/word/2010/wordprocessingGroup" xmlns:wpi="http://schemas.microsoft.com/office/word/2010/wordprocessingInk" xmlns:wne="http://schemas.microsoft.com/office/word/2006/wordml" xmlns:wps="http://schemas.microsoft.com/office/word/2010/wordprocessingShape" mc:Ignorable="w14 w15 w16se w16cid w16 w16cex w16sdtdh w16sdtfl w16du wp14">
   <w:abstractNum w:abstractNumId="0" w15:restartNumberingAfterBreak="0">
     <w:nsid w:val="037B31DE"/>
     <w:multiLevelType w:val="hybridMultilevel"/>
@@ -6938,7 +6568,7 @@
 </file>
 
 <file path=word/styles.xml><?xml version="1.0" encoding="utf-8"?>
-<w:styles xmlns:mc="http://schemas.openxmlformats.org/markup-compatibility/2006" xmlns:r="http://schemas.openxmlformats.org/officeDocument/2006/relationships" xmlns:w="http://schemas.openxmlformats.org/wordprocessingml/2006/main" xmlns:w14="http://schemas.microsoft.com/office/word/2010/wordml" xmlns:w15="http://schemas.microsoft.com/office/word/2012/wordml" xmlns:w16cex="http://schemas.microsoft.com/office/word/2018/wordml/cex" xmlns:w16cid="http://schemas.microsoft.com/office/word/2016/wordml/cid" xmlns:w16="http://schemas.microsoft.com/office/word/2018/wordml" xmlns:w16du="http://schemas.microsoft.com/office/word/2023/wordml/word16du" xmlns:w16sdtdh="http://schemas.microsoft.com/office/word/2020/wordml/sdtdatahash" xmlns:w16se="http://schemas.microsoft.com/office/word/2015/wordml/symex" mc:Ignorable="w14 w15 w16se w16cid w16 w16cex w16sdtdh w16du">
+<w:styles xmlns:mc="http://schemas.openxmlformats.org/markup-compatibility/2006" xmlns:r="http://schemas.openxmlformats.org/officeDocument/2006/relationships" xmlns:w="http://schemas.openxmlformats.org/wordprocessingml/2006/main" xmlns:w14="http://schemas.microsoft.com/office/word/2010/wordml" xmlns:w15="http://schemas.microsoft.com/office/word/2012/wordml" xmlns:w16cex="http://schemas.microsoft.com/office/word/2018/wordml/cex" xmlns:w16cid="http://schemas.microsoft.com/office/word/2016/wordml/cid" xmlns:w16="http://schemas.microsoft.com/office/word/2018/wordml" xmlns:w16du="http://schemas.microsoft.com/office/word/2023/wordml/word16du" xmlns:w16sdtdh="http://schemas.microsoft.com/office/word/2020/wordml/sdtdatahash" xmlns:w16sdtfl="http://schemas.microsoft.com/office/word/2024/wordml/sdtformatlock" xmlns:w16se="http://schemas.microsoft.com/office/word/2015/wordml/symex" mc:Ignorable="w14 w15 w16se w16cid w16 w16cex w16sdtdh w16sdtfl w16du">
   <w:docDefaults>
     <w:rPrDefault>
       <w:rPr>

</xml_diff>

<commit_message>
Adjusted page breaks in template
</commit_message>
<xml_diff>
--- a/docassemble/TODI/data/templates/todi_docassemble.docx
+++ b/docassemble/TODI/data/templates/todi_docassemble.docx
@@ -186,7 +186,17 @@
           </w:tcPr>
           <w:p>
             <w:r>
-              <w:t>{{users[0].name.full(middle=’full’)}}</w:t>
+              <w:t>{{users[0].</w:t>
+            </w:r>
+            <w:proofErr w:type="spellStart"/>
+            <w:proofErr w:type="gramStart"/>
+            <w:r>
+              <w:t>name.full</w:t>
+            </w:r>
+            <w:proofErr w:type="spellEnd"/>
+            <w:proofErr w:type="gramEnd"/>
+            <w:r>
+              <w:t>(middle=’full’)}}</w:t>
             </w:r>
           </w:p>
         </w:tc>
@@ -225,7 +235,23 @@
           </w:tcPr>
           <w:p>
             <w:r>
-              <w:t>{{users[0].address.line_one(bare=True)}}</w:t>
+              <w:t>{{users[0</w:t>
+            </w:r>
+            <w:proofErr w:type="gramStart"/>
+            <w:r>
+              <w:t>].</w:t>
+            </w:r>
+            <w:proofErr w:type="spellStart"/>
+            <w:r>
+              <w:t>address</w:t>
+            </w:r>
+            <w:proofErr w:type="gramEnd"/>
+            <w:r>
+              <w:t>.line_one</w:t>
+            </w:r>
+            <w:proofErr w:type="spellEnd"/>
+            <w:r>
+              <w:t>(bare=True)}}</w:t>
             </w:r>
           </w:p>
         </w:tc>
@@ -262,7 +288,31 @@
           </w:tcPr>
           <w:p>
             <w:r>
-              <w:t>{{users[0].address.line_two()}}</w:t>
+              <w:t>{{users[0</w:t>
+            </w:r>
+            <w:proofErr w:type="gramStart"/>
+            <w:r>
+              <w:t>].</w:t>
+            </w:r>
+            <w:proofErr w:type="spellStart"/>
+            <w:r>
+              <w:t>address</w:t>
+            </w:r>
+            <w:proofErr w:type="gramEnd"/>
+            <w:r>
+              <w:t>.line_</w:t>
+            </w:r>
+            <w:proofErr w:type="gramStart"/>
+            <w:r>
+              <w:t>two</w:t>
+            </w:r>
+            <w:proofErr w:type="spellEnd"/>
+            <w:r>
+              <w:t>(</w:t>
+            </w:r>
+            <w:proofErr w:type="gramEnd"/>
+            <w:r>
+              <w:t>)}}</w:t>
             </w:r>
           </w:p>
         </w:tc>
@@ -346,20 +396,50 @@
               <w:rPr>
                 <w:bCs/>
               </w:rPr>
-              <w:t>{% if joint_language == True %}</w:t>
-            </w:r>
+              <w:t xml:space="preserve">{% if </w:t>
+            </w:r>
+            <w:proofErr w:type="spellStart"/>
             <w:r>
               <w:rPr>
                 <w:bCs/>
               </w:rPr>
-              <w:t>{{</w:t>
-            </w:r>
+              <w:t>joint_language</w:t>
+            </w:r>
+            <w:proofErr w:type="spellEnd"/>
             <w:r>
               <w:rPr>
                 <w:bCs/>
               </w:rPr>
+              <w:t xml:space="preserve"> == True </w:t>
+            </w:r>
+            <w:proofErr w:type="gramStart"/>
+            <w:r>
+              <w:rPr>
+                <w:bCs/>
+              </w:rPr>
+              <w:t>%}</w:t>
+            </w:r>
+            <w:r>
+              <w:rPr>
+                <w:bCs/>
+              </w:rPr>
+              <w:t>{</w:t>
+            </w:r>
+            <w:proofErr w:type="gramEnd"/>
+            <w:r>
+              <w:rPr>
+                <w:bCs/>
+              </w:rPr>
+              <w:t>{</w:t>
+            </w:r>
+            <w:proofErr w:type="spellStart"/>
+            <w:r>
+              <w:rPr>
+                <w:bCs/>
+              </w:rPr>
               <w:t>joint_owner</w:t>
             </w:r>
+            <w:proofErr w:type="spellEnd"/>
             <w:r>
               <w:rPr>
                 <w:bCs/>
@@ -370,19 +450,49 @@
               <w:rPr>
                 <w:bCs/>
               </w:rPr>
-              <w:t xml:space="preserve"> name.full(middle=’full’</w:t>
-            </w:r>
+              <w:t xml:space="preserve"> </w:t>
+            </w:r>
+            <w:proofErr w:type="spellStart"/>
+            <w:proofErr w:type="gramStart"/>
             <w:r>
               <w:rPr>
                 <w:bCs/>
               </w:rPr>
-              <w:t>)}}</w:t>
-            </w:r>
+              <w:t>name.full</w:t>
+            </w:r>
+            <w:proofErr w:type="spellEnd"/>
+            <w:proofErr w:type="gramEnd"/>
             <w:r>
               <w:rPr>
                 <w:bCs/>
               </w:rPr>
-              <w:t>{% endif %}</w:t>
+              <w:t>(middle=’full’</w:t>
+            </w:r>
+            <w:r>
+              <w:rPr>
+                <w:bCs/>
+              </w:rPr>
+              <w:t>)</w:t>
+            </w:r>
+            <w:proofErr w:type="gramStart"/>
+            <w:r>
+              <w:rPr>
+                <w:bCs/>
+              </w:rPr>
+              <w:t>}}</w:t>
+            </w:r>
+            <w:r>
+              <w:rPr>
+                <w:bCs/>
+              </w:rPr>
+              <w:t>{</w:t>
+            </w:r>
+            <w:proofErr w:type="gramEnd"/>
+            <w:r>
+              <w:rPr>
+                <w:bCs/>
+              </w:rPr>
+              <w:t>% endif %}</w:t>
             </w:r>
           </w:p>
         </w:tc>
@@ -429,38 +539,82 @@
               <w:rPr>
                 <w:bCs/>
               </w:rPr>
-              <w:t>{% if joint_language == True %}</w:t>
-            </w:r>
+              <w:t xml:space="preserve">{% if </w:t>
+            </w:r>
+            <w:proofErr w:type="spellStart"/>
             <w:r>
               <w:rPr>
                 <w:bCs/>
               </w:rPr>
-              <w:t>{{</w:t>
-            </w:r>
+              <w:t>joint_language</w:t>
+            </w:r>
+            <w:proofErr w:type="spellEnd"/>
             <w:r>
               <w:rPr>
                 <w:bCs/>
               </w:rPr>
-              <w:t>joint_owner</w:t>
-            </w:r>
+              <w:t xml:space="preserve"> == True </w:t>
+            </w:r>
+            <w:proofErr w:type="gramStart"/>
             <w:r>
               <w:rPr>
                 <w:bCs/>
               </w:rPr>
+              <w:t>%}</w:t>
+            </w:r>
+            <w:r>
+              <w:rPr>
+                <w:bCs/>
+              </w:rPr>
+              <w:t>{</w:t>
+            </w:r>
+            <w:proofErr w:type="gramEnd"/>
+            <w:r>
+              <w:rPr>
+                <w:bCs/>
+              </w:rPr>
+              <w:t>{</w:t>
+            </w:r>
+            <w:proofErr w:type="spellStart"/>
+            <w:r>
+              <w:rPr>
+                <w:bCs/>
+              </w:rPr>
+              <w:t>joint_</w:t>
+            </w:r>
+            <w:proofErr w:type="gramStart"/>
+            <w:r>
+              <w:rPr>
+                <w:bCs/>
+              </w:rPr>
+              <w:t>owner</w:t>
+            </w:r>
+            <w:r>
+              <w:rPr>
+                <w:bCs/>
+              </w:rPr>
               <w:t>.</w:t>
             </w:r>
             <w:r>
               <w:rPr>
                 <w:bCs/>
               </w:rPr>
-              <w:t>address.line_</w:t>
-            </w:r>
+              <w:t>address</w:t>
+            </w:r>
+            <w:proofErr w:type="gramEnd"/>
             <w:r>
               <w:rPr>
                 <w:bCs/>
               </w:rPr>
+              <w:t>.line_</w:t>
+            </w:r>
+            <w:r>
+              <w:rPr>
+                <w:bCs/>
+              </w:rPr>
               <w:t>one</w:t>
             </w:r>
+            <w:proofErr w:type="spellEnd"/>
             <w:r>
               <w:rPr>
                 <w:bCs/>
@@ -477,13 +631,27 @@
               <w:rPr>
                 <w:bCs/>
               </w:rPr>
-              <w:t>)}}</w:t>
-            </w:r>
+              <w:t>)</w:t>
+            </w:r>
+            <w:proofErr w:type="gramStart"/>
             <w:r>
               <w:rPr>
                 <w:bCs/>
               </w:rPr>
-              <w:t>{% endif %}</w:t>
+              <w:t>}}</w:t>
+            </w:r>
+            <w:r>
+              <w:rPr>
+                <w:bCs/>
+              </w:rPr>
+              <w:t>{</w:t>
+            </w:r>
+            <w:proofErr w:type="gramEnd"/>
+            <w:r>
+              <w:rPr>
+                <w:bCs/>
+              </w:rPr>
+              <w:t>% endif %}</w:t>
             </w:r>
           </w:p>
         </w:tc>
@@ -523,19 +691,73 @@
               <w:rPr>
                 <w:bCs/>
               </w:rPr>
-              <w:t>{% if joint_language == True %}</w:t>
-            </w:r>
-            <w:r>
-              <w:t>{{</w:t>
-            </w:r>
-            <w:r>
-              <w:t>joint_owner</w:t>
-            </w:r>
-            <w:r>
-              <w:t>.address.line_two()}}</w:t>
-            </w:r>
-            <w:r>
-              <w:t>{% endif %}</w:t>
+              <w:t xml:space="preserve">{% if </w:t>
+            </w:r>
+            <w:proofErr w:type="spellStart"/>
+            <w:r>
+              <w:rPr>
+                <w:bCs/>
+              </w:rPr>
+              <w:t>joint_language</w:t>
+            </w:r>
+            <w:proofErr w:type="spellEnd"/>
+            <w:r>
+              <w:rPr>
+                <w:bCs/>
+              </w:rPr>
+              <w:t xml:space="preserve"> == True </w:t>
+            </w:r>
+            <w:proofErr w:type="gramStart"/>
+            <w:r>
+              <w:rPr>
+                <w:bCs/>
+              </w:rPr>
+              <w:t>%}</w:t>
+            </w:r>
+            <w:r>
+              <w:t>{</w:t>
+            </w:r>
+            <w:proofErr w:type="gramEnd"/>
+            <w:r>
+              <w:t>{</w:t>
+            </w:r>
+            <w:proofErr w:type="spellStart"/>
+            <w:r>
+              <w:t>joint_</w:t>
+            </w:r>
+            <w:proofErr w:type="gramStart"/>
+            <w:r>
+              <w:t>owner</w:t>
+            </w:r>
+            <w:r>
+              <w:t>.address</w:t>
+            </w:r>
+            <w:proofErr w:type="gramEnd"/>
+            <w:r>
+              <w:t>.line_</w:t>
+            </w:r>
+            <w:proofErr w:type="gramStart"/>
+            <w:r>
+              <w:t>two</w:t>
+            </w:r>
+            <w:proofErr w:type="spellEnd"/>
+            <w:r>
+              <w:t>(</w:t>
+            </w:r>
+            <w:proofErr w:type="gramEnd"/>
+            <w:r>
+              <w:t>)</w:t>
+            </w:r>
+            <w:proofErr w:type="gramStart"/>
+            <w:r>
+              <w:t>}}</w:t>
+            </w:r>
+            <w:r>
+              <w:t>{</w:t>
+            </w:r>
+            <w:proofErr w:type="gramEnd"/>
+            <w:r>
+              <w:t>% endif %}</w:t>
             </w:r>
           </w:p>
         </w:tc>
@@ -627,7 +849,15 @@
         <w:t>________________,</w:t>
       </w:r>
       <w:r>
-        <w:t xml:space="preserve"> {{users[0].name.full(middle=’full’)}</w:t>
+        <w:t xml:space="preserve"> {{users[0].</w:t>
+      </w:r>
+      <w:proofErr w:type="spellStart"/>
+      <w:r>
+        <w:t>name.full</w:t>
+      </w:r>
+      <w:proofErr w:type="spellEnd"/>
+      <w:r>
+        <w:t>(middle=’full’)}</w:t>
       </w:r>
       <w:r>
         <w:t>}</w:t>
@@ -636,16 +866,45 @@
         <w:t xml:space="preserve"> </w:t>
       </w:r>
       <w:r>
-        <w:t>({{users[0].marital_status}}), residing at {{users[0].address.on_one_line(bare=True)}},</w:t>
-      </w:r>
-      <w:r>
-        <w:t xml:space="preserve"> {% if joint_language == True %}and {{</w:t>
-      </w:r>
+        <w:t>({{users[0].</w:t>
+      </w:r>
+      <w:proofErr w:type="spellStart"/>
+      <w:r>
+        <w:t>marital_status</w:t>
+      </w:r>
+      <w:proofErr w:type="spellEnd"/>
+      <w:r>
+        <w:t>}}), residing at {{users[0].</w:t>
+      </w:r>
+      <w:proofErr w:type="spellStart"/>
+      <w:r>
+        <w:t>address.on_one_line</w:t>
+      </w:r>
+      <w:proofErr w:type="spellEnd"/>
+      <w:r>
+        <w:t>(bare=True)}},</w:t>
+      </w:r>
+      <w:r>
+        <w:t xml:space="preserve"> {% if </w:t>
+      </w:r>
+      <w:proofErr w:type="spellStart"/>
+      <w:r>
+        <w:t>joint_language</w:t>
+      </w:r>
+      <w:proofErr w:type="spellEnd"/>
+      <w:r>
+        <w:t xml:space="preserve"> == True %}and {{</w:t>
+      </w:r>
+      <w:proofErr w:type="spellStart"/>
       <w:r>
         <w:t>joint_owner</w:t>
       </w:r>
       <w:r>
-        <w:t>.name.full(middle=’full’)}</w:t>
+        <w:t>.name.full</w:t>
+      </w:r>
+      <w:proofErr w:type="spellEnd"/>
+      <w:r>
+        <w:t>(middle=’full’)}</w:t>
       </w:r>
       <w:r>
         <w:t xml:space="preserve">} </w:t>
@@ -653,32 +912,63 @@
       <w:r>
         <w:t>({{</w:t>
       </w:r>
+      <w:proofErr w:type="spellStart"/>
       <w:r>
         <w:t>joint_owner</w:t>
       </w:r>
       <w:r>
-        <w:t>.marital_status}}), residing at {{</w:t>
-      </w:r>
+        <w:t>.marital_status</w:t>
+      </w:r>
+      <w:proofErr w:type="spellEnd"/>
+      <w:r>
+        <w:t>}}), residing at {{</w:t>
+      </w:r>
+      <w:proofErr w:type="spellStart"/>
       <w:r>
         <w:t>joint_owner</w:t>
       </w:r>
       <w:r>
-        <w:t>.address.on_one_line(bare=True)}}</w:t>
+        <w:t>.address.on_one_line</w:t>
+      </w:r>
+      <w:proofErr w:type="spellEnd"/>
+      <w:r>
+        <w:t>(bare=True)}}</w:t>
       </w:r>
       <w:r>
         <w:t xml:space="preserve"> execute {% else %}executes {% endif %}</w:t>
       </w:r>
       <w:r>
-        <w:t>this transfer on death instrument. {{users[0].name.full(middle=’full’)}}</w:t>
-      </w:r>
-      <w:r>
-        <w:t xml:space="preserve"> {% if joint_language == True %}and {{</w:t>
-      </w:r>
+        <w:t>this transfer on death instrument. {{users[0].</w:t>
+      </w:r>
+      <w:proofErr w:type="spellStart"/>
+      <w:r>
+        <w:t>name.full</w:t>
+      </w:r>
+      <w:proofErr w:type="spellEnd"/>
+      <w:r>
+        <w:t>(middle=’full’)}}</w:t>
+      </w:r>
+      <w:r>
+        <w:t xml:space="preserve"> {% if </w:t>
+      </w:r>
+      <w:proofErr w:type="spellStart"/>
+      <w:r>
+        <w:t>joint_language</w:t>
+      </w:r>
+      <w:proofErr w:type="spellEnd"/>
+      <w:r>
+        <w:t xml:space="preserve"> == True %}and {{</w:t>
+      </w:r>
+      <w:proofErr w:type="spellStart"/>
       <w:r>
         <w:t>joint_owner</w:t>
       </w:r>
       <w:r>
-        <w:t>.name.full(middle=’full’)</w:t>
+        <w:t>.name.full</w:t>
+      </w:r>
+      <w:proofErr w:type="spellEnd"/>
+      <w:r>
+        <w:t>(middle=’full’)</w:t>
       </w:r>
       <w:r>
         <w:t>}</w:t>
@@ -687,10 +977,26 @@
         <w:t>}</w:t>
       </w:r>
       <w:r>
-        <w:t xml:space="preserve"> {% endif %}will transfer upon their {{death_or_deaths}}</w:t>
-      </w:r>
-      <w:r>
-        <w:t xml:space="preserve">{% if other_owners_check != </w:t>
+        <w:t xml:space="preserve"> {% endif %}will transfer upon their {{</w:t>
+      </w:r>
+      <w:proofErr w:type="spellStart"/>
+      <w:r>
+        <w:t>death_or_deaths</w:t>
+      </w:r>
+      <w:proofErr w:type="spellEnd"/>
+      <w:r>
+        <w:t>}}</w:t>
+      </w:r>
+      <w:r>
+        <w:t xml:space="preserve">{% if </w:t>
+      </w:r>
+      <w:proofErr w:type="spellStart"/>
+      <w:r>
+        <w:t>other_owners_check</w:t>
+      </w:r>
+      <w:proofErr w:type="spellEnd"/>
+      <w:r>
+        <w:t xml:space="preserve"> != </w:t>
       </w:r>
       <w:r>
         <w:t>“</w:t>
@@ -704,9 +1010,11 @@
       <w:r>
         <w:t xml:space="preserve"> %}{% if </w:t>
       </w:r>
+      <w:proofErr w:type="spellStart"/>
       <w:r>
         <w:t>shared_owners_type</w:t>
       </w:r>
+      <w:proofErr w:type="spellEnd"/>
       <w:r>
         <w:t xml:space="preserve"> == “</w:t>
       </w:r>
@@ -719,9 +1027,11 @@
       <w:r>
         <w:t>{{</w:t>
       </w:r>
+      <w:proofErr w:type="spellStart"/>
       <w:r>
         <w:t>user_common_share</w:t>
       </w:r>
+      <w:proofErr w:type="spellEnd"/>
       <w:r>
         <w:t>}}</w:t>
       </w:r>
@@ -747,13 +1057,37 @@
         <w:t>the following residential real estate</w:t>
       </w:r>
       <w:r>
-        <w:t>{% if other_owners_check == “sole” %}</w:t>
+        <w:t xml:space="preserve">{% if </w:t>
+      </w:r>
+      <w:proofErr w:type="spellStart"/>
+      <w:r>
+        <w:t>other_owners_check</w:t>
+      </w:r>
+      <w:proofErr w:type="spellEnd"/>
+      <w:r>
+        <w:t xml:space="preserve"> == “sole” %}</w:t>
       </w:r>
       <w:r>
         <w:t xml:space="preserve"> in its entirety</w:t>
       </w:r>
       <w:r>
-        <w:t xml:space="preserve">{% elif joint_language == True %} in its entirety{% endif %}: </w:t>
+        <w:t xml:space="preserve">{% </w:t>
+      </w:r>
+      <w:proofErr w:type="spellStart"/>
+      <w:r>
+        <w:t>elif</w:t>
+      </w:r>
+      <w:proofErr w:type="spellEnd"/>
+      <w:r>
+        <w:t xml:space="preserve"> </w:t>
+      </w:r>
+      <w:proofErr w:type="spellStart"/>
+      <w:r>
+        <w:t>joint_language</w:t>
+      </w:r>
+      <w:proofErr w:type="spellEnd"/>
+      <w:r>
+        <w:t xml:space="preserve"> == True %} in its entirety{% endif %}: </w:t>
       </w:r>
     </w:p>
     <w:p>
@@ -769,14 +1103,24 @@
         <w:t>{</w:t>
       </w:r>
       <w:r>
-        <w:t>{todi_property.</w:t>
+        <w:t>{</w:t>
+      </w:r>
+      <w:proofErr w:type="spellStart"/>
+      <w:r>
+        <w:t>todi_</w:t>
+      </w:r>
+      <w:proofErr w:type="gramStart"/>
+      <w:r>
+        <w:t>property.</w:t>
       </w:r>
       <w:r>
         <w:t>line</w:t>
       </w:r>
+      <w:proofErr w:type="gramEnd"/>
       <w:r>
         <w:t>_one</w:t>
       </w:r>
+      <w:proofErr w:type="spellEnd"/>
       <w:r>
         <w:t>(</w:t>
       </w:r>
@@ -784,28 +1128,75 @@
         <w:rPr>
           <w:bCs/>
         </w:rPr>
-        <w:t>bare=True</w:t>
-      </w:r>
-      <w:r>
-        <w:t>)}}, {{todi_property</w:t>
-      </w:r>
-      <w:r>
-        <w:t>.city}},</w:t>
+        <w:t>bare=</w:t>
+      </w:r>
+      <w:proofErr w:type="gramStart"/>
+      <w:r>
+        <w:rPr>
+          <w:bCs/>
+        </w:rPr>
+        <w:t>True</w:t>
+      </w:r>
+      <w:r>
+        <w:t>)}}</w:t>
+      </w:r>
+      <w:proofErr w:type="gramEnd"/>
+      <w:r>
+        <w:t>, {{</w:t>
+      </w:r>
+      <w:proofErr w:type="spellStart"/>
+      <w:r>
+        <w:t>todi_</w:t>
+      </w:r>
+      <w:proofErr w:type="gramStart"/>
+      <w:r>
+        <w:t>property</w:t>
+      </w:r>
+      <w:r>
+        <w:t>.city</w:t>
+      </w:r>
+      <w:proofErr w:type="spellEnd"/>
+      <w:proofErr w:type="gramEnd"/>
+      <w:r>
+        <w:t>}},</w:t>
       </w:r>
       <w:r>
         <w:t xml:space="preserve"> </w:t>
       </w:r>
       <w:r>
-        <w:t>{{todi_property</w:t>
+        <w:t>{{</w:t>
+      </w:r>
+      <w:proofErr w:type="spellStart"/>
+      <w:r>
+        <w:t>todi_</w:t>
+      </w:r>
+      <w:proofErr w:type="gramStart"/>
+      <w:r>
+        <w:t>property</w:t>
       </w:r>
       <w:r>
         <w:t>.county</w:t>
       </w:r>
+      <w:proofErr w:type="spellEnd"/>
+      <w:proofErr w:type="gramEnd"/>
       <w:r>
         <w:t>}}</w:t>
       </w:r>
       <w:r>
-        <w:t>, {{todi_property.state}} {{todi_property</w:t>
+        <w:t>, {{</w:t>
+      </w:r>
+      <w:proofErr w:type="spellStart"/>
+      <w:r>
+        <w:t>todi_</w:t>
+      </w:r>
+      <w:proofErr w:type="gramStart"/>
+      <w:r>
+        <w:t>property.state</w:t>
+      </w:r>
+      <w:proofErr w:type="spellEnd"/>
+      <w:proofErr w:type="gramEnd"/>
+      <w:r>
+        <w:t>}} {{todi_property</w:t>
       </w:r>
       <w:r>
         <w:t>.zip}}</w:t>
@@ -819,7 +1210,15 @@
         <w:t>Index</w:t>
       </w:r>
       <w:r>
-        <w:t xml:space="preserve"> Number (“PIN”): {{todi_property.pin}}</w:t>
+        <w:t xml:space="preserve"> Number (“PIN”): {{</w:t>
+      </w:r>
+      <w:proofErr w:type="spellStart"/>
+      <w:r>
+        <w:t>todi_property.pin</w:t>
+      </w:r>
+      <w:proofErr w:type="spellEnd"/>
+      <w:r>
+        <w:t>}}</w:t>
       </w:r>
     </w:p>
     <w:p>
@@ -840,7 +1239,29 @@
         <w:rPr>
           <w:bCs/>
         </w:rPr>
-        <w:t>{{todi_property.description}}</w:t>
+        <w:t>{{</w:t>
+      </w:r>
+      <w:proofErr w:type="spellStart"/>
+      <w:r>
+        <w:rPr>
+          <w:bCs/>
+        </w:rPr>
+        <w:t>todi_</w:t>
+      </w:r>
+      <w:proofErr w:type="gramStart"/>
+      <w:r>
+        <w:rPr>
+          <w:bCs/>
+        </w:rPr>
+        <w:t>property.description</w:t>
+      </w:r>
+      <w:proofErr w:type="spellEnd"/>
+      <w:proofErr w:type="gramEnd"/>
+      <w:r>
+        <w:rPr>
+          <w:bCs/>
+        </w:rPr>
+        <w:t>}}</w:t>
       </w:r>
     </w:p>
     <w:p>
@@ -902,7 +1323,23 @@
                 <w:b/>
                 <w:spacing w:val="-4"/>
               </w:rPr>
-              <w:t>Beneficiary Name,  Relationship to Owner</w:t>
+              <w:t xml:space="preserve">Beneficiary </w:t>
+            </w:r>
+            <w:proofErr w:type="gramStart"/>
+            <w:r>
+              <w:rPr>
+                <w:b/>
+                <w:spacing w:val="-4"/>
+              </w:rPr>
+              <w:t>Name,  Relationship</w:t>
+            </w:r>
+            <w:proofErr w:type="gramEnd"/>
+            <w:r>
+              <w:rPr>
+                <w:b/>
+                <w:spacing w:val="-4"/>
+              </w:rPr>
+              <w:t xml:space="preserve"> to Owner</w:t>
             </w:r>
           </w:p>
         </w:tc>
@@ -952,8 +1389,13 @@
     </w:tbl>
     <w:p>
       <w:r>
-        <w:t>{% for person in beneficiaries %}</w:t>
-      </w:r>
+        <w:t xml:space="preserve">{% for person in </w:t>
+      </w:r>
+      <w:proofErr w:type="gramStart"/>
+      <w:r>
+        <w:t>beneficiaries %}</w:t>
+      </w:r>
+      <w:proofErr w:type="gramEnd"/>
     </w:p>
     <w:tbl>
       <w:tblPr>
@@ -977,7 +1419,21 @@
           </w:tcPr>
           <w:p>
             <w:r>
-              <w:t>{{person.name.full(middle=’full’)}}</w:t>
+              <w:t>{{</w:t>
+            </w:r>
+            <w:proofErr w:type="spellStart"/>
+            <w:proofErr w:type="gramStart"/>
+            <w:r>
+              <w:t>person.name.full</w:t>
+            </w:r>
+            <w:proofErr w:type="spellEnd"/>
+            <w:proofErr w:type="gramEnd"/>
+            <w:r>
+              <w:t>(middle=’full</w:t>
+            </w:r>
+            <w:proofErr w:type="gramStart"/>
+            <w:r>
+              <w:t>’)}}</w:t>
             </w:r>
             <w:r>
               <w:t>,</w:t>
@@ -986,19 +1442,72 @@
               <w:t xml:space="preserve"> </w:t>
             </w:r>
             <w:r>
-              <w:t>{% if joint_language == True %}</w:t>
-            </w:r>
-            <w:r>
-              <w:t>{{person.relationship</w:t>
-            </w:r>
+              <w:t>{%</w:t>
+            </w:r>
+            <w:proofErr w:type="gramEnd"/>
+            <w:r>
+              <w:t xml:space="preserve"> if </w:t>
+            </w:r>
+            <w:proofErr w:type="spellStart"/>
+            <w:r>
+              <w:t>joint_language</w:t>
+            </w:r>
+            <w:proofErr w:type="spellEnd"/>
+            <w:r>
+              <w:t xml:space="preserve"> == True </w:t>
+            </w:r>
+            <w:proofErr w:type="gramStart"/>
+            <w:r>
+              <w:t>%}</w:t>
+            </w:r>
+            <w:r>
+              <w:t>{</w:t>
+            </w:r>
+            <w:proofErr w:type="gramEnd"/>
+            <w:r>
+              <w:t>{</w:t>
+            </w:r>
+            <w:proofErr w:type="spellStart"/>
+            <w:proofErr w:type="gramStart"/>
+            <w:r>
+              <w:t>person.relationship</w:t>
+            </w:r>
+            <w:proofErr w:type="gramEnd"/>
             <w:r>
               <w:t>_info</w:t>
             </w:r>
+            <w:proofErr w:type="spellEnd"/>
+            <w:proofErr w:type="gramStart"/>
             <w:r>
               <w:t>}}</w:t>
             </w:r>
             <w:r>
-              <w:t>{% else %}{{person.relationship}}{% endif %}</w:t>
+              <w:t>{</w:t>
+            </w:r>
+            <w:proofErr w:type="gramEnd"/>
+            <w:r>
+              <w:t xml:space="preserve">% else </w:t>
+            </w:r>
+            <w:proofErr w:type="gramStart"/>
+            <w:r>
+              <w:t>%}{</w:t>
+            </w:r>
+            <w:proofErr w:type="gramEnd"/>
+            <w:r>
+              <w:t>{</w:t>
+            </w:r>
+            <w:proofErr w:type="spellStart"/>
+            <w:proofErr w:type="gramStart"/>
+            <w:r>
+              <w:t>person.relationship</w:t>
+            </w:r>
+            <w:proofErr w:type="spellEnd"/>
+            <w:r>
+              <w:t>}}{</w:t>
+            </w:r>
+            <w:proofErr w:type="gramEnd"/>
+            <w:r>
+              <w:t>% endif %}</w:t>
             </w:r>
           </w:p>
         </w:tc>
@@ -1008,10 +1517,39 @@
           </w:tcPr>
           <w:p>
             <w:r>
-              <w:t>{% if person.in_america == True %}</w:t>
-            </w:r>
-            <w:r>
-              <w:t>{{person.address.on_one_line(</w:t>
+              <w:t xml:space="preserve">{% if </w:t>
+            </w:r>
+            <w:proofErr w:type="spellStart"/>
+            <w:r>
+              <w:t>person.in_america</w:t>
+            </w:r>
+            <w:proofErr w:type="spellEnd"/>
+            <w:r>
+              <w:t xml:space="preserve"> == True </w:t>
+            </w:r>
+            <w:proofErr w:type="gramStart"/>
+            <w:r>
+              <w:t>%}</w:t>
+            </w:r>
+            <w:r>
+              <w:t>{</w:t>
+            </w:r>
+            <w:proofErr w:type="gramEnd"/>
+            <w:r>
+              <w:t>{</w:t>
+            </w:r>
+            <w:proofErr w:type="spellStart"/>
+            <w:proofErr w:type="gramStart"/>
+            <w:r>
+              <w:t>person.address</w:t>
+            </w:r>
+            <w:proofErr w:type="gramEnd"/>
+            <w:r>
+              <w:t>.on_one_line</w:t>
+            </w:r>
+            <w:proofErr w:type="spellEnd"/>
+            <w:r>
+              <w:t>(</w:t>
             </w:r>
             <w:r>
               <w:rPr>
@@ -1020,16 +1558,56 @@
               <w:t>bare=True</w:t>
             </w:r>
             <w:r>
-              <w:t>)}}</w:t>
-            </w:r>
-            <w:r>
-              <w:t>{% else %}{{person.intl_address_1}}</w:t>
+              <w:t>)</w:t>
+            </w:r>
+            <w:proofErr w:type="gramStart"/>
+            <w:r>
+              <w:t>}}</w:t>
+            </w:r>
+            <w:r>
+              <w:t>{</w:t>
+            </w:r>
+            <w:proofErr w:type="gramEnd"/>
+            <w:r>
+              <w:t xml:space="preserve">% else </w:t>
+            </w:r>
+            <w:proofErr w:type="gramStart"/>
+            <w:r>
+              <w:t>%}{</w:t>
+            </w:r>
+            <w:proofErr w:type="gramEnd"/>
+            <w:r>
+              <w:t>{</w:t>
+            </w:r>
+            <w:proofErr w:type="gramStart"/>
+            <w:r>
+              <w:t>person.intl</w:t>
+            </w:r>
+            <w:proofErr w:type="gramEnd"/>
+            <w:r>
+              <w:t>_address_</w:t>
+            </w:r>
+            <w:proofErr w:type="gramStart"/>
+            <w:r>
+              <w:t>1}}</w:t>
             </w:r>
             <w:r>
               <w:t>,</w:t>
             </w:r>
             <w:r>
-              <w:t xml:space="preserve"> {{person.intl_address_2}}{% endif %}</w:t>
+              <w:t xml:space="preserve"> {{person.intl</w:t>
+            </w:r>
+            <w:proofErr w:type="gramEnd"/>
+            <w:r>
+              <w:t>_address_2</w:t>
+            </w:r>
+            <w:proofErr w:type="gramStart"/>
+            <w:r>
+              <w:t>}}{</w:t>
+            </w:r>
+            <w:proofErr w:type="gramEnd"/>
+            <w:r>
+              <w:t>% endif %}</w:t>
             </w:r>
           </w:p>
         </w:tc>
@@ -1039,11 +1617,26 @@
           </w:tcPr>
           <w:p>
             <w:r>
-              <w:t>{{person.percent_share}}</w:t>
+              <w:t>{{</w:t>
+            </w:r>
+            <w:proofErr w:type="spellStart"/>
+            <w:proofErr w:type="gramStart"/>
+            <w:r>
+              <w:t>person.percent</w:t>
+            </w:r>
+            <w:proofErr w:type="gramEnd"/>
+            <w:r>
+              <w:t>_share</w:t>
+            </w:r>
+            <w:proofErr w:type="spellEnd"/>
+            <w:proofErr w:type="gramStart"/>
+            <w:r>
+              <w:t>}}</w:t>
             </w:r>
             <w:r>
               <w:t>%</w:t>
             </w:r>
+            <w:proofErr w:type="gramEnd"/>
           </w:p>
           <w:p>
             <w:pPr>
@@ -1057,7 +1650,15 @@
     </w:tbl>
     <w:p>
       <w:r>
-        <w:t>{% endfor %}</w:t>
+        <w:t xml:space="preserve">{% </w:t>
+      </w:r>
+      <w:proofErr w:type="spellStart"/>
+      <w:r>
+        <w:t>endfor</w:t>
+      </w:r>
+      <w:proofErr w:type="spellEnd"/>
+      <w:r>
+        <w:t xml:space="preserve"> %}</w:t>
       </w:r>
     </w:p>
     <w:p>
@@ -1070,26 +1671,55 @@
     </w:p>
     <w:p>
       <w:r>
-        <w:t>{%p for person in beneficiaries %}</w:t>
-      </w:r>
+        <w:t xml:space="preserve">{%p for person in </w:t>
+      </w:r>
+      <w:proofErr w:type="gramStart"/>
+      <w:r>
+        <w:t>beneficiaries %}</w:t>
+      </w:r>
+      <w:proofErr w:type="gramEnd"/>
     </w:p>
     <w:p>
       <w:r>
-        <w:t>{%p if person.</w:t>
+        <w:t xml:space="preserve">{%p if </w:t>
+      </w:r>
+      <w:proofErr w:type="spellStart"/>
+      <w:r>
+        <w:t>person.</w:t>
       </w:r>
       <w:r>
         <w:t>has_successor</w:t>
       </w:r>
-      <w:r>
-        <w:t xml:space="preserve"> == True %}</w:t>
-      </w:r>
+      <w:proofErr w:type="spellEnd"/>
+      <w:r>
+        <w:t xml:space="preserve"> == </w:t>
+      </w:r>
+      <w:proofErr w:type="gramStart"/>
+      <w:r>
+        <w:t>True %}</w:t>
+      </w:r>
+      <w:proofErr w:type="gramEnd"/>
     </w:p>
     <w:p>
       <w:r>
         <w:t xml:space="preserve">If </w:t>
       </w:r>
       <w:r>
-        <w:t>{{person.name.full(middle=’full’)</w:t>
+        <w:t>{{</w:t>
+      </w:r>
+      <w:proofErr w:type="spellStart"/>
+      <w:proofErr w:type="gramStart"/>
+      <w:r>
+        <w:t>person.name.full</w:t>
+      </w:r>
+      <w:proofErr w:type="spellEnd"/>
+      <w:proofErr w:type="gramEnd"/>
+      <w:r>
+        <w:t>(middle=’full</w:t>
+      </w:r>
+      <w:proofErr w:type="gramStart"/>
+      <w:r>
+        <w:t>’)</w:t>
       </w:r>
       <w:r>
         <w:t>}</w:t>
@@ -1097,6 +1727,7 @@
       <w:r>
         <w:t>}</w:t>
       </w:r>
+      <w:proofErr w:type="gramEnd"/>
       <w:r>
         <w:t xml:space="preserve"> pre</w:t>
       </w:r>
@@ -1106,17 +1737,62 @@
       <w:r>
         <w:t xml:space="preserve">eceases </w:t>
       </w:r>
-      <w:r>
-        <w:t>{{ me_or_us}}</w:t>
-      </w:r>
-      <w:r>
-        <w:t>, then</w:t>
-      </w:r>
+      <w:proofErr w:type="gramStart"/>
+      <w:r>
+        <w:t xml:space="preserve">{{ </w:t>
+      </w:r>
+      <w:proofErr w:type="spellStart"/>
+      <w:r>
+        <w:t>me</w:t>
+      </w:r>
+      <w:proofErr w:type="gramEnd"/>
+      <w:r>
+        <w:t>_or_</w:t>
+      </w:r>
+      <w:proofErr w:type="gramStart"/>
+      <w:r>
+        <w:t>us</w:t>
+      </w:r>
+      <w:proofErr w:type="spellEnd"/>
+      <w:r>
+        <w:t>}}</w:t>
+      </w:r>
+      <w:r>
+        <w:t>,</w:t>
+      </w:r>
+      <w:proofErr w:type="gramEnd"/>
       <w:r>
         <w:t xml:space="preserve"> </w:t>
       </w:r>
-      <w:r>
-        <w:t xml:space="preserve">{% if joint_language == False %}my </w:t>
+      <w:proofErr w:type="gramStart"/>
+      <w:r>
+        <w:t>then</w:t>
+      </w:r>
+      <w:r>
+        <w:t xml:space="preserve"> </w:t>
+      </w:r>
+      <w:r>
+        <w:t>{%</w:t>
+      </w:r>
+      <w:proofErr w:type="gramEnd"/>
+      <w:r>
+        <w:t xml:space="preserve"> if </w:t>
+      </w:r>
+      <w:proofErr w:type="spellStart"/>
+      <w:r>
+        <w:t>joint_language</w:t>
+      </w:r>
+      <w:proofErr w:type="spellEnd"/>
+      <w:r>
+        <w:t xml:space="preserve"> == </w:t>
+      </w:r>
+      <w:proofErr w:type="gramStart"/>
+      <w:r>
+        <w:t>False %}</w:t>
+      </w:r>
+      <w:proofErr w:type="gramEnd"/>
+      <w:r>
+        <w:t xml:space="preserve">my </w:t>
       </w:r>
       <w:r>
         <w:t>{{person.</w:t>
@@ -1124,11 +1800,16 @@
       <w:r>
         <w:t xml:space="preserve"> </w:t>
       </w:r>
+      <w:proofErr w:type="spellStart"/>
       <w:r>
         <w:t>successor_beneficiary.relationship</w:t>
       </w:r>
       <w:r>
-        <w:t>.lower()</w:t>
+        <w:t>.lower</w:t>
+      </w:r>
+      <w:proofErr w:type="spellEnd"/>
+      <w:r>
+        <w:t>()</w:t>
       </w:r>
       <w:r>
         <w:t>}}</w:t>
@@ -1137,31 +1818,54 @@
         <w:t xml:space="preserve"> </w:t>
       </w:r>
       <w:r>
-        <w:t>{{person.succes</w:t>
+        <w:t>{{</w:t>
+      </w:r>
+      <w:proofErr w:type="spellStart"/>
+      <w:r>
+        <w:t>person.succes</w:t>
       </w:r>
       <w:r>
         <w:t>s</w:t>
       </w:r>
       <w:r>
-        <w:t>or_beneficiary.name.full(middle=’full’)}} of {{</w:t>
-      </w:r>
+        <w:t>or_beneficiary.name.full</w:t>
+      </w:r>
+      <w:proofErr w:type="spellEnd"/>
+      <w:r>
+        <w:t>(middle=’full’)}} of {{</w:t>
+      </w:r>
+      <w:proofErr w:type="spellStart"/>
       <w:r>
         <w:t>person.successor_beneficiary.address.city</w:t>
       </w:r>
+      <w:proofErr w:type="spellEnd"/>
       <w:r>
         <w:t xml:space="preserve">}}, </w:t>
       </w:r>
       <w:r>
-        <w:t>{% if person.successor_beneficiary.in_america == True %}</w:t>
+        <w:t xml:space="preserve">{% if </w:t>
+      </w:r>
+      <w:proofErr w:type="spellStart"/>
+      <w:r>
+        <w:t>person.successor_beneficiary.in_america</w:t>
+      </w:r>
+      <w:proofErr w:type="spellEnd"/>
+      <w:r>
+        <w:t xml:space="preserve"> == True %}</w:t>
       </w:r>
       <w:r>
         <w:t>{{</w:t>
       </w:r>
+      <w:proofErr w:type="spellStart"/>
       <w:r>
         <w:t>person.successor_beneficiary.address.</w:t>
       </w:r>
       <w:r>
-        <w:t>state}}</w:t>
+        <w:t>state</w:t>
+      </w:r>
+      <w:proofErr w:type="spellEnd"/>
+      <w:r>
+        <w:t>}}</w:t>
       </w:r>
       <w:r>
         <w:t xml:space="preserve">{% </w:t>
@@ -1171,16 +1875,40 @@
         <w:t>else %}</w:t>
       </w:r>
       <w:r>
-        <w:t>{{person.successor_beneficiary.country}}{% endif %}</w:t>
-      </w:r>
-      <w:r>
-        <w:t xml:space="preserve">{% else %}{{person.successor_beneficiary.name.full(middle=’full’)}} </w:t>
+        <w:t>{{</w:t>
+      </w:r>
+      <w:proofErr w:type="spellStart"/>
+      <w:r>
+        <w:t>person.successor_beneficiary.country</w:t>
+      </w:r>
+      <w:proofErr w:type="spellEnd"/>
+      <w:r>
+        <w:t>}}{% endif %}</w:t>
+      </w:r>
+      <w:r>
+        <w:t>{% else %}{{</w:t>
+      </w:r>
+      <w:proofErr w:type="spellStart"/>
+      <w:r>
+        <w:t>person.successor_beneficiary.name.full</w:t>
+      </w:r>
+      <w:proofErr w:type="spellEnd"/>
+      <w:r>
+        <w:t xml:space="preserve">(middle=’full’)}} </w:t>
       </w:r>
       <w:r>
         <w:t>(</w:t>
       </w:r>
       <w:r>
-        <w:t>{{person.successor_beneficiary.relationship_info}}</w:t>
+        <w:t>{{</w:t>
+      </w:r>
+      <w:proofErr w:type="spellStart"/>
+      <w:r>
+        <w:t>person.successor_beneficiary.relationship_info</w:t>
+      </w:r>
+      <w:proofErr w:type="spellEnd"/>
+      <w:r>
+        <w:t>}}</w:t>
       </w:r>
       <w:r>
         <w:t>)</w:t>
@@ -1194,26 +1922,49 @@
       <w:r>
         <w:t>{{</w:t>
       </w:r>
+      <w:proofErr w:type="spellStart"/>
       <w:r>
         <w:t>person.successor_beneficiary.address.city</w:t>
       </w:r>
+      <w:proofErr w:type="spellEnd"/>
       <w:r>
         <w:t xml:space="preserve">}}, </w:t>
       </w:r>
       <w:r>
-        <w:t>{% if person.successor_beneficiary.in_america == True %}{{</w:t>
-      </w:r>
+        <w:t xml:space="preserve">{% if </w:t>
+      </w:r>
+      <w:proofErr w:type="spellStart"/>
+      <w:r>
+        <w:t>person.successor_beneficiary.in_america</w:t>
+      </w:r>
+      <w:proofErr w:type="spellEnd"/>
+      <w:r>
+        <w:t xml:space="preserve"> == True %}{{</w:t>
+      </w:r>
+      <w:proofErr w:type="spellStart"/>
       <w:r>
         <w:t>person.successor_beneficiary.address.</w:t>
       </w:r>
       <w:r>
-        <w:t>state}}</w:t>
+        <w:t>state</w:t>
+      </w:r>
+      <w:proofErr w:type="spellEnd"/>
+      <w:r>
+        <w:t>}}</w:t>
       </w:r>
       <w:r>
         <w:t>{% else %}</w:t>
       </w:r>
       <w:r>
-        <w:t>{{person.successor_beneficiary.country}}{% endif %}</w:t>
+        <w:t>{{</w:t>
+      </w:r>
+      <w:proofErr w:type="spellStart"/>
+      <w:r>
+        <w:t>person.successor_beneficiary.country</w:t>
+      </w:r>
+      <w:proofErr w:type="spellEnd"/>
+      <w:r>
+        <w:t>}}{% endif %}</w:t>
       </w:r>
       <w:r>
         <w:t xml:space="preserve">{% endif %} </w:t>
@@ -1222,7 +1973,15 @@
         <w:t xml:space="preserve">is </w:t>
       </w:r>
       <w:r>
-        <w:t>{{my_or_our}}</w:t>
+        <w:t>{{</w:t>
+      </w:r>
+      <w:proofErr w:type="spellStart"/>
+      <w:r>
+        <w:t>my_or_our</w:t>
+      </w:r>
+      <w:proofErr w:type="spellEnd"/>
+      <w:r>
+        <w:t>}}</w:t>
       </w:r>
       <w:r>
         <w:t xml:space="preserve"> successor beneficiary</w:t>
@@ -1241,13 +2000,28 @@
     </w:p>
     <w:p>
       <w:r>
-        <w:t>{%p endif %}</w:t>
-      </w:r>
+        <w:t xml:space="preserve">{%p </w:t>
+      </w:r>
+      <w:proofErr w:type="gramStart"/>
+      <w:r>
+        <w:t>endif %}</w:t>
+      </w:r>
+      <w:proofErr w:type="gramEnd"/>
     </w:p>
     <w:p>
       <w:r>
-        <w:t>{%p endfor %}</w:t>
-      </w:r>
+        <w:t xml:space="preserve">{%p </w:t>
+      </w:r>
+      <w:proofErr w:type="spellStart"/>
+      <w:proofErr w:type="gramStart"/>
+      <w:r>
+        <w:t>endfor</w:t>
+      </w:r>
+      <w:proofErr w:type="spellEnd"/>
+      <w:r>
+        <w:t xml:space="preserve"> %}</w:t>
+      </w:r>
+      <w:proofErr w:type="gramEnd"/>
     </w:p>
     <w:p>
       <w:r>
@@ -1259,12 +2033,24 @@
       <w:r>
         <w:t xml:space="preserve"> if </w:t>
       </w:r>
-      <w:r>
-        <w:t>beneficiaries.number()</w:t>
-      </w:r>
-      <w:r>
-        <w:t xml:space="preserve"> == 1 %}</w:t>
-      </w:r>
+      <w:proofErr w:type="spellStart"/>
+      <w:proofErr w:type="gramStart"/>
+      <w:r>
+        <w:t>beneficiaries.number</w:t>
+      </w:r>
+      <w:proofErr w:type="spellEnd"/>
+      <w:proofErr w:type="gramEnd"/>
+      <w:r>
+        <w:t>()</w:t>
+      </w:r>
+      <w:r>
+        <w:t xml:space="preserve"> == </w:t>
+      </w:r>
+      <w:proofErr w:type="gramStart"/>
+      <w:r>
+        <w:t>1 %}</w:t>
+      </w:r>
+      <w:proofErr w:type="gramEnd"/>
     </w:p>
     <w:p>
       <w:pPr>
@@ -1274,25 +2060,65 @@
         <w:t xml:space="preserve">Upon </w:t>
       </w:r>
       <w:r>
-        <w:t xml:space="preserve">{{my_or_our}} </w:t>
-      </w:r>
-      <w:r>
-        <w:t>{{death_or_deaths}}</w:t>
+        <w:t>{{</w:t>
+      </w:r>
+      <w:proofErr w:type="spellStart"/>
+      <w:r>
+        <w:t>my_or_our</w:t>
+      </w:r>
+      <w:proofErr w:type="spellEnd"/>
+      <w:r>
+        <w:t xml:space="preserve">}} </w:t>
+      </w:r>
+      <w:r>
+        <w:t>{{</w:t>
+      </w:r>
+      <w:proofErr w:type="spellStart"/>
+      <w:r>
+        <w:t>death_or_deaths</w:t>
+      </w:r>
+      <w:proofErr w:type="spellEnd"/>
+      <w:r>
+        <w:t>}}</w:t>
       </w:r>
       <w:r>
         <w:t xml:space="preserve">, </w:t>
       </w:r>
       <w:r>
-        <w:t>{{i_or_we}}</w:t>
+        <w:t>{{</w:t>
+      </w:r>
+      <w:proofErr w:type="spellStart"/>
+      <w:r>
+        <w:t>i_or_we</w:t>
+      </w:r>
+      <w:proofErr w:type="spellEnd"/>
+      <w:r>
+        <w:t>}}</w:t>
       </w:r>
       <w:r>
         <w:t xml:space="preserve"> transfer </w:t>
       </w:r>
       <w:r>
-        <w:t xml:space="preserve">{{my_or_our}} </w:t>
-      </w:r>
-      <w:r>
-        <w:t>interest in the above described property to the beneficiary designated above.</w:t>
+        <w:t>{{</w:t>
+      </w:r>
+      <w:proofErr w:type="spellStart"/>
+      <w:r>
+        <w:t>my_or_our</w:t>
+      </w:r>
+      <w:proofErr w:type="spellEnd"/>
+      <w:r>
+        <w:t xml:space="preserve">}} </w:t>
+      </w:r>
+      <w:r>
+        <w:t xml:space="preserve">interest in the </w:t>
+      </w:r>
+      <w:proofErr w:type="gramStart"/>
+      <w:r>
+        <w:t>above described</w:t>
+      </w:r>
+      <w:proofErr w:type="gramEnd"/>
+      <w:r>
+        <w:t xml:space="preserve"> property to the beneficiary designated above.</w:t>
       </w:r>
     </w:p>
     <w:p>
@@ -1306,8 +2132,13 @@
         <w:t>p</w:t>
       </w:r>
       <w:r>
-        <w:t xml:space="preserve"> endif %}</w:t>
-      </w:r>
+        <w:t xml:space="preserve"> </w:t>
+      </w:r>
+      <w:proofErr w:type="gramStart"/>
+      <w:r>
+        <w:t>endif %}</w:t>
+      </w:r>
+      <w:proofErr w:type="gramEnd"/>
     </w:p>
     <w:p>
       <w:r>
@@ -1319,12 +2150,32 @@
       <w:r>
         <w:t xml:space="preserve"> if </w:t>
       </w:r>
-      <w:r>
-        <w:t>beneficiaries.number()</w:t>
-      </w:r>
-      <w:r>
-        <w:t xml:space="preserve"> != 1 %}</w:t>
-      </w:r>
+      <w:proofErr w:type="spellStart"/>
+      <w:proofErr w:type="gramStart"/>
+      <w:r>
+        <w:t>beneficiaries.number</w:t>
+      </w:r>
+      <w:proofErr w:type="spellEnd"/>
+      <w:proofErr w:type="gramEnd"/>
+      <w:r>
+        <w:t>(</w:t>
+      </w:r>
+      <w:proofErr w:type="gramStart"/>
+      <w:r>
+        <w:t>)</w:t>
+      </w:r>
+      <w:r>
+        <w:t xml:space="preserve"> !</w:t>
+      </w:r>
+      <w:proofErr w:type="gramEnd"/>
+      <w:r>
+        <w:t xml:space="preserve">= </w:t>
+      </w:r>
+      <w:proofErr w:type="gramStart"/>
+      <w:r>
+        <w:t>1 %}</w:t>
+      </w:r>
+      <w:proofErr w:type="gramEnd"/>
     </w:p>
     <w:p>
       <w:pPr>
@@ -1334,28 +2185,76 @@
         <w:t xml:space="preserve">Upon </w:t>
       </w:r>
       <w:r>
-        <w:t xml:space="preserve">{{my_or_our}} </w:t>
-      </w:r>
-      <w:r>
-        <w:t>{{death_or_deaths}}</w:t>
+        <w:t>{{</w:t>
+      </w:r>
+      <w:proofErr w:type="spellStart"/>
+      <w:r>
+        <w:t>my_or_our</w:t>
+      </w:r>
+      <w:proofErr w:type="spellEnd"/>
+      <w:r>
+        <w:t xml:space="preserve">}} </w:t>
+      </w:r>
+      <w:r>
+        <w:t>{{</w:t>
+      </w:r>
+      <w:proofErr w:type="spellStart"/>
+      <w:r>
+        <w:t>death_or_deaths</w:t>
+      </w:r>
+      <w:proofErr w:type="spellEnd"/>
+      <w:r>
+        <w:t>}}</w:t>
       </w:r>
       <w:r>
         <w:t xml:space="preserve">, </w:t>
       </w:r>
       <w:r>
-        <w:t>{{i_or_we}}</w:t>
+        <w:t>{{</w:t>
+      </w:r>
+      <w:proofErr w:type="spellStart"/>
+      <w:r>
+        <w:t>i_or_we</w:t>
+      </w:r>
+      <w:proofErr w:type="spellEnd"/>
+      <w:r>
+        <w:t>}}</w:t>
       </w:r>
       <w:r>
         <w:t xml:space="preserve"> transfer </w:t>
       </w:r>
       <w:r>
-        <w:t xml:space="preserve">{{my_or_our}} </w:t>
-      </w:r>
-      <w:r>
-        <w:t xml:space="preserve">interest in the above described property to the beneficiaries designated above as </w:t>
-      </w:r>
-      <w:r>
-        <w:t>{{tenancy_type}}</w:t>
+        <w:t>{{</w:t>
+      </w:r>
+      <w:proofErr w:type="spellStart"/>
+      <w:r>
+        <w:t>my_or_our</w:t>
+      </w:r>
+      <w:proofErr w:type="spellEnd"/>
+      <w:r>
+        <w:t xml:space="preserve">}} </w:t>
+      </w:r>
+      <w:r>
+        <w:t xml:space="preserve">interest in the </w:t>
+      </w:r>
+      <w:proofErr w:type="gramStart"/>
+      <w:r>
+        <w:t>above described</w:t>
+      </w:r>
+      <w:proofErr w:type="gramEnd"/>
+      <w:r>
+        <w:t xml:space="preserve"> property to the beneficiaries designated above as </w:t>
+      </w:r>
+      <w:r>
+        <w:t>{{</w:t>
+      </w:r>
+      <w:proofErr w:type="spellStart"/>
+      <w:r>
+        <w:t>tenancy_type</w:t>
+      </w:r>
+      <w:proofErr w:type="spellEnd"/>
+      <w:r>
+        <w:t>}}</w:t>
       </w:r>
       <w:r>
         <w:t>.</w:t>
@@ -1393,15 +2292,6 @@
         </w:rPr>
         <w:t xml:space="preserve"> endif %}</w:t>
       </w:r>
-    </w:p>
-    <w:p>
-      <w:pPr>
-        <w:spacing w:after="160" w:line="259" w:lineRule="auto"/>
-        <w:rPr>
-          <w:sz w:val="12"/>
-          <w:szCs w:val="12"/>
-        </w:rPr>
-      </w:pPr>
       <w:r>
         <w:rPr>
           <w:sz w:val="12"/>
@@ -1754,22 +2644,62 @@
         <w:keepLines/>
       </w:pPr>
       <w:r>
-        <w:t xml:space="preserve">This instrument revokes any and all prior transfer on death instruments made by the above mentioned owner for the above mentioned residential real estate. Before </w:t>
-      </w:r>
-      <w:r>
-        <w:t>{{my_or_our}}</w:t>
+        <w:t xml:space="preserve">This instrument revokes </w:t>
+      </w:r>
+      <w:proofErr w:type="gramStart"/>
+      <w:r>
+        <w:t>any and all</w:t>
+      </w:r>
+      <w:proofErr w:type="gramEnd"/>
+      <w:r>
+        <w:t xml:space="preserve"> prior transfer on death instruments made by the </w:t>
+      </w:r>
+      <w:proofErr w:type="gramStart"/>
+      <w:r>
+        <w:t>above mentioned</w:t>
+      </w:r>
+      <w:proofErr w:type="gramEnd"/>
+      <w:r>
+        <w:t xml:space="preserve"> owner for the above mentioned residential real estate. Before </w:t>
+      </w:r>
+      <w:r>
+        <w:t>{{</w:t>
+      </w:r>
+      <w:proofErr w:type="spellStart"/>
+      <w:r>
+        <w:t>my_or_our</w:t>
+      </w:r>
+      <w:proofErr w:type="spellEnd"/>
+      <w:r>
+        <w:t>}}</w:t>
       </w:r>
       <w:r>
         <w:t xml:space="preserve"> </w:t>
       </w:r>
       <w:r>
-        <w:t>{{death_or_deaths}}</w:t>
+        <w:t>{{</w:t>
+      </w:r>
+      <w:proofErr w:type="spellStart"/>
+      <w:r>
+        <w:t>death_or_deaths</w:t>
+      </w:r>
+      <w:proofErr w:type="spellEnd"/>
+      <w:r>
+        <w:t>}}</w:t>
       </w:r>
       <w:r>
         <w:t xml:space="preserve">, </w:t>
       </w:r>
       <w:r>
-        <w:t>{{i_or_we}}</w:t>
+        <w:t>{{</w:t>
+      </w:r>
+      <w:proofErr w:type="spellStart"/>
+      <w:r>
+        <w:t>i_or_we</w:t>
+      </w:r>
+      <w:proofErr w:type="spellEnd"/>
+      <w:r>
+        <w:t>}}</w:t>
       </w:r>
       <w:r>
         <w:t xml:space="preserve"> have the right to revoke this instrument.</w:t>
@@ -1795,9 +2725,11 @@
       <w:r>
         <w:t>{{</w:t>
       </w:r>
+      <w:proofErr w:type="spellStart"/>
       <w:r>
         <w:t>owners_apostrophe</w:t>
       </w:r>
+      <w:proofErr w:type="spellEnd"/>
       <w:r>
         <w:t>}}</w:t>
       </w:r>
@@ -1805,7 +2737,15 @@
         <w:t xml:space="preserve"> </w:t>
       </w:r>
       <w:r>
-        <w:t>{{death_or_deaths}}</w:t>
+        <w:t>{{</w:t>
+      </w:r>
+      <w:proofErr w:type="spellStart"/>
+      <w:r>
+        <w:t>death_or_deaths</w:t>
+      </w:r>
+      <w:proofErr w:type="spellEnd"/>
+      <w:r>
+        <w:t>}}</w:t>
       </w:r>
       <w:r>
         <w:t xml:space="preserve"> in the public records in the office of the recorder of the county in which any part of the residential real estate is located.</w:t>
@@ -1825,8 +2765,33 @@
           <w:sz w:val="20"/>
           <w:szCs w:val="20"/>
         </w:rPr>
-        <w:t>{% if joint_language == False %}</w:t>
-      </w:r>
+        <w:t xml:space="preserve">{% if </w:t>
+      </w:r>
+      <w:proofErr w:type="spellStart"/>
+      <w:r>
+        <w:rPr>
+          <w:sz w:val="20"/>
+          <w:szCs w:val="20"/>
+        </w:rPr>
+        <w:t>joint_language</w:t>
+      </w:r>
+      <w:proofErr w:type="spellEnd"/>
+      <w:r>
+        <w:rPr>
+          <w:sz w:val="20"/>
+          <w:szCs w:val="20"/>
+        </w:rPr>
+        <w:t xml:space="preserve"> == </w:t>
+      </w:r>
+      <w:proofErr w:type="gramStart"/>
+      <w:r>
+        <w:rPr>
+          <w:sz w:val="20"/>
+          <w:szCs w:val="20"/>
+        </w:rPr>
+        <w:t>False %}</w:t>
+      </w:r>
+      <w:proofErr w:type="gramEnd"/>
     </w:p>
     <w:tbl>
       <w:tblPr>
@@ -1937,11 +2902,21 @@
               </w:rPr>
               <w:t>.</w:t>
             </w:r>
+            <w:proofErr w:type="spellStart"/>
+            <w:proofErr w:type="gramStart"/>
             <w:r>
               <w:rPr>
                 <w:bCs/>
               </w:rPr>
-              <w:t>name.full(middle=’full’)}}</w:t>
+              <w:t>name.full</w:t>
+            </w:r>
+            <w:proofErr w:type="spellEnd"/>
+            <w:proofErr w:type="gramEnd"/>
+            <w:r>
+              <w:rPr>
+                <w:bCs/>
+              </w:rPr>
+              <w:t>(middle=’full’)}}</w:t>
             </w:r>
           </w:p>
         </w:tc>
@@ -1980,15 +2955,33 @@
       <w:r>
         <w:t xml:space="preserve">{% </w:t>
       </w:r>
+      <w:proofErr w:type="spellStart"/>
       <w:r>
         <w:t>el</w:t>
       </w:r>
       <w:r>
-        <w:t>if joint_language == True</w:t>
+        <w:t>if</w:t>
+      </w:r>
+      <w:proofErr w:type="spellEnd"/>
+      <w:r>
+        <w:t xml:space="preserve"> </w:t>
+      </w:r>
+      <w:proofErr w:type="spellStart"/>
+      <w:r>
+        <w:t>joint_language</w:t>
+      </w:r>
+      <w:proofErr w:type="spellEnd"/>
+      <w:r>
+        <w:t xml:space="preserve"> == </w:t>
+      </w:r>
+      <w:proofErr w:type="gramStart"/>
+      <w:r>
+        <w:t>True</w:t>
       </w:r>
       <w:r>
         <w:t xml:space="preserve"> %}</w:t>
       </w:r>
+      <w:proofErr w:type="gramEnd"/>
     </w:p>
     <w:p>
       <w:pPr>
@@ -2084,7 +3077,17 @@
               <w:keepLines/>
             </w:pPr>
             <w:r>
-              <w:t>{{users[0].name.full(middle=’full’)</w:t>
+              <w:t>{{users[0].</w:t>
+            </w:r>
+            <w:proofErr w:type="spellStart"/>
+            <w:proofErr w:type="gramStart"/>
+            <w:r>
+              <w:t>name.full</w:t>
+            </w:r>
+            <w:proofErr w:type="spellEnd"/>
+            <w:proofErr w:type="gramEnd"/>
+            <w:r>
+              <w:t>(middle=’full’)</w:t>
             </w:r>
             <w:r>
               <w:t>}</w:t>
@@ -2239,7 +3242,23 @@
               <w:rPr>
                 <w:bCs/>
               </w:rPr>
-              <w:t>{{joint_owner.name.full(middle=’full’)}}</w:t>
+              <w:t>{{</w:t>
+            </w:r>
+            <w:proofErr w:type="spellStart"/>
+            <w:proofErr w:type="gramStart"/>
+            <w:r>
+              <w:rPr>
+                <w:bCs/>
+              </w:rPr>
+              <w:t>joint_owner.name.full</w:t>
+            </w:r>
+            <w:proofErr w:type="spellEnd"/>
+            <w:proofErr w:type="gramEnd"/>
+            <w:r>
+              <w:rPr>
+                <w:bCs/>
+              </w:rPr>
+              <w:t>(middle=’full’)}}</w:t>
             </w:r>
           </w:p>
         </w:tc>
@@ -2282,10 +3301,18 @@
         </w:rPr>
       </w:pPr>
       <w:r>
-        <w:t>{% endif %}</w:t>
-      </w:r>
-      <w:r>
-        <w:t xml:space="preserve">{% </w:t>
+        <w:t xml:space="preserve">{% endif </w:t>
+      </w:r>
+      <w:proofErr w:type="gramStart"/>
+      <w:r>
+        <w:t>%}</w:t>
+      </w:r>
+      <w:r>
+        <w:t>{</w:t>
+      </w:r>
+      <w:proofErr w:type="gramEnd"/>
+      <w:r>
+        <w:t xml:space="preserve">% </w:t>
       </w:r>
       <w:r>
         <w:rPr>
@@ -2316,6 +3343,7 @@
       <w:r>
         <w:t xml:space="preserve">{% if </w:t>
       </w:r>
+      <w:proofErr w:type="spellStart"/>
       <w:r>
         <w:t>first_witness</w:t>
       </w:r>
@@ -2325,6 +3353,7 @@
       <w:r>
         <w:t>known</w:t>
       </w:r>
+      <w:proofErr w:type="spellEnd"/>
       <w:r>
         <w:t xml:space="preserve"> </w:t>
       </w:r>
@@ -2362,7 +3391,21 @@
         <w:rPr>
           <w:noProof/>
         </w:rPr>
-        <w:t>.name.full(middle=’full’)}}{% endif %}</w:t>
+        <w:t>.</w:t>
+      </w:r>
+      <w:proofErr w:type="spellStart"/>
+      <w:r>
+        <w:rPr>
+          <w:noProof/>
+        </w:rPr>
+        <w:t>name.full</w:t>
+      </w:r>
+      <w:proofErr w:type="spellEnd"/>
+      <w:r>
+        <w:rPr>
+          <w:noProof/>
+        </w:rPr>
+        <w:t>(middle=’full’)}}{% endif %}</w:t>
       </w:r>
       <w:r>
         <w:t xml:space="preserve">, attest that </w:t>
@@ -2373,14 +3416,24 @@
       <w:r>
         <w:t>users[0].</w:t>
       </w:r>
-      <w:r>
-        <w:t>name.full(middle=’full’)}}</w:t>
+      <w:proofErr w:type="spellStart"/>
+      <w:r>
+        <w:t>name.full</w:t>
+      </w:r>
+      <w:proofErr w:type="spellEnd"/>
+      <w:r>
+        <w:t>(middle=’full’)}}</w:t>
       </w:r>
       <w:r>
         <w:t xml:space="preserve">{% if </w:t>
       </w:r>
-      <w:r>
-        <w:t xml:space="preserve">joint_language </w:t>
+      <w:proofErr w:type="spellStart"/>
+      <w:r>
+        <w:t>joint_language</w:t>
+      </w:r>
+      <w:proofErr w:type="spellEnd"/>
+      <w:r>
+        <w:t xml:space="preserve"> </w:t>
       </w:r>
       <w:r>
         <w:t>=</w:t>
@@ -2391,11 +3444,16 @@
       <w:r>
         <w:t>True %} and {{</w:t>
       </w:r>
+      <w:proofErr w:type="spellStart"/>
       <w:r>
         <w:t>joint_owner</w:t>
       </w:r>
       <w:r>
-        <w:t>.name.full(middle=’full’)}}</w:t>
+        <w:t>.name.full</w:t>
+      </w:r>
+      <w:proofErr w:type="spellEnd"/>
+      <w:r>
+        <w:t>(middle=’full’)}}</w:t>
       </w:r>
       <w:r>
         <w:t>{% endif %}</w:t>
@@ -2407,7 +3465,15 @@
         <w:t xml:space="preserve">the </w:t>
       </w:r>
       <w:r>
-        <w:t>{{owner_or_owners}}</w:t>
+        <w:t>{{</w:t>
+      </w:r>
+      <w:proofErr w:type="spellStart"/>
+      <w:r>
+        <w:t>owner_or_owners</w:t>
+      </w:r>
+      <w:proofErr w:type="spellEnd"/>
+      <w:r>
+        <w:t>}}</w:t>
       </w:r>
       <w:r>
         <w:t xml:space="preserve"> of the </w:t>
@@ -2428,13 +3494,37 @@
         <w:t xml:space="preserve">. This instrument was executed as a free and voluntary act by the </w:t>
       </w:r>
       <w:r>
-        <w:t>{{owner_or_owners}}</w:t>
-      </w:r>
-      <w:r>
-        <w:t xml:space="preserve">. At the time of the execution, I believe the </w:t>
-      </w:r>
-      <w:r>
-        <w:t>{{owner_or_owners}}</w:t>
+        <w:t>{{</w:t>
+      </w:r>
+      <w:proofErr w:type="spellStart"/>
+      <w:r>
+        <w:t>owner_or_</w:t>
+      </w:r>
+      <w:proofErr w:type="gramStart"/>
+      <w:r>
+        <w:t>owners</w:t>
+      </w:r>
+      <w:proofErr w:type="spellEnd"/>
+      <w:r>
+        <w:t>}}</w:t>
+      </w:r>
+      <w:r>
+        <w:t>.</w:t>
+      </w:r>
+      <w:proofErr w:type="gramEnd"/>
+      <w:r>
+        <w:t xml:space="preserve"> At the time of the execution, I believe the </w:t>
+      </w:r>
+      <w:r>
+        <w:t>{{</w:t>
+      </w:r>
+      <w:proofErr w:type="spellStart"/>
+      <w:r>
+        <w:t>owner_or_owners</w:t>
+      </w:r>
+      <w:proofErr w:type="spellEnd"/>
+      <w:r>
+        <w:t>}}</w:t>
       </w:r>
       <w:r>
         <w:t xml:space="preserve"> to be of sound mind and memory.</w:t>
@@ -2576,6 +3666,7 @@
             <w:r>
               <w:t xml:space="preserve">{% if </w:t>
             </w:r>
+            <w:proofErr w:type="spellStart"/>
             <w:r>
               <w:t>first_witness</w:t>
             </w:r>
@@ -2583,11 +3674,24 @@
               <w:t>_</w:t>
             </w:r>
             <w:r>
-              <w:t>known == True %}</w:t>
-            </w:r>
-            <w:r>
-              <w:t xml:space="preserve">{% if </w:t>
-            </w:r>
+              <w:t>known</w:t>
+            </w:r>
+            <w:proofErr w:type="spellEnd"/>
+            <w:r>
+              <w:t xml:space="preserve"> == True </w:t>
+            </w:r>
+            <w:proofErr w:type="gramStart"/>
+            <w:r>
+              <w:t>%}</w:t>
+            </w:r>
+            <w:r>
+              <w:t>{</w:t>
+            </w:r>
+            <w:proofErr w:type="gramEnd"/>
+            <w:r>
+              <w:t xml:space="preserve">% if </w:t>
+            </w:r>
+            <w:proofErr w:type="spellStart"/>
             <w:r>
               <w:t>first_witness</w:t>
             </w:r>
@@ -2595,16 +3699,44 @@
               <w:t>_address</w:t>
             </w:r>
             <w:r>
-              <w:t>_known == True %}</w:t>
+              <w:t>_known</w:t>
+            </w:r>
+            <w:proofErr w:type="spellEnd"/>
+            <w:r>
+              <w:t xml:space="preserve"> == True </w:t>
+            </w:r>
+            <w:proofErr w:type="gramStart"/>
+            <w:r>
+              <w:t>%}</w:t>
             </w:r>
             <w:r>
               <w:t>{{</w:t>
             </w:r>
             <w:r>
-              <w:t xml:space="preserve"> witnesses[0]</w:t>
-            </w:r>
-            <w:r>
-              <w:t>.address.line_one(</w:t>
+              <w:t xml:space="preserve"> witnesses</w:t>
+            </w:r>
+            <w:proofErr w:type="gramEnd"/>
+            <w:r>
+              <w:t>[0</w:t>
+            </w:r>
+            <w:proofErr w:type="gramStart"/>
+            <w:r>
+              <w:t>]</w:t>
+            </w:r>
+            <w:r>
+              <w:t>.</w:t>
+            </w:r>
+            <w:proofErr w:type="spellStart"/>
+            <w:r>
+              <w:t>address</w:t>
+            </w:r>
+            <w:proofErr w:type="gramEnd"/>
+            <w:r>
+              <w:t>.line_one</w:t>
+            </w:r>
+            <w:proofErr w:type="spellEnd"/>
+            <w:r>
+              <w:t>(</w:t>
             </w:r>
             <w:r>
               <w:rPr>
@@ -2613,13 +3745,29 @@
               <w:t>bare=True</w:t>
             </w:r>
             <w:r>
-              <w:t>)}}</w:t>
-            </w:r>
-            <w:r>
-              <w:t>{% endif %}</w:t>
-            </w:r>
-            <w:r>
-              <w:t xml:space="preserve"> {% endif %}</w:t>
+              <w:t>)</w:t>
+            </w:r>
+            <w:proofErr w:type="gramStart"/>
+            <w:r>
+              <w:t>}}</w:t>
+            </w:r>
+            <w:r>
+              <w:t>{</w:t>
+            </w:r>
+            <w:proofErr w:type="gramEnd"/>
+            <w:r>
+              <w:t xml:space="preserve">% </w:t>
+            </w:r>
+            <w:proofErr w:type="gramStart"/>
+            <w:r>
+              <w:t>endif %}</w:t>
+            </w:r>
+            <w:r>
+              <w:t xml:space="preserve"> {</w:t>
+            </w:r>
+            <w:proofErr w:type="gramEnd"/>
+            <w:r>
+              <w:t>% endif %}</w:t>
             </w:r>
           </w:p>
         </w:tc>
@@ -2655,6 +3803,7 @@
             <w:r>
               <w:t xml:space="preserve">{% if </w:t>
             </w:r>
+            <w:proofErr w:type="spellStart"/>
             <w:r>
               <w:t>first_witness</w:t>
             </w:r>
@@ -2662,19 +3811,49 @@
               <w:t>_</w:t>
             </w:r>
             <w:r>
-              <w:t>known == True %}</w:t>
+              <w:t>known</w:t>
+            </w:r>
+            <w:proofErr w:type="spellEnd"/>
+            <w:r>
+              <w:t xml:space="preserve"> == True </w:t>
+            </w:r>
+            <w:proofErr w:type="gramStart"/>
+            <w:r>
+              <w:t>%}</w:t>
             </w:r>
             <w:r>
               <w:t>{{</w:t>
             </w:r>
             <w:r>
-              <w:t xml:space="preserve"> witnesses[0]</w:t>
-            </w:r>
-            <w:r>
-              <w:t>.name.full(middle=’full’)}}</w:t>
-            </w:r>
-            <w:r>
-              <w:t>{% endif %}</w:t>
+              <w:t xml:space="preserve"> witnesses</w:t>
+            </w:r>
+            <w:proofErr w:type="gramEnd"/>
+            <w:r>
+              <w:t>[0]</w:t>
+            </w:r>
+            <w:r>
+              <w:t>.</w:t>
+            </w:r>
+            <w:proofErr w:type="spellStart"/>
+            <w:proofErr w:type="gramStart"/>
+            <w:r>
+              <w:t>name.full</w:t>
+            </w:r>
+            <w:proofErr w:type="spellEnd"/>
+            <w:proofErr w:type="gramEnd"/>
+            <w:r>
+              <w:t>(middle=’full’)</w:t>
+            </w:r>
+            <w:proofErr w:type="gramStart"/>
+            <w:r>
+              <w:t>}}</w:t>
+            </w:r>
+            <w:r>
+              <w:t>{</w:t>
+            </w:r>
+            <w:proofErr w:type="gramEnd"/>
+            <w:r>
+              <w:t>% endif %}</w:t>
             </w:r>
           </w:p>
         </w:tc>
@@ -2705,6 +3884,7 @@
             <w:r>
               <w:t xml:space="preserve">{% if </w:t>
             </w:r>
+            <w:proofErr w:type="spellStart"/>
             <w:r>
               <w:t>first_witness</w:t>
             </w:r>
@@ -2712,11 +3892,24 @@
               <w:t>_</w:t>
             </w:r>
             <w:r>
-              <w:t>known == True %}</w:t>
-            </w:r>
-            <w:r>
-              <w:t xml:space="preserve">{% if </w:t>
-            </w:r>
+              <w:t>known</w:t>
+            </w:r>
+            <w:proofErr w:type="spellEnd"/>
+            <w:r>
+              <w:t xml:space="preserve"> == True </w:t>
+            </w:r>
+            <w:proofErr w:type="gramStart"/>
+            <w:r>
+              <w:t>%}</w:t>
+            </w:r>
+            <w:r>
+              <w:t>{</w:t>
+            </w:r>
+            <w:proofErr w:type="gramEnd"/>
+            <w:r>
+              <w:t xml:space="preserve">% if </w:t>
+            </w:r>
+            <w:proofErr w:type="spellStart"/>
             <w:r>
               <w:t>first_witness</w:t>
             </w:r>
@@ -2724,20 +3917,65 @@
               <w:t>_address</w:t>
             </w:r>
             <w:r>
-              <w:t>_known == True %}</w:t>
+              <w:t>_known</w:t>
+            </w:r>
+            <w:proofErr w:type="spellEnd"/>
+            <w:r>
+              <w:t xml:space="preserve"> == True </w:t>
+            </w:r>
+            <w:proofErr w:type="gramStart"/>
+            <w:r>
+              <w:t>%}</w:t>
             </w:r>
             <w:r>
               <w:t>{{</w:t>
             </w:r>
             <w:r>
-              <w:t xml:space="preserve"> witnesses[0]</w:t>
-            </w:r>
-            <w:r>
-              <w:t>.address.line_two()}}</w:t>
-            </w:r>
-            <w:r>
-              <w:t xml:space="preserve">{% endif </w:t>
-            </w:r>
+              <w:t xml:space="preserve"> witnesses</w:t>
+            </w:r>
+            <w:proofErr w:type="gramEnd"/>
+            <w:r>
+              <w:t>[0</w:t>
+            </w:r>
+            <w:proofErr w:type="gramStart"/>
+            <w:r>
+              <w:t>]</w:t>
+            </w:r>
+            <w:r>
+              <w:t>.</w:t>
+            </w:r>
+            <w:proofErr w:type="spellStart"/>
+            <w:r>
+              <w:t>address</w:t>
+            </w:r>
+            <w:proofErr w:type="gramEnd"/>
+            <w:r>
+              <w:t>.line_</w:t>
+            </w:r>
+            <w:proofErr w:type="gramStart"/>
+            <w:r>
+              <w:t>two</w:t>
+            </w:r>
+            <w:proofErr w:type="spellEnd"/>
+            <w:r>
+              <w:t>(</w:t>
+            </w:r>
+            <w:proofErr w:type="gramEnd"/>
+            <w:r>
+              <w:t>)</w:t>
+            </w:r>
+            <w:proofErr w:type="gramStart"/>
+            <w:r>
+              <w:t>}}</w:t>
+            </w:r>
+            <w:r>
+              <w:t>{</w:t>
+            </w:r>
+            <w:proofErr w:type="gramEnd"/>
+            <w:r>
+              <w:t xml:space="preserve">% endif </w:t>
+            </w:r>
+            <w:proofErr w:type="gramStart"/>
             <w:r>
               <w:t>%</w:t>
             </w:r>
@@ -2745,7 +3983,11 @@
               <w:t>}</w:t>
             </w:r>
             <w:r>
-              <w:t>{% endif %}</w:t>
+              <w:t>{</w:t>
+            </w:r>
+            <w:proofErr w:type="gramEnd"/>
+            <w:r>
+              <w:t>% endif %}</w:t>
             </w:r>
           </w:p>
         </w:tc>
@@ -2811,10 +4053,18 @@
     <w:p/>
     <w:p>
       <w:r>
-        <w:t>I, {% if second_witness_</w:t>
-      </w:r>
-      <w:r>
-        <w:t>known== False %}</w:t>
+        <w:t xml:space="preserve">I, {% if </w:t>
+      </w:r>
+      <w:proofErr w:type="spellStart"/>
+      <w:r>
+        <w:t>second_witness_</w:t>
+      </w:r>
+      <w:r>
+        <w:t>known</w:t>
+      </w:r>
+      <w:proofErr w:type="spellEnd"/>
+      <w:r>
+        <w:t>== False %}</w:t>
       </w:r>
       <w:r>
         <w:t>____________________</w:t>
@@ -2841,7 +4091,21 @@
         <w:rPr>
           <w:noProof/>
         </w:rPr>
-        <w:t>.name.full(middle=’full’)}}{% endif %}</w:t>
+        <w:t>.</w:t>
+      </w:r>
+      <w:proofErr w:type="spellStart"/>
+      <w:r>
+        <w:rPr>
+          <w:noProof/>
+        </w:rPr>
+        <w:t>name.full</w:t>
+      </w:r>
+      <w:proofErr w:type="spellEnd"/>
+      <w:r>
+        <w:rPr>
+          <w:noProof/>
+        </w:rPr>
+        <w:t>(middle=’full’)}}{% endif %}</w:t>
       </w:r>
       <w:r>
         <w:t xml:space="preserve">, </w:t>
@@ -2852,14 +4116,24 @@
       <w:r>
         <w:t>users[0].</w:t>
       </w:r>
-      <w:r>
-        <w:t>name.full(middle=’full’)}}</w:t>
+      <w:proofErr w:type="spellStart"/>
+      <w:r>
+        <w:t>name.full</w:t>
+      </w:r>
+      <w:proofErr w:type="spellEnd"/>
+      <w:r>
+        <w:t>(middle=’full’)}}</w:t>
       </w:r>
       <w:r>
         <w:t xml:space="preserve">{% if </w:t>
       </w:r>
-      <w:r>
-        <w:t xml:space="preserve">joint_language </w:t>
+      <w:proofErr w:type="spellStart"/>
+      <w:r>
+        <w:t>joint_language</w:t>
+      </w:r>
+      <w:proofErr w:type="spellEnd"/>
+      <w:r>
+        <w:t xml:space="preserve"> </w:t>
       </w:r>
       <w:r>
         <w:t>=</w:t>
@@ -2870,18 +4144,31 @@
       <w:r>
         <w:t>True %} and {{</w:t>
       </w:r>
+      <w:proofErr w:type="spellStart"/>
       <w:r>
         <w:t>joint_owner</w:t>
       </w:r>
       <w:r>
-        <w:t xml:space="preserve">.name.full(middle=’full’)}}{% endif %}, </w:t>
+        <w:t>.name.full</w:t>
+      </w:r>
+      <w:proofErr w:type="spellEnd"/>
+      <w:r>
+        <w:t xml:space="preserve">(middle=’full’)}}{% endif %}, </w:t>
       </w:r>
       <w:r>
         <w:t xml:space="preserve">the </w:t>
       </w:r>
       <w:r>
         <w:lastRenderedPageBreak/>
-        <w:t>{{owner_or_owners}}</w:t>
+        <w:t>{{</w:t>
+      </w:r>
+      <w:proofErr w:type="spellStart"/>
+      <w:r>
+        <w:t>owner_or_owners</w:t>
+      </w:r>
+      <w:proofErr w:type="spellEnd"/>
+      <w:r>
+        <w:t>}}</w:t>
       </w:r>
       <w:r>
         <w:t xml:space="preserve"> of the </w:t>
@@ -2893,7 +4180,31 @@
         <w:t xml:space="preserve">, </w:t>
       </w:r>
       <w:r>
-        <w:t>executed this Illinois Transfer on Death Instrument in my presence on _________________. This instrument was executed as a free and voluntary act by the {{owner_or_owners}}. At the time of the execution, I believe the {{owner_or_owners}} to be of sound mind and memory</w:t>
+        <w:t>executed this Illinois Transfer on Death Instrument in my presence on _________________. This instrument was executed as a free and voluntary act by the {{</w:t>
+      </w:r>
+      <w:proofErr w:type="spellStart"/>
+      <w:r>
+        <w:t>owner_or_</w:t>
+      </w:r>
+      <w:proofErr w:type="gramStart"/>
+      <w:r>
+        <w:t>owners</w:t>
+      </w:r>
+      <w:proofErr w:type="spellEnd"/>
+      <w:r>
+        <w:t>}}.</w:t>
+      </w:r>
+      <w:proofErr w:type="gramEnd"/>
+      <w:r>
+        <w:t xml:space="preserve"> At the time of the execution, I believe the {{</w:t>
+      </w:r>
+      <w:proofErr w:type="spellStart"/>
+      <w:r>
+        <w:t>owner_or_owners</w:t>
+      </w:r>
+      <w:proofErr w:type="spellEnd"/>
+      <w:r>
+        <w:t>}} to be of sound mind and memory</w:t>
       </w:r>
       <w:r>
         <w:t>.</w:t>
@@ -3036,14 +4347,31 @@
               <w:contextualSpacing/>
             </w:pPr>
             <w:r>
-              <w:t>{% if second</w:t>
+              <w:t xml:space="preserve">{% if </w:t>
+            </w:r>
+            <w:proofErr w:type="spellStart"/>
+            <w:r>
+              <w:t>second</w:t>
             </w:r>
             <w:r>
               <w:t>_witness_</w:t>
             </w:r>
             <w:r>
-              <w:t xml:space="preserve">known == True %}{% if </w:t>
-            </w:r>
+              <w:t>known</w:t>
+            </w:r>
+            <w:proofErr w:type="spellEnd"/>
+            <w:r>
+              <w:t xml:space="preserve"> == True </w:t>
+            </w:r>
+            <w:proofErr w:type="gramStart"/>
+            <w:r>
+              <w:t>%}{</w:t>
+            </w:r>
+            <w:proofErr w:type="gramEnd"/>
+            <w:r>
+              <w:t xml:space="preserve">% if </w:t>
+            </w:r>
+            <w:proofErr w:type="spellStart"/>
             <w:r>
               <w:t>second</w:t>
             </w:r>
@@ -3051,13 +4379,41 @@
               <w:t>_witness_address</w:t>
             </w:r>
             <w:r>
-              <w:t xml:space="preserve">_known == True %}{{ </w:t>
-            </w:r>
-            <w:r>
-              <w:t>witnesses[1]</w:t>
-            </w:r>
-            <w:r>
-              <w:t>.address.line_one(</w:t>
+              <w:t>_known</w:t>
+            </w:r>
+            <w:proofErr w:type="spellEnd"/>
+            <w:r>
+              <w:t xml:space="preserve"> == True </w:t>
+            </w:r>
+            <w:proofErr w:type="gramStart"/>
+            <w:r>
+              <w:t xml:space="preserve">%}{{ </w:t>
+            </w:r>
+            <w:r>
+              <w:t>witnesses</w:t>
+            </w:r>
+            <w:proofErr w:type="gramEnd"/>
+            <w:r>
+              <w:t>[1</w:t>
+            </w:r>
+            <w:proofErr w:type="gramStart"/>
+            <w:r>
+              <w:t>]</w:t>
+            </w:r>
+            <w:r>
+              <w:t>.</w:t>
+            </w:r>
+            <w:proofErr w:type="spellStart"/>
+            <w:r>
+              <w:t>address</w:t>
+            </w:r>
+            <w:proofErr w:type="gramEnd"/>
+            <w:r>
+              <w:t>.line_one</w:t>
+            </w:r>
+            <w:proofErr w:type="spellEnd"/>
+            <w:r>
+              <w:t>(</w:t>
             </w:r>
             <w:r>
               <w:rPr>
@@ -3066,7 +4422,15 @@
               <w:t>bare=True</w:t>
             </w:r>
             <w:r>
-              <w:t>)}}{% endif %} {% endif %}</w:t>
+              <w:t>)</w:t>
+            </w:r>
+            <w:proofErr w:type="gramStart"/>
+            <w:r>
+              <w:t>}}{</w:t>
+            </w:r>
+            <w:proofErr w:type="gramEnd"/>
+            <w:r>
+              <w:t>% endif %} {% endif %}</w:t>
             </w:r>
           </w:p>
         </w:tc>
@@ -3101,7 +4465,11 @@
               <w:contextualSpacing/>
             </w:pPr>
             <w:r>
-              <w:t>{% if second</w:t>
+              <w:t xml:space="preserve">{% if </w:t>
+            </w:r>
+            <w:proofErr w:type="spellStart"/>
+            <w:r>
+              <w:t>second</w:t>
             </w:r>
             <w:r>
               <w:t>_wi</w:t>
@@ -3110,13 +4478,43 @@
               <w:t>tness_</w:t>
             </w:r>
             <w:r>
-              <w:t xml:space="preserve">known == True %}{{ </w:t>
-            </w:r>
-            <w:r>
-              <w:t>witnesses[1]</w:t>
-            </w:r>
-            <w:r>
-              <w:t>.name.full(middle=’full’)}}{% endif %}</w:t>
+              <w:t>known</w:t>
+            </w:r>
+            <w:proofErr w:type="spellEnd"/>
+            <w:r>
+              <w:t xml:space="preserve"> == True </w:t>
+            </w:r>
+            <w:proofErr w:type="gramStart"/>
+            <w:r>
+              <w:t xml:space="preserve">%}{{ </w:t>
+            </w:r>
+            <w:r>
+              <w:t>witnesses</w:t>
+            </w:r>
+            <w:proofErr w:type="gramEnd"/>
+            <w:r>
+              <w:t>[1]</w:t>
+            </w:r>
+            <w:r>
+              <w:t>.</w:t>
+            </w:r>
+            <w:proofErr w:type="spellStart"/>
+            <w:proofErr w:type="gramStart"/>
+            <w:r>
+              <w:t>name.full</w:t>
+            </w:r>
+            <w:proofErr w:type="spellEnd"/>
+            <w:proofErr w:type="gramEnd"/>
+            <w:r>
+              <w:t>(middle=’full’)</w:t>
+            </w:r>
+            <w:proofErr w:type="gramStart"/>
+            <w:r>
+              <w:t>}}{</w:t>
+            </w:r>
+            <w:proofErr w:type="gramEnd"/>
+            <w:r>
+              <w:t>% endif %}</w:t>
             </w:r>
           </w:p>
         </w:tc>
@@ -3145,28 +4543,97 @@
               <w:contextualSpacing/>
             </w:pPr>
             <w:r>
-              <w:t>{% if second</w:t>
+              <w:t xml:space="preserve">{% if </w:t>
+            </w:r>
+            <w:proofErr w:type="spellStart"/>
+            <w:r>
+              <w:t>second</w:t>
             </w:r>
             <w:r>
               <w:t>_witness_</w:t>
             </w:r>
             <w:r>
-              <w:t xml:space="preserve">known == True </w:t>
-            </w:r>
-            <w:r>
-              <w:t>%}{% if second</w:t>
+              <w:t>known</w:t>
+            </w:r>
+            <w:proofErr w:type="spellEnd"/>
+            <w:r>
+              <w:t xml:space="preserve"> == True </w:t>
+            </w:r>
+            <w:proofErr w:type="gramStart"/>
+            <w:r>
+              <w:t>%}{</w:t>
+            </w:r>
+            <w:proofErr w:type="gramEnd"/>
+            <w:r>
+              <w:t xml:space="preserve">% if </w:t>
+            </w:r>
+            <w:proofErr w:type="spellStart"/>
+            <w:r>
+              <w:t>second</w:t>
             </w:r>
             <w:r>
               <w:t>_witness_address</w:t>
             </w:r>
             <w:r>
-              <w:t xml:space="preserve">_known == True %}{{ </w:t>
-            </w:r>
-            <w:r>
-              <w:t>witnesses[1]</w:t>
-            </w:r>
-            <w:r>
-              <w:t>.address.line_two()}}{% endif %}{% endif %}</w:t>
+              <w:t>_known</w:t>
+            </w:r>
+            <w:proofErr w:type="spellEnd"/>
+            <w:r>
+              <w:t xml:space="preserve"> == True </w:t>
+            </w:r>
+            <w:proofErr w:type="gramStart"/>
+            <w:r>
+              <w:t xml:space="preserve">%}{{ </w:t>
+            </w:r>
+            <w:r>
+              <w:t>witnesses</w:t>
+            </w:r>
+            <w:proofErr w:type="gramEnd"/>
+            <w:r>
+              <w:t>[1</w:t>
+            </w:r>
+            <w:proofErr w:type="gramStart"/>
+            <w:r>
+              <w:t>]</w:t>
+            </w:r>
+            <w:r>
+              <w:t>.</w:t>
+            </w:r>
+            <w:proofErr w:type="spellStart"/>
+            <w:r>
+              <w:t>address</w:t>
+            </w:r>
+            <w:proofErr w:type="gramEnd"/>
+            <w:r>
+              <w:t>.line_</w:t>
+            </w:r>
+            <w:proofErr w:type="gramStart"/>
+            <w:r>
+              <w:t>two</w:t>
+            </w:r>
+            <w:proofErr w:type="spellEnd"/>
+            <w:r>
+              <w:t>(</w:t>
+            </w:r>
+            <w:proofErr w:type="gramEnd"/>
+            <w:r>
+              <w:t>)</w:t>
+            </w:r>
+            <w:proofErr w:type="gramStart"/>
+            <w:r>
+              <w:t>}}{</w:t>
+            </w:r>
+            <w:proofErr w:type="gramEnd"/>
+            <w:r>
+              <w:t xml:space="preserve">% endif </w:t>
+            </w:r>
+            <w:proofErr w:type="gramStart"/>
+            <w:r>
+              <w:t>%}{</w:t>
+            </w:r>
+            <w:proofErr w:type="gramEnd"/>
+            <w:r>
+              <w:t>% endif %}</w:t>
             </w:r>
           </w:p>
         </w:tc>
@@ -3273,23 +4740,36 @@
         </w:rPr>
         <w:t>users[0].</w:t>
       </w:r>
+      <w:proofErr w:type="spellStart"/>
       <w:r>
         <w:rPr>
           <w:bCs/>
         </w:rPr>
-        <w:t>name.full(middle=’full’)}}</w:t>
-      </w:r>
+        <w:t>name.full</w:t>
+      </w:r>
+      <w:proofErr w:type="spellEnd"/>
       <w:r>
         <w:rPr>
           <w:bCs/>
         </w:rPr>
+        <w:t>(middle=’full’)}}</w:t>
+      </w:r>
+      <w:r>
+        <w:rPr>
+          <w:bCs/>
+        </w:rPr>
         <w:t>{</w:t>
       </w:r>
       <w:r>
         <w:t xml:space="preserve">% if </w:t>
       </w:r>
-      <w:r>
-        <w:t>joint_language =</w:t>
+      <w:proofErr w:type="spellStart"/>
+      <w:r>
+        <w:t>joint_language</w:t>
+      </w:r>
+      <w:proofErr w:type="spellEnd"/>
+      <w:r>
+        <w:t xml:space="preserve"> =</w:t>
       </w:r>
       <w:r>
         <w:t>=</w:t>
@@ -3300,11 +4780,16 @@
       <w:r>
         <w:t>True %} and {{</w:t>
       </w:r>
+      <w:proofErr w:type="spellStart"/>
       <w:r>
         <w:t>joint_owner</w:t>
       </w:r>
       <w:r>
-        <w:t>.name.full(middle=’full’)}}{% endif %}</w:t>
+        <w:t>.name.full</w:t>
+      </w:r>
+      <w:proofErr w:type="spellEnd"/>
+      <w:r>
+        <w:t>(middle=’full’)}}{% endif %}</w:t>
       </w:r>
       <w:r>
         <w:t>,</w:t>
@@ -3313,7 +4798,15 @@
         <w:t xml:space="preserve"> known to me to be the same </w:t>
       </w:r>
       <w:r>
-        <w:t>{{person_or_persons}}</w:t>
+        <w:t>{{</w:t>
+      </w:r>
+      <w:proofErr w:type="spellStart"/>
+      <w:r>
+        <w:t>person_or_persons</w:t>
+      </w:r>
+      <w:proofErr w:type="spellEnd"/>
+      <w:r>
+        <w:t>}}</w:t>
       </w:r>
       <w:r>
         <w:t xml:space="preserve"> whose </w:t>
@@ -3321,9 +4814,11 @@
       <w:r>
         <w:t>{{</w:t>
       </w:r>
+      <w:proofErr w:type="spellStart"/>
       <w:r>
         <w:t>name_is_or_names_are</w:t>
       </w:r>
+      <w:proofErr w:type="spellEnd"/>
       <w:r>
         <w:t>}}</w:t>
       </w:r>
@@ -3331,7 +4826,15 @@
         <w:t xml:space="preserve"> subscribed as the </w:t>
       </w:r>
       <w:r>
-        <w:t>{{owner_or_owners}}</w:t>
+        <w:t>{{</w:t>
+      </w:r>
+      <w:proofErr w:type="spellStart"/>
+      <w:r>
+        <w:t>owner_or_owners</w:t>
+      </w:r>
+      <w:proofErr w:type="spellEnd"/>
+      <w:r>
+        <w:t>}}</w:t>
       </w:r>
       <w:r>
         <w:t xml:space="preserve"> of the residential real estate, appea</w:t>
@@ -3339,11 +4842,16 @@
       <w:r>
         <w:t xml:space="preserve">red before me and the witnesses {% if </w:t>
       </w:r>
+      <w:proofErr w:type="spellStart"/>
       <w:r>
         <w:t>second_witness_</w:t>
       </w:r>
       <w:r>
-        <w:t xml:space="preserve">known == True </w:t>
+        <w:t>known</w:t>
+      </w:r>
+      <w:proofErr w:type="spellEnd"/>
+      <w:r>
+        <w:t xml:space="preserve"> == True </w:t>
       </w:r>
       <w:r>
         <w:t>%}{{</w:t>
@@ -3357,8 +4865,13 @@
       <w:r>
         <w:t>.</w:t>
       </w:r>
-      <w:r>
-        <w:t xml:space="preserve">name.full(middle=’full’)}} and </w:t>
+      <w:proofErr w:type="spellStart"/>
+      <w:r>
+        <w:t>name.full</w:t>
+      </w:r>
+      <w:proofErr w:type="spellEnd"/>
+      <w:r>
+        <w:t xml:space="preserve">(middle=’full’)}} and </w:t>
       </w:r>
       <w:r>
         <w:t>{{</w:t>
@@ -3370,7 +4883,15 @@
         <w:t>witnesses[1]</w:t>
       </w:r>
       <w:r>
-        <w:t>.name.full(middle=</w:t>
+        <w:t>.</w:t>
+      </w:r>
+      <w:proofErr w:type="spellStart"/>
+      <w:r>
+        <w:t>name.full</w:t>
+      </w:r>
+      <w:proofErr w:type="spellEnd"/>
+      <w:r>
+        <w:t>(middle=</w:t>
       </w:r>
       <w:r>
         <w:t xml:space="preserve">’full’)}}{% else %} </w:t>
@@ -3382,7 +4903,15 @@
         <w:t>witnesses[0]</w:t>
       </w:r>
       <w:r>
-        <w:t>.name.full(middle=’full’)}}</w:t>
+        <w:t>.</w:t>
+      </w:r>
+      <w:proofErr w:type="spellStart"/>
+      <w:r>
+        <w:t>name.full</w:t>
+      </w:r>
+      <w:proofErr w:type="spellEnd"/>
+      <w:r>
+        <w:t>(middle=’full’)}}</w:t>
       </w:r>
       <w:r>
         <w:t xml:space="preserve"> and __________________________</w:t>
@@ -3394,7 +4923,15 @@
         <w:t xml:space="preserve">in person and acknowledged signing the instrument as the free and voluntary act of the </w:t>
       </w:r>
       <w:r>
-        <w:t>{{owner_or_owners}}</w:t>
+        <w:t>{{</w:t>
+      </w:r>
+      <w:proofErr w:type="spellStart"/>
+      <w:r>
+        <w:t>owner_or_owners</w:t>
+      </w:r>
+      <w:proofErr w:type="spellEnd"/>
+      <w:r>
+        <w:t>}}</w:t>
       </w:r>
       <w:r>
         <w:t xml:space="preserve"> who was acting of sound mind and memory for the uses and purposes therein set forth. </w:t>
@@ -3432,14 +4969,24 @@
       <w:r>
         <w:t>users[0].</w:t>
       </w:r>
-      <w:r>
-        <w:t>name.full(middle=’full’)}}</w:t>
+      <w:proofErr w:type="spellStart"/>
+      <w:r>
+        <w:t>name.full</w:t>
+      </w:r>
+      <w:proofErr w:type="spellEnd"/>
+      <w:r>
+        <w:t>(middle=’full’)}}</w:t>
       </w:r>
       <w:r>
         <w:t xml:space="preserve">{% if </w:t>
       </w:r>
-      <w:r>
-        <w:t>joint_language =</w:t>
+      <w:proofErr w:type="spellStart"/>
+      <w:r>
+        <w:t>joint_language</w:t>
+      </w:r>
+      <w:proofErr w:type="spellEnd"/>
+      <w:r>
+        <w:t xml:space="preserve"> =</w:t>
       </w:r>
       <w:r>
         <w:t>=</w:t>
@@ -3448,13 +4995,29 @@
         <w:t xml:space="preserve"> </w:t>
       </w:r>
       <w:r>
-        <w:t xml:space="preserve">True %} and {{joint_owner.name.full(middle=’full’)}}{% endif %}, </w:t>
+        <w:t>True %} and {{</w:t>
+      </w:r>
+      <w:proofErr w:type="spellStart"/>
+      <w:r>
+        <w:t>joint_owner.name.full</w:t>
+      </w:r>
+      <w:proofErr w:type="spellEnd"/>
+      <w:r>
+        <w:t xml:space="preserve">(middle=’full’)}}{% endif %}, </w:t>
       </w:r>
       <w:r>
         <w:t xml:space="preserve">the </w:t>
       </w:r>
       <w:r>
-        <w:t>{{owner_or_owners}}</w:t>
+        <w:t>{{</w:t>
+      </w:r>
+      <w:proofErr w:type="spellStart"/>
+      <w:r>
+        <w:t>owner_or_owners</w:t>
+      </w:r>
+      <w:proofErr w:type="spellEnd"/>
+      <w:r>
+        <w:t>}}</w:t>
       </w:r>
       <w:r>
         <w:t xml:space="preserve"> of the </w:t>
@@ -3484,7 +5047,31 @@
         <w:t xml:space="preserve">instrument was executed as a </w:t>
       </w:r>
       <w:r>
-        <w:t>free and voluntary act by the {{owner_or_owners}}. At the time of the execution, I believe the {{owner_or_owners}} to be of sound mind</w:t>
+        <w:t>free and voluntary act by the {{</w:t>
+      </w:r>
+      <w:proofErr w:type="spellStart"/>
+      <w:r>
+        <w:t>owner_or_</w:t>
+      </w:r>
+      <w:proofErr w:type="gramStart"/>
+      <w:r>
+        <w:t>owners</w:t>
+      </w:r>
+      <w:proofErr w:type="spellEnd"/>
+      <w:r>
+        <w:t>}}.</w:t>
+      </w:r>
+      <w:proofErr w:type="gramEnd"/>
+      <w:r>
+        <w:t xml:space="preserve"> At the time of the execution, I believe the {{</w:t>
+      </w:r>
+      <w:proofErr w:type="spellStart"/>
+      <w:r>
+        <w:t>owner_or_owners</w:t>
+      </w:r>
+      <w:proofErr w:type="spellEnd"/>
+      <w:r>
+        <w:t>}} to be of sound mind</w:t>
       </w:r>
       <w:r>
         <w:t xml:space="preserve"> and memory.</w:t>
@@ -3725,14 +5312,24 @@
       <w:r>
         <w:t>users[0].</w:t>
       </w:r>
-      <w:r>
-        <w:t>name.full(middle=’full’)}}</w:t>
+      <w:proofErr w:type="spellStart"/>
+      <w:r>
+        <w:t>name.full</w:t>
+      </w:r>
+      <w:proofErr w:type="spellEnd"/>
+      <w:r>
+        <w:t>(middle=’full’)}}</w:t>
       </w:r>
       <w:r>
         <w:t xml:space="preserve">{% if </w:t>
       </w:r>
-      <w:r>
-        <w:t>joint_language =</w:t>
+      <w:proofErr w:type="spellStart"/>
+      <w:r>
+        <w:t>joint_language</w:t>
+      </w:r>
+      <w:proofErr w:type="spellEnd"/>
+      <w:r>
+        <w:t xml:space="preserve"> =</w:t>
       </w:r>
       <w:r>
         <w:t>=</w:t>
@@ -3741,13 +5338,29 @@
         <w:t xml:space="preserve"> </w:t>
       </w:r>
       <w:r>
-        <w:t xml:space="preserve">True %} and {{joint_owner.name.full(middle=’full’)}}{% endif %}, </w:t>
+        <w:t>True %} and {{</w:t>
+      </w:r>
+      <w:proofErr w:type="spellStart"/>
+      <w:r>
+        <w:t>joint_owner.name.full</w:t>
+      </w:r>
+      <w:proofErr w:type="spellEnd"/>
+      <w:r>
+        <w:t xml:space="preserve">(middle=’full’)}}{% endif %}, </w:t>
       </w:r>
       <w:r>
         <w:t xml:space="preserve">the </w:t>
       </w:r>
       <w:r>
-        <w:t>{{owner_or_owners}}</w:t>
+        <w:t>{{</w:t>
+      </w:r>
+      <w:proofErr w:type="spellStart"/>
+      <w:r>
+        <w:t>owner_or_owners</w:t>
+      </w:r>
+      <w:proofErr w:type="spellEnd"/>
+      <w:r>
+        <w:t>}}</w:t>
       </w:r>
       <w:r>
         <w:t xml:space="preserve"> of the </w:t>
@@ -3777,7 +5390,31 @@
         <w:t xml:space="preserve">instrument was executed as a </w:t>
       </w:r>
       <w:r>
-        <w:t>free and voluntary act by the {{owner_or_owners}}. At the time of the execution, I believe the {{owner_or_owners}} to be of sound mind</w:t>
+        <w:t>free and voluntary act by the {{</w:t>
+      </w:r>
+      <w:proofErr w:type="spellStart"/>
+      <w:r>
+        <w:t>owner_or_</w:t>
+      </w:r>
+      <w:proofErr w:type="gramStart"/>
+      <w:r>
+        <w:t>owners</w:t>
+      </w:r>
+      <w:proofErr w:type="spellEnd"/>
+      <w:r>
+        <w:t>}}.</w:t>
+      </w:r>
+      <w:proofErr w:type="gramEnd"/>
+      <w:r>
+        <w:t xml:space="preserve"> At the time of the execution, I believe the {{</w:t>
+      </w:r>
+      <w:proofErr w:type="spellStart"/>
+      <w:r>
+        <w:t>owner_or_owners</w:t>
+      </w:r>
+      <w:proofErr w:type="spellEnd"/>
+      <w:r>
+        <w:t>}} to be of sound mind</w:t>
       </w:r>
       <w:r>
         <w:t xml:space="preserve"> and memory.</w:t>
@@ -4047,13 +5684,32 @@
         <w:rPr>
           <w:bCs/>
         </w:rPr>
-        <w:t>{{users[0].name.full(middle=’full’)}}{</w:t>
+        <w:t>{{users[0].</w:t>
+      </w:r>
+      <w:proofErr w:type="spellStart"/>
+      <w:r>
+        <w:rPr>
+          <w:bCs/>
+        </w:rPr>
+        <w:t>name.full</w:t>
+      </w:r>
+      <w:proofErr w:type="spellEnd"/>
+      <w:r>
+        <w:rPr>
+          <w:bCs/>
+        </w:rPr>
+        <w:t>(middle=’full’)}}{</w:t>
       </w:r>
       <w:r>
         <w:t xml:space="preserve">% if </w:t>
       </w:r>
-      <w:r>
-        <w:t xml:space="preserve">joint_language </w:t>
+      <w:proofErr w:type="spellStart"/>
+      <w:r>
+        <w:t>joint_language</w:t>
+      </w:r>
+      <w:proofErr w:type="spellEnd"/>
+      <w:r>
+        <w:t xml:space="preserve"> </w:t>
       </w:r>
       <w:r>
         <w:t>=</w:t>
@@ -4064,29 +5720,60 @@
       <w:r>
         <w:t>True %} and {{</w:t>
       </w:r>
+      <w:proofErr w:type="spellStart"/>
       <w:r>
         <w:t>joint_owner</w:t>
       </w:r>
       <w:r>
-        <w:t>.name.full(middle=’full’)}}{% endif %}</w:t>
+        <w:t>.name.full</w:t>
+      </w:r>
+      <w:proofErr w:type="spellEnd"/>
+      <w:r>
+        <w:t>(middle=’full’)}}{% endif %}</w:t>
       </w:r>
       <w:r>
         <w:t>,</w:t>
       </w:r>
       <w:r>
-        <w:t xml:space="preserve"> known to me to be the same {{person_or_persons}} whose {{</w:t>
-      </w:r>
+        <w:t xml:space="preserve"> known to me to be the same {{</w:t>
+      </w:r>
+      <w:proofErr w:type="spellStart"/>
+      <w:r>
+        <w:t>person_or_persons</w:t>
+      </w:r>
+      <w:proofErr w:type="spellEnd"/>
+      <w:r>
+        <w:t>}} whose {{</w:t>
+      </w:r>
+      <w:proofErr w:type="spellStart"/>
       <w:r>
         <w:t>name_is_or_names_are</w:t>
       </w:r>
-      <w:r>
-        <w:t>}} subscribed as the {{owner_or_owners}} of the residential</w:t>
+      <w:proofErr w:type="spellEnd"/>
+      <w:r>
+        <w:t>}} subscribed as the {{</w:t>
+      </w:r>
+      <w:proofErr w:type="spellStart"/>
+      <w:r>
+        <w:t>owner_or_owners</w:t>
+      </w:r>
+      <w:proofErr w:type="spellEnd"/>
+      <w:r>
+        <w:t>}} of the residential</w:t>
       </w:r>
       <w:r>
         <w:t xml:space="preserve"> real estate, appeared before me and the witnesses and </w:t>
       </w:r>
       <w:r>
-        <w:t>in person and acknowledged signing the instrument as the free and voluntary act of the {{owner_or_owners}} who was acting</w:t>
+        <w:t>in person and acknowledged signing the instrument as the free and voluntary act of the {{</w:t>
+      </w:r>
+      <w:proofErr w:type="spellStart"/>
+      <w:r>
+        <w:t>owner_or_owners</w:t>
+      </w:r>
+      <w:proofErr w:type="spellEnd"/>
+      <w:r>
+        <w:t>}} who was acting</w:t>
       </w:r>
       <w:r>
         <w:t xml:space="preserve"> of sound mind and memory for the uses and purposes therein set forth. </w:t>
@@ -4172,22 +5859,39 @@
         </w:rPr>
         <w:t>users[0].</w:t>
       </w:r>
+      <w:proofErr w:type="spellStart"/>
+      <w:proofErr w:type="gramStart"/>
       <w:r>
         <w:rPr>
           <w:bCs/>
         </w:rPr>
-        <w:t>name.full(middle=’</w:t>
-      </w:r>
+        <w:t>name.full</w:t>
+      </w:r>
+      <w:proofErr w:type="spellEnd"/>
+      <w:proofErr w:type="gramEnd"/>
       <w:r>
         <w:rPr>
           <w:bCs/>
         </w:rPr>
-        <w:t>full’</w:t>
+        <w:t>(middle=’</w:t>
       </w:r>
       <w:r>
         <w:rPr>
           <w:bCs/>
         </w:rPr>
+        <w:t>full</w:t>
+      </w:r>
+      <w:proofErr w:type="gramStart"/>
+      <w:r>
+        <w:rPr>
+          <w:bCs/>
+        </w:rPr>
+        <w:t>’</w:t>
+      </w:r>
+      <w:r>
+        <w:rPr>
+          <w:bCs/>
+        </w:rPr>
         <w:t>)</w:t>
       </w:r>
       <w:r>
@@ -4202,6 +5906,7 @@
         </w:rPr>
         <w:t>}</w:t>
       </w:r>
+      <w:proofErr w:type="gramEnd"/>
     </w:p>
     <w:p>
       <w:pPr>
@@ -4219,12 +5924,14 @@
         </w:rPr>
         <w:t>users[0].</w:t>
       </w:r>
+      <w:proofErr w:type="spellStart"/>
       <w:r>
         <w:rPr>
           <w:bCs/>
         </w:rPr>
         <w:t>address.on_one_line</w:t>
       </w:r>
+      <w:proofErr w:type="spellEnd"/>
       <w:r>
         <w:rPr>
           <w:bCs/>
@@ -4249,20 +5956,43 @@
       <w:r>
         <w:t>users[0].</w:t>
       </w:r>
-      <w:r>
-        <w:t>include_phone == True %}, {{phone_number_formatted(</w:t>
+      <w:proofErr w:type="spellStart"/>
+      <w:r>
+        <w:t>include_phone</w:t>
+      </w:r>
+      <w:proofErr w:type="spellEnd"/>
+      <w:r>
+        <w:t xml:space="preserve"> == True %}, {{</w:t>
+      </w:r>
+      <w:proofErr w:type="spellStart"/>
+      <w:r>
+        <w:t>phone_number_formatted</w:t>
+      </w:r>
+      <w:proofErr w:type="spellEnd"/>
+      <w:r>
+        <w:t>(</w:t>
       </w:r>
       <w:r>
         <w:t>users[0].</w:t>
       </w:r>
-      <w:r>
-        <w:t xml:space="preserve">phone_number)}}{% endif %}{% if </w:t>
+      <w:proofErr w:type="spellStart"/>
+      <w:r>
+        <w:t>phone_number</w:t>
+      </w:r>
+      <w:proofErr w:type="spellEnd"/>
+      <w:r>
+        <w:t xml:space="preserve">)}}{% endif %}{% if </w:t>
       </w:r>
       <w:r>
         <w:t>users[0].</w:t>
       </w:r>
-      <w:r>
-        <w:t xml:space="preserve">include_email </w:t>
+      <w:proofErr w:type="spellStart"/>
+      <w:r>
+        <w:t>include_email</w:t>
+      </w:r>
+      <w:proofErr w:type="spellEnd"/>
+      <w:r>
+        <w:t xml:space="preserve"> </w:t>
       </w:r>
       <w:r>
         <w:t xml:space="preserve">== True </w:t>
@@ -4280,7 +6010,15 @@
         <w:t>}}{% endif %}</w:t>
       </w:r>
       <w:r>
-        <w:t>{% if joint_language == True %}</w:t>
+        <w:t xml:space="preserve">{% if </w:t>
+      </w:r>
+      <w:proofErr w:type="spellStart"/>
+      <w:r>
+        <w:t>joint_language</w:t>
+      </w:r>
+      <w:proofErr w:type="spellEnd"/>
+      <w:r>
+        <w:t xml:space="preserve"> == True %}</w:t>
       </w:r>
     </w:p>
     <w:p>
@@ -4296,6 +6034,8 @@
         </w:rPr>
         <w:t>{{</w:t>
       </w:r>
+      <w:proofErr w:type="spellStart"/>
+      <w:proofErr w:type="gramStart"/>
       <w:r>
         <w:rPr>
           <w:bCs/>
@@ -4306,8 +6046,24 @@
         <w:rPr>
           <w:bCs/>
         </w:rPr>
-        <w:t>.name.full(middle=’full’)}}</w:t>
-      </w:r>
+        <w:t>.name.full</w:t>
+      </w:r>
+      <w:proofErr w:type="spellEnd"/>
+      <w:proofErr w:type="gramEnd"/>
+      <w:r>
+        <w:rPr>
+          <w:bCs/>
+        </w:rPr>
+        <w:t>(middle=’full</w:t>
+      </w:r>
+      <w:proofErr w:type="gramStart"/>
+      <w:r>
+        <w:rPr>
+          <w:bCs/>
+        </w:rPr>
+        <w:t>’)}}</w:t>
+      </w:r>
+      <w:proofErr w:type="gramEnd"/>
     </w:p>
     <w:p>
       <w:pPr>
@@ -4319,45 +6075,183 @@
         </w:rPr>
         <w:t>{{</w:t>
       </w:r>
+      <w:proofErr w:type="spellStart"/>
       <w:r>
         <w:rPr>
           <w:bCs/>
         </w:rPr>
-        <w:t>joint_owner</w:t>
-      </w:r>
+        <w:t>joint_</w:t>
+      </w:r>
+      <w:proofErr w:type="gramStart"/>
       <w:r>
         <w:rPr>
           <w:bCs/>
         </w:rPr>
-        <w:t>.address.on_one_line(bare=True)}}</w:t>
-      </w:r>
-      <w:r>
-        <w:t xml:space="preserve">{% if </w:t>
-      </w:r>
-      <w:r>
-        <w:t>joint_owner</w:t>
-      </w:r>
-      <w:r>
-        <w:t>.include_phone == True %}, {{phone_number_formatted(</w:t>
-      </w:r>
-      <w:r>
-        <w:t>joint_owner</w:t>
-      </w:r>
-      <w:r>
-        <w:t xml:space="preserve">.phone_number)}}{% endif %}{% if </w:t>
-      </w:r>
-      <w:r>
-        <w:t>joint_owner</w:t>
-      </w:r>
-      <w:r>
-        <w:t>.include_email == True %}, {{</w:t>
-      </w:r>
-      <w:r>
-        <w:t>joint_owner</w:t>
-      </w:r>
-      <w:r>
-        <w:t>.email}}{% endif %}{% endif %}</w:t>
-      </w:r>
+        <w:t>owner</w:t>
+      </w:r>
+      <w:r>
+        <w:rPr>
+          <w:bCs/>
+        </w:rPr>
+        <w:t>.address</w:t>
+      </w:r>
+      <w:proofErr w:type="gramEnd"/>
+      <w:r>
+        <w:rPr>
+          <w:bCs/>
+        </w:rPr>
+        <w:t>.on_one_line</w:t>
+      </w:r>
+      <w:proofErr w:type="spellEnd"/>
+      <w:r>
+        <w:rPr>
+          <w:bCs/>
+        </w:rPr>
+        <w:t>(bare=True)</w:t>
+      </w:r>
+      <w:proofErr w:type="gramStart"/>
+      <w:r>
+        <w:rPr>
+          <w:bCs/>
+        </w:rPr>
+        <w:t>}}</w:t>
+      </w:r>
+      <w:r>
+        <w:t>{</w:t>
+      </w:r>
+      <w:proofErr w:type="gramEnd"/>
+      <w:r>
+        <w:t xml:space="preserve">% if </w:t>
+      </w:r>
+      <w:proofErr w:type="spellStart"/>
+      <w:r>
+        <w:t>joint_</w:t>
+      </w:r>
+      <w:proofErr w:type="gramStart"/>
+      <w:r>
+        <w:t>owner</w:t>
+      </w:r>
+      <w:r>
+        <w:t>.include</w:t>
+      </w:r>
+      <w:proofErr w:type="gramEnd"/>
+      <w:r>
+        <w:t>_phone</w:t>
+      </w:r>
+      <w:proofErr w:type="spellEnd"/>
+      <w:r>
+        <w:t xml:space="preserve"> == </w:t>
+      </w:r>
+      <w:proofErr w:type="gramStart"/>
+      <w:r>
+        <w:t>True %}</w:t>
+      </w:r>
+      <w:proofErr w:type="gramEnd"/>
+      <w:r>
+        <w:t>, {{</w:t>
+      </w:r>
+      <w:proofErr w:type="spellStart"/>
+      <w:r>
+        <w:t>phone_number_formatted</w:t>
+      </w:r>
+      <w:proofErr w:type="spellEnd"/>
+      <w:r>
+        <w:t>(</w:t>
+      </w:r>
+      <w:proofErr w:type="spellStart"/>
+      <w:r>
+        <w:t>joint_</w:t>
+      </w:r>
+      <w:proofErr w:type="gramStart"/>
+      <w:r>
+        <w:t>owner</w:t>
+      </w:r>
+      <w:r>
+        <w:t>.phone</w:t>
+      </w:r>
+      <w:proofErr w:type="gramEnd"/>
+      <w:r>
+        <w:t>_number</w:t>
+      </w:r>
+      <w:proofErr w:type="spellEnd"/>
+      <w:r>
+        <w:t>)</w:t>
+      </w:r>
+      <w:proofErr w:type="gramStart"/>
+      <w:r>
+        <w:t>}}{</w:t>
+      </w:r>
+      <w:proofErr w:type="gramEnd"/>
+      <w:r>
+        <w:t xml:space="preserve">% endif </w:t>
+      </w:r>
+      <w:proofErr w:type="gramStart"/>
+      <w:r>
+        <w:t>%}{</w:t>
+      </w:r>
+      <w:proofErr w:type="gramEnd"/>
+      <w:r>
+        <w:t xml:space="preserve">% if </w:t>
+      </w:r>
+      <w:proofErr w:type="spellStart"/>
+      <w:r>
+        <w:t>joint_</w:t>
+      </w:r>
+      <w:proofErr w:type="gramStart"/>
+      <w:r>
+        <w:t>owner</w:t>
+      </w:r>
+      <w:r>
+        <w:t>.include</w:t>
+      </w:r>
+      <w:proofErr w:type="gramEnd"/>
+      <w:r>
+        <w:t>_email</w:t>
+      </w:r>
+      <w:proofErr w:type="spellEnd"/>
+      <w:r>
+        <w:t xml:space="preserve"> == </w:t>
+      </w:r>
+      <w:proofErr w:type="gramStart"/>
+      <w:r>
+        <w:t>True %}</w:t>
+      </w:r>
+      <w:proofErr w:type="gramEnd"/>
+      <w:r>
+        <w:t>, {{</w:t>
+      </w:r>
+      <w:proofErr w:type="spellStart"/>
+      <w:r>
+        <w:t>joint_</w:t>
+      </w:r>
+      <w:proofErr w:type="gramStart"/>
+      <w:r>
+        <w:t>owner</w:t>
+      </w:r>
+      <w:r>
+        <w:t>.email</w:t>
+      </w:r>
+      <w:proofErr w:type="spellEnd"/>
+      <w:r>
+        <w:t>}}{</w:t>
+      </w:r>
+      <w:proofErr w:type="gramEnd"/>
+      <w:r>
+        <w:t xml:space="preserve">% endif </w:t>
+      </w:r>
+      <w:proofErr w:type="gramStart"/>
+      <w:r>
+        <w:t>%}{</w:t>
+      </w:r>
+      <w:proofErr w:type="gramEnd"/>
+      <w:r>
+        <w:t xml:space="preserve">% </w:t>
+      </w:r>
+      <w:proofErr w:type="gramStart"/>
+      <w:r>
+        <w:t>endif %}</w:t>
+      </w:r>
+      <w:proofErr w:type="gramEnd"/>
     </w:p>
     <w:p/>
     <w:p>
@@ -4938,23 +6832,39 @@
         </w:rPr>
         <w:t>users[0].</w:t>
       </w:r>
+      <w:proofErr w:type="spellStart"/>
       <w:r>
         <w:rPr>
           <w:bCs/>
         </w:rPr>
-        <w:t>name.full(middle=’full’)}} ({{</w:t>
-      </w:r>
+        <w:t>name.full</w:t>
+      </w:r>
+      <w:proofErr w:type="spellEnd"/>
       <w:r>
         <w:rPr>
           <w:bCs/>
         </w:rPr>
+        <w:t>(middle=’full’)}} ({{</w:t>
+      </w:r>
+      <w:r>
+        <w:rPr>
+          <w:bCs/>
+        </w:rPr>
         <w:t>users[0].</w:t>
       </w:r>
+      <w:proofErr w:type="spellStart"/>
       <w:r>
         <w:rPr>
           <w:bCs/>
         </w:rPr>
-        <w:t>marital_status}}</w:t>
+        <w:t>marital_status</w:t>
+      </w:r>
+      <w:proofErr w:type="spellEnd"/>
+      <w:r>
+        <w:rPr>
+          <w:bCs/>
+        </w:rPr>
+        <w:t>}}</w:t>
       </w:r>
       <w:r>
         <w:rPr>
@@ -4979,13 +6889,26 @@
         <w:t>,</w:t>
       </w:r>
       <w:r>
-        <w:t>{% if joint_language == True %} and {{</w:t>
-      </w:r>
+        <w:t xml:space="preserve">{% if </w:t>
+      </w:r>
+      <w:proofErr w:type="spellStart"/>
+      <w:r>
+        <w:t>joint_language</w:t>
+      </w:r>
+      <w:proofErr w:type="spellEnd"/>
+      <w:r>
+        <w:t xml:space="preserve"> == True %} and {{</w:t>
+      </w:r>
+      <w:proofErr w:type="spellStart"/>
       <w:r>
         <w:t>joint_owner</w:t>
       </w:r>
       <w:r>
-        <w:t>.name.full(middle=’full’)</w:t>
+        <w:t>.name.full</w:t>
+      </w:r>
+      <w:proofErr w:type="spellEnd"/>
+      <w:r>
+        <w:t>(middle=’full’)</w:t>
       </w:r>
       <w:r>
         <w:t>}</w:t>
@@ -4999,12 +6922,14 @@
       <w:r>
         <w:t>({{</w:t>
       </w:r>
+      <w:proofErr w:type="spellStart"/>
       <w:r>
         <w:t>joint_owner</w:t>
       </w:r>
       <w:r>
         <w:t>.marital_status</w:t>
       </w:r>
+      <w:proofErr w:type="spellEnd"/>
       <w:r>
         <w:rPr>
           <w:bCs/>
@@ -5037,7 +6962,15 @@
         <w:t xml:space="preserve"> owning</w:t>
       </w:r>
       <w:r>
-        <w:t>{% if other_owners_check != “sole</w:t>
+        <w:t xml:space="preserve">{% if </w:t>
+      </w:r>
+      <w:proofErr w:type="spellStart"/>
+      <w:r>
+        <w:t>other_owners_check</w:t>
+      </w:r>
+      <w:proofErr w:type="spellEnd"/>
+      <w:r>
+        <w:t xml:space="preserve"> != “sole</w:t>
       </w:r>
       <w:r>
         <w:t>”</w:t>
@@ -5045,9 +6978,11 @@
       <w:r>
         <w:t xml:space="preserve"> %}{% if </w:t>
       </w:r>
+      <w:proofErr w:type="spellStart"/>
       <w:r>
         <w:t>shared_owners_type</w:t>
       </w:r>
+      <w:proofErr w:type="spellEnd"/>
       <w:r>
         <w:t xml:space="preserve"> == “</w:t>
       </w:r>
@@ -5060,9 +6995,11 @@
       <w:r>
         <w:t>{{</w:t>
       </w:r>
+      <w:proofErr w:type="spellStart"/>
       <w:r>
         <w:t>user_common_share</w:t>
       </w:r>
+      <w:proofErr w:type="spellEnd"/>
       <w:r>
         <w:t>}}</w:t>
       </w:r>
@@ -5089,7 +7026,20 @@
     </w:p>
     <w:p>
       <w:r>
-        <w:t>{{todi_property.description}}</w:t>
+        <w:t>{{</w:t>
+      </w:r>
+      <w:proofErr w:type="spellStart"/>
+      <w:r>
+        <w:t>todi_</w:t>
+      </w:r>
+      <w:proofErr w:type="gramStart"/>
+      <w:r>
+        <w:t>property.description</w:t>
+      </w:r>
+      <w:proofErr w:type="spellEnd"/>
+      <w:proofErr w:type="gramEnd"/>
+      <w:r>
+        <w:t>}}</w:t>
       </w:r>
     </w:p>
     <w:p/>
@@ -5098,20 +7048,44 @@
         <w:t xml:space="preserve">That the street address of the residential real estate is </w:t>
       </w:r>
       <w:r>
-        <w:t>{{todi_property</w:t>
-      </w:r>
-      <w:r>
-        <w:t>.on_one_line(</w:t>
+        <w:t>{{</w:t>
+      </w:r>
+      <w:proofErr w:type="spellStart"/>
+      <w:r>
+        <w:t>todi_</w:t>
+      </w:r>
+      <w:proofErr w:type="gramStart"/>
+      <w:r>
+        <w:t>property</w:t>
+      </w:r>
+      <w:r>
+        <w:t>.on</w:t>
+      </w:r>
+      <w:proofErr w:type="gramEnd"/>
+      <w:r>
+        <w:t>_one_line</w:t>
+      </w:r>
+      <w:proofErr w:type="spellEnd"/>
+      <w:r>
+        <w:t>(</w:t>
       </w:r>
       <w:r>
         <w:rPr>
           <w:bCs/>
         </w:rPr>
-        <w:t>bare=True</w:t>
+        <w:t>bare=</w:t>
+      </w:r>
+      <w:proofErr w:type="gramStart"/>
+      <w:r>
+        <w:rPr>
+          <w:bCs/>
+        </w:rPr>
+        <w:t>True</w:t>
       </w:r>
       <w:r>
         <w:t>)}}</w:t>
       </w:r>
+      <w:proofErr w:type="gramEnd"/>
       <w:r>
         <w:t xml:space="preserve"> and the property i</w:t>
       </w:r>
@@ -5122,7 +7096,15 @@
         <w:t xml:space="preserve"> number is </w:t>
       </w:r>
       <w:r>
-        <w:t>{{todi_property.pin}}</w:t>
+        <w:t>{{</w:t>
+      </w:r>
+      <w:proofErr w:type="spellStart"/>
+      <w:r>
+        <w:t>todi_property.pin</w:t>
+      </w:r>
+      <w:proofErr w:type="spellEnd"/>
+      <w:r>
+        <w:t>}}</w:t>
       </w:r>
       <w:r>
         <w:t>.</w:t>
@@ -5243,12 +7225,19 @@
             <w:r>
               <w:t>{{</w:t>
             </w:r>
-            <w:r>
-              <w:t>todi_property.</w:t>
+            <w:proofErr w:type="spellStart"/>
+            <w:r>
+              <w:t>todi_</w:t>
+            </w:r>
+            <w:proofErr w:type="gramStart"/>
+            <w:r>
+              <w:t>property.</w:t>
             </w:r>
             <w:r>
               <w:t>county</w:t>
             </w:r>
+            <w:proofErr w:type="spellEnd"/>
+            <w:proofErr w:type="gramEnd"/>
             <w:r>
               <w:t xml:space="preserve"> </w:t>
             </w:r>
@@ -5305,7 +7294,23 @@
                 <w:b/>
                 <w:spacing w:val="-4"/>
               </w:rPr>
-              <w:t>Beneficiary Name,  Relationship to Owner</w:t>
+              <w:t xml:space="preserve">Beneficiary </w:t>
+            </w:r>
+            <w:proofErr w:type="gramStart"/>
+            <w:r>
+              <w:rPr>
+                <w:b/>
+                <w:spacing w:val="-4"/>
+              </w:rPr>
+              <w:t>Name,  Relationship</w:t>
+            </w:r>
+            <w:proofErr w:type="gramEnd"/>
+            <w:r>
+              <w:rPr>
+                <w:b/>
+                <w:spacing w:val="-4"/>
+              </w:rPr>
+              <w:t xml:space="preserve"> to Owner</w:t>
             </w:r>
           </w:p>
         </w:tc>
@@ -5355,8 +7360,13 @@
     </w:tbl>
     <w:p>
       <w:r>
-        <w:t>{% for person in beneficiaries %}</w:t>
-      </w:r>
+        <w:t xml:space="preserve">{% for person in </w:t>
+      </w:r>
+      <w:proofErr w:type="gramStart"/>
+      <w:r>
+        <w:t>beneficiaries %}</w:t>
+      </w:r>
+      <w:proofErr w:type="gramEnd"/>
     </w:p>
     <w:tbl>
       <w:tblPr>
@@ -5470,30 +7480,47 @@
     </w:tbl>
     <w:p>
       <w:r>
-        <w:t>{% endfor %}</w:t>
-      </w:r>
-    </w:p>
-    <w:p>
+        <w:t xml:space="preserve">{% </w:t>
+      </w:r>
+      <w:proofErr w:type="spellStart"/>
+      <w:r>
+        <w:t>endfor</w:t>
+      </w:r>
+      <w:proofErr w:type="spellEnd"/>
+      <w:r>
+        <w:t xml:space="preserve"> %}</w:t>
+      </w:r>
       <w:r>
         <w:br w:type="page"/>
       </w:r>
-    </w:p>
-    <w:p/>
-    <w:p>
-      <w:r>
+      <w:r>
+        <w:lastRenderedPageBreak/>
         <w:t>In witness whereof, the undersigned beneficiaries hereby accept the transfer of residential real estate under the transfer on death instrument this _______ day of ___________, ______.</w:t>
       </w:r>
       <w:r>
-        <w:t>{% for person in beneficiaries %}</w:t>
-      </w:r>
-      <w:r>
-        <w:t xml:space="preserve">{% if </w:t>
+        <w:t xml:space="preserve">{% for person in beneficiaries </w:t>
+      </w:r>
+      <w:proofErr w:type="gramStart"/>
+      <w:r>
+        <w:t>%}</w:t>
+      </w:r>
+      <w:r>
+        <w:t>{</w:t>
+      </w:r>
+      <w:proofErr w:type="gramEnd"/>
+      <w:r>
+        <w:t xml:space="preserve">% if </w:t>
       </w:r>
       <w:r>
         <w:t>(</w:t>
       </w:r>
-      <w:r>
-        <w:t>loop.index0</w:t>
+      <w:proofErr w:type="gramStart"/>
+      <w:r>
+        <w:t>loop.index</w:t>
+      </w:r>
+      <w:proofErr w:type="gramEnd"/>
+      <w:r>
+        <w:t>0</w:t>
       </w:r>
       <w:r>
         <w:t xml:space="preserve"> % 2</w:t>
@@ -5680,8 +7707,26 @@
     </w:tbl>
     <w:p>
       <w:r>
-        <w:t>{% endif %}{% endfor %}</w:t>
-      </w:r>
+        <w:t xml:space="preserve">{% endif </w:t>
+      </w:r>
+      <w:proofErr w:type="gramStart"/>
+      <w:r>
+        <w:t>%}{</w:t>
+      </w:r>
+      <w:proofErr w:type="gramEnd"/>
+      <w:r>
+        <w:t xml:space="preserve">% </w:t>
+      </w:r>
+      <w:proofErr w:type="spellStart"/>
+      <w:proofErr w:type="gramStart"/>
+      <w:r>
+        <w:t>endfor</w:t>
+      </w:r>
+      <w:proofErr w:type="spellEnd"/>
+      <w:r>
+        <w:t xml:space="preserve"> %}</w:t>
+      </w:r>
+      <w:proofErr w:type="gramEnd"/>
     </w:p>
     <w:p>
       <w:r>
@@ -5712,13 +7757,24 @@
         <w:rPr>
           <w:bCs/>
         </w:rPr>
-        <w:t>______________________________</w:t>
+        <w:t>_____________________________</w:t>
+      </w:r>
+      <w:proofErr w:type="gramStart"/>
+      <w:r>
+        <w:rPr>
+          <w:bCs/>
+        </w:rPr>
+        <w:t>_</w:t>
       </w:r>
       <w:r>
         <w:t xml:space="preserve"> </w:t>
       </w:r>
       <w:r>
-        <w:t xml:space="preserve"> personally known to me to be the same person or persons whose name or names are subscribed to the foregoing instrument, appeared before me this day in person and swore on oath to the above foregoing affidavit. Signed and sworn to before me this ____ day of _________________, _______.</w:t>
+        <w:t xml:space="preserve"> personally</w:t>
+      </w:r>
+      <w:proofErr w:type="gramEnd"/>
+      <w:r>
+        <w:t xml:space="preserve"> known to me to be the same person or persons whose name or names are subscribed to the foregoing instrument, appeared before me this day in person and swore on oath to the above foregoing affidavit. Signed and sworn to before me this ____ day of _________________, _______.</w:t>
       </w:r>
     </w:p>
     <w:p/>
@@ -6978,7 +9034,6 @@
   <w:style w:type="character" w:default="1" w:styleId="DefaultParagraphFont">
     <w:name w:val="Default Paragraph Font"/>
     <w:uiPriority w:val="1"/>
-    <w:semiHidden/>
     <w:unhideWhenUsed/>
   </w:style>
   <w:style w:type="table" w:default="1" w:styleId="TableNormal">

</xml_diff>

<commit_message>
Fixed issue with notary public text under signature space not staying together
</commit_message>
<xml_diff>
--- a/docassemble/TODI/data/templates/todi_docassemble.docx
+++ b/docassemble/TODI/data/templates/todi_docassemble.docx
@@ -5674,6 +5674,9 @@
     </w:p>
     <w:p/>
     <w:p>
+      <w:pPr>
+        <w:keepNext/>
+      </w:pPr>
       <w:r>
         <w:t xml:space="preserve">The undersigned, a notary public in and for the above County and State, HEREBY CERTIFIES </w:t>
       </w:r>
@@ -5780,15 +5783,25 @@
       </w:r>
       <w:r>
         <w:t>Signed and sworn to before me this ____ day of _________________, _______.</w:t>
-      </w:r>
-    </w:p>
-    <w:p/>
-    <w:p>
-      <w:r>
-        <w:t>______________________________________________   My commission expires on ____________________</w:t>
       </w:r>
     </w:p>
     <w:p>
+      <w:pPr>
+        <w:keepNext/>
+      </w:pPr>
+    </w:p>
+    <w:p>
+      <w:pPr>
+        <w:keepNext/>
+      </w:pPr>
+      <w:r>
+        <w:t>______________________________________________   My commission expires on ____________________</w:t>
+      </w:r>
+    </w:p>
+    <w:p>
+      <w:pPr>
+        <w:keepNext/>
+      </w:pPr>
       <w:r>
         <w:t xml:space="preserve">Notary Public </w:t>
       </w:r>
@@ -7495,10 +7508,18 @@
       </w:r>
       <w:r>
         <w:lastRenderedPageBreak/>
-        <w:t>In witness whereof, the undersigned beneficiaries hereby accept the transfer of residential real estate under the transfer on death instrument this _______ day of ___________, ______.</w:t>
-      </w:r>
-      <w:r>
-        <w:t xml:space="preserve">{% for person in beneficiaries </w:t>
+        <w:t>In witness whereof, the undersigned beneficiaries hereby accept the transfer of residential real estate under the transfer on death instrument this _______ day of ___________, _____</w:t>
+      </w:r>
+      <w:proofErr w:type="gramStart"/>
+      <w:r>
+        <w:t>_.</w:t>
+      </w:r>
+      <w:r>
+        <w:t>{</w:t>
+      </w:r>
+      <w:proofErr w:type="gramEnd"/>
+      <w:r>
+        <w:t xml:space="preserve">% for person in beneficiaries </w:t>
       </w:r>
       <w:proofErr w:type="gramStart"/>
       <w:r>
@@ -9034,6 +9055,7 @@
   <w:style w:type="character" w:default="1" w:styleId="DefaultParagraphFont">
     <w:name w:val="Default Paragraph Font"/>
     <w:uiPriority w:val="1"/>
+    <w:semiHidden/>
     <w:unhideWhenUsed/>
   </w:style>
   <w:style w:type="table" w:default="1" w:styleId="TableNormal">

</xml_diff>

<commit_message>
Fixed page break issue
</commit_message>
<xml_diff>
--- a/docassemble/TODI/data/templates/todi_docassemble.docx
+++ b/docassemble/TODI/data/templates/todi_docassemble.docx
@@ -189,12 +189,10 @@
               <w:t>{{users[0].</w:t>
             </w:r>
             <w:proofErr w:type="spellStart"/>
-            <w:proofErr w:type="gramStart"/>
             <w:r>
               <w:t>name.full</w:t>
             </w:r>
             <w:proofErr w:type="spellEnd"/>
-            <w:proofErr w:type="gramEnd"/>
             <w:r>
               <w:t>(middle=’full’)}}</w:t>
             </w:r>
@@ -235,19 +233,11 @@
           </w:tcPr>
           <w:p>
             <w:r>
-              <w:t>{{users[0</w:t>
-            </w:r>
-            <w:proofErr w:type="gramStart"/>
-            <w:r>
-              <w:t>].</w:t>
+              <w:t>{{users[0].</w:t>
             </w:r>
             <w:proofErr w:type="spellStart"/>
             <w:r>
-              <w:t>address</w:t>
-            </w:r>
-            <w:proofErr w:type="gramEnd"/>
-            <w:r>
-              <w:t>.line_one</w:t>
+              <w:t>address.line_one</w:t>
             </w:r>
             <w:proofErr w:type="spellEnd"/>
             <w:r>
@@ -288,31 +278,15 @@
           </w:tcPr>
           <w:p>
             <w:r>
-              <w:t>{{users[0</w:t>
-            </w:r>
-            <w:proofErr w:type="gramStart"/>
-            <w:r>
-              <w:t>].</w:t>
+              <w:t>{{users[0].</w:t>
             </w:r>
             <w:proofErr w:type="spellStart"/>
             <w:r>
-              <w:t>address</w:t>
-            </w:r>
-            <w:proofErr w:type="gramEnd"/>
-            <w:r>
-              <w:t>.line_</w:t>
-            </w:r>
-            <w:proofErr w:type="gramStart"/>
-            <w:r>
-              <w:t>two</w:t>
+              <w:t>address.line_two</w:t>
             </w:r>
             <w:proofErr w:type="spellEnd"/>
             <w:r>
-              <w:t>(</w:t>
-            </w:r>
-            <w:proofErr w:type="gramEnd"/>
-            <w:r>
-              <w:t>)}}</w:t>
+              <w:t>()}}</w:t>
             </w:r>
           </w:p>
         </w:tc>
@@ -410,89 +384,59 @@
               <w:rPr>
                 <w:bCs/>
               </w:rPr>
-              <w:t xml:space="preserve"> == True </w:t>
-            </w:r>
-            <w:proofErr w:type="gramStart"/>
+              <w:t xml:space="preserve"> == True %}</w:t>
+            </w:r>
             <w:r>
               <w:rPr>
                 <w:bCs/>
               </w:rPr>
-              <w:t>%}</w:t>
-            </w:r>
+              <w:t>{{</w:t>
+            </w:r>
+            <w:proofErr w:type="spellStart"/>
             <w:r>
               <w:rPr>
                 <w:bCs/>
               </w:rPr>
-              <w:t>{</w:t>
-            </w:r>
-            <w:proofErr w:type="gramEnd"/>
+              <w:t>joint_owner</w:t>
+            </w:r>
+            <w:proofErr w:type="spellEnd"/>
             <w:r>
               <w:rPr>
                 <w:bCs/>
               </w:rPr>
-              <w:t>{</w:t>
+              <w:t>.</w:t>
+            </w:r>
+            <w:r>
+              <w:rPr>
+                <w:bCs/>
+              </w:rPr>
+              <w:t xml:space="preserve"> </w:t>
             </w:r>
             <w:proofErr w:type="spellStart"/>
             <w:r>
               <w:rPr>
                 <w:bCs/>
               </w:rPr>
-              <w:t>joint_owner</w:t>
+              <w:t>name.full</w:t>
             </w:r>
             <w:proofErr w:type="spellEnd"/>
             <w:r>
               <w:rPr>
                 <w:bCs/>
               </w:rPr>
-              <w:t>.</w:t>
+              <w:t>(middle=’full’</w:t>
             </w:r>
             <w:r>
               <w:rPr>
                 <w:bCs/>
               </w:rPr>
-              <w:t xml:space="preserve"> </w:t>
-            </w:r>
-            <w:proofErr w:type="spellStart"/>
-            <w:proofErr w:type="gramStart"/>
+              <w:t>)}}</w:t>
+            </w:r>
             <w:r>
               <w:rPr>
                 <w:bCs/>
               </w:rPr>
-              <w:t>name.full</w:t>
-            </w:r>
-            <w:proofErr w:type="spellEnd"/>
-            <w:proofErr w:type="gramEnd"/>
-            <w:r>
-              <w:rPr>
-                <w:bCs/>
-              </w:rPr>
-              <w:t>(middle=’full’</w:t>
-            </w:r>
-            <w:r>
-              <w:rPr>
-                <w:bCs/>
-              </w:rPr>
-              <w:t>)</w:t>
-            </w:r>
-            <w:proofErr w:type="gramStart"/>
-            <w:r>
-              <w:rPr>
-                <w:bCs/>
-              </w:rPr>
-              <w:t>}}</w:t>
-            </w:r>
-            <w:r>
-              <w:rPr>
-                <w:bCs/>
-              </w:rPr>
-              <w:t>{</w:t>
-            </w:r>
-            <w:proofErr w:type="gramEnd"/>
-            <w:r>
-              <w:rPr>
-                <w:bCs/>
-              </w:rPr>
-              <w:t>% endif %}</w:t>
+              <w:t>{% endif %}</w:t>
             </w:r>
           </w:p>
         </w:tc>
@@ -553,105 +497,63 @@
               <w:rPr>
                 <w:bCs/>
               </w:rPr>
-              <w:t xml:space="preserve"> == True </w:t>
-            </w:r>
-            <w:proofErr w:type="gramStart"/>
+              <w:t xml:space="preserve"> == True %}</w:t>
+            </w:r>
             <w:r>
               <w:rPr>
                 <w:bCs/>
               </w:rPr>
-              <w:t>%}</w:t>
-            </w:r>
+              <w:t>{{</w:t>
+            </w:r>
+            <w:proofErr w:type="spellStart"/>
             <w:r>
               <w:rPr>
                 <w:bCs/>
               </w:rPr>
-              <w:t>{</w:t>
-            </w:r>
-            <w:proofErr w:type="gramEnd"/>
+              <w:t>joint_owner</w:t>
+            </w:r>
             <w:r>
               <w:rPr>
                 <w:bCs/>
               </w:rPr>
-              <w:t>{</w:t>
-            </w:r>
-            <w:proofErr w:type="spellStart"/>
+              <w:t>.</w:t>
+            </w:r>
             <w:r>
               <w:rPr>
                 <w:bCs/>
               </w:rPr>
-              <w:t>joint_</w:t>
-            </w:r>
-            <w:proofErr w:type="gramStart"/>
+              <w:t>address.line_</w:t>
+            </w:r>
             <w:r>
               <w:rPr>
                 <w:bCs/>
               </w:rPr>
-              <w:t>owner</w:t>
-            </w:r>
+              <w:t>one</w:t>
+            </w:r>
+            <w:proofErr w:type="spellEnd"/>
             <w:r>
               <w:rPr>
                 <w:bCs/>
               </w:rPr>
-              <w:t>.</w:t>
+              <w:t>(</w:t>
             </w:r>
             <w:r>
               <w:rPr>
                 <w:bCs/>
               </w:rPr>
-              <w:t>address</w:t>
-            </w:r>
-            <w:proofErr w:type="gramEnd"/>
+              <w:t>bare=True</w:t>
+            </w:r>
             <w:r>
               <w:rPr>
                 <w:bCs/>
               </w:rPr>
-              <w:t>.line_</w:t>
+              <w:t>)}}</w:t>
             </w:r>
             <w:r>
               <w:rPr>
                 <w:bCs/>
               </w:rPr>
-              <w:t>one</w:t>
-            </w:r>
-            <w:proofErr w:type="spellEnd"/>
-            <w:r>
-              <w:rPr>
-                <w:bCs/>
-              </w:rPr>
-              <w:t>(</w:t>
-            </w:r>
-            <w:r>
-              <w:rPr>
-                <w:bCs/>
-              </w:rPr>
-              <w:t>bare=True</w:t>
-            </w:r>
-            <w:r>
-              <w:rPr>
-                <w:bCs/>
-              </w:rPr>
-              <w:t>)</w:t>
-            </w:r>
-            <w:proofErr w:type="gramStart"/>
-            <w:r>
-              <w:rPr>
-                <w:bCs/>
-              </w:rPr>
-              <w:t>}}</w:t>
-            </w:r>
-            <w:r>
-              <w:rPr>
-                <w:bCs/>
-              </w:rPr>
-              <w:t>{</w:t>
-            </w:r>
-            <w:proofErr w:type="gramEnd"/>
-            <w:r>
-              <w:rPr>
-                <w:bCs/>
-              </w:rPr>
-              <w:t>% endif %}</w:t>
+              <w:t>{% endif %}</w:t>
             </w:r>
           </w:p>
         </w:tc>
@@ -705,59 +607,24 @@
               <w:rPr>
                 <w:bCs/>
               </w:rPr>
-              <w:t xml:space="preserve"> == True </w:t>
-            </w:r>
-            <w:proofErr w:type="gramStart"/>
-            <w:r>
-              <w:rPr>
-                <w:bCs/>
-              </w:rPr>
-              <w:t>%}</w:t>
-            </w:r>
-            <w:r>
-              <w:t>{</w:t>
-            </w:r>
-            <w:proofErr w:type="gramEnd"/>
-            <w:r>
-              <w:t>{</w:t>
+              <w:t xml:space="preserve"> == True %}</w:t>
+            </w:r>
+            <w:r>
+              <w:t>{{</w:t>
             </w:r>
             <w:proofErr w:type="spellStart"/>
             <w:r>
-              <w:t>joint_</w:t>
-            </w:r>
-            <w:proofErr w:type="gramStart"/>
-            <w:r>
-              <w:t>owner</w:t>
-            </w:r>
-            <w:r>
-              <w:t>.address</w:t>
-            </w:r>
-            <w:proofErr w:type="gramEnd"/>
-            <w:r>
-              <w:t>.line_</w:t>
-            </w:r>
-            <w:proofErr w:type="gramStart"/>
-            <w:r>
-              <w:t>two</w:t>
+              <w:t>joint_owner</w:t>
+            </w:r>
+            <w:r>
+              <w:t>.address.line_two</w:t>
             </w:r>
             <w:proofErr w:type="spellEnd"/>
             <w:r>
-              <w:t>(</w:t>
-            </w:r>
-            <w:proofErr w:type="gramEnd"/>
-            <w:r>
-              <w:t>)</w:t>
-            </w:r>
-            <w:proofErr w:type="gramStart"/>
-            <w:r>
-              <w:t>}}</w:t>
-            </w:r>
-            <w:r>
-              <w:t>{</w:t>
-            </w:r>
-            <w:proofErr w:type="gramEnd"/>
-            <w:r>
-              <w:t>% endif %}</w:t>
+              <w:t>()}}</w:t>
+            </w:r>
+            <w:r>
+              <w:t>{% endif %}</w:t>
             </w:r>
           </w:p>
         </w:tc>
@@ -1107,16 +974,11 @@
       </w:r>
       <w:proofErr w:type="spellStart"/>
       <w:r>
-        <w:t>todi_</w:t>
-      </w:r>
-      <w:proofErr w:type="gramStart"/>
-      <w:r>
-        <w:t>property.</w:t>
+        <w:t>todi_property.</w:t>
       </w:r>
       <w:r>
         <w:t>line</w:t>
       </w:r>
-      <w:proofErr w:type="gramEnd"/>
       <w:r>
         <w:t>_one</w:t>
       </w:r>
@@ -1128,73 +990,47 @@
         <w:rPr>
           <w:bCs/>
         </w:rPr>
-        <w:t>bare=</w:t>
-      </w:r>
-      <w:proofErr w:type="gramStart"/>
-      <w:r>
-        <w:rPr>
-          <w:bCs/>
-        </w:rPr>
-        <w:t>True</w:t>
-      </w:r>
-      <w:r>
-        <w:t>)}}</w:t>
-      </w:r>
-      <w:proofErr w:type="gramEnd"/>
+        <w:t>bare=True</w:t>
+      </w:r>
+      <w:r>
+        <w:t>)}}, {{</w:t>
+      </w:r>
+      <w:proofErr w:type="spellStart"/>
+      <w:r>
+        <w:t>todi_property</w:t>
+      </w:r>
+      <w:r>
+        <w:t>.city</w:t>
+      </w:r>
+      <w:proofErr w:type="spellEnd"/>
+      <w:r>
+        <w:t>}},</w:t>
+      </w:r>
+      <w:r>
+        <w:t xml:space="preserve"> </w:t>
+      </w:r>
+      <w:r>
+        <w:t>{{</w:t>
+      </w:r>
+      <w:proofErr w:type="spellStart"/>
+      <w:r>
+        <w:t>todi_property</w:t>
+      </w:r>
+      <w:r>
+        <w:t>.county</w:t>
+      </w:r>
+      <w:proofErr w:type="spellEnd"/>
+      <w:r>
+        <w:t>}}</w:t>
+      </w:r>
       <w:r>
         <w:t>, {{</w:t>
       </w:r>
       <w:proofErr w:type="spellStart"/>
       <w:r>
-        <w:t>todi_</w:t>
-      </w:r>
-      <w:proofErr w:type="gramStart"/>
-      <w:r>
-        <w:t>property</w:t>
-      </w:r>
-      <w:r>
-        <w:t>.city</w:t>
-      </w:r>
-      <w:proofErr w:type="spellEnd"/>
-      <w:proofErr w:type="gramEnd"/>
-      <w:r>
-        <w:t>}},</w:t>
-      </w:r>
-      <w:r>
-        <w:t xml:space="preserve"> </w:t>
-      </w:r>
-      <w:r>
-        <w:t>{{</w:t>
-      </w:r>
-      <w:proofErr w:type="spellStart"/>
-      <w:r>
-        <w:t>todi_</w:t>
-      </w:r>
-      <w:proofErr w:type="gramStart"/>
-      <w:r>
-        <w:t>property</w:t>
-      </w:r>
-      <w:r>
-        <w:t>.county</w:t>
-      </w:r>
-      <w:proofErr w:type="spellEnd"/>
-      <w:proofErr w:type="gramEnd"/>
-      <w:r>
-        <w:t>}}</w:t>
-      </w:r>
-      <w:r>
-        <w:t>, {{</w:t>
-      </w:r>
-      <w:proofErr w:type="spellStart"/>
-      <w:r>
-        <w:t>todi_</w:t>
-      </w:r>
-      <w:proofErr w:type="gramStart"/>
-      <w:r>
-        <w:t>property.state</w:t>
-      </w:r>
-      <w:proofErr w:type="spellEnd"/>
-      <w:proofErr w:type="gramEnd"/>
+        <w:t>todi_property.state</w:t>
+      </w:r>
+      <w:proofErr w:type="spellEnd"/>
       <w:r>
         <w:t>}} {{todi_property</w:t>
       </w:r>
@@ -1246,17 +1082,9 @@
         <w:rPr>
           <w:bCs/>
         </w:rPr>
-        <w:t>todi_</w:t>
-      </w:r>
-      <w:proofErr w:type="gramStart"/>
-      <w:r>
-        <w:rPr>
-          <w:bCs/>
-        </w:rPr>
-        <w:t>property.description</w:t>
-      </w:r>
-      <w:proofErr w:type="spellEnd"/>
-      <w:proofErr w:type="gramEnd"/>
+        <w:t>todi_property.description</w:t>
+      </w:r>
+      <w:proofErr w:type="spellEnd"/>
       <w:r>
         <w:rPr>
           <w:bCs/>
@@ -1323,23 +1151,7 @@
                 <w:b/>
                 <w:spacing w:val="-4"/>
               </w:rPr>
-              <w:t xml:space="preserve">Beneficiary </w:t>
-            </w:r>
-            <w:proofErr w:type="gramStart"/>
-            <w:r>
-              <w:rPr>
-                <w:b/>
-                <w:spacing w:val="-4"/>
-              </w:rPr>
-              <w:t>Name,  Relationship</w:t>
-            </w:r>
-            <w:proofErr w:type="gramEnd"/>
-            <w:r>
-              <w:rPr>
-                <w:b/>
-                <w:spacing w:val="-4"/>
-              </w:rPr>
-              <w:t xml:space="preserve"> to Owner</w:t>
+              <w:t>Beneficiary Name,  Relationship to Owner</w:t>
             </w:r>
           </w:p>
         </w:tc>
@@ -1389,13 +1201,8 @@
     </w:tbl>
     <w:p>
       <w:r>
-        <w:t xml:space="preserve">{% for person in </w:t>
-      </w:r>
-      <w:proofErr w:type="gramStart"/>
-      <w:r>
-        <w:t>beneficiaries %}</w:t>
-      </w:r>
-      <w:proofErr w:type="gramEnd"/>
+        <w:t>{% for person in beneficiaries %}</w:t>
+      </w:r>
     </w:p>
     <w:tbl>
       <w:tblPr>
@@ -1422,18 +1229,12 @@
               <w:t>{{</w:t>
             </w:r>
             <w:proofErr w:type="spellStart"/>
-            <w:proofErr w:type="gramStart"/>
             <w:r>
               <w:t>person.name.full</w:t>
             </w:r>
             <w:proofErr w:type="spellEnd"/>
-            <w:proofErr w:type="gramEnd"/>
-            <w:r>
-              <w:t>(middle=’full</w:t>
-            </w:r>
-            <w:proofErr w:type="gramStart"/>
-            <w:r>
-              <w:t>’)}}</w:t>
+            <w:r>
+              <w:t>(middle=’full’)}}</w:t>
             </w:r>
             <w:r>
               <w:t>,</w:t>
@@ -1442,11 +1243,7 @@
               <w:t xml:space="preserve"> </w:t>
             </w:r>
             <w:r>
-              <w:t>{%</w:t>
-            </w:r>
-            <w:proofErr w:type="gramEnd"/>
-            <w:r>
-              <w:t xml:space="preserve"> if </w:t>
+              <w:t xml:space="preserve">{% if </w:t>
             </w:r>
             <w:proofErr w:type="spellStart"/>
             <w:r>
@@ -1454,60 +1251,32 @@
             </w:r>
             <w:proofErr w:type="spellEnd"/>
             <w:r>
-              <w:t xml:space="preserve"> == True </w:t>
-            </w:r>
-            <w:proofErr w:type="gramStart"/>
-            <w:r>
-              <w:t>%}</w:t>
-            </w:r>
-            <w:r>
-              <w:t>{</w:t>
-            </w:r>
-            <w:proofErr w:type="gramEnd"/>
-            <w:r>
-              <w:t>{</w:t>
+              <w:t xml:space="preserve"> == True %}</w:t>
+            </w:r>
+            <w:r>
+              <w:t>{{</w:t>
             </w:r>
             <w:proofErr w:type="spellStart"/>
-            <w:proofErr w:type="gramStart"/>
             <w:r>
               <w:t>person.relationship</w:t>
             </w:r>
-            <w:proofErr w:type="gramEnd"/>
             <w:r>
               <w:t>_info</w:t>
             </w:r>
             <w:proofErr w:type="spellEnd"/>
-            <w:proofErr w:type="gramStart"/>
             <w:r>
               <w:t>}}</w:t>
             </w:r>
             <w:r>
-              <w:t>{</w:t>
-            </w:r>
-            <w:proofErr w:type="gramEnd"/>
-            <w:r>
-              <w:t xml:space="preserve">% else </w:t>
-            </w:r>
-            <w:proofErr w:type="gramStart"/>
-            <w:r>
-              <w:t>%}{</w:t>
-            </w:r>
-            <w:proofErr w:type="gramEnd"/>
-            <w:r>
-              <w:t>{</w:t>
+              <w:t>{% else %}{{</w:t>
             </w:r>
             <w:proofErr w:type="spellStart"/>
-            <w:proofErr w:type="gramStart"/>
             <w:r>
               <w:t>person.relationship</w:t>
             </w:r>
             <w:proofErr w:type="spellEnd"/>
             <w:r>
-              <w:t>}}{</w:t>
-            </w:r>
-            <w:proofErr w:type="gramEnd"/>
-            <w:r>
-              <w:t>% endif %}</w:t>
+              <w:t>}}{% endif %}</w:t>
             </w:r>
           </w:p>
         </w:tc>
@@ -1525,27 +1294,14 @@
             </w:r>
             <w:proofErr w:type="spellEnd"/>
             <w:r>
-              <w:t xml:space="preserve"> == True </w:t>
-            </w:r>
-            <w:proofErr w:type="gramStart"/>
-            <w:r>
-              <w:t>%}</w:t>
-            </w:r>
-            <w:r>
-              <w:t>{</w:t>
-            </w:r>
-            <w:proofErr w:type="gramEnd"/>
-            <w:r>
-              <w:t>{</w:t>
+              <w:t xml:space="preserve"> == True %}</w:t>
+            </w:r>
+            <w:r>
+              <w:t>{{</w:t>
             </w:r>
             <w:proofErr w:type="spellStart"/>
-            <w:proofErr w:type="gramStart"/>
-            <w:r>
-              <w:t>person.address</w:t>
-            </w:r>
-            <w:proofErr w:type="gramEnd"/>
-            <w:r>
-              <w:t>.on_one_line</w:t>
+            <w:r>
+              <w:t>person.address.on_one_line</w:t>
             </w:r>
             <w:proofErr w:type="spellEnd"/>
             <w:r>
@@ -1558,85 +1314,38 @@
               <w:t>bare=True</w:t>
             </w:r>
             <w:r>
-              <w:t>)</w:t>
-            </w:r>
-            <w:proofErr w:type="gramStart"/>
+              <w:t>)}}</w:t>
+            </w:r>
+            <w:r>
+              <w:t>{% else %}{{person.intl_address_1}}</w:t>
+            </w:r>
+            <w:r>
+              <w:t>,</w:t>
+            </w:r>
+            <w:r>
+              <w:t xml:space="preserve"> {{person.intl_address_2}}{% endif %}</w:t>
+            </w:r>
+          </w:p>
+        </w:tc>
+        <w:tc>
+          <w:tcPr>
+            <w:tcW w:w="1571" w:type="dxa"/>
+          </w:tcPr>
+          <w:p>
+            <w:r>
+              <w:t>{{</w:t>
+            </w:r>
+            <w:proofErr w:type="spellStart"/>
+            <w:r>
+              <w:t>person.percent_share</w:t>
+            </w:r>
+            <w:proofErr w:type="spellEnd"/>
             <w:r>
               <w:t>}}</w:t>
             </w:r>
             <w:r>
-              <w:t>{</w:t>
-            </w:r>
-            <w:proofErr w:type="gramEnd"/>
-            <w:r>
-              <w:t xml:space="preserve">% else </w:t>
-            </w:r>
-            <w:proofErr w:type="gramStart"/>
-            <w:r>
-              <w:t>%}{</w:t>
-            </w:r>
-            <w:proofErr w:type="gramEnd"/>
-            <w:r>
-              <w:t>{</w:t>
-            </w:r>
-            <w:proofErr w:type="gramStart"/>
-            <w:r>
-              <w:t>person.intl</w:t>
-            </w:r>
-            <w:proofErr w:type="gramEnd"/>
-            <w:r>
-              <w:t>_address_</w:t>
-            </w:r>
-            <w:proofErr w:type="gramStart"/>
-            <w:r>
-              <w:t>1}}</w:t>
-            </w:r>
-            <w:r>
-              <w:t>,</w:t>
-            </w:r>
-            <w:r>
-              <w:t xml:space="preserve"> {{person.intl</w:t>
-            </w:r>
-            <w:proofErr w:type="gramEnd"/>
-            <w:r>
-              <w:t>_address_2</w:t>
-            </w:r>
-            <w:proofErr w:type="gramStart"/>
-            <w:r>
-              <w:t>}}{</w:t>
-            </w:r>
-            <w:proofErr w:type="gramEnd"/>
-            <w:r>
-              <w:t>% endif %}</w:t>
-            </w:r>
-          </w:p>
-        </w:tc>
-        <w:tc>
-          <w:tcPr>
-            <w:tcW w:w="1571" w:type="dxa"/>
-          </w:tcPr>
-          <w:p>
-            <w:r>
-              <w:t>{{</w:t>
-            </w:r>
-            <w:proofErr w:type="spellStart"/>
-            <w:proofErr w:type="gramStart"/>
-            <w:r>
-              <w:t>person.percent</w:t>
-            </w:r>
-            <w:proofErr w:type="gramEnd"/>
-            <w:r>
-              <w:t>_share</w:t>
-            </w:r>
-            <w:proofErr w:type="spellEnd"/>
-            <w:proofErr w:type="gramStart"/>
-            <w:r>
-              <w:t>}}</w:t>
-            </w:r>
-            <w:r>
               <w:t>%</w:t>
             </w:r>
-            <w:proofErr w:type="gramEnd"/>
           </w:p>
           <w:p>
             <w:pPr>
@@ -1671,13 +1380,8 @@
     </w:p>
     <w:p>
       <w:r>
-        <w:t xml:space="preserve">{%p for person in </w:t>
-      </w:r>
-      <w:proofErr w:type="gramStart"/>
-      <w:r>
-        <w:t>beneficiaries %}</w:t>
-      </w:r>
-      <w:proofErr w:type="gramEnd"/>
+        <w:t>{%p for person in beneficiaries %}</w:t>
+      </w:r>
     </w:p>
     <w:p>
       <w:r>
@@ -1692,13 +1396,8 @@
       </w:r>
       <w:proofErr w:type="spellEnd"/>
       <w:r>
-        <w:t xml:space="preserve"> == </w:t>
-      </w:r>
-      <w:proofErr w:type="gramStart"/>
-      <w:r>
-        <w:t>True %}</w:t>
-      </w:r>
-      <w:proofErr w:type="gramEnd"/>
+        <w:t xml:space="preserve"> == True %}</w:t>
+      </w:r>
     </w:p>
     <w:p>
       <w:r>
@@ -1708,18 +1407,12 @@
         <w:t>{{</w:t>
       </w:r>
       <w:proofErr w:type="spellStart"/>
-      <w:proofErr w:type="gramStart"/>
       <w:r>
         <w:t>person.name.full</w:t>
       </w:r>
       <w:proofErr w:type="spellEnd"/>
-      <w:proofErr w:type="gramEnd"/>
-      <w:r>
-        <w:t>(middle=’full</w:t>
-      </w:r>
-      <w:proofErr w:type="gramStart"/>
-      <w:r>
-        <w:t>’)</w:t>
+      <w:r>
+        <w:t>(middle=’full’)</w:t>
       </w:r>
       <w:r>
         <w:t>}</w:t>
@@ -1727,7 +1420,6 @@
       <w:r>
         <w:t>}</w:t>
       </w:r>
-      <w:proofErr w:type="gramEnd"/>
       <w:r>
         <w:t xml:space="preserve"> pre</w:t>
       </w:r>
@@ -1737,46 +1429,25 @@
       <w:r>
         <w:t xml:space="preserve">eceases </w:t>
       </w:r>
-      <w:proofErr w:type="gramStart"/>
       <w:r>
         <w:t xml:space="preserve">{{ </w:t>
       </w:r>
       <w:proofErr w:type="spellStart"/>
       <w:r>
-        <w:t>me</w:t>
-      </w:r>
-      <w:proofErr w:type="gramEnd"/>
-      <w:r>
-        <w:t>_or_</w:t>
-      </w:r>
-      <w:proofErr w:type="gramStart"/>
-      <w:r>
-        <w:t>us</w:t>
+        <w:t>me_or_us</w:t>
       </w:r>
       <w:proofErr w:type="spellEnd"/>
       <w:r>
         <w:t>}}</w:t>
       </w:r>
       <w:r>
-        <w:t>,</w:t>
-      </w:r>
-      <w:proofErr w:type="gramEnd"/>
+        <w:t>, then</w:t>
+      </w:r>
       <w:r>
         <w:t xml:space="preserve"> </w:t>
       </w:r>
-      <w:proofErr w:type="gramStart"/>
-      <w:r>
-        <w:t>then</w:t>
-      </w:r>
-      <w:r>
-        <w:t xml:space="preserve"> </w:t>
-      </w:r>
-      <w:r>
-        <w:t>{%</w:t>
-      </w:r>
-      <w:proofErr w:type="gramEnd"/>
-      <w:r>
-        <w:t xml:space="preserve"> if </w:t>
+      <w:r>
+        <w:t xml:space="preserve">{% if </w:t>
       </w:r>
       <w:proofErr w:type="spellStart"/>
       <w:r>
@@ -1784,15 +1455,7 @@
       </w:r>
       <w:proofErr w:type="spellEnd"/>
       <w:r>
-        <w:t xml:space="preserve"> == </w:t>
-      </w:r>
-      <w:proofErr w:type="gramStart"/>
-      <w:r>
-        <w:t>False %}</w:t>
-      </w:r>
-      <w:proofErr w:type="gramEnd"/>
-      <w:r>
-        <w:t xml:space="preserve">my </w:t>
+        <w:t xml:space="preserve"> == False %}my </w:t>
       </w:r>
       <w:r>
         <w:t>{{person.</w:t>
@@ -2000,20 +1663,14 @@
     </w:p>
     <w:p>
       <w:r>
-        <w:t xml:space="preserve">{%p </w:t>
-      </w:r>
-      <w:proofErr w:type="gramStart"/>
-      <w:r>
-        <w:t>endif %}</w:t>
-      </w:r>
-      <w:proofErr w:type="gramEnd"/>
+        <w:t>{%p endif %}</w:t>
+      </w:r>
     </w:p>
     <w:p>
       <w:r>
         <w:t xml:space="preserve">{%p </w:t>
       </w:r>
       <w:proofErr w:type="spellStart"/>
-      <w:proofErr w:type="gramStart"/>
       <w:r>
         <w:t>endfor</w:t>
       </w:r>
@@ -2021,243 +1678,166 @@
       <w:r>
         <w:t xml:space="preserve"> %}</w:t>
       </w:r>
-      <w:proofErr w:type="gramEnd"/>
     </w:p>
     <w:p>
+      <w:pPr>
+        <w:sectPr>
+          <w:footerReference w:type="default" r:id="rId7"/>
+          <w:pgSz w:w="12240" w:h="15840"/>
+          <w:pgMar w:top="720" w:right="720" w:bottom="432" w:left="720" w:header="720" w:footer="720" w:gutter="0"/>
+          <w:pgNumType w:start="1"/>
+          <w:cols w:space="720"/>
+          <w:docGrid w:linePitch="360"/>
+        </w:sectPr>
+      </w:pPr>
+      <w:r>
+        <w:t xml:space="preserve">{% if </w:t>
+      </w:r>
+      <w:proofErr w:type="spellStart"/>
+      <w:r>
+        <w:t>beneficiaries.number</w:t>
+      </w:r>
+      <w:proofErr w:type="spellEnd"/>
+      <w:r>
+        <w:t>()</w:t>
+      </w:r>
+      <w:r>
+        <w:t xml:space="preserve"> == 1 %}</w:t>
+      </w:r>
+      <w:r>
+        <w:t xml:space="preserve">Upon </w:t>
+      </w:r>
+      <w:r>
+        <w:t>{{</w:t>
+      </w:r>
+      <w:proofErr w:type="spellStart"/>
+      <w:r>
+        <w:t>my_or_our</w:t>
+      </w:r>
+      <w:proofErr w:type="spellEnd"/>
+      <w:r>
+        <w:t xml:space="preserve">}} </w:t>
+      </w:r>
+      <w:r>
+        <w:t>{{</w:t>
+      </w:r>
+      <w:proofErr w:type="spellStart"/>
+      <w:r>
+        <w:t>death_or_deaths</w:t>
+      </w:r>
+      <w:proofErr w:type="spellEnd"/>
+      <w:r>
+        <w:t>}}</w:t>
+      </w:r>
+      <w:r>
+        <w:t xml:space="preserve">, </w:t>
+      </w:r>
+      <w:r>
+        <w:t>{{</w:t>
+      </w:r>
+      <w:proofErr w:type="spellStart"/>
+      <w:r>
+        <w:t>i_or_we</w:t>
+      </w:r>
+      <w:proofErr w:type="spellEnd"/>
+      <w:r>
+        <w:t>}}</w:t>
+      </w:r>
+      <w:r>
+        <w:t xml:space="preserve"> transfer </w:t>
+      </w:r>
+      <w:r>
+        <w:t>{{</w:t>
+      </w:r>
+      <w:proofErr w:type="spellStart"/>
+      <w:r>
+        <w:t>my_or_our</w:t>
+      </w:r>
+      <w:proofErr w:type="spellEnd"/>
+      <w:r>
+        <w:t xml:space="preserve">}} </w:t>
+      </w:r>
+      <w:r>
+        <w:t>interest in the above described property to the beneficiary designated above.</w:t>
+      </w:r>
+      <w:r>
+        <w:t>{% else %}</w:t>
+      </w:r>
+      <w:r>
+        <w:t xml:space="preserve">Upon </w:t>
+      </w:r>
+      <w:r>
+        <w:t>{{</w:t>
+      </w:r>
+      <w:proofErr w:type="spellStart"/>
+      <w:r>
+        <w:t>my_or_our</w:t>
+      </w:r>
+      <w:proofErr w:type="spellEnd"/>
+      <w:r>
+        <w:t xml:space="preserve">}} </w:t>
+      </w:r>
+      <w:r>
+        <w:t>{{</w:t>
+      </w:r>
+      <w:proofErr w:type="spellStart"/>
+      <w:r>
+        <w:t>death_or_deaths</w:t>
+      </w:r>
+      <w:proofErr w:type="spellEnd"/>
+      <w:r>
+        <w:t>}}</w:t>
+      </w:r>
+      <w:r>
+        <w:t xml:space="preserve">, </w:t>
+      </w:r>
+      <w:r>
+        <w:t>{{</w:t>
+      </w:r>
+      <w:proofErr w:type="spellStart"/>
+      <w:r>
+        <w:t>i_or_we</w:t>
+      </w:r>
+      <w:proofErr w:type="spellEnd"/>
+      <w:r>
+        <w:t>}}</w:t>
+      </w:r>
+      <w:r>
+        <w:t xml:space="preserve"> transfer </w:t>
+      </w:r>
+      <w:r>
+        <w:t>{{</w:t>
+      </w:r>
+      <w:proofErr w:type="spellStart"/>
+      <w:r>
+        <w:t>my_or_our</w:t>
+      </w:r>
+      <w:proofErr w:type="spellEnd"/>
+      <w:r>
+        <w:t xml:space="preserve">}} </w:t>
+      </w:r>
+      <w:r>
+        <w:t xml:space="preserve">interest in the above described property to the beneficiaries designated above as </w:t>
+      </w:r>
+      <w:r>
+        <w:t>{{</w:t>
+      </w:r>
+      <w:proofErr w:type="spellStart"/>
+      <w:r>
+        <w:t>tenancy_type</w:t>
+      </w:r>
+      <w:proofErr w:type="spellEnd"/>
+      <w:r>
+        <w:t>}}</w:t>
+      </w:r>
+      <w:r>
+        <w:t>.</w:t>
+      </w:r>
       <w:r>
         <w:t>{%</w:t>
       </w:r>
       <w:r>
-        <w:t>p</w:t>
-      </w:r>
-      <w:r>
-        <w:t xml:space="preserve"> if </w:t>
-      </w:r>
-      <w:proofErr w:type="spellStart"/>
-      <w:proofErr w:type="gramStart"/>
-      <w:r>
-        <w:t>beneficiaries.number</w:t>
-      </w:r>
-      <w:proofErr w:type="spellEnd"/>
-      <w:proofErr w:type="gramEnd"/>
-      <w:r>
-        <w:t>()</w:t>
-      </w:r>
-      <w:r>
-        <w:t xml:space="preserve"> == </w:t>
-      </w:r>
-      <w:proofErr w:type="gramStart"/>
-      <w:r>
-        <w:t>1 %}</w:t>
-      </w:r>
-      <w:proofErr w:type="gramEnd"/>
-    </w:p>
-    <w:p>
-      <w:pPr>
-        <w:keepLines/>
-      </w:pPr>
-      <w:r>
-        <w:t xml:space="preserve">Upon </w:t>
-      </w:r>
-      <w:r>
-        <w:t>{{</w:t>
-      </w:r>
-      <w:proofErr w:type="spellStart"/>
-      <w:r>
-        <w:t>my_or_our</w:t>
-      </w:r>
-      <w:proofErr w:type="spellEnd"/>
-      <w:r>
-        <w:t xml:space="preserve">}} </w:t>
-      </w:r>
-      <w:r>
-        <w:t>{{</w:t>
-      </w:r>
-      <w:proofErr w:type="spellStart"/>
-      <w:r>
-        <w:t>death_or_deaths</w:t>
-      </w:r>
-      <w:proofErr w:type="spellEnd"/>
-      <w:r>
-        <w:t>}}</w:t>
-      </w:r>
-      <w:r>
-        <w:t xml:space="preserve">, </w:t>
-      </w:r>
-      <w:r>
-        <w:t>{{</w:t>
-      </w:r>
-      <w:proofErr w:type="spellStart"/>
-      <w:r>
-        <w:t>i_or_we</w:t>
-      </w:r>
-      <w:proofErr w:type="spellEnd"/>
-      <w:r>
-        <w:t>}}</w:t>
-      </w:r>
-      <w:r>
-        <w:t xml:space="preserve"> transfer </w:t>
-      </w:r>
-      <w:r>
-        <w:t>{{</w:t>
-      </w:r>
-      <w:proofErr w:type="spellStart"/>
-      <w:r>
-        <w:t>my_or_our</w:t>
-      </w:r>
-      <w:proofErr w:type="spellEnd"/>
-      <w:r>
-        <w:t xml:space="preserve">}} </w:t>
-      </w:r>
-      <w:r>
-        <w:t xml:space="preserve">interest in the </w:t>
-      </w:r>
-      <w:proofErr w:type="gramStart"/>
-      <w:r>
-        <w:t>above described</w:t>
-      </w:r>
-      <w:proofErr w:type="gramEnd"/>
-      <w:r>
-        <w:t xml:space="preserve"> property to the beneficiary designated above.</w:t>
-      </w:r>
-    </w:p>
-    <w:p>
-      <w:pPr>
-        <w:keepLines/>
-      </w:pPr>
-      <w:r>
-        <w:t>{%</w:t>
-      </w:r>
-      <w:r>
-        <w:t>p</w:t>
-      </w:r>
-      <w:r>
-        <w:t xml:space="preserve"> </w:t>
-      </w:r>
-      <w:proofErr w:type="gramStart"/>
-      <w:r>
-        <w:t>endif %}</w:t>
-      </w:r>
-      <w:proofErr w:type="gramEnd"/>
-    </w:p>
-    <w:p>
-      <w:r>
-        <w:t>{%</w:t>
-      </w:r>
-      <w:r>
-        <w:t>p</w:t>
-      </w:r>
-      <w:r>
-        <w:t xml:space="preserve"> if </w:t>
-      </w:r>
-      <w:proofErr w:type="spellStart"/>
-      <w:proofErr w:type="gramStart"/>
-      <w:r>
-        <w:t>beneficiaries.number</w:t>
-      </w:r>
-      <w:proofErr w:type="spellEnd"/>
-      <w:proofErr w:type="gramEnd"/>
-      <w:r>
-        <w:t>(</w:t>
-      </w:r>
-      <w:proofErr w:type="gramStart"/>
-      <w:r>
-        <w:t>)</w:t>
-      </w:r>
-      <w:r>
-        <w:t xml:space="preserve"> !</w:t>
-      </w:r>
-      <w:proofErr w:type="gramEnd"/>
-      <w:r>
-        <w:t xml:space="preserve">= </w:t>
-      </w:r>
-      <w:proofErr w:type="gramStart"/>
-      <w:r>
-        <w:t>1 %}</w:t>
-      </w:r>
-      <w:proofErr w:type="gramEnd"/>
-    </w:p>
-    <w:p>
-      <w:pPr>
-        <w:keepLines/>
-      </w:pPr>
-      <w:r>
-        <w:t xml:space="preserve">Upon </w:t>
-      </w:r>
-      <w:r>
-        <w:t>{{</w:t>
-      </w:r>
-      <w:proofErr w:type="spellStart"/>
-      <w:r>
-        <w:t>my_or_our</w:t>
-      </w:r>
-      <w:proofErr w:type="spellEnd"/>
-      <w:r>
-        <w:t xml:space="preserve">}} </w:t>
-      </w:r>
-      <w:r>
-        <w:t>{{</w:t>
-      </w:r>
-      <w:proofErr w:type="spellStart"/>
-      <w:r>
-        <w:t>death_or_deaths</w:t>
-      </w:r>
-      <w:proofErr w:type="spellEnd"/>
-      <w:r>
-        <w:t>}}</w:t>
-      </w:r>
-      <w:r>
-        <w:t xml:space="preserve">, </w:t>
-      </w:r>
-      <w:r>
-        <w:t>{{</w:t>
-      </w:r>
-      <w:proofErr w:type="spellStart"/>
-      <w:r>
-        <w:t>i_or_we</w:t>
-      </w:r>
-      <w:proofErr w:type="spellEnd"/>
-      <w:r>
-        <w:t>}}</w:t>
-      </w:r>
-      <w:r>
-        <w:t xml:space="preserve"> transfer </w:t>
-      </w:r>
-      <w:r>
-        <w:t>{{</w:t>
-      </w:r>
-      <w:proofErr w:type="spellStart"/>
-      <w:r>
-        <w:t>my_or_our</w:t>
-      </w:r>
-      <w:proofErr w:type="spellEnd"/>
-      <w:r>
-        <w:t xml:space="preserve">}} </w:t>
-      </w:r>
-      <w:r>
-        <w:t xml:space="preserve">interest in the </w:t>
-      </w:r>
-      <w:proofErr w:type="gramStart"/>
-      <w:r>
-        <w:t>above described</w:t>
-      </w:r>
-      <w:proofErr w:type="gramEnd"/>
-      <w:r>
-        <w:t xml:space="preserve"> property to the beneficiaries designated above as </w:t>
-      </w:r>
-      <w:r>
-        <w:t>{{</w:t>
-      </w:r>
-      <w:proofErr w:type="spellStart"/>
-      <w:r>
-        <w:t>tenancy_type</w:t>
-      </w:r>
-      <w:proofErr w:type="spellEnd"/>
-      <w:r>
-        <w:t>}}</w:t>
-      </w:r>
-      <w:r>
-        <w:t>.</w:t>
+        <w:t xml:space="preserve"> endif %}</w:t>
       </w:r>
       <w:r>
         <w:t xml:space="preserve"> </w:t>
@@ -2271,34 +1851,15 @@
           <w:szCs w:val="12"/>
         </w:rPr>
       </w:pPr>
-      <w:r>
+    </w:p>
+    <w:p>
+      <w:pPr>
+        <w:keepLines/>
         <w:rPr>
           <w:sz w:val="12"/>
           <w:szCs w:val="12"/>
         </w:rPr>
-        <w:t>{%</w:t>
-      </w:r>
-      <w:r>
-        <w:rPr>
-          <w:sz w:val="12"/>
-          <w:szCs w:val="12"/>
-        </w:rPr>
-        <w:t>p</w:t>
-      </w:r>
-      <w:r>
-        <w:rPr>
-          <w:sz w:val="12"/>
-          <w:szCs w:val="12"/>
-        </w:rPr>
-        <w:t xml:space="preserve"> endif %}</w:t>
-      </w:r>
-      <w:r>
-        <w:rPr>
-          <w:sz w:val="12"/>
-          <w:szCs w:val="12"/>
-        </w:rPr>
-        <w:br w:type="page"/>
-      </w:r>
+      </w:pPr>
     </w:p>
     <w:p>
       <w:pPr>
@@ -2308,7 +1869,6 @@
         <w:rPr>
           <w:noProof/>
         </w:rPr>
-        <w:lastRenderedPageBreak/>
         <mc:AlternateContent>
           <mc:Choice Requires="wps">
             <w:drawing>
@@ -2476,7 +2036,11 @@
                               </w:tc>
                             </w:tr>
                           </w:tbl>
-                          <w:p/>
+                          <w:p>
+                            <w:pPr>
+                              <w:keepNext/>
+                            </w:pPr>
+                          </w:p>
                         </w:txbxContent>
                       </wps:txbx>
                       <wps:bodyPr rot="0" vert="horz" wrap="square" lIns="91440" tIns="45720" rIns="91440" bIns="45720" anchor="t" anchorCtr="0">
@@ -2624,7 +2188,11 @@
                         </w:tc>
                       </w:tr>
                     </w:tbl>
-                    <w:p/>
+                    <w:p>
+                      <w:pPr>
+                        <w:keepNext/>
+                      </w:pPr>
+                    </w:p>
                   </w:txbxContent>
                 </v:textbox>
                 <w10:wrap type="square" anchorx="margin" anchory="page"/>
@@ -2644,23 +2212,7 @@
         <w:keepLines/>
       </w:pPr>
       <w:r>
-        <w:t xml:space="preserve">This instrument revokes </w:t>
-      </w:r>
-      <w:proofErr w:type="gramStart"/>
-      <w:r>
-        <w:t>any and all</w:t>
-      </w:r>
-      <w:proofErr w:type="gramEnd"/>
-      <w:r>
-        <w:t xml:space="preserve"> prior transfer on death instruments made by the </w:t>
-      </w:r>
-      <w:proofErr w:type="gramStart"/>
-      <w:r>
-        <w:t>above mentioned</w:t>
-      </w:r>
-      <w:proofErr w:type="gramEnd"/>
-      <w:r>
-        <w:t xml:space="preserve"> owner for the above mentioned residential real estate. Before </w:t>
+        <w:t xml:space="preserve">This instrument revokes any and all prior transfer on death instruments made by the above mentioned owner for the above mentioned residential real estate. Before </w:t>
       </w:r>
       <w:r>
         <w:t>{{</w:t>
@@ -2781,17 +2333,8 @@
           <w:sz w:val="20"/>
           <w:szCs w:val="20"/>
         </w:rPr>
-        <w:t xml:space="preserve"> == </w:t>
-      </w:r>
-      <w:proofErr w:type="gramStart"/>
-      <w:r>
-        <w:rPr>
-          <w:sz w:val="20"/>
-          <w:szCs w:val="20"/>
-        </w:rPr>
-        <w:t>False %}</w:t>
-      </w:r>
-      <w:proofErr w:type="gramEnd"/>
+        <w:t xml:space="preserve"> == False %}</w:t>
+      </w:r>
     </w:p>
     <w:tbl>
       <w:tblPr>
@@ -2903,7 +2446,6 @@
               <w:t>.</w:t>
             </w:r>
             <w:proofErr w:type="spellStart"/>
-            <w:proofErr w:type="gramStart"/>
             <w:r>
               <w:rPr>
                 <w:bCs/>
@@ -2911,7 +2453,6 @@
               <w:t>name.full</w:t>
             </w:r>
             <w:proofErr w:type="spellEnd"/>
-            <w:proofErr w:type="gramEnd"/>
             <w:r>
               <w:rPr>
                 <w:bCs/>
@@ -2972,16 +2513,11 @@
       </w:r>
       <w:proofErr w:type="spellEnd"/>
       <w:r>
-        <w:t xml:space="preserve"> == </w:t>
-      </w:r>
-      <w:proofErr w:type="gramStart"/>
-      <w:r>
-        <w:t>True</w:t>
+        <w:t xml:space="preserve"> == True</w:t>
       </w:r>
       <w:r>
         <w:t xml:space="preserve"> %}</w:t>
       </w:r>
-      <w:proofErr w:type="gramEnd"/>
     </w:p>
     <w:p>
       <w:pPr>
@@ -3080,12 +2616,10 @@
               <w:t>{{users[0].</w:t>
             </w:r>
             <w:proofErr w:type="spellStart"/>
-            <w:proofErr w:type="gramStart"/>
             <w:r>
               <w:t>name.full</w:t>
             </w:r>
             <w:proofErr w:type="spellEnd"/>
-            <w:proofErr w:type="gramEnd"/>
             <w:r>
               <w:t>(middle=’full’)</w:t>
             </w:r>
@@ -3245,7 +2779,6 @@
               <w:t>{{</w:t>
             </w:r>
             <w:proofErr w:type="spellStart"/>
-            <w:proofErr w:type="gramStart"/>
             <w:r>
               <w:rPr>
                 <w:bCs/>
@@ -3253,7 +2786,6 @@
               <w:t>joint_owner.name.full</w:t>
             </w:r>
             <w:proofErr w:type="spellEnd"/>
-            <w:proofErr w:type="gramEnd"/>
             <w:r>
               <w:rPr>
                 <w:bCs/>
@@ -3301,18 +2833,10 @@
         </w:rPr>
       </w:pPr>
       <w:r>
-        <w:t xml:space="preserve">{% endif </w:t>
-      </w:r>
-      <w:proofErr w:type="gramStart"/>
-      <w:r>
-        <w:t>%}</w:t>
-      </w:r>
-      <w:r>
-        <w:t>{</w:t>
-      </w:r>
-      <w:proofErr w:type="gramEnd"/>
-      <w:r>
-        <w:t xml:space="preserve">% </w:t>
+        <w:t>{% endif %}</w:t>
+      </w:r>
+      <w:r>
+        <w:t xml:space="preserve">{% </w:t>
       </w:r>
       <w:r>
         <w:rPr>
@@ -3498,22 +3022,14 @@
       </w:r>
       <w:proofErr w:type="spellStart"/>
       <w:r>
-        <w:t>owner_or_</w:t>
-      </w:r>
-      <w:proofErr w:type="gramStart"/>
-      <w:r>
-        <w:t>owners</w:t>
+        <w:t>owner_or_owners</w:t>
       </w:r>
       <w:proofErr w:type="spellEnd"/>
       <w:r>
         <w:t>}}</w:t>
       </w:r>
       <w:r>
-        <w:t>.</w:t>
-      </w:r>
-      <w:proofErr w:type="gramEnd"/>
-      <w:r>
-        <w:t xml:space="preserve"> At the time of the execution, I believe the </w:t>
+        <w:t xml:space="preserve">. At the time of the execution, I believe the </w:t>
       </w:r>
       <w:r>
         <w:t>{{</w:t>
@@ -3678,18 +3194,10 @@
             </w:r>
             <w:proofErr w:type="spellEnd"/>
             <w:r>
-              <w:t xml:space="preserve"> == True </w:t>
-            </w:r>
-            <w:proofErr w:type="gramStart"/>
-            <w:r>
-              <w:t>%}</w:t>
-            </w:r>
-            <w:r>
-              <w:t>{</w:t>
-            </w:r>
-            <w:proofErr w:type="gramEnd"/>
-            <w:r>
-              <w:t xml:space="preserve">% if </w:t>
+              <w:t xml:space="preserve"> == True %}</w:t>
+            </w:r>
+            <w:r>
+              <w:t xml:space="preserve">{% if </w:t>
             </w:r>
             <w:proofErr w:type="spellStart"/>
             <w:r>
@@ -3703,36 +3211,20 @@
             </w:r>
             <w:proofErr w:type="spellEnd"/>
             <w:r>
-              <w:t xml:space="preserve"> == True </w:t>
-            </w:r>
-            <w:proofErr w:type="gramStart"/>
-            <w:r>
-              <w:t>%}</w:t>
+              <w:t xml:space="preserve"> == True %}</w:t>
             </w:r>
             <w:r>
               <w:t>{{</w:t>
             </w:r>
             <w:r>
-              <w:t xml:space="preserve"> witnesses</w:t>
-            </w:r>
-            <w:proofErr w:type="gramEnd"/>
-            <w:r>
-              <w:t>[0</w:t>
-            </w:r>
-            <w:proofErr w:type="gramStart"/>
-            <w:r>
-              <w:t>]</w:t>
+              <w:t xml:space="preserve"> witnesses[0]</w:t>
             </w:r>
             <w:r>
               <w:t>.</w:t>
             </w:r>
             <w:proofErr w:type="spellStart"/>
             <w:r>
-              <w:t>address</w:t>
-            </w:r>
-            <w:proofErr w:type="gramEnd"/>
-            <w:r>
-              <w:t>.line_one</w:t>
+              <w:t>address.line_one</w:t>
             </w:r>
             <w:proofErr w:type="spellEnd"/>
             <w:r>
@@ -3745,29 +3237,13 @@
               <w:t>bare=True</w:t>
             </w:r>
             <w:r>
-              <w:t>)</w:t>
-            </w:r>
-            <w:proofErr w:type="gramStart"/>
-            <w:r>
-              <w:t>}}</w:t>
-            </w:r>
-            <w:r>
-              <w:t>{</w:t>
-            </w:r>
-            <w:proofErr w:type="gramEnd"/>
-            <w:r>
-              <w:t xml:space="preserve">% </w:t>
-            </w:r>
-            <w:proofErr w:type="gramStart"/>
-            <w:r>
-              <w:t>endif %}</w:t>
-            </w:r>
-            <w:r>
-              <w:t xml:space="preserve"> {</w:t>
-            </w:r>
-            <w:proofErr w:type="gramEnd"/>
-            <w:r>
-              <w:t>% endif %}</w:t>
+              <w:t>)}}</w:t>
+            </w:r>
+            <w:r>
+              <w:t>{% endif %}</w:t>
+            </w:r>
+            <w:r>
+              <w:t xml:space="preserve"> {% endif %}</w:t>
             </w:r>
           </w:p>
         </w:tc>
@@ -3815,45 +3291,27 @@
             </w:r>
             <w:proofErr w:type="spellEnd"/>
             <w:r>
-              <w:t xml:space="preserve"> == True </w:t>
-            </w:r>
-            <w:proofErr w:type="gramStart"/>
-            <w:r>
-              <w:t>%}</w:t>
+              <w:t xml:space="preserve"> == True %}</w:t>
             </w:r>
             <w:r>
               <w:t>{{</w:t>
             </w:r>
             <w:r>
-              <w:t xml:space="preserve"> witnesses</w:t>
-            </w:r>
-            <w:proofErr w:type="gramEnd"/>
-            <w:r>
-              <w:t>[0]</w:t>
+              <w:t xml:space="preserve"> witnesses[0]</w:t>
             </w:r>
             <w:r>
               <w:t>.</w:t>
             </w:r>
             <w:proofErr w:type="spellStart"/>
-            <w:proofErr w:type="gramStart"/>
             <w:r>
               <w:t>name.full</w:t>
             </w:r>
             <w:proofErr w:type="spellEnd"/>
-            <w:proofErr w:type="gramEnd"/>
-            <w:r>
-              <w:t>(middle=’full’)</w:t>
-            </w:r>
-            <w:proofErr w:type="gramStart"/>
-            <w:r>
-              <w:t>}}</w:t>
-            </w:r>
-            <w:r>
-              <w:t>{</w:t>
-            </w:r>
-            <w:proofErr w:type="gramEnd"/>
-            <w:r>
-              <w:t>% endif %}</w:t>
+            <w:r>
+              <w:t>(middle=’full’)}}</w:t>
+            </w:r>
+            <w:r>
+              <w:t>{% endif %}</w:t>
             </w:r>
           </w:p>
         </w:tc>
@@ -3896,18 +3354,10 @@
             </w:r>
             <w:proofErr w:type="spellEnd"/>
             <w:r>
-              <w:t xml:space="preserve"> == True </w:t>
-            </w:r>
-            <w:proofErr w:type="gramStart"/>
-            <w:r>
-              <w:t>%}</w:t>
-            </w:r>
-            <w:r>
-              <w:t>{</w:t>
-            </w:r>
-            <w:proofErr w:type="gramEnd"/>
-            <w:r>
-              <w:t xml:space="preserve">% if </w:t>
+              <w:t xml:space="preserve"> == True %}</w:t>
+            </w:r>
+            <w:r>
+              <w:t xml:space="preserve">{% if </w:t>
             </w:r>
             <w:proofErr w:type="spellStart"/>
             <w:r>
@@ -3921,61 +3371,28 @@
             </w:r>
             <w:proofErr w:type="spellEnd"/>
             <w:r>
-              <w:t xml:space="preserve"> == True </w:t>
-            </w:r>
-            <w:proofErr w:type="gramStart"/>
-            <w:r>
-              <w:t>%}</w:t>
+              <w:t xml:space="preserve"> == True %}</w:t>
             </w:r>
             <w:r>
               <w:t>{{</w:t>
             </w:r>
             <w:r>
-              <w:t xml:space="preserve"> witnesses</w:t>
-            </w:r>
-            <w:proofErr w:type="gramEnd"/>
-            <w:r>
-              <w:t>[0</w:t>
-            </w:r>
-            <w:proofErr w:type="gramStart"/>
-            <w:r>
-              <w:t>]</w:t>
+              <w:t xml:space="preserve"> witnesses[0]</w:t>
             </w:r>
             <w:r>
               <w:t>.</w:t>
             </w:r>
             <w:proofErr w:type="spellStart"/>
             <w:r>
-              <w:t>address</w:t>
-            </w:r>
-            <w:proofErr w:type="gramEnd"/>
-            <w:r>
-              <w:t>.line_</w:t>
-            </w:r>
-            <w:proofErr w:type="gramStart"/>
-            <w:r>
-              <w:t>two</w:t>
+              <w:t>address.line_two</w:t>
             </w:r>
             <w:proofErr w:type="spellEnd"/>
             <w:r>
-              <w:t>(</w:t>
-            </w:r>
-            <w:proofErr w:type="gramEnd"/>
-            <w:r>
-              <w:t>)</w:t>
-            </w:r>
-            <w:proofErr w:type="gramStart"/>
-            <w:r>
-              <w:t>}}</w:t>
-            </w:r>
-            <w:r>
-              <w:t>{</w:t>
-            </w:r>
-            <w:proofErr w:type="gramEnd"/>
-            <w:r>
-              <w:t xml:space="preserve">% endif </w:t>
-            </w:r>
-            <w:proofErr w:type="gramStart"/>
+              <w:t>()}}</w:t>
+            </w:r>
+            <w:r>
+              <w:t xml:space="preserve">{% endif </w:t>
+            </w:r>
             <w:r>
               <w:t>%</w:t>
             </w:r>
@@ -3983,11 +3400,7 @@
               <w:t>}</w:t>
             </w:r>
             <w:r>
-              <w:t>{</w:t>
-            </w:r>
-            <w:proofErr w:type="gramEnd"/>
-            <w:r>
-              <w:t>% endif %}</w:t>
+              <w:t>{% endif %}</w:t>
             </w:r>
           </w:p>
         </w:tc>
@@ -4129,6 +3542,7 @@
       </w:r>
       <w:proofErr w:type="spellStart"/>
       <w:r>
+        <w:lastRenderedPageBreak/>
         <w:t>joint_language</w:t>
       </w:r>
       <w:proofErr w:type="spellEnd"/>
@@ -4159,7 +3573,6 @@
         <w:t xml:space="preserve">the </w:t>
       </w:r>
       <w:r>
-        <w:lastRenderedPageBreak/>
         <w:t>{{</w:t>
       </w:r>
       <w:proofErr w:type="spellStart"/>
@@ -4184,19 +3597,11 @@
       </w:r>
       <w:proofErr w:type="spellStart"/>
       <w:r>
-        <w:t>owner_or_</w:t>
-      </w:r>
-      <w:proofErr w:type="gramStart"/>
-      <w:r>
-        <w:t>owners</w:t>
-      </w:r>
-      <w:proofErr w:type="spellEnd"/>
-      <w:r>
-        <w:t>}}.</w:t>
-      </w:r>
-      <w:proofErr w:type="gramEnd"/>
-      <w:r>
-        <w:t xml:space="preserve"> At the time of the execution, I believe the {{</w:t>
+        <w:t>owner_or_owners</w:t>
+      </w:r>
+      <w:proofErr w:type="spellEnd"/>
+      <w:r>
+        <w:t>}}. At the time of the execution, I believe the {{</w:t>
       </w:r>
       <w:proofErr w:type="spellStart"/>
       <w:r>
@@ -4361,15 +3766,7 @@
             </w:r>
             <w:proofErr w:type="spellEnd"/>
             <w:r>
-              <w:t xml:space="preserve"> == True </w:t>
-            </w:r>
-            <w:proofErr w:type="gramStart"/>
-            <w:r>
-              <w:t>%}{</w:t>
-            </w:r>
-            <w:proofErr w:type="gramEnd"/>
-            <w:r>
-              <w:t xml:space="preserve">% if </w:t>
+              <w:t xml:space="preserve"> == True %}{% if </w:t>
             </w:r>
             <w:proofErr w:type="spellStart"/>
             <w:r>
@@ -4383,33 +3780,17 @@
             </w:r>
             <w:proofErr w:type="spellEnd"/>
             <w:r>
-              <w:t xml:space="preserve"> == True </w:t>
-            </w:r>
-            <w:proofErr w:type="gramStart"/>
-            <w:r>
-              <w:t xml:space="preserve">%}{{ </w:t>
-            </w:r>
-            <w:r>
-              <w:t>witnesses</w:t>
-            </w:r>
-            <w:proofErr w:type="gramEnd"/>
-            <w:r>
-              <w:t>[1</w:t>
-            </w:r>
-            <w:proofErr w:type="gramStart"/>
-            <w:r>
-              <w:t>]</w:t>
+              <w:t xml:space="preserve"> == True %}{{ </w:t>
+            </w:r>
+            <w:r>
+              <w:t>witnesses[1]</w:t>
             </w:r>
             <w:r>
               <w:t>.</w:t>
             </w:r>
             <w:proofErr w:type="spellStart"/>
             <w:r>
-              <w:t>address</w:t>
-            </w:r>
-            <w:proofErr w:type="gramEnd"/>
-            <w:r>
-              <w:t>.line_one</w:t>
+              <w:t>address.line_one</w:t>
             </w:r>
             <w:proofErr w:type="spellEnd"/>
             <w:r>
@@ -4422,15 +3803,7 @@
               <w:t>bare=True</w:t>
             </w:r>
             <w:r>
-              <w:t>)</w:t>
-            </w:r>
-            <w:proofErr w:type="gramStart"/>
-            <w:r>
-              <w:t>}}{</w:t>
-            </w:r>
-            <w:proofErr w:type="gramEnd"/>
-            <w:r>
-              <w:t>% endif %} {% endif %}</w:t>
+              <w:t>)}}{% endif %} {% endif %}</w:t>
             </w:r>
           </w:p>
         </w:tc>
@@ -4482,39 +3855,21 @@
             </w:r>
             <w:proofErr w:type="spellEnd"/>
             <w:r>
-              <w:t xml:space="preserve"> == True </w:t>
-            </w:r>
-            <w:proofErr w:type="gramStart"/>
-            <w:r>
-              <w:t xml:space="preserve">%}{{ </w:t>
-            </w:r>
-            <w:r>
-              <w:t>witnesses</w:t>
-            </w:r>
-            <w:proofErr w:type="gramEnd"/>
-            <w:r>
-              <w:t>[1]</w:t>
+              <w:t xml:space="preserve"> == True %}{{ </w:t>
+            </w:r>
+            <w:r>
+              <w:t>witnesses[1]</w:t>
             </w:r>
             <w:r>
               <w:t>.</w:t>
             </w:r>
             <w:proofErr w:type="spellStart"/>
-            <w:proofErr w:type="gramStart"/>
             <w:r>
               <w:t>name.full</w:t>
             </w:r>
             <w:proofErr w:type="spellEnd"/>
-            <w:proofErr w:type="gramEnd"/>
-            <w:r>
-              <w:t>(middle=’full’)</w:t>
-            </w:r>
-            <w:proofErr w:type="gramStart"/>
-            <w:r>
-              <w:t>}}{</w:t>
-            </w:r>
-            <w:proofErr w:type="gramEnd"/>
-            <w:r>
-              <w:t>% endif %}</w:t>
+            <w:r>
+              <w:t>(middle=’full’)}}{% endif %}</w:t>
             </w:r>
           </w:p>
         </w:tc>
@@ -4559,13 +3914,8 @@
             <w:r>
               <w:t xml:space="preserve"> == True </w:t>
             </w:r>
-            <w:proofErr w:type="gramStart"/>
-            <w:r>
-              <w:t>%}{</w:t>
-            </w:r>
-            <w:proofErr w:type="gramEnd"/>
-            <w:r>
-              <w:t xml:space="preserve">% if </w:t>
+            <w:r>
+              <w:t xml:space="preserve">%}{% if </w:t>
             </w:r>
             <w:proofErr w:type="spellStart"/>
             <w:r>
@@ -4579,61 +3929,21 @@
             </w:r>
             <w:proofErr w:type="spellEnd"/>
             <w:r>
-              <w:t xml:space="preserve"> == True </w:t>
-            </w:r>
-            <w:proofErr w:type="gramStart"/>
-            <w:r>
-              <w:t xml:space="preserve">%}{{ </w:t>
-            </w:r>
-            <w:r>
-              <w:t>witnesses</w:t>
-            </w:r>
-            <w:proofErr w:type="gramEnd"/>
-            <w:r>
-              <w:t>[1</w:t>
-            </w:r>
-            <w:proofErr w:type="gramStart"/>
-            <w:r>
-              <w:t>]</w:t>
+              <w:t xml:space="preserve"> == True %}{{ </w:t>
+            </w:r>
+            <w:r>
+              <w:t>witnesses[1]</w:t>
             </w:r>
             <w:r>
               <w:t>.</w:t>
             </w:r>
             <w:proofErr w:type="spellStart"/>
             <w:r>
-              <w:t>address</w:t>
-            </w:r>
-            <w:proofErr w:type="gramEnd"/>
-            <w:r>
-              <w:t>.line_</w:t>
-            </w:r>
-            <w:proofErr w:type="gramStart"/>
-            <w:r>
-              <w:t>two</w:t>
+              <w:t>address.line_two</w:t>
             </w:r>
             <w:proofErr w:type="spellEnd"/>
             <w:r>
-              <w:t>(</w:t>
-            </w:r>
-            <w:proofErr w:type="gramEnd"/>
-            <w:r>
-              <w:t>)</w:t>
-            </w:r>
-            <w:proofErr w:type="gramStart"/>
-            <w:r>
-              <w:t>}}{</w:t>
-            </w:r>
-            <w:proofErr w:type="gramEnd"/>
-            <w:r>
-              <w:t xml:space="preserve">% endif </w:t>
-            </w:r>
-            <w:proofErr w:type="gramStart"/>
-            <w:r>
-              <w:t>%}{</w:t>
-            </w:r>
-            <w:proofErr w:type="gramEnd"/>
-            <w:r>
-              <w:t>% endif %}</w:t>
+              <w:t>()}}{% endif %}{% endif %}</w:t>
             </w:r>
           </w:p>
         </w:tc>
@@ -5051,19 +4361,11 @@
       </w:r>
       <w:proofErr w:type="spellStart"/>
       <w:r>
-        <w:t>owner_or_</w:t>
-      </w:r>
-      <w:proofErr w:type="gramStart"/>
-      <w:r>
-        <w:t>owners</w:t>
-      </w:r>
-      <w:proofErr w:type="spellEnd"/>
-      <w:r>
-        <w:t>}}.</w:t>
-      </w:r>
-      <w:proofErr w:type="gramEnd"/>
-      <w:r>
-        <w:t xml:space="preserve"> At the time of the execution, I believe the {{</w:t>
+        <w:t>owner_or_owners</w:t>
+      </w:r>
+      <w:proofErr w:type="spellEnd"/>
+      <w:r>
+        <w:t>}}. At the time of the execution, I believe the {{</w:t>
       </w:r>
       <w:proofErr w:type="spellStart"/>
       <w:r>
@@ -5378,7 +4680,11 @@
         <w:t>,</w:t>
       </w:r>
       <w:r>
-        <w:t xml:space="preserve"> ___________</w:t>
+        <w:t xml:space="preserve"> </w:t>
+      </w:r>
+      <w:r>
+        <w:lastRenderedPageBreak/>
+        <w:t>___________</w:t>
       </w:r>
       <w:r>
         <w:t>.</w:t>
@@ -5394,19 +4700,11 @@
       </w:r>
       <w:proofErr w:type="spellStart"/>
       <w:r>
-        <w:t>owner_or_</w:t>
-      </w:r>
-      <w:proofErr w:type="gramStart"/>
-      <w:r>
-        <w:t>owners</w:t>
-      </w:r>
-      <w:proofErr w:type="spellEnd"/>
-      <w:r>
-        <w:t>}}.</w:t>
-      </w:r>
-      <w:proofErr w:type="gramEnd"/>
-      <w:r>
-        <w:t xml:space="preserve"> At the time of the execution, I believe the {{</w:t>
+        <w:t>owner_or_owners</w:t>
+      </w:r>
+      <w:proofErr w:type="spellEnd"/>
+      <w:r>
+        <w:t>}}. At the time of the execution, I believe the {{</w:t>
       </w:r>
       <w:proofErr w:type="spellStart"/>
       <w:r>
@@ -5873,7 +5171,6 @@
         <w:t>users[0].</w:t>
       </w:r>
       <w:proofErr w:type="spellStart"/>
-      <w:proofErr w:type="gramStart"/>
       <w:r>
         <w:rPr>
           <w:bCs/>
@@ -5881,7 +5178,6 @@
         <w:t>name.full</w:t>
       </w:r>
       <w:proofErr w:type="spellEnd"/>
-      <w:proofErr w:type="gramEnd"/>
       <w:r>
         <w:rPr>
           <w:bCs/>
@@ -5892,14 +5188,7 @@
         <w:rPr>
           <w:bCs/>
         </w:rPr>
-        <w:t>full</w:t>
-      </w:r>
-      <w:proofErr w:type="gramStart"/>
-      <w:r>
-        <w:rPr>
-          <w:bCs/>
-        </w:rPr>
-        <w:t>’</w:t>
+        <w:t>full’</w:t>
       </w:r>
       <w:r>
         <w:rPr>
@@ -5919,7 +5208,6 @@
         </w:rPr>
         <w:t>}</w:t>
       </w:r>
-      <w:proofErr w:type="gramEnd"/>
     </w:p>
     <w:p>
       <w:pPr>
@@ -6048,7 +5336,6 @@
         <w:t>{{</w:t>
       </w:r>
       <w:proofErr w:type="spellStart"/>
-      <w:proofErr w:type="gramStart"/>
       <w:r>
         <w:rPr>
           <w:bCs/>
@@ -6062,21 +5349,12 @@
         <w:t>.name.full</w:t>
       </w:r>
       <w:proofErr w:type="spellEnd"/>
-      <w:proofErr w:type="gramEnd"/>
       <w:r>
         <w:rPr>
           <w:bCs/>
         </w:rPr>
-        <w:t>(middle=’full</w:t>
-      </w:r>
-      <w:proofErr w:type="gramStart"/>
-      <w:r>
-        <w:rPr>
-          <w:bCs/>
-        </w:rPr>
-        <w:t>’)}}</w:t>
-      </w:r>
-      <w:proofErr w:type="gramEnd"/>
+        <w:t>(middle=’full’)}}</w:t>
+      </w:r>
     </w:p>
     <w:p>
       <w:pPr>
@@ -6093,75 +5371,34 @@
         <w:rPr>
           <w:bCs/>
         </w:rPr>
-        <w:t>joint_</w:t>
-      </w:r>
-      <w:proofErr w:type="gramStart"/>
+        <w:t>joint_owner</w:t>
+      </w:r>
       <w:r>
         <w:rPr>
           <w:bCs/>
         </w:rPr>
-        <w:t>owner</w:t>
-      </w:r>
+        <w:t>.address.on_one_line</w:t>
+      </w:r>
+      <w:proofErr w:type="spellEnd"/>
       <w:r>
         <w:rPr>
           <w:bCs/>
         </w:rPr>
-        <w:t>.address</w:t>
-      </w:r>
-      <w:proofErr w:type="gramEnd"/>
-      <w:r>
-        <w:rPr>
-          <w:bCs/>
-        </w:rPr>
-        <w:t>.on_one_line</w:t>
-      </w:r>
-      <w:proofErr w:type="spellEnd"/>
-      <w:r>
-        <w:rPr>
-          <w:bCs/>
-        </w:rPr>
-        <w:t>(bare=True)</w:t>
-      </w:r>
-      <w:proofErr w:type="gramStart"/>
-      <w:r>
-        <w:rPr>
-          <w:bCs/>
-        </w:rPr>
-        <w:t>}}</w:t>
-      </w:r>
-      <w:r>
-        <w:t>{</w:t>
-      </w:r>
-      <w:proofErr w:type="gramEnd"/>
-      <w:r>
-        <w:t xml:space="preserve">% if </w:t>
-      </w:r>
-      <w:proofErr w:type="spellStart"/>
-      <w:r>
-        <w:t>joint_</w:t>
-      </w:r>
-      <w:proofErr w:type="gramStart"/>
-      <w:r>
-        <w:t>owner</w:t>
-      </w:r>
-      <w:r>
-        <w:t>.include</w:t>
-      </w:r>
-      <w:proofErr w:type="gramEnd"/>
-      <w:r>
-        <w:t>_phone</w:t>
-      </w:r>
-      <w:proofErr w:type="spellEnd"/>
-      <w:r>
-        <w:t xml:space="preserve"> == </w:t>
-      </w:r>
-      <w:proofErr w:type="gramStart"/>
-      <w:r>
-        <w:t>True %}</w:t>
-      </w:r>
-      <w:proofErr w:type="gramEnd"/>
-      <w:r>
-        <w:t>, {{</w:t>
+        <w:t>(bare=True)}}</w:t>
+      </w:r>
+      <w:r>
+        <w:t xml:space="preserve">{% if </w:t>
+      </w:r>
+      <w:proofErr w:type="spellStart"/>
+      <w:r>
+        <w:t>joint_owner</w:t>
+      </w:r>
+      <w:r>
+        <w:t>.include_phone</w:t>
+      </w:r>
+      <w:proofErr w:type="spellEnd"/>
+      <w:r>
+        <w:t xml:space="preserve"> == True %}, {{</w:t>
       </w:r>
       <w:proofErr w:type="spellStart"/>
       <w:r>
@@ -6173,104 +5410,42 @@
       </w:r>
       <w:proofErr w:type="spellStart"/>
       <w:r>
-        <w:t>joint_</w:t>
-      </w:r>
-      <w:proofErr w:type="gramStart"/>
-      <w:r>
-        <w:t>owner</w:t>
-      </w:r>
-      <w:r>
-        <w:t>.phone</w:t>
-      </w:r>
-      <w:proofErr w:type="gramEnd"/>
-      <w:r>
-        <w:t>_number</w:t>
-      </w:r>
-      <w:proofErr w:type="spellEnd"/>
-      <w:r>
-        <w:t>)</w:t>
-      </w:r>
-      <w:proofErr w:type="gramStart"/>
-      <w:r>
-        <w:t>}}{</w:t>
-      </w:r>
-      <w:proofErr w:type="gramEnd"/>
-      <w:r>
-        <w:t xml:space="preserve">% endif </w:t>
-      </w:r>
-      <w:proofErr w:type="gramStart"/>
-      <w:r>
-        <w:t>%}{</w:t>
-      </w:r>
-      <w:proofErr w:type="gramEnd"/>
-      <w:r>
-        <w:t xml:space="preserve">% if </w:t>
-      </w:r>
-      <w:proofErr w:type="spellStart"/>
-      <w:r>
-        <w:t>joint_</w:t>
-      </w:r>
-      <w:proofErr w:type="gramStart"/>
-      <w:r>
-        <w:t>owner</w:t>
-      </w:r>
-      <w:r>
-        <w:t>.include</w:t>
-      </w:r>
-      <w:proofErr w:type="gramEnd"/>
-      <w:r>
-        <w:t>_email</w:t>
-      </w:r>
-      <w:proofErr w:type="spellEnd"/>
-      <w:r>
-        <w:t xml:space="preserve"> == </w:t>
-      </w:r>
-      <w:proofErr w:type="gramStart"/>
-      <w:r>
-        <w:t>True %}</w:t>
-      </w:r>
-      <w:proofErr w:type="gramEnd"/>
-      <w:r>
-        <w:t>, {{</w:t>
-      </w:r>
-      <w:proofErr w:type="spellStart"/>
-      <w:r>
-        <w:t>joint_</w:t>
-      </w:r>
-      <w:proofErr w:type="gramStart"/>
-      <w:r>
-        <w:t>owner</w:t>
+        <w:t>joint_owner</w:t>
+      </w:r>
+      <w:r>
+        <w:t>.phone_number</w:t>
+      </w:r>
+      <w:proofErr w:type="spellEnd"/>
+      <w:r>
+        <w:t xml:space="preserve">)}}{% endif %}{% if </w:t>
+      </w:r>
+      <w:proofErr w:type="spellStart"/>
+      <w:r>
+        <w:t>joint_owner</w:t>
+      </w:r>
+      <w:r>
+        <w:t>.include_email</w:t>
+      </w:r>
+      <w:proofErr w:type="spellEnd"/>
+      <w:r>
+        <w:t xml:space="preserve"> == True %}, {{</w:t>
+      </w:r>
+      <w:proofErr w:type="spellStart"/>
+      <w:r>
+        <w:t>joint_owner</w:t>
       </w:r>
       <w:r>
         <w:t>.email</w:t>
       </w:r>
       <w:proofErr w:type="spellEnd"/>
       <w:r>
-        <w:t>}}{</w:t>
-      </w:r>
-      <w:proofErr w:type="gramEnd"/>
-      <w:r>
-        <w:t xml:space="preserve">% endif </w:t>
-      </w:r>
-      <w:proofErr w:type="gramStart"/>
-      <w:r>
-        <w:t>%}{</w:t>
-      </w:r>
-      <w:proofErr w:type="gramEnd"/>
-      <w:r>
-        <w:t xml:space="preserve">% </w:t>
-      </w:r>
-      <w:proofErr w:type="gramStart"/>
-      <w:r>
-        <w:t>endif %}</w:t>
-      </w:r>
-      <w:proofErr w:type="gramEnd"/>
+        <w:t>}}{% endif %}{% endif %}</w:t>
+      </w:r>
     </w:p>
     <w:p/>
     <w:p>
       <w:pPr>
         <w:sectPr>
-          <w:footerReference w:type="default" r:id="rId7"/>
           <w:pgSz w:w="12240" w:h="15840"/>
           <w:pgMar w:top="720" w:right="720" w:bottom="432" w:left="720" w:header="720" w:footer="720" w:gutter="0"/>
           <w:pgNumType w:start="1"/>
@@ -7043,14 +6218,9 @@
       </w:r>
       <w:proofErr w:type="spellStart"/>
       <w:r>
-        <w:t>todi_</w:t>
-      </w:r>
-      <w:proofErr w:type="gramStart"/>
-      <w:r>
-        <w:t>property.description</w:t>
-      </w:r>
-      <w:proofErr w:type="spellEnd"/>
-      <w:proofErr w:type="gramEnd"/>
+        <w:t>todi_property.description</w:t>
+      </w:r>
+      <w:proofErr w:type="spellEnd"/>
       <w:r>
         <w:t>}}</w:t>
       </w:r>
@@ -7065,18 +6235,10 @@
       </w:r>
       <w:proofErr w:type="spellStart"/>
       <w:r>
-        <w:t>todi_</w:t>
-      </w:r>
-      <w:proofErr w:type="gramStart"/>
-      <w:r>
-        <w:t>property</w:t>
-      </w:r>
-      <w:r>
-        <w:t>.on</w:t>
-      </w:r>
-      <w:proofErr w:type="gramEnd"/>
-      <w:r>
-        <w:t>_one_line</w:t>
+        <w:t>todi_property</w:t>
+      </w:r>
+      <w:r>
+        <w:t>.on_one_line</w:t>
       </w:r>
       <w:proofErr w:type="spellEnd"/>
       <w:r>
@@ -7086,19 +6248,11 @@
         <w:rPr>
           <w:bCs/>
         </w:rPr>
-        <w:t>bare=</w:t>
-      </w:r>
-      <w:proofErr w:type="gramStart"/>
-      <w:r>
-        <w:rPr>
-          <w:bCs/>
-        </w:rPr>
-        <w:t>True</w:t>
+        <w:t>bare=True</w:t>
       </w:r>
       <w:r>
         <w:t>)}}</w:t>
       </w:r>
-      <w:proofErr w:type="gramEnd"/>
       <w:r>
         <w:t xml:space="preserve"> and the property i</w:t>
       </w:r>
@@ -7240,17 +6394,12 @@
             </w:r>
             <w:proofErr w:type="spellStart"/>
             <w:r>
-              <w:t>todi_</w:t>
-            </w:r>
-            <w:proofErr w:type="gramStart"/>
-            <w:r>
-              <w:t>property.</w:t>
+              <w:t>todi_property.</w:t>
             </w:r>
             <w:r>
               <w:t>county</w:t>
             </w:r>
             <w:proofErr w:type="spellEnd"/>
-            <w:proofErr w:type="gramEnd"/>
             <w:r>
               <w:t xml:space="preserve"> </w:t>
             </w:r>
@@ -7307,23 +6456,7 @@
                 <w:b/>
                 <w:spacing w:val="-4"/>
               </w:rPr>
-              <w:t xml:space="preserve">Beneficiary </w:t>
-            </w:r>
-            <w:proofErr w:type="gramStart"/>
-            <w:r>
-              <w:rPr>
-                <w:b/>
-                <w:spacing w:val="-4"/>
-              </w:rPr>
-              <w:t>Name,  Relationship</w:t>
-            </w:r>
-            <w:proofErr w:type="gramEnd"/>
-            <w:r>
-              <w:rPr>
-                <w:b/>
-                <w:spacing w:val="-4"/>
-              </w:rPr>
-              <w:t xml:space="preserve"> to Owner</w:t>
+              <w:t>Beneficiary Name,  Relationship to Owner</w:t>
             </w:r>
           </w:p>
         </w:tc>
@@ -7373,13 +6506,8 @@
     </w:tbl>
     <w:p>
       <w:r>
-        <w:t xml:space="preserve">{% for person in </w:t>
-      </w:r>
-      <w:proofErr w:type="gramStart"/>
-      <w:r>
-        <w:t>beneficiaries %}</w:t>
-      </w:r>
-      <w:proofErr w:type="gramEnd"/>
+        <w:t>{% for person in beneficiaries %}</w:t>
+      </w:r>
     </w:p>
     <w:tbl>
       <w:tblPr>
@@ -7508,40 +6636,19 @@
       </w:r>
       <w:r>
         <w:lastRenderedPageBreak/>
-        <w:t>In witness whereof, the undersigned beneficiaries hereby accept the transfer of residential real estate under the transfer on death instrument this _______ day of ___________, _____</w:t>
-      </w:r>
-      <w:proofErr w:type="gramStart"/>
-      <w:r>
-        <w:t>_.</w:t>
-      </w:r>
-      <w:r>
-        <w:t>{</w:t>
-      </w:r>
-      <w:proofErr w:type="gramEnd"/>
-      <w:r>
-        <w:t xml:space="preserve">% for person in beneficiaries </w:t>
-      </w:r>
-      <w:proofErr w:type="gramStart"/>
-      <w:r>
-        <w:t>%}</w:t>
-      </w:r>
-      <w:r>
-        <w:t>{</w:t>
-      </w:r>
-      <w:proofErr w:type="gramEnd"/>
-      <w:r>
-        <w:t xml:space="preserve">% if </w:t>
+        <w:t>In witness whereof, the undersigned beneficiaries hereby accept the transfer of residential real estate under the transfer on death instrument this _______ day of ___________, ______.</w:t>
+      </w:r>
+      <w:r>
+        <w:t>{% for person in beneficiaries %}</w:t>
+      </w:r>
+      <w:r>
+        <w:t xml:space="preserve">{% if </w:t>
       </w:r>
       <w:r>
         <w:t>(</w:t>
       </w:r>
-      <w:proofErr w:type="gramStart"/>
-      <w:r>
-        <w:t>loop.index</w:t>
-      </w:r>
-      <w:proofErr w:type="gramEnd"/>
-      <w:r>
-        <w:t>0</w:t>
+      <w:r>
+        <w:t>loop.index0</w:t>
       </w:r>
       <w:r>
         <w:t xml:space="preserve"> % 2</w:t>
@@ -7728,18 +6835,9 @@
     </w:tbl>
     <w:p>
       <w:r>
-        <w:t xml:space="preserve">{% endif </w:t>
-      </w:r>
-      <w:proofErr w:type="gramStart"/>
-      <w:r>
-        <w:t>%}{</w:t>
-      </w:r>
-      <w:proofErr w:type="gramEnd"/>
-      <w:r>
-        <w:t xml:space="preserve">% </w:t>
-      </w:r>
-      <w:proofErr w:type="spellStart"/>
-      <w:proofErr w:type="gramStart"/>
+        <w:t xml:space="preserve">{% endif %}{% </w:t>
+      </w:r>
+      <w:proofErr w:type="spellStart"/>
       <w:r>
         <w:t>endfor</w:t>
       </w:r>
@@ -7747,7 +6845,6 @@
       <w:r>
         <w:t xml:space="preserve"> %}</w:t>
       </w:r>
-      <w:proofErr w:type="gramEnd"/>
     </w:p>
     <w:p>
       <w:r>
@@ -7778,24 +6875,13 @@
         <w:rPr>
           <w:bCs/>
         </w:rPr>
-        <w:t>_____________________________</w:t>
-      </w:r>
-      <w:proofErr w:type="gramStart"/>
-      <w:r>
-        <w:rPr>
-          <w:bCs/>
-        </w:rPr>
-        <w:t>_</w:t>
+        <w:t>______________________________</w:t>
       </w:r>
       <w:r>
         <w:t xml:space="preserve"> </w:t>
       </w:r>
       <w:r>
-        <w:t xml:space="preserve"> personally</w:t>
-      </w:r>
-      <w:proofErr w:type="gramEnd"/>
-      <w:r>
-        <w:t xml:space="preserve"> known to me to be the same person or persons whose name or names are subscribed to the foregoing instrument, appeared before me this day in person and swore on oath to the above foregoing affidavit. Signed and sworn to before me this ____ day of _________________, _______.</w:t>
+        <w:t xml:space="preserve"> personally known to me to be the same person or persons whose name or names are subscribed to the foregoing instrument, appeared before me this day in person and swore on oath to the above foregoing affidavit. Signed and sworn to before me this ____ day of _________________, _______.</w:t>
       </w:r>
     </w:p>
     <w:p/>

</xml_diff>

<commit_message>
Fixed page number bug, cleaned up spacing
</commit_message>
<xml_diff>
--- a/docassemble/TODI/data/templates/todi_docassemble.docx
+++ b/docassemble/TODI/data/templates/todi_docassemble.docx
@@ -189,10 +189,12 @@
               <w:t>{{users[0].</w:t>
             </w:r>
             <w:proofErr w:type="spellStart"/>
+            <w:proofErr w:type="gramStart"/>
             <w:r>
               <w:t>name.full</w:t>
             </w:r>
             <w:proofErr w:type="spellEnd"/>
+            <w:proofErr w:type="gramEnd"/>
             <w:r>
               <w:t>(middle=’full’)}}</w:t>
             </w:r>
@@ -233,11 +235,19 @@
           </w:tcPr>
           <w:p>
             <w:r>
-              <w:t>{{users[0].</w:t>
+              <w:t>{{users[0</w:t>
+            </w:r>
+            <w:proofErr w:type="gramStart"/>
+            <w:r>
+              <w:t>].</w:t>
             </w:r>
             <w:proofErr w:type="spellStart"/>
             <w:r>
-              <w:t>address.line_one</w:t>
+              <w:t>address</w:t>
+            </w:r>
+            <w:proofErr w:type="gramEnd"/>
+            <w:r>
+              <w:t>.line_one</w:t>
             </w:r>
             <w:proofErr w:type="spellEnd"/>
             <w:r>
@@ -278,15 +288,31 @@
           </w:tcPr>
           <w:p>
             <w:r>
-              <w:t>{{users[0].</w:t>
+              <w:t>{{users[0</w:t>
+            </w:r>
+            <w:proofErr w:type="gramStart"/>
+            <w:r>
+              <w:t>].</w:t>
             </w:r>
             <w:proofErr w:type="spellStart"/>
             <w:r>
-              <w:t>address.line_two</w:t>
+              <w:t>address</w:t>
+            </w:r>
+            <w:proofErr w:type="gramEnd"/>
+            <w:r>
+              <w:t>.line_</w:t>
+            </w:r>
+            <w:proofErr w:type="gramStart"/>
+            <w:r>
+              <w:t>two</w:t>
             </w:r>
             <w:proofErr w:type="spellEnd"/>
             <w:r>
-              <w:t>()}}</w:t>
+              <w:t>(</w:t>
+            </w:r>
+            <w:proofErr w:type="gramEnd"/>
+            <w:r>
+              <w:t>)}}</w:t>
             </w:r>
           </w:p>
         </w:tc>
@@ -384,13 +410,27 @@
               <w:rPr>
                 <w:bCs/>
               </w:rPr>
-              <w:t xml:space="preserve"> == True %}</w:t>
-            </w:r>
+              <w:t xml:space="preserve"> == True </w:t>
+            </w:r>
+            <w:proofErr w:type="gramStart"/>
             <w:r>
               <w:rPr>
                 <w:bCs/>
               </w:rPr>
-              <w:t>{{</w:t>
+              <w:t>%}</w:t>
+            </w:r>
+            <w:r>
+              <w:rPr>
+                <w:bCs/>
+              </w:rPr>
+              <w:t>{</w:t>
+            </w:r>
+            <w:proofErr w:type="gramEnd"/>
+            <w:r>
+              <w:rPr>
+                <w:bCs/>
+              </w:rPr>
+              <w:t>{</w:t>
             </w:r>
             <w:proofErr w:type="spellStart"/>
             <w:r>
@@ -413,6 +453,7 @@
               <w:t xml:space="preserve"> </w:t>
             </w:r>
             <w:proofErr w:type="spellStart"/>
+            <w:proofErr w:type="gramStart"/>
             <w:r>
               <w:rPr>
                 <w:bCs/>
@@ -420,6 +461,7 @@
               <w:t>name.full</w:t>
             </w:r>
             <w:proofErr w:type="spellEnd"/>
+            <w:proofErr w:type="gramEnd"/>
             <w:r>
               <w:rPr>
                 <w:bCs/>
@@ -430,13 +472,27 @@
               <w:rPr>
                 <w:bCs/>
               </w:rPr>
-              <w:t>)}}</w:t>
-            </w:r>
+              <w:t>)</w:t>
+            </w:r>
+            <w:proofErr w:type="gramStart"/>
             <w:r>
               <w:rPr>
                 <w:bCs/>
               </w:rPr>
-              <w:t>{% endif %}</w:t>
+              <w:t>}}</w:t>
+            </w:r>
+            <w:r>
+              <w:rPr>
+                <w:bCs/>
+              </w:rPr>
+              <w:t>{</w:t>
+            </w:r>
+            <w:proofErr w:type="gramEnd"/>
+            <w:r>
+              <w:rPr>
+                <w:bCs/>
+              </w:rPr>
+              <w:t>% endif %}</w:t>
             </w:r>
           </w:p>
         </w:tc>
@@ -497,37 +553,65 @@
               <w:rPr>
                 <w:bCs/>
               </w:rPr>
-              <w:t xml:space="preserve"> == True %}</w:t>
-            </w:r>
+              <w:t xml:space="preserve"> == True </w:t>
+            </w:r>
+            <w:proofErr w:type="gramStart"/>
             <w:r>
               <w:rPr>
                 <w:bCs/>
               </w:rPr>
-              <w:t>{{</w:t>
+              <w:t>%}</w:t>
+            </w:r>
+            <w:r>
+              <w:rPr>
+                <w:bCs/>
+              </w:rPr>
+              <w:t>{</w:t>
+            </w:r>
+            <w:proofErr w:type="gramEnd"/>
+            <w:r>
+              <w:rPr>
+                <w:bCs/>
+              </w:rPr>
+              <w:t>{</w:t>
             </w:r>
             <w:proofErr w:type="spellStart"/>
             <w:r>
               <w:rPr>
                 <w:bCs/>
               </w:rPr>
-              <w:t>joint_owner</w:t>
-            </w:r>
+              <w:t>joint_</w:t>
+            </w:r>
+            <w:proofErr w:type="gramStart"/>
             <w:r>
               <w:rPr>
                 <w:bCs/>
               </w:rPr>
+              <w:t>owner</w:t>
+            </w:r>
+            <w:r>
+              <w:rPr>
+                <w:bCs/>
+              </w:rPr>
               <w:t>.</w:t>
             </w:r>
             <w:r>
               <w:rPr>
                 <w:bCs/>
               </w:rPr>
-              <w:t>address.line_</w:t>
-            </w:r>
+              <w:t>address</w:t>
+            </w:r>
+            <w:proofErr w:type="gramEnd"/>
             <w:r>
               <w:rPr>
                 <w:bCs/>
               </w:rPr>
+              <w:t>.line_</w:t>
+            </w:r>
+            <w:r>
+              <w:rPr>
+                <w:bCs/>
+              </w:rPr>
               <w:t>one</w:t>
             </w:r>
             <w:proofErr w:type="spellEnd"/>
@@ -547,13 +631,27 @@
               <w:rPr>
                 <w:bCs/>
               </w:rPr>
-              <w:t>)}}</w:t>
-            </w:r>
+              <w:t>)</w:t>
+            </w:r>
+            <w:proofErr w:type="gramStart"/>
             <w:r>
               <w:rPr>
                 <w:bCs/>
               </w:rPr>
-              <w:t>{% endif %}</w:t>
+              <w:t>}}</w:t>
+            </w:r>
+            <w:r>
+              <w:rPr>
+                <w:bCs/>
+              </w:rPr>
+              <w:t>{</w:t>
+            </w:r>
+            <w:proofErr w:type="gramEnd"/>
+            <w:r>
+              <w:rPr>
+                <w:bCs/>
+              </w:rPr>
+              <w:t>% endif %}</w:t>
             </w:r>
           </w:p>
         </w:tc>
@@ -607,24 +705,59 @@
               <w:rPr>
                 <w:bCs/>
               </w:rPr>
-              <w:t xml:space="preserve"> == True %}</w:t>
-            </w:r>
-            <w:r>
-              <w:t>{{</w:t>
+              <w:t xml:space="preserve"> == True </w:t>
+            </w:r>
+            <w:proofErr w:type="gramStart"/>
+            <w:r>
+              <w:rPr>
+                <w:bCs/>
+              </w:rPr>
+              <w:t>%}</w:t>
+            </w:r>
+            <w:r>
+              <w:t>{</w:t>
+            </w:r>
+            <w:proofErr w:type="gramEnd"/>
+            <w:r>
+              <w:t>{</w:t>
             </w:r>
             <w:proofErr w:type="spellStart"/>
             <w:r>
-              <w:t>joint_owner</w:t>
-            </w:r>
-            <w:r>
-              <w:t>.address.line_two</w:t>
+              <w:t>joint_</w:t>
+            </w:r>
+            <w:proofErr w:type="gramStart"/>
+            <w:r>
+              <w:t>owner</w:t>
+            </w:r>
+            <w:r>
+              <w:t>.address</w:t>
+            </w:r>
+            <w:proofErr w:type="gramEnd"/>
+            <w:r>
+              <w:t>.line_</w:t>
+            </w:r>
+            <w:proofErr w:type="gramStart"/>
+            <w:r>
+              <w:t>two</w:t>
             </w:r>
             <w:proofErr w:type="spellEnd"/>
             <w:r>
-              <w:t>()}}</w:t>
-            </w:r>
-            <w:r>
-              <w:t>{% endif %}</w:t>
+              <w:t>(</w:t>
+            </w:r>
+            <w:proofErr w:type="gramEnd"/>
+            <w:r>
+              <w:t>)</w:t>
+            </w:r>
+            <w:proofErr w:type="gramStart"/>
+            <w:r>
+              <w:t>}}</w:t>
+            </w:r>
+            <w:r>
+              <w:t>{</w:t>
+            </w:r>
+            <w:proofErr w:type="gramEnd"/>
+            <w:r>
+              <w:t>% endif %}</w:t>
             </w:r>
           </w:p>
         </w:tc>
@@ -974,11 +1107,16 @@
       </w:r>
       <w:proofErr w:type="spellStart"/>
       <w:r>
-        <w:t>todi_property.</w:t>
+        <w:t>todi_</w:t>
+      </w:r>
+      <w:proofErr w:type="gramStart"/>
+      <w:r>
+        <w:t>property.</w:t>
       </w:r>
       <w:r>
         <w:t>line</w:t>
       </w:r>
+      <w:proofErr w:type="gramEnd"/>
       <w:r>
         <w:t>_one</w:t>
       </w:r>
@@ -990,19 +1128,35 @@
         <w:rPr>
           <w:bCs/>
         </w:rPr>
-        <w:t>bare=True</w:t>
-      </w:r>
-      <w:r>
-        <w:t>)}}, {{</w:t>
-      </w:r>
-      <w:proofErr w:type="spellStart"/>
-      <w:r>
-        <w:t>todi_property</w:t>
+        <w:t>bare=</w:t>
+      </w:r>
+      <w:proofErr w:type="gramStart"/>
+      <w:r>
+        <w:rPr>
+          <w:bCs/>
+        </w:rPr>
+        <w:t>True</w:t>
+      </w:r>
+      <w:r>
+        <w:t>)}}</w:t>
+      </w:r>
+      <w:proofErr w:type="gramEnd"/>
+      <w:r>
+        <w:t>, {{</w:t>
+      </w:r>
+      <w:proofErr w:type="spellStart"/>
+      <w:r>
+        <w:t>todi_</w:t>
+      </w:r>
+      <w:proofErr w:type="gramStart"/>
+      <w:r>
+        <w:t>property</w:t>
       </w:r>
       <w:r>
         <w:t>.city</w:t>
       </w:r>
       <w:proofErr w:type="spellEnd"/>
+      <w:proofErr w:type="gramEnd"/>
       <w:r>
         <w:t>}},</w:t>
       </w:r>
@@ -1014,12 +1168,17 @@
       </w:r>
       <w:proofErr w:type="spellStart"/>
       <w:r>
-        <w:t>todi_property</w:t>
+        <w:t>todi_</w:t>
+      </w:r>
+      <w:proofErr w:type="gramStart"/>
+      <w:r>
+        <w:t>property</w:t>
       </w:r>
       <w:r>
         <w:t>.county</w:t>
       </w:r>
       <w:proofErr w:type="spellEnd"/>
+      <w:proofErr w:type="gramEnd"/>
       <w:r>
         <w:t>}}</w:t>
       </w:r>
@@ -1028,9 +1187,14 @@
       </w:r>
       <w:proofErr w:type="spellStart"/>
       <w:r>
-        <w:t>todi_property.state</w:t>
-      </w:r>
-      <w:proofErr w:type="spellEnd"/>
+        <w:t>todi_</w:t>
+      </w:r>
+      <w:proofErr w:type="gramStart"/>
+      <w:r>
+        <w:t>property.state</w:t>
+      </w:r>
+      <w:proofErr w:type="spellEnd"/>
+      <w:proofErr w:type="gramEnd"/>
       <w:r>
         <w:t>}} {{todi_property</w:t>
       </w:r>
@@ -1082,9 +1246,17 @@
         <w:rPr>
           <w:bCs/>
         </w:rPr>
-        <w:t>todi_property.description</w:t>
-      </w:r>
-      <w:proofErr w:type="spellEnd"/>
+        <w:t>todi_</w:t>
+      </w:r>
+      <w:proofErr w:type="gramStart"/>
+      <w:r>
+        <w:rPr>
+          <w:bCs/>
+        </w:rPr>
+        <w:t>property.description</w:t>
+      </w:r>
+      <w:proofErr w:type="spellEnd"/>
+      <w:proofErr w:type="gramEnd"/>
       <w:r>
         <w:rPr>
           <w:bCs/>
@@ -1151,7 +1323,23 @@
                 <w:b/>
                 <w:spacing w:val="-4"/>
               </w:rPr>
-              <w:t>Beneficiary Name,  Relationship to Owner</w:t>
+              <w:t xml:space="preserve">Beneficiary </w:t>
+            </w:r>
+            <w:proofErr w:type="gramStart"/>
+            <w:r>
+              <w:rPr>
+                <w:b/>
+                <w:spacing w:val="-4"/>
+              </w:rPr>
+              <w:t>Name,  Relationship</w:t>
+            </w:r>
+            <w:proofErr w:type="gramEnd"/>
+            <w:r>
+              <w:rPr>
+                <w:b/>
+                <w:spacing w:val="-4"/>
+              </w:rPr>
+              <w:t xml:space="preserve"> to Owner</w:t>
             </w:r>
           </w:p>
         </w:tc>
@@ -1201,8 +1389,13 @@
     </w:tbl>
     <w:p>
       <w:r>
-        <w:t>{% for person in beneficiaries %}</w:t>
-      </w:r>
+        <w:t xml:space="preserve">{% for person in </w:t>
+      </w:r>
+      <w:proofErr w:type="gramStart"/>
+      <w:r>
+        <w:t>beneficiaries %}</w:t>
+      </w:r>
+      <w:proofErr w:type="gramEnd"/>
     </w:p>
     <w:tbl>
       <w:tblPr>
@@ -1229,12 +1422,18 @@
               <w:t>{{</w:t>
             </w:r>
             <w:proofErr w:type="spellStart"/>
+            <w:proofErr w:type="gramStart"/>
             <w:r>
               <w:t>person.name.full</w:t>
             </w:r>
             <w:proofErr w:type="spellEnd"/>
-            <w:r>
-              <w:t>(middle=’full’)}}</w:t>
+            <w:proofErr w:type="gramEnd"/>
+            <w:r>
+              <w:t>(middle=’full</w:t>
+            </w:r>
+            <w:proofErr w:type="gramStart"/>
+            <w:r>
+              <w:t>’)}}</w:t>
             </w:r>
             <w:r>
               <w:t>,</w:t>
@@ -1243,109 +1442,201 @@
               <w:t xml:space="preserve"> </w:t>
             </w:r>
             <w:r>
+              <w:t>{%</w:t>
+            </w:r>
+            <w:proofErr w:type="gramEnd"/>
+            <w:r>
+              <w:t xml:space="preserve"> if </w:t>
+            </w:r>
+            <w:proofErr w:type="spellStart"/>
+            <w:r>
+              <w:t>joint_language</w:t>
+            </w:r>
+            <w:proofErr w:type="spellEnd"/>
+            <w:r>
+              <w:t xml:space="preserve"> == True </w:t>
+            </w:r>
+            <w:proofErr w:type="gramStart"/>
+            <w:r>
+              <w:t>%}</w:t>
+            </w:r>
+            <w:r>
+              <w:t>{</w:t>
+            </w:r>
+            <w:proofErr w:type="gramEnd"/>
+            <w:r>
+              <w:t>{</w:t>
+            </w:r>
+            <w:proofErr w:type="spellStart"/>
+            <w:proofErr w:type="gramStart"/>
+            <w:r>
+              <w:t>person.relationship</w:t>
+            </w:r>
+            <w:proofErr w:type="gramEnd"/>
+            <w:r>
+              <w:t>_info</w:t>
+            </w:r>
+            <w:proofErr w:type="spellEnd"/>
+            <w:proofErr w:type="gramStart"/>
+            <w:r>
+              <w:t>}}</w:t>
+            </w:r>
+            <w:r>
+              <w:t>{</w:t>
+            </w:r>
+            <w:proofErr w:type="gramEnd"/>
+            <w:r>
+              <w:t xml:space="preserve">% else </w:t>
+            </w:r>
+            <w:proofErr w:type="gramStart"/>
+            <w:r>
+              <w:t>%}{</w:t>
+            </w:r>
+            <w:proofErr w:type="gramEnd"/>
+            <w:r>
+              <w:t>{</w:t>
+            </w:r>
+            <w:proofErr w:type="spellStart"/>
+            <w:proofErr w:type="gramStart"/>
+            <w:r>
+              <w:t>person.relationship</w:t>
+            </w:r>
+            <w:proofErr w:type="spellEnd"/>
+            <w:r>
+              <w:t>}}{</w:t>
+            </w:r>
+            <w:proofErr w:type="gramEnd"/>
+            <w:r>
+              <w:t>% endif %}</w:t>
+            </w:r>
+          </w:p>
+        </w:tc>
+        <w:tc>
+          <w:tcPr>
+            <w:tcW w:w="4959" w:type="dxa"/>
+          </w:tcPr>
+          <w:p>
+            <w:r>
               <w:t xml:space="preserve">{% if </w:t>
             </w:r>
             <w:proofErr w:type="spellStart"/>
             <w:r>
-              <w:t>joint_language</w:t>
+              <w:t>person.in_america</w:t>
             </w:r>
             <w:proofErr w:type="spellEnd"/>
             <w:r>
-              <w:t xml:space="preserve"> == True %}</w:t>
-            </w:r>
+              <w:t xml:space="preserve"> == True </w:t>
+            </w:r>
+            <w:proofErr w:type="gramStart"/>
+            <w:r>
+              <w:t>%}</w:t>
+            </w:r>
+            <w:r>
+              <w:t>{</w:t>
+            </w:r>
+            <w:proofErr w:type="gramEnd"/>
+            <w:r>
+              <w:t>{</w:t>
+            </w:r>
+            <w:proofErr w:type="spellStart"/>
+            <w:proofErr w:type="gramStart"/>
+            <w:r>
+              <w:t>person.address</w:t>
+            </w:r>
+            <w:proofErr w:type="gramEnd"/>
+            <w:r>
+              <w:t>.on_one_line</w:t>
+            </w:r>
+            <w:proofErr w:type="spellEnd"/>
+            <w:r>
+              <w:t>(</w:t>
+            </w:r>
+            <w:r>
+              <w:rPr>
+                <w:bCs/>
+              </w:rPr>
+              <w:t>bare=True</w:t>
+            </w:r>
+            <w:r>
+              <w:t>)</w:t>
+            </w:r>
+            <w:proofErr w:type="gramStart"/>
+            <w:r>
+              <w:t>}}</w:t>
+            </w:r>
+            <w:r>
+              <w:t>{</w:t>
+            </w:r>
+            <w:proofErr w:type="gramEnd"/>
+            <w:r>
+              <w:t xml:space="preserve">% else </w:t>
+            </w:r>
+            <w:proofErr w:type="gramStart"/>
+            <w:r>
+              <w:t>%}{</w:t>
+            </w:r>
+            <w:proofErr w:type="gramEnd"/>
+            <w:r>
+              <w:t>{</w:t>
+            </w:r>
+            <w:proofErr w:type="gramStart"/>
+            <w:r>
+              <w:t>person.intl</w:t>
+            </w:r>
+            <w:proofErr w:type="gramEnd"/>
+            <w:r>
+              <w:t>_address_</w:t>
+            </w:r>
+            <w:proofErr w:type="gramStart"/>
+            <w:r>
+              <w:t>1}}</w:t>
+            </w:r>
+            <w:r>
+              <w:t>,</w:t>
+            </w:r>
+            <w:r>
+              <w:t xml:space="preserve"> {{person.intl</w:t>
+            </w:r>
+            <w:proofErr w:type="gramEnd"/>
+            <w:r>
+              <w:t>_address_2</w:t>
+            </w:r>
+            <w:proofErr w:type="gramStart"/>
+            <w:r>
+              <w:t>}}{</w:t>
+            </w:r>
+            <w:proofErr w:type="gramEnd"/>
+            <w:r>
+              <w:t>% endif %}</w:t>
+            </w:r>
+          </w:p>
+        </w:tc>
+        <w:tc>
+          <w:tcPr>
+            <w:tcW w:w="1571" w:type="dxa"/>
+          </w:tcPr>
+          <w:p>
             <w:r>
               <w:t>{{</w:t>
             </w:r>
             <w:proofErr w:type="spellStart"/>
-            <w:r>
-              <w:t>person.relationship</w:t>
-            </w:r>
-            <w:r>
-              <w:t>_info</w:t>
+            <w:proofErr w:type="gramStart"/>
+            <w:r>
+              <w:t>person.percent</w:t>
+            </w:r>
+            <w:proofErr w:type="gramEnd"/>
+            <w:r>
+              <w:t>_share</w:t>
             </w:r>
             <w:proofErr w:type="spellEnd"/>
+            <w:proofErr w:type="gramStart"/>
             <w:r>
               <w:t>}}</w:t>
             </w:r>
             <w:r>
-              <w:t>{% else %}{{</w:t>
-            </w:r>
-            <w:proofErr w:type="spellStart"/>
-            <w:r>
-              <w:t>person.relationship</w:t>
-            </w:r>
-            <w:proofErr w:type="spellEnd"/>
-            <w:r>
-              <w:t>}}{% endif %}</w:t>
-            </w:r>
-          </w:p>
-        </w:tc>
-        <w:tc>
-          <w:tcPr>
-            <w:tcW w:w="4959" w:type="dxa"/>
-          </w:tcPr>
-          <w:p>
-            <w:r>
-              <w:t xml:space="preserve">{% if </w:t>
-            </w:r>
-            <w:proofErr w:type="spellStart"/>
-            <w:r>
-              <w:t>person.in_america</w:t>
-            </w:r>
-            <w:proofErr w:type="spellEnd"/>
-            <w:r>
-              <w:t xml:space="preserve"> == True %}</w:t>
-            </w:r>
-            <w:r>
-              <w:t>{{</w:t>
-            </w:r>
-            <w:proofErr w:type="spellStart"/>
-            <w:r>
-              <w:t>person.address.on_one_line</w:t>
-            </w:r>
-            <w:proofErr w:type="spellEnd"/>
-            <w:r>
-              <w:t>(</w:t>
-            </w:r>
-            <w:r>
-              <w:rPr>
-                <w:bCs/>
-              </w:rPr>
-              <w:t>bare=True</w:t>
-            </w:r>
-            <w:r>
-              <w:t>)}}</w:t>
-            </w:r>
-            <w:r>
-              <w:t>{% else %}{{person.intl_address_1}}</w:t>
-            </w:r>
-            <w:r>
-              <w:t>,</w:t>
-            </w:r>
-            <w:r>
-              <w:t xml:space="preserve"> {{person.intl_address_2}}{% endif %}</w:t>
-            </w:r>
-          </w:p>
-        </w:tc>
-        <w:tc>
-          <w:tcPr>
-            <w:tcW w:w="1571" w:type="dxa"/>
-          </w:tcPr>
-          <w:p>
-            <w:r>
-              <w:t>{{</w:t>
-            </w:r>
-            <w:proofErr w:type="spellStart"/>
-            <w:r>
-              <w:t>person.percent_share</w:t>
-            </w:r>
-            <w:proofErr w:type="spellEnd"/>
-            <w:r>
-              <w:t>}}</w:t>
-            </w:r>
-            <w:r>
               <w:t>%</w:t>
             </w:r>
+            <w:proofErr w:type="gramEnd"/>
           </w:p>
           <w:p>
             <w:pPr>
@@ -1380,8 +1671,13 @@
     </w:p>
     <w:p>
       <w:r>
-        <w:t>{%p for person in beneficiaries %}</w:t>
-      </w:r>
+        <w:t xml:space="preserve">{%p for person in </w:t>
+      </w:r>
+      <w:proofErr w:type="gramStart"/>
+      <w:r>
+        <w:t>beneficiaries %}</w:t>
+      </w:r>
+      <w:proofErr w:type="gramEnd"/>
     </w:p>
     <w:p>
       <w:r>
@@ -1396,8 +1692,13 @@
       </w:r>
       <w:proofErr w:type="spellEnd"/>
       <w:r>
-        <w:t xml:space="preserve"> == True %}</w:t>
-      </w:r>
+        <w:t xml:space="preserve"> == </w:t>
+      </w:r>
+      <w:proofErr w:type="gramStart"/>
+      <w:r>
+        <w:t>True %}</w:t>
+      </w:r>
+      <w:proofErr w:type="gramEnd"/>
     </w:p>
     <w:p>
       <w:r>
@@ -1407,12 +1708,18 @@
         <w:t>{{</w:t>
       </w:r>
       <w:proofErr w:type="spellStart"/>
+      <w:proofErr w:type="gramStart"/>
       <w:r>
         <w:t>person.name.full</w:t>
       </w:r>
       <w:proofErr w:type="spellEnd"/>
-      <w:r>
-        <w:t>(middle=’full’)</w:t>
+      <w:proofErr w:type="gramEnd"/>
+      <w:r>
+        <w:t>(middle=’full</w:t>
+      </w:r>
+      <w:proofErr w:type="gramStart"/>
+      <w:r>
+        <w:t>’)</w:t>
       </w:r>
       <w:r>
         <w:t>}</w:t>
@@ -1420,6 +1727,7 @@
       <w:r>
         <w:t>}</w:t>
       </w:r>
+      <w:proofErr w:type="gramEnd"/>
       <w:r>
         <w:t xml:space="preserve"> pre</w:t>
       </w:r>
@@ -1429,25 +1737,46 @@
       <w:r>
         <w:t xml:space="preserve">eceases </w:t>
       </w:r>
+      <w:proofErr w:type="gramStart"/>
       <w:r>
         <w:t xml:space="preserve">{{ </w:t>
       </w:r>
       <w:proofErr w:type="spellStart"/>
       <w:r>
-        <w:t>me_or_us</w:t>
+        <w:t>me</w:t>
+      </w:r>
+      <w:proofErr w:type="gramEnd"/>
+      <w:r>
+        <w:t>_or_</w:t>
+      </w:r>
+      <w:proofErr w:type="gramStart"/>
+      <w:r>
+        <w:t>us</w:t>
       </w:r>
       <w:proofErr w:type="spellEnd"/>
       <w:r>
         <w:t>}}</w:t>
       </w:r>
       <w:r>
-        <w:t>, then</w:t>
-      </w:r>
+        <w:t>,</w:t>
+      </w:r>
+      <w:proofErr w:type="gramEnd"/>
       <w:r>
         <w:t xml:space="preserve"> </w:t>
       </w:r>
-      <w:r>
-        <w:t xml:space="preserve">{% if </w:t>
+      <w:proofErr w:type="gramStart"/>
+      <w:r>
+        <w:t>then</w:t>
+      </w:r>
+      <w:r>
+        <w:t xml:space="preserve"> </w:t>
+      </w:r>
+      <w:r>
+        <w:t>{%</w:t>
+      </w:r>
+      <w:proofErr w:type="gramEnd"/>
+      <w:r>
+        <w:t xml:space="preserve"> if </w:t>
       </w:r>
       <w:proofErr w:type="spellStart"/>
       <w:r>
@@ -1455,7 +1784,15 @@
       </w:r>
       <w:proofErr w:type="spellEnd"/>
       <w:r>
-        <w:t xml:space="preserve"> == False %}my </w:t>
+        <w:t xml:space="preserve"> == </w:t>
+      </w:r>
+      <w:proofErr w:type="gramStart"/>
+      <w:r>
+        <w:t>False %}</w:t>
+      </w:r>
+      <w:proofErr w:type="gramEnd"/>
+      <w:r>
+        <w:t xml:space="preserve">my </w:t>
       </w:r>
       <w:r>
         <w:t>{{person.</w:t>
@@ -1663,14 +2000,20 @@
     </w:p>
     <w:p>
       <w:r>
-        <w:t>{%p endif %}</w:t>
-      </w:r>
+        <w:t xml:space="preserve">{%p </w:t>
+      </w:r>
+      <w:proofErr w:type="gramStart"/>
+      <w:r>
+        <w:t>endif %}</w:t>
+      </w:r>
+      <w:proofErr w:type="gramEnd"/>
     </w:p>
     <w:p>
       <w:r>
         <w:t xml:space="preserve">{%p </w:t>
       </w:r>
       <w:proofErr w:type="spellStart"/>
+      <w:proofErr w:type="gramStart"/>
       <w:r>
         <w:t>endfor</w:t>
       </w:r>
@@ -1678,6 +2021,7 @@
       <w:r>
         <w:t xml:space="preserve"> %}</w:t>
       </w:r>
+      <w:proofErr w:type="gramEnd"/>
     </w:p>
     <w:p>
       <w:pPr>
@@ -1685,7 +2029,6 @@
           <w:footerReference w:type="default" r:id="rId7"/>
           <w:pgSz w:w="12240" w:h="15840"/>
           <w:pgMar w:top="720" w:right="720" w:bottom="432" w:left="720" w:header="720" w:footer="720" w:gutter="0"/>
-          <w:pgNumType w:start="1"/>
           <w:cols w:space="720"/>
           <w:docGrid w:linePitch="360"/>
         </w:sectPr>
@@ -1846,42 +2189,25 @@
     <w:p>
       <w:pPr>
         <w:keepLines/>
-        <w:rPr>
-          <w:sz w:val="12"/>
-          <w:szCs w:val="12"/>
-        </w:rPr>
-      </w:pPr>
-    </w:p>
-    <w:p>
-      <w:pPr>
-        <w:keepLines/>
-        <w:rPr>
-          <w:sz w:val="12"/>
-          <w:szCs w:val="12"/>
-        </w:rPr>
-      </w:pPr>
-    </w:p>
-    <w:p>
-      <w:pPr>
-        <w:keepLines/>
       </w:pPr>
       <w:r>
         <w:rPr>
           <w:noProof/>
         </w:rPr>
+        <w:lastRenderedPageBreak/>
         <mc:AlternateContent>
           <mc:Choice Requires="wps">
             <w:drawing>
-              <wp:anchor distT="45720" distB="45720" distL="114300" distR="114300" simplePos="0" relativeHeight="251659264" behindDoc="0" locked="0" layoutInCell="1" allowOverlap="1" wp14:anchorId="42CEAF28" wp14:editId="588006DE">
+              <wp:anchor distT="45720" distB="45720" distL="114300" distR="114300" simplePos="0" relativeHeight="251659264" behindDoc="0" locked="0" layoutInCell="1" allowOverlap="1" wp14:anchorId="42CEAF28" wp14:editId="79D1DAF3">
                 <wp:simplePos x="0" y="0"/>
                 <wp:positionH relativeFrom="margin">
-                  <wp:posOffset>0</wp:posOffset>
+                  <wp:align>right</wp:align>
                 </wp:positionH>
-                <wp:positionV relativeFrom="page">
-                  <wp:posOffset>457200</wp:posOffset>
+                <wp:positionV relativeFrom="margin">
+                  <wp:align>top</wp:align>
                 </wp:positionV>
-                <wp:extent cx="6839585" cy="1334770"/>
-                <wp:effectExtent l="0" t="0" r="18415" b="17780"/>
+                <wp:extent cx="6839585" cy="982980"/>
+                <wp:effectExtent l="0" t="0" r="18415" b="26670"/>
                 <wp:wrapSquare wrapText="bothSides"/>
                 <wp:docPr id="217" name="Text Box 2"/>
                 <wp:cNvGraphicFramePr>
@@ -1896,7 +2222,7 @@
                       <wps:spPr bwMode="auto">
                         <a:xfrm>
                           <a:off x="0" y="0"/>
-                          <a:ext cx="6839585" cy="1334770"/>
+                          <a:ext cx="6839585" cy="982980"/>
                         </a:xfrm>
                         <a:prstGeom prst="rect">
                           <a:avLst/>
@@ -2064,7 +2390,7 @@
                 <v:stroke joinstyle="miter"/>
                 <v:path gradientshapeok="t" o:connecttype="rect"/>
               </v:shapetype>
-              <v:shape id="Text Box 2" o:spid="_x0000_s1026" type="#_x0000_t202" style="position:absolute;margin-left:0;margin-top:36pt;width:538.55pt;height:105.1pt;z-index:251659264;visibility:visible;mso-wrap-style:square;mso-width-percent:0;mso-height-percent:0;mso-wrap-distance-left:9pt;mso-wrap-distance-top:3.6pt;mso-wrap-distance-right:9pt;mso-wrap-distance-bottom:3.6pt;mso-position-horizontal:absolute;mso-position-horizontal-relative:margin;mso-position-vertical:absolute;mso-position-vertical-relative:page;mso-width-percent:0;mso-height-percent:0;mso-width-relative:margin;mso-height-relative:margin;v-text-anchor:top" o:gfxdata="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">
+              <v:shape id="Text Box 2" o:spid="_x0000_s1026" type="#_x0000_t202" style="position:absolute;margin-left:487.35pt;margin-top:0;width:538.55pt;height:77.4pt;z-index:251659264;visibility:visible;mso-wrap-style:square;mso-width-percent:0;mso-height-percent:0;mso-wrap-distance-left:9pt;mso-wrap-distance-top:3.6pt;mso-wrap-distance-right:9pt;mso-wrap-distance-bottom:3.6pt;mso-position-horizontal:right;mso-position-horizontal-relative:margin;mso-position-vertical:top;mso-position-vertical-relative:margin;mso-width-percent:0;mso-height-percent:0;mso-width-relative:margin;mso-height-relative:margin;v-text-anchor:top" o:gfxdata="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">
                 <v:textbox>
                   <w:txbxContent>
                     <w:p>
@@ -2195,79 +2521,85 @@
                     </w:p>
                   </w:txbxContent>
                 </v:textbox>
-                <w10:wrap type="square" anchorx="margin" anchory="page"/>
+                <w10:wrap type="square" anchorx="margin" anchory="margin"/>
               </v:shape>
             </w:pict>
           </mc:Fallback>
         </mc:AlternateContent>
       </w:r>
+      <w:r>
+        <w:t xml:space="preserve">This instrument revokes </w:t>
+      </w:r>
+      <w:proofErr w:type="gramStart"/>
+      <w:r>
+        <w:t>any and all</w:t>
+      </w:r>
+      <w:proofErr w:type="gramEnd"/>
+      <w:r>
+        <w:t xml:space="preserve"> prior transfer on death instruments made by the </w:t>
+      </w:r>
+      <w:proofErr w:type="gramStart"/>
+      <w:r>
+        <w:t>above mentioned</w:t>
+      </w:r>
+      <w:proofErr w:type="gramEnd"/>
+      <w:r>
+        <w:t xml:space="preserve"> owner for the above mentioned residential real estate. Before </w:t>
+      </w:r>
+      <w:r>
+        <w:t>{{</w:t>
+      </w:r>
+      <w:proofErr w:type="spellStart"/>
+      <w:r>
+        <w:t>my_or_our</w:t>
+      </w:r>
+      <w:proofErr w:type="spellEnd"/>
+      <w:r>
+        <w:t>}}</w:t>
+      </w:r>
+      <w:r>
+        <w:t xml:space="preserve"> </w:t>
+      </w:r>
+      <w:r>
+        <w:t>{{</w:t>
+      </w:r>
+      <w:proofErr w:type="spellStart"/>
+      <w:r>
+        <w:t>death_or_deaths</w:t>
+      </w:r>
+      <w:proofErr w:type="spellEnd"/>
+      <w:r>
+        <w:t>}}</w:t>
+      </w:r>
+      <w:r>
+        <w:t xml:space="preserve">, </w:t>
+      </w:r>
+      <w:r>
+        <w:t>{{</w:t>
+      </w:r>
+      <w:proofErr w:type="spellStart"/>
+      <w:r>
+        <w:t>i_or_we</w:t>
+      </w:r>
+      <w:proofErr w:type="spellEnd"/>
+      <w:r>
+        <w:t>}}</w:t>
+      </w:r>
+      <w:r>
+        <w:t xml:space="preserve"> have the right to revoke this instrument.</w:t>
+      </w:r>
     </w:p>
     <w:p>
       <w:pPr>
         <w:keepLines/>
+        <w:rPr>
+          <w:sz w:val="12"/>
+          <w:szCs w:val="12"/>
+        </w:rPr>
       </w:pPr>
     </w:p>
     <w:p>
       <w:pPr>
-        <w:keepLines/>
-      </w:pPr>
-      <w:r>
-        <w:t xml:space="preserve">This instrument revokes any and all prior transfer on death instruments made by the above mentioned owner for the above mentioned residential real estate. Before </w:t>
-      </w:r>
-      <w:r>
-        <w:t>{{</w:t>
-      </w:r>
-      <w:proofErr w:type="spellStart"/>
-      <w:r>
-        <w:t>my_or_our</w:t>
-      </w:r>
-      <w:proofErr w:type="spellEnd"/>
-      <w:r>
-        <w:t>}}</w:t>
-      </w:r>
-      <w:r>
-        <w:t xml:space="preserve"> </w:t>
-      </w:r>
-      <w:r>
-        <w:t>{{</w:t>
-      </w:r>
-      <w:proofErr w:type="spellStart"/>
-      <w:r>
-        <w:t>death_or_deaths</w:t>
-      </w:r>
-      <w:proofErr w:type="spellEnd"/>
-      <w:r>
-        <w:t>}}</w:t>
-      </w:r>
-      <w:r>
-        <w:t xml:space="preserve">, </w:t>
-      </w:r>
-      <w:r>
-        <w:t>{{</w:t>
-      </w:r>
-      <w:proofErr w:type="spellStart"/>
-      <w:r>
-        <w:t>i_or_we</w:t>
-      </w:r>
-      <w:proofErr w:type="spellEnd"/>
-      <w:r>
-        <w:t>}}</w:t>
-      </w:r>
-      <w:r>
-        <w:t xml:space="preserve"> have the right to revoke this instrument.</w:t>
-      </w:r>
-    </w:p>
-    <w:p>
-      <w:pPr>
-        <w:keepLines/>
-        <w:rPr>
-          <w:sz w:val="12"/>
-          <w:szCs w:val="12"/>
-        </w:rPr>
-      </w:pPr>
-    </w:p>
-    <w:p>
-      <w:pPr>
         <w:keepNext/>
         <w:keepLines/>
       </w:pPr>
@@ -2300,24 +2632,26 @@
         <w:t>}}</w:t>
       </w:r>
       <w:r>
-        <w:t xml:space="preserve"> in the public records in the office of the recorder of the county in which any part of the residential real estate is located.</w:t>
-      </w:r>
-    </w:p>
-    <w:p>
-      <w:pPr>
-        <w:keepNext/>
-        <w:keepLines/>
+        <w:t xml:space="preserve"> in the public records in the office of the recorder of the county in which any part of the residential real estate is </w:t>
+      </w:r>
+      <w:proofErr w:type="gramStart"/>
+      <w:r>
+        <w:t>located.</w:t>
+      </w:r>
+      <w:r>
         <w:rPr>
           <w:sz w:val="20"/>
           <w:szCs w:val="20"/>
         </w:rPr>
-      </w:pPr>
+        <w:t>{</w:t>
+      </w:r>
+      <w:proofErr w:type="gramEnd"/>
       <w:r>
         <w:rPr>
           <w:sz w:val="20"/>
           <w:szCs w:val="20"/>
         </w:rPr>
-        <w:t xml:space="preserve">{% if </w:t>
+        <w:t xml:space="preserve">% if </w:t>
       </w:r>
       <w:proofErr w:type="spellStart"/>
       <w:r>
@@ -2446,6 +2780,7 @@
               <w:t>.</w:t>
             </w:r>
             <w:proofErr w:type="spellStart"/>
+            <w:proofErr w:type="gramStart"/>
             <w:r>
               <w:rPr>
                 <w:bCs/>
@@ -2453,6 +2788,7 @@
               <w:t>name.full</w:t>
             </w:r>
             <w:proofErr w:type="spellEnd"/>
+            <w:proofErr w:type="gramEnd"/>
             <w:r>
               <w:rPr>
                 <w:bCs/>
@@ -2513,11 +2849,16 @@
       </w:r>
       <w:proofErr w:type="spellEnd"/>
       <w:r>
-        <w:t xml:space="preserve"> == True</w:t>
+        <w:t xml:space="preserve"> == </w:t>
+      </w:r>
+      <w:proofErr w:type="gramStart"/>
+      <w:r>
+        <w:t>True</w:t>
       </w:r>
       <w:r>
         <w:t xml:space="preserve"> %}</w:t>
       </w:r>
+      <w:proofErr w:type="gramEnd"/>
     </w:p>
     <w:p>
       <w:pPr>
@@ -2616,10 +2957,12 @@
               <w:t>{{users[0].</w:t>
             </w:r>
             <w:proofErr w:type="spellStart"/>
+            <w:proofErr w:type="gramStart"/>
             <w:r>
               <w:t>name.full</w:t>
             </w:r>
             <w:proofErr w:type="spellEnd"/>
+            <w:proofErr w:type="gramEnd"/>
             <w:r>
               <w:t>(middle=’full’)</w:t>
             </w:r>
@@ -2779,6 +3122,7 @@
               <w:t>{{</w:t>
             </w:r>
             <w:proofErr w:type="spellStart"/>
+            <w:proofErr w:type="gramStart"/>
             <w:r>
               <w:rPr>
                 <w:bCs/>
@@ -2786,6 +3130,7 @@
               <w:t>joint_owner.name.full</w:t>
             </w:r>
             <w:proofErr w:type="spellEnd"/>
+            <w:proofErr w:type="gramEnd"/>
             <w:r>
               <w:rPr>
                 <w:bCs/>
@@ -2833,10 +3178,18 @@
         </w:rPr>
       </w:pPr>
       <w:r>
-        <w:t>{% endif %}</w:t>
-      </w:r>
-      <w:r>
-        <w:t xml:space="preserve">{% </w:t>
+        <w:t xml:space="preserve">{% endif </w:t>
+      </w:r>
+      <w:proofErr w:type="gramStart"/>
+      <w:r>
+        <w:t>%}</w:t>
+      </w:r>
+      <w:r>
+        <w:t>{</w:t>
+      </w:r>
+      <w:proofErr w:type="gramEnd"/>
+      <w:r>
+        <w:t xml:space="preserve">% </w:t>
       </w:r>
       <w:r>
         <w:rPr>
@@ -3022,6 +3375,28 @@
       </w:r>
       <w:proofErr w:type="spellStart"/>
       <w:r>
+        <w:t>owner_or_</w:t>
+      </w:r>
+      <w:proofErr w:type="gramStart"/>
+      <w:r>
+        <w:t>owners</w:t>
+      </w:r>
+      <w:proofErr w:type="spellEnd"/>
+      <w:r>
+        <w:t>}}</w:t>
+      </w:r>
+      <w:r>
+        <w:t>.</w:t>
+      </w:r>
+      <w:proofErr w:type="gramEnd"/>
+      <w:r>
+        <w:t xml:space="preserve"> At the time of the execution, I believe the </w:t>
+      </w:r>
+      <w:r>
+        <w:t>{{</w:t>
+      </w:r>
+      <w:proofErr w:type="spellStart"/>
+      <w:r>
         <w:t>owner_or_owners</w:t>
       </w:r>
       <w:proofErr w:type="spellEnd"/>
@@ -3029,28 +3404,21 @@
         <w:t>}}</w:t>
       </w:r>
       <w:r>
-        <w:t xml:space="preserve">. At the time of the execution, I believe the </w:t>
-      </w:r>
-      <w:r>
-        <w:t>{{</w:t>
-      </w:r>
-      <w:proofErr w:type="spellStart"/>
-      <w:r>
-        <w:t>owner_or_owners</w:t>
-      </w:r>
-      <w:proofErr w:type="spellEnd"/>
-      <w:r>
-        <w:t>}}</w:t>
-      </w:r>
-      <w:r>
         <w:t xml:space="preserve"> to be of sound mind and memory.</w:t>
       </w:r>
     </w:p>
-    <w:p/>
+    <w:p>
+      <w:pPr>
+        <w:rPr>
+          <w:sz w:val="16"/>
+          <w:szCs w:val="16"/>
+        </w:rPr>
+      </w:pPr>
+    </w:p>
     <w:tbl>
       <w:tblPr>
         <w:tblStyle w:val="TableGrid"/>
-        <w:tblW w:w="0" w:type="auto"/>
+        <w:tblW w:w="10804" w:type="dxa"/>
         <w:tblBorders>
           <w:top w:val="none" w:sz="0" w:space="0" w:color="auto"/>
           <w:left w:val="none" w:sz="0" w:space="0" w:color="auto"/>
@@ -3063,10 +3431,10 @@
         <w:tblLook w:val="04A0" w:firstRow="1" w:lastRow="0" w:firstColumn="1" w:lastColumn="0" w:noHBand="0" w:noVBand="1"/>
       </w:tblPr>
       <w:tblGrid>
-        <w:gridCol w:w="1183"/>
-        <w:gridCol w:w="4217"/>
-        <w:gridCol w:w="500"/>
-        <w:gridCol w:w="4900"/>
+        <w:gridCol w:w="1800"/>
+        <w:gridCol w:w="3960"/>
+        <w:gridCol w:w="270"/>
+        <w:gridCol w:w="4774"/>
       </w:tblGrid>
       <w:tr>
         <w:trPr>
@@ -3074,7 +3442,7 @@
         </w:trPr>
         <w:tc>
           <w:tcPr>
-            <w:tcW w:w="1183" w:type="dxa"/>
+            <w:tcW w:w="1800" w:type="dxa"/>
           </w:tcPr>
           <w:p>
             <w:r>
@@ -3095,19 +3463,19 @@
         </w:tc>
         <w:tc>
           <w:tcPr>
-            <w:tcW w:w="4217" w:type="dxa"/>
+            <w:tcW w:w="3960" w:type="dxa"/>
           </w:tcPr>
           <w:p/>
         </w:tc>
         <w:tc>
           <w:tcPr>
-            <w:tcW w:w="500" w:type="dxa"/>
+            <w:tcW w:w="270" w:type="dxa"/>
           </w:tcPr>
           <w:p/>
         </w:tc>
         <w:tc>
           <w:tcPr>
-            <w:tcW w:w="4900" w:type="dxa"/>
+            <w:tcW w:w="4774" w:type="dxa"/>
           </w:tcPr>
           <w:p>
             <w:r>
@@ -3133,18 +3501,42 @@
         </w:trPr>
         <w:tc>
           <w:tcPr>
-            <w:tcW w:w="1183" w:type="dxa"/>
+            <w:tcW w:w="1800" w:type="dxa"/>
             <w:vAlign w:val="bottom"/>
           </w:tcPr>
           <w:p>
             <w:r>
-              <w:t>Signed:</w:t>
+              <w:t>Sig</w:t>
+            </w:r>
+            <w:r>
+              <w:t>n</w:t>
+            </w:r>
+            <w:r>
+              <w:t>e</w:t>
+            </w:r>
+            <w:r>
+              <w:t>d</w:t>
+            </w:r>
+            <w:r>
+              <w:t xml:space="preserve"> </w:t>
+            </w:r>
+            <w:r>
+              <w:t>&amp;</w:t>
+            </w:r>
+            <w:r>
+              <w:t xml:space="preserve"> date</w:t>
+            </w:r>
+            <w:r>
+              <w:t>d</w:t>
+            </w:r>
+            <w:r>
+              <w:t>:</w:t>
             </w:r>
           </w:p>
         </w:tc>
         <w:tc>
           <w:tcPr>
-            <w:tcW w:w="4217" w:type="dxa"/>
+            <w:tcW w:w="3960" w:type="dxa"/>
             <w:tcBorders>
               <w:bottom w:val="single" w:sz="2" w:space="0" w:color="auto"/>
             </w:tcBorders>
@@ -3158,7 +3550,7 @@
         </w:tc>
         <w:tc>
           <w:tcPr>
-            <w:tcW w:w="500" w:type="dxa"/>
+            <w:tcW w:w="270" w:type="dxa"/>
             <w:vAlign w:val="bottom"/>
           </w:tcPr>
           <w:p>
@@ -3169,7 +3561,7 @@
         </w:tc>
         <w:tc>
           <w:tcPr>
-            <w:tcW w:w="4900" w:type="dxa"/>
+            <w:tcW w:w="4774" w:type="dxa"/>
             <w:tcBorders>
               <w:bottom w:val="single" w:sz="2" w:space="0" w:color="auto"/>
             </w:tcBorders>
@@ -3194,10 +3586,18 @@
             </w:r>
             <w:proofErr w:type="spellEnd"/>
             <w:r>
-              <w:t xml:space="preserve"> == True %}</w:t>
-            </w:r>
-            <w:r>
-              <w:t xml:space="preserve">{% if </w:t>
+              <w:t xml:space="preserve"> == True </w:t>
+            </w:r>
+            <w:proofErr w:type="gramStart"/>
+            <w:r>
+              <w:t>%}</w:t>
+            </w:r>
+            <w:r>
+              <w:t>{</w:t>
+            </w:r>
+            <w:proofErr w:type="gramEnd"/>
+            <w:r>
+              <w:t xml:space="preserve">% if </w:t>
             </w:r>
             <w:proofErr w:type="spellStart"/>
             <w:r>
@@ -3211,20 +3611,36 @@
             </w:r>
             <w:proofErr w:type="spellEnd"/>
             <w:r>
-              <w:t xml:space="preserve"> == True %}</w:t>
+              <w:t xml:space="preserve"> == True </w:t>
+            </w:r>
+            <w:proofErr w:type="gramStart"/>
+            <w:r>
+              <w:t>%}</w:t>
             </w:r>
             <w:r>
               <w:t>{{</w:t>
             </w:r>
             <w:r>
-              <w:t xml:space="preserve"> witnesses[0]</w:t>
+              <w:t xml:space="preserve"> witnesses</w:t>
+            </w:r>
+            <w:proofErr w:type="gramEnd"/>
+            <w:r>
+              <w:t>[0</w:t>
+            </w:r>
+            <w:proofErr w:type="gramStart"/>
+            <w:r>
+              <w:t>]</w:t>
             </w:r>
             <w:r>
               <w:t>.</w:t>
             </w:r>
             <w:proofErr w:type="spellStart"/>
             <w:r>
-              <w:t>address.line_one</w:t>
+              <w:t>address</w:t>
+            </w:r>
+            <w:proofErr w:type="gramEnd"/>
+            <w:r>
+              <w:t>.line_one</w:t>
             </w:r>
             <w:proofErr w:type="spellEnd"/>
             <w:r>
@@ -3237,13 +3653,29 @@
               <w:t>bare=True</w:t>
             </w:r>
             <w:r>
-              <w:t>)}}</w:t>
-            </w:r>
-            <w:r>
-              <w:t>{% endif %}</w:t>
-            </w:r>
-            <w:r>
-              <w:t xml:space="preserve"> {% endif %}</w:t>
+              <w:t>)</w:t>
+            </w:r>
+            <w:proofErr w:type="gramStart"/>
+            <w:r>
+              <w:t>}}</w:t>
+            </w:r>
+            <w:r>
+              <w:t>{</w:t>
+            </w:r>
+            <w:proofErr w:type="gramEnd"/>
+            <w:r>
+              <w:t xml:space="preserve">% </w:t>
+            </w:r>
+            <w:proofErr w:type="gramStart"/>
+            <w:r>
+              <w:t>endif %}</w:t>
+            </w:r>
+            <w:r>
+              <w:t xml:space="preserve"> {</w:t>
+            </w:r>
+            <w:proofErr w:type="gramEnd"/>
+            <w:r>
+              <w:t>% endif %}</w:t>
             </w:r>
           </w:p>
         </w:tc>
@@ -3254,7 +3686,7 @@
         </w:trPr>
         <w:tc>
           <w:tcPr>
-            <w:tcW w:w="1183" w:type="dxa"/>
+            <w:tcW w:w="1800" w:type="dxa"/>
             <w:vAlign w:val="bottom"/>
           </w:tcPr>
           <w:p>
@@ -3265,7 +3697,7 @@
         </w:tc>
         <w:tc>
           <w:tcPr>
-            <w:tcW w:w="4217" w:type="dxa"/>
+            <w:tcW w:w="3960" w:type="dxa"/>
             <w:tcBorders>
               <w:top w:val="single" w:sz="2" w:space="0" w:color="auto"/>
               <w:bottom w:val="single" w:sz="2" w:space="0" w:color="auto"/>
@@ -3291,33 +3723,51 @@
             </w:r>
             <w:proofErr w:type="spellEnd"/>
             <w:r>
-              <w:t xml:space="preserve"> == True %}</w:t>
+              <w:t xml:space="preserve"> == True </w:t>
+            </w:r>
+            <w:proofErr w:type="gramStart"/>
+            <w:r>
+              <w:t>%}</w:t>
             </w:r>
             <w:r>
               <w:t>{{</w:t>
             </w:r>
             <w:r>
-              <w:t xml:space="preserve"> witnesses[0]</w:t>
+              <w:t xml:space="preserve"> witnesses</w:t>
+            </w:r>
+            <w:proofErr w:type="gramEnd"/>
+            <w:r>
+              <w:t>[0]</w:t>
             </w:r>
             <w:r>
               <w:t>.</w:t>
             </w:r>
             <w:proofErr w:type="spellStart"/>
+            <w:proofErr w:type="gramStart"/>
             <w:r>
               <w:t>name.full</w:t>
             </w:r>
             <w:proofErr w:type="spellEnd"/>
-            <w:r>
-              <w:t>(middle=’full’)}}</w:t>
-            </w:r>
-            <w:r>
-              <w:t>{% endif %}</w:t>
+            <w:proofErr w:type="gramEnd"/>
+            <w:r>
+              <w:t>(middle=’full’)</w:t>
+            </w:r>
+            <w:proofErr w:type="gramStart"/>
+            <w:r>
+              <w:t>}}</w:t>
+            </w:r>
+            <w:r>
+              <w:t>{</w:t>
+            </w:r>
+            <w:proofErr w:type="gramEnd"/>
+            <w:r>
+              <w:t>% endif %}</w:t>
             </w:r>
           </w:p>
         </w:tc>
         <w:tc>
           <w:tcPr>
-            <w:tcW w:w="500" w:type="dxa"/>
+            <w:tcW w:w="270" w:type="dxa"/>
             <w:vAlign w:val="bottom"/>
           </w:tcPr>
           <w:p>
@@ -3328,7 +3778,7 @@
         </w:tc>
         <w:tc>
           <w:tcPr>
-            <w:tcW w:w="4900" w:type="dxa"/>
+            <w:tcW w:w="4774" w:type="dxa"/>
             <w:tcBorders>
               <w:top w:val="single" w:sz="2" w:space="0" w:color="auto"/>
               <w:bottom w:val="single" w:sz="2" w:space="0" w:color="auto"/>
@@ -3354,10 +3804,18 @@
             </w:r>
             <w:proofErr w:type="spellEnd"/>
             <w:r>
-              <w:t xml:space="preserve"> == True %}</w:t>
-            </w:r>
-            <w:r>
-              <w:t xml:space="preserve">{% if </w:t>
+              <w:t xml:space="preserve"> == True </w:t>
+            </w:r>
+            <w:proofErr w:type="gramStart"/>
+            <w:r>
+              <w:t>%}</w:t>
+            </w:r>
+            <w:r>
+              <w:t>{</w:t>
+            </w:r>
+            <w:proofErr w:type="gramEnd"/>
+            <w:r>
+              <w:t xml:space="preserve">% if </w:t>
             </w:r>
             <w:proofErr w:type="spellStart"/>
             <w:r>
@@ -3371,28 +3829,61 @@
             </w:r>
             <w:proofErr w:type="spellEnd"/>
             <w:r>
-              <w:t xml:space="preserve"> == True %}</w:t>
+              <w:t xml:space="preserve"> == True </w:t>
+            </w:r>
+            <w:proofErr w:type="gramStart"/>
+            <w:r>
+              <w:t>%}</w:t>
             </w:r>
             <w:r>
               <w:t>{{</w:t>
             </w:r>
             <w:r>
-              <w:t xml:space="preserve"> witnesses[0]</w:t>
+              <w:t xml:space="preserve"> witnesses</w:t>
+            </w:r>
+            <w:proofErr w:type="gramEnd"/>
+            <w:r>
+              <w:t>[0</w:t>
+            </w:r>
+            <w:proofErr w:type="gramStart"/>
+            <w:r>
+              <w:t>]</w:t>
             </w:r>
             <w:r>
               <w:t>.</w:t>
             </w:r>
             <w:proofErr w:type="spellStart"/>
             <w:r>
-              <w:t>address.line_two</w:t>
+              <w:t>address</w:t>
+            </w:r>
+            <w:proofErr w:type="gramEnd"/>
+            <w:r>
+              <w:t>.line_</w:t>
+            </w:r>
+            <w:proofErr w:type="gramStart"/>
+            <w:r>
+              <w:t>two</w:t>
             </w:r>
             <w:proofErr w:type="spellEnd"/>
             <w:r>
-              <w:t>()}}</w:t>
-            </w:r>
-            <w:r>
-              <w:t xml:space="preserve">{% endif </w:t>
-            </w:r>
+              <w:t>(</w:t>
+            </w:r>
+            <w:proofErr w:type="gramEnd"/>
+            <w:r>
+              <w:t>)</w:t>
+            </w:r>
+            <w:proofErr w:type="gramStart"/>
+            <w:r>
+              <w:t>}}</w:t>
+            </w:r>
+            <w:r>
+              <w:t>{</w:t>
+            </w:r>
+            <w:proofErr w:type="gramEnd"/>
+            <w:r>
+              <w:t xml:space="preserve">% endif </w:t>
+            </w:r>
+            <w:proofErr w:type="gramStart"/>
             <w:r>
               <w:t>%</w:t>
             </w:r>
@@ -3400,71 +3891,25 @@
               <w:t>}</w:t>
             </w:r>
             <w:r>
-              <w:t>{% endif %}</w:t>
-            </w:r>
-          </w:p>
-        </w:tc>
-      </w:tr>
-      <w:tr>
-        <w:trPr>
-          <w:trHeight w:val="355"/>
-        </w:trPr>
-        <w:tc>
-          <w:tcPr>
-            <w:tcW w:w="1183" w:type="dxa"/>
-            <w:vAlign w:val="bottom"/>
-          </w:tcPr>
-          <w:p>
-            <w:r>
-              <w:t>Dated:</w:t>
-            </w:r>
-          </w:p>
-        </w:tc>
-        <w:tc>
-          <w:tcPr>
-            <w:tcW w:w="4217" w:type="dxa"/>
-            <w:tcBorders>
-              <w:top w:val="single" w:sz="2" w:space="0" w:color="auto"/>
-              <w:bottom w:val="single" w:sz="2" w:space="0" w:color="auto"/>
-            </w:tcBorders>
-            <w:vAlign w:val="bottom"/>
-          </w:tcPr>
-          <w:p>
-            <w:pPr>
-              <w:contextualSpacing/>
-            </w:pPr>
-          </w:p>
-        </w:tc>
-        <w:tc>
-          <w:tcPr>
-            <w:tcW w:w="500" w:type="dxa"/>
-            <w:vAlign w:val="bottom"/>
-          </w:tcPr>
-          <w:p>
-            <w:pPr>
-              <w:contextualSpacing/>
-            </w:pPr>
-          </w:p>
-        </w:tc>
-        <w:tc>
-          <w:tcPr>
-            <w:tcW w:w="4900" w:type="dxa"/>
-            <w:tcBorders>
-              <w:top w:val="single" w:sz="2" w:space="0" w:color="auto"/>
-              <w:bottom w:val="single" w:sz="2" w:space="0" w:color="auto"/>
-            </w:tcBorders>
-            <w:vAlign w:val="bottom"/>
-          </w:tcPr>
-          <w:p>
-            <w:pPr>
-              <w:contextualSpacing/>
-            </w:pPr>
+              <w:t>{</w:t>
+            </w:r>
+            <w:proofErr w:type="gramEnd"/>
+            <w:r>
+              <w:t>% endif %}</w:t>
+            </w:r>
           </w:p>
         </w:tc>
       </w:tr>
     </w:tbl>
-    <w:p/>
     <w:p>
+      <w:pPr>
+        <w:rPr>
+          <w:sz w:val="16"/>
+          <w:szCs w:val="16"/>
+        </w:rPr>
+      </w:pPr>
+    </w:p>
+    <w:p>
       <w:r>
         <w:t xml:space="preserve">I, {% if </w:t>
       </w:r>
@@ -3542,7 +3987,6 @@
       </w:r>
       <w:proofErr w:type="spellStart"/>
       <w:r>
-        <w:lastRenderedPageBreak/>
         <w:t>joint_language</w:t>
       </w:r>
       <w:proofErr w:type="spellEnd"/>
@@ -3597,25 +4041,40 @@
       </w:r>
       <w:proofErr w:type="spellStart"/>
       <w:r>
+        <w:t>owner_or_</w:t>
+      </w:r>
+      <w:proofErr w:type="gramStart"/>
+      <w:r>
+        <w:t>owners</w:t>
+      </w:r>
+      <w:proofErr w:type="spellEnd"/>
+      <w:r>
+        <w:t>}}.</w:t>
+      </w:r>
+      <w:proofErr w:type="gramEnd"/>
+      <w:r>
+        <w:t xml:space="preserve"> At the time of the execution, I believe the {{</w:t>
+      </w:r>
+      <w:proofErr w:type="spellStart"/>
+      <w:r>
         <w:t>owner_or_owners</w:t>
       </w:r>
       <w:proofErr w:type="spellEnd"/>
       <w:r>
-        <w:t>}}. At the time of the execution, I believe the {{</w:t>
-      </w:r>
-      <w:proofErr w:type="spellStart"/>
-      <w:r>
-        <w:t>owner_or_owners</w:t>
-      </w:r>
-      <w:proofErr w:type="spellEnd"/>
-      <w:r>
         <w:t>}} to be of sound mind and memory</w:t>
       </w:r>
       <w:r>
         <w:t>.</w:t>
       </w:r>
     </w:p>
-    <w:p/>
+    <w:p>
+      <w:pPr>
+        <w:rPr>
+          <w:sz w:val="16"/>
+          <w:szCs w:val="16"/>
+        </w:rPr>
+      </w:pPr>
+    </w:p>
     <w:tbl>
       <w:tblPr>
         <w:tblStyle w:val="TableGrid"/>
@@ -3633,10 +4092,10 @@
       </w:tblPr>
       <w:tblGrid>
         <w:gridCol w:w="1170"/>
-        <w:gridCol w:w="90"/>
-        <w:gridCol w:w="4140"/>
-        <w:gridCol w:w="435"/>
-        <w:gridCol w:w="4979"/>
+        <w:gridCol w:w="630"/>
+        <w:gridCol w:w="3690"/>
+        <w:gridCol w:w="360"/>
+        <w:gridCol w:w="4964"/>
       </w:tblGrid>
       <w:tr>
         <w:trPr>
@@ -3665,20 +4124,20 @@
         </w:tc>
         <w:tc>
           <w:tcPr>
-            <w:tcW w:w="4230" w:type="dxa"/>
+            <w:tcW w:w="4320" w:type="dxa"/>
             <w:gridSpan w:val="2"/>
           </w:tcPr>
           <w:p/>
         </w:tc>
         <w:tc>
           <w:tcPr>
-            <w:tcW w:w="435" w:type="dxa"/>
+            <w:tcW w:w="360" w:type="dxa"/>
           </w:tcPr>
           <w:p/>
         </w:tc>
         <w:tc>
           <w:tcPr>
-            <w:tcW w:w="4979" w:type="dxa"/>
+            <w:tcW w:w="4964" w:type="dxa"/>
           </w:tcPr>
           <w:p>
             <w:r>
@@ -3704,19 +4163,32 @@
         </w:trPr>
         <w:tc>
           <w:tcPr>
-            <w:tcW w:w="1260" w:type="dxa"/>
+            <w:tcW w:w="1800" w:type="dxa"/>
             <w:gridSpan w:val="2"/>
             <w:vAlign w:val="bottom"/>
           </w:tcPr>
           <w:p>
             <w:r>
-              <w:t>Signed:</w:t>
+              <w:lastRenderedPageBreak/>
+              <w:t>Sign</w:t>
+            </w:r>
+            <w:r>
+              <w:t xml:space="preserve">ed &amp; </w:t>
+            </w:r>
+            <w:r>
+              <w:t>date</w:t>
+            </w:r>
+            <w:r>
+              <w:t>d</w:t>
+            </w:r>
+            <w:r>
+              <w:t>:</w:t>
             </w:r>
           </w:p>
         </w:tc>
         <w:tc>
           <w:tcPr>
-            <w:tcW w:w="4140" w:type="dxa"/>
+            <w:tcW w:w="3690" w:type="dxa"/>
             <w:tcBorders>
               <w:bottom w:val="single" w:sz="2" w:space="0" w:color="auto"/>
             </w:tcBorders>
@@ -3730,7 +4202,7 @@
         </w:tc>
         <w:tc>
           <w:tcPr>
-            <w:tcW w:w="435" w:type="dxa"/>
+            <w:tcW w:w="360" w:type="dxa"/>
             <w:vAlign w:val="bottom"/>
           </w:tcPr>
           <w:p>
@@ -3741,7 +4213,7 @@
         </w:tc>
         <w:tc>
           <w:tcPr>
-            <w:tcW w:w="4979" w:type="dxa"/>
+            <w:tcW w:w="4964" w:type="dxa"/>
             <w:tcBorders>
               <w:bottom w:val="single" w:sz="2" w:space="0" w:color="auto"/>
             </w:tcBorders>
@@ -3766,7 +4238,15 @@
             </w:r>
             <w:proofErr w:type="spellEnd"/>
             <w:r>
-              <w:t xml:space="preserve"> == True %}{% if </w:t>
+              <w:t xml:space="preserve"> == True </w:t>
+            </w:r>
+            <w:proofErr w:type="gramStart"/>
+            <w:r>
+              <w:t>%}{</w:t>
+            </w:r>
+            <w:proofErr w:type="gramEnd"/>
+            <w:r>
+              <w:t xml:space="preserve">% if </w:t>
             </w:r>
             <w:proofErr w:type="spellStart"/>
             <w:r>
@@ -3780,17 +4260,33 @@
             </w:r>
             <w:proofErr w:type="spellEnd"/>
             <w:r>
-              <w:t xml:space="preserve"> == True %}{{ </w:t>
-            </w:r>
-            <w:r>
-              <w:t>witnesses[1]</w:t>
+              <w:t xml:space="preserve"> == True </w:t>
+            </w:r>
+            <w:proofErr w:type="gramStart"/>
+            <w:r>
+              <w:t xml:space="preserve">%}{{ </w:t>
+            </w:r>
+            <w:r>
+              <w:t>witnesses</w:t>
+            </w:r>
+            <w:proofErr w:type="gramEnd"/>
+            <w:r>
+              <w:t>[1</w:t>
+            </w:r>
+            <w:proofErr w:type="gramStart"/>
+            <w:r>
+              <w:t>]</w:t>
             </w:r>
             <w:r>
               <w:t>.</w:t>
             </w:r>
             <w:proofErr w:type="spellStart"/>
             <w:r>
-              <w:t>address.line_one</w:t>
+              <w:t>address</w:t>
+            </w:r>
+            <w:proofErr w:type="gramEnd"/>
+            <w:r>
+              <w:t>.line_one</w:t>
             </w:r>
             <w:proofErr w:type="spellEnd"/>
             <w:r>
@@ -3803,7 +4299,15 @@
               <w:t>bare=True</w:t>
             </w:r>
             <w:r>
-              <w:t>)}}{% endif %} {% endif %}</w:t>
+              <w:t>)</w:t>
+            </w:r>
+            <w:proofErr w:type="gramStart"/>
+            <w:r>
+              <w:t>}}{</w:t>
+            </w:r>
+            <w:proofErr w:type="gramEnd"/>
+            <w:r>
+              <w:t>% endif %} {% endif %}</w:t>
             </w:r>
           </w:p>
         </w:tc>
@@ -3814,7 +4318,7 @@
         </w:trPr>
         <w:tc>
           <w:tcPr>
-            <w:tcW w:w="1260" w:type="dxa"/>
+            <w:tcW w:w="1800" w:type="dxa"/>
             <w:gridSpan w:val="2"/>
             <w:vAlign w:val="bottom"/>
           </w:tcPr>
@@ -3826,7 +4330,7 @@
         </w:tc>
         <w:tc>
           <w:tcPr>
-            <w:tcW w:w="4140" w:type="dxa"/>
+            <w:tcW w:w="3690" w:type="dxa"/>
             <w:tcBorders>
               <w:top w:val="single" w:sz="2" w:space="0" w:color="auto"/>
               <w:bottom w:val="single" w:sz="2" w:space="0" w:color="auto"/>
@@ -3855,27 +4359,45 @@
             </w:r>
             <w:proofErr w:type="spellEnd"/>
             <w:r>
-              <w:t xml:space="preserve"> == True %}{{ </w:t>
-            </w:r>
-            <w:r>
-              <w:t>witnesses[1]</w:t>
+              <w:t xml:space="preserve"> == True </w:t>
+            </w:r>
+            <w:proofErr w:type="gramStart"/>
+            <w:r>
+              <w:t xml:space="preserve">%}{{ </w:t>
+            </w:r>
+            <w:r>
+              <w:t>witnesses</w:t>
+            </w:r>
+            <w:proofErr w:type="gramEnd"/>
+            <w:r>
+              <w:t>[1]</w:t>
             </w:r>
             <w:r>
               <w:t>.</w:t>
             </w:r>
             <w:proofErr w:type="spellStart"/>
+            <w:proofErr w:type="gramStart"/>
             <w:r>
               <w:t>name.full</w:t>
             </w:r>
             <w:proofErr w:type="spellEnd"/>
-            <w:r>
-              <w:t>(middle=’full’)}}{% endif %}</w:t>
+            <w:proofErr w:type="gramEnd"/>
+            <w:r>
+              <w:t>(middle=’full’)</w:t>
+            </w:r>
+            <w:proofErr w:type="gramStart"/>
+            <w:r>
+              <w:t>}}{</w:t>
+            </w:r>
+            <w:proofErr w:type="gramEnd"/>
+            <w:r>
+              <w:t>% endif %}</w:t>
             </w:r>
           </w:p>
         </w:tc>
         <w:tc>
           <w:tcPr>
-            <w:tcW w:w="435" w:type="dxa"/>
+            <w:tcW w:w="360" w:type="dxa"/>
             <w:vAlign w:val="bottom"/>
           </w:tcPr>
           <w:p>
@@ -3886,7 +4408,7 @@
         </w:tc>
         <w:tc>
           <w:tcPr>
-            <w:tcW w:w="4979" w:type="dxa"/>
+            <w:tcW w:w="4964" w:type="dxa"/>
             <w:tcBorders>
               <w:top w:val="single" w:sz="2" w:space="0" w:color="auto"/>
               <w:bottom w:val="single" w:sz="2" w:space="0" w:color="auto"/>
@@ -3914,8 +4436,13 @@
             <w:r>
               <w:t xml:space="preserve"> == True </w:t>
             </w:r>
-            <w:r>
-              <w:t xml:space="preserve">%}{% if </w:t>
+            <w:proofErr w:type="gramStart"/>
+            <w:r>
+              <w:t>%}{</w:t>
+            </w:r>
+            <w:proofErr w:type="gramEnd"/>
+            <w:r>
+              <w:t xml:space="preserve">% if </w:t>
             </w:r>
             <w:proofErr w:type="spellStart"/>
             <w:r>
@@ -3929,112 +4456,115 @@
             </w:r>
             <w:proofErr w:type="spellEnd"/>
             <w:r>
-              <w:t xml:space="preserve"> == True %}{{ </w:t>
-            </w:r>
-            <w:r>
-              <w:t>witnesses[1]</w:t>
+              <w:t xml:space="preserve"> == True </w:t>
+            </w:r>
+            <w:proofErr w:type="gramStart"/>
+            <w:r>
+              <w:t xml:space="preserve">%}{{ </w:t>
+            </w:r>
+            <w:r>
+              <w:t>witnesses</w:t>
+            </w:r>
+            <w:proofErr w:type="gramEnd"/>
+            <w:r>
+              <w:t>[1</w:t>
+            </w:r>
+            <w:proofErr w:type="gramStart"/>
+            <w:r>
+              <w:t>]</w:t>
             </w:r>
             <w:r>
               <w:t>.</w:t>
             </w:r>
             <w:proofErr w:type="spellStart"/>
             <w:r>
-              <w:t>address.line_two</w:t>
+              <w:t>address</w:t>
+            </w:r>
+            <w:proofErr w:type="gramEnd"/>
+            <w:r>
+              <w:t>.line_</w:t>
+            </w:r>
+            <w:proofErr w:type="gramStart"/>
+            <w:r>
+              <w:t>two</w:t>
             </w:r>
             <w:proofErr w:type="spellEnd"/>
             <w:r>
-              <w:t>()}}{% endif %}{% endif %}</w:t>
-            </w:r>
-          </w:p>
-        </w:tc>
-      </w:tr>
-      <w:tr>
-        <w:trPr>
-          <w:trHeight w:val="355"/>
-        </w:trPr>
-        <w:tc>
-          <w:tcPr>
-            <w:tcW w:w="1260" w:type="dxa"/>
-            <w:gridSpan w:val="2"/>
-            <w:vAlign w:val="bottom"/>
-          </w:tcPr>
-          <w:p>
-            <w:r>
-              <w:t>Dated:</w:t>
-            </w:r>
-          </w:p>
-        </w:tc>
-        <w:tc>
-          <w:tcPr>
-            <w:tcW w:w="4140" w:type="dxa"/>
-            <w:tcBorders>
-              <w:top w:val="single" w:sz="2" w:space="0" w:color="auto"/>
-              <w:bottom w:val="single" w:sz="2" w:space="0" w:color="auto"/>
-            </w:tcBorders>
-            <w:vAlign w:val="bottom"/>
-          </w:tcPr>
-          <w:p>
-            <w:pPr>
-              <w:contextualSpacing/>
-            </w:pPr>
-          </w:p>
-        </w:tc>
-        <w:tc>
-          <w:tcPr>
-            <w:tcW w:w="435" w:type="dxa"/>
-            <w:vAlign w:val="bottom"/>
-          </w:tcPr>
-          <w:p>
-            <w:pPr>
-              <w:contextualSpacing/>
-            </w:pPr>
-          </w:p>
-        </w:tc>
-        <w:tc>
-          <w:tcPr>
-            <w:tcW w:w="4979" w:type="dxa"/>
-            <w:tcBorders>
-              <w:top w:val="single" w:sz="2" w:space="0" w:color="auto"/>
-              <w:bottom w:val="single" w:sz="2" w:space="0" w:color="auto"/>
-            </w:tcBorders>
-            <w:vAlign w:val="bottom"/>
-          </w:tcPr>
-          <w:p>
-            <w:pPr>
-              <w:contextualSpacing/>
-            </w:pPr>
+              <w:t>(</w:t>
+            </w:r>
+            <w:proofErr w:type="gramEnd"/>
+            <w:r>
+              <w:t>)</w:t>
+            </w:r>
+            <w:proofErr w:type="gramStart"/>
+            <w:r>
+              <w:t>}}{</w:t>
+            </w:r>
+            <w:proofErr w:type="gramEnd"/>
+            <w:r>
+              <w:t xml:space="preserve">% endif </w:t>
+            </w:r>
+            <w:proofErr w:type="gramStart"/>
+            <w:r>
+              <w:t>%}{</w:t>
+            </w:r>
+            <w:proofErr w:type="gramEnd"/>
+            <w:r>
+              <w:t>% endif %}</w:t>
+            </w:r>
           </w:p>
         </w:tc>
       </w:tr>
     </w:tbl>
-    <w:p/>
     <w:p>
-      <w:r>
-        <w:t xml:space="preserve">STATE OF </w:t>
-      </w:r>
-      <w:r>
-        <w:t>___________________</w:t>
-      </w:r>
+      <w:pPr>
+        <w:rPr>
+          <w:sz w:val="16"/>
+          <w:szCs w:val="16"/>
+        </w:rPr>
+      </w:pPr>
     </w:p>
     <w:p>
-      <w:r>
-        <w:t>COUNTY OF</w:t>
-      </w:r>
-      <w:r>
-        <w:t>_</w:t>
-      </w:r>
-      <w:r>
-        <w:t>__________________</w:t>
+      <w:pPr>
+        <w:keepNext/>
+      </w:pPr>
+      <w:r>
+        <w:t xml:space="preserve">STATE OF </w:t>
+      </w:r>
+      <w:r>
+        <w:t>___________________</w:t>
       </w:r>
     </w:p>
     <w:p>
       <w:pPr>
+        <w:keepNext/>
+      </w:pPr>
+      <w:r>
+        <w:t>COUNTY OF</w:t>
+      </w:r>
+      <w:r>
+        <w:t>_</w:t>
+      </w:r>
+      <w:r>
+        <w:t>__________________</w:t>
+      </w:r>
+    </w:p>
+    <w:p>
+      <w:pPr>
+        <w:keepNext/>
         <w:tabs>
           <w:tab w:val="left" w:pos="3240"/>
         </w:tabs>
+        <w:rPr>
+          <w:sz w:val="8"/>
+          <w:szCs w:val="8"/>
+        </w:rPr>
       </w:pPr>
     </w:p>
     <w:p>
+      <w:pPr>
+        <w:keepNext/>
+      </w:pPr>
       <w:r>
         <w:t xml:space="preserve">The undersigned, a notary public in and for the above County and State, HEREBY CERTIFIES THAT </w:t>
       </w:r>
@@ -4248,25 +4778,39 @@
       </w:r>
       <w:r>
         <w:t>Signed and sworn to before me this ____ day of _________________, _______.</w:t>
-      </w:r>
-    </w:p>
-    <w:p/>
-    <w:p>
-      <w:r>
-        <w:t>______________________________________________   My commission expires on ____________________</w:t>
       </w:r>
     </w:p>
     <w:p>
-      <w:r>
-        <w:t xml:space="preserve">Notary Public </w:t>
-      </w:r>
+      <w:pPr>
+        <w:keepNext/>
+        <w:rPr>
+          <w:sz w:val="16"/>
+          <w:szCs w:val="16"/>
+        </w:rPr>
+      </w:pPr>
     </w:p>
     <w:p>
-      <w:r>
-        <w:t>{% else %}</w:t>
+      <w:pPr>
+        <w:keepNext/>
+      </w:pPr>
+      <w:r>
+        <w:t>______________________________________________   My commission expires on ____________________</w:t>
       </w:r>
     </w:p>
     <w:p>
+      <w:pPr>
+        <w:keepNext/>
+      </w:pPr>
+      <w:r>
+        <w:t xml:space="preserve">Notary Public </w:t>
+      </w:r>
+    </w:p>
+    <w:p>
+      <w:r>
+        <w:t>{% else %}</w:t>
+      </w:r>
+    </w:p>
+    <w:p>
       <w:r>
         <w:t>I, ____________________________</w:t>
       </w:r>
@@ -4361,25 +4905,40 @@
       </w:r>
       <w:proofErr w:type="spellStart"/>
       <w:r>
+        <w:t>owner_or_</w:t>
+      </w:r>
+      <w:proofErr w:type="gramStart"/>
+      <w:r>
+        <w:t>owners</w:t>
+      </w:r>
+      <w:proofErr w:type="spellEnd"/>
+      <w:r>
+        <w:t>}}.</w:t>
+      </w:r>
+      <w:proofErr w:type="gramEnd"/>
+      <w:r>
+        <w:t xml:space="preserve"> At the time of the execution, I believe the {{</w:t>
+      </w:r>
+      <w:proofErr w:type="spellStart"/>
+      <w:r>
         <w:t>owner_or_owners</w:t>
       </w:r>
       <w:proofErr w:type="spellEnd"/>
       <w:r>
-        <w:t>}}. At the time of the execution, I believe the {{</w:t>
-      </w:r>
-      <w:proofErr w:type="spellStart"/>
-      <w:r>
-        <w:t>owner_or_owners</w:t>
-      </w:r>
-      <w:proofErr w:type="spellEnd"/>
-      <w:r>
         <w:t>}} to be of sound mind</w:t>
       </w:r>
       <w:r>
         <w:t xml:space="preserve"> and memory.</w:t>
       </w:r>
     </w:p>
-    <w:p/>
+    <w:p>
+      <w:pPr>
+        <w:rPr>
+          <w:sz w:val="16"/>
+          <w:szCs w:val="16"/>
+        </w:rPr>
+      </w:pPr>
+    </w:p>
     <w:tbl>
       <w:tblPr>
         <w:tblStyle w:val="TableGrid"/>
@@ -4395,10 +4954,10 @@
         <w:tblLook w:val="04A0" w:firstRow="1" w:lastRow="0" w:firstColumn="1" w:lastColumn="0" w:noHBand="0" w:noVBand="1"/>
       </w:tblPr>
       <w:tblGrid>
-        <w:gridCol w:w="1391"/>
-        <w:gridCol w:w="3397"/>
-        <w:gridCol w:w="630"/>
-        <w:gridCol w:w="5220"/>
+        <w:gridCol w:w="1800"/>
+        <w:gridCol w:w="3330"/>
+        <w:gridCol w:w="270"/>
+        <w:gridCol w:w="5238"/>
       </w:tblGrid>
       <w:tr>
         <w:trPr>
@@ -4406,7 +4965,7 @@
         </w:trPr>
         <w:tc>
           <w:tcPr>
-            <w:tcW w:w="1391" w:type="dxa"/>
+            <w:tcW w:w="1800" w:type="dxa"/>
           </w:tcPr>
           <w:p>
             <w:r>
@@ -4434,19 +4993,19 @@
         </w:tc>
         <w:tc>
           <w:tcPr>
-            <w:tcW w:w="3397" w:type="dxa"/>
+            <w:tcW w:w="3330" w:type="dxa"/>
           </w:tcPr>
           <w:p/>
         </w:tc>
         <w:tc>
           <w:tcPr>
-            <w:tcW w:w="630" w:type="dxa"/>
+            <w:tcW w:w="270" w:type="dxa"/>
           </w:tcPr>
           <w:p/>
         </w:tc>
         <w:tc>
           <w:tcPr>
-            <w:tcW w:w="5220" w:type="dxa"/>
+            <w:tcW w:w="5238" w:type="dxa"/>
           </w:tcPr>
           <w:p>
             <w:r>
@@ -4472,18 +5031,36 @@
         </w:trPr>
         <w:tc>
           <w:tcPr>
-            <w:tcW w:w="1391" w:type="dxa"/>
+            <w:tcW w:w="1800" w:type="dxa"/>
             <w:vAlign w:val="bottom"/>
           </w:tcPr>
           <w:p>
             <w:r>
-              <w:t>Signed:</w:t>
+              <w:t>Sign</w:t>
+            </w:r>
+            <w:r>
+              <w:t>ed</w:t>
+            </w:r>
+            <w:r>
+              <w:t xml:space="preserve"> </w:t>
+            </w:r>
+            <w:r>
+              <w:t>&amp;</w:t>
+            </w:r>
+            <w:r>
+              <w:t xml:space="preserve"> date</w:t>
+            </w:r>
+            <w:r>
+              <w:t>d</w:t>
+            </w:r>
+            <w:r>
+              <w:t>:</w:t>
             </w:r>
           </w:p>
         </w:tc>
         <w:tc>
           <w:tcPr>
-            <w:tcW w:w="3397" w:type="dxa"/>
+            <w:tcW w:w="3330" w:type="dxa"/>
             <w:tcBorders>
               <w:bottom w:val="single" w:sz="2" w:space="0" w:color="auto"/>
             </w:tcBorders>
@@ -4493,14 +5070,14 @@
         </w:tc>
         <w:tc>
           <w:tcPr>
-            <w:tcW w:w="630" w:type="dxa"/>
+            <w:tcW w:w="270" w:type="dxa"/>
             <w:vAlign w:val="bottom"/>
           </w:tcPr>
           <w:p/>
         </w:tc>
         <w:tc>
           <w:tcPr>
-            <w:tcW w:w="5220" w:type="dxa"/>
+            <w:tcW w:w="5238" w:type="dxa"/>
             <w:tcBorders>
               <w:bottom w:val="single" w:sz="2" w:space="0" w:color="auto"/>
             </w:tcBorders>
@@ -4515,7 +5092,7 @@
         </w:trPr>
         <w:tc>
           <w:tcPr>
-            <w:tcW w:w="1391" w:type="dxa"/>
+            <w:tcW w:w="1800" w:type="dxa"/>
             <w:vAlign w:val="bottom"/>
           </w:tcPr>
           <w:p>
@@ -4526,7 +5103,7 @@
         </w:tc>
         <w:tc>
           <w:tcPr>
-            <w:tcW w:w="3397" w:type="dxa"/>
+            <w:tcW w:w="3330" w:type="dxa"/>
             <w:tcBorders>
               <w:top w:val="single" w:sz="2" w:space="0" w:color="auto"/>
               <w:bottom w:val="single" w:sz="2" w:space="0" w:color="auto"/>
@@ -4537,14 +5114,14 @@
         </w:tc>
         <w:tc>
           <w:tcPr>
-            <w:tcW w:w="630" w:type="dxa"/>
+            <w:tcW w:w="270" w:type="dxa"/>
             <w:vAlign w:val="bottom"/>
           </w:tcPr>
           <w:p/>
         </w:tc>
         <w:tc>
           <w:tcPr>
-            <w:tcW w:w="5220" w:type="dxa"/>
+            <w:tcW w:w="5238" w:type="dxa"/>
             <w:tcBorders>
               <w:top w:val="single" w:sz="2" w:space="0" w:color="auto"/>
               <w:bottom w:val="single" w:sz="2" w:space="0" w:color="auto"/>
@@ -4554,54 +5131,16 @@
           <w:p/>
         </w:tc>
       </w:tr>
-      <w:tr>
-        <w:trPr>
-          <w:trHeight w:val="355"/>
-        </w:trPr>
-        <w:tc>
-          <w:tcPr>
-            <w:tcW w:w="1391" w:type="dxa"/>
-            <w:vAlign w:val="bottom"/>
-          </w:tcPr>
-          <w:p>
-            <w:r>
-              <w:t>Dated:</w:t>
-            </w:r>
-          </w:p>
-        </w:tc>
-        <w:tc>
-          <w:tcPr>
-            <w:tcW w:w="3397" w:type="dxa"/>
-            <w:tcBorders>
-              <w:top w:val="single" w:sz="2" w:space="0" w:color="auto"/>
-              <w:bottom w:val="single" w:sz="2" w:space="0" w:color="auto"/>
-            </w:tcBorders>
-            <w:vAlign w:val="bottom"/>
-          </w:tcPr>
-          <w:p/>
-        </w:tc>
-        <w:tc>
-          <w:tcPr>
-            <w:tcW w:w="630" w:type="dxa"/>
-            <w:vAlign w:val="bottom"/>
-          </w:tcPr>
-          <w:p/>
-        </w:tc>
-        <w:tc>
-          <w:tcPr>
-            <w:tcW w:w="5220" w:type="dxa"/>
-            <w:tcBorders>
-              <w:top w:val="single" w:sz="2" w:space="0" w:color="auto"/>
-              <w:bottom w:val="single" w:sz="2" w:space="0" w:color="auto"/>
-            </w:tcBorders>
-            <w:vAlign w:val="bottom"/>
-          </w:tcPr>
-          <w:p/>
-        </w:tc>
-      </w:tr>
     </w:tbl>
-    <w:p/>
     <w:p>
+      <w:pPr>
+        <w:rPr>
+          <w:sz w:val="16"/>
+          <w:szCs w:val="16"/>
+        </w:rPr>
+      </w:pPr>
+    </w:p>
+    <w:p>
       <w:r>
         <w:t>I, ________________________</w:t>
       </w:r>
@@ -4680,11 +5219,7 @@
         <w:t>,</w:t>
       </w:r>
       <w:r>
-        <w:t xml:space="preserve"> </w:t>
-      </w:r>
-      <w:r>
-        <w:lastRenderedPageBreak/>
-        <w:t>___________</w:t>
+        <w:t xml:space="preserve"> ___________</w:t>
       </w:r>
       <w:r>
         <w:t>.</w:t>
@@ -4700,25 +5235,40 @@
       </w:r>
       <w:proofErr w:type="spellStart"/>
       <w:r>
+        <w:t>owner_or_</w:t>
+      </w:r>
+      <w:proofErr w:type="gramStart"/>
+      <w:r>
+        <w:t>owners</w:t>
+      </w:r>
+      <w:proofErr w:type="spellEnd"/>
+      <w:r>
+        <w:t>}}.</w:t>
+      </w:r>
+      <w:proofErr w:type="gramEnd"/>
+      <w:r>
+        <w:t xml:space="preserve"> At the time of the execution, I believe the {{</w:t>
+      </w:r>
+      <w:proofErr w:type="spellStart"/>
+      <w:r>
         <w:t>owner_or_owners</w:t>
       </w:r>
       <w:proofErr w:type="spellEnd"/>
       <w:r>
-        <w:t>}}. At the time of the execution, I believe the {{</w:t>
-      </w:r>
-      <w:proofErr w:type="spellStart"/>
-      <w:r>
-        <w:t>owner_or_owners</w:t>
-      </w:r>
-      <w:proofErr w:type="spellEnd"/>
-      <w:r>
         <w:t>}} to be of sound mind</w:t>
       </w:r>
       <w:r>
         <w:t xml:space="preserve"> and memory.</w:t>
       </w:r>
     </w:p>
-    <w:p/>
+    <w:p>
+      <w:pPr>
+        <w:rPr>
+          <w:sz w:val="16"/>
+          <w:szCs w:val="16"/>
+        </w:rPr>
+      </w:pPr>
+    </w:p>
     <w:tbl>
       <w:tblPr>
         <w:tblStyle w:val="TableGrid"/>
@@ -4734,9 +5284,9 @@
         <w:tblLook w:val="04A0" w:firstRow="1" w:lastRow="0" w:firstColumn="1" w:lastColumn="0" w:noHBand="0" w:noVBand="1"/>
       </w:tblPr>
       <w:tblGrid>
-        <w:gridCol w:w="1391"/>
-        <w:gridCol w:w="3397"/>
-        <w:gridCol w:w="630"/>
+        <w:gridCol w:w="1800"/>
+        <w:gridCol w:w="3330"/>
+        <w:gridCol w:w="288"/>
         <w:gridCol w:w="5220"/>
       </w:tblGrid>
       <w:tr>
@@ -4745,7 +5295,7 @@
         </w:trPr>
         <w:tc>
           <w:tcPr>
-            <w:tcW w:w="1391" w:type="dxa"/>
+            <w:tcW w:w="1800" w:type="dxa"/>
           </w:tcPr>
           <w:p>
             <w:r>
@@ -4773,13 +5323,13 @@
         </w:tc>
         <w:tc>
           <w:tcPr>
-            <w:tcW w:w="3397" w:type="dxa"/>
+            <w:tcW w:w="3330" w:type="dxa"/>
           </w:tcPr>
           <w:p/>
         </w:tc>
         <w:tc>
           <w:tcPr>
-            <w:tcW w:w="630" w:type="dxa"/>
+            <w:tcW w:w="288" w:type="dxa"/>
           </w:tcPr>
           <w:p/>
         </w:tc>
@@ -4818,18 +5368,30 @@
         </w:trPr>
         <w:tc>
           <w:tcPr>
-            <w:tcW w:w="1391" w:type="dxa"/>
+            <w:tcW w:w="1800" w:type="dxa"/>
             <w:vAlign w:val="bottom"/>
           </w:tcPr>
           <w:p>
             <w:r>
-              <w:t>Signed:</w:t>
+              <w:t>Sign</w:t>
+            </w:r>
+            <w:r>
+              <w:t>ed &amp;</w:t>
+            </w:r>
+            <w:r>
+              <w:t xml:space="preserve"> date</w:t>
+            </w:r>
+            <w:r>
+              <w:t>d</w:t>
+            </w:r>
+            <w:r>
+              <w:t>:</w:t>
             </w:r>
           </w:p>
         </w:tc>
         <w:tc>
           <w:tcPr>
-            <w:tcW w:w="3397" w:type="dxa"/>
+            <w:tcW w:w="3330" w:type="dxa"/>
             <w:tcBorders>
               <w:bottom w:val="single" w:sz="2" w:space="0" w:color="auto"/>
             </w:tcBorders>
@@ -4839,7 +5401,7 @@
         </w:tc>
         <w:tc>
           <w:tcPr>
-            <w:tcW w:w="630" w:type="dxa"/>
+            <w:tcW w:w="288" w:type="dxa"/>
             <w:vAlign w:val="bottom"/>
           </w:tcPr>
           <w:p/>
@@ -4861,7 +5423,7 @@
         </w:trPr>
         <w:tc>
           <w:tcPr>
-            <w:tcW w:w="1391" w:type="dxa"/>
+            <w:tcW w:w="1800" w:type="dxa"/>
             <w:vAlign w:val="bottom"/>
           </w:tcPr>
           <w:p>
@@ -4872,7 +5434,7 @@
         </w:tc>
         <w:tc>
           <w:tcPr>
-            <w:tcW w:w="3397" w:type="dxa"/>
+            <w:tcW w:w="3330" w:type="dxa"/>
             <w:tcBorders>
               <w:top w:val="single" w:sz="2" w:space="0" w:color="auto"/>
               <w:bottom w:val="single" w:sz="2" w:space="0" w:color="auto"/>
@@ -4883,52 +5445,7 @@
         </w:tc>
         <w:tc>
           <w:tcPr>
-            <w:tcW w:w="630" w:type="dxa"/>
-            <w:vAlign w:val="bottom"/>
-          </w:tcPr>
-          <w:p/>
-        </w:tc>
-        <w:tc>
-          <w:tcPr>
-            <w:tcW w:w="5220" w:type="dxa"/>
-            <w:tcBorders>
-              <w:top w:val="single" w:sz="2" w:space="0" w:color="auto"/>
-              <w:bottom w:val="single" w:sz="2" w:space="0" w:color="auto"/>
-            </w:tcBorders>
-            <w:vAlign w:val="bottom"/>
-          </w:tcPr>
-          <w:p/>
-        </w:tc>
-      </w:tr>
-      <w:tr>
-        <w:trPr>
-          <w:trHeight w:val="355"/>
-        </w:trPr>
-        <w:tc>
-          <w:tcPr>
-            <w:tcW w:w="1391" w:type="dxa"/>
-            <w:vAlign w:val="bottom"/>
-          </w:tcPr>
-          <w:p>
-            <w:r>
-              <w:t>Dated:</w:t>
-            </w:r>
-          </w:p>
-        </w:tc>
-        <w:tc>
-          <w:tcPr>
-            <w:tcW w:w="3397" w:type="dxa"/>
-            <w:tcBorders>
-              <w:top w:val="single" w:sz="2" w:space="0" w:color="auto"/>
-              <w:bottom w:val="single" w:sz="2" w:space="0" w:color="auto"/>
-            </w:tcBorders>
-            <w:vAlign w:val="bottom"/>
-          </w:tcPr>
-          <w:p/>
-        </w:tc>
-        <w:tc>
-          <w:tcPr>
-            <w:tcW w:w="630" w:type="dxa"/>
+            <w:tcW w:w="288" w:type="dxa"/>
             <w:vAlign w:val="bottom"/>
           </w:tcPr>
           <w:p/>
@@ -4951,15 +5468,23 @@
         <w:rPr>
           <w:b/>
           <w:bCs/>
+          <w:sz w:val="16"/>
+          <w:szCs w:val="16"/>
         </w:rPr>
       </w:pPr>
     </w:p>
     <w:p>
+      <w:pPr>
+        <w:keepNext/>
+      </w:pPr>
       <w:r>
         <w:t>STATE OF ILLINOIS</w:t>
       </w:r>
     </w:p>
     <w:p>
+      <w:pPr>
+        <w:keepNext/>
+      </w:pPr>
       <w:r>
         <w:t>COUNTY OF</w:t>
       </w:r>
@@ -4968,124 +5493,15 @@
       </w:r>
       <w:r>
         <w:t>______________</w:t>
-      </w:r>
-    </w:p>
-    <w:p/>
-    <w:p>
-      <w:pPr>
-        <w:keepNext/>
-      </w:pPr>
-      <w:r>
-        <w:t xml:space="preserve">The undersigned, a notary public in and for the above County and State, HEREBY CERTIFIES </w:t>
-      </w:r>
-      <w:r>
-        <w:t xml:space="preserve">THAT </w:t>
-      </w:r>
-      <w:r>
-        <w:rPr>
-          <w:bCs/>
-        </w:rPr>
-        <w:t>{{users[0].</w:t>
-      </w:r>
-      <w:proofErr w:type="spellStart"/>
-      <w:r>
-        <w:rPr>
-          <w:bCs/>
-        </w:rPr>
-        <w:t>name.full</w:t>
-      </w:r>
-      <w:proofErr w:type="spellEnd"/>
-      <w:r>
-        <w:rPr>
-          <w:bCs/>
-        </w:rPr>
-        <w:t>(middle=’full’)}}{</w:t>
-      </w:r>
-      <w:r>
-        <w:t xml:space="preserve">% if </w:t>
-      </w:r>
-      <w:proofErr w:type="spellStart"/>
-      <w:r>
-        <w:t>joint_language</w:t>
-      </w:r>
-      <w:proofErr w:type="spellEnd"/>
-      <w:r>
-        <w:t xml:space="preserve"> </w:t>
-      </w:r>
-      <w:r>
-        <w:t>=</w:t>
-      </w:r>
-      <w:r>
-        <w:t xml:space="preserve">= </w:t>
-      </w:r>
-      <w:r>
-        <w:t>True %} and {{</w:t>
-      </w:r>
-      <w:proofErr w:type="spellStart"/>
-      <w:r>
-        <w:t>joint_owner</w:t>
-      </w:r>
-      <w:r>
-        <w:t>.name.full</w:t>
-      </w:r>
-      <w:proofErr w:type="spellEnd"/>
-      <w:r>
-        <w:t>(middle=’full’)}}{% endif %}</w:t>
-      </w:r>
-      <w:r>
-        <w:t>,</w:t>
-      </w:r>
-      <w:r>
-        <w:t xml:space="preserve"> known to me to be the same {{</w:t>
-      </w:r>
-      <w:proofErr w:type="spellStart"/>
-      <w:r>
-        <w:t>person_or_persons</w:t>
-      </w:r>
-      <w:proofErr w:type="spellEnd"/>
-      <w:r>
-        <w:t>}} whose {{</w:t>
-      </w:r>
-      <w:proofErr w:type="spellStart"/>
-      <w:r>
-        <w:t>name_is_or_names_are</w:t>
-      </w:r>
-      <w:proofErr w:type="spellEnd"/>
-      <w:r>
-        <w:t>}} subscribed as the {{</w:t>
-      </w:r>
-      <w:proofErr w:type="spellStart"/>
-      <w:r>
-        <w:t>owner_or_owners</w:t>
-      </w:r>
-      <w:proofErr w:type="spellEnd"/>
-      <w:r>
-        <w:t>}} of the residential</w:t>
-      </w:r>
-      <w:r>
-        <w:t xml:space="preserve"> real estate, appeared before me and the witnesses and </w:t>
-      </w:r>
-      <w:r>
-        <w:t>in person and acknowledged signing the instrument as the free and voluntary act of the {{</w:t>
-      </w:r>
-      <w:proofErr w:type="spellStart"/>
-      <w:r>
-        <w:t>owner_or_owners</w:t>
-      </w:r>
-      <w:proofErr w:type="spellEnd"/>
-      <w:r>
-        <w:t>}} who was acting</w:t>
-      </w:r>
-      <w:r>
-        <w:t xml:space="preserve"> of sound mind and memory for the uses and purposes therein set forth. </w:t>
-      </w:r>
-      <w:r>
-        <w:t>Signed and sworn to before me this ____ day of _________________, _______.</w:t>
       </w:r>
     </w:p>
     <w:p>
       <w:pPr>
         <w:keepNext/>
+        <w:rPr>
+          <w:sz w:val="16"/>
+          <w:szCs w:val="16"/>
+        </w:rPr>
       </w:pPr>
     </w:p>
     <w:p>
@@ -5093,38 +5509,162 @@
         <w:keepNext/>
       </w:pPr>
       <w:r>
-        <w:t>______________________________________________   My commission expires on ____________________</w:t>
+        <w:t xml:space="preserve">The undersigned, a notary public in and for the above County and State, HEREBY CERTIFIES </w:t>
+      </w:r>
+      <w:r>
+        <w:t xml:space="preserve">THAT </w:t>
+      </w:r>
+      <w:r>
+        <w:rPr>
+          <w:bCs/>
+        </w:rPr>
+        <w:t>{{users[0].</w:t>
+      </w:r>
+      <w:proofErr w:type="spellStart"/>
+      <w:r>
+        <w:rPr>
+          <w:bCs/>
+        </w:rPr>
+        <w:t>name.full</w:t>
+      </w:r>
+      <w:proofErr w:type="spellEnd"/>
+      <w:r>
+        <w:rPr>
+          <w:bCs/>
+        </w:rPr>
+        <w:t>(middle=’full’)}}{</w:t>
+      </w:r>
+      <w:r>
+        <w:t xml:space="preserve">% if </w:t>
+      </w:r>
+      <w:proofErr w:type="spellStart"/>
+      <w:r>
+        <w:t>joint_language</w:t>
+      </w:r>
+      <w:proofErr w:type="spellEnd"/>
+      <w:r>
+        <w:t xml:space="preserve"> </w:t>
+      </w:r>
+      <w:r>
+        <w:t>=</w:t>
+      </w:r>
+      <w:r>
+        <w:t xml:space="preserve">= </w:t>
+      </w:r>
+      <w:r>
+        <w:t>True %} and {{</w:t>
+      </w:r>
+      <w:proofErr w:type="spellStart"/>
+      <w:r>
+        <w:t>joint_owner</w:t>
+      </w:r>
+      <w:r>
+        <w:t>.name.full</w:t>
+      </w:r>
+      <w:proofErr w:type="spellEnd"/>
+      <w:r>
+        <w:t>(middle=’full’)}}{% endif %}</w:t>
+      </w:r>
+      <w:r>
+        <w:t>,</w:t>
+      </w:r>
+      <w:r>
+        <w:t xml:space="preserve"> known to me to be the same {{</w:t>
+      </w:r>
+      <w:proofErr w:type="spellStart"/>
+      <w:r>
+        <w:t>person_or_persons</w:t>
+      </w:r>
+      <w:proofErr w:type="spellEnd"/>
+      <w:r>
+        <w:t xml:space="preserve">}} </w:t>
+      </w:r>
+      <w:r>
+        <w:lastRenderedPageBreak/>
+        <w:t>whose {{</w:t>
+      </w:r>
+      <w:proofErr w:type="spellStart"/>
+      <w:r>
+        <w:t>name_is_or_names_are</w:t>
+      </w:r>
+      <w:proofErr w:type="spellEnd"/>
+      <w:r>
+        <w:t>}} subscribed as the {{</w:t>
+      </w:r>
+      <w:proofErr w:type="spellStart"/>
+      <w:r>
+        <w:t>owner_or_owners</w:t>
+      </w:r>
+      <w:proofErr w:type="spellEnd"/>
+      <w:r>
+        <w:t>}} of the residential</w:t>
+      </w:r>
+      <w:r>
+        <w:t xml:space="preserve"> real estate, appeared before me and the witnesses and </w:t>
+      </w:r>
+      <w:r>
+        <w:t>in person and acknowledged signing the instrument as the free and voluntary act of the {{</w:t>
+      </w:r>
+      <w:proofErr w:type="spellStart"/>
+      <w:r>
+        <w:t>owner_or_owners</w:t>
+      </w:r>
+      <w:proofErr w:type="spellEnd"/>
+      <w:r>
+        <w:t>}} who was acting</w:t>
+      </w:r>
+      <w:r>
+        <w:t xml:space="preserve"> of sound mind and memory for the uses and purposes therein set forth. </w:t>
+      </w:r>
+      <w:r>
+        <w:t>Signed and sworn to before me this ____ day of _________________, _______.</w:t>
       </w:r>
     </w:p>
     <w:p>
       <w:pPr>
         <w:keepNext/>
       </w:pPr>
-      <w:r>
-        <w:t xml:space="preserve">Notary Public </w:t>
-      </w:r>
     </w:p>
     <w:p>
-      <w:r>
-        <w:t>{% endif %}</w:t>
+      <w:pPr>
+        <w:keepNext/>
+      </w:pPr>
+      <w:r>
+        <w:t>______________________________________________   My commission expires on ____________________</w:t>
       </w:r>
     </w:p>
     <w:p>
+      <w:r>
+        <w:t xml:space="preserve">Notary Public </w:t>
+      </w:r>
+    </w:p>
+    <w:p>
       <w:pPr>
         <w:keepNext/>
+      </w:pPr>
+      <w:r>
+        <w:t xml:space="preserve">{% endif </w:t>
+      </w:r>
+      <w:proofErr w:type="gramStart"/>
+      <w:r>
+        <w:t>%}</w:t>
+      </w:r>
+      <w:r>
         <w:rPr>
           <w:b/>
           <w:bCs/>
           <w:u w:val="single"/>
         </w:rPr>
-      </w:pPr>
+        <w:t>_</w:t>
+      </w:r>
+      <w:proofErr w:type="gramEnd"/>
       <w:r>
         <w:rPr>
           <w:b/>
           <w:bCs/>
           <w:u w:val="single"/>
         </w:rPr>
-        <w:t>________________________________________</w:t>
+        <w:t>_______________________________________</w:t>
       </w:r>
       <w:r>
         <w:rPr>
@@ -5146,309 +5686,517 @@
     <w:p>
       <w:pPr>
         <w:keepNext/>
-      </w:pPr>
-      <w:r>
+        <w:rPr>
+          <w:sz w:val="20"/>
+          <w:szCs w:val="20"/>
+        </w:rPr>
+      </w:pPr>
+      <w:r>
+        <w:rPr>
+          <w:sz w:val="20"/>
+          <w:szCs w:val="20"/>
+        </w:rPr>
         <w:t>This document was prepared by:</w:t>
       </w:r>
       <w:r>
+        <w:rPr>
+          <w:sz w:val="20"/>
+          <w:szCs w:val="20"/>
+        </w:rPr>
         <w:t xml:space="preserve"> </w:t>
+      </w:r>
+      <w:r>
+        <w:rPr>
+          <w:bCs/>
+          <w:sz w:val="20"/>
+          <w:szCs w:val="20"/>
+        </w:rPr>
+        <w:t>{{</w:t>
+      </w:r>
+      <w:r>
+        <w:rPr>
+          <w:bCs/>
+          <w:sz w:val="20"/>
+          <w:szCs w:val="20"/>
+        </w:rPr>
+        <w:t>users[0].</w:t>
+      </w:r>
+      <w:proofErr w:type="spellStart"/>
+      <w:r>
+        <w:rPr>
+          <w:bCs/>
+          <w:sz w:val="20"/>
+          <w:szCs w:val="20"/>
+        </w:rPr>
+        <w:t>name.full</w:t>
+      </w:r>
+      <w:proofErr w:type="spellEnd"/>
+      <w:r>
+        <w:rPr>
+          <w:bCs/>
+          <w:sz w:val="20"/>
+          <w:szCs w:val="20"/>
+        </w:rPr>
+        <w:t>(middle=’</w:t>
+      </w:r>
+      <w:r>
+        <w:rPr>
+          <w:bCs/>
+          <w:sz w:val="20"/>
+          <w:szCs w:val="20"/>
+        </w:rPr>
+        <w:t>full’</w:t>
+      </w:r>
+      <w:r>
+        <w:rPr>
+          <w:bCs/>
+          <w:sz w:val="20"/>
+          <w:szCs w:val="20"/>
+        </w:rPr>
+        <w:t>)</w:t>
+      </w:r>
+      <w:r>
+        <w:rPr>
+          <w:bCs/>
+          <w:sz w:val="20"/>
+          <w:szCs w:val="20"/>
+        </w:rPr>
+        <w:t>}</w:t>
+      </w:r>
+      <w:r>
+        <w:rPr>
+          <w:bCs/>
+          <w:sz w:val="20"/>
+          <w:szCs w:val="20"/>
+        </w:rPr>
+        <w:t>}</w:t>
+      </w:r>
+      <w:r>
+        <w:rPr>
+          <w:sz w:val="20"/>
+          <w:szCs w:val="20"/>
+        </w:rPr>
+        <w:t>,</w:t>
+      </w:r>
+      <w:r>
+        <w:rPr>
+          <w:sz w:val="20"/>
+          <w:szCs w:val="20"/>
+        </w:rPr>
+        <w:t xml:space="preserve"> </w:t>
+      </w:r>
+      <w:r>
+        <w:rPr>
+          <w:bCs/>
+          <w:sz w:val="20"/>
+          <w:szCs w:val="20"/>
+        </w:rPr>
+        <w:t>{{</w:t>
+      </w:r>
+      <w:r>
+        <w:rPr>
+          <w:bCs/>
+          <w:sz w:val="20"/>
+          <w:szCs w:val="20"/>
+        </w:rPr>
+        <w:t>users[0].</w:t>
+      </w:r>
+      <w:proofErr w:type="spellStart"/>
+      <w:r>
+        <w:rPr>
+          <w:bCs/>
+          <w:sz w:val="20"/>
+          <w:szCs w:val="20"/>
+        </w:rPr>
+        <w:t>address.on_one_line</w:t>
+      </w:r>
+      <w:proofErr w:type="spellEnd"/>
+      <w:r>
+        <w:rPr>
+          <w:bCs/>
+          <w:sz w:val="20"/>
+          <w:szCs w:val="20"/>
+        </w:rPr>
+        <w:t>(</w:t>
+      </w:r>
+      <w:r>
+        <w:rPr>
+          <w:bCs/>
+          <w:sz w:val="20"/>
+          <w:szCs w:val="20"/>
+        </w:rPr>
+        <w:t>bare=True</w:t>
+      </w:r>
+      <w:r>
+        <w:rPr>
+          <w:bCs/>
+          <w:sz w:val="20"/>
+          <w:szCs w:val="20"/>
+        </w:rPr>
+        <w:t>)}}</w:t>
+      </w:r>
+      <w:r>
+        <w:rPr>
+          <w:sz w:val="20"/>
+          <w:szCs w:val="20"/>
+        </w:rPr>
+        <w:t xml:space="preserve">{% if </w:t>
+      </w:r>
+      <w:r>
+        <w:rPr>
+          <w:sz w:val="20"/>
+          <w:szCs w:val="20"/>
+        </w:rPr>
+        <w:t>users[0].</w:t>
+      </w:r>
+      <w:proofErr w:type="spellStart"/>
+      <w:r>
+        <w:rPr>
+          <w:sz w:val="20"/>
+          <w:szCs w:val="20"/>
+        </w:rPr>
+        <w:t>include_phone</w:t>
+      </w:r>
+      <w:proofErr w:type="spellEnd"/>
+      <w:r>
+        <w:rPr>
+          <w:sz w:val="20"/>
+          <w:szCs w:val="20"/>
+        </w:rPr>
+        <w:t xml:space="preserve"> == True %}, {{</w:t>
+      </w:r>
+      <w:proofErr w:type="spellStart"/>
+      <w:r>
+        <w:rPr>
+          <w:sz w:val="20"/>
+          <w:szCs w:val="20"/>
+        </w:rPr>
+        <w:t>phone_number_formatted</w:t>
+      </w:r>
+      <w:proofErr w:type="spellEnd"/>
+      <w:r>
+        <w:rPr>
+          <w:sz w:val="20"/>
+          <w:szCs w:val="20"/>
+        </w:rPr>
+        <w:t>(</w:t>
+      </w:r>
+      <w:r>
+        <w:rPr>
+          <w:sz w:val="20"/>
+          <w:szCs w:val="20"/>
+        </w:rPr>
+        <w:t>users[0].</w:t>
+      </w:r>
+      <w:proofErr w:type="spellStart"/>
+      <w:r>
+        <w:rPr>
+          <w:sz w:val="20"/>
+          <w:szCs w:val="20"/>
+        </w:rPr>
+        <w:t>phone_number</w:t>
+      </w:r>
+      <w:proofErr w:type="spellEnd"/>
+      <w:r>
+        <w:rPr>
+          <w:sz w:val="20"/>
+          <w:szCs w:val="20"/>
+        </w:rPr>
+        <w:t xml:space="preserve">)}}{% endif %}{% if </w:t>
+      </w:r>
+      <w:r>
+        <w:rPr>
+          <w:sz w:val="20"/>
+          <w:szCs w:val="20"/>
+        </w:rPr>
+        <w:t>users[0].</w:t>
+      </w:r>
+      <w:proofErr w:type="spellStart"/>
+      <w:r>
+        <w:rPr>
+          <w:sz w:val="20"/>
+          <w:szCs w:val="20"/>
+        </w:rPr>
+        <w:t>include_email</w:t>
+      </w:r>
+      <w:proofErr w:type="spellEnd"/>
+      <w:r>
+        <w:rPr>
+          <w:sz w:val="20"/>
+          <w:szCs w:val="20"/>
+        </w:rPr>
+        <w:t xml:space="preserve"> </w:t>
+      </w:r>
+      <w:r>
+        <w:rPr>
+          <w:sz w:val="20"/>
+          <w:szCs w:val="20"/>
+        </w:rPr>
+        <w:t xml:space="preserve">== True </w:t>
+      </w:r>
+      <w:r>
+        <w:rPr>
+          <w:sz w:val="20"/>
+          <w:szCs w:val="20"/>
+        </w:rPr>
+        <w:t>%}, {{</w:t>
+      </w:r>
+      <w:r>
+        <w:rPr>
+          <w:sz w:val="20"/>
+          <w:szCs w:val="20"/>
+        </w:rPr>
+        <w:t>users[0].</w:t>
+      </w:r>
+      <w:r>
+        <w:rPr>
+          <w:sz w:val="20"/>
+          <w:szCs w:val="20"/>
+        </w:rPr>
+        <w:t>email</w:t>
+      </w:r>
+      <w:r>
+        <w:rPr>
+          <w:sz w:val="20"/>
+          <w:szCs w:val="20"/>
+        </w:rPr>
+        <w:t>}}{% endif %}</w:t>
       </w:r>
     </w:p>
     <w:p>
       <w:pPr>
-        <w:keepNext/>
-      </w:pPr>
+        <w:rPr>
+          <w:sz w:val="20"/>
+          <w:szCs w:val="20"/>
+        </w:rPr>
+      </w:pPr>
+      <w:r>
+        <w:rPr>
+          <w:sz w:val="20"/>
+          <w:szCs w:val="20"/>
+        </w:rPr>
+        <w:t xml:space="preserve">{% if </w:t>
+      </w:r>
+      <w:proofErr w:type="spellStart"/>
+      <w:r>
+        <w:rPr>
+          <w:sz w:val="20"/>
+          <w:szCs w:val="20"/>
+        </w:rPr>
+        <w:t>joint_language</w:t>
+      </w:r>
+      <w:proofErr w:type="spellEnd"/>
+      <w:r>
+        <w:rPr>
+          <w:sz w:val="20"/>
+          <w:szCs w:val="20"/>
+        </w:rPr>
+        <w:t xml:space="preserve"> == True %}</w:t>
+      </w:r>
       <w:r>
         <w:rPr>
           <w:bCs/>
+          <w:sz w:val="20"/>
+          <w:szCs w:val="20"/>
         </w:rPr>
         <w:t>{{</w:t>
       </w:r>
+      <w:proofErr w:type="spellStart"/>
       <w:r>
         <w:rPr>
           <w:bCs/>
-        </w:rPr>
-        <w:t>users[0].</w:t>
-      </w:r>
-      <w:proofErr w:type="spellStart"/>
+          <w:sz w:val="20"/>
+          <w:szCs w:val="20"/>
+        </w:rPr>
+        <w:t>joint_owner</w:t>
+      </w:r>
       <w:r>
         <w:rPr>
           <w:bCs/>
-        </w:rPr>
-        <w:t>name.full</w:t>
+          <w:sz w:val="20"/>
+          <w:szCs w:val="20"/>
+        </w:rPr>
+        <w:t>.name.full</w:t>
       </w:r>
       <w:proofErr w:type="spellEnd"/>
       <w:r>
         <w:rPr>
           <w:bCs/>
-        </w:rPr>
-        <w:t>(middle=’</w:t>
+          <w:sz w:val="20"/>
+          <w:szCs w:val="20"/>
+        </w:rPr>
+        <w:t>(middle=’full’)}}</w:t>
       </w:r>
       <w:r>
         <w:rPr>
           <w:bCs/>
-        </w:rPr>
-        <w:t>full’</w:t>
+          <w:sz w:val="20"/>
+          <w:szCs w:val="20"/>
+        </w:rPr>
+        <w:t>,</w:t>
+      </w:r>
+      <w:r>
+        <w:rPr>
+          <w:sz w:val="20"/>
+          <w:szCs w:val="20"/>
+        </w:rPr>
+        <w:t xml:space="preserve"> </w:t>
       </w:r>
       <w:r>
         <w:rPr>
           <w:bCs/>
-        </w:rPr>
-        <w:t>)</w:t>
-      </w:r>
+          <w:sz w:val="20"/>
+          <w:szCs w:val="20"/>
+        </w:rPr>
+        <w:t>{{</w:t>
+      </w:r>
+      <w:proofErr w:type="spellStart"/>
       <w:r>
         <w:rPr>
           <w:bCs/>
-        </w:rPr>
-        <w:t>}</w:t>
+          <w:sz w:val="20"/>
+          <w:szCs w:val="20"/>
+        </w:rPr>
+        <w:t>joint_owner</w:t>
       </w:r>
       <w:r>
         <w:rPr>
           <w:bCs/>
-        </w:rPr>
-        <w:t>}</w:t>
+          <w:sz w:val="20"/>
+          <w:szCs w:val="20"/>
+        </w:rPr>
+        <w:t>.address.on_one_line</w:t>
+      </w:r>
+      <w:proofErr w:type="spellEnd"/>
+      <w:r>
+        <w:rPr>
+          <w:bCs/>
+          <w:sz w:val="20"/>
+          <w:szCs w:val="20"/>
+        </w:rPr>
+        <w:t>(bare=True)}}</w:t>
+      </w:r>
+      <w:r>
+        <w:rPr>
+          <w:sz w:val="20"/>
+          <w:szCs w:val="20"/>
+        </w:rPr>
+        <w:t xml:space="preserve">{% if </w:t>
+      </w:r>
+      <w:proofErr w:type="spellStart"/>
+      <w:r>
+        <w:rPr>
+          <w:sz w:val="20"/>
+          <w:szCs w:val="20"/>
+        </w:rPr>
+        <w:t>joint_owner</w:t>
+      </w:r>
+      <w:r>
+        <w:rPr>
+          <w:sz w:val="20"/>
+          <w:szCs w:val="20"/>
+        </w:rPr>
+        <w:t>.include_phone</w:t>
+      </w:r>
+      <w:proofErr w:type="spellEnd"/>
+      <w:r>
+        <w:rPr>
+          <w:sz w:val="20"/>
+          <w:szCs w:val="20"/>
+        </w:rPr>
+        <w:t xml:space="preserve"> == True %}, {{</w:t>
+      </w:r>
+      <w:proofErr w:type="spellStart"/>
+      <w:r>
+        <w:rPr>
+          <w:sz w:val="20"/>
+          <w:szCs w:val="20"/>
+        </w:rPr>
+        <w:t>phone_number_formatted</w:t>
+      </w:r>
+      <w:proofErr w:type="spellEnd"/>
+      <w:r>
+        <w:rPr>
+          <w:sz w:val="20"/>
+          <w:szCs w:val="20"/>
+        </w:rPr>
+        <w:t>(</w:t>
+      </w:r>
+      <w:proofErr w:type="spellStart"/>
+      <w:r>
+        <w:rPr>
+          <w:sz w:val="20"/>
+          <w:szCs w:val="20"/>
+        </w:rPr>
+        <w:t>joint_owner</w:t>
+      </w:r>
+      <w:r>
+        <w:rPr>
+          <w:sz w:val="20"/>
+          <w:szCs w:val="20"/>
+        </w:rPr>
+        <w:t>.phone_number</w:t>
+      </w:r>
+      <w:proofErr w:type="spellEnd"/>
+      <w:r>
+        <w:rPr>
+          <w:sz w:val="20"/>
+          <w:szCs w:val="20"/>
+        </w:rPr>
+        <w:t xml:space="preserve">)}}{% endif %}{% if </w:t>
+      </w:r>
+      <w:proofErr w:type="spellStart"/>
+      <w:r>
+        <w:rPr>
+          <w:sz w:val="20"/>
+          <w:szCs w:val="20"/>
+        </w:rPr>
+        <w:t>joint_owner</w:t>
+      </w:r>
+      <w:r>
+        <w:rPr>
+          <w:sz w:val="20"/>
+          <w:szCs w:val="20"/>
+        </w:rPr>
+        <w:t>.include_email</w:t>
+      </w:r>
+      <w:proofErr w:type="spellEnd"/>
+      <w:r>
+        <w:rPr>
+          <w:sz w:val="20"/>
+          <w:szCs w:val="20"/>
+        </w:rPr>
+        <w:t xml:space="preserve"> == True %}, {{</w:t>
+      </w:r>
+      <w:proofErr w:type="spellStart"/>
+      <w:r>
+        <w:rPr>
+          <w:sz w:val="20"/>
+          <w:szCs w:val="20"/>
+        </w:rPr>
+        <w:t>joint_owner</w:t>
+      </w:r>
+      <w:r>
+        <w:rPr>
+          <w:sz w:val="20"/>
+          <w:szCs w:val="20"/>
+        </w:rPr>
+        <w:t>.email</w:t>
+      </w:r>
+      <w:proofErr w:type="spellEnd"/>
+      <w:r>
+        <w:rPr>
+          <w:sz w:val="20"/>
+          <w:szCs w:val="20"/>
+        </w:rPr>
+        <w:t>}}{% endif %}{% endif %}</w:t>
       </w:r>
     </w:p>
-    <w:p>
-      <w:pPr>
-        <w:keepNext/>
-      </w:pPr>
-      <w:r>
-        <w:rPr>
-          <w:bCs/>
-        </w:rPr>
-        <w:t>{{</w:t>
-      </w:r>
-      <w:r>
-        <w:rPr>
-          <w:bCs/>
-        </w:rPr>
-        <w:t>users[0].</w:t>
-      </w:r>
-      <w:proofErr w:type="spellStart"/>
-      <w:r>
-        <w:rPr>
-          <w:bCs/>
-        </w:rPr>
-        <w:t>address.on_one_line</w:t>
-      </w:r>
-      <w:proofErr w:type="spellEnd"/>
-      <w:r>
-        <w:rPr>
-          <w:bCs/>
-        </w:rPr>
-        <w:t>(</w:t>
-      </w:r>
-      <w:r>
-        <w:rPr>
-          <w:bCs/>
-        </w:rPr>
-        <w:t>bare=True</w:t>
-      </w:r>
-      <w:r>
-        <w:rPr>
-          <w:bCs/>
-        </w:rPr>
-        <w:t>)}}</w:t>
-      </w:r>
-      <w:r>
-        <w:t xml:space="preserve">{% if </w:t>
-      </w:r>
-      <w:r>
-        <w:t>users[0].</w:t>
-      </w:r>
-      <w:proofErr w:type="spellStart"/>
-      <w:r>
-        <w:t>include_phone</w:t>
-      </w:r>
-      <w:proofErr w:type="spellEnd"/>
-      <w:r>
-        <w:t xml:space="preserve"> == True %}, {{</w:t>
-      </w:r>
-      <w:proofErr w:type="spellStart"/>
-      <w:r>
-        <w:t>phone_number_formatted</w:t>
-      </w:r>
-      <w:proofErr w:type="spellEnd"/>
-      <w:r>
-        <w:t>(</w:t>
-      </w:r>
-      <w:r>
-        <w:t>users[0].</w:t>
-      </w:r>
-      <w:proofErr w:type="spellStart"/>
-      <w:r>
-        <w:t>phone_number</w:t>
-      </w:r>
-      <w:proofErr w:type="spellEnd"/>
-      <w:r>
-        <w:t xml:space="preserve">)}}{% endif %}{% if </w:t>
-      </w:r>
-      <w:r>
-        <w:t>users[0].</w:t>
-      </w:r>
-      <w:proofErr w:type="spellStart"/>
-      <w:r>
-        <w:t>include_email</w:t>
-      </w:r>
-      <w:proofErr w:type="spellEnd"/>
-      <w:r>
-        <w:t xml:space="preserve"> </w:t>
-      </w:r>
-      <w:r>
-        <w:t xml:space="preserve">== True </w:t>
-      </w:r>
-      <w:r>
-        <w:t>%}, {{</w:t>
-      </w:r>
-      <w:r>
-        <w:t>users[0].</w:t>
-      </w:r>
-      <w:r>
-        <w:t>email</w:t>
-      </w:r>
-      <w:r>
-        <w:t>}}{% endif %}</w:t>
-      </w:r>
-      <w:r>
-        <w:t xml:space="preserve">{% if </w:t>
-      </w:r>
-      <w:proofErr w:type="spellStart"/>
-      <w:r>
-        <w:t>joint_language</w:t>
-      </w:r>
-      <w:proofErr w:type="spellEnd"/>
-      <w:r>
-        <w:t xml:space="preserve"> == True %}</w:t>
-      </w:r>
-    </w:p>
-    <w:p>
-      <w:pPr>
-        <w:keepNext/>
-        <w:rPr>
-          <w:bCs/>
-        </w:rPr>
-      </w:pPr>
-      <w:r>
-        <w:rPr>
-          <w:bCs/>
-        </w:rPr>
-        <w:t>{{</w:t>
-      </w:r>
-      <w:proofErr w:type="spellStart"/>
-      <w:r>
-        <w:rPr>
-          <w:bCs/>
-        </w:rPr>
-        <w:t>joint_owner</w:t>
-      </w:r>
-      <w:r>
-        <w:rPr>
-          <w:bCs/>
-        </w:rPr>
-        <w:t>.name.full</w:t>
-      </w:r>
-      <w:proofErr w:type="spellEnd"/>
-      <w:r>
-        <w:rPr>
-          <w:bCs/>
-        </w:rPr>
-        <w:t>(middle=’full’)}}</w:t>
-      </w:r>
-    </w:p>
-    <w:p>
-      <w:pPr>
-        <w:keepNext/>
-      </w:pPr>
-      <w:r>
-        <w:rPr>
-          <w:bCs/>
-        </w:rPr>
-        <w:t>{{</w:t>
-      </w:r>
-      <w:proofErr w:type="spellStart"/>
-      <w:r>
-        <w:rPr>
-          <w:bCs/>
-        </w:rPr>
-        <w:t>joint_owner</w:t>
-      </w:r>
-      <w:r>
-        <w:rPr>
-          <w:bCs/>
-        </w:rPr>
-        <w:t>.address.on_one_line</w:t>
-      </w:r>
-      <w:proofErr w:type="spellEnd"/>
-      <w:r>
-        <w:rPr>
-          <w:bCs/>
-        </w:rPr>
-        <w:t>(bare=True)}}</w:t>
-      </w:r>
-      <w:r>
-        <w:t xml:space="preserve">{% if </w:t>
-      </w:r>
-      <w:proofErr w:type="spellStart"/>
-      <w:r>
-        <w:t>joint_owner</w:t>
-      </w:r>
-      <w:r>
-        <w:t>.include_phone</w:t>
-      </w:r>
-      <w:proofErr w:type="spellEnd"/>
-      <w:r>
-        <w:t xml:space="preserve"> == True %}, {{</w:t>
-      </w:r>
-      <w:proofErr w:type="spellStart"/>
-      <w:r>
-        <w:t>phone_number_formatted</w:t>
-      </w:r>
-      <w:proofErr w:type="spellEnd"/>
-      <w:r>
-        <w:t>(</w:t>
-      </w:r>
-      <w:proofErr w:type="spellStart"/>
-      <w:r>
-        <w:t>joint_owner</w:t>
-      </w:r>
-      <w:r>
-        <w:t>.phone_number</w:t>
-      </w:r>
-      <w:proofErr w:type="spellEnd"/>
-      <w:r>
-        <w:t xml:space="preserve">)}}{% endif %}{% if </w:t>
-      </w:r>
-      <w:proofErr w:type="spellStart"/>
-      <w:r>
-        <w:t>joint_owner</w:t>
-      </w:r>
-      <w:r>
-        <w:t>.include_email</w:t>
-      </w:r>
-      <w:proofErr w:type="spellEnd"/>
-      <w:r>
-        <w:t xml:space="preserve"> == True %}, {{</w:t>
-      </w:r>
-      <w:proofErr w:type="spellStart"/>
-      <w:r>
-        <w:t>joint_owner</w:t>
-      </w:r>
-      <w:r>
-        <w:t>.email</w:t>
-      </w:r>
-      <w:proofErr w:type="spellEnd"/>
-      <w:r>
-        <w:t>}}{% endif %}{% endif %}</w:t>
-      </w:r>
-    </w:p>
-    <w:p/>
     <w:p>
       <w:pPr>
         <w:sectPr>
           <w:pgSz w:w="12240" w:h="15840"/>
           <w:pgMar w:top="720" w:right="720" w:bottom="432" w:left="720" w:header="720" w:footer="720" w:gutter="0"/>
-          <w:pgNumType w:start="1"/>
           <w:cols w:space="720"/>
           <w:docGrid w:linePitch="360"/>
         </w:sectPr>
@@ -6218,9 +6966,14 @@
       </w:r>
       <w:proofErr w:type="spellStart"/>
       <w:r>
-        <w:t>todi_property.description</w:t>
-      </w:r>
-      <w:proofErr w:type="spellEnd"/>
+        <w:t>todi_</w:t>
+      </w:r>
+      <w:proofErr w:type="gramStart"/>
+      <w:r>
+        <w:t>property.description</w:t>
+      </w:r>
+      <w:proofErr w:type="spellEnd"/>
+      <w:proofErr w:type="gramEnd"/>
       <w:r>
         <w:t>}}</w:t>
       </w:r>
@@ -6235,10 +6988,18 @@
       </w:r>
       <w:proofErr w:type="spellStart"/>
       <w:r>
-        <w:t>todi_property</w:t>
-      </w:r>
-      <w:r>
-        <w:t>.on_one_line</w:t>
+        <w:t>todi_</w:t>
+      </w:r>
+      <w:proofErr w:type="gramStart"/>
+      <w:r>
+        <w:t>property</w:t>
+      </w:r>
+      <w:r>
+        <w:t>.on</w:t>
+      </w:r>
+      <w:proofErr w:type="gramEnd"/>
+      <w:r>
+        <w:t>_one_line</w:t>
       </w:r>
       <w:proofErr w:type="spellEnd"/>
       <w:r>
@@ -6248,11 +7009,19 @@
         <w:rPr>
           <w:bCs/>
         </w:rPr>
-        <w:t>bare=True</w:t>
+        <w:t>bare=</w:t>
+      </w:r>
+      <w:proofErr w:type="gramStart"/>
+      <w:r>
+        <w:rPr>
+          <w:bCs/>
+        </w:rPr>
+        <w:t>True</w:t>
       </w:r>
       <w:r>
         <w:t>)}}</w:t>
       </w:r>
+      <w:proofErr w:type="gramEnd"/>
       <w:r>
         <w:t xml:space="preserve"> and the property i</w:t>
       </w:r>
@@ -6394,12 +7163,17 @@
             </w:r>
             <w:proofErr w:type="spellStart"/>
             <w:r>
-              <w:t>todi_property.</w:t>
+              <w:t>todi_</w:t>
+            </w:r>
+            <w:proofErr w:type="gramStart"/>
+            <w:r>
+              <w:t>property.</w:t>
             </w:r>
             <w:r>
               <w:t>county</w:t>
             </w:r>
             <w:proofErr w:type="spellEnd"/>
+            <w:proofErr w:type="gramEnd"/>
             <w:r>
               <w:t xml:space="preserve"> </w:t>
             </w:r>
@@ -6456,7 +7230,23 @@
                 <w:b/>
                 <w:spacing w:val="-4"/>
               </w:rPr>
-              <w:t>Beneficiary Name,  Relationship to Owner</w:t>
+              <w:t xml:space="preserve">Beneficiary </w:t>
+            </w:r>
+            <w:proofErr w:type="gramStart"/>
+            <w:r>
+              <w:rPr>
+                <w:b/>
+                <w:spacing w:val="-4"/>
+              </w:rPr>
+              <w:t>Name,  Relationship</w:t>
+            </w:r>
+            <w:proofErr w:type="gramEnd"/>
+            <w:r>
+              <w:rPr>
+                <w:b/>
+                <w:spacing w:val="-4"/>
+              </w:rPr>
+              <w:t xml:space="preserve"> to Owner</w:t>
             </w:r>
           </w:p>
         </w:tc>
@@ -6506,8 +7296,13 @@
     </w:tbl>
     <w:p>
       <w:r>
-        <w:t>{% for person in beneficiaries %}</w:t>
-      </w:r>
+        <w:t xml:space="preserve">{% for person in </w:t>
+      </w:r>
+      <w:proofErr w:type="gramStart"/>
+      <w:r>
+        <w:t>beneficiaries %}</w:t>
+      </w:r>
+      <w:proofErr w:type="gramEnd"/>
     </w:p>
     <w:tbl>
       <w:tblPr>
@@ -6636,19 +7431,40 @@
       </w:r>
       <w:r>
         <w:lastRenderedPageBreak/>
-        <w:t>In witness whereof, the undersigned beneficiaries hereby accept the transfer of residential real estate under the transfer on death instrument this _______ day of ___________, ______.</w:t>
-      </w:r>
-      <w:r>
-        <w:t>{% for person in beneficiaries %}</w:t>
-      </w:r>
-      <w:r>
-        <w:t xml:space="preserve">{% if </w:t>
+        <w:t>In witness whereof, the undersigned beneficiaries hereby accept the transfer of residential real estate under the transfer on death instrument this _______ day of ___________, _____</w:t>
+      </w:r>
+      <w:proofErr w:type="gramStart"/>
+      <w:r>
+        <w:t>_.</w:t>
+      </w:r>
+      <w:r>
+        <w:t>{</w:t>
+      </w:r>
+      <w:proofErr w:type="gramEnd"/>
+      <w:r>
+        <w:t xml:space="preserve">% for person in beneficiaries </w:t>
+      </w:r>
+      <w:proofErr w:type="gramStart"/>
+      <w:r>
+        <w:t>%}</w:t>
+      </w:r>
+      <w:r>
+        <w:t>{</w:t>
+      </w:r>
+      <w:proofErr w:type="gramEnd"/>
+      <w:r>
+        <w:t xml:space="preserve">% if </w:t>
       </w:r>
       <w:r>
         <w:t>(</w:t>
       </w:r>
-      <w:r>
-        <w:t>loop.index0</w:t>
+      <w:proofErr w:type="gramStart"/>
+      <w:r>
+        <w:t>loop.index</w:t>
+      </w:r>
+      <w:proofErr w:type="gramEnd"/>
+      <w:r>
+        <w:t>0</w:t>
       </w:r>
       <w:r>
         <w:t xml:space="preserve"> % 2</w:t>
@@ -6835,9 +7651,18 @@
     </w:tbl>
     <w:p>
       <w:r>
-        <w:t xml:space="preserve">{% endif %}{% </w:t>
-      </w:r>
-      <w:proofErr w:type="spellStart"/>
+        <w:t xml:space="preserve">{% endif </w:t>
+      </w:r>
+      <w:proofErr w:type="gramStart"/>
+      <w:r>
+        <w:t>%}{</w:t>
+      </w:r>
+      <w:proofErr w:type="gramEnd"/>
+      <w:r>
+        <w:t xml:space="preserve">% </w:t>
+      </w:r>
+      <w:proofErr w:type="spellStart"/>
+      <w:proofErr w:type="gramStart"/>
       <w:r>
         <w:t>endfor</w:t>
       </w:r>
@@ -6845,6 +7670,7 @@
       <w:r>
         <w:t xml:space="preserve"> %}</w:t>
       </w:r>
+      <w:proofErr w:type="gramEnd"/>
     </w:p>
     <w:p>
       <w:r>
@@ -6875,13 +7701,24 @@
         <w:rPr>
           <w:bCs/>
         </w:rPr>
-        <w:t>______________________________</w:t>
+        <w:t>_____________________________</w:t>
+      </w:r>
+      <w:proofErr w:type="gramStart"/>
+      <w:r>
+        <w:rPr>
+          <w:bCs/>
+        </w:rPr>
+        <w:t>_</w:t>
       </w:r>
       <w:r>
         <w:t xml:space="preserve"> </w:t>
       </w:r>
       <w:r>
-        <w:t xml:space="preserve"> personally known to me to be the same person or persons whose name or names are subscribed to the foregoing instrument, appeared before me this day in person and swore on oath to the above foregoing affidavit. Signed and sworn to before me this ____ day of _________________, _______.</w:t>
+        <w:t xml:space="preserve"> personally</w:t>
+      </w:r>
+      <w:proofErr w:type="gramEnd"/>
+      <w:r>
+        <w:t xml:space="preserve"> known to me to be the same person or persons whose name or names are subscribed to the foregoing instrument, appeared before me this day in person and swore on oath to the above foregoing affidavit. Signed and sworn to before me this ____ day of _________________, _______.</w:t>
       </w:r>
     </w:p>
     <w:p/>
@@ -6937,7 +7774,7 @@
 <w:ftr xmlns:wpc="http://schemas.microsoft.com/office/word/2010/wordprocessingCanvas" xmlns:cx="http://schemas.microsoft.com/office/drawing/2014/chartex" xmlns:cx1="http://schemas.microsoft.com/office/drawing/2015/9/8/chartex" xmlns:cx2="http://schemas.microsoft.com/office/drawing/2015/10/21/chartex" xmlns:cx3="http://schemas.microsoft.com/office/drawing/2016/5/9/chartex" xmlns:cx4="http://schemas.microsoft.com/office/drawing/2016/5/10/chartex" xmlns:cx5="http://schemas.microsoft.com/office/drawing/2016/5/11/chartex" xmlns:cx6="http://schemas.microsoft.com/office/drawing/2016/5/12/chartex" xmlns:cx7="http://schemas.microsoft.com/office/drawing/2016/5/13/chartex" xmlns:cx8="http://schemas.microsoft.com/office/drawing/2016/5/14/chartex" xmlns:mc="http://schemas.openxmlformats.org/markup-compatibility/2006" xmlns:aink="http://schemas.microsoft.com/office/drawing/2016/ink" xmlns:am3d="http://schemas.microsoft.com/office/drawing/2017/model3d" xmlns:o="urn:schemas-microsoft-com:office:office" xmlns:oel="http://schemas.microsoft.com/office/2019/extlst" xmlns:r="http://schemas.openxmlformats.org/officeDocument/2006/relationships" xmlns:m="http://schemas.openxmlformats.org/officeDocument/2006/math" xmlns:v="urn:schemas-microsoft-com:vml" xmlns:wp14="http://schemas.microsoft.com/office/word/2010/wordprocessingDrawing" xmlns:wp="http://schemas.openxmlformats.org/drawingml/2006/wordprocessingDrawing" xmlns:w10="urn:schemas-microsoft-com:office:word" xmlns:w="http://schemas.openxmlformats.org/wordprocessingml/2006/main" xmlns:w14="http://schemas.microsoft.com/office/word/2010/wordml" xmlns:w15="http://schemas.microsoft.com/office/word/2012/wordml" xmlns:w16cex="http://schemas.microsoft.com/office/word/2018/wordml/cex" xmlns:w16cid="http://schemas.microsoft.com/office/word/2016/wordml/cid" xmlns:w16="http://schemas.microsoft.com/office/word/2018/wordml" xmlns:w16du="http://schemas.microsoft.com/office/word/2023/wordml/word16du" xmlns:w16sdtdh="http://schemas.microsoft.com/office/word/2020/wordml/sdtdatahash" xmlns:w16sdtfl="http://schemas.microsoft.com/office/word/2024/wordml/sdtformatlock" xmlns:w16se="http://schemas.microsoft.com/office/word/2015/wordml/symex" xmlns:wpg="http://schemas.microsoft.com/office/word/2010/wordprocessingGroup" xmlns:wpi="http://schemas.microsoft.com/office/word/2010/wordprocessingInk" xmlns:wne="http://schemas.microsoft.com/office/word/2006/wordml" xmlns:wps="http://schemas.microsoft.com/office/word/2010/wordprocessingShape" mc:Ignorable="w14 w15 w16se w16cid w16 w16cex w16sdtdh w16sdtfl w16du wp14">
   <w:sdt>
     <w:sdtPr>
-      <w:id w:val="-1865279980"/>
+      <w:id w:val="1785845060"/>
       <w:docPartObj>
         <w:docPartGallery w:val="Page Numbers (Bottom of Page)"/>
         <w:docPartUnique/>
@@ -6967,7 +7804,7 @@
           <w:rPr>
             <w:noProof/>
           </w:rPr>
-          <w:t>4</w:t>
+          <w:t>2</w:t>
         </w:r>
         <w:r>
           <w:rPr>
@@ -8141,7 +8978,6 @@
   <w:style w:type="character" w:default="1" w:styleId="DefaultParagraphFont">
     <w:name w:val="Default Paragraph Font"/>
     <w:uiPriority w:val="1"/>
-    <w:semiHidden/>
     <w:unhideWhenUsed/>
   </w:style>
   <w:style w:type="table" w:default="1" w:styleId="TableNormal">

</xml_diff>